<commit_message>
Avances en el resumen de la socumentación y estado del arte.
</commit_message>
<xml_diff>
--- a/MDBI - Plantilla. docx.docx
+++ b/MDBI - Plantilla. docx.docx
@@ -221,6 +221,7 @@
           <w:b/>
           <w:color w:val="5B9BD5"/>
           <w:szCs w:val="24"/>
+          <w:lang w:val="en-US"/>
         </w:rPr>
       </w:pPr>
       <w:r>
@@ -228,6 +229,7 @@
           <w:b/>
           <w:color w:val="5B9BD5"/>
           <w:szCs w:val="24"/>
+          <w:lang w:val="en-US"/>
         </w:rPr>
         <w:t>MASTER EN  BUSSINESS INTELLIGENCE AND DATA SCIENCE</w:t>
       </w:r>
@@ -237,14 +239,16 @@
         <w:rPr>
           <w:b/>
           <w:szCs w:val="24"/>
-        </w:rPr>
-      </w:pPr>
-    </w:p>
-    <w:p>
-      <w:pPr>
-        <w:rPr>
-          <w:b/>
-          <w:szCs w:val="24"/>
+          <w:lang w:val="en-US"/>
+        </w:rPr>
+      </w:pPr>
+    </w:p>
+    <w:p>
+      <w:pPr>
+        <w:rPr>
+          <w:b/>
+          <w:szCs w:val="24"/>
+          <w:lang w:val="en-US"/>
         </w:rPr>
       </w:pPr>
     </w:p>
@@ -263,6 +267,9 @@
     <w:p>
       <w:r>
         <w:t>Análisis descriptivo del precio de las acciones de GameStop mediante comentarios del subforo de Reddit WallStreetBets</w:t>
+      </w:r>
+      <w:r>
+        <w:t>.</w:t>
       </w:r>
     </w:p>
     <w:p>
@@ -281,7 +288,7 @@
           <w:bCs/>
         </w:rPr>
       </w:pPr>
-      <w:bookmarkStart w:id="0" w:name="_Toc82202287"/>
+      <w:bookmarkStart w:id="0" w:name="_Toc82370088"/>
       <w:r>
         <w:rPr>
           <w:b/>
@@ -323,7 +330,7 @@
           <w:r>
             <w:fldChar w:fldCharType="separate"/>
           </w:r>
-          <w:hyperlink w:anchor="_Toc82202287" w:history="1">
+          <w:hyperlink w:anchor="_Toc82370088" w:history="1">
             <w:r>
               <w:rPr>
                 <w:rStyle w:val="Hipervnculo"/>
@@ -352,7 +359,7 @@
                 <w:noProof/>
                 <w:webHidden/>
               </w:rPr>
-              <w:instrText xml:space="preserve"> PAGEREF _Toc82202287 \h </w:instrText>
+              <w:instrText xml:space="preserve"> PAGEREF _Toc82370088 \h </w:instrText>
             </w:r>
             <w:r>
               <w:rPr>
@@ -395,7 +402,7 @@
               <w:sz w:val="22"/>
             </w:rPr>
           </w:pPr>
-          <w:hyperlink w:anchor="_Toc82202288" w:history="1">
+          <w:hyperlink w:anchor="_Toc82370089" w:history="1">
             <w:r>
               <w:rPr>
                 <w:rStyle w:val="Hipervnculo"/>
@@ -424,7 +431,7 @@
                 <w:noProof/>
                 <w:webHidden/>
               </w:rPr>
-              <w:instrText xml:space="preserve"> PAGEREF _Toc82202288 \h </w:instrText>
+              <w:instrText xml:space="preserve"> PAGEREF _Toc82370089 \h </w:instrText>
             </w:r>
             <w:r>
               <w:rPr>
@@ -467,7 +474,7 @@
               <w:sz w:val="22"/>
             </w:rPr>
           </w:pPr>
-          <w:hyperlink w:anchor="_Toc82202289" w:history="1">
+          <w:hyperlink w:anchor="_Toc82370090" w:history="1">
             <w:r>
               <w:rPr>
                 <w:rStyle w:val="Hipervnculo"/>
@@ -496,7 +503,7 @@
                 <w:noProof/>
                 <w:webHidden/>
               </w:rPr>
-              <w:instrText xml:space="preserve"> PAGEREF _Toc82202289 \h </w:instrText>
+              <w:instrText xml:space="preserve"> PAGEREF _Toc82370090 \h </w:instrText>
             </w:r>
             <w:r>
               <w:rPr>
@@ -539,7 +546,7 @@
               <w:sz w:val="22"/>
             </w:rPr>
           </w:pPr>
-          <w:hyperlink w:anchor="_Toc82202290" w:history="1">
+          <w:hyperlink w:anchor="_Toc82370091" w:history="1">
             <w:r>
               <w:rPr>
                 <w:rStyle w:val="Hipervnculo"/>
@@ -567,7 +574,7 @@
                 <w:noProof/>
                 <w:webHidden/>
               </w:rPr>
-              <w:instrText xml:space="preserve"> PAGEREF _Toc82202290 \h </w:instrText>
+              <w:instrText xml:space="preserve"> PAGEREF _Toc82370091 \h </w:instrText>
             </w:r>
             <w:r>
               <w:rPr>
@@ -610,7 +617,7 @@
               <w:sz w:val="22"/>
             </w:rPr>
           </w:pPr>
-          <w:hyperlink w:anchor="_Toc82202291" w:history="1">
+          <w:hyperlink w:anchor="_Toc82370092" w:history="1">
             <w:r>
               <w:rPr>
                 <w:rStyle w:val="Hipervnculo"/>
@@ -638,7 +645,7 @@
                 <w:noProof/>
                 <w:webHidden/>
               </w:rPr>
-              <w:instrText xml:space="preserve"> PAGEREF _Toc82202291 \h </w:instrText>
+              <w:instrText xml:space="preserve"> PAGEREF _Toc82370092 \h </w:instrText>
             </w:r>
             <w:r>
               <w:rPr>
@@ -658,7 +665,7 @@
                 <w:noProof/>
                 <w:webHidden/>
               </w:rPr>
-              <w:t>5</w:t>
+              <w:t>6</w:t>
             </w:r>
             <w:r>
               <w:rPr>
@@ -681,7 +688,7 @@
               <w:sz w:val="22"/>
             </w:rPr>
           </w:pPr>
-          <w:hyperlink w:anchor="_Toc82202292" w:history="1">
+          <w:hyperlink w:anchor="_Toc82370093" w:history="1">
             <w:r>
               <w:rPr>
                 <w:rStyle w:val="Hipervnculo"/>
@@ -709,7 +716,7 @@
                 <w:noProof/>
                 <w:webHidden/>
               </w:rPr>
-              <w:instrText xml:space="preserve"> PAGEREF _Toc82202292 \h </w:instrText>
+              <w:instrText xml:space="preserve"> PAGEREF _Toc82370093 \h </w:instrText>
             </w:r>
             <w:r>
               <w:rPr>
@@ -752,7 +759,7 @@
               <w:sz w:val="22"/>
             </w:rPr>
           </w:pPr>
-          <w:hyperlink w:anchor="_Toc82202293" w:history="1">
+          <w:hyperlink w:anchor="_Toc82370094" w:history="1">
             <w:r>
               <w:rPr>
                 <w:rStyle w:val="Hipervnculo"/>
@@ -780,7 +787,7 @@
                 <w:noProof/>
                 <w:webHidden/>
               </w:rPr>
-              <w:instrText xml:space="preserve"> PAGEREF _Toc82202293 \h </w:instrText>
+              <w:instrText xml:space="preserve"> PAGEREF _Toc82370094 \h </w:instrText>
             </w:r>
             <w:r>
               <w:rPr>
@@ -823,7 +830,7 @@
               <w:sz w:val="22"/>
             </w:rPr>
           </w:pPr>
-          <w:hyperlink w:anchor="_Toc82202294" w:history="1">
+          <w:hyperlink w:anchor="_Toc82370095" w:history="1">
             <w:r>
               <w:rPr>
                 <w:rStyle w:val="Hipervnculo"/>
@@ -851,7 +858,7 @@
                 <w:noProof/>
                 <w:webHidden/>
               </w:rPr>
-              <w:instrText xml:space="preserve"> PAGEREF _Toc82202294 \h </w:instrText>
+              <w:instrText xml:space="preserve"> PAGEREF _Toc82370095 \h </w:instrText>
             </w:r>
             <w:r>
               <w:rPr>
@@ -894,7 +901,7 @@
               <w:sz w:val="22"/>
             </w:rPr>
           </w:pPr>
-          <w:hyperlink w:anchor="_Toc82202295" w:history="1">
+          <w:hyperlink w:anchor="_Toc82370096" w:history="1">
             <w:r>
               <w:rPr>
                 <w:rStyle w:val="Hipervnculo"/>
@@ -922,7 +929,7 @@
                 <w:noProof/>
                 <w:webHidden/>
               </w:rPr>
-              <w:instrText xml:space="preserve"> PAGEREF _Toc82202295 \h </w:instrText>
+              <w:instrText xml:space="preserve"> PAGEREF _Toc82370096 \h </w:instrText>
             </w:r>
             <w:r>
               <w:rPr>
@@ -965,7 +972,7 @@
               <w:sz w:val="22"/>
             </w:rPr>
           </w:pPr>
-          <w:hyperlink w:anchor="_Toc82202296" w:history="1">
+          <w:hyperlink w:anchor="_Toc82370097" w:history="1">
             <w:r>
               <w:rPr>
                 <w:rStyle w:val="Hipervnculo"/>
@@ -993,7 +1000,7 @@
                 <w:noProof/>
                 <w:webHidden/>
               </w:rPr>
-              <w:instrText xml:space="preserve"> PAGEREF _Toc82202296 \h </w:instrText>
+              <w:instrText xml:space="preserve"> PAGEREF _Toc82370097 \h </w:instrText>
             </w:r>
             <w:r>
               <w:rPr>
@@ -1036,7 +1043,7 @@
               <w:sz w:val="22"/>
             </w:rPr>
           </w:pPr>
-          <w:hyperlink w:anchor="_Toc82202297" w:history="1">
+          <w:hyperlink w:anchor="_Toc82370098" w:history="1">
             <w:r>
               <w:rPr>
                 <w:rStyle w:val="Hipervnculo"/>
@@ -1064,7 +1071,7 @@
                 <w:noProof/>
                 <w:webHidden/>
               </w:rPr>
-              <w:instrText xml:space="preserve"> PAGEREF _Toc82202297 \h </w:instrText>
+              <w:instrText xml:space="preserve"> PAGEREF _Toc82370098 \h </w:instrText>
             </w:r>
             <w:r>
               <w:rPr>
@@ -1119,7 +1126,7 @@
           <w:bCs/>
         </w:rPr>
       </w:pPr>
-      <w:bookmarkStart w:id="1" w:name="_Toc82202288"/>
+      <w:bookmarkStart w:id="1" w:name="_Toc82370089"/>
       <w:r>
         <w:rPr>
           <w:b/>
@@ -1240,7 +1247,7 @@
           <w:bCs/>
         </w:rPr>
       </w:pPr>
-      <w:bookmarkStart w:id="2" w:name="_Toc82202289"/>
+      <w:bookmarkStart w:id="2" w:name="_Toc82370090"/>
       <w:r>
         <w:rPr>
           <w:b/>
@@ -1390,7 +1397,7 @@
           <w:b/>
         </w:rPr>
       </w:pPr>
-      <w:bookmarkStart w:id="3" w:name="_Toc82202290"/>
+      <w:bookmarkStart w:id="3" w:name="_Toc82370091"/>
       <w:r>
         <w:rPr>
           <w:b/>
@@ -1398,21 +1405,6 @@
         <w:t>INTRODUCCIÓN</w:t>
       </w:r>
       <w:bookmarkEnd w:id="3"/>
-    </w:p>
-    <w:p>
-      <w:pPr>
-        <w:rPr>
-          <w:color w:val="7F7F7F"/>
-          <w:szCs w:val="24"/>
-        </w:rPr>
-      </w:pPr>
-      <w:r>
-        <w:rPr>
-          <w:color w:val="7F7F7F"/>
-          <w:szCs w:val="24"/>
-        </w:rPr>
-        <w:t>La introducción debe contener el detalle sobre:</w:t>
-      </w:r>
     </w:p>
     <w:p>
       <w:r>
@@ -1446,7 +1438,13 @@
         <w:t>á</w:t>
       </w:r>
       <w:r>
-        <w:t>s de 500 dólares por acción, casi 30 veces el precio de principios de mes. Aproximadamente el 140 por ciento de las acciones de GameStop se habían vendido al descubierto, y la prisa por comprar acciones para cubrir esas posiciones a medida que el precio subía hizo que el precio incrementase aún más. El breve apretón fue inicialmente y principalmente provocado por usuarios del foro de Internet WallStreetBets en </w:t>
+        <w:t xml:space="preserve">s de 500 dólares por acción, casi 30 veces el precio de principios de mes. Aproximadamente el 140 por ciento de las acciones de GameStop se habían vendido al descubierto, y la prisa por comprar acciones para cubrir esas posiciones a medida que el precio subía hizo que el precio incrementase aún más. El breve apretón fue </w:t>
+      </w:r>
+      <w:r>
+        <w:t>inicial y principalmente</w:t>
+      </w:r>
+      <w:r>
+        <w:t xml:space="preserve"> provocado por usuarios del foro de Internet WallStreetBets en </w:t>
       </w:r>
       <w:hyperlink r:id="rId11" w:tooltip="Reddit" w:history="1">
         <w:r>
@@ -1528,14 +1526,27 @@
       <w:r>
         <w:t xml:space="preserve">Ilustración </w:t>
       </w:r>
-      <w:fldSimple w:instr=" SEQ Ilustración \* ARABIC ">
-        <w:r>
-          <w:rPr>
-            <w:noProof/>
-          </w:rPr>
-          <w:t>1</w:t>
-        </w:r>
-      </w:fldSimple>
+      <w:r>
+        <w:fldChar w:fldCharType="begin"/>
+      </w:r>
+      <w:r>
+        <w:instrText xml:space="preserve"> SEQ Ilustración \* ARABIC </w:instrText>
+      </w:r>
+      <w:r>
+        <w:fldChar w:fldCharType="separate"/>
+      </w:r>
+      <w:r>
+        <w:rPr>
+          <w:noProof/>
+        </w:rPr>
+        <w:t>1</w:t>
+      </w:r>
+      <w:r>
+        <w:rPr>
+          <w:noProof/>
+        </w:rPr>
+        <w:fldChar w:fldCharType="end"/>
+      </w:r>
       <w:r>
         <w:t>. Evolución de precios GME</w:t>
       </w:r>
@@ -1546,8 +1557,34 @@
     <w:p/>
     <w:p>
       <w:r>
-        <w:t>El 28 de enero, varias casas de bolsa, incluida Robinhood, detuvieron la compra de GameStop y otros valores, y luego citaron su incapacidad para depositar garantías suficientes en las cámaras de compensación para ejecutar las órdenes de sus clientes. Esta decisión atrajo críticas y acusaciones de manipulación del mercado por parte de destacados políticos y empresarios de todo el espectro político. Se presentaron demandas colectivas contra Robinhood en los Tribunales de Distrito de EE. UU. para el Distrito Sur de Nueva York y el Distrito Norte de Illinois. Muchos otros valores muy cortos también experimentaron aumentos de precios. En reacción a las casas de bolsa que detuvieron la compra de GameStop y otros valores, la capitalización total del mercado de las criptomonedas también aumentó.​</w:t>
-      </w:r>
+        <w:t>El 28 de enero, varias casas de bolsa, incluida Robinhood, detuvieron la compra de GameStop y otros valores. Esta decisión atrajo críticas y acusaciones de manipulación del mercado por parte de destacados políticos y empresarios de todo el espectro político. Se presentaron demandas colectivas contra Robinhood en los Tribunales de Distrito de EE. UU. para el Distrito Sur de Nueva York y el Distrito Norte de Illinois. Muchos otros valores muy cortos también experimentaron aumentos de precios.</w:t>
+      </w:r>
+      <w:sdt>
+        <w:sdtPr>
+          <w:id w:val="-1006903008"/>
+          <w:citation/>
+        </w:sdtPr>
+        <w:sdtContent>
+          <w:r>
+            <w:fldChar w:fldCharType="begin"/>
+          </w:r>
+          <w:r>
+            <w:instrText xml:space="preserve"> CITATION Wik21 \l 3082 </w:instrText>
+          </w:r>
+          <w:r>
+            <w:fldChar w:fldCharType="separate"/>
+          </w:r>
+          <w:r>
+            <w:rPr>
+              <w:noProof/>
+            </w:rPr>
+            <w:t xml:space="preserve"> (Wikipedia, 2021)</w:t>
+          </w:r>
+          <w:r>
+            <w:fldChar w:fldCharType="end"/>
+          </w:r>
+        </w:sdtContent>
+      </w:sdt>
     </w:p>
     <w:p>
       <w:r>
@@ -1735,163 +1772,434 @@
       </w:r>
     </w:p>
     <w:p>
-      <w:pPr>
+      <w:r>
+        <w:t xml:space="preserve">El presente documento se divide en </w:t>
+      </w:r>
+      <w:r>
+        <w:t>o</w:t>
+      </w:r>
+      <w:r>
+        <w:t>cho apartados</w:t>
+      </w:r>
+      <w:r>
+        <w:t xml:space="preserve">. En el primero de ellos se resume </w:t>
+      </w:r>
+      <w:r>
+        <w:t>el problema</w:t>
+      </w:r>
+      <w:r>
+        <w:t xml:space="preserve"> abordado</w:t>
+      </w:r>
+      <w:r>
+        <w:t xml:space="preserve">, se presenta la solución planteada y se justifica </w:t>
+      </w:r>
+      <w:r>
+        <w:t>porque esta solución es buena</w:t>
+      </w:r>
+      <w:r>
+        <w:t>.</w:t>
+      </w:r>
+      <w:r>
+        <w:t xml:space="preserve"> En el segundo apartado se </w:t>
+      </w:r>
+      <w:r>
+        <w:t>introduce el problema detectado, soluciones a</w:t>
+      </w:r>
+      <w:r>
+        <w:t xml:space="preserve">nteriores al mismo problema, la solución planteada en el trabajo, el procedimiento para </w:t>
+      </w:r>
+      <w:r>
+        <w:t xml:space="preserve">lograr aplicar la solución planteada y finalmente un breve resumen de los resultados obtenidos. </w:t>
+      </w:r>
+      <w:r>
+        <w:t xml:space="preserve">En el tercer apartado se aborda </w:t>
+      </w:r>
+      <w:r>
+        <w:t>el estado del arte, se referencian artículos</w:t>
+      </w:r>
+      <w:r>
+        <w:t xml:space="preserve"> o proyectos</w:t>
+      </w:r>
+      <w:r>
+        <w:t xml:space="preserve"> relevantes </w:t>
+      </w:r>
+      <w:r>
+        <w:t xml:space="preserve">que describan como se ha afrontado el problema tratado. En el quinto apartado se </w:t>
+      </w:r>
+      <w:r>
+        <w:t>define cual</w:t>
+      </w:r>
+      <w:r>
+        <w:t xml:space="preserve"> es</w:t>
+      </w:r>
+      <w:r>
+        <w:t xml:space="preserve"> el objetivo final del proyecto y </w:t>
+      </w:r>
+      <w:r>
+        <w:t xml:space="preserve">cuatro objetivos específicos </w:t>
+      </w:r>
+      <w:r>
+        <w:t xml:space="preserve">que describen como llevó a cabo el objetivo final. El sexto apartado se presenta la solución </w:t>
+      </w:r>
+      <w:r>
+        <w:t>planteada y la metodología de desarrollo aplicada</w:t>
+      </w:r>
+      <w:r>
+        <w:t xml:space="preserve">. </w:t>
+      </w:r>
+      <w:r>
+        <w:t xml:space="preserve">En el </w:t>
+      </w:r>
+      <w:r>
+        <w:t xml:space="preserve">sexto apartado se plasman los </w:t>
+      </w:r>
+      <w:r>
+        <w:t>resultados obtenidos</w:t>
+      </w:r>
+      <w:r>
+        <w:t xml:space="preserve"> en el proyecto y la evaluación de los mismos</w:t>
+      </w:r>
+      <w:r>
+        <w:t xml:space="preserve">. Por último, en el séptimo apartado se </w:t>
+      </w:r>
+      <w:r>
+        <w:t xml:space="preserve">plantean las </w:t>
+      </w:r>
+      <w:r>
+        <w:t>conclusiones</w:t>
+      </w:r>
+      <w:r>
+        <w:t xml:space="preserve"> obtenidas tras el trabajo </w:t>
+      </w:r>
+      <w:r>
+        <w:t>y como se podría seguir avanzando para mejorar la solución planteada.</w:t>
+      </w:r>
+    </w:p>
+    <w:p>
+      <w:pPr>
+        <w:rPr>
+          <w:color w:val="7F7F7F"/>
+          <w:szCs w:val="24"/>
+        </w:rPr>
+      </w:pPr>
+    </w:p>
+    <w:p>
+      <w:pPr>
+        <w:ind w:firstLine="0"/>
+        <w:rPr>
+          <w:color w:val="7F7F7F"/>
+          <w:szCs w:val="24"/>
+        </w:rPr>
+      </w:pPr>
+    </w:p>
+    <w:p>
+      <w:pPr>
+        <w:ind w:firstLine="0"/>
+        <w:rPr>
+          <w:color w:val="7F7F7F"/>
+          <w:szCs w:val="24"/>
+        </w:rPr>
+      </w:pPr>
+    </w:p>
+    <w:p>
+      <w:pPr>
+        <w:ind w:firstLine="0"/>
+      </w:pPr>
+    </w:p>
+    <w:p>
+      <w:pPr>
+        <w:pStyle w:val="Ttulo1"/>
+        <w:rPr>
+          <w:b/>
+        </w:rPr>
+      </w:pPr>
+      <w:bookmarkStart w:id="7" w:name="_Toc82370092"/>
+      <w:r>
+        <w:rPr>
+          <w:b/>
+        </w:rPr>
+        <w:t>ESTADO DEL ARTE</w:t>
+      </w:r>
+      <w:bookmarkEnd w:id="7"/>
+    </w:p>
+    <w:p>
+      <w:pPr>
+        <w:rPr>
+          <w:color w:val="7F7F7F"/>
+          <w:szCs w:val="24"/>
+        </w:rPr>
+      </w:pPr>
+      <w:r>
+        <w:rPr>
+          <w:color w:val="7F7F7F"/>
+          <w:szCs w:val="24"/>
+        </w:rPr>
+        <w:t>En este apartado el estudiante deberá reportar al menos 30 artículos, proyectos, o bibliografía disponible en buscadores científicos que describan cómo se ha afrontado el problema que él está tratando de solucionar, justificando con esta literatura la relevancia de la solución que ha planteada.</w:t>
+      </w:r>
+    </w:p>
+    <w:p>
+      <w:pPr>
+        <w:rPr>
+          <w:color w:val="7F7F7F"/>
+          <w:szCs w:val="24"/>
+        </w:rPr>
+      </w:pPr>
+      <w:r>
+        <w:rPr>
+          <w:color w:val="7F7F7F"/>
+          <w:szCs w:val="24"/>
+        </w:rPr>
+        <w:t>Un proyecto de master implica que el estudiante se acerque al planteamiento de un problema poco explorado en la literatura y que ofrezca una solución innovadora al mismo.</w:t>
+      </w:r>
+    </w:p>
+    <w:p>
+      <w:pPr>
+        <w:rPr>
+          <w:color w:val="7F7F7F"/>
+          <w:szCs w:val="24"/>
+        </w:rPr>
+      </w:pPr>
+      <w:r>
+        <w:rPr>
+          <w:color w:val="7F7F7F"/>
+          <w:szCs w:val="24"/>
+        </w:rPr>
+        <w:t>Por tanto, el estado del arte debe tener un sub-apartado de conclusiones en el cual el estudiante justifique el carácter innovador y de nuevo conocimiento de su TFM.</w:t>
+      </w:r>
+    </w:p>
+    <w:p>
+      <w:pPr>
+        <w:rPr>
+          <w:color w:val="7F7F7F"/>
+          <w:szCs w:val="24"/>
+        </w:rPr>
+      </w:pPr>
+      <w:r>
+        <w:rPr>
+          <w:color w:val="7F7F7F"/>
+          <w:szCs w:val="24"/>
+        </w:rPr>
+        <w:t>Extensión máxima: 2000 palabras.</w:t>
+      </w:r>
+    </w:p>
+    <w:p>
+      <w:pPr>
+        <w:ind w:firstLine="0"/>
+        <w:rPr>
+          <w:b/>
+          <w:bCs/>
+          <w:iCs/>
+        </w:rPr>
+      </w:pPr>
+      <w:r>
+        <w:rPr>
+          <w:b/>
+          <w:bCs/>
+          <w:iCs/>
+        </w:rPr>
+        <w:t>Análisis de sentimiento</w:t>
+      </w:r>
+      <w:r>
+        <w:rPr>
+          <w:b/>
+          <w:bCs/>
+          <w:iCs/>
+        </w:rPr>
+        <w:t>s de twitter</w:t>
+      </w:r>
+      <w:r>
+        <w:rPr>
+          <w:b/>
+          <w:bCs/>
+          <w:iCs/>
+        </w:rPr>
+        <w:t xml:space="preserve"> usando NLP y </w:t>
+      </w:r>
+      <w:r>
+        <w:rPr>
+          <w:b/>
+          <w:bCs/>
+          <w:iCs/>
+        </w:rPr>
+        <w:t>redes neuronales</w:t>
+      </w:r>
+    </w:p>
+    <w:p>
+      <w:r>
+        <w:t xml:space="preserve">En este proyecto se </w:t>
+      </w:r>
+      <w:r>
+        <w:t xml:space="preserve">aborda el problema de superar el </w:t>
+      </w:r>
+      <w:r>
+        <w:t>desafio de determinar los sentimientos de los tweets</w:t>
+      </w:r>
+      <w:r>
+        <w:t xml:space="preserve">, clasificándolos entre positivo o negativo en función del sentimiento </w:t>
+      </w:r>
+      <w:r>
+        <w:t>primario del mismo.</w:t>
+      </w:r>
+    </w:p>
+    <w:p>
+      <w:r>
+        <w:t>Para la resolución del problema se utiliza Python, como lenguaje de prog</w:t>
+      </w:r>
+      <w:r>
+        <w:t>r</w:t>
+      </w:r>
+      <w:r>
+        <w:t>amación</w:t>
+      </w:r>
+      <w:r>
+        <w:t>. Ten</w:t>
+      </w:r>
+      <w:r>
+        <w:t>so</w:t>
+      </w:r>
+      <w:r>
+        <w:t xml:space="preserve">rflow </w:t>
+      </w:r>
+      <w:r>
+        <w:t xml:space="preserve">como framework para el desarrollo del modelo de clasificación. </w:t>
+      </w:r>
+      <w:r>
+        <w:t xml:space="preserve">Las métricas para evaluar el resultado del modelo </w:t>
+      </w:r>
+      <w:r>
+        <w:t>han sido Accuracy, una matriz de confusión y la curva ROC.</w:t>
+      </w:r>
+    </w:p>
+    <w:p>
+      <w:r>
+        <w:t>El modelo</w:t>
+      </w:r>
+      <w:r>
+        <w:t xml:space="preserve"> de clasificación</w:t>
+      </w:r>
+      <w:r>
+        <w:t xml:space="preserve">, que es el core del proyecto, utilizado </w:t>
+      </w:r>
+      <w:r>
+        <w:t xml:space="preserve">ha sido un a red neuronal </w:t>
+      </w:r>
+      <w:r>
+        <w:t xml:space="preserve">de 8 capas </w:t>
+      </w:r>
+      <w:r>
+        <w:t>contando las capas de entrada y de salida.</w:t>
+      </w:r>
+      <w:r>
+        <w:t xml:space="preserve"> El resto de capas utilizadas, por orden, son las siguientes:</w:t>
+      </w:r>
+    </w:p>
+    <w:p>
+      <w:pPr>
+        <w:pStyle w:val="Prrafodelista"/>
         <w:numPr>
           <w:ilvl w:val="0"/>
-          <w:numId w:val="1"/>
+          <w:numId w:val="4"/>
         </w:numPr>
-        <w:pBdr>
-          <w:top w:val="nil"/>
-          <w:left w:val="nil"/>
-          <w:bottom w:val="nil"/>
-          <w:right w:val="nil"/>
-          <w:between w:val="nil"/>
-        </w:pBdr>
-        <w:rPr>
-          <w:color w:val="7F7F7F"/>
-          <w:szCs w:val="24"/>
-        </w:rPr>
-      </w:pPr>
-      <w:r>
-        <w:rPr>
-          <w:color w:val="7F7F7F"/>
-          <w:szCs w:val="24"/>
-        </w:rPr>
-        <w:t>Resumen de la estructura de este documento.</w:t>
-      </w:r>
-    </w:p>
-    <w:p>
-      <w:pPr>
-        <w:rPr>
-          <w:color w:val="7F7F7F"/>
-          <w:szCs w:val="24"/>
-        </w:rPr>
-      </w:pPr>
-      <w:r>
-        <w:rPr>
-          <w:color w:val="7F7F7F"/>
-          <w:szCs w:val="24"/>
-        </w:rPr>
-        <w:t>Extensión máxima: 2000 palabras.</w:t>
-      </w:r>
-    </w:p>
-    <w:p>
-      <w:pPr>
-        <w:rPr>
-          <w:i/>
-        </w:rPr>
-      </w:pPr>
-      <w:r>
-        <w:rPr>
-          <w:i/>
-        </w:rPr>
-        <w:t>Escribe aquí…</w:t>
-      </w:r>
-    </w:p>
-    <w:p/>
-    <w:p>
-      <w:pPr>
-        <w:pStyle w:val="Ttulo1"/>
-        <w:rPr>
-          <w:b/>
-        </w:rPr>
-      </w:pPr>
-      <w:bookmarkStart w:id="7" w:name="_Toc82202291"/>
-      <w:r>
-        <w:rPr>
-          <w:b/>
-        </w:rPr>
-        <w:t>ESTADO DEL ARTE</w:t>
-      </w:r>
-      <w:bookmarkEnd w:id="7"/>
-    </w:p>
-    <w:p>
-      <w:pPr>
-        <w:rPr>
-          <w:color w:val="7F7F7F"/>
-          <w:szCs w:val="24"/>
-        </w:rPr>
-      </w:pPr>
-      <w:r>
-        <w:rPr>
-          <w:color w:val="7F7F7F"/>
-          <w:szCs w:val="24"/>
-        </w:rPr>
-        <w:t>En este apartado el estudiante deberá reportar al menos 30 artículos, proyectos, o bibliografía disponible en buscadores científicos que describan cómo se ha afrontado el problema que él está</w:t>
-      </w:r>
-      <w:r>
-        <w:rPr>
-          <w:color w:val="7F7F7F"/>
-          <w:szCs w:val="24"/>
-        </w:rPr>
-        <w:t xml:space="preserve"> tratando de solucionar, justificando con esta literatura la relevancia de la solución que ha planteada.</w:t>
-      </w:r>
-    </w:p>
-    <w:p>
-      <w:pPr>
-        <w:rPr>
-          <w:color w:val="7F7F7F"/>
-          <w:szCs w:val="24"/>
-        </w:rPr>
-      </w:pPr>
-      <w:r>
-        <w:rPr>
-          <w:color w:val="7F7F7F"/>
-          <w:szCs w:val="24"/>
-        </w:rPr>
-        <w:lastRenderedPageBreak/>
-        <w:t>Un proyecto de master implica que el estudiante se acerque al planteamiento de un problema poco explorado en la literatura y que ofrezca una solución i</w:t>
-      </w:r>
-      <w:r>
-        <w:rPr>
-          <w:color w:val="7F7F7F"/>
-          <w:szCs w:val="24"/>
-        </w:rPr>
-        <w:t>nnovadora al mismo.</w:t>
-      </w:r>
-    </w:p>
-    <w:p>
-      <w:pPr>
-        <w:rPr>
-          <w:color w:val="7F7F7F"/>
-          <w:szCs w:val="24"/>
-        </w:rPr>
-      </w:pPr>
-      <w:r>
-        <w:rPr>
-          <w:color w:val="7F7F7F"/>
-          <w:szCs w:val="24"/>
-        </w:rPr>
-        <w:t>Por tanto, el estado del arte debe tener un sub-apartado de conclusiones en el cual el estudiante justifique el carácter innovador y de nuevo conocimiento de su TFM.</w:t>
-      </w:r>
-    </w:p>
-    <w:p>
-      <w:pPr>
-        <w:rPr>
-          <w:color w:val="7F7F7F"/>
-          <w:szCs w:val="24"/>
-        </w:rPr>
-      </w:pPr>
-      <w:r>
-        <w:rPr>
-          <w:color w:val="7F7F7F"/>
-          <w:szCs w:val="24"/>
-        </w:rPr>
-        <w:t>Extensión máxima: 2000 palabras.</w:t>
-      </w:r>
-    </w:p>
-    <w:p>
-      <w:pPr>
-        <w:rPr>
-          <w:i/>
-        </w:rPr>
-      </w:pPr>
-      <w:r>
-        <w:rPr>
-          <w:i/>
-        </w:rPr>
-        <w:t>Escribe aquí…</w:t>
-      </w:r>
+      </w:pPr>
+      <w:r>
+        <w:t xml:space="preserve">Embeding, </w:t>
+      </w:r>
+      <w:r>
+        <w:t>proporcionar la presentación de palabras y sus significados relativos. Así, estamos alimentando el límite de palabras máximas, la longitud de las palabras de entrada y las entradas de la capa anterior.</w:t>
+      </w:r>
+    </w:p>
+    <w:p>
+      <w:pPr>
+        <w:pStyle w:val="Prrafodelista"/>
+        <w:numPr>
+          <w:ilvl w:val="0"/>
+          <w:numId w:val="4"/>
+        </w:numPr>
+        <w:rPr>
+          <w:lang w:val="en-US"/>
+        </w:rPr>
+      </w:pPr>
+      <w:r>
+        <w:rPr>
+          <w:lang w:val="en-US"/>
+        </w:rPr>
+        <w:t xml:space="preserve">LSTM, </w:t>
+      </w:r>
+    </w:p>
+    <w:p>
+      <w:pPr>
+        <w:pStyle w:val="Prrafodelista"/>
+        <w:numPr>
+          <w:ilvl w:val="0"/>
+          <w:numId w:val="4"/>
+        </w:numPr>
+      </w:pPr>
+      <w:r>
+        <w:t xml:space="preserve">Dense, </w:t>
+      </w:r>
+    </w:p>
+    <w:p>
+      <w:pPr>
+        <w:pStyle w:val="Prrafodelista"/>
+        <w:numPr>
+          <w:ilvl w:val="0"/>
+          <w:numId w:val="4"/>
+        </w:numPr>
+      </w:pPr>
+      <w:r>
+        <w:t xml:space="preserve">Activation, </w:t>
+      </w:r>
+    </w:p>
+    <w:p>
+      <w:pPr>
+        <w:pStyle w:val="Prrafodelista"/>
+        <w:numPr>
+          <w:ilvl w:val="0"/>
+          <w:numId w:val="4"/>
+        </w:numPr>
+      </w:pPr>
+      <w:r>
+        <w:t>Dropout,</w:t>
+      </w:r>
+    </w:p>
+    <w:p>
+      <w:pPr>
+        <w:pStyle w:val="Prrafodelista"/>
+        <w:numPr>
+          <w:ilvl w:val="0"/>
+          <w:numId w:val="4"/>
+        </w:numPr>
+      </w:pPr>
+      <w:r>
+        <w:t xml:space="preserve">Dense, </w:t>
+      </w:r>
+    </w:p>
+    <w:p>
+      <w:pPr>
+        <w:ind w:firstLine="0"/>
+      </w:pPr>
+    </w:p>
+    <w:p>
+      <w:pPr>
+        <w:ind w:firstLine="0"/>
+      </w:pPr>
+      <w:hyperlink r:id="rId13" w:history="1">
+        <w:r>
+          <w:rPr>
+            <w:rStyle w:val="Hipervnculo"/>
+          </w:rPr>
+          <w:t>https://medium.com/analytics-vidhya/introduction-bd62190f6acd</w:t>
+        </w:r>
+      </w:hyperlink>
+    </w:p>
+    <w:p>
+      <w:pPr>
+        <w:rPr>
+          <w:b/>
+          <w:bCs/>
+          <w:iCs/>
+        </w:rPr>
+      </w:pPr>
     </w:p>
     <w:p>
       <w:pPr>
@@ -1921,7 +2229,7 @@
           <w:b/>
         </w:rPr>
       </w:pPr>
-      <w:bookmarkStart w:id="8" w:name="_Toc82202292"/>
+      <w:bookmarkStart w:id="8" w:name="_Toc82370093"/>
       <w:r>
         <w:rPr>
           <w:b/>
@@ -1962,14 +2270,7 @@
           <w:color w:val="7F7F7F"/>
           <w:szCs w:val="24"/>
         </w:rPr>
-        <w:t>El objetivo general debe dar solución a problema realmente retador en el área de</w:t>
-      </w:r>
-      <w:r>
-        <w:rPr>
-          <w:color w:val="7F7F7F"/>
-          <w:szCs w:val="24"/>
-        </w:rPr>
-        <w:t>l BI o DS, y debe haber quedado bien justificado en el estado del arte.</w:t>
+        <w:t>El objetivo general debe dar solución a problema realmente retador en el área del BI o DS, y debe haber quedado bien justificado en el estado del arte.</w:t>
       </w:r>
     </w:p>
     <w:p>
@@ -2166,7 +2467,7 @@
           <w:b/>
         </w:rPr>
       </w:pPr>
-      <w:bookmarkStart w:id="9" w:name="_Toc82202293"/>
+      <w:bookmarkStart w:id="9" w:name="_Toc82370094"/>
       <w:r>
         <w:rPr>
           <w:b/>
@@ -2208,14 +2509,7 @@
           <w:color w:val="7F7F7F"/>
           <w:szCs w:val="24"/>
         </w:rPr>
-        <w:t>La metodología que debe utilizar el estudiante de maste</w:t>
-      </w:r>
-      <w:r>
-        <w:rPr>
-          <w:color w:val="7F7F7F"/>
-          <w:szCs w:val="24"/>
-        </w:rPr>
-        <w:t>r debe estar validada por la comunidad científica y el estudiante debe justificarlo.</w:t>
+        <w:t>La metodología que debe utilizar el estudiante de master debe estar validada por la comunidad científica y el estudiante debe justificarlo.</w:t>
       </w:r>
     </w:p>
     <w:p>
@@ -2462,7 +2756,7 @@
         </w:rPr>
       </w:pPr>
       <w:bookmarkStart w:id="11" w:name="_1frvyl1cgni" w:colFirst="0" w:colLast="0"/>
-      <w:bookmarkStart w:id="12" w:name="_Toc82202294"/>
+      <w:bookmarkStart w:id="12" w:name="_Toc82370095"/>
       <w:bookmarkEnd w:id="11"/>
       <w:r>
         <w:rPr>
@@ -2528,13 +2822,7 @@
         <w:rPr>
           <w:i/>
         </w:rPr>
-        <w:t>Escribe</w:t>
-      </w:r>
-      <w:r>
-        <w:rPr>
-          <w:i/>
-        </w:rPr>
-        <w:t xml:space="preserve"> aquí…</w:t>
+        <w:t>Escribe aquí…</w:t>
       </w:r>
     </w:p>
     <w:p/>
@@ -2545,7 +2833,7 @@
           <w:b/>
         </w:rPr>
       </w:pPr>
-      <w:bookmarkStart w:id="13" w:name="_Toc82202295"/>
+      <w:bookmarkStart w:id="13" w:name="_Toc82370096"/>
       <w:r>
         <w:rPr>
           <w:b/>
@@ -2621,18 +2909,12 @@
           <w:b/>
         </w:rPr>
       </w:pPr>
-      <w:bookmarkStart w:id="14" w:name="_Toc82202296"/>
-      <w:r>
-        <w:rPr>
-          <w:b/>
-        </w:rPr>
-        <w:t>CON</w:t>
-      </w:r>
-      <w:r>
-        <w:rPr>
-          <w:b/>
-        </w:rPr>
-        <w:t>CLUSIONES Y TRABAJOS FUTUROS</w:t>
+      <w:bookmarkStart w:id="14" w:name="_Toc82370097"/>
+      <w:r>
+        <w:rPr>
+          <w:b/>
+        </w:rPr>
+        <w:t>CONCLUSIONES Y TRABAJOS FUTUROS</w:t>
       </w:r>
       <w:bookmarkEnd w:id="14"/>
     </w:p>
@@ -2686,7 +2968,7 @@
           <w:b/>
         </w:rPr>
       </w:pPr>
-      <w:bookmarkStart w:id="15" w:name="_Toc82202297"/>
+      <w:bookmarkStart w:id="15" w:name="_Toc82370098"/>
       <w:r>
         <w:rPr>
           <w:b/>
@@ -2700,30 +2982,77 @@
         <w:shd w:val="clear" w:color="auto" w:fill="DEEBF6"/>
         <w:jc w:val="both"/>
         <w:rPr>
-          <w:color w:val="595959"/>
-          <w:sz w:val="20"/>
-          <w:szCs w:val="20"/>
-        </w:rPr>
-      </w:pPr>
-      <w:r>
-        <w:rPr>
-          <w:color w:val="7F7F7F"/>
-          <w:szCs w:val="24"/>
-        </w:rPr>
-        <w:t>Lista de referencias bibliogr</w:t>
-      </w:r>
-      <w:r>
-        <w:rPr>
-          <w:color w:val="7F7F7F"/>
-          <w:szCs w:val="24"/>
-        </w:rPr>
-        <w:t>áficas utilizadas, siguiendo las normas APA.</w:t>
-      </w:r>
-    </w:p>
-    <w:p/>
+          <w:color w:val="7F7F7F"/>
+          <w:szCs w:val="24"/>
+        </w:rPr>
+      </w:pPr>
+      <w:r>
+        <w:rPr>
+          <w:color w:val="7F7F7F"/>
+          <w:szCs w:val="24"/>
+        </w:rPr>
+        <w:t>Lista de referencias bibliográficas utilizadas, siguiendo las normas APA.</w:t>
+      </w:r>
+    </w:p>
+    <w:p>
+      <w:sdt>
+        <w:sdtPr>
+          <w:id w:val="1968850611"/>
+          <w:citation/>
+        </w:sdtPr>
+        <w:sdtContent>
+          <w:r>
+            <w:fldChar w:fldCharType="begin"/>
+          </w:r>
+          <w:r>
+            <w:instrText xml:space="preserve">CITATION Wik21 \l 3082 </w:instrText>
+          </w:r>
+          <w:r>
+            <w:fldChar w:fldCharType="separate"/>
+          </w:r>
+          <w:r>
+            <w:rPr>
+              <w:noProof/>
+            </w:rPr>
+            <w:t>(Wikipedia, 2021)</w:t>
+          </w:r>
+          <w:r>
+            <w:fldChar w:fldCharType="end"/>
+          </w:r>
+        </w:sdtContent>
+      </w:sdt>
+    </w:p>
+    <w:p>
+      <w:sdt>
+        <w:sdtPr>
+          <w:id w:val="-1159450291"/>
+          <w:citation/>
+        </w:sdtPr>
+        <w:sdtContent>
+          <w:r>
+            <w:fldChar w:fldCharType="begin"/>
+          </w:r>
+          <w:r>
+            <w:instrText xml:space="preserve"> CITATION Muh21 \l 3082 </w:instrText>
+          </w:r>
+          <w:r>
+            <w:fldChar w:fldCharType="separate"/>
+          </w:r>
+          <w:r>
+            <w:rPr>
+              <w:noProof/>
+            </w:rPr>
+            <w:t xml:space="preserve"> (Zaman, 2021)</w:t>
+          </w:r>
+          <w:r>
+            <w:fldChar w:fldCharType="end"/>
+          </w:r>
+        </w:sdtContent>
+      </w:sdt>
+    </w:p>
     <w:sectPr>
-      <w:headerReference w:type="default" r:id="rId13"/>
-      <w:footerReference w:type="default" r:id="rId14"/>
+      <w:headerReference w:type="default" r:id="rId14"/>
+      <w:footerReference w:type="default" r:id="rId15"/>
       <w:pgSz w:w="11906" w:h="16838"/>
       <w:pgMar w:top="1417" w:right="1701" w:bottom="1417" w:left="1701" w:header="708" w:footer="708" w:gutter="0"/>
       <w:pgNumType w:start="1"/>
@@ -3068,6 +3397,118 @@
 <file path=word/numbering.xml><?xml version="1.0" encoding="utf-8"?>
 <w:numbering xmlns:wpc="http://schemas.microsoft.com/office/word/2010/wordprocessingCanvas" xmlns:cx="http://schemas.microsoft.com/office/drawing/2014/chartex" xmlns:cx1="http://schemas.microsoft.com/office/drawing/2015/9/8/chartex" xmlns:cx2="http://schemas.microsoft.com/office/drawing/2015/10/21/chartex" xmlns:cx3="http://schemas.microsoft.com/office/drawing/2016/5/9/chartex" xmlns:cx4="http://schemas.microsoft.com/office/drawing/2016/5/10/chartex" xmlns:cx5="http://schemas.microsoft.com/office/drawing/2016/5/11/chartex" xmlns:cx6="http://schemas.microsoft.com/office/drawing/2016/5/12/chartex" xmlns:cx7="http://schemas.microsoft.com/office/drawing/2016/5/13/chartex" xmlns:cx8="http://schemas.microsoft.com/office/drawing/2016/5/14/chartex" xmlns:mc="http://schemas.openxmlformats.org/markup-compatibility/2006" xmlns:aink="http://schemas.microsoft.com/office/drawing/2016/ink" xmlns:am3d="http://schemas.microsoft.com/office/drawing/2017/model3d" xmlns:o="urn:schemas-microsoft-com:office:office" xmlns:r="http://schemas.openxmlformats.org/officeDocument/2006/relationships" xmlns:m="http://schemas.openxmlformats.org/officeDocument/2006/math" xmlns:v="urn:schemas-microsoft-com:vml" xmlns:wp14="http://schemas.microsoft.com/office/word/2010/wordprocessingDrawing" xmlns:wp="http://schemas.openxmlformats.org/drawingml/2006/wordprocessingDrawing" xmlns:w10="urn:schemas-microsoft-com:office:word" xmlns:w="http://schemas.openxmlformats.org/wordprocessingml/2006/main" xmlns:w14="http://schemas.microsoft.com/office/word/2010/wordml" xmlns:w15="http://schemas.microsoft.com/office/word/2012/wordml" xmlns:w16cex="http://schemas.microsoft.com/office/word/2018/wordml/cex" xmlns:w16cid="http://schemas.microsoft.com/office/word/2016/wordml/cid" xmlns:w16="http://schemas.microsoft.com/office/word/2018/wordml" xmlns:w16sdtdh="http://schemas.microsoft.com/office/word/2020/wordml/sdtdatahash" xmlns:w16se="http://schemas.microsoft.com/office/word/2015/wordml/symex" xmlns:wpg="http://schemas.microsoft.com/office/word/2010/wordprocessingGroup" xmlns:wpi="http://schemas.microsoft.com/office/word/2010/wordprocessingInk" xmlns:wne="http://schemas.microsoft.com/office/word/2006/wordml" xmlns:wps="http://schemas.microsoft.com/office/word/2010/wordprocessingShape" mc:Ignorable="w14 w15 w16se w16cid w16 w16cex w16sdtdh wp14">
   <w:abstractNum w:abstractNumId="0" w15:restartNumberingAfterBreak="0">
+    <w:nsid w:val="398F5355"/>
+    <w:multiLevelType w:val="hybridMultilevel"/>
+    <w:tmpl w:val="5010E6EC"/>
+    <w:lvl w:ilvl="0" w:tplc="2370FF1A">
+      <w:numFmt w:val="bullet"/>
+      <w:lvlText w:val=""/>
+      <w:lvlJc w:val="left"/>
+      <w:pPr>
+        <w:ind w:left="1080" w:hanging="360"/>
+      </w:pPr>
+      <w:rPr>
+        <w:rFonts w:ascii="Symbol" w:eastAsia="Calibri" w:hAnsi="Symbol" w:cs="Calibri" w:hint="default"/>
+      </w:rPr>
+    </w:lvl>
+    <w:lvl w:ilvl="1" w:tplc="0C0A0003" w:tentative="1">
+      <w:start w:val="1"/>
+      <w:numFmt w:val="bullet"/>
+      <w:lvlText w:val="o"/>
+      <w:lvlJc w:val="left"/>
+      <w:pPr>
+        <w:ind w:left="1800" w:hanging="360"/>
+      </w:pPr>
+      <w:rPr>
+        <w:rFonts w:ascii="Courier New" w:hAnsi="Courier New" w:cs="Courier New" w:hint="default"/>
+      </w:rPr>
+    </w:lvl>
+    <w:lvl w:ilvl="2" w:tplc="0C0A0005" w:tentative="1">
+      <w:start w:val="1"/>
+      <w:numFmt w:val="bullet"/>
+      <w:lvlText w:val=""/>
+      <w:lvlJc w:val="left"/>
+      <w:pPr>
+        <w:ind w:left="2520" w:hanging="360"/>
+      </w:pPr>
+      <w:rPr>
+        <w:rFonts w:ascii="Wingdings" w:hAnsi="Wingdings" w:hint="default"/>
+      </w:rPr>
+    </w:lvl>
+    <w:lvl w:ilvl="3" w:tplc="0C0A0001" w:tentative="1">
+      <w:start w:val="1"/>
+      <w:numFmt w:val="bullet"/>
+      <w:lvlText w:val=""/>
+      <w:lvlJc w:val="left"/>
+      <w:pPr>
+        <w:ind w:left="3240" w:hanging="360"/>
+      </w:pPr>
+      <w:rPr>
+        <w:rFonts w:ascii="Symbol" w:hAnsi="Symbol" w:hint="default"/>
+      </w:rPr>
+    </w:lvl>
+    <w:lvl w:ilvl="4" w:tplc="0C0A0003" w:tentative="1">
+      <w:start w:val="1"/>
+      <w:numFmt w:val="bullet"/>
+      <w:lvlText w:val="o"/>
+      <w:lvlJc w:val="left"/>
+      <w:pPr>
+        <w:ind w:left="3960" w:hanging="360"/>
+      </w:pPr>
+      <w:rPr>
+        <w:rFonts w:ascii="Courier New" w:hAnsi="Courier New" w:cs="Courier New" w:hint="default"/>
+      </w:rPr>
+    </w:lvl>
+    <w:lvl w:ilvl="5" w:tplc="0C0A0005" w:tentative="1">
+      <w:start w:val="1"/>
+      <w:numFmt w:val="bullet"/>
+      <w:lvlText w:val=""/>
+      <w:lvlJc w:val="left"/>
+      <w:pPr>
+        <w:ind w:left="4680" w:hanging="360"/>
+      </w:pPr>
+      <w:rPr>
+        <w:rFonts w:ascii="Wingdings" w:hAnsi="Wingdings" w:hint="default"/>
+      </w:rPr>
+    </w:lvl>
+    <w:lvl w:ilvl="6" w:tplc="0C0A0001" w:tentative="1">
+      <w:start w:val="1"/>
+      <w:numFmt w:val="bullet"/>
+      <w:lvlText w:val=""/>
+      <w:lvlJc w:val="left"/>
+      <w:pPr>
+        <w:ind w:left="5400" w:hanging="360"/>
+      </w:pPr>
+      <w:rPr>
+        <w:rFonts w:ascii="Symbol" w:hAnsi="Symbol" w:hint="default"/>
+      </w:rPr>
+    </w:lvl>
+    <w:lvl w:ilvl="7" w:tplc="0C0A0003" w:tentative="1">
+      <w:start w:val="1"/>
+      <w:numFmt w:val="bullet"/>
+      <w:lvlText w:val="o"/>
+      <w:lvlJc w:val="left"/>
+      <w:pPr>
+        <w:ind w:left="6120" w:hanging="360"/>
+      </w:pPr>
+      <w:rPr>
+        <w:rFonts w:ascii="Courier New" w:hAnsi="Courier New" w:cs="Courier New" w:hint="default"/>
+      </w:rPr>
+    </w:lvl>
+    <w:lvl w:ilvl="8" w:tplc="0C0A0005" w:tentative="1">
+      <w:start w:val="1"/>
+      <w:numFmt w:val="bullet"/>
+      <w:lvlText w:val=""/>
+      <w:lvlJc w:val="left"/>
+      <w:pPr>
+        <w:ind w:left="6840" w:hanging="360"/>
+      </w:pPr>
+      <w:rPr>
+        <w:rFonts w:ascii="Wingdings" w:hAnsi="Wingdings" w:hint="default"/>
+      </w:rPr>
+    </w:lvl>
+  </w:abstractNum>
+  <w:abstractNum w:abstractNumId="1" w15:restartNumberingAfterBreak="0">
     <w:nsid w:val="3C2B73AD"/>
     <w:multiLevelType w:val="multilevel"/>
     <w:tmpl w:val="F6C0B476"/>
@@ -3180,7 +3621,7 @@
       </w:rPr>
     </w:lvl>
   </w:abstractNum>
-  <w:abstractNum w:abstractNumId="1" w15:restartNumberingAfterBreak="0">
+  <w:abstractNum w:abstractNumId="2" w15:restartNumberingAfterBreak="0">
     <w:nsid w:val="3ECA0A00"/>
     <w:multiLevelType w:val="multilevel"/>
     <w:tmpl w:val="A0FA2722"/>
@@ -3266,7 +3707,7 @@
       </w:pPr>
     </w:lvl>
   </w:abstractNum>
-  <w:abstractNum w:abstractNumId="2" w15:restartNumberingAfterBreak="0">
+  <w:abstractNum w:abstractNumId="3" w15:restartNumberingAfterBreak="0">
     <w:nsid w:val="46B42807"/>
     <w:multiLevelType w:val="multilevel"/>
     <w:tmpl w:val="951A891C"/>
@@ -3377,13 +3818,16 @@
     </w:lvl>
   </w:abstractNum>
   <w:num w:numId="1">
-    <w:abstractNumId w:val="0"/>
+    <w:abstractNumId w:val="1"/>
   </w:num>
   <w:num w:numId="2">
+    <w:abstractNumId w:val="3"/>
+  </w:num>
+  <w:num w:numId="3">
     <w:abstractNumId w:val="2"/>
   </w:num>
-  <w:num w:numId="3">
-    <w:abstractNumId w:val="1"/>
+  <w:num w:numId="4">
+    <w:abstractNumId w:val="0"/>
   </w:num>
 </w:numbering>
 </file>
@@ -3786,7 +4230,10 @@
   <w:style w:type="paragraph" w:default="1" w:styleId="Normal">
     <w:name w:val="Normal"/>
     <w:qFormat/>
-    <w:rsid w:val="00AF677A"/>
+    <w:rsid w:val="004960D2"/>
+    <w:pPr>
+      <w:ind w:firstLine="720"/>
+    </w:pPr>
     <w:rPr>
       <w:sz w:val="24"/>
     </w:rPr>
@@ -3910,6 +4357,7 @@
   <w:style w:type="character" w:default="1" w:styleId="Fuentedeprrafopredeter">
     <w:name w:val="Default Paragraph Font"/>
     <w:uiPriority w:val="1"/>
+    <w:semiHidden/>
     <w:unhideWhenUsed/>
   </w:style>
   <w:style w:type="table" w:default="1" w:styleId="Tablanormal">
@@ -4054,6 +4502,83 @@
       <w:sz w:val="20"/>
       <w:szCs w:val="20"/>
     </w:rPr>
+  </w:style>
+  <w:style w:type="character" w:styleId="Mencinsinresolver">
+    <w:name w:val="Unresolved Mention"/>
+    <w:basedOn w:val="Fuentedeprrafopredeter"/>
+    <w:uiPriority w:val="99"/>
+    <w:semiHidden/>
+    <w:unhideWhenUsed/>
+    <w:rsid w:val="00EC3282"/>
+    <w:rPr>
+      <w:color w:val="605E5C"/>
+      <w:shd w:val="clear" w:color="auto" w:fill="E1DFDD"/>
+    </w:rPr>
+  </w:style>
+  <w:style w:type="paragraph" w:styleId="Prrafodelista">
+    <w:name w:val="List Paragraph"/>
+    <w:basedOn w:val="Normal"/>
+    <w:uiPriority w:val="34"/>
+    <w:qFormat/>
+    <w:rsid w:val="002C7F8A"/>
+    <w:pPr>
+      <w:ind w:left="720"/>
+      <w:contextualSpacing/>
+    </w:pPr>
+  </w:style>
+  <w:style w:type="paragraph" w:styleId="HTMLconformatoprevio">
+    <w:name w:val="HTML Preformatted"/>
+    <w:basedOn w:val="Normal"/>
+    <w:link w:val="HTMLconformatoprevioCar"/>
+    <w:uiPriority w:val="99"/>
+    <w:semiHidden/>
+    <w:unhideWhenUsed/>
+    <w:rsid w:val="0052375E"/>
+    <w:pPr>
+      <w:tabs>
+        <w:tab w:val="left" w:pos="916"/>
+        <w:tab w:val="left" w:pos="1832"/>
+        <w:tab w:val="left" w:pos="2748"/>
+        <w:tab w:val="left" w:pos="3664"/>
+        <w:tab w:val="left" w:pos="4580"/>
+        <w:tab w:val="left" w:pos="5496"/>
+        <w:tab w:val="left" w:pos="6412"/>
+        <w:tab w:val="left" w:pos="7328"/>
+        <w:tab w:val="left" w:pos="8244"/>
+        <w:tab w:val="left" w:pos="9160"/>
+        <w:tab w:val="left" w:pos="10076"/>
+        <w:tab w:val="left" w:pos="10992"/>
+        <w:tab w:val="left" w:pos="11908"/>
+        <w:tab w:val="left" w:pos="12824"/>
+        <w:tab w:val="left" w:pos="13740"/>
+        <w:tab w:val="left" w:pos="14656"/>
+      </w:tabs>
+      <w:spacing w:after="0" w:line="240" w:lineRule="auto"/>
+      <w:ind w:firstLine="0"/>
+    </w:pPr>
+    <w:rPr>
+      <w:rFonts w:ascii="Courier New" w:eastAsia="Times New Roman" w:hAnsi="Courier New" w:cs="Courier New"/>
+      <w:sz w:val="20"/>
+      <w:szCs w:val="20"/>
+    </w:rPr>
+  </w:style>
+  <w:style w:type="character" w:customStyle="1" w:styleId="HTMLconformatoprevioCar">
+    <w:name w:val="HTML con formato previo Car"/>
+    <w:basedOn w:val="Fuentedeprrafopredeter"/>
+    <w:link w:val="HTMLconformatoprevio"/>
+    <w:uiPriority w:val="99"/>
+    <w:semiHidden/>
+    <w:rsid w:val="0052375E"/>
+    <w:rPr>
+      <w:rFonts w:ascii="Courier New" w:eastAsia="Times New Roman" w:hAnsi="Courier New" w:cs="Courier New"/>
+      <w:sz w:val="20"/>
+      <w:szCs w:val="20"/>
+    </w:rPr>
+  </w:style>
+  <w:style w:type="character" w:customStyle="1" w:styleId="y2iqfc">
+    <w:name w:val="y2iqfc"/>
+    <w:basedOn w:val="Fuentedeprrafopredeter"/>
+    <w:rsid w:val="0052375E"/>
   </w:style>
 </w:styles>
 </file>
@@ -4379,11 +4904,52 @@
 </file>
 
 <file path=customXml/item1.xml><?xml version="1.0" encoding="utf-8"?>
-<b:Sources xmlns:b="http://schemas.openxmlformats.org/officeDocument/2006/bibliography" xmlns="http://schemas.openxmlformats.org/officeDocument/2006/bibliography" SelectedStyle="\APASixthEditionOfficeOnline.xsl" StyleName="APA" Version="6"/>
+<b:Sources xmlns:b="http://schemas.openxmlformats.org/officeDocument/2006/bibliography" xmlns="http://schemas.openxmlformats.org/officeDocument/2006/bibliography" SelectedStyle="\APASixthEditionOfficeOnline.xsl" StyleName="APA" Version="6">
+  <b:Source>
+    <b:Tag>Wik21</b:Tag>
+    <b:SourceType>InternetSite</b:SourceType>
+    <b:Guid>{A96E9E11-F08C-4961-8F19-3FD1D181FAA4}</b:Guid>
+    <b:Year>2021</b:Year>
+    <b:InternetSiteTitle>Wikipedia</b:InternetSiteTitle>
+    <b:Month>Agosto</b:Month>
+    <b:Day>6</b:Day>
+    <b:URL>https://es.wikipedia.org/wiki/Caso_GameStop</b:URL>
+    <b:Author>
+      <b:Author>
+        <b:Corporate>Wikipedia</b:Corporate>
+      </b:Author>
+    </b:Author>
+    <b:Title>Wikipedia</b:Title>
+    <b:RefOrder>1</b:RefOrder>
+  </b:Source>
+  <b:Source>
+    <b:Tag>Muh21</b:Tag>
+    <b:SourceType>InternetSite</b:SourceType>
+    <b:Guid>{24AD2AB4-FE43-4DED-9461-21A9067B1D99}</b:Guid>
+    <b:Author>
+      <b:Author>
+        <b:NameList>
+          <b:Person>
+            <b:Last>Zaman</b:Last>
+            <b:First>Muhammad</b:First>
+            <b:Middle>Imran</b:Middle>
+          </b:Person>
+        </b:NameList>
+      </b:Author>
+    </b:Author>
+    <b:Title>Twitter Sentiment Analysis using NLP and Neural Networks Techniques medium.com</b:Title>
+    <b:InternetSiteTitle>medium.com</b:InternetSiteTitle>
+    <b:Year>2021</b:Year>
+    <b:Month>1</b:Month>
+    <b:Day>16</b:Day>
+    <b:URL>https://medium.com/analytics-vidhya/introduction-bd62190f6acd</b:URL>
+    <b:RefOrder>2</b:RefOrder>
+  </b:Source>
+</b:Sources>
 </file>
 
 <file path=customXml/itemProps1.xml><?xml version="1.0" encoding="utf-8"?>
-<ds:datastoreItem xmlns:ds="http://schemas.openxmlformats.org/officeDocument/2006/customXml" ds:itemID="{1AA14DF6-16B4-437F-82ED-4EB00A10FC1A}">
+<ds:datastoreItem xmlns:ds="http://schemas.openxmlformats.org/officeDocument/2006/customXml" ds:itemID="{5D511AD8-E714-4086-8426-36BD4176B037}">
   <ds:schemaRefs>
     <ds:schemaRef ds:uri="http://schemas.openxmlformats.org/officeDocument/2006/bibliography"/>
   </ds:schemaRefs>

</xml_diff>

<commit_message>
Acabado primer artículo referencia estado del arte.
</commit_message>
<xml_diff>
--- a/MDBI - Plantilla. docx.docx
+++ b/MDBI - Plantilla. docx.docx
@@ -182,7 +182,23 @@
           <w:b/>
           <w:szCs w:val="24"/>
         </w:rPr>
-        <w:t>Mireya Harillo Gámez</w:t>
+        <w:t xml:space="preserve">Mireya </w:t>
+      </w:r>
+      <w:proofErr w:type="spellStart"/>
+      <w:r>
+        <w:rPr>
+          <w:b/>
+          <w:szCs w:val="24"/>
+        </w:rPr>
+        <w:t>Harillo</w:t>
+      </w:r>
+      <w:proofErr w:type="spellEnd"/>
+      <w:r>
+        <w:rPr>
+          <w:b/>
+          <w:szCs w:val="24"/>
+        </w:rPr>
+        <w:t xml:space="preserve"> Gámez</w:t>
       </w:r>
       <w:r>
         <w:rPr>
@@ -231,25 +247,45 @@
           <w:szCs w:val="24"/>
           <w:lang w:val="en-US"/>
         </w:rPr>
-        <w:t>MASTER EN  BUSSINESS INTELLIGENCE AND DATA SCIENCE</w:t>
-      </w:r>
-    </w:p>
-    <w:p>
-      <w:pPr>
-        <w:rPr>
-          <w:b/>
+        <w:t xml:space="preserve">MASTER </w:t>
+      </w:r>
+      <w:proofErr w:type="gramStart"/>
+      <w:r>
+        <w:rPr>
+          <w:b/>
+          <w:color w:val="5B9BD5"/>
           <w:szCs w:val="24"/>
           <w:lang w:val="en-US"/>
         </w:rPr>
-      </w:pPr>
-    </w:p>
-    <w:p>
-      <w:pPr>
-        <w:rPr>
-          <w:b/>
+        <w:t>EN  BUSSINESS</w:t>
+      </w:r>
+      <w:proofErr w:type="gramEnd"/>
+      <w:r>
+        <w:rPr>
+          <w:b/>
+          <w:color w:val="5B9BD5"/>
           <w:szCs w:val="24"/>
           <w:lang w:val="en-US"/>
         </w:rPr>
+        <w:t xml:space="preserve"> INTELLIGENCE AND DATA SCIENCE</w:t>
+      </w:r>
+    </w:p>
+    <w:p>
+      <w:pPr>
+        <w:rPr>
+          <w:b/>
+          <w:szCs w:val="24"/>
+          <w:lang w:val="en-US"/>
+        </w:rPr>
+      </w:pPr>
+    </w:p>
+    <w:p>
+      <w:pPr>
+        <w:rPr>
+          <w:b/>
+          <w:szCs w:val="24"/>
+          <w:lang w:val="en-US"/>
+        </w:rPr>
       </w:pPr>
     </w:p>
     <w:p>
@@ -265,9 +301,25 @@
       </w:r>
     </w:p>
     <w:p>
-      <w:r>
-        <w:t>Análisis descriptivo del precio de las acciones de GameStop mediante comentarios del subforo de Reddit WallStreetBets</w:t>
-      </w:r>
+      <w:pPr>
+        <w:jc w:val="both"/>
+      </w:pPr>
+      <w:r>
+        <w:t xml:space="preserve">Análisis descriptivo del precio de las acciones de </w:t>
+      </w:r>
+      <w:proofErr w:type="spellStart"/>
+      <w:r>
+        <w:t>GameStop</w:t>
+      </w:r>
+      <w:proofErr w:type="spellEnd"/>
+      <w:r>
+        <w:t xml:space="preserve"> mediante comentarios del subforo de Reddit </w:t>
+      </w:r>
+      <w:proofErr w:type="spellStart"/>
+      <w:r>
+        <w:t>WallStreetBets</w:t>
+      </w:r>
+      <w:proofErr w:type="spellEnd"/>
       <w:r>
         <w:t>.</w:t>
       </w:r>
@@ -281,7 +333,7 @@
     <w:p/>
     <w:p>
       <w:pPr>
-        <w:pStyle w:val="Heading1"/>
+        <w:pStyle w:val="Ttulo1"/>
         <w:jc w:val="both"/>
         <w:rPr>
           <w:b/>
@@ -311,7 +363,7 @@
       <w:sdtContent>
         <w:p>
           <w:pPr>
-            <w:pStyle w:val="TOC1"/>
+            <w:pStyle w:val="TDC1"/>
             <w:tabs>
               <w:tab w:val="right" w:pos="8494"/>
             </w:tabs>
@@ -333,7 +385,7 @@
           <w:hyperlink w:anchor="_Toc82370088" w:history="1">
             <w:r>
               <w:rPr>
-                <w:rStyle w:val="Hyperlink"/>
+                <w:rStyle w:val="Hipervnculo"/>
                 <w:b/>
                 <w:bCs/>
                 <w:noProof/>
@@ -392,7 +444,7 @@
         </w:p>
         <w:p>
           <w:pPr>
-            <w:pStyle w:val="TOC1"/>
+            <w:pStyle w:val="TDC1"/>
             <w:tabs>
               <w:tab w:val="right" w:pos="8494"/>
             </w:tabs>
@@ -405,7 +457,7 @@
           <w:hyperlink w:anchor="_Toc82370089" w:history="1">
             <w:r>
               <w:rPr>
-                <w:rStyle w:val="Hyperlink"/>
+                <w:rStyle w:val="Hipervnculo"/>
                 <w:b/>
                 <w:bCs/>
                 <w:noProof/>
@@ -464,7 +516,7 @@
         </w:p>
         <w:p>
           <w:pPr>
-            <w:pStyle w:val="TOC1"/>
+            <w:pStyle w:val="TDC1"/>
             <w:tabs>
               <w:tab w:val="right" w:pos="8494"/>
             </w:tabs>
@@ -477,7 +529,7 @@
           <w:hyperlink w:anchor="_Toc82370090" w:history="1">
             <w:r>
               <w:rPr>
-                <w:rStyle w:val="Hyperlink"/>
+                <w:rStyle w:val="Hipervnculo"/>
                 <w:b/>
                 <w:bCs/>
                 <w:noProof/>
@@ -536,7 +588,7 @@
         </w:p>
         <w:p>
           <w:pPr>
-            <w:pStyle w:val="TOC1"/>
+            <w:pStyle w:val="TDC1"/>
             <w:tabs>
               <w:tab w:val="right" w:pos="8494"/>
             </w:tabs>
@@ -549,7 +601,7 @@
           <w:hyperlink w:anchor="_Toc82370091" w:history="1">
             <w:r>
               <w:rPr>
-                <w:rStyle w:val="Hyperlink"/>
+                <w:rStyle w:val="Hipervnculo"/>
                 <w:b/>
                 <w:noProof/>
               </w:rPr>
@@ -607,7 +659,7 @@
         </w:p>
         <w:p>
           <w:pPr>
-            <w:pStyle w:val="TOC1"/>
+            <w:pStyle w:val="TDC1"/>
             <w:tabs>
               <w:tab w:val="right" w:pos="8494"/>
             </w:tabs>
@@ -620,7 +672,7 @@
           <w:hyperlink w:anchor="_Toc82370092" w:history="1">
             <w:r>
               <w:rPr>
-                <w:rStyle w:val="Hyperlink"/>
+                <w:rStyle w:val="Hipervnculo"/>
                 <w:b/>
                 <w:noProof/>
               </w:rPr>
@@ -678,7 +730,7 @@
         </w:p>
         <w:p>
           <w:pPr>
-            <w:pStyle w:val="TOC1"/>
+            <w:pStyle w:val="TDC1"/>
             <w:tabs>
               <w:tab w:val="right" w:pos="8494"/>
             </w:tabs>
@@ -691,7 +743,7 @@
           <w:hyperlink w:anchor="_Toc82370093" w:history="1">
             <w:r>
               <w:rPr>
-                <w:rStyle w:val="Hyperlink"/>
+                <w:rStyle w:val="Hipervnculo"/>
                 <w:b/>
                 <w:noProof/>
               </w:rPr>
@@ -749,7 +801,7 @@
         </w:p>
         <w:p>
           <w:pPr>
-            <w:pStyle w:val="TOC1"/>
+            <w:pStyle w:val="TDC1"/>
             <w:tabs>
               <w:tab w:val="right" w:pos="8494"/>
             </w:tabs>
@@ -762,7 +814,7 @@
           <w:hyperlink w:anchor="_Toc82370094" w:history="1">
             <w:r>
               <w:rPr>
-                <w:rStyle w:val="Hyperlink"/>
+                <w:rStyle w:val="Hipervnculo"/>
                 <w:b/>
                 <w:noProof/>
               </w:rPr>
@@ -820,7 +872,7 @@
         </w:p>
         <w:p>
           <w:pPr>
-            <w:pStyle w:val="TOC1"/>
+            <w:pStyle w:val="TDC1"/>
             <w:tabs>
               <w:tab w:val="right" w:pos="8494"/>
             </w:tabs>
@@ -833,7 +885,7 @@
           <w:hyperlink w:anchor="_Toc82370095" w:history="1">
             <w:r>
               <w:rPr>
-                <w:rStyle w:val="Hyperlink"/>
+                <w:rStyle w:val="Hipervnculo"/>
                 <w:b/>
                 <w:noProof/>
               </w:rPr>
@@ -891,7 +943,7 @@
         </w:p>
         <w:p>
           <w:pPr>
-            <w:pStyle w:val="TOC1"/>
+            <w:pStyle w:val="TDC1"/>
             <w:tabs>
               <w:tab w:val="right" w:pos="8494"/>
             </w:tabs>
@@ -904,7 +956,7 @@
           <w:hyperlink w:anchor="_Toc82370096" w:history="1">
             <w:r>
               <w:rPr>
-                <w:rStyle w:val="Hyperlink"/>
+                <w:rStyle w:val="Hipervnculo"/>
                 <w:b/>
                 <w:noProof/>
               </w:rPr>
@@ -962,7 +1014,7 @@
         </w:p>
         <w:p>
           <w:pPr>
-            <w:pStyle w:val="TOC1"/>
+            <w:pStyle w:val="TDC1"/>
             <w:tabs>
               <w:tab w:val="right" w:pos="8494"/>
             </w:tabs>
@@ -975,7 +1027,7 @@
           <w:hyperlink w:anchor="_Toc82370097" w:history="1">
             <w:r>
               <w:rPr>
-                <w:rStyle w:val="Hyperlink"/>
+                <w:rStyle w:val="Hipervnculo"/>
                 <w:b/>
                 <w:noProof/>
               </w:rPr>
@@ -1033,7 +1085,7 @@
         </w:p>
         <w:p>
           <w:pPr>
-            <w:pStyle w:val="TOC1"/>
+            <w:pStyle w:val="TDC1"/>
             <w:tabs>
               <w:tab w:val="right" w:pos="8494"/>
             </w:tabs>
@@ -1046,7 +1098,7 @@
           <w:hyperlink w:anchor="_Toc82370098" w:history="1">
             <w:r>
               <w:rPr>
-                <w:rStyle w:val="Hyperlink"/>
+                <w:rStyle w:val="Hipervnculo"/>
                 <w:b/>
                 <w:noProof/>
               </w:rPr>
@@ -1120,7 +1172,7 @@
     <w:p/>
     <w:p>
       <w:pPr>
-        <w:pStyle w:val="Heading1"/>
+        <w:pStyle w:val="Ttulo1"/>
         <w:rPr>
           <w:b/>
           <w:bCs/>
@@ -1138,7 +1190,7 @@
     </w:p>
     <w:p>
       <w:pPr>
-        <w:pStyle w:val="TableofFigures"/>
+        <w:pStyle w:val="Tabladeilustraciones"/>
         <w:tabs>
           <w:tab w:val="right" w:leader="dot" w:pos="8494"/>
         </w:tabs>
@@ -1162,7 +1214,7 @@
       <w:hyperlink w:anchor="_Toc82202151" w:history="1">
         <w:r>
           <w:rPr>
-            <w:rStyle w:val="Hyperlink"/>
+            <w:rStyle w:val="Hipervnculo"/>
             <w:noProof/>
           </w:rPr>
           <w:t>Ilustración 1. Evolución de precios GME.</w:t>
@@ -1236,12 +1288,12 @@
     </w:p>
     <w:p>
       <w:pPr>
-        <w:pStyle w:val="Heading1"/>
-      </w:pPr>
-    </w:p>
-    <w:p>
-      <w:pPr>
-        <w:pStyle w:val="Heading1"/>
+        <w:pStyle w:val="Ttulo1"/>
+      </w:pPr>
+    </w:p>
+    <w:p>
+      <w:pPr>
+        <w:pStyle w:val="Ttulo1"/>
         <w:rPr>
           <w:b/>
           <w:bCs/>
@@ -1258,6 +1310,9 @@
       <w:bookmarkEnd w:id="2"/>
     </w:p>
     <w:p>
+      <w:pPr>
+        <w:jc w:val="both"/>
+      </w:pPr>
       <w:r>
         <w:t xml:space="preserve">El </w:t>
       </w:r>
@@ -1271,11 +1326,21 @@
         <w:t>lo de este proyecto es el análisis del comportamiento de</w:t>
       </w:r>
       <w:r>
-        <w:t>l precio de las acciones de la compañía GameStop</w:t>
-      </w:r>
-      <w:r>
-        <w:t xml:space="preserve"> Corporation</w:t>
-      </w:r>
+        <w:t xml:space="preserve">l precio de las acciones de la compañía </w:t>
+      </w:r>
+      <w:proofErr w:type="spellStart"/>
+      <w:r>
+        <w:t>GameStop</w:t>
+      </w:r>
+      <w:proofErr w:type="spellEnd"/>
+      <w:r>
+        <w:t xml:space="preserve"> </w:t>
+      </w:r>
+      <w:proofErr w:type="spellStart"/>
+      <w:r>
+        <w:t>Corporation</w:t>
+      </w:r>
+      <w:proofErr w:type="spellEnd"/>
       <w:r>
         <w:t xml:space="preserve">, que cotiza bajo el </w:t>
       </w:r>
@@ -1292,11 +1357,24 @@
         <w:t xml:space="preserve">tras ser el objetivo de </w:t>
       </w:r>
       <w:r>
-        <w:t>inversores de un conocido sub-foro de la plataforma Reddit</w:t>
-      </w:r>
-      <w:r>
-        <w:t xml:space="preserve"> conocido como WallStreetBets</w:t>
-      </w:r>
+        <w:t xml:space="preserve">inversores de un conocido </w:t>
+      </w:r>
+      <w:proofErr w:type="spellStart"/>
+      <w:r>
+        <w:t>sub-foro</w:t>
+      </w:r>
+      <w:proofErr w:type="spellEnd"/>
+      <w:r>
+        <w:t xml:space="preserve"> de la plataforma Reddit</w:t>
+      </w:r>
+      <w:r>
+        <w:t xml:space="preserve"> conocido como </w:t>
+      </w:r>
+      <w:proofErr w:type="spellStart"/>
+      <w:r>
+        <w:t>WallStreetBets</w:t>
+      </w:r>
+      <w:proofErr w:type="spellEnd"/>
       <w:r>
         <w:t xml:space="preserve">. </w:t>
       </w:r>
@@ -1323,11 +1401,22 @@
       </w:r>
     </w:p>
     <w:p>
+      <w:pPr>
+        <w:jc w:val="both"/>
+      </w:pPr>
       <w:r>
         <w:t xml:space="preserve">Los datos utilizados para el proyecto se obtienen de dos fuentes. Por una parte, los datos de las publicaciones </w:t>
       </w:r>
       <w:r>
-        <w:t xml:space="preserve">en el foro de Reddit provienen de una base de datos ya extraída de Kaggle. Por </w:t>
+        <w:t xml:space="preserve">en el foro de Reddit provienen de una base de datos ya extraída de </w:t>
+      </w:r>
+      <w:proofErr w:type="spellStart"/>
+      <w:r>
+        <w:t>Kaggle</w:t>
+      </w:r>
+      <w:proofErr w:type="spellEnd"/>
+      <w:r>
+        <w:t xml:space="preserve">. Por </w:t>
       </w:r>
       <w:r>
         <w:t xml:space="preserve">otro lado, los datos de los precios de las acciones se han obtenido del sitio web </w:t>
@@ -1341,14 +1430,59 @@
       <w:r>
         <w:t xml:space="preserve">, </w:t>
       </w:r>
-      <w:r>
-        <w:t>National Association of Securities Dealers Automated Quotation</w:t>
-      </w:r>
+      <w:proofErr w:type="spellStart"/>
+      <w:r>
+        <w:t>National</w:t>
+      </w:r>
+      <w:proofErr w:type="spellEnd"/>
+      <w:r>
+        <w:t xml:space="preserve"> </w:t>
+      </w:r>
+      <w:proofErr w:type="spellStart"/>
+      <w:r>
+        <w:t>Association</w:t>
+      </w:r>
+      <w:proofErr w:type="spellEnd"/>
+      <w:r>
+        <w:t xml:space="preserve"> </w:t>
+      </w:r>
+      <w:proofErr w:type="spellStart"/>
+      <w:r>
+        <w:t>of</w:t>
+      </w:r>
+      <w:proofErr w:type="spellEnd"/>
+      <w:r>
+        <w:t xml:space="preserve"> </w:t>
+      </w:r>
+      <w:proofErr w:type="spellStart"/>
+      <w:r>
+        <w:t>Securities</w:t>
+      </w:r>
+      <w:proofErr w:type="spellEnd"/>
+      <w:r>
+        <w:t xml:space="preserve"> Dealers </w:t>
+      </w:r>
+      <w:proofErr w:type="spellStart"/>
+      <w:r>
+        <w:t>Automated</w:t>
+      </w:r>
+      <w:proofErr w:type="spellEnd"/>
+      <w:r>
+        <w:t xml:space="preserve"> </w:t>
+      </w:r>
+      <w:proofErr w:type="spellStart"/>
+      <w:r>
+        <w:t>Quotation</w:t>
+      </w:r>
+      <w:proofErr w:type="spellEnd"/>
       <w:r>
         <w:t>.</w:t>
       </w:r>
     </w:p>
     <w:p>
+      <w:pPr>
+        <w:jc w:val="both"/>
+      </w:pPr>
       <w:r>
         <w:t xml:space="preserve">El objetivo </w:t>
       </w:r>
@@ -1365,7 +1499,23 @@
         <w:t xml:space="preserve"> si </w:t>
       </w:r>
       <w:r>
-        <w:t xml:space="preserve">los comentarios del sub-foro WallStreetBets </w:t>
+        <w:t xml:space="preserve">los comentarios del </w:t>
+      </w:r>
+      <w:proofErr w:type="spellStart"/>
+      <w:r>
+        <w:t>sub-foro</w:t>
+      </w:r>
+      <w:proofErr w:type="spellEnd"/>
+      <w:r>
+        <w:t xml:space="preserve"> </w:t>
+      </w:r>
+      <w:proofErr w:type="spellStart"/>
+      <w:r>
+        <w:t>WallStreetBets</w:t>
+      </w:r>
+      <w:proofErr w:type="spellEnd"/>
+      <w:r>
+        <w:t xml:space="preserve"> </w:t>
       </w:r>
       <w:r>
         <w:t>son</w:t>
@@ -1392,7 +1542,7 @@
     <w:p/>
     <w:p>
       <w:pPr>
-        <w:pStyle w:val="Heading1"/>
+        <w:pStyle w:val="Ttulo1"/>
         <w:rPr>
           <w:b/>
         </w:rPr>
@@ -1407,6 +1557,9 @@
       <w:bookmarkEnd w:id="3"/>
     </w:p>
     <w:p>
+      <w:pPr>
+        <w:jc w:val="both"/>
+      </w:pPr>
       <w:r>
         <w:t>En enero de 2021, se produjo un </w:t>
       </w:r>
@@ -1418,15 +1571,30 @@
       <w:r>
         <w:t> de las acciones del minorista estadounidense de videojuegos </w:t>
       </w:r>
-      <w:hyperlink r:id="rId9" w:tooltip="GameStop" w:history="1">
-        <w:r>
-          <w:t>GameStop</w:t>
-        </w:r>
-      </w:hyperlink>
+      <w:proofErr w:type="spellStart"/>
+      <w:r>
+        <w:fldChar w:fldCharType="begin"/>
+      </w:r>
+      <w:r>
+        <w:instrText xml:space="preserve"> HYPERLINK "https://es.wikipedi</w:instrText>
+      </w:r>
+      <w:r>
+        <w:instrText xml:space="preserve">a.org/wiki/GameStop" \o "GameStop" </w:instrText>
+      </w:r>
+      <w:r>
+        <w:fldChar w:fldCharType="separate"/>
+      </w:r>
+      <w:r>
+        <w:t>GameStop</w:t>
+      </w:r>
+      <w:proofErr w:type="spellEnd"/>
+      <w:r>
+        <w:fldChar w:fldCharType="end"/>
+      </w:r>
       <w:r>
         <w:t> y otros valores en varias bolsas de valores, lo que provocó importantes pérdidas financieras para los vendedores en corto, incluidos ciertos </w:t>
       </w:r>
-      <w:hyperlink r:id="rId10" w:tooltip="Fondo de cobertura" w:history="1">
+      <w:hyperlink r:id="rId9" w:tooltip="Fondo de cobertura" w:history="1">
         <w:r>
           <w:t>fondos de cobertura</w:t>
         </w:r>
@@ -1438,15 +1606,31 @@
         <w:t>á</w:t>
       </w:r>
       <w:r>
-        <w:t xml:space="preserve">s de 500 dólares por acción, casi 30 veces el precio de principios de mes. Aproximadamente el 140 por ciento de las acciones de GameStop se habían vendido al descubierto, y la prisa por comprar acciones para cubrir esas posiciones a medida que el precio subía hizo que el precio incrementase aún más. El breve apretón fue </w:t>
+        <w:t xml:space="preserve">s de 500 dólares por acción, casi 30 veces el precio de principios de mes. Aproximadamente el 140 por ciento de las acciones de </w:t>
+      </w:r>
+      <w:proofErr w:type="spellStart"/>
+      <w:r>
+        <w:t>GameStop</w:t>
+      </w:r>
+      <w:proofErr w:type="spellEnd"/>
+      <w:r>
+        <w:t xml:space="preserve"> se habían vendido al descubierto, y la prisa por comprar acciones para cubrir esas posiciones a medida que el precio subía hizo que el precio incrementase aún más. El breve apretón fue </w:t>
       </w:r>
       <w:r>
         <w:t>inicial y principalmente</w:t>
       </w:r>
       <w:r>
-        <w:t xml:space="preserve"> provocado por usuarios del foro de Internet WallStreetBets en </w:t>
-      </w:r>
-      <w:hyperlink r:id="rId11" w:tooltip="Reddit" w:history="1">
+        <w:t xml:space="preserve"> provocado por usuarios del foro de Internet </w:t>
+      </w:r>
+      <w:proofErr w:type="spellStart"/>
+      <w:r>
+        <w:t>WallStreetBets</w:t>
+      </w:r>
+      <w:proofErr w:type="spellEnd"/>
+      <w:r>
+        <w:t xml:space="preserve"> en </w:t>
+      </w:r>
+      <w:hyperlink r:id="rId10" w:tooltip="Reddit" w:history="1">
         <w:r>
           <w:t>Reddit</w:t>
         </w:r>
@@ -1483,7 +1667,7 @@
                     </pic:cNvPicPr>
                   </pic:nvPicPr>
                   <pic:blipFill>
-                    <a:blip r:embed="rId12" cstate="print">
+                    <a:blip r:embed="rId11" cstate="print">
                       <a:extLst>
                         <a:ext uri="{28A0092B-C50C-407E-A947-70E740481C1C}">
                           <a14:useLocalDpi xmlns:a14="http://schemas.microsoft.com/office/drawing/2010/main" val="0"/>
@@ -1517,7 +1701,7 @@
     </w:p>
     <w:p>
       <w:pPr>
-        <w:pStyle w:val="Caption"/>
+        <w:pStyle w:val="Descripcin"/>
         <w:jc w:val="center"/>
       </w:pPr>
       <w:bookmarkStart w:id="4" w:name="_Toc82202151"/>
@@ -1526,14 +1710,30 @@
       <w:r>
         <w:t xml:space="preserve">Ilustración </w:t>
       </w:r>
-      <w:fldSimple w:instr=" SEQ Ilustración \* ARABIC ">
-        <w:r>
-          <w:rPr>
-            <w:noProof/>
-          </w:rPr>
-          <w:t>1</w:t>
-        </w:r>
-      </w:fldSimple>
+      <w:r>
+        <w:fldChar w:fldCharType="begin"/>
+      </w:r>
+      <w:r>
+        <w:instrText xml:space="preserve"> SEQ Ilustra</w:instrText>
+      </w:r>
+      <w:r>
+        <w:instrText xml:space="preserve">ción \* ARABIC </w:instrText>
+      </w:r>
+      <w:r>
+        <w:fldChar w:fldCharType="separate"/>
+      </w:r>
+      <w:r>
+        <w:rPr>
+          <w:noProof/>
+        </w:rPr>
+        <w:t>1</w:t>
+      </w:r>
+      <w:r>
+        <w:rPr>
+          <w:noProof/>
+        </w:rPr>
+        <w:fldChar w:fldCharType="end"/>
+      </w:r>
       <w:r>
         <w:t>. Evolución de precios GME</w:t>
       </w:r>
@@ -1543,8 +1743,35 @@
     </w:p>
     <w:p/>
     <w:p>
-      <w:r>
-        <w:t>El 28 de enero, varias casas de bolsa, incluida Robinhood, detuvieron la compra de GameStop y otros valores. Esta decisión atrajo críticas y acusaciones de manipulación del mercado por parte de destacados políticos y empresarios de todo el espectro político. Se presentaron demandas colectivas contra Robinhood en los Tribunales de Distrito de EE. UU. para el Distrito Sur de Nueva York y el Distrito Norte de Illinois. Muchos otros valores muy cortos también experimentaron aumentos de precios.</w:t>
+      <w:pPr>
+        <w:jc w:val="both"/>
+      </w:pPr>
+      <w:r>
+        <w:t xml:space="preserve">El 28 de enero, varias casas de bolsa, incluida </w:t>
+      </w:r>
+      <w:proofErr w:type="spellStart"/>
+      <w:r>
+        <w:t>Robinhood</w:t>
+      </w:r>
+      <w:proofErr w:type="spellEnd"/>
+      <w:r>
+        <w:t xml:space="preserve">, detuvieron la compra de </w:t>
+      </w:r>
+      <w:proofErr w:type="spellStart"/>
+      <w:r>
+        <w:t>GameStop</w:t>
+      </w:r>
+      <w:proofErr w:type="spellEnd"/>
+      <w:r>
+        <w:t xml:space="preserve"> y otros valores. Esta decisión atrajo críticas y acusaciones de manipulación del mercado por parte de destacados políticos y empresarios de todo el espectro político. Se presentaron demandas colectivas contra </w:t>
+      </w:r>
+      <w:proofErr w:type="spellStart"/>
+      <w:r>
+        <w:t>Robinhood</w:t>
+      </w:r>
+      <w:proofErr w:type="spellEnd"/>
+      <w:r>
+        <w:t xml:space="preserve"> en los Tribunales de Distrito de EE. UU. para el Distrito Sur de Nueva York y el Distrito Norte de Illinois. Muchos otros valores muy cortos también experimentaron aumentos de precios.</w:t>
       </w:r>
       <w:sdt>
         <w:sdtPr>
@@ -1575,6 +1802,9 @@
       </w:sdt>
     </w:p>
     <w:p>
+      <w:pPr>
+        <w:jc w:val="both"/>
+      </w:pPr>
       <w:r>
         <w:t>L</w:t>
       </w:r>
@@ -1588,6 +1818,9 @@
         <w:instrText xml:space="preserve"> REF _Ref82202460 \h </w:instrText>
       </w:r>
       <w:r>
+        <w:instrText xml:space="preserve"> \* MERGEFORMAT </w:instrText>
+      </w:r>
+      <w:r>
         <w:fldChar w:fldCharType="separate"/>
       </w:r>
       <w:r>
@@ -1618,8 +1851,13 @@
         <w:t xml:space="preserve">en el tiempo hasta el bloqueo de transacciones en </w:t>
       </w:r>
       <w:r>
-        <w:t>la plataforma de inversión Robinhood</w:t>
-      </w:r>
+        <w:t xml:space="preserve">la plataforma de inversión </w:t>
+      </w:r>
+      <w:proofErr w:type="spellStart"/>
+      <w:r>
+        <w:t>Robinhood</w:t>
+      </w:r>
+      <w:proofErr w:type="spellEnd"/>
       <w:r>
         <w:t>.</w:t>
       </w:r>
@@ -1643,6 +1881,7 @@
           <w:szCs w:val="24"/>
         </w:rPr>
       </w:pPr>
+      <w:proofErr w:type="gramStart"/>
       <w:r>
         <w:rPr>
           <w:color w:val="7F7F7F"/>
@@ -1650,6 +1889,7 @@
         </w:rPr>
         <w:t>Como se ha solucionado este problema anteriormente?</w:t>
       </w:r>
+      <w:proofErr w:type="gramEnd"/>
     </w:p>
     <w:p>
       <w:pPr>
@@ -1670,13 +1910,24 @@
           <w:szCs w:val="24"/>
         </w:rPr>
       </w:pPr>
-      <w:r>
-        <w:rPr>
-          <w:color w:val="7F7F7F"/>
-          <w:szCs w:val="24"/>
-        </w:rPr>
-        <w:t>Cual es la solución planteada por el alumno?</w:t>
-      </w:r>
+      <w:proofErr w:type="spellStart"/>
+      <w:proofErr w:type="gramStart"/>
+      <w:r>
+        <w:rPr>
+          <w:color w:val="7F7F7F"/>
+          <w:szCs w:val="24"/>
+        </w:rPr>
+        <w:t>Cual</w:t>
+      </w:r>
+      <w:proofErr w:type="spellEnd"/>
+      <w:r>
+        <w:rPr>
+          <w:color w:val="7F7F7F"/>
+          <w:szCs w:val="24"/>
+        </w:rPr>
+        <w:t xml:space="preserve"> es la solución planteada por el alumno?</w:t>
+      </w:r>
+      <w:proofErr w:type="gramEnd"/>
     </w:p>
     <w:p>
       <w:pPr>
@@ -1697,13 +1948,24 @@
           <w:szCs w:val="24"/>
         </w:rPr>
       </w:pPr>
-      <w:r>
-        <w:rPr>
-          <w:color w:val="7F7F7F"/>
-          <w:szCs w:val="24"/>
-        </w:rPr>
-        <w:t>Por que esta solución es adecuada e innovadora?</w:t>
-      </w:r>
+      <w:proofErr w:type="spellStart"/>
+      <w:proofErr w:type="gramStart"/>
+      <w:r>
+        <w:rPr>
+          <w:color w:val="7F7F7F"/>
+          <w:szCs w:val="24"/>
+        </w:rPr>
+        <w:t>Por que</w:t>
+      </w:r>
+      <w:proofErr w:type="spellEnd"/>
+      <w:r>
+        <w:rPr>
+          <w:color w:val="7F7F7F"/>
+          <w:szCs w:val="24"/>
+        </w:rPr>
+        <w:t xml:space="preserve"> esta solución es adecuada e innovadora?</w:t>
+      </w:r>
+      <w:proofErr w:type="gramEnd"/>
     </w:p>
     <w:p>
       <w:pPr>
@@ -1724,12 +1986,21 @@
           <w:szCs w:val="24"/>
         </w:rPr>
       </w:pPr>
-      <w:r>
-        <w:rPr>
-          <w:color w:val="7F7F7F"/>
-          <w:szCs w:val="24"/>
-        </w:rPr>
-        <w:t>Cual ha sido el procedimiento seguido para lograr la solución planteada.</w:t>
+      <w:proofErr w:type="spellStart"/>
+      <w:r>
+        <w:rPr>
+          <w:color w:val="7F7F7F"/>
+          <w:szCs w:val="24"/>
+        </w:rPr>
+        <w:t>Cual</w:t>
+      </w:r>
+      <w:proofErr w:type="spellEnd"/>
+      <w:r>
+        <w:rPr>
+          <w:color w:val="7F7F7F"/>
+          <w:szCs w:val="24"/>
+        </w:rPr>
+        <w:t xml:space="preserve"> ha sido el procedimiento seguido para lograr la solución planteada.</w:t>
       </w:r>
     </w:p>
     <w:p>
@@ -1760,6 +2031,9 @@
       </w:r>
     </w:p>
     <w:p>
+      <w:pPr>
+        <w:jc w:val="both"/>
+      </w:pPr>
       <w:r>
         <w:t xml:space="preserve">El presente documento se divide en </w:t>
       </w:r>
@@ -1845,8 +2119,13 @@
         <w:t>resultados obtenidos</w:t>
       </w:r>
       <w:r>
-        <w:t xml:space="preserve"> en el proyecto y la evaluación de los mismos</w:t>
-      </w:r>
+        <w:t xml:space="preserve"> en el proyecto y la evaluación de </w:t>
+      </w:r>
+      <w:proofErr w:type="gramStart"/>
+      <w:r>
+        <w:t>los mismos</w:t>
+      </w:r>
+      <w:proofErr w:type="gramEnd"/>
       <w:r>
         <w:t xml:space="preserve">. Por último, en el séptimo apartado se </w:t>
       </w:r>
@@ -1896,7 +2175,7 @@
     </w:p>
     <w:p>
       <w:pPr>
-        <w:pStyle w:val="Heading1"/>
+        <w:pStyle w:val="Ttulo1"/>
         <w:rPr>
           <w:b/>
         </w:rPr>
@@ -1937,22 +2216,54 @@
           <w:color w:val="7F7F7F"/>
           <w:szCs w:val="24"/>
         </w:rPr>
-        <w:t>Un proyecto de master implica que el estudiante se acerque al planteamiento de un problema poco explorado en la literatura y que ofrezca una solución innovadora al mismo.</w:t>
-      </w:r>
-    </w:p>
-    <w:p>
-      <w:pPr>
-        <w:rPr>
-          <w:color w:val="7F7F7F"/>
-          <w:szCs w:val="24"/>
-        </w:rPr>
-      </w:pPr>
-      <w:r>
-        <w:rPr>
-          <w:color w:val="7F7F7F"/>
-          <w:szCs w:val="24"/>
-        </w:rPr>
-        <w:t>Por tanto, el estado del arte debe tener un sub-apartado de conclusiones en el cual el estudiante justifique el carácter innovador y de nuevo conocimiento de su TFM.</w:t>
+        <w:t xml:space="preserve">Un proyecto de </w:t>
+      </w:r>
+      <w:proofErr w:type="gramStart"/>
+      <w:r>
+        <w:rPr>
+          <w:color w:val="7F7F7F"/>
+          <w:szCs w:val="24"/>
+        </w:rPr>
+        <w:t>master</w:t>
+      </w:r>
+      <w:proofErr w:type="gramEnd"/>
+      <w:r>
+        <w:rPr>
+          <w:color w:val="7F7F7F"/>
+          <w:szCs w:val="24"/>
+        </w:rPr>
+        <w:t xml:space="preserve"> implica que el estudiante se acerque al planteamiento de un problema poco explorado en la literatura y que ofrezca una solución innovadora al mismo.</w:t>
+      </w:r>
+    </w:p>
+    <w:p>
+      <w:pPr>
+        <w:rPr>
+          <w:color w:val="7F7F7F"/>
+          <w:szCs w:val="24"/>
+        </w:rPr>
+      </w:pPr>
+      <w:r>
+        <w:rPr>
+          <w:color w:val="7F7F7F"/>
+          <w:szCs w:val="24"/>
+        </w:rPr>
+        <w:t xml:space="preserve">Por tanto, el estado del arte debe tener un </w:t>
+      </w:r>
+      <w:proofErr w:type="spellStart"/>
+      <w:r>
+        <w:rPr>
+          <w:color w:val="7F7F7F"/>
+          <w:szCs w:val="24"/>
+        </w:rPr>
+        <w:t>sub-apartado</w:t>
+      </w:r>
+      <w:proofErr w:type="spellEnd"/>
+      <w:r>
+        <w:rPr>
+          <w:color w:val="7F7F7F"/>
+          <w:szCs w:val="24"/>
+        </w:rPr>
+        <w:t xml:space="preserve"> de conclusiones en el cual el estudiante justifique el carácter innovador y de nuevo conocimiento de su TFM.</w:t>
       </w:r>
     </w:p>
     <w:p>
@@ -2007,34 +2318,52 @@
           <w:bCs/>
           <w:iCs/>
         </w:rPr>
-        <w:t>s de twitter</w:t>
-      </w:r>
+        <w:t xml:space="preserve">s de </w:t>
+      </w:r>
+      <w:proofErr w:type="spellStart"/>
       <w:r>
         <w:rPr>
           <w:b/>
           <w:bCs/>
           <w:iCs/>
         </w:rPr>
-        <w:t xml:space="preserve"> usando NLP y </w:t>
-      </w:r>
+        <w:t>twitter</w:t>
+      </w:r>
+      <w:proofErr w:type="spellEnd"/>
       <w:r>
         <w:rPr>
           <w:b/>
           <w:bCs/>
           <w:iCs/>
         </w:rPr>
+        <w:t xml:space="preserve"> usando NLP y </w:t>
+      </w:r>
+      <w:r>
+        <w:rPr>
+          <w:b/>
+          <w:bCs/>
+          <w:iCs/>
+        </w:rPr>
         <w:t>redes neuronales</w:t>
       </w:r>
     </w:p>
     <w:p>
+      <w:pPr>
+        <w:jc w:val="both"/>
+      </w:pPr>
       <w:r>
         <w:t xml:space="preserve">En este proyecto se </w:t>
       </w:r>
       <w:r>
         <w:t xml:space="preserve">aborda el problema de superar el </w:t>
       </w:r>
-      <w:r>
-        <w:t>desafio de determinar los sentimientos de los tweets</w:t>
+      <w:proofErr w:type="spellStart"/>
+      <w:r>
+        <w:t>desafio</w:t>
+      </w:r>
+      <w:proofErr w:type="spellEnd"/>
+      <w:r>
+        <w:t xml:space="preserve"> de determinar los sentimientos de los tweets</w:t>
       </w:r>
       <w:r>
         <w:t xml:space="preserve">, clasificándolos entre positivo o negativo en función del sentimiento </w:t>
@@ -2044,6 +2373,9 @@
       </w:r>
     </w:p>
     <w:p>
+      <w:pPr>
+        <w:jc w:val="both"/>
+      </w:pPr>
       <w:r>
         <w:t>Para la resolución del problema se utiliza Python, como lenguaje de prog</w:t>
       </w:r>
@@ -2054,25 +2386,52 @@
         <w:t>amación</w:t>
       </w:r>
       <w:r>
-        <w:t>. Ten</w:t>
+        <w:t xml:space="preserve">. </w:t>
+      </w:r>
+      <w:proofErr w:type="spellStart"/>
+      <w:r>
+        <w:t>Ten</w:t>
       </w:r>
       <w:r>
         <w:t>so</w:t>
       </w:r>
       <w:r>
-        <w:t xml:space="preserve">rflow </w:t>
-      </w:r>
-      <w:r>
-        <w:t xml:space="preserve">como framework para el desarrollo del modelo de clasificación. </w:t>
+        <w:t>rflow</w:t>
+      </w:r>
+      <w:proofErr w:type="spellEnd"/>
+      <w:r>
+        <w:t xml:space="preserve"> </w:t>
+      </w:r>
+      <w:r>
+        <w:t xml:space="preserve">como </w:t>
+      </w:r>
+      <w:proofErr w:type="spellStart"/>
+      <w:r>
+        <w:t>framework</w:t>
+      </w:r>
+      <w:proofErr w:type="spellEnd"/>
+      <w:r>
+        <w:t xml:space="preserve"> para el desarrollo del modelo de clasificación. </w:t>
       </w:r>
       <w:r>
         <w:t xml:space="preserve">Las métricas para evaluar el resultado del modelo </w:t>
       </w:r>
       <w:r>
-        <w:t>han sido Accuracy, una matriz de confusión y la curva ROC.</w:t>
-      </w:r>
-    </w:p>
-    <w:p>
+        <w:t xml:space="preserve">han sido </w:t>
+      </w:r>
+      <w:proofErr w:type="spellStart"/>
+      <w:r>
+        <w:t>Accuracy</w:t>
+      </w:r>
+      <w:proofErr w:type="spellEnd"/>
+      <w:r>
+        <w:t>, una matriz de confusión y la curva ROC.</w:t>
+      </w:r>
+    </w:p>
+    <w:p>
+      <w:pPr>
+        <w:jc w:val="both"/>
+      </w:pPr>
       <w:r>
         <w:t>El modelo</w:t>
       </w:r>
@@ -2080,10 +2439,26 @@
         <w:t xml:space="preserve"> de clasificación</w:t>
       </w:r>
       <w:r>
-        <w:t xml:space="preserve">, que es el core del proyecto, utilizado </w:t>
-      </w:r>
-      <w:r>
-        <w:t xml:space="preserve">ha sido un a red neuronal </w:t>
+        <w:t xml:space="preserve">, que es el </w:t>
+      </w:r>
+      <w:proofErr w:type="spellStart"/>
+      <w:r>
+        <w:t>core</w:t>
+      </w:r>
+      <w:proofErr w:type="spellEnd"/>
+      <w:r>
+        <w:t xml:space="preserve"> del proyecto, utilizado </w:t>
+      </w:r>
+      <w:r>
+        <w:t xml:space="preserve">ha sido </w:t>
+      </w:r>
+      <w:proofErr w:type="spellStart"/>
+      <w:r>
+        <w:t>un a</w:t>
+      </w:r>
+      <w:proofErr w:type="spellEnd"/>
+      <w:r>
+        <w:t xml:space="preserve"> red neuronal </w:t>
       </w:r>
       <w:r>
         <w:t xml:space="preserve">de 8 capas </w:t>
@@ -2092,19 +2467,33 @@
         <w:t>contando las capas de entrada y de salida.</w:t>
       </w:r>
       <w:r>
-        <w:t xml:space="preserve"> El resto de capas utilizadas, por orden, son las siguientes:</w:t>
-      </w:r>
-    </w:p>
-    <w:p>
-      <w:pPr>
-        <w:pStyle w:val="ListParagraph"/>
+        <w:t xml:space="preserve"> El resto de </w:t>
+      </w:r>
+      <w:proofErr w:type="gramStart"/>
+      <w:r>
+        <w:t>capas</w:t>
+      </w:r>
+      <w:proofErr w:type="gramEnd"/>
+      <w:r>
+        <w:t xml:space="preserve"> utilizadas, por orden, son las siguientes:</w:t>
+      </w:r>
+    </w:p>
+    <w:p>
+      <w:pPr>
+        <w:pStyle w:val="Prrafodelista"/>
         <w:numPr>
           <w:ilvl w:val="0"/>
           <w:numId w:val="4"/>
         </w:numPr>
-      </w:pPr>
-      <w:r>
-        <w:t xml:space="preserve">Embeding, </w:t>
+        <w:jc w:val="both"/>
+      </w:pPr>
+      <w:proofErr w:type="spellStart"/>
+      <w:r>
+        <w:t>Embeding</w:t>
+      </w:r>
+      <w:proofErr w:type="spellEnd"/>
+      <w:r>
+        <w:t xml:space="preserve">, </w:t>
       </w:r>
       <w:r>
         <w:t>proporcionar la presentación de palabras y sus significados relativos. Así, estamos alimentando el límite de palabras máximas, la longitud de las palabras de entrada y las entradas de la capa anterior.</w:t>
@@ -2112,68 +2501,151 @@
     </w:p>
     <w:p>
       <w:pPr>
-        <w:pStyle w:val="ListParagraph"/>
+        <w:pStyle w:val="Prrafodelista"/>
         <w:numPr>
           <w:ilvl w:val="0"/>
           <w:numId w:val="4"/>
         </w:numPr>
-        <w:rPr>
-          <w:lang w:val="en-US"/>
-        </w:rPr>
-      </w:pPr>
-      <w:r>
-        <w:rPr>
-          <w:lang w:val="en-US"/>
-        </w:rPr>
-        <w:t xml:space="preserve">LSTM, </w:t>
-      </w:r>
-    </w:p>
-    <w:p>
-      <w:pPr>
-        <w:pStyle w:val="ListParagraph"/>
+        <w:jc w:val="both"/>
+      </w:pPr>
+      <w:r>
+        <w:t>LSTM, (</w:t>
+      </w:r>
+      <w:proofErr w:type="spellStart"/>
+      <w:r>
+        <w:t>long</w:t>
+      </w:r>
+      <w:proofErr w:type="spellEnd"/>
+      <w:r>
+        <w:t xml:space="preserve"> short </w:t>
+      </w:r>
+      <w:proofErr w:type="spellStart"/>
+      <w:r>
+        <w:t>term</w:t>
+      </w:r>
+      <w:proofErr w:type="spellEnd"/>
+      <w:r>
+        <w:t xml:space="preserve"> </w:t>
+      </w:r>
+      <w:proofErr w:type="spellStart"/>
+      <w:r>
+        <w:t>memory</w:t>
+      </w:r>
+      <w:proofErr w:type="spellEnd"/>
+      <w:r>
+        <w:t>) guard</w:t>
+      </w:r>
+      <w:r>
+        <w:t>a</w:t>
+      </w:r>
+      <w:r>
+        <w:t xml:space="preserve"> las palabras y </w:t>
+      </w:r>
+      <w:r>
+        <w:t>predice</w:t>
+      </w:r>
+      <w:r>
+        <w:t xml:space="preserve"> las siguientes palabras basándose en las palabras anteriores. LSTM es un predictor de secuencia de las próximas palabras que vienen.</w:t>
+      </w:r>
+    </w:p>
+    <w:p>
+      <w:pPr>
+        <w:pStyle w:val="Prrafodelista"/>
         <w:numPr>
           <w:ilvl w:val="0"/>
           <w:numId w:val="4"/>
         </w:numPr>
+        <w:jc w:val="both"/>
       </w:pPr>
       <w:r>
         <w:t xml:space="preserve">Dense, </w:t>
       </w:r>
-    </w:p>
-    <w:p>
-      <w:pPr>
-        <w:pStyle w:val="ListParagraph"/>
+      <w:proofErr w:type="spellStart"/>
+      <w:r>
+        <w:t>reduzc</w:t>
+      </w:r>
+      <w:r>
+        <w:t>e</w:t>
+      </w:r>
+      <w:proofErr w:type="spellEnd"/>
+      <w:r>
+        <w:t xml:space="preserve"> las salidas obteniendo entradas de la capa </w:t>
+      </w:r>
+      <w:proofErr w:type="spellStart"/>
+      <w:r>
+        <w:t>Flatten</w:t>
+      </w:r>
+      <w:proofErr w:type="spellEnd"/>
+      <w:r>
+        <w:t>. La capa densa utiliza todas las entradas de las neuronas de la capa anterior y realiza cálculos y envía 256 salidas</w:t>
+      </w:r>
+    </w:p>
+    <w:p>
+      <w:pPr>
+        <w:pStyle w:val="Prrafodelista"/>
         <w:numPr>
           <w:ilvl w:val="0"/>
           <w:numId w:val="4"/>
         </w:numPr>
-      </w:pPr>
-      <w:r>
-        <w:t xml:space="preserve">Activation, </w:t>
-      </w:r>
-    </w:p>
-    <w:p>
-      <w:pPr>
-        <w:pStyle w:val="ListParagraph"/>
+        <w:jc w:val="both"/>
+      </w:pPr>
+      <w:proofErr w:type="spellStart"/>
+      <w:r>
+        <w:t>Activation</w:t>
+      </w:r>
+      <w:proofErr w:type="spellEnd"/>
+      <w:r>
+        <w:t xml:space="preserve">, </w:t>
+      </w:r>
+      <w:r>
+        <w:t>neurona</w:t>
+      </w:r>
+      <w:r>
+        <w:t xml:space="preserve"> que ayuda a decidir qué neurona debe pasar y qué neurona debe dispararse. Entonces, la función de activación del nodo define la salida de ese nodo dada una entrada o un conjunto de entradas.</w:t>
+      </w:r>
+    </w:p>
+    <w:p>
+      <w:pPr>
+        <w:pStyle w:val="Prrafodelista"/>
         <w:numPr>
           <w:ilvl w:val="0"/>
           <w:numId w:val="4"/>
         </w:numPr>
-      </w:pPr>
-      <w:r>
-        <w:t>Dropout,</w:t>
-      </w:r>
-    </w:p>
-    <w:p>
-      <w:pPr>
-        <w:pStyle w:val="ListParagraph"/>
+        <w:jc w:val="both"/>
+      </w:pPr>
+      <w:proofErr w:type="spellStart"/>
+      <w:r>
+        <w:t>Dropout</w:t>
+      </w:r>
+      <w:proofErr w:type="spellEnd"/>
+      <w:r>
+        <w:t xml:space="preserve">, </w:t>
+      </w:r>
+      <w:r>
+        <w:t>borra</w:t>
+      </w:r>
+      <w:r>
+        <w:t xml:space="preserve"> algunas neuronas de capas anteriores para evitar problemas de sobreajuste. En el sobreajuste, el modelo proporciona una buena </w:t>
+      </w:r>
+      <w:r>
+        <w:lastRenderedPageBreak/>
+        <w:t>precisión en el tiempo de entrenamiento, pero no es bueno para el tiempo de prueba.</w:t>
+      </w:r>
+    </w:p>
+    <w:p>
+      <w:pPr>
+        <w:pStyle w:val="Prrafodelista"/>
         <w:numPr>
           <w:ilvl w:val="0"/>
           <w:numId w:val="4"/>
         </w:numPr>
-      </w:pPr>
-      <w:r>
-        <w:t xml:space="preserve">Dense, </w:t>
+        <w:jc w:val="both"/>
+      </w:pPr>
+      <w:r>
+        <w:t>Dense</w:t>
+      </w:r>
+      <w:r>
+        <w:t>.</w:t>
       </w:r>
     </w:p>
     <w:p>
@@ -2185,10 +2657,10 @@
       <w:pPr>
         <w:ind w:firstLine="0"/>
       </w:pPr>
-      <w:hyperlink r:id="rId13" w:history="1">
+      <w:hyperlink r:id="rId12" w:history="1">
         <w:r>
           <w:rPr>
-            <w:rStyle w:val="Hyperlink"/>
+            <w:rStyle w:val="Hipervnculo"/>
           </w:rPr>
           <w:t>https://medium.com/analytics-vidhya/introduction-bd62190f6acd</w:t>
         </w:r>
@@ -2226,7 +2698,7 @@
     </w:p>
     <w:p>
       <w:pPr>
-        <w:pStyle w:val="Heading1"/>
+        <w:pStyle w:val="Ttulo1"/>
         <w:rPr>
           <w:b/>
         </w:rPr>
@@ -2272,7 +2744,23 @@
           <w:color w:val="7F7F7F"/>
           <w:szCs w:val="24"/>
         </w:rPr>
-        <w:t>El objetivo general debe dar solución a problema realmente retador en el área del BI o DS, y debe haber quedado bien justificado en el estado del arte.</w:t>
+        <w:t xml:space="preserve">El objetivo general debe dar solución </w:t>
+      </w:r>
+      <w:proofErr w:type="spellStart"/>
+      <w:r>
+        <w:rPr>
+          <w:color w:val="7F7F7F"/>
+          <w:szCs w:val="24"/>
+        </w:rPr>
+        <w:t>a</w:t>
+      </w:r>
+      <w:proofErr w:type="spellEnd"/>
+      <w:r>
+        <w:rPr>
+          <w:color w:val="7F7F7F"/>
+          <w:szCs w:val="24"/>
+        </w:rPr>
+        <w:t xml:space="preserve"> problema realmente retador en el área del BI o DS, y debe haber quedado bien justificado en el estado del arte.</w:t>
       </w:r>
     </w:p>
     <w:p>
@@ -2464,7 +2952,7 @@
     <w:p/>
     <w:p>
       <w:pPr>
-        <w:pStyle w:val="Heading1"/>
+        <w:pStyle w:val="Ttulo1"/>
         <w:rPr>
           <w:b/>
         </w:rPr>
@@ -2511,7 +2999,23 @@
           <w:color w:val="7F7F7F"/>
           <w:szCs w:val="24"/>
         </w:rPr>
-        <w:t>La metodología que debe utilizar el estudiante de master debe estar validada por la comunidad científica y el estudiante debe justificarlo.</w:t>
+        <w:t xml:space="preserve">La metodología que debe utilizar el estudiante de </w:t>
+      </w:r>
+      <w:proofErr w:type="gramStart"/>
+      <w:r>
+        <w:rPr>
+          <w:color w:val="7F7F7F"/>
+          <w:szCs w:val="24"/>
+        </w:rPr>
+        <w:t>master</w:t>
+      </w:r>
+      <w:proofErr w:type="gramEnd"/>
+      <w:r>
+        <w:rPr>
+          <w:color w:val="7F7F7F"/>
+          <w:szCs w:val="24"/>
+        </w:rPr>
+        <w:t xml:space="preserve"> debe estar validada por la comunidad científica y el estudiante debe justificarlo.</w:t>
       </w:r>
     </w:p>
     <w:p>
@@ -2744,15 +3248,15 @@
     <w:p/>
     <w:p>
       <w:pPr>
-        <w:pStyle w:val="Heading1"/>
-        <w:rPr>
-          <w:b/>
-        </w:rPr>
-      </w:pPr>
-    </w:p>
-    <w:p>
-      <w:pPr>
-        <w:pStyle w:val="Heading1"/>
+        <w:pStyle w:val="Ttulo1"/>
+        <w:rPr>
+          <w:b/>
+        </w:rPr>
+      </w:pPr>
+    </w:p>
+    <w:p>
+      <w:pPr>
+        <w:pStyle w:val="Ttulo1"/>
         <w:rPr>
           <w:b/>
         </w:rPr>
@@ -2830,7 +3334,7 @@
     <w:p/>
     <w:p>
       <w:pPr>
-        <w:pStyle w:val="Heading1"/>
+        <w:pStyle w:val="Ttulo1"/>
         <w:rPr>
           <w:b/>
         </w:rPr>
@@ -2906,7 +3410,7 @@
     <w:p/>
     <w:p>
       <w:pPr>
-        <w:pStyle w:val="Heading1"/>
+        <w:pStyle w:val="Ttulo1"/>
         <w:rPr>
           <w:b/>
         </w:rPr>
@@ -2965,7 +3469,7 @@
     <w:p/>
     <w:p>
       <w:pPr>
-        <w:pStyle w:val="Heading1"/>
+        <w:pStyle w:val="Ttulo1"/>
         <w:rPr>
           <w:b/>
         </w:rPr>
@@ -3055,8 +3559,8 @@
       </w:sdt>
     </w:p>
     <w:sectPr>
-      <w:headerReference w:type="default" r:id="rId14"/>
-      <w:footerReference w:type="default" r:id="rId15"/>
+      <w:headerReference w:type="default" r:id="rId13"/>
+      <w:footerReference w:type="default" r:id="rId14"/>
       <w:pgSz w:w="11906" w:h="16838"/>
       <w:pgMar w:top="1417" w:right="1701" w:bottom="1417" w:left="1701" w:header="708" w:footer="708" w:gutter="0"/>
       <w:pgNumType w:start="1"/>
@@ -4242,7 +4746,7 @@
       <w:sz w:val="24"/>
     </w:rPr>
   </w:style>
-  <w:style w:type="paragraph" w:styleId="Heading1">
+  <w:style w:type="paragraph" w:styleId="Ttulo1">
     <w:name w:val="heading 1"/>
     <w:basedOn w:val="Normal"/>
     <w:next w:val="Normal"/>
@@ -4260,7 +4764,7 @@
       <w:szCs w:val="40"/>
     </w:rPr>
   </w:style>
-  <w:style w:type="paragraph" w:styleId="Heading2">
+  <w:style w:type="paragraph" w:styleId="Ttulo2">
     <w:name w:val="heading 2"/>
     <w:basedOn w:val="Normal"/>
     <w:next w:val="Normal"/>
@@ -4280,7 +4784,7 @@
       <w:szCs w:val="26"/>
     </w:rPr>
   </w:style>
-  <w:style w:type="paragraph" w:styleId="Heading3">
+  <w:style w:type="paragraph" w:styleId="Ttulo3">
     <w:name w:val="heading 3"/>
     <w:basedOn w:val="Normal"/>
     <w:next w:val="Normal"/>
@@ -4300,7 +4804,7 @@
       <w:szCs w:val="28"/>
     </w:rPr>
   </w:style>
-  <w:style w:type="paragraph" w:styleId="Heading4">
+  <w:style w:type="paragraph" w:styleId="Ttulo4">
     <w:name w:val="heading 4"/>
     <w:basedOn w:val="Normal"/>
     <w:next w:val="Normal"/>
@@ -4319,7 +4823,7 @@
       <w:szCs w:val="24"/>
     </w:rPr>
   </w:style>
-  <w:style w:type="paragraph" w:styleId="Heading5">
+  <w:style w:type="paragraph" w:styleId="Ttulo5">
     <w:name w:val="heading 5"/>
     <w:basedOn w:val="Normal"/>
     <w:next w:val="Normal"/>
@@ -4338,7 +4842,7 @@
       <w:sz w:val="22"/>
     </w:rPr>
   </w:style>
-  <w:style w:type="paragraph" w:styleId="Heading6">
+  <w:style w:type="paragraph" w:styleId="Ttulo6">
     <w:name w:val="heading 6"/>
     <w:basedOn w:val="Normal"/>
     <w:next w:val="Normal"/>
@@ -4358,13 +4862,13 @@
       <w:szCs w:val="20"/>
     </w:rPr>
   </w:style>
-  <w:style w:type="character" w:default="1" w:styleId="DefaultParagraphFont">
+  <w:style w:type="character" w:default="1" w:styleId="Fuentedeprrafopredeter">
     <w:name w:val="Default Paragraph Font"/>
     <w:uiPriority w:val="1"/>
     <w:semiHidden/>
     <w:unhideWhenUsed/>
   </w:style>
-  <w:style w:type="table" w:default="1" w:styleId="TableNormal">
+  <w:style w:type="table" w:default="1" w:styleId="Tablanormal">
     <w:name w:val="Normal Table"/>
     <w:uiPriority w:val="99"/>
     <w:semiHidden/>
@@ -4379,7 +4883,7 @@
       </w:tblCellMar>
     </w:tblPr>
   </w:style>
-  <w:style w:type="numbering" w:default="1" w:styleId="NoList">
+  <w:style w:type="numbering" w:default="1" w:styleId="Sinlista">
     <w:name w:val="No List"/>
     <w:uiPriority w:val="99"/>
     <w:semiHidden/>
@@ -4396,7 +4900,7 @@
       </w:tblCellMar>
     </w:tblPr>
   </w:style>
-  <w:style w:type="paragraph" w:styleId="Title">
+  <w:style w:type="paragraph" w:styleId="Ttulo">
     <w:name w:val="Title"/>
     <w:basedOn w:val="Normal"/>
     <w:next w:val="Normal"/>
@@ -4413,7 +4917,7 @@
       <w:szCs w:val="72"/>
     </w:rPr>
   </w:style>
-  <w:style w:type="paragraph" w:styleId="Subtitle">
+  <w:style w:type="paragraph" w:styleId="Subttulo">
     <w:name w:val="Subtitle"/>
     <w:basedOn w:val="Normal"/>
     <w:next w:val="Normal"/>
@@ -4447,9 +4951,9 @@
       <w:szCs w:val="24"/>
     </w:rPr>
   </w:style>
-  <w:style w:type="character" w:styleId="Hyperlink">
+  <w:style w:type="character" w:styleId="Hipervnculo">
     <w:name w:val="Hyperlink"/>
-    <w:basedOn w:val="DefaultParagraphFont"/>
+    <w:basedOn w:val="Fuentedeprrafopredeter"/>
     <w:uiPriority w:val="99"/>
     <w:unhideWhenUsed/>
     <w:rsid w:val="00C2378C"/>
@@ -4458,7 +4962,7 @@
       <w:u w:val="single"/>
     </w:rPr>
   </w:style>
-  <w:style w:type="paragraph" w:styleId="Caption">
+  <w:style w:type="paragraph" w:styleId="Descripcin">
     <w:name w:val="caption"/>
     <w:basedOn w:val="Normal"/>
     <w:next w:val="Normal"/>
@@ -4477,7 +4981,7 @@
       <w:szCs w:val="18"/>
     </w:rPr>
   </w:style>
-  <w:style w:type="paragraph" w:styleId="TOC1">
+  <w:style w:type="paragraph" w:styleId="TDC1">
     <w:name w:val="toc 1"/>
     <w:basedOn w:val="Normal"/>
     <w:next w:val="Normal"/>
@@ -4489,7 +4993,7 @@
       <w:spacing w:after="100"/>
     </w:pPr>
   </w:style>
-  <w:style w:type="paragraph" w:styleId="TableofFigures">
+  <w:style w:type="paragraph" w:styleId="Tabladeilustraciones">
     <w:name w:val="table of figures"/>
     <w:basedOn w:val="Normal"/>
     <w:next w:val="Normal"/>
@@ -4507,9 +5011,9 @@
       <w:szCs w:val="20"/>
     </w:rPr>
   </w:style>
-  <w:style w:type="character" w:styleId="UnresolvedMention">
+  <w:style w:type="character" w:styleId="Mencinsinresolver">
     <w:name w:val="Unresolved Mention"/>
-    <w:basedOn w:val="DefaultParagraphFont"/>
+    <w:basedOn w:val="Fuentedeprrafopredeter"/>
     <w:uiPriority w:val="99"/>
     <w:semiHidden/>
     <w:unhideWhenUsed/>
@@ -4519,7 +5023,7 @@
       <w:shd w:val="clear" w:color="auto" w:fill="E1DFDD"/>
     </w:rPr>
   </w:style>
-  <w:style w:type="paragraph" w:styleId="ListParagraph">
+  <w:style w:type="paragraph" w:styleId="Prrafodelista">
     <w:name w:val="List Paragraph"/>
     <w:basedOn w:val="Normal"/>
     <w:uiPriority w:val="34"/>
@@ -4530,10 +5034,10 @@
       <w:contextualSpacing/>
     </w:pPr>
   </w:style>
-  <w:style w:type="paragraph" w:styleId="HTMLPreformatted">
+  <w:style w:type="paragraph" w:styleId="HTMLconformatoprevio">
     <w:name w:val="HTML Preformatted"/>
     <w:basedOn w:val="Normal"/>
-    <w:link w:val="HTMLPreformattedChar"/>
+    <w:link w:val="HTMLconformatoprevioCar"/>
     <w:uiPriority w:val="99"/>
     <w:semiHidden/>
     <w:unhideWhenUsed/>
@@ -4566,10 +5070,10 @@
       <w:szCs w:val="20"/>
     </w:rPr>
   </w:style>
-  <w:style w:type="character" w:customStyle="1" w:styleId="HTMLPreformattedChar">
-    <w:name w:val="HTML Preformatted Char"/>
-    <w:basedOn w:val="DefaultParagraphFont"/>
-    <w:link w:val="HTMLPreformatted"/>
+  <w:style w:type="character" w:customStyle="1" w:styleId="HTMLconformatoprevioCar">
+    <w:name w:val="HTML con formato previo Car"/>
+    <w:basedOn w:val="Fuentedeprrafopredeter"/>
+    <w:link w:val="HTMLconformatoprevio"/>
     <w:uiPriority w:val="99"/>
     <w:semiHidden/>
     <w:rsid w:val="0052375E"/>
@@ -4581,7 +5085,7 @@
   </w:style>
   <w:style w:type="character" w:customStyle="1" w:styleId="y2iqfc">
     <w:name w:val="y2iqfc"/>
-    <w:basedOn w:val="DefaultParagraphFont"/>
+    <w:basedOn w:val="Fuentedeprrafopredeter"/>
     <w:rsid w:val="0052375E"/>
   </w:style>
 </w:styles>

</xml_diff>

<commit_message>
Añadidos dos entradas en el apartado Estado del Arte
</commit_message>
<xml_diff>
--- a/MDBI - Plantilla. docx.docx
+++ b/MDBI - Plantilla. docx.docx
@@ -1576,10 +1576,7 @@
         <w:fldChar w:fldCharType="begin"/>
       </w:r>
       <w:r>
-        <w:instrText xml:space="preserve"> HYPERLINK "https://es.wikipedi</w:instrText>
-      </w:r>
-      <w:r>
-        <w:instrText xml:space="preserve">a.org/wiki/GameStop" \o "GameStop" </w:instrText>
+        <w:instrText xml:space="preserve"> HYPERLINK "https://es.wikipedia.org/wiki/GameStop" \o "GameStop" </w:instrText>
       </w:r>
       <w:r>
         <w:fldChar w:fldCharType="separate"/>
@@ -1710,30 +1707,14 @@
       <w:r>
         <w:t xml:space="preserve">Ilustración </w:t>
       </w:r>
-      <w:r>
-        <w:fldChar w:fldCharType="begin"/>
-      </w:r>
-      <w:r>
-        <w:instrText xml:space="preserve"> SEQ Ilustra</w:instrText>
-      </w:r>
-      <w:r>
-        <w:instrText xml:space="preserve">ción \* ARABIC </w:instrText>
-      </w:r>
-      <w:r>
-        <w:fldChar w:fldCharType="separate"/>
-      </w:r>
-      <w:r>
-        <w:rPr>
-          <w:noProof/>
-        </w:rPr>
-        <w:t>1</w:t>
-      </w:r>
-      <w:r>
-        <w:rPr>
-          <w:noProof/>
-        </w:rPr>
-        <w:fldChar w:fldCharType="end"/>
-      </w:r>
+      <w:fldSimple w:instr=" SEQ Ilustración \* ARABIC ">
+        <w:r>
+          <w:rPr>
+            <w:noProof/>
+          </w:rPr>
+          <w:t>1</w:t>
+        </w:r>
+      </w:fldSimple>
       <w:r>
         <w:t>. Evolución de precios GME</w:t>
       </w:r>
@@ -2656,6 +2637,9 @@
     <w:p>
       <w:pPr>
         <w:ind w:firstLine="0"/>
+        <w:rPr>
+          <w:rStyle w:val="Hipervnculo"/>
+        </w:rPr>
       </w:pPr>
       <w:hyperlink r:id="rId12" w:history="1">
         <w:r>
@@ -2665,6 +2649,578 @@
           <w:t>https://medium.com/analytics-vidhya/introduction-bd62190f6acd</w:t>
         </w:r>
       </w:hyperlink>
+    </w:p>
+    <w:p>
+      <w:pPr>
+        <w:ind w:firstLine="0"/>
+        <w:rPr>
+          <w:rStyle w:val="Hipervnculo"/>
+        </w:rPr>
+      </w:pPr>
+    </w:p>
+    <w:p>
+      <w:pPr>
+        <w:ind w:firstLine="0"/>
+        <w:rPr>
+          <w:b/>
+          <w:bCs/>
+        </w:rPr>
+      </w:pPr>
+      <w:r>
+        <w:rPr>
+          <w:b/>
+          <w:bCs/>
+        </w:rPr>
+        <w:t xml:space="preserve">Predicción de precios de acciones basado en </w:t>
+      </w:r>
+      <w:r>
+        <w:rPr>
+          <w:b/>
+          <w:bCs/>
+        </w:rPr>
+        <w:t>redes sociales</w:t>
+      </w:r>
+    </w:p>
+    <w:p>
+      <w:r>
+        <w:t xml:space="preserve">En esta tesis </w:t>
+      </w:r>
+      <w:proofErr w:type="spellStart"/>
+      <w:r>
+        <w:t>Heng</w:t>
+      </w:r>
+      <w:proofErr w:type="spellEnd"/>
+      <w:r>
+        <w:t xml:space="preserve"> </w:t>
+      </w:r>
+      <w:proofErr w:type="spellStart"/>
+      <w:r>
+        <w:t>Gui</w:t>
+      </w:r>
+      <w:proofErr w:type="spellEnd"/>
+      <w:r>
+        <w:t xml:space="preserve">, el </w:t>
+      </w:r>
+      <w:proofErr w:type="gramStart"/>
+      <w:r>
+        <w:t xml:space="preserve">autor, </w:t>
+      </w:r>
+      <w:r>
+        <w:t xml:space="preserve"> analiza</w:t>
+      </w:r>
+      <w:proofErr w:type="gramEnd"/>
+      <w:r>
+        <w:t xml:space="preserve"> la relación entre </w:t>
+      </w:r>
+      <w:r>
+        <w:t xml:space="preserve">los </w:t>
+      </w:r>
+      <w:r>
+        <w:t xml:space="preserve">precios de </w:t>
+      </w:r>
+      <w:r>
+        <w:t xml:space="preserve">las </w:t>
+      </w:r>
+      <w:r>
+        <w:t xml:space="preserve">acciones </w:t>
+      </w:r>
+      <w:r>
+        <w:t xml:space="preserve">del mercado de valores </w:t>
+      </w:r>
+      <w:r>
+        <w:t xml:space="preserve">y </w:t>
+      </w:r>
+      <w:r>
+        <w:t xml:space="preserve">las publicaciones en redes sociales. El primer paso para </w:t>
+      </w:r>
+      <w:r>
+        <w:t>predecir los precios de las acciones es aplicar análisis de sentimientos</w:t>
+      </w:r>
+      <w:r>
+        <w:t xml:space="preserve"> </w:t>
+      </w:r>
+      <w:r>
+        <w:t xml:space="preserve">a las publicaciones </w:t>
+      </w:r>
+      <w:r>
+        <w:t>para extraer las emociones</w:t>
+      </w:r>
+      <w:r>
+        <w:t xml:space="preserve"> u opiniones</w:t>
+      </w:r>
+      <w:r>
+        <w:t xml:space="preserve"> individuales de los usuarios sobre las acciones</w:t>
+      </w:r>
+      <w:r>
+        <w:t xml:space="preserve">. A </w:t>
+      </w:r>
+      <w:r>
+        <w:t>continuación,</w:t>
+      </w:r>
+      <w:r>
+        <w:t xml:space="preserve"> </w:t>
+      </w:r>
+      <w:r>
+        <w:t xml:space="preserve">el autor analiza las características </w:t>
+      </w:r>
+      <w:proofErr w:type="spellStart"/>
+      <w:r>
+        <w:t>via</w:t>
+      </w:r>
+      <w:proofErr w:type="spellEnd"/>
+      <w:r>
+        <w:t xml:space="preserve"> estadística descriptiva </w:t>
+      </w:r>
+      <w:r>
+        <w:t xml:space="preserve">y predictiva usando el coeficiente de correlación de Pearson </w:t>
+      </w:r>
+      <w:r>
+        <w:t xml:space="preserve">y modelos de machine </w:t>
+      </w:r>
+      <w:proofErr w:type="spellStart"/>
+      <w:r>
+        <w:t>learning</w:t>
+      </w:r>
+      <w:proofErr w:type="spellEnd"/>
+      <w:r>
+        <w:t>.</w:t>
+      </w:r>
+    </w:p>
+    <w:p>
+      <w:r>
+        <w:t xml:space="preserve">El análisis predictivo </w:t>
+      </w:r>
+      <w:r>
+        <w:t xml:space="preserve">esta diseñado para </w:t>
+      </w:r>
+      <w:r>
+        <w:t>examinar la dependencia entre los datos de las redes sociales y los datos de</w:t>
+      </w:r>
+      <w:r>
+        <w:t>l cambio en el precio de</w:t>
+      </w:r>
+      <w:r>
+        <w:t xml:space="preserve"> las acciones</w:t>
+      </w:r>
+      <w:r>
+        <w:t xml:space="preserve"> evaluando el rendimiento de las predicciones</w:t>
+      </w:r>
+      <w:r>
+        <w:t>.</w:t>
+      </w:r>
+      <w:r>
+        <w:t xml:space="preserve"> Los indicadores de rendimiento utilizados son:</w:t>
+      </w:r>
+    </w:p>
+    <w:p>
+      <w:pPr>
+        <w:pStyle w:val="Prrafodelista"/>
+        <w:numPr>
+          <w:ilvl w:val="0"/>
+          <w:numId w:val="4"/>
+        </w:numPr>
+      </w:pPr>
+      <w:r>
+        <w:t>Precisión en la predicción de la dirección del cambio del precio</w:t>
+      </w:r>
+      <w:r>
+        <w:t>.</w:t>
+      </w:r>
+    </w:p>
+    <w:p>
+      <w:pPr>
+        <w:pStyle w:val="Prrafodelista"/>
+        <w:numPr>
+          <w:ilvl w:val="0"/>
+          <w:numId w:val="4"/>
+        </w:numPr>
+      </w:pPr>
+      <w:r>
+        <w:t>B</w:t>
+      </w:r>
+      <w:r>
+        <w:t>eneficio total</w:t>
+      </w:r>
+      <w:r>
+        <w:t xml:space="preserve"> </w:t>
+      </w:r>
+      <w:r>
+        <w:t>con estrategia de negociación para acciones individuales</w:t>
+      </w:r>
+      <w:r>
+        <w:t>.</w:t>
+      </w:r>
+    </w:p>
+    <w:p>
+      <w:pPr>
+        <w:pStyle w:val="Prrafodelista"/>
+        <w:numPr>
+          <w:ilvl w:val="0"/>
+          <w:numId w:val="4"/>
+        </w:numPr>
+      </w:pPr>
+      <w:r>
+        <w:t>Rentabilidad diaria de la estrategia comercial</w:t>
+      </w:r>
+      <w:r>
+        <w:t>.</w:t>
+      </w:r>
+    </w:p>
+    <w:p>
+      <w:pPr>
+        <w:pStyle w:val="Prrafodelista"/>
+        <w:numPr>
+          <w:ilvl w:val="0"/>
+          <w:numId w:val="4"/>
+        </w:numPr>
+      </w:pPr>
+      <w:r>
+        <w:t>B</w:t>
+      </w:r>
+      <w:r>
+        <w:t>eneficio total</w:t>
+      </w:r>
+      <w:r>
+        <w:t xml:space="preserve"> </w:t>
+      </w:r>
+      <w:r>
+        <w:t>con estrategia de negociación de cartera</w:t>
+      </w:r>
+      <w:r>
+        <w:t>.</w:t>
+      </w:r>
+    </w:p>
+    <w:p>
+      <w:r>
+        <w:t xml:space="preserve">Los modelos </w:t>
+      </w:r>
+      <w:r>
+        <w:t>aplicados para la resolución del problema propuesto en el proyecto son</w:t>
+      </w:r>
+      <w:r>
+        <w:t>:</w:t>
+      </w:r>
+    </w:p>
+    <w:p>
+      <w:pPr>
+        <w:pStyle w:val="Prrafodelista"/>
+        <w:numPr>
+          <w:ilvl w:val="0"/>
+          <w:numId w:val="4"/>
+        </w:numPr>
+      </w:pPr>
+      <w:r>
+        <w:t>Clasificador K-</w:t>
+      </w:r>
+      <w:proofErr w:type="spellStart"/>
+      <w:r>
+        <w:t>nearest</w:t>
+      </w:r>
+      <w:proofErr w:type="spellEnd"/>
+      <w:r>
+        <w:t xml:space="preserve"> </w:t>
+      </w:r>
+      <w:proofErr w:type="spellStart"/>
+      <w:r>
+        <w:t>neighbors</w:t>
+      </w:r>
+      <w:proofErr w:type="spellEnd"/>
+      <w:r>
+        <w:t>.</w:t>
+      </w:r>
+    </w:p>
+    <w:p>
+      <w:pPr>
+        <w:pStyle w:val="Prrafodelista"/>
+        <w:numPr>
+          <w:ilvl w:val="0"/>
+          <w:numId w:val="4"/>
+        </w:numPr>
+      </w:pPr>
+      <w:r>
+        <w:t>SVM.</w:t>
+      </w:r>
+    </w:p>
+    <w:p>
+      <w:pPr>
+        <w:pStyle w:val="Prrafodelista"/>
+        <w:numPr>
+          <w:ilvl w:val="0"/>
+          <w:numId w:val="4"/>
+        </w:numPr>
+      </w:pPr>
+      <w:r>
+        <w:t>Regresión logística.</w:t>
+      </w:r>
+    </w:p>
+    <w:p>
+      <w:pPr>
+        <w:pStyle w:val="Prrafodelista"/>
+        <w:numPr>
+          <w:ilvl w:val="0"/>
+          <w:numId w:val="4"/>
+        </w:numPr>
+      </w:pPr>
+      <w:r>
+        <w:t>Árbol de decisión.</w:t>
+      </w:r>
+    </w:p>
+    <w:p>
+      <w:pPr>
+        <w:pStyle w:val="Prrafodelista"/>
+        <w:numPr>
+          <w:ilvl w:val="0"/>
+          <w:numId w:val="4"/>
+        </w:numPr>
+      </w:pPr>
+      <w:r>
+        <w:t xml:space="preserve">Clasificador </w:t>
+      </w:r>
+      <w:proofErr w:type="spellStart"/>
+      <w:r>
+        <w:t>r</w:t>
+      </w:r>
+      <w:r>
+        <w:t>andom</w:t>
+      </w:r>
+      <w:proofErr w:type="spellEnd"/>
+      <w:r>
+        <w:t xml:space="preserve"> </w:t>
+      </w:r>
+      <w:proofErr w:type="spellStart"/>
+      <w:r>
+        <w:t>forest</w:t>
+      </w:r>
+      <w:proofErr w:type="spellEnd"/>
+      <w:r>
+        <w:t>.</w:t>
+      </w:r>
+    </w:p>
+    <w:p>
+      <w:pPr>
+        <w:pStyle w:val="Prrafodelista"/>
+        <w:numPr>
+          <w:ilvl w:val="0"/>
+          <w:numId w:val="4"/>
+        </w:numPr>
+      </w:pPr>
+      <w:proofErr w:type="spellStart"/>
+      <w:r>
+        <w:t>Gradient</w:t>
+      </w:r>
+      <w:proofErr w:type="spellEnd"/>
+      <w:r>
+        <w:t xml:space="preserve"> </w:t>
+      </w:r>
+      <w:proofErr w:type="spellStart"/>
+      <w:r>
+        <w:t>boosting</w:t>
+      </w:r>
+      <w:proofErr w:type="spellEnd"/>
+      <w:r>
+        <w:t>.</w:t>
+      </w:r>
+    </w:p>
+    <w:p/>
+    <w:p>
+      <w:pPr>
+        <w:ind w:firstLine="0"/>
+      </w:pPr>
+      <w:hyperlink r:id="rId13" w:history="1">
+        <w:r>
+          <w:rPr>
+            <w:rStyle w:val="Hipervnculo"/>
+          </w:rPr>
+          <w:t>https://trepo.tuni.fi/bitstream/handle/10024/118242/GuiHeng.pdf?sequence=2&amp;isAllowed=y</w:t>
+        </w:r>
+      </w:hyperlink>
+    </w:p>
+    <w:p>
+      <w:pPr>
+        <w:ind w:firstLine="0"/>
+      </w:pPr>
+    </w:p>
+    <w:p>
+      <w:pPr>
+        <w:ind w:firstLine="0"/>
+      </w:pPr>
+    </w:p>
+    <w:p>
+      <w:pPr>
+        <w:ind w:firstLine="0"/>
+      </w:pPr>
+    </w:p>
+    <w:p>
+      <w:pPr>
+        <w:ind w:firstLine="0"/>
+      </w:pPr>
+    </w:p>
+    <w:p>
+      <w:pPr>
+        <w:ind w:firstLine="0"/>
+      </w:pPr>
+    </w:p>
+    <w:p>
+      <w:pPr>
+        <w:ind w:firstLine="0"/>
+        <w:rPr>
+          <w:b/>
+          <w:bCs/>
+        </w:rPr>
+      </w:pPr>
+      <w:r>
+        <w:rPr>
+          <w:b/>
+          <w:bCs/>
+        </w:rPr>
+        <w:t xml:space="preserve">Operación de </w:t>
+      </w:r>
+      <w:r>
+        <w:rPr>
+          <w:b/>
+          <w:bCs/>
+        </w:rPr>
+        <w:t xml:space="preserve">criptomonedas basado en análisis de sentimientos </w:t>
+      </w:r>
+      <w:r>
+        <w:rPr>
+          <w:b/>
+          <w:bCs/>
+        </w:rPr>
+        <w:t>de publicaciones en Twitter</w:t>
+      </w:r>
+    </w:p>
+    <w:p>
+      <w:r>
+        <w:t xml:space="preserve">Stuart </w:t>
+      </w:r>
+      <w:proofErr w:type="spellStart"/>
+      <w:r>
+        <w:t>Colianni</w:t>
+      </w:r>
+      <w:proofErr w:type="spellEnd"/>
+      <w:r>
+        <w:t xml:space="preserve">, Stephanie Rosales </w:t>
+      </w:r>
+      <w:r>
+        <w:t>y</w:t>
+      </w:r>
+      <w:r>
+        <w:t xml:space="preserve"> Michael </w:t>
+      </w:r>
+      <w:proofErr w:type="spellStart"/>
+      <w:r>
+        <w:t>Signorotti</w:t>
+      </w:r>
+      <w:proofErr w:type="spellEnd"/>
+      <w:r>
+        <w:t xml:space="preserve"> en este trabajo </w:t>
+      </w:r>
+      <w:r>
+        <w:t xml:space="preserve">pretenden comprobar si </w:t>
+      </w:r>
+      <w:r>
+        <w:t xml:space="preserve">los datos de Twitter, referentes a </w:t>
+      </w:r>
+      <w:r>
+        <w:t>las criptomonedas, pueden ser utilizados para desarrollar estrategias de operación que aporten ventajas</w:t>
+      </w:r>
+      <w:r>
+        <w:t xml:space="preserve"> competitivas.</w:t>
+      </w:r>
+    </w:p>
+    <w:p>
+      <w:r>
+        <w:t>Los autores</w:t>
+      </w:r>
+      <w:r>
+        <w:t xml:space="preserve">, a través del aprendizaje supervisado, proponen una serie de </w:t>
+      </w:r>
+      <w:r>
+        <w:t xml:space="preserve">modelos de machine </w:t>
+      </w:r>
+      <w:proofErr w:type="spellStart"/>
+      <w:r>
+        <w:t>learning</w:t>
+      </w:r>
+      <w:proofErr w:type="spellEnd"/>
+      <w:r>
+        <w:t xml:space="preserve"> con el fin de identificar </w:t>
+      </w:r>
+      <w:r>
+        <w:t xml:space="preserve">movimientos en el mercado de las criptomonedas. En particular en el trabajo se centra el foco de atención en la que </w:t>
+      </w:r>
+      <w:r>
+        <w:t>puede ser considerada hoy en día la criptomoneda más conocida, Bitcoin.</w:t>
+      </w:r>
+      <w:r>
+        <w:t xml:space="preserve"> Los modelos </w:t>
+      </w:r>
+      <w:r>
+        <w:t>analizados en el estudio han sido:</w:t>
+      </w:r>
+    </w:p>
+    <w:p>
+      <w:pPr>
+        <w:pStyle w:val="Prrafodelista"/>
+        <w:numPr>
+          <w:ilvl w:val="0"/>
+          <w:numId w:val="4"/>
+        </w:numPr>
+      </w:pPr>
+      <w:r>
+        <w:t>Regresión logística.</w:t>
+      </w:r>
+    </w:p>
+    <w:p>
+      <w:pPr>
+        <w:pStyle w:val="Prrafodelista"/>
+        <w:numPr>
+          <w:ilvl w:val="0"/>
+          <w:numId w:val="4"/>
+        </w:numPr>
+      </w:pPr>
+      <w:proofErr w:type="spellStart"/>
+      <w:r>
+        <w:t>Naive</w:t>
+      </w:r>
+      <w:proofErr w:type="spellEnd"/>
+      <w:r>
+        <w:t xml:space="preserve"> Bayes.</w:t>
+      </w:r>
+    </w:p>
+    <w:p>
+      <w:pPr>
+        <w:pStyle w:val="Prrafodelista"/>
+        <w:numPr>
+          <w:ilvl w:val="0"/>
+          <w:numId w:val="4"/>
+        </w:numPr>
+      </w:pPr>
+      <w:r>
+        <w:t>SVM.</w:t>
+      </w:r>
+    </w:p>
+    <w:p/>
+    <w:p>
+      <w:pPr>
+        <w:ind w:firstLine="0"/>
+      </w:pPr>
+      <w:hyperlink r:id="rId14" w:history="1">
+        <w:r>
+          <w:rPr>
+            <w:rStyle w:val="Hipervnculo"/>
+          </w:rPr>
+          <w:t>http://cs229.stanford.edu/proj2015/029_report.pdf</w:t>
+        </w:r>
+      </w:hyperlink>
+    </w:p>
+    <w:p/>
+    <w:p/>
+    <w:p>
+      <w:pPr>
+        <w:ind w:firstLine="0"/>
+      </w:pPr>
     </w:p>
     <w:p>
       <w:pPr>
@@ -3559,8 +4115,8 @@
       </w:sdt>
     </w:p>
     <w:sectPr>
-      <w:headerReference w:type="default" r:id="rId13"/>
-      <w:footerReference w:type="default" r:id="rId14"/>
+      <w:headerReference w:type="default" r:id="rId15"/>
+      <w:footerReference w:type="default" r:id="rId16"/>
       <w:pgSz w:w="11906" w:h="16838"/>
       <w:pgMar w:top="1417" w:right="1701" w:bottom="1417" w:left="1701" w:header="708" w:footer="708" w:gutter="0"/>
       <w:pgNumType w:start="1"/>

</xml_diff>

<commit_message>
Añadido punto en resumen de la documentación y modificada parte práctica.
</commit_message>
<xml_diff>
--- a/MDBI - Plantilla. docx.docx
+++ b/MDBI - Plantilla. docx.docx
@@ -117,7 +117,21 @@
           <w:b/>
           <w:szCs w:val="24"/>
         </w:rPr>
-        <w:t xml:space="preserve">ALUMNO 1: </w:t>
+        <w:t xml:space="preserve">ALUMNO </w:t>
+      </w:r>
+      <w:r>
+        <w:rPr>
+          <w:b/>
+          <w:szCs w:val="24"/>
+        </w:rPr>
+        <w:t>2</w:t>
+      </w:r>
+      <w:r>
+        <w:rPr>
+          <w:b/>
+          <w:szCs w:val="24"/>
+        </w:rPr>
+        <w:t xml:space="preserve">: </w:t>
       </w:r>
       <w:r>
         <w:rPr>
@@ -146,7 +160,21 @@
           <w:b/>
           <w:szCs w:val="24"/>
         </w:rPr>
-        <w:t xml:space="preserve">ALUMNO 1: </w:t>
+        <w:t xml:space="preserve">ALUMNO </w:t>
+      </w:r>
+      <w:r>
+        <w:rPr>
+          <w:b/>
+          <w:szCs w:val="24"/>
+        </w:rPr>
+        <w:t>3</w:t>
+      </w:r>
+      <w:r>
+        <w:rPr>
+          <w:b/>
+          <w:szCs w:val="24"/>
+        </w:rPr>
+        <w:t xml:space="preserve">: </w:t>
       </w:r>
       <w:r>
         <w:rPr>
@@ -175,14 +203,44 @@
           <w:b/>
           <w:szCs w:val="24"/>
         </w:rPr>
-        <w:t xml:space="preserve">ALUMNO 1: </w:t>
-      </w:r>
-      <w:r>
-        <w:rPr>
-          <w:b/>
-          <w:szCs w:val="24"/>
-        </w:rPr>
-        <w:t>Mireya Harillo Gámez</w:t>
+        <w:t xml:space="preserve">ALUMNO </w:t>
+      </w:r>
+      <w:r>
+        <w:rPr>
+          <w:b/>
+          <w:szCs w:val="24"/>
+        </w:rPr>
+        <w:t>4</w:t>
+      </w:r>
+      <w:r>
+        <w:rPr>
+          <w:b/>
+          <w:szCs w:val="24"/>
+        </w:rPr>
+        <w:t xml:space="preserve">: </w:t>
+      </w:r>
+      <w:r>
+        <w:rPr>
+          <w:b/>
+          <w:szCs w:val="24"/>
+        </w:rPr>
+        <w:t xml:space="preserve">Mireya </w:t>
+      </w:r>
+      <w:proofErr w:type="spellStart"/>
+      <w:r>
+        <w:rPr>
+          <w:b/>
+          <w:szCs w:val="24"/>
+        </w:rPr>
+        <w:t>Harillo</w:t>
+      </w:r>
+      <w:proofErr w:type="spellEnd"/>
+      <w:r>
+        <w:rPr>
+          <w:b/>
+          <w:szCs w:val="24"/>
+        </w:rPr>
+        <w:t xml:space="preserve"> Gámez</w:t>
       </w:r>
       <w:r>
         <w:rPr>
@@ -231,25 +289,43 @@
           <w:szCs w:val="24"/>
           <w:lang w:val="en-US"/>
         </w:rPr>
-        <w:t>MASTER EN  BUSSINESS INTELLIGENCE AND DATA SCIENCE</w:t>
-      </w:r>
-    </w:p>
-    <w:p>
-      <w:pPr>
-        <w:rPr>
-          <w:b/>
+        <w:t xml:space="preserve">MASTER </w:t>
+      </w:r>
+      <w:r>
+        <w:rPr>
+          <w:b/>
+          <w:color w:val="5B9BD5"/>
           <w:szCs w:val="24"/>
           <w:lang w:val="en-US"/>
         </w:rPr>
-      </w:pPr>
-    </w:p>
-    <w:p>
-      <w:pPr>
-        <w:rPr>
-          <w:b/>
+        <w:t>EN BUSSINESS</w:t>
+      </w:r>
+      <w:r>
+        <w:rPr>
+          <w:b/>
+          <w:color w:val="5B9BD5"/>
           <w:szCs w:val="24"/>
           <w:lang w:val="en-US"/>
         </w:rPr>
+        <w:t xml:space="preserve"> INTELLIGENCE AND DATA SCIENCE</w:t>
+      </w:r>
+    </w:p>
+    <w:p>
+      <w:pPr>
+        <w:rPr>
+          <w:b/>
+          <w:szCs w:val="24"/>
+          <w:lang w:val="en-US"/>
+        </w:rPr>
+      </w:pPr>
+    </w:p>
+    <w:p>
+      <w:pPr>
+        <w:rPr>
+          <w:b/>
+          <w:szCs w:val="24"/>
+          <w:lang w:val="en-US"/>
+        </w:rPr>
       </w:pPr>
     </w:p>
     <w:p>
@@ -269,8 +345,21 @@
         <w:jc w:val="both"/>
       </w:pPr>
       <w:r>
-        <w:t>Análisis descriptivo del precio de las acciones de GameStop mediante comentarios del subforo de Reddit WallStreetBets</w:t>
-      </w:r>
+        <w:t xml:space="preserve">Análisis descriptivo del precio de las acciones de </w:t>
+      </w:r>
+      <w:proofErr w:type="spellStart"/>
+      <w:r>
+        <w:t>GameStop</w:t>
+      </w:r>
+      <w:proofErr w:type="spellEnd"/>
+      <w:r>
+        <w:t xml:space="preserve"> mediante comentarios del subforo de Reddit </w:t>
+      </w:r>
+      <w:proofErr w:type="spellStart"/>
+      <w:r>
+        <w:t>WallStreetBets</w:t>
+      </w:r>
+      <w:proofErr w:type="spellEnd"/>
       <w:r>
         <w:t>.</w:t>
       </w:r>
@@ -291,7 +380,7 @@
           <w:bCs/>
         </w:rPr>
       </w:pPr>
-      <w:bookmarkStart w:id="0" w:name="_Toc82370088"/>
+      <w:bookmarkStart w:id="0" w:name="_Toc83230456"/>
       <w:r>
         <w:rPr>
           <w:b/>
@@ -333,7 +422,7 @@
           <w:r>
             <w:fldChar w:fldCharType="separate"/>
           </w:r>
-          <w:hyperlink w:anchor="_Toc82370088" w:history="1">
+          <w:hyperlink w:anchor="_Toc83230456" w:history="1">
             <w:r>
               <w:rPr>
                 <w:rStyle w:val="Hipervnculo"/>
@@ -362,7 +451,7 @@
                 <w:noProof/>
                 <w:webHidden/>
               </w:rPr>
-              <w:instrText xml:space="preserve"> PAGEREF _Toc82370088 \h </w:instrText>
+              <w:instrText xml:space="preserve"> PAGEREF _Toc83230456 \h </w:instrText>
             </w:r>
             <w:r>
               <w:rPr>
@@ -405,7 +494,7 @@
               <w:sz w:val="22"/>
             </w:rPr>
           </w:pPr>
-          <w:hyperlink w:anchor="_Toc82370089" w:history="1">
+          <w:hyperlink w:anchor="_Toc83230457" w:history="1">
             <w:r>
               <w:rPr>
                 <w:rStyle w:val="Hipervnculo"/>
@@ -434,7 +523,7 @@
                 <w:noProof/>
                 <w:webHidden/>
               </w:rPr>
-              <w:instrText xml:space="preserve"> PAGEREF _Toc82370089 \h </w:instrText>
+              <w:instrText xml:space="preserve"> PAGEREF _Toc83230457 \h </w:instrText>
             </w:r>
             <w:r>
               <w:rPr>
@@ -477,7 +566,7 @@
               <w:sz w:val="22"/>
             </w:rPr>
           </w:pPr>
-          <w:hyperlink w:anchor="_Toc82370090" w:history="1">
+          <w:hyperlink w:anchor="_Toc83230458" w:history="1">
             <w:r>
               <w:rPr>
                 <w:rStyle w:val="Hipervnculo"/>
@@ -506,7 +595,7 @@
                 <w:noProof/>
                 <w:webHidden/>
               </w:rPr>
-              <w:instrText xml:space="preserve"> PAGEREF _Toc82370090 \h </w:instrText>
+              <w:instrText xml:space="preserve"> PAGEREF _Toc83230458 \h </w:instrText>
             </w:r>
             <w:r>
               <w:rPr>
@@ -549,7 +638,7 @@
               <w:sz w:val="22"/>
             </w:rPr>
           </w:pPr>
-          <w:hyperlink w:anchor="_Toc82370091" w:history="1">
+          <w:hyperlink w:anchor="_Toc83230459" w:history="1">
             <w:r>
               <w:rPr>
                 <w:rStyle w:val="Hipervnculo"/>
@@ -577,7 +666,7 @@
                 <w:noProof/>
                 <w:webHidden/>
               </w:rPr>
-              <w:instrText xml:space="preserve"> PAGEREF _Toc82370091 \h </w:instrText>
+              <w:instrText xml:space="preserve"> PAGEREF _Toc83230459 \h </w:instrText>
             </w:r>
             <w:r>
               <w:rPr>
@@ -620,7 +709,7 @@
               <w:sz w:val="22"/>
             </w:rPr>
           </w:pPr>
-          <w:hyperlink w:anchor="_Toc82370092" w:history="1">
+          <w:hyperlink w:anchor="_Toc83230460" w:history="1">
             <w:r>
               <w:rPr>
                 <w:rStyle w:val="Hipervnculo"/>
@@ -648,7 +737,7 @@
                 <w:noProof/>
                 <w:webHidden/>
               </w:rPr>
-              <w:instrText xml:space="preserve"> PAGEREF _Toc82370092 \h </w:instrText>
+              <w:instrText xml:space="preserve"> PAGEREF _Toc83230460 \h </w:instrText>
             </w:r>
             <w:r>
               <w:rPr>
@@ -691,7 +780,7 @@
               <w:sz w:val="22"/>
             </w:rPr>
           </w:pPr>
-          <w:hyperlink w:anchor="_Toc82370093" w:history="1">
+          <w:hyperlink w:anchor="_Toc83230461" w:history="1">
             <w:r>
               <w:rPr>
                 <w:rStyle w:val="Hipervnculo"/>
@@ -719,7 +808,7 @@
                 <w:noProof/>
                 <w:webHidden/>
               </w:rPr>
-              <w:instrText xml:space="preserve"> PAGEREF _Toc82370093 \h </w:instrText>
+              <w:instrText xml:space="preserve"> PAGEREF _Toc83230461 \h </w:instrText>
             </w:r>
             <w:r>
               <w:rPr>
@@ -739,7 +828,7 @@
                 <w:noProof/>
                 <w:webHidden/>
               </w:rPr>
-              <w:t>7</w:t>
+              <w:t>11</w:t>
             </w:r>
             <w:r>
               <w:rPr>
@@ -762,7 +851,7 @@
               <w:sz w:val="22"/>
             </w:rPr>
           </w:pPr>
-          <w:hyperlink w:anchor="_Toc82370094" w:history="1">
+          <w:hyperlink w:anchor="_Toc83230462" w:history="1">
             <w:r>
               <w:rPr>
                 <w:rStyle w:val="Hipervnculo"/>
@@ -790,7 +879,7 @@
                 <w:noProof/>
                 <w:webHidden/>
               </w:rPr>
-              <w:instrText xml:space="preserve"> PAGEREF _Toc82370094 \h </w:instrText>
+              <w:instrText xml:space="preserve"> PAGEREF _Toc83230462 \h </w:instrText>
             </w:r>
             <w:r>
               <w:rPr>
@@ -810,7 +899,7 @@
                 <w:noProof/>
                 <w:webHidden/>
               </w:rPr>
-              <w:t>7</w:t>
+              <w:t>11</w:t>
             </w:r>
             <w:r>
               <w:rPr>
@@ -833,7 +922,7 @@
               <w:sz w:val="22"/>
             </w:rPr>
           </w:pPr>
-          <w:hyperlink w:anchor="_Toc82370095" w:history="1">
+          <w:hyperlink w:anchor="_Toc83230463" w:history="1">
             <w:r>
               <w:rPr>
                 <w:rStyle w:val="Hipervnculo"/>
@@ -861,7 +950,7 @@
                 <w:noProof/>
                 <w:webHidden/>
               </w:rPr>
-              <w:instrText xml:space="preserve"> PAGEREF _Toc82370095 \h </w:instrText>
+              <w:instrText xml:space="preserve"> PAGEREF _Toc83230463 \h </w:instrText>
             </w:r>
             <w:r>
               <w:rPr>
@@ -881,7 +970,7 @@
                 <w:noProof/>
                 <w:webHidden/>
               </w:rPr>
-              <w:t>8</w:t>
+              <w:t>12</w:t>
             </w:r>
             <w:r>
               <w:rPr>
@@ -904,7 +993,7 @@
               <w:sz w:val="22"/>
             </w:rPr>
           </w:pPr>
-          <w:hyperlink w:anchor="_Toc82370096" w:history="1">
+          <w:hyperlink w:anchor="_Toc83230464" w:history="1">
             <w:r>
               <w:rPr>
                 <w:rStyle w:val="Hipervnculo"/>
@@ -932,7 +1021,7 @@
                 <w:noProof/>
                 <w:webHidden/>
               </w:rPr>
-              <w:instrText xml:space="preserve"> PAGEREF _Toc82370096 \h </w:instrText>
+              <w:instrText xml:space="preserve"> PAGEREF _Toc83230464 \h </w:instrText>
             </w:r>
             <w:r>
               <w:rPr>
@@ -952,7 +1041,7 @@
                 <w:noProof/>
                 <w:webHidden/>
               </w:rPr>
-              <w:t>8</w:t>
+              <w:t>12</w:t>
             </w:r>
             <w:r>
               <w:rPr>
@@ -975,7 +1064,7 @@
               <w:sz w:val="22"/>
             </w:rPr>
           </w:pPr>
-          <w:hyperlink w:anchor="_Toc82370097" w:history="1">
+          <w:hyperlink w:anchor="_Toc83230465" w:history="1">
             <w:r>
               <w:rPr>
                 <w:rStyle w:val="Hipervnculo"/>
@@ -1003,7 +1092,7 @@
                 <w:noProof/>
                 <w:webHidden/>
               </w:rPr>
-              <w:instrText xml:space="preserve"> PAGEREF _Toc82370097 \h </w:instrText>
+              <w:instrText xml:space="preserve"> PAGEREF _Toc83230465 \h </w:instrText>
             </w:r>
             <w:r>
               <w:rPr>
@@ -1023,7 +1112,7 @@
                 <w:noProof/>
                 <w:webHidden/>
               </w:rPr>
-              <w:t>8</w:t>
+              <w:t>12</w:t>
             </w:r>
             <w:r>
               <w:rPr>
@@ -1046,7 +1135,7 @@
               <w:sz w:val="22"/>
             </w:rPr>
           </w:pPr>
-          <w:hyperlink w:anchor="_Toc82370098" w:history="1">
+          <w:hyperlink w:anchor="_Toc83230466" w:history="1">
             <w:r>
               <w:rPr>
                 <w:rStyle w:val="Hipervnculo"/>
@@ -1074,7 +1163,7 @@
                 <w:noProof/>
                 <w:webHidden/>
               </w:rPr>
-              <w:instrText xml:space="preserve"> PAGEREF _Toc82370098 \h </w:instrText>
+              <w:instrText xml:space="preserve"> PAGEREF _Toc83230466 \h </w:instrText>
             </w:r>
             <w:r>
               <w:rPr>
@@ -1094,7 +1183,7 @@
                 <w:noProof/>
                 <w:webHidden/>
               </w:rPr>
-              <w:t>8</w:t>
+              <w:t>12</w:t>
             </w:r>
             <w:r>
               <w:rPr>
@@ -1129,7 +1218,7 @@
           <w:bCs/>
         </w:rPr>
       </w:pPr>
-      <w:bookmarkStart w:id="1" w:name="_Toc82370089"/>
+      <w:bookmarkStart w:id="1" w:name="_Toc83230457"/>
       <w:r>
         <w:rPr>
           <w:b/>
@@ -1250,7 +1339,7 @@
           <w:bCs/>
         </w:rPr>
       </w:pPr>
-      <w:bookmarkStart w:id="2" w:name="_Toc82370090"/>
+      <w:bookmarkStart w:id="2" w:name="_Toc83230458"/>
       <w:r>
         <w:rPr>
           <w:b/>
@@ -1277,11 +1366,21 @@
         <w:t>lo de este proyecto es el análisis del comportamiento de</w:t>
       </w:r>
       <w:r>
-        <w:t>l precio de las acciones de la compañía GameStop</w:t>
-      </w:r>
-      <w:r>
-        <w:t xml:space="preserve"> Corporation</w:t>
-      </w:r>
+        <w:t xml:space="preserve">l precio de las acciones de la compañía </w:t>
+      </w:r>
+      <w:proofErr w:type="spellStart"/>
+      <w:r>
+        <w:t>GameStop</w:t>
+      </w:r>
+      <w:proofErr w:type="spellEnd"/>
+      <w:r>
+        <w:t xml:space="preserve"> </w:t>
+      </w:r>
+      <w:proofErr w:type="spellStart"/>
+      <w:r>
+        <w:t>Corporation</w:t>
+      </w:r>
+      <w:proofErr w:type="spellEnd"/>
       <w:r>
         <w:t xml:space="preserve">, que cotiza bajo el </w:t>
       </w:r>
@@ -1298,11 +1397,24 @@
         <w:t xml:space="preserve">tras ser el objetivo de </w:t>
       </w:r>
       <w:r>
-        <w:t>inversores de un conocido sub-foro de la plataforma Reddit</w:t>
-      </w:r>
-      <w:r>
-        <w:t xml:space="preserve"> conocido como WallStreetBets</w:t>
-      </w:r>
+        <w:t xml:space="preserve">inversores de un conocido </w:t>
+      </w:r>
+      <w:proofErr w:type="spellStart"/>
+      <w:r>
+        <w:t>sub-foro</w:t>
+      </w:r>
+      <w:proofErr w:type="spellEnd"/>
+      <w:r>
+        <w:t xml:space="preserve"> de la plataforma Reddit</w:t>
+      </w:r>
+      <w:r>
+        <w:t xml:space="preserve"> conocido como </w:t>
+      </w:r>
+      <w:proofErr w:type="spellStart"/>
+      <w:r>
+        <w:t>WallStreetBets</w:t>
+      </w:r>
+      <w:proofErr w:type="spellEnd"/>
       <w:r>
         <w:t xml:space="preserve">. </w:t>
       </w:r>
@@ -1336,7 +1448,15 @@
         <w:t xml:space="preserve">Los datos utilizados para el proyecto se obtienen de dos fuentes. Por una parte, los datos de las publicaciones </w:t>
       </w:r>
       <w:r>
-        <w:t xml:space="preserve">en el foro de Reddit provienen de una base de datos ya extraída de Kaggle. Por </w:t>
+        <w:t xml:space="preserve">en el foro de Reddit provienen de una base de datos ya extraída de </w:t>
+      </w:r>
+      <w:proofErr w:type="spellStart"/>
+      <w:r>
+        <w:t>Kaggle</w:t>
+      </w:r>
+      <w:proofErr w:type="spellEnd"/>
+      <w:r>
+        <w:t xml:space="preserve">. Por </w:t>
       </w:r>
       <w:r>
         <w:t xml:space="preserve">otro lado, los datos de los precios de las acciones se han obtenido del sitio web </w:t>
@@ -1350,9 +1470,51 @@
       <w:r>
         <w:t xml:space="preserve">, </w:t>
       </w:r>
-      <w:r>
-        <w:t>National Association of Securities Dealers Automated Quotation</w:t>
-      </w:r>
+      <w:proofErr w:type="spellStart"/>
+      <w:r>
+        <w:t>National</w:t>
+      </w:r>
+      <w:proofErr w:type="spellEnd"/>
+      <w:r>
+        <w:t xml:space="preserve"> </w:t>
+      </w:r>
+      <w:proofErr w:type="spellStart"/>
+      <w:r>
+        <w:t>Association</w:t>
+      </w:r>
+      <w:proofErr w:type="spellEnd"/>
+      <w:r>
+        <w:t xml:space="preserve"> </w:t>
+      </w:r>
+      <w:proofErr w:type="spellStart"/>
+      <w:r>
+        <w:t>of</w:t>
+      </w:r>
+      <w:proofErr w:type="spellEnd"/>
+      <w:r>
+        <w:t xml:space="preserve"> </w:t>
+      </w:r>
+      <w:proofErr w:type="spellStart"/>
+      <w:r>
+        <w:t>Securities</w:t>
+      </w:r>
+      <w:proofErr w:type="spellEnd"/>
+      <w:r>
+        <w:t xml:space="preserve"> Dealers </w:t>
+      </w:r>
+      <w:proofErr w:type="spellStart"/>
+      <w:r>
+        <w:t>Automated</w:t>
+      </w:r>
+      <w:proofErr w:type="spellEnd"/>
+      <w:r>
+        <w:t xml:space="preserve"> </w:t>
+      </w:r>
+      <w:proofErr w:type="spellStart"/>
+      <w:r>
+        <w:t>Quotation</w:t>
+      </w:r>
+      <w:proofErr w:type="spellEnd"/>
       <w:r>
         <w:t>.</w:t>
       </w:r>
@@ -1377,7 +1539,23 @@
         <w:t xml:space="preserve"> si </w:t>
       </w:r>
       <w:r>
-        <w:t xml:space="preserve">los comentarios del sub-foro WallStreetBets </w:t>
+        <w:t xml:space="preserve">los comentarios del </w:t>
+      </w:r>
+      <w:proofErr w:type="spellStart"/>
+      <w:r>
+        <w:t>sub-foro</w:t>
+      </w:r>
+      <w:proofErr w:type="spellEnd"/>
+      <w:r>
+        <w:t xml:space="preserve"> </w:t>
+      </w:r>
+      <w:proofErr w:type="spellStart"/>
+      <w:r>
+        <w:t>WallStreetBets</w:t>
+      </w:r>
+      <w:proofErr w:type="spellEnd"/>
+      <w:r>
+        <w:t xml:space="preserve"> </w:t>
       </w:r>
       <w:r>
         <w:t>son</w:t>
@@ -1409,7 +1587,7 @@
           <w:b/>
         </w:rPr>
       </w:pPr>
-      <w:bookmarkStart w:id="3" w:name="_Toc82370091"/>
+      <w:bookmarkStart w:id="3" w:name="_Toc83230459"/>
       <w:r>
         <w:rPr>
           <w:b/>
@@ -1433,15 +1611,30 @@
       <w:r>
         <w:t> de las acciones del minorista estadounidense de videojuegos </w:t>
       </w:r>
-      <w:hyperlink r:id="rId9" w:tooltip="GameStop" w:history="1">
-        <w:r>
-          <w:t>GameStop</w:t>
-        </w:r>
-      </w:hyperlink>
+      <w:proofErr w:type="spellStart"/>
+      <w:r>
+        <w:fldChar w:fldCharType="begin"/>
+      </w:r>
+      <w:r>
+        <w:instrText xml:space="preserve"> HYPERLINK "https://es.wikipedi</w:instrText>
+      </w:r>
+      <w:r>
+        <w:instrText xml:space="preserve">a.org/wiki/GameStop" \o "GameStop" </w:instrText>
+      </w:r>
+      <w:r>
+        <w:fldChar w:fldCharType="separate"/>
+      </w:r>
+      <w:r>
+        <w:t>GameStop</w:t>
+      </w:r>
+      <w:proofErr w:type="spellEnd"/>
+      <w:r>
+        <w:fldChar w:fldCharType="end"/>
+      </w:r>
       <w:r>
         <w:t> y otros valores en varias bolsas de valores, lo que provocó importantes pérdidas financieras para los vendedores en corto, incluidos ciertos </w:t>
       </w:r>
-      <w:hyperlink r:id="rId10" w:tooltip="Fondo de cobertura" w:history="1">
+      <w:hyperlink r:id="rId9" w:tooltip="Fondo de cobertura" w:history="1">
         <w:r>
           <w:t>fondos de cobertura</w:t>
         </w:r>
@@ -1453,15 +1646,31 @@
         <w:t>á</w:t>
       </w:r>
       <w:r>
-        <w:t xml:space="preserve">s de 500 dólares por acción, casi 30 veces el precio de principios de mes. Aproximadamente el 140 por ciento de las acciones de GameStop se habían vendido al descubierto, y la prisa por comprar acciones para cubrir esas posiciones a medida que el precio subía hizo que el precio incrementase aún más. El breve apretón fue </w:t>
+        <w:t xml:space="preserve">s de 500 dólares por acción, casi 30 veces el precio de principios de mes. Aproximadamente el 140 por ciento de las acciones de </w:t>
+      </w:r>
+      <w:proofErr w:type="spellStart"/>
+      <w:r>
+        <w:t>GameStop</w:t>
+      </w:r>
+      <w:proofErr w:type="spellEnd"/>
+      <w:r>
+        <w:t xml:space="preserve"> se habían vendido al descubierto, y la prisa por comprar acciones para cubrir esas posiciones a medida que el precio subía hizo que el precio incrementase aún más. El breve apretón fue </w:t>
       </w:r>
       <w:r>
         <w:t>inicial y principalmente</w:t>
       </w:r>
       <w:r>
-        <w:t xml:space="preserve"> provocado por usuarios del foro de Internet WallStreetBets en </w:t>
-      </w:r>
-      <w:hyperlink r:id="rId11" w:tooltip="Reddit" w:history="1">
+        <w:t xml:space="preserve"> provocado por usuarios del foro de Internet </w:t>
+      </w:r>
+      <w:proofErr w:type="spellStart"/>
+      <w:r>
+        <w:t>WallStreetBets</w:t>
+      </w:r>
+      <w:proofErr w:type="spellEnd"/>
+      <w:r>
+        <w:t xml:space="preserve"> en </w:t>
+      </w:r>
+      <w:hyperlink r:id="rId10" w:tooltip="Reddit" w:history="1">
         <w:r>
           <w:t>Reddit</w:t>
         </w:r>
@@ -1498,7 +1707,7 @@
                     </pic:cNvPicPr>
                   </pic:nvPicPr>
                   <pic:blipFill>
-                    <a:blip r:embed="rId12" cstate="print">
+                    <a:blip r:embed="rId11" cstate="print">
                       <a:extLst>
                         <a:ext uri="{28A0092B-C50C-407E-A947-70E740481C1C}">
                           <a14:useLocalDpi xmlns:a14="http://schemas.microsoft.com/office/drawing/2010/main" val="0"/>
@@ -1541,30 +1750,14 @@
       <w:r>
         <w:t xml:space="preserve">Ilustración </w:t>
       </w:r>
-      <w:r>
-        <w:fldChar w:fldCharType="begin"/>
-      </w:r>
-      <w:r>
-        <w:instrText xml:space="preserve"> SEQ Ilustra</w:instrText>
-      </w:r>
-      <w:r>
-        <w:instrText xml:space="preserve">ción \* ARABIC </w:instrText>
-      </w:r>
-      <w:r>
-        <w:fldChar w:fldCharType="separate"/>
-      </w:r>
-      <w:r>
-        <w:rPr>
-          <w:noProof/>
-        </w:rPr>
-        <w:t>1</w:t>
-      </w:r>
-      <w:r>
-        <w:rPr>
-          <w:noProof/>
-        </w:rPr>
-        <w:fldChar w:fldCharType="end"/>
-      </w:r>
+      <w:fldSimple w:instr=" SEQ Ilustración \* ARABIC ">
+        <w:r>
+          <w:rPr>
+            <w:noProof/>
+          </w:rPr>
+          <w:t>1</w:t>
+        </w:r>
+      </w:fldSimple>
       <w:r>
         <w:t>. Evolución de precios GME</w:t>
       </w:r>
@@ -1578,7 +1771,31 @@
         <w:jc w:val="both"/>
       </w:pPr>
       <w:r>
-        <w:t>El 28 de enero, varias casas de bolsa, incluida Robinhood, detuvieron la compra de GameStop y otros valores. Esta decisión atrajo críticas y acusaciones de manipulación del mercado por parte de destacados políticos y empresarios de todo el espectro político. Se presentaron demandas colectivas contra Robinhood en los Tribunales de Distrito de EE. UU. para el Distrito Sur de Nueva York y el Distrito Norte de Illinois. Muchos otros valores muy cortos también experimentaron aumentos de precios.</w:t>
+        <w:t xml:space="preserve">El 28 de enero, varias casas de bolsa, incluida </w:t>
+      </w:r>
+      <w:proofErr w:type="spellStart"/>
+      <w:r>
+        <w:t>Robinhood</w:t>
+      </w:r>
+      <w:proofErr w:type="spellEnd"/>
+      <w:r>
+        <w:t xml:space="preserve">, detuvieron la compra de </w:t>
+      </w:r>
+      <w:proofErr w:type="spellStart"/>
+      <w:r>
+        <w:t>GameStop</w:t>
+      </w:r>
+      <w:proofErr w:type="spellEnd"/>
+      <w:r>
+        <w:t xml:space="preserve"> y otros valores. Esta decisión atrajo críticas y acusaciones de manipulación del mercado por parte de destacados políticos y empresarios de todo el espectro político. Se presentaron demandas colectivas contra </w:t>
+      </w:r>
+      <w:proofErr w:type="spellStart"/>
+      <w:r>
+        <w:t>Robinhood</w:t>
+      </w:r>
+      <w:proofErr w:type="spellEnd"/>
+      <w:r>
+        <w:t xml:space="preserve"> en los Tribunales de Distrito de EE. UU. para el Distrito Sur de Nueva York y el Distrito Norte de Illinois. Muchos otros valores muy cortos también experimentaron aumentos de precios.</w:t>
       </w:r>
       <w:sdt>
         <w:sdtPr>
@@ -1607,6 +1824,9 @@
           </w:r>
         </w:sdtContent>
       </w:sdt>
+      <w:r>
+        <w:t>.</w:t>
+      </w:r>
     </w:p>
     <w:p>
       <w:pPr>
@@ -1658,8 +1878,13 @@
         <w:t xml:space="preserve">en el tiempo hasta el bloqueo de transacciones en </w:t>
       </w:r>
       <w:r>
-        <w:t>la plataforma de inversión Robinhood</w:t>
-      </w:r>
+        <w:t xml:space="preserve">la plataforma de inversión </w:t>
+      </w:r>
+      <w:proofErr w:type="spellStart"/>
+      <w:r>
+        <w:t>Robinhood</w:t>
+      </w:r>
+      <w:proofErr w:type="spellEnd"/>
       <w:r>
         <w:t>.</w:t>
       </w:r>
@@ -1683,6 +1908,7 @@
           <w:szCs w:val="24"/>
         </w:rPr>
       </w:pPr>
+      <w:proofErr w:type="gramStart"/>
       <w:r>
         <w:rPr>
           <w:color w:val="7F7F7F"/>
@@ -1690,6 +1916,7 @@
         </w:rPr>
         <w:t>Como se ha solucionado este problema anteriormente?</w:t>
       </w:r>
+      <w:proofErr w:type="gramEnd"/>
     </w:p>
     <w:p>
       <w:pPr>
@@ -1710,13 +1937,24 @@
           <w:szCs w:val="24"/>
         </w:rPr>
       </w:pPr>
-      <w:r>
-        <w:rPr>
-          <w:color w:val="7F7F7F"/>
-          <w:szCs w:val="24"/>
-        </w:rPr>
-        <w:t>Cual es la solución planteada por el alumno?</w:t>
-      </w:r>
+      <w:proofErr w:type="spellStart"/>
+      <w:proofErr w:type="gramStart"/>
+      <w:r>
+        <w:rPr>
+          <w:color w:val="7F7F7F"/>
+          <w:szCs w:val="24"/>
+        </w:rPr>
+        <w:t>Cual</w:t>
+      </w:r>
+      <w:proofErr w:type="spellEnd"/>
+      <w:r>
+        <w:rPr>
+          <w:color w:val="7F7F7F"/>
+          <w:szCs w:val="24"/>
+        </w:rPr>
+        <w:t xml:space="preserve"> es la solución planteada por el alumno?</w:t>
+      </w:r>
+      <w:proofErr w:type="gramEnd"/>
     </w:p>
     <w:p>
       <w:pPr>
@@ -1737,12 +1975,183 @@
           <w:szCs w:val="24"/>
         </w:rPr>
       </w:pPr>
-      <w:r>
-        <w:rPr>
-          <w:color w:val="7F7F7F"/>
-          <w:szCs w:val="24"/>
-        </w:rPr>
-        <w:t>Por que esta solución es adecuada e innovadora?</w:t>
+      <w:proofErr w:type="spellStart"/>
+      <w:proofErr w:type="gramStart"/>
+      <w:r>
+        <w:rPr>
+          <w:color w:val="7F7F7F"/>
+          <w:szCs w:val="24"/>
+        </w:rPr>
+        <w:t>Por que</w:t>
+      </w:r>
+      <w:proofErr w:type="spellEnd"/>
+      <w:r>
+        <w:rPr>
+          <w:color w:val="7F7F7F"/>
+          <w:szCs w:val="24"/>
+        </w:rPr>
+        <w:t xml:space="preserve"> esta solución es adecuada e innovadora?</w:t>
+      </w:r>
+      <w:proofErr w:type="gramEnd"/>
+    </w:p>
+    <w:p>
+      <w:pPr>
+        <w:jc w:val="both"/>
+      </w:pPr>
+      <w:r>
+        <w:t>Los seres humanos somos animales sociales</w:t>
+      </w:r>
+      <w:r>
+        <w:t>, por lo qu</w:t>
+      </w:r>
+      <w:r>
+        <w:t>e</w:t>
+      </w:r>
+      <w:r>
+        <w:t xml:space="preserve"> tenemos una tendencia innata en interactuar</w:t>
+      </w:r>
+      <w:r>
+        <w:t xml:space="preserve"> y compartir conocimiento. </w:t>
+      </w:r>
+      <w:r>
+        <w:t xml:space="preserve">El problema es que muchas veces este conocimiento no es apto o no esta preparado para ser consumido por </w:t>
+      </w:r>
+      <w:r>
+        <w:t>ordenadores. No hay que perder de vista que, contantemente lo</w:t>
+      </w:r>
+      <w:r>
+        <w:t>s humanos</w:t>
+      </w:r>
+      <w:r>
+        <w:t xml:space="preserve">, </w:t>
+      </w:r>
+      <w:r>
+        <w:t>hemos ido cambiando la forma de comunicarnos</w:t>
+      </w:r>
+      <w:r>
+        <w:t xml:space="preserve"> desde </w:t>
+      </w:r>
+      <w:r>
+        <w:t xml:space="preserve">el lenguaje antiguo y más formal, pasando por la jerga utilizada en SMS, a </w:t>
+      </w:r>
+      <w:r>
+        <w:t xml:space="preserve">los cortos y resumidos tweets que combinan texto con </w:t>
+      </w:r>
+      <w:r>
+        <w:t>iconos</w:t>
+      </w:r>
+      <w:r>
+        <w:t xml:space="preserve">. </w:t>
+      </w:r>
+      <w:r>
+        <w:t xml:space="preserve">Por ello tiene mucho sentido y puede aportar mucho valor </w:t>
+      </w:r>
+      <w:r>
+        <w:t xml:space="preserve">programar los ordenadores para que ellos mismos sean capaces de extraer la información esencial de estas cadenas de caracteres que codifican tanto conocimiento y </w:t>
+      </w:r>
+      <w:r>
+        <w:t>disponerlo para que otros modelos puedan procesar esta información.</w:t>
+      </w:r>
+    </w:p>
+    <w:p>
+      <w:pPr>
+        <w:pBdr>
+          <w:top w:val="nil"/>
+          <w:left w:val="nil"/>
+          <w:bottom w:val="nil"/>
+          <w:right w:val="nil"/>
+          <w:between w:val="nil"/>
+        </w:pBdr>
+        <w:spacing w:after="0"/>
+        <w:rPr>
+          <w:color w:val="7F7F7F"/>
+          <w:szCs w:val="24"/>
+        </w:rPr>
+      </w:pPr>
+    </w:p>
+    <w:p>
+      <w:pPr>
+        <w:jc w:val="both"/>
+      </w:pPr>
+      <w:r>
+        <w:t>Para lograr</w:t>
+      </w:r>
+      <w:r>
+        <w:t xml:space="preserve"> la solución planteada</w:t>
+      </w:r>
+      <w:r>
+        <w:t xml:space="preserve">, después de cargar los datos en crudo en </w:t>
+      </w:r>
+      <w:proofErr w:type="spellStart"/>
+      <w:r>
+        <w:t>dataframes</w:t>
+      </w:r>
+      <w:proofErr w:type="spellEnd"/>
+      <w:r>
+        <w:t>, se ha realizado un tratamiento inic</w:t>
+      </w:r>
+      <w:r>
+        <w:t xml:space="preserve">ial de estos. Posteriormente se ha realizado análisis exploratorio de los datos para identificar distribuciones, columnas con datos faltantes, </w:t>
+      </w:r>
+      <w:r>
+        <w:t>extraer estadísticos descriptivos de los datos, … El objetivo del este análisis es tener una idea general de los datos con los que se trabaja. A</w:t>
+      </w:r>
+      <w:r>
+        <w:t xml:space="preserve"> </w:t>
+      </w:r>
+      <w:r>
+        <w:t>continuación</w:t>
+      </w:r>
+      <w:r>
+        <w:t xml:space="preserve">, se ha realizado un proceso de enriquecimiento de los datos </w:t>
+      </w:r>
+      <w:r>
+        <w:t>inicialmente cargados.</w:t>
+      </w:r>
+      <w:r>
+        <w:t xml:space="preserve"> Una parte del</w:t>
+      </w:r>
+      <w:r>
+        <w:t xml:space="preserve"> proceso ha consistido en realizar un análisis de sentimientos de los títulos y los cuerpos de </w:t>
+      </w:r>
+      <w:r>
+        <w:t xml:space="preserve">las entradas en el foro mediante dos </w:t>
+      </w:r>
+      <w:r>
+        <w:t xml:space="preserve">modelos. El primer modelo es conocido </w:t>
+      </w:r>
+      <w:r>
+        <w:lastRenderedPageBreak/>
+        <w:t xml:space="preserve">como BERT y el segundo Vader, mediante la librería </w:t>
+      </w:r>
+      <w:proofErr w:type="spellStart"/>
+      <w:r>
+        <w:t>nltk</w:t>
+      </w:r>
+      <w:proofErr w:type="spellEnd"/>
+      <w:r>
+        <w:t>.</w:t>
+      </w:r>
+      <w:r>
+        <w:t xml:space="preserve"> </w:t>
+      </w:r>
+      <w:r>
+        <w:t xml:space="preserve">Adicionalmente para obtener unos datos más </w:t>
+      </w:r>
+      <w:r>
+        <w:t xml:space="preserve">valiosos se han combinado los datos de los posts con los precios diarios de las accione. </w:t>
+      </w:r>
+      <w:r>
+        <w:t xml:space="preserve">Una vez con los datos procesados se procede a analizar </w:t>
+      </w:r>
+      <w:r>
+        <w:t>los resultados e identificar señales que permitan predecir el comportamiento de</w:t>
+      </w:r>
+      <w:r>
+        <w:t xml:space="preserve">l mercado únicamente con </w:t>
+      </w:r>
+      <w:r>
+        <w:t>las entradas que se han ido escribiendo por los usuarios del foro.</w:t>
       </w:r>
     </w:p>
     <w:p>
@@ -1769,33 +2178,6 @@
           <w:color w:val="7F7F7F"/>
           <w:szCs w:val="24"/>
         </w:rPr>
-        <w:t>Cual ha sido el procedimiento seguido para lograr la solución planteada.</w:t>
-      </w:r>
-    </w:p>
-    <w:p>
-      <w:pPr>
-        <w:numPr>
-          <w:ilvl w:val="0"/>
-          <w:numId w:val="1"/>
-        </w:numPr>
-        <w:pBdr>
-          <w:top w:val="nil"/>
-          <w:left w:val="nil"/>
-          <w:bottom w:val="nil"/>
-          <w:right w:val="nil"/>
-          <w:between w:val="nil"/>
-        </w:pBdr>
-        <w:spacing w:after="0"/>
-        <w:rPr>
-          <w:color w:val="7F7F7F"/>
-          <w:szCs w:val="24"/>
-        </w:rPr>
-      </w:pPr>
-      <w:r>
-        <w:rPr>
-          <w:color w:val="7F7F7F"/>
-          <w:szCs w:val="24"/>
-        </w:rPr>
         <w:t>Resumen brevísimo de los resultados obtenidos.</w:t>
       </w:r>
     </w:p>
@@ -1888,8 +2270,13 @@
         <w:t>resultados obtenidos</w:t>
       </w:r>
       <w:r>
-        <w:t xml:space="preserve"> en el proyecto y la evaluación de los mismos</w:t>
-      </w:r>
+        <w:t xml:space="preserve"> en el proyecto y la evaluación de </w:t>
+      </w:r>
+      <w:proofErr w:type="gramStart"/>
+      <w:r>
+        <w:t>los mismos</w:t>
+      </w:r>
+      <w:proofErr w:type="gramEnd"/>
       <w:r>
         <w:t xml:space="preserve">. Por último, en el séptimo apartado se </w:t>
       </w:r>
@@ -1944,7 +2331,7 @@
           <w:b/>
         </w:rPr>
       </w:pPr>
-      <w:bookmarkStart w:id="7" w:name="_Toc82370092"/>
+      <w:bookmarkStart w:id="7" w:name="_Toc83230460"/>
       <w:r>
         <w:rPr>
           <w:b/>
@@ -1980,22 +2367,54 @@
           <w:color w:val="7F7F7F"/>
           <w:szCs w:val="24"/>
         </w:rPr>
-        <w:t>Un proyecto de master implica que el estudiante se acerque al planteamiento de un problema poco explorado en la literatura y que ofrezca una solución innovadora al mismo.</w:t>
-      </w:r>
-    </w:p>
-    <w:p>
-      <w:pPr>
-        <w:rPr>
-          <w:color w:val="7F7F7F"/>
-          <w:szCs w:val="24"/>
-        </w:rPr>
-      </w:pPr>
-      <w:r>
-        <w:rPr>
-          <w:color w:val="7F7F7F"/>
-          <w:szCs w:val="24"/>
-        </w:rPr>
-        <w:t>Por tanto, el estado del arte debe tener un sub-apartado de conclusiones en el cual el estudiante justifique el carácter innovador y de nuevo conocimiento de su TFM.</w:t>
+        <w:t xml:space="preserve">Un proyecto de </w:t>
+      </w:r>
+      <w:proofErr w:type="gramStart"/>
+      <w:r>
+        <w:rPr>
+          <w:color w:val="7F7F7F"/>
+          <w:szCs w:val="24"/>
+        </w:rPr>
+        <w:t>master</w:t>
+      </w:r>
+      <w:proofErr w:type="gramEnd"/>
+      <w:r>
+        <w:rPr>
+          <w:color w:val="7F7F7F"/>
+          <w:szCs w:val="24"/>
+        </w:rPr>
+        <w:t xml:space="preserve"> implica que el estudiante se acerque al planteamiento de un problema poco explorado en la literatura y que ofrezca una solución innovadora al mismo.</w:t>
+      </w:r>
+    </w:p>
+    <w:p>
+      <w:pPr>
+        <w:rPr>
+          <w:color w:val="7F7F7F"/>
+          <w:szCs w:val="24"/>
+        </w:rPr>
+      </w:pPr>
+      <w:r>
+        <w:rPr>
+          <w:color w:val="7F7F7F"/>
+          <w:szCs w:val="24"/>
+        </w:rPr>
+        <w:t xml:space="preserve">Por tanto, el estado del arte debe tener un </w:t>
+      </w:r>
+      <w:proofErr w:type="spellStart"/>
+      <w:r>
+        <w:rPr>
+          <w:color w:val="7F7F7F"/>
+          <w:szCs w:val="24"/>
+        </w:rPr>
+        <w:t>sub-apartado</w:t>
+      </w:r>
+      <w:proofErr w:type="spellEnd"/>
+      <w:r>
+        <w:rPr>
+          <w:color w:val="7F7F7F"/>
+          <w:szCs w:val="24"/>
+        </w:rPr>
+        <w:t xml:space="preserve"> de conclusiones en el cual el estudiante justifique el carácter innovador y de nuevo conocimiento de su TFM.</w:t>
       </w:r>
     </w:p>
     <w:p>
@@ -2050,22 +2469,32 @@
           <w:bCs/>
           <w:iCs/>
         </w:rPr>
-        <w:t>s de twitter</w:t>
-      </w:r>
+        <w:t xml:space="preserve">s de </w:t>
+      </w:r>
+      <w:proofErr w:type="spellStart"/>
       <w:r>
         <w:rPr>
           <w:b/>
           <w:bCs/>
           <w:iCs/>
         </w:rPr>
-        <w:t xml:space="preserve"> usando NLP y </w:t>
-      </w:r>
+        <w:t>twitter</w:t>
+      </w:r>
+      <w:proofErr w:type="spellEnd"/>
       <w:r>
         <w:rPr>
           <w:b/>
           <w:bCs/>
           <w:iCs/>
         </w:rPr>
+        <w:t xml:space="preserve"> usando NLP y </w:t>
+      </w:r>
+      <w:r>
+        <w:rPr>
+          <w:b/>
+          <w:bCs/>
+          <w:iCs/>
+        </w:rPr>
         <w:t>redes neuronales</w:t>
       </w:r>
     </w:p>
@@ -2074,13 +2503,19 @@
         <w:jc w:val="both"/>
       </w:pPr>
       <w:r>
+        <w:lastRenderedPageBreak/>
         <w:t xml:space="preserve">En este proyecto se </w:t>
       </w:r>
       <w:r>
         <w:t xml:space="preserve">aborda el problema de superar el </w:t>
       </w:r>
-      <w:r>
-        <w:t>desafio de determinar los sentimientos de los tweets</w:t>
+      <w:proofErr w:type="spellStart"/>
+      <w:r>
+        <w:t>desafio</w:t>
+      </w:r>
+      <w:proofErr w:type="spellEnd"/>
+      <w:r>
+        <w:t xml:space="preserve"> de determinar los sentimientos de los tweets</w:t>
       </w:r>
       <w:r>
         <w:t xml:space="preserve">, clasificándolos entre positivo o negativo en función del sentimiento </w:t>
@@ -2103,22 +2538,46 @@
         <w:t>amación</w:t>
       </w:r>
       <w:r>
-        <w:t>. Ten</w:t>
+        <w:t xml:space="preserve">. </w:t>
+      </w:r>
+      <w:proofErr w:type="spellStart"/>
+      <w:r>
+        <w:t>Ten</w:t>
       </w:r>
       <w:r>
         <w:t>so</w:t>
       </w:r>
       <w:r>
-        <w:t xml:space="preserve">rflow </w:t>
-      </w:r>
-      <w:r>
-        <w:t xml:space="preserve">como framework para el desarrollo del modelo de clasificación. </w:t>
+        <w:t>rflow</w:t>
+      </w:r>
+      <w:proofErr w:type="spellEnd"/>
+      <w:r>
+        <w:t xml:space="preserve"> </w:t>
+      </w:r>
+      <w:r>
+        <w:t xml:space="preserve">como </w:t>
+      </w:r>
+      <w:proofErr w:type="spellStart"/>
+      <w:r>
+        <w:t>framework</w:t>
+      </w:r>
+      <w:proofErr w:type="spellEnd"/>
+      <w:r>
+        <w:t xml:space="preserve"> para el desarrollo del modelo de clasificación. </w:t>
       </w:r>
       <w:r>
         <w:t xml:space="preserve">Las métricas para evaluar el resultado del modelo </w:t>
       </w:r>
       <w:r>
-        <w:t>han sido Accuracy, una matriz de confusión y la curva ROC.</w:t>
+        <w:t xml:space="preserve">han sido </w:t>
+      </w:r>
+      <w:proofErr w:type="spellStart"/>
+      <w:r>
+        <w:t>Accuracy</w:t>
+      </w:r>
+      <w:proofErr w:type="spellEnd"/>
+      <w:r>
+        <w:t>, una matriz de confusión y la curva ROC.</w:t>
       </w:r>
     </w:p>
     <w:p>
@@ -2132,10 +2591,26 @@
         <w:t xml:space="preserve"> de clasificación</w:t>
       </w:r>
       <w:r>
-        <w:t xml:space="preserve">, que es el core del proyecto, utilizado </w:t>
-      </w:r>
-      <w:r>
-        <w:t xml:space="preserve">ha sido un a red neuronal </w:t>
+        <w:t xml:space="preserve">, que es el </w:t>
+      </w:r>
+      <w:proofErr w:type="spellStart"/>
+      <w:r>
+        <w:t>core</w:t>
+      </w:r>
+      <w:proofErr w:type="spellEnd"/>
+      <w:r>
+        <w:t xml:space="preserve"> del proyecto, utilizado </w:t>
+      </w:r>
+      <w:r>
+        <w:t xml:space="preserve">ha sido </w:t>
+      </w:r>
+      <w:proofErr w:type="spellStart"/>
+      <w:r>
+        <w:t>un a</w:t>
+      </w:r>
+      <w:proofErr w:type="spellEnd"/>
+      <w:r>
+        <w:t xml:space="preserve"> red neuronal </w:t>
       </w:r>
       <w:r>
         <w:t xml:space="preserve">de 8 capas </w:t>
@@ -2144,7 +2619,15 @@
         <w:t>contando las capas de entrada y de salida.</w:t>
       </w:r>
       <w:r>
-        <w:t xml:space="preserve"> El resto de capas utilizadas, por orden, son las siguientes:</w:t>
+        <w:t xml:space="preserve"> El resto de </w:t>
+      </w:r>
+      <w:proofErr w:type="gramStart"/>
+      <w:r>
+        <w:t>capas</w:t>
+      </w:r>
+      <w:proofErr w:type="gramEnd"/>
+      <w:r>
+        <w:t xml:space="preserve"> utilizadas, por orden, son las siguientes:</w:t>
       </w:r>
     </w:p>
     <w:p>
@@ -2156,8 +2639,13 @@
         </w:numPr>
         <w:jc w:val="both"/>
       </w:pPr>
-      <w:r>
-        <w:t xml:space="preserve">Embeding, </w:t>
+      <w:proofErr w:type="spellStart"/>
+      <w:r>
+        <w:t>Embeding</w:t>
+      </w:r>
+      <w:proofErr w:type="spellEnd"/>
+      <w:r>
+        <w:t xml:space="preserve">, </w:t>
       </w:r>
       <w:r>
         <w:t>proporcionar la presentación de palabras y sus significados relativos. Así, estamos alimentando el límite de palabras máximas, la longitud de las palabras de entrada y las entradas de la capa anterior.</w:t>
@@ -2175,9 +2663,27 @@
       <w:r>
         <w:t>LSTM, (</w:t>
       </w:r>
-      <w:r>
-        <w:t>long short term memory</w:t>
-      </w:r>
+      <w:proofErr w:type="spellStart"/>
+      <w:r>
+        <w:t>long</w:t>
+      </w:r>
+      <w:proofErr w:type="spellEnd"/>
+      <w:r>
+        <w:t xml:space="preserve"> short </w:t>
+      </w:r>
+      <w:proofErr w:type="spellStart"/>
+      <w:r>
+        <w:t>term</w:t>
+      </w:r>
+      <w:proofErr w:type="spellEnd"/>
+      <w:r>
+        <w:t xml:space="preserve"> </w:t>
+      </w:r>
+      <w:proofErr w:type="spellStart"/>
+      <w:r>
+        <w:t>memory</w:t>
+      </w:r>
+      <w:proofErr w:type="spellEnd"/>
       <w:r>
         <w:t>) guard</w:t>
       </w:r>
@@ -2206,14 +2712,24 @@
       <w:r>
         <w:t xml:space="preserve">Dense, </w:t>
       </w:r>
+      <w:proofErr w:type="spellStart"/>
       <w:r>
         <w:t>reduzc</w:t>
       </w:r>
       <w:r>
         <w:t>e</w:t>
       </w:r>
-      <w:r>
-        <w:t xml:space="preserve"> las salidas obteniendo entradas de la capa Flatten. La capa densa utiliza todas las entradas de las neuronas de la capa anterior y realiza cálculos y envía 256 salidas</w:t>
+      <w:proofErr w:type="spellEnd"/>
+      <w:r>
+        <w:t xml:space="preserve"> las salidas obteniendo entradas de la capa </w:t>
+      </w:r>
+      <w:proofErr w:type="spellStart"/>
+      <w:r>
+        <w:t>Flatten</w:t>
+      </w:r>
+      <w:proofErr w:type="spellEnd"/>
+      <w:r>
+        <w:t>. La capa densa utiliza todas las entradas de las neuronas de la capa anterior y realiza cálculos y envía 256 salidas</w:t>
       </w:r>
     </w:p>
     <w:p>
@@ -2225,8 +2741,13 @@
         </w:numPr>
         <w:jc w:val="both"/>
       </w:pPr>
-      <w:r>
-        <w:t xml:space="preserve">Activation, </w:t>
+      <w:proofErr w:type="spellStart"/>
+      <w:r>
+        <w:t>Activation</w:t>
+      </w:r>
+      <w:proofErr w:type="spellEnd"/>
+      <w:r>
+        <w:t xml:space="preserve">, </w:t>
       </w:r>
       <w:r>
         <w:t>neurona</w:t>
@@ -2244,18 +2765,19 @@
         </w:numPr>
         <w:jc w:val="both"/>
       </w:pPr>
-      <w:r>
-        <w:t xml:space="preserve">Dropout, </w:t>
+      <w:proofErr w:type="spellStart"/>
+      <w:r>
+        <w:t>Dropout</w:t>
+      </w:r>
+      <w:proofErr w:type="spellEnd"/>
+      <w:r>
+        <w:t xml:space="preserve">, </w:t>
       </w:r>
       <w:r>
         <w:t>borra</w:t>
       </w:r>
       <w:r>
-        <w:t xml:space="preserve"> algunas neuronas de capas anteriores para evitar problemas de sobreajuste. En el sobreajuste, el modelo proporciona una buena </w:t>
-      </w:r>
-      <w:r>
-        <w:lastRenderedPageBreak/>
-        <w:t>precisión en el tiempo de entrenamiento, pero no es bueno para el tiempo de prueba.</w:t>
+        <w:t xml:space="preserve"> algunas neuronas de capas anteriores para evitar problemas de sobreajuste. En el sobreajuste, el modelo proporciona una buena precisión en el tiempo de entrenamiento, pero no es bueno para el tiempo de prueba.</w:t>
       </w:r>
     </w:p>
     <w:p>
@@ -2286,7 +2808,7 @@
           <w:rStyle w:val="Hipervnculo"/>
         </w:rPr>
       </w:pPr>
-      <w:hyperlink r:id="rId13" w:history="1">
+      <w:hyperlink r:id="rId12" w:history="1">
         <w:r>
           <w:rPr>
             <w:rStyle w:val="Hipervnculo"/>
@@ -2330,11 +2852,32 @@
       <w:r>
         <w:t xml:space="preserve">En esta tesis </w:t>
       </w:r>
-      <w:r>
-        <w:t xml:space="preserve">Heng Gui, el autor, </w:t>
-      </w:r>
-      <w:r>
-        <w:t xml:space="preserve"> analiza la relación entre </w:t>
+      <w:proofErr w:type="spellStart"/>
+      <w:r>
+        <w:t>Heng</w:t>
+      </w:r>
+      <w:proofErr w:type="spellEnd"/>
+      <w:r>
+        <w:t xml:space="preserve"> </w:t>
+      </w:r>
+      <w:proofErr w:type="spellStart"/>
+      <w:r>
+        <w:t>Gui</w:t>
+      </w:r>
+      <w:proofErr w:type="spellEnd"/>
+      <w:r>
+        <w:t xml:space="preserve">, el </w:t>
+      </w:r>
+      <w:proofErr w:type="gramStart"/>
+      <w:r>
+        <w:t xml:space="preserve">autor, </w:t>
+      </w:r>
+      <w:r>
+        <w:t xml:space="preserve"> analiza</w:t>
+      </w:r>
+      <w:proofErr w:type="gramEnd"/>
+      <w:r>
+        <w:t xml:space="preserve"> la relación entre </w:t>
       </w:r>
       <w:r>
         <w:t xml:space="preserve">los </w:t>
@@ -2385,21 +2928,43 @@
         <w:t xml:space="preserve"> </w:t>
       </w:r>
       <w:r>
-        <w:t xml:space="preserve">el autor analiza las características via estadística descriptiva </w:t>
+        <w:t xml:space="preserve">el autor analiza las características </w:t>
+      </w:r>
+      <w:proofErr w:type="spellStart"/>
+      <w:r>
+        <w:t>via</w:t>
+      </w:r>
+      <w:proofErr w:type="spellEnd"/>
+      <w:r>
+        <w:t xml:space="preserve"> estadística descriptiva </w:t>
       </w:r>
       <w:r>
         <w:t xml:space="preserve">y predictiva usando el coeficiente de correlación de Pearson </w:t>
       </w:r>
       <w:r>
-        <w:t>y modelos de machine learning.</w:t>
-      </w:r>
-    </w:p>
-    <w:p>
-      <w:r>
+        <w:t xml:space="preserve">y modelos de machine </w:t>
+      </w:r>
+      <w:proofErr w:type="spellStart"/>
+      <w:r>
+        <w:t>learning</w:t>
+      </w:r>
+      <w:proofErr w:type="spellEnd"/>
+      <w:r>
+        <w:t>.</w:t>
+      </w:r>
+    </w:p>
+    <w:p>
+      <w:r>
+        <w:lastRenderedPageBreak/>
         <w:t xml:space="preserve">El análisis predictivo </w:t>
       </w:r>
-      <w:r>
-        <w:t xml:space="preserve">esta diseñado para </w:t>
+      <w:proofErr w:type="spellStart"/>
+      <w:r>
+        <w:t>esta</w:t>
+      </w:r>
+      <w:proofErr w:type="spellEnd"/>
+      <w:r>
+        <w:t xml:space="preserve"> diseñado para </w:t>
       </w:r>
       <w:r>
         <w:t>examinar la dependencia entre los datos de las redes sociales y los datos de</w:t>
@@ -2518,8 +3083,21 @@
         </w:numPr>
       </w:pPr>
       <w:r>
-        <w:t>Clasificador K-nearest neighbors</w:t>
-      </w:r>
+        <w:t>Clasificador K-</w:t>
+      </w:r>
+      <w:proofErr w:type="spellStart"/>
+      <w:r>
+        <w:t>nearest</w:t>
+      </w:r>
+      <w:proofErr w:type="spellEnd"/>
+      <w:r>
+        <w:t xml:space="preserve"> </w:t>
+      </w:r>
+      <w:proofErr w:type="spellStart"/>
+      <w:r>
+        <w:t>neighbors</w:t>
+      </w:r>
+      <w:proofErr w:type="spellEnd"/>
       <w:r>
         <w:t>.</w:t>
       </w:r>
@@ -2569,11 +3147,24 @@
         </w:numPr>
       </w:pPr>
       <w:r>
-        <w:t>Clasificador r</w:t>
-      </w:r>
-      <w:r>
-        <w:t>andom forest</w:t>
-      </w:r>
+        <w:t xml:space="preserve">Clasificador </w:t>
+      </w:r>
+      <w:proofErr w:type="spellStart"/>
+      <w:r>
+        <w:t>r</w:t>
+      </w:r>
+      <w:r>
+        <w:t>andom</w:t>
+      </w:r>
+      <w:proofErr w:type="spellEnd"/>
+      <w:r>
+        <w:t xml:space="preserve"> </w:t>
+      </w:r>
+      <w:proofErr w:type="spellStart"/>
+      <w:r>
+        <w:t>forest</w:t>
+      </w:r>
+      <w:proofErr w:type="spellEnd"/>
       <w:r>
         <w:t>.</w:t>
       </w:r>
@@ -2586,8 +3177,21 @@
           <w:numId w:val="4"/>
         </w:numPr>
       </w:pPr>
-      <w:r>
-        <w:t>Gradient boosting.</w:t>
+      <w:proofErr w:type="spellStart"/>
+      <w:r>
+        <w:t>Gradient</w:t>
+      </w:r>
+      <w:proofErr w:type="spellEnd"/>
+      <w:r>
+        <w:t xml:space="preserve"> </w:t>
+      </w:r>
+      <w:proofErr w:type="spellStart"/>
+      <w:r>
+        <w:t>boosting</w:t>
+      </w:r>
+      <w:proofErr w:type="spellEnd"/>
+      <w:r>
+        <w:t>.</w:t>
       </w:r>
     </w:p>
     <w:p/>
@@ -2595,7 +3199,7 @@
       <w:pPr>
         <w:ind w:firstLine="0"/>
       </w:pPr>
-      <w:hyperlink r:id="rId14" w:history="1">
+      <w:hyperlink r:id="rId13" w:history="1">
         <w:r>
           <w:rPr>
             <w:rStyle w:val="Hipervnculo"/>
@@ -2661,7 +3265,23 @@
     </w:p>
     <w:p>
       <w:r>
-        <w:t xml:space="preserve">Stuart Colianni, Stephanie Rosales y Michael Signorotti en este trabajo </w:t>
+        <w:t xml:space="preserve">Stuart </w:t>
+      </w:r>
+      <w:proofErr w:type="spellStart"/>
+      <w:r>
+        <w:t>Colianni</w:t>
+      </w:r>
+      <w:proofErr w:type="spellEnd"/>
+      <w:r>
+        <w:t xml:space="preserve">, Stephanie Rosales y Michael </w:t>
+      </w:r>
+      <w:proofErr w:type="spellStart"/>
+      <w:r>
+        <w:t>Signorotti</w:t>
+      </w:r>
+      <w:proofErr w:type="spellEnd"/>
+      <w:r>
+        <w:t xml:space="preserve"> en este trabajo </w:t>
       </w:r>
       <w:r>
         <w:t xml:space="preserve">pretenden comprobar si </w:t>
@@ -2684,7 +3304,15 @@
         <w:t xml:space="preserve">, a través del aprendizaje supervisado, proponen una serie de </w:t>
       </w:r>
       <w:r>
-        <w:t xml:space="preserve">modelos de machine learning con el fin de identificar </w:t>
+        <w:t xml:space="preserve">modelos de machine </w:t>
+      </w:r>
+      <w:proofErr w:type="spellStart"/>
+      <w:r>
+        <w:t>learning</w:t>
+      </w:r>
+      <w:proofErr w:type="spellEnd"/>
+      <w:r>
+        <w:t xml:space="preserve"> con el fin de identificar </w:t>
       </w:r>
       <w:r>
         <w:t xml:space="preserve">movimientos en el mercado de las criptomonedas. En particular en el trabajo se centra el foco de atención en la que </w:t>
@@ -2719,8 +3347,14 @@
           <w:numId w:val="4"/>
         </w:numPr>
       </w:pPr>
-      <w:r>
-        <w:t>Naive Bayes.</w:t>
+      <w:proofErr w:type="spellStart"/>
+      <w:r>
+        <w:lastRenderedPageBreak/>
+        <w:t>Naive</w:t>
+      </w:r>
+      <w:proofErr w:type="spellEnd"/>
+      <w:r>
+        <w:t xml:space="preserve"> Bayes.</w:t>
       </w:r>
     </w:p>
     <w:p>
@@ -2743,7 +3377,7 @@
           <w:rStyle w:val="Hipervnculo"/>
         </w:rPr>
       </w:pPr>
-      <w:hyperlink r:id="rId15" w:history="1">
+      <w:hyperlink r:id="rId14" w:history="1">
         <w:r>
           <w:rPr>
             <w:rStyle w:val="Hipervnculo"/>
@@ -2795,44 +3429,20 @@
           <w:b/>
           <w:bCs/>
         </w:rPr>
-        <w:t>lisis de sentimientos en Facebook con enfoque sem</w:t>
-      </w:r>
-      <w:r>
-        <w:rPr>
-          <w:b/>
-          <w:bCs/>
-        </w:rPr>
-        <w:t>á</w:t>
-      </w:r>
-      <w:r>
-        <w:rPr>
-          <w:b/>
-          <w:bCs/>
-        </w:rPr>
-        <w:t>ntico</w:t>
-      </w:r>
-    </w:p>
-    <w:p>
-      <w:r>
-        <w:t xml:space="preserve">En este trabajo, </w:t>
-      </w:r>
-      <w:r>
-        <w:t>se propuso</w:t>
-      </w:r>
-      <w:r>
-        <w:t xml:space="preserve"> una arquitectura de software que considera</w:t>
-      </w:r>
-      <w:r>
-        <w:t xml:space="preserve"> el aprendizaje supervisado </w:t>
-      </w:r>
-      <w:r>
-        <w:t xml:space="preserve"> para clasificar publicaciones de Facebook en tres emociones: alegr</w:t>
-      </w:r>
-      <w:r>
-        <w:t>í</w:t>
-      </w:r>
-      <w:r>
-        <w:t>a, enojo y tristeza.</w:t>
+        <w:t>lisis de sentimientos en Facebook con enfoque semántico</w:t>
+      </w:r>
+    </w:p>
+    <w:p>
+      <w:r>
+        <w:t xml:space="preserve">En este trabajo, se propuso una arquitectura de software que considera el aprendizaje </w:t>
+      </w:r>
+      <w:proofErr w:type="gramStart"/>
+      <w:r>
+        <w:t>supervisado  para</w:t>
+      </w:r>
+      <w:proofErr w:type="gramEnd"/>
+      <w:r>
+        <w:t xml:space="preserve"> clasificar publicaciones de Facebook en tres emociones: alegría, enojo y tristeza.</w:t>
       </w:r>
     </w:p>
     <w:p>
@@ -2849,19 +3459,7 @@
         </w:numPr>
       </w:pPr>
       <w:r>
-        <w:t>Extraer texto: Recuperar el texto de inter</w:t>
-      </w:r>
-      <w:r>
-        <w:t>é</w:t>
-      </w:r>
-      <w:r>
-        <w:t>s considerando la complejidad de la arquitectura de datos de las fuentes de informaci</w:t>
-      </w:r>
-      <w:r>
-        <w:t>ó</w:t>
-      </w:r>
-      <w:r>
-        <w:t>n.</w:t>
+        <w:t>Extraer texto: Recuperar el texto de interés considerando la complejidad de la arquitectura de datos de las fuentes de información.</w:t>
       </w:r>
     </w:p>
     <w:p>
@@ -2879,22 +3477,15 @@
         </w:numPr>
       </w:pPr>
       <w:r>
-        <w:t>Normalizar texto: Por medio de un tratamiento ling</w:t>
-      </w:r>
-      <w:r>
-        <w:t>úí</w:t>
-      </w:r>
-      <w:r>
-        <w:t xml:space="preserve">stico </w:t>
-      </w:r>
-      <w:r>
-        <w:t>se recuperan ú</w:t>
-      </w:r>
-      <w:r>
-        <w:t>nicamente palabras clave que se puedan asociar con emociones, tomando en cuenta polisemia, sinonimia, negaciones de verbos entre otros</w:t>
-      </w:r>
-      <w:r>
-        <w:t>.</w:t>
+        <w:t xml:space="preserve">Normalizar texto: Por medio de un tratamiento </w:t>
+      </w:r>
+      <w:proofErr w:type="spellStart"/>
+      <w:r>
+        <w:t>lingúístico</w:t>
+      </w:r>
+      <w:proofErr w:type="spellEnd"/>
+      <w:r>
+        <w:t xml:space="preserve"> se recuperan únicamente palabras clave que se puedan asociar con emociones, tomando en cuenta polisemia, sinonimia, negaciones de verbos entre otros.</w:t>
       </w:r>
     </w:p>
     <w:p>
@@ -2911,70 +3502,23 @@
         </w:numPr>
       </w:pPr>
       <w:r>
-        <w:t>Clasificar texto: Dise</w:t>
-      </w:r>
-      <w:r>
-        <w:t>ñar</w:t>
-      </w:r>
-      <w:r>
-        <w:t xml:space="preserve"> mecanismos de reconocimiento de patrones, a fin de alcanzar una mejor precisi</w:t>
-      </w:r>
-      <w:r>
-        <w:t>ó</w:t>
-      </w:r>
-      <w:r>
-        <w:t>n al momento de clasificar las publicaciones en las categor</w:t>
-      </w:r>
-      <w:r>
-        <w:t>í</w:t>
-      </w:r>
-      <w:r>
-        <w:t>as de sentimientos definidas</w:t>
-      </w:r>
-    </w:p>
-    <w:p>
-      <w:r>
-        <w:lastRenderedPageBreak/>
+        <w:t>Clasificar texto: Diseñar mecanismos de reconocimiento de patrones, a fin de alcanzar una mejor precisión al momento de clasificar las publicaciones en las categorías de sentimientos definidas</w:t>
+      </w:r>
+    </w:p>
+    <w:p>
+      <w:r>
         <w:t>Se presenta como</w:t>
       </w:r>
       <w:r>
-        <w:t xml:space="preserve"> una opci</w:t>
-      </w:r>
-      <w:r>
-        <w:t>ó</w:t>
-      </w:r>
-      <w:r>
-        <w:t xml:space="preserve">n </w:t>
-      </w:r>
-      <w:r>
-        <w:t>ú</w:t>
-      </w:r>
-      <w:r>
-        <w:t>til para an</w:t>
-      </w:r>
-      <w:r>
-        <w:t>á</w:t>
-      </w:r>
-      <w:r>
-        <w:t>lisis de sentimientos en Facebook, combinando un clasificador sem</w:t>
-      </w:r>
-      <w:r>
-        <w:t>á</w:t>
-      </w:r>
-      <w:r>
-        <w:t>ntico y un clasificador Na</w:t>
-      </w:r>
-      <w:r>
-        <w:t>i</w:t>
-      </w:r>
-      <w:r>
-        <w:t>ve Bayes entrenado con publicaciones seleccionadas que alcanza un desempe</w:t>
-      </w:r>
-      <w:r>
-        <w:t>ñ</w:t>
-      </w:r>
-      <w:r>
-        <w:t>o del 63 %.</w:t>
+        <w:t xml:space="preserve"> una opción útil para análisis de sentimientos en Facebook, combinando un clasificador semántico y un clasificador </w:t>
+      </w:r>
+      <w:proofErr w:type="spellStart"/>
+      <w:r>
+        <w:t>Naive</w:t>
+      </w:r>
+      <w:proofErr w:type="spellEnd"/>
+      <w:r>
+        <w:t xml:space="preserve"> Bayes entrenado con publicaciones seleccionadas que alcanza un desempeño del 63 %.</w:t>
       </w:r>
     </w:p>
     <w:p>
@@ -2984,7 +3528,7 @@
           <w:rStyle w:val="Hipervnculo"/>
         </w:rPr>
       </w:pPr>
-      <w:hyperlink r:id="rId16" w:history="1">
+      <w:hyperlink r:id="rId15" w:history="1">
         <w:r>
           <w:rPr>
             <w:rStyle w:val="Hipervnculo"/>
@@ -3035,7 +3579,21 @@
         <w:rPr>
           <w:rStyle w:val="Hipervnculo"/>
         </w:rPr>
-        <w:t>En este trabajo realizado por un alumno de la Universidad Complutense de Madrid se pone de manifiesto las bondades que ofrece el Análisis de sentimiento mostrando el uso de esta técncia por parte de la empresa Dell Technologies Inc.</w:t>
+        <w:t xml:space="preserve">En este trabajo realizado por un alumno de la Universidad Complutense de Madrid se pone de manifiesto las bondades que ofrece el Análisis de sentimiento mostrando el uso de esta </w:t>
+      </w:r>
+      <w:proofErr w:type="spellStart"/>
+      <w:r>
+        <w:rPr>
+          <w:rStyle w:val="Hipervnculo"/>
+        </w:rPr>
+        <w:t>técncia</w:t>
+      </w:r>
+      <w:proofErr w:type="spellEnd"/>
+      <w:r>
+        <w:rPr>
+          <w:rStyle w:val="Hipervnculo"/>
+        </w:rPr>
+        <w:t xml:space="preserve"> por parte de la empresa Dell Technologies Inc.</w:t>
       </w:r>
     </w:p>
     <w:p>
@@ -3049,7 +3607,11 @@
         <w:t xml:space="preserve">. </w:t>
       </w:r>
       <w:r>
-        <w:t>La medición se lleva a cabo utilizando una escala métrica que divide y etiqueta aquellos que facilitan una opinión dependiendo de la puntuación que hayan dado.</w:t>
+        <w:t xml:space="preserve">La medición se lleva a cabo utilizando una escala métrica que divide y </w:t>
+      </w:r>
+      <w:r>
+        <w:lastRenderedPageBreak/>
+        <w:t>etiqueta aquellos que facilitan una opinión dependiendo de la puntuación que hayan dado.</w:t>
       </w:r>
     </w:p>
     <w:p>
@@ -3082,9 +3644,11 @@
           <w:numId w:val="4"/>
         </w:numPr>
       </w:pPr>
+      <w:proofErr w:type="spellStart"/>
       <w:r>
         <w:t>Dashboards</w:t>
       </w:r>
+      <w:proofErr w:type="spellEnd"/>
     </w:p>
     <w:p>
       <w:pPr>
@@ -3094,9 +3658,11 @@
           <w:numId w:val="4"/>
         </w:numPr>
       </w:pPr>
+      <w:proofErr w:type="spellStart"/>
       <w:r>
         <w:t>Haddop</w:t>
       </w:r>
+      <w:proofErr w:type="spellEnd"/>
     </w:p>
     <w:p>
       <w:pPr>
@@ -3192,7 +3758,7 @@
           <w:b/>
         </w:rPr>
       </w:pPr>
-      <w:bookmarkStart w:id="8" w:name="_Toc82370093"/>
+      <w:bookmarkStart w:id="8" w:name="_Toc83230461"/>
       <w:r>
         <w:rPr>
           <w:b/>
@@ -3233,7 +3799,23 @@
           <w:color w:val="7F7F7F"/>
           <w:szCs w:val="24"/>
         </w:rPr>
-        <w:t>El objetivo general debe dar solución a problema realmente retador en el área del BI o DS, y debe haber quedado bien justificado en el estado del arte.</w:t>
+        <w:t xml:space="preserve">El objetivo general debe dar solución </w:t>
+      </w:r>
+      <w:proofErr w:type="spellStart"/>
+      <w:r>
+        <w:rPr>
+          <w:color w:val="7F7F7F"/>
+          <w:szCs w:val="24"/>
+        </w:rPr>
+        <w:t>a</w:t>
+      </w:r>
+      <w:proofErr w:type="spellEnd"/>
+      <w:r>
+        <w:rPr>
+          <w:color w:val="7F7F7F"/>
+          <w:szCs w:val="24"/>
+        </w:rPr>
+        <w:t xml:space="preserve"> problema realmente retador en el área del BI o DS, y debe haber quedado bien justificado en el estado del arte.</w:t>
       </w:r>
     </w:p>
     <w:p>
@@ -3430,7 +4012,7 @@
           <w:b/>
         </w:rPr>
       </w:pPr>
-      <w:bookmarkStart w:id="9" w:name="_Toc82370094"/>
+      <w:bookmarkStart w:id="9" w:name="_Toc83230462"/>
       <w:r>
         <w:rPr>
           <w:b/>
@@ -3472,7 +4054,23 @@
           <w:color w:val="7F7F7F"/>
           <w:szCs w:val="24"/>
         </w:rPr>
-        <w:t>La metodología que debe utilizar el estudiante de master debe estar validada por la comunidad científica y el estudiante debe justificarlo.</w:t>
+        <w:t xml:space="preserve">La metodología que debe utilizar el estudiante de </w:t>
+      </w:r>
+      <w:proofErr w:type="gramStart"/>
+      <w:r>
+        <w:rPr>
+          <w:color w:val="7F7F7F"/>
+          <w:szCs w:val="24"/>
+        </w:rPr>
+        <w:t>master</w:t>
+      </w:r>
+      <w:proofErr w:type="gramEnd"/>
+      <w:r>
+        <w:rPr>
+          <w:color w:val="7F7F7F"/>
+          <w:szCs w:val="24"/>
+        </w:rPr>
+        <w:t xml:space="preserve"> debe estar validada por la comunidad científica y el estudiante debe justificarlo.</w:t>
       </w:r>
     </w:p>
     <w:p>
@@ -3719,7 +4317,7 @@
         </w:rPr>
       </w:pPr>
       <w:bookmarkStart w:id="11" w:name="_1frvyl1cgni" w:colFirst="0" w:colLast="0"/>
-      <w:bookmarkStart w:id="12" w:name="_Toc82370095"/>
+      <w:bookmarkStart w:id="12" w:name="_Toc83230463"/>
       <w:bookmarkEnd w:id="11"/>
       <w:r>
         <w:rPr>
@@ -3796,7 +4394,7 @@
           <w:b/>
         </w:rPr>
       </w:pPr>
-      <w:bookmarkStart w:id="13" w:name="_Toc82370096"/>
+      <w:bookmarkStart w:id="13" w:name="_Toc83230464"/>
       <w:r>
         <w:rPr>
           <w:b/>
@@ -3872,7 +4470,7 @@
           <w:b/>
         </w:rPr>
       </w:pPr>
-      <w:bookmarkStart w:id="14" w:name="_Toc82370097"/>
+      <w:bookmarkStart w:id="14" w:name="_Toc83230465"/>
       <w:r>
         <w:rPr>
           <w:b/>
@@ -3931,7 +4529,7 @@
           <w:b/>
         </w:rPr>
       </w:pPr>
-      <w:bookmarkStart w:id="15" w:name="_Toc82370098"/>
+      <w:bookmarkStart w:id="15" w:name="_Toc83230466"/>
       <w:r>
         <w:rPr>
           <w:b/>
@@ -4016,8 +4614,8 @@
       </w:sdt>
     </w:p>
     <w:sectPr>
-      <w:headerReference w:type="default" r:id="rId17"/>
-      <w:footerReference w:type="default" r:id="rId18"/>
+      <w:headerReference w:type="default" r:id="rId16"/>
+      <w:footerReference w:type="default" r:id="rId17"/>
       <w:pgSz w:w="11906" w:h="16838"/>
       <w:pgMar w:top="1417" w:right="1701" w:bottom="1417" w:left="1701" w:header="708" w:footer="708" w:gutter="0"/>
       <w:pgNumType w:start="1"/>

</xml_diff>

<commit_message>
Actualización Estado del Arte 230921
</commit_message>
<xml_diff>
--- a/MDBI - Plantilla. docx.docx
+++ b/MDBI - Plantilla. docx.docx
@@ -1,6 +1,6 @@
 
 <file path=word/document.xml><?xml version="1.0" encoding="utf-8"?>
-<w:document xmlns:wpc="http://schemas.microsoft.com/office/word/2010/wordprocessingCanvas" xmlns:cx="http://schemas.microsoft.com/office/drawing/2014/chartex" xmlns:cx1="http://schemas.microsoft.com/office/drawing/2015/9/8/chartex" xmlns:cx2="http://schemas.microsoft.com/office/drawing/2015/10/21/chartex" xmlns:cx3="http://schemas.microsoft.com/office/drawing/2016/5/9/chartex" xmlns:cx4="http://schemas.microsoft.com/office/drawing/2016/5/10/chartex" xmlns:cx5="http://schemas.microsoft.com/office/drawing/2016/5/11/chartex" xmlns:cx6="http://schemas.microsoft.com/office/drawing/2016/5/12/chartex" xmlns:cx7="http://schemas.microsoft.com/office/drawing/2016/5/13/chartex" xmlns:cx8="http://schemas.microsoft.com/office/drawing/2016/5/14/chartex" xmlns:mc="http://schemas.openxmlformats.org/markup-compatibility/2006" xmlns:aink="http://schemas.microsoft.com/office/drawing/2016/ink" xmlns:am3d="http://schemas.microsoft.com/office/drawing/2017/model3d" xmlns:o="urn:schemas-microsoft-com:office:office" xmlns:r="http://schemas.openxmlformats.org/officeDocument/2006/relationships" xmlns:m="http://schemas.openxmlformats.org/officeDocument/2006/math" xmlns:v="urn:schemas-microsoft-com:vml" xmlns:wp14="http://schemas.microsoft.com/office/word/2010/wordprocessingDrawing" xmlns:wp="http://schemas.openxmlformats.org/drawingml/2006/wordprocessingDrawing" xmlns:w10="urn:schemas-microsoft-com:office:word" xmlns:w="http://schemas.openxmlformats.org/wordprocessingml/2006/main" xmlns:w14="http://schemas.microsoft.com/office/word/2010/wordml" xmlns:w15="http://schemas.microsoft.com/office/word/2012/wordml" xmlns:w16cex="http://schemas.microsoft.com/office/word/2018/wordml/cex" xmlns:w16cid="http://schemas.microsoft.com/office/word/2016/wordml/cid" xmlns:w16="http://schemas.microsoft.com/office/word/2018/wordml" xmlns:w16sdtdh="http://schemas.microsoft.com/office/word/2020/wordml/sdtdatahash" xmlns:w16se="http://schemas.microsoft.com/office/word/2015/wordml/symex" xmlns:wpg="http://schemas.microsoft.com/office/word/2010/wordprocessingGroup" xmlns:wpi="http://schemas.microsoft.com/office/word/2010/wordprocessingInk" xmlns:wne="http://schemas.microsoft.com/office/word/2006/wordml" xmlns:wps="http://schemas.microsoft.com/office/word/2010/wordprocessingShape" mc:Ignorable="w14 w15 w16se w16cid w16 w16cex w16sdtdh wp14">
+<w:document xmlns:wpc="http://schemas.microsoft.com/office/word/2010/wordprocessingCanvas" xmlns:cx="http://schemas.microsoft.com/office/drawing/2014/chartex" xmlns:cx1="http://schemas.microsoft.com/office/drawing/2015/9/8/chartex" xmlns:cx2="http://schemas.microsoft.com/office/drawing/2015/10/21/chartex" xmlns:cx3="http://schemas.microsoft.com/office/drawing/2016/5/9/chartex" xmlns:cx4="http://schemas.microsoft.com/office/drawing/2016/5/10/chartex" xmlns:cx5="http://schemas.microsoft.com/office/drawing/2016/5/11/chartex" xmlns:cx6="http://schemas.microsoft.com/office/drawing/2016/5/12/chartex" xmlns:cx7="http://schemas.microsoft.com/office/drawing/2016/5/13/chartex" xmlns:cx8="http://schemas.microsoft.com/office/drawing/2016/5/14/chartex" xmlns:mc="http://schemas.openxmlformats.org/markup-compatibility/2006" xmlns:aink="http://schemas.microsoft.com/office/drawing/2016/ink" xmlns:am3d="http://schemas.microsoft.com/office/drawing/2017/model3d" xmlns:o="urn:schemas-microsoft-com:office:office" xmlns:r="http://schemas.openxmlformats.org/officeDocument/2006/relationships" xmlns:m="http://schemas.openxmlformats.org/officeDocument/2006/math" xmlns:v="urn:schemas-microsoft-com:vml" xmlns:wp14="http://schemas.microsoft.com/office/word/2010/wordprocessingDrawing" xmlns:wp="http://schemas.openxmlformats.org/drawingml/2006/wordprocessingDrawing" xmlns:w10="urn:schemas-microsoft-com:office:word" xmlns:w="http://schemas.openxmlformats.org/wordprocessingml/2006/main" xmlns:w14="http://schemas.microsoft.com/office/word/2010/wordml" xmlns:w15="http://schemas.microsoft.com/office/word/2012/wordml" xmlns:w16cid="http://schemas.microsoft.com/office/word/2016/wordml/cid" xmlns:w16se="http://schemas.microsoft.com/office/word/2015/wordml/symex" xmlns:wpg="http://schemas.microsoft.com/office/word/2010/wordprocessingGroup" xmlns:wpi="http://schemas.microsoft.com/office/word/2010/wordprocessingInk" xmlns:wne="http://schemas.microsoft.com/office/word/2006/wordml" xmlns:wps="http://schemas.microsoft.com/office/word/2010/wordprocessingShape" mc:Ignorable="w14 w15 w16se w16cid wp14">
   <w:body>
     <w:p/>
     <w:p>
@@ -353,7 +353,15 @@
       </w:r>
       <w:proofErr w:type="spellEnd"/>
       <w:r>
-        <w:t xml:space="preserve"> mediante comentarios del subforo de Reddit </w:t>
+        <w:t xml:space="preserve"> mediante comentarios del subforo de </w:t>
+      </w:r>
+      <w:proofErr w:type="spellStart"/>
+      <w:r>
+        <w:t>Reddit</w:t>
+      </w:r>
+      <w:proofErr w:type="spellEnd"/>
+      <w:r>
+        <w:t xml:space="preserve"> </w:t>
       </w:r>
       <w:proofErr w:type="spellStart"/>
       <w:r>
@@ -373,7 +381,7 @@
     <w:p/>
     <w:p>
       <w:pPr>
-        <w:pStyle w:val="Ttulo1"/>
+        <w:pStyle w:val="1"/>
         <w:jc w:val="both"/>
         <w:rPr>
           <w:b/>
@@ -403,12 +411,12 @@
       <w:sdtContent>
         <w:p>
           <w:pPr>
-            <w:pStyle w:val="TDC1"/>
+            <w:pStyle w:val="10"/>
             <w:tabs>
               <w:tab w:val="right" w:pos="8494"/>
             </w:tabs>
             <w:rPr>
-              <w:rFonts w:asciiTheme="minorHAnsi" w:eastAsiaTheme="minorEastAsia" w:hAnsiTheme="minorHAnsi" w:cstheme="minorBidi"/>
+              <w:rFonts w:asciiTheme="minorHAnsi" w:hAnsiTheme="minorHAnsi" w:cstheme="minorBidi"/>
               <w:noProof/>
               <w:sz w:val="22"/>
             </w:rPr>
@@ -425,7 +433,7 @@
           <w:hyperlink w:anchor="_Toc83230456" w:history="1">
             <w:r>
               <w:rPr>
-                <w:rStyle w:val="Hipervnculo"/>
+                <w:rStyle w:val="a6"/>
                 <w:b/>
                 <w:bCs/>
                 <w:noProof/>
@@ -484,12 +492,12 @@
         </w:p>
         <w:p>
           <w:pPr>
-            <w:pStyle w:val="TDC1"/>
+            <w:pStyle w:val="10"/>
             <w:tabs>
               <w:tab w:val="right" w:pos="8494"/>
             </w:tabs>
             <w:rPr>
-              <w:rFonts w:asciiTheme="minorHAnsi" w:eastAsiaTheme="minorEastAsia" w:hAnsiTheme="minorHAnsi" w:cstheme="minorBidi"/>
+              <w:rFonts w:asciiTheme="minorHAnsi" w:hAnsiTheme="minorHAnsi" w:cstheme="minorBidi"/>
               <w:noProof/>
               <w:sz w:val="22"/>
             </w:rPr>
@@ -497,7 +505,7 @@
           <w:hyperlink w:anchor="_Toc83230457" w:history="1">
             <w:r>
               <w:rPr>
-                <w:rStyle w:val="Hipervnculo"/>
+                <w:rStyle w:val="a6"/>
                 <w:b/>
                 <w:bCs/>
                 <w:noProof/>
@@ -556,12 +564,12 @@
         </w:p>
         <w:p>
           <w:pPr>
-            <w:pStyle w:val="TDC1"/>
+            <w:pStyle w:val="10"/>
             <w:tabs>
               <w:tab w:val="right" w:pos="8494"/>
             </w:tabs>
             <w:rPr>
-              <w:rFonts w:asciiTheme="minorHAnsi" w:eastAsiaTheme="minorEastAsia" w:hAnsiTheme="minorHAnsi" w:cstheme="minorBidi"/>
+              <w:rFonts w:asciiTheme="minorHAnsi" w:hAnsiTheme="minorHAnsi" w:cstheme="minorBidi"/>
               <w:noProof/>
               <w:sz w:val="22"/>
             </w:rPr>
@@ -569,7 +577,7 @@
           <w:hyperlink w:anchor="_Toc83230458" w:history="1">
             <w:r>
               <w:rPr>
-                <w:rStyle w:val="Hipervnculo"/>
+                <w:rStyle w:val="a6"/>
                 <w:b/>
                 <w:bCs/>
                 <w:noProof/>
@@ -628,12 +636,12 @@
         </w:p>
         <w:p>
           <w:pPr>
-            <w:pStyle w:val="TDC1"/>
+            <w:pStyle w:val="10"/>
             <w:tabs>
               <w:tab w:val="right" w:pos="8494"/>
             </w:tabs>
             <w:rPr>
-              <w:rFonts w:asciiTheme="minorHAnsi" w:eastAsiaTheme="minorEastAsia" w:hAnsiTheme="minorHAnsi" w:cstheme="minorBidi"/>
+              <w:rFonts w:asciiTheme="minorHAnsi" w:hAnsiTheme="minorHAnsi" w:cstheme="minorBidi"/>
               <w:noProof/>
               <w:sz w:val="22"/>
             </w:rPr>
@@ -641,7 +649,7 @@
           <w:hyperlink w:anchor="_Toc83230459" w:history="1">
             <w:r>
               <w:rPr>
-                <w:rStyle w:val="Hipervnculo"/>
+                <w:rStyle w:val="a6"/>
                 <w:b/>
                 <w:noProof/>
               </w:rPr>
@@ -699,12 +707,12 @@
         </w:p>
         <w:p>
           <w:pPr>
-            <w:pStyle w:val="TDC1"/>
+            <w:pStyle w:val="10"/>
             <w:tabs>
               <w:tab w:val="right" w:pos="8494"/>
             </w:tabs>
             <w:rPr>
-              <w:rFonts w:asciiTheme="minorHAnsi" w:eastAsiaTheme="minorEastAsia" w:hAnsiTheme="minorHAnsi" w:cstheme="minorBidi"/>
+              <w:rFonts w:asciiTheme="minorHAnsi" w:hAnsiTheme="minorHAnsi" w:cstheme="minorBidi"/>
               <w:noProof/>
               <w:sz w:val="22"/>
             </w:rPr>
@@ -712,7 +720,7 @@
           <w:hyperlink w:anchor="_Toc83230460" w:history="1">
             <w:r>
               <w:rPr>
-                <w:rStyle w:val="Hipervnculo"/>
+                <w:rStyle w:val="a6"/>
                 <w:b/>
                 <w:noProof/>
               </w:rPr>
@@ -770,12 +778,12 @@
         </w:p>
         <w:p>
           <w:pPr>
-            <w:pStyle w:val="TDC1"/>
+            <w:pStyle w:val="10"/>
             <w:tabs>
               <w:tab w:val="right" w:pos="8494"/>
             </w:tabs>
             <w:rPr>
-              <w:rFonts w:asciiTheme="minorHAnsi" w:eastAsiaTheme="minorEastAsia" w:hAnsiTheme="minorHAnsi" w:cstheme="minorBidi"/>
+              <w:rFonts w:asciiTheme="minorHAnsi" w:hAnsiTheme="minorHAnsi" w:cstheme="minorBidi"/>
               <w:noProof/>
               <w:sz w:val="22"/>
             </w:rPr>
@@ -783,7 +791,7 @@
           <w:hyperlink w:anchor="_Toc83230461" w:history="1">
             <w:r>
               <w:rPr>
-                <w:rStyle w:val="Hipervnculo"/>
+                <w:rStyle w:val="a6"/>
                 <w:b/>
                 <w:noProof/>
               </w:rPr>
@@ -841,12 +849,12 @@
         </w:p>
         <w:p>
           <w:pPr>
-            <w:pStyle w:val="TDC1"/>
+            <w:pStyle w:val="10"/>
             <w:tabs>
               <w:tab w:val="right" w:pos="8494"/>
             </w:tabs>
             <w:rPr>
-              <w:rFonts w:asciiTheme="minorHAnsi" w:eastAsiaTheme="minorEastAsia" w:hAnsiTheme="minorHAnsi" w:cstheme="minorBidi"/>
+              <w:rFonts w:asciiTheme="minorHAnsi" w:hAnsiTheme="minorHAnsi" w:cstheme="minorBidi"/>
               <w:noProof/>
               <w:sz w:val="22"/>
             </w:rPr>
@@ -854,7 +862,7 @@
           <w:hyperlink w:anchor="_Toc83230462" w:history="1">
             <w:r>
               <w:rPr>
-                <w:rStyle w:val="Hipervnculo"/>
+                <w:rStyle w:val="a6"/>
                 <w:b/>
                 <w:noProof/>
               </w:rPr>
@@ -912,12 +920,12 @@
         </w:p>
         <w:p>
           <w:pPr>
-            <w:pStyle w:val="TDC1"/>
+            <w:pStyle w:val="10"/>
             <w:tabs>
               <w:tab w:val="right" w:pos="8494"/>
             </w:tabs>
             <w:rPr>
-              <w:rFonts w:asciiTheme="minorHAnsi" w:eastAsiaTheme="minorEastAsia" w:hAnsiTheme="minorHAnsi" w:cstheme="minorBidi"/>
+              <w:rFonts w:asciiTheme="minorHAnsi" w:hAnsiTheme="minorHAnsi" w:cstheme="minorBidi"/>
               <w:noProof/>
               <w:sz w:val="22"/>
             </w:rPr>
@@ -925,7 +933,7 @@
           <w:hyperlink w:anchor="_Toc83230463" w:history="1">
             <w:r>
               <w:rPr>
-                <w:rStyle w:val="Hipervnculo"/>
+                <w:rStyle w:val="a6"/>
                 <w:b/>
                 <w:noProof/>
               </w:rPr>
@@ -983,12 +991,12 @@
         </w:p>
         <w:p>
           <w:pPr>
-            <w:pStyle w:val="TDC1"/>
+            <w:pStyle w:val="10"/>
             <w:tabs>
               <w:tab w:val="right" w:pos="8494"/>
             </w:tabs>
             <w:rPr>
-              <w:rFonts w:asciiTheme="minorHAnsi" w:eastAsiaTheme="minorEastAsia" w:hAnsiTheme="minorHAnsi" w:cstheme="minorBidi"/>
+              <w:rFonts w:asciiTheme="minorHAnsi" w:hAnsiTheme="minorHAnsi" w:cstheme="minorBidi"/>
               <w:noProof/>
               <w:sz w:val="22"/>
             </w:rPr>
@@ -996,7 +1004,7 @@
           <w:hyperlink w:anchor="_Toc83230464" w:history="1">
             <w:r>
               <w:rPr>
-                <w:rStyle w:val="Hipervnculo"/>
+                <w:rStyle w:val="a6"/>
                 <w:b/>
                 <w:noProof/>
               </w:rPr>
@@ -1054,12 +1062,12 @@
         </w:p>
         <w:p>
           <w:pPr>
-            <w:pStyle w:val="TDC1"/>
+            <w:pStyle w:val="10"/>
             <w:tabs>
               <w:tab w:val="right" w:pos="8494"/>
             </w:tabs>
             <w:rPr>
-              <w:rFonts w:asciiTheme="minorHAnsi" w:eastAsiaTheme="minorEastAsia" w:hAnsiTheme="minorHAnsi" w:cstheme="minorBidi"/>
+              <w:rFonts w:asciiTheme="minorHAnsi" w:hAnsiTheme="minorHAnsi" w:cstheme="minorBidi"/>
               <w:noProof/>
               <w:sz w:val="22"/>
             </w:rPr>
@@ -1067,7 +1075,7 @@
           <w:hyperlink w:anchor="_Toc83230465" w:history="1">
             <w:r>
               <w:rPr>
-                <w:rStyle w:val="Hipervnculo"/>
+                <w:rStyle w:val="a6"/>
                 <w:b/>
                 <w:noProof/>
               </w:rPr>
@@ -1125,12 +1133,12 @@
         </w:p>
         <w:p>
           <w:pPr>
-            <w:pStyle w:val="TDC1"/>
+            <w:pStyle w:val="10"/>
             <w:tabs>
               <w:tab w:val="right" w:pos="8494"/>
             </w:tabs>
             <w:rPr>
-              <w:rFonts w:asciiTheme="minorHAnsi" w:eastAsiaTheme="minorEastAsia" w:hAnsiTheme="minorHAnsi" w:cstheme="minorBidi"/>
+              <w:rFonts w:asciiTheme="minorHAnsi" w:hAnsiTheme="minorHAnsi" w:cstheme="minorBidi"/>
               <w:noProof/>
               <w:sz w:val="22"/>
             </w:rPr>
@@ -1138,7 +1146,7 @@
           <w:hyperlink w:anchor="_Toc83230466" w:history="1">
             <w:r>
               <w:rPr>
-                <w:rStyle w:val="Hipervnculo"/>
+                <w:rStyle w:val="a6"/>
                 <w:b/>
                 <w:noProof/>
               </w:rPr>
@@ -1212,7 +1220,7 @@
     <w:p/>
     <w:p>
       <w:pPr>
-        <w:pStyle w:val="Ttulo1"/>
+        <w:pStyle w:val="1"/>
         <w:rPr>
           <w:b/>
           <w:bCs/>
@@ -1230,12 +1238,12 @@
     </w:p>
     <w:p>
       <w:pPr>
-        <w:pStyle w:val="Tabladeilustraciones"/>
+        <w:pStyle w:val="a8"/>
         <w:tabs>
           <w:tab w:val="right" w:leader="dot" w:pos="8494"/>
         </w:tabs>
         <w:rPr>
-          <w:rFonts w:eastAsiaTheme="minorEastAsia" w:cstheme="minorBidi"/>
+          <w:rFonts w:cstheme="minorBidi"/>
           <w:smallCaps w:val="0"/>
           <w:noProof/>
           <w:sz w:val="22"/>
@@ -1254,7 +1262,7 @@
       <w:hyperlink w:anchor="_Toc82202151" w:history="1">
         <w:r>
           <w:rPr>
-            <w:rStyle w:val="Hipervnculo"/>
+            <w:rStyle w:val="a6"/>
             <w:noProof/>
           </w:rPr>
           <w:t>Ilustración 1. Evolución de precios GME.</w:t>
@@ -1328,12 +1336,12 @@
     </w:p>
     <w:p>
       <w:pPr>
-        <w:pStyle w:val="Ttulo1"/>
-      </w:pPr>
-    </w:p>
-    <w:p>
-      <w:pPr>
-        <w:pStyle w:val="Ttulo1"/>
+        <w:pStyle w:val="1"/>
+      </w:pPr>
+    </w:p>
+    <w:p>
+      <w:pPr>
+        <w:pStyle w:val="1"/>
         <w:rPr>
           <w:b/>
           <w:bCs/>
@@ -1397,17 +1405,14 @@
         <w:t xml:space="preserve">tras ser el objetivo de </w:t>
       </w:r>
       <w:r>
-        <w:t xml:space="preserve">inversores de un conocido </w:t>
+        <w:t xml:space="preserve">inversores de un conocido sub-foro de la plataforma </w:t>
       </w:r>
       <w:proofErr w:type="spellStart"/>
       <w:r>
-        <w:t>sub-foro</w:t>
+        <w:t>Reddit</w:t>
       </w:r>
       <w:proofErr w:type="spellEnd"/>
       <w:r>
-        <w:t xml:space="preserve"> de la plataforma Reddit</w:t>
-      </w:r>
-      <w:r>
         <w:t xml:space="preserve"> conocido como </w:t>
       </w:r>
       <w:proofErr w:type="spellStart"/>
@@ -1484,11 +1489,19 @@
       </w:r>
       <w:proofErr w:type="spellEnd"/>
       <w:r>
+        <w:t xml:space="preserve"> of </w:t>
+      </w:r>
+      <w:proofErr w:type="spellStart"/>
+      <w:r>
+        <w:t>Securities</w:t>
+      </w:r>
+      <w:proofErr w:type="spellEnd"/>
+      <w:r>
         <w:t xml:space="preserve"> </w:t>
       </w:r>
       <w:proofErr w:type="spellStart"/>
       <w:r>
-        <w:t>of</w:t>
+        <w:t>Dealers</w:t>
       </w:r>
       <w:proofErr w:type="spellEnd"/>
       <w:r>
@@ -1496,93 +1509,77 @@
       </w:r>
       <w:proofErr w:type="spellStart"/>
       <w:r>
-        <w:t>Securities</w:t>
+        <w:t>Automated</w:t>
       </w:r>
       <w:proofErr w:type="spellEnd"/>
       <w:r>
-        <w:t xml:space="preserve"> Dealers </w:t>
+        <w:t xml:space="preserve"> </w:t>
       </w:r>
       <w:proofErr w:type="spellStart"/>
       <w:r>
-        <w:t>Automated</w:t>
+        <w:t>Quotation</w:t>
       </w:r>
       <w:proofErr w:type="spellEnd"/>
       <w:r>
+        <w:t>.</w:t>
+      </w:r>
+    </w:p>
+    <w:p>
+      <w:pPr>
+        <w:jc w:val="both"/>
+      </w:pPr>
+      <w:r>
+        <w:t xml:space="preserve">El objetivo </w:t>
+      </w:r>
+      <w:r>
+        <w:t xml:space="preserve">principal </w:t>
+      </w:r>
+      <w:r>
+        <w:t xml:space="preserve">del proyecto es </w:t>
+      </w:r>
+      <w:r>
+        <w:t>analizar</w:t>
+      </w:r>
+      <w:r>
+        <w:t xml:space="preserve"> si </w:t>
+      </w:r>
+      <w:r>
+        <w:t xml:space="preserve">los comentarios del sub-foro </w:t>
+      </w:r>
+      <w:proofErr w:type="spellStart"/>
+      <w:r>
+        <w:t>WallStreetBets</w:t>
+      </w:r>
+      <w:proofErr w:type="spellEnd"/>
+      <w:r>
         <w:t xml:space="preserve"> </w:t>
       </w:r>
-      <w:proofErr w:type="spellStart"/>
-      <w:r>
-        <w:t>Quotation</w:t>
-      </w:r>
-      <w:proofErr w:type="spellEnd"/>
+      <w:r>
+        <w:t>son</w:t>
+      </w:r>
+      <w:r>
+        <w:t xml:space="preserve"> una fuente fiable de la cual se puede extraer valor </w:t>
+      </w:r>
+      <w:r>
+        <w:t>para invertir en acciones del mercado de valores</w:t>
+      </w:r>
+      <w:r>
+        <w:t>,</w:t>
+      </w:r>
+      <w:r>
+        <w:t xml:space="preserve"> utilizando un sistema de procesado de lenguaje totalmente automatizado </w:t>
+      </w:r>
+      <w:r>
+        <w:t>que aporte una ventaja competitiva frente a otros inversores</w:t>
+      </w:r>
       <w:r>
         <w:t>.</w:t>
       </w:r>
     </w:p>
-    <w:p>
-      <w:pPr>
-        <w:jc w:val="both"/>
-      </w:pPr>
-      <w:r>
-        <w:t xml:space="preserve">El objetivo </w:t>
-      </w:r>
-      <w:r>
-        <w:t xml:space="preserve">principal </w:t>
-      </w:r>
-      <w:r>
-        <w:t xml:space="preserve">del proyecto es </w:t>
-      </w:r>
-      <w:r>
-        <w:t>analizar</w:t>
-      </w:r>
-      <w:r>
-        <w:t xml:space="preserve"> si </w:t>
-      </w:r>
-      <w:r>
-        <w:t xml:space="preserve">los comentarios del </w:t>
-      </w:r>
-      <w:proofErr w:type="spellStart"/>
-      <w:r>
-        <w:t>sub-foro</w:t>
-      </w:r>
-      <w:proofErr w:type="spellEnd"/>
-      <w:r>
-        <w:t xml:space="preserve"> </w:t>
-      </w:r>
-      <w:proofErr w:type="spellStart"/>
-      <w:r>
-        <w:t>WallStreetBets</w:t>
-      </w:r>
-      <w:proofErr w:type="spellEnd"/>
-      <w:r>
-        <w:t xml:space="preserve"> </w:t>
-      </w:r>
-      <w:r>
-        <w:t>son</w:t>
-      </w:r>
-      <w:r>
-        <w:t xml:space="preserve"> una fuente fiable de la cual se puede extraer valor </w:t>
-      </w:r>
-      <w:r>
-        <w:t>para invertir en acciones del mercado de valores</w:t>
-      </w:r>
-      <w:r>
-        <w:t>,</w:t>
-      </w:r>
-      <w:r>
-        <w:t xml:space="preserve"> utilizando un sistema de procesado de lenguaje totalmente automatizado </w:t>
-      </w:r>
-      <w:r>
-        <w:t>que aporte una ventaja competitiva frente a otros inversores</w:t>
-      </w:r>
-      <w:r>
-        <w:t>.</w:t>
-      </w:r>
-    </w:p>
     <w:p/>
     <w:p>
       <w:pPr>
-        <w:pStyle w:val="Ttulo1"/>
+        <w:pStyle w:val="1"/>
         <w:rPr>
           <w:b/>
         </w:rPr>
@@ -1616,10 +1613,7 @@
         <w:fldChar w:fldCharType="begin"/>
       </w:r>
       <w:r>
-        <w:instrText xml:space="preserve"> HYPERLINK "https://es.wikipedi</w:instrText>
-      </w:r>
-      <w:r>
-        <w:instrText xml:space="preserve">a.org/wiki/GameStop" \o "GameStop" </w:instrText>
+        <w:instrText xml:space="preserve"> HYPERLINK "https://es.wikipedia.org/wiki/GameStop" \o "GameStop" </w:instrText>
       </w:r>
       <w:r>
         <w:fldChar w:fldCharType="separate"/>
@@ -1670,11 +1664,26 @@
       <w:r>
         <w:t xml:space="preserve"> en </w:t>
       </w:r>
-      <w:hyperlink r:id="rId10" w:tooltip="Reddit" w:history="1">
-        <w:r>
-          <w:t>Reddit</w:t>
-        </w:r>
-      </w:hyperlink>
+      <w:proofErr w:type="spellStart"/>
+      <w:r>
+        <w:fldChar w:fldCharType="begin"/>
+      </w:r>
+      <w:r>
+        <w:instrText xml:space="preserve"> HYPER</w:instrText>
+      </w:r>
+      <w:r>
+        <w:instrText xml:space="preserve">LINK "https://es.wikipedia.org/wiki/Reddit" \o "Reddit" </w:instrText>
+      </w:r>
+      <w:r>
+        <w:fldChar w:fldCharType="separate"/>
+      </w:r>
+      <w:r>
+        <w:t>Reddit</w:t>
+      </w:r>
+      <w:proofErr w:type="spellEnd"/>
+      <w:r>
+        <w:fldChar w:fldCharType="end"/>
+      </w:r>
       <w:r>
         <w:t xml:space="preserve">. </w:t>
       </w:r>
@@ -1707,7 +1716,7 @@
                     </pic:cNvPicPr>
                   </pic:nvPicPr>
                   <pic:blipFill>
-                    <a:blip r:embed="rId11" cstate="print">
+                    <a:blip r:embed="rId10" cstate="print">
                       <a:extLst>
                         <a:ext uri="{28A0092B-C50C-407E-A947-70E740481C1C}">
                           <a14:useLocalDpi xmlns:a14="http://schemas.microsoft.com/office/drawing/2010/main" val="0"/>
@@ -1741,7 +1750,7 @@
     </w:p>
     <w:p>
       <w:pPr>
-        <w:pStyle w:val="Descripcin"/>
+        <w:pStyle w:val="a7"/>
         <w:jc w:val="center"/>
       </w:pPr>
       <w:bookmarkStart w:id="4" w:name="_Toc82202151"/>
@@ -1750,14 +1759,27 @@
       <w:r>
         <w:t xml:space="preserve">Ilustración </w:t>
       </w:r>
-      <w:fldSimple w:instr=" SEQ Ilustración \* ARABIC ">
-        <w:r>
-          <w:rPr>
-            <w:noProof/>
-          </w:rPr>
-          <w:t>1</w:t>
-        </w:r>
-      </w:fldSimple>
+      <w:r>
+        <w:fldChar w:fldCharType="begin"/>
+      </w:r>
+      <w:r>
+        <w:instrText xml:space="preserve"> SEQ Ilustración \* ARABIC </w:instrText>
+      </w:r>
+      <w:r>
+        <w:fldChar w:fldCharType="separate"/>
+      </w:r>
+      <w:r>
+        <w:rPr>
+          <w:noProof/>
+        </w:rPr>
+        <w:t>1</w:t>
+      </w:r>
+      <w:r>
+        <w:rPr>
+          <w:noProof/>
+        </w:rPr>
+        <w:fldChar w:fldCharType="end"/>
+      </w:r>
       <w:r>
         <w:t>. Evolución de precios GME</w:t>
       </w:r>
@@ -1908,7 +1930,6 @@
           <w:szCs w:val="24"/>
         </w:rPr>
       </w:pPr>
-      <w:proofErr w:type="gramStart"/>
       <w:r>
         <w:rPr>
           <w:color w:val="7F7F7F"/>
@@ -1916,7 +1937,6 @@
         </w:rPr>
         <w:t>Como se ha solucionado este problema anteriormente?</w:t>
       </w:r>
-      <w:proofErr w:type="gramEnd"/>
     </w:p>
     <w:p>
       <w:pPr>
@@ -1937,24 +1957,13 @@
           <w:szCs w:val="24"/>
         </w:rPr>
       </w:pPr>
-      <w:proofErr w:type="spellStart"/>
-      <w:proofErr w:type="gramStart"/>
       <w:r>
         <w:rPr>
           <w:color w:val="7F7F7F"/>
           <w:szCs w:val="24"/>
         </w:rPr>
-        <w:t>Cual</w:t>
-      </w:r>
-      <w:proofErr w:type="spellEnd"/>
-      <w:r>
-        <w:rPr>
-          <w:color w:val="7F7F7F"/>
-          <w:szCs w:val="24"/>
-        </w:rPr>
-        <w:t xml:space="preserve"> es la solución planteada por el alumno?</w:t>
-      </w:r>
-      <w:proofErr w:type="gramEnd"/>
+        <w:t>Cual es la solución planteada por el alumno?</w:t>
+      </w:r>
     </w:p>
     <w:p>
       <w:pPr>
@@ -1975,24 +1984,13 @@
           <w:szCs w:val="24"/>
         </w:rPr>
       </w:pPr>
-      <w:proofErr w:type="spellStart"/>
-      <w:proofErr w:type="gramStart"/>
       <w:r>
         <w:rPr>
           <w:color w:val="7F7F7F"/>
           <w:szCs w:val="24"/>
         </w:rPr>
-        <w:t>Por que</w:t>
-      </w:r>
-      <w:proofErr w:type="spellEnd"/>
-      <w:r>
-        <w:rPr>
-          <w:color w:val="7F7F7F"/>
-          <w:szCs w:val="24"/>
-        </w:rPr>
-        <w:t xml:space="preserve"> esta solución es adecuada e innovadora?</w:t>
-      </w:r>
-      <w:proofErr w:type="gramEnd"/>
+        <w:t>Por que esta solución es adecuada e innovadora?</w:t>
+      </w:r>
     </w:p>
     <w:p>
       <w:pPr>
@@ -2026,10 +2024,7 @@
         <w:t xml:space="preserve">, </w:t>
       </w:r>
       <w:r>
-        <w:t>hemos ido cambiando la forma de comunicarnos</w:t>
-      </w:r>
-      <w:r>
-        <w:t xml:space="preserve"> desde </w:t>
+        <w:t xml:space="preserve">hemos ido cambiando la forma de comunicarnos desde </w:t>
       </w:r>
       <w:r>
         <w:t xml:space="preserve">el lenguaje antiguo y más formal, pasando por la jerga utilizada en SMS, a </w:t>
@@ -2118,25 +2113,25 @@
         <w:t xml:space="preserve">las entradas en el foro mediante dos </w:t>
       </w:r>
       <w:r>
-        <w:t xml:space="preserve">modelos. El primer modelo es conocido </w:t>
+        <w:t xml:space="preserve">modelos. El primer modelo es conocido como BERT y el segundo Vader, mediante la librería </w:t>
+      </w:r>
+      <w:proofErr w:type="spellStart"/>
+      <w:r>
+        <w:t>nltk</w:t>
+      </w:r>
+      <w:proofErr w:type="spellEnd"/>
+      <w:r>
+        <w:t>.</w:t>
+      </w:r>
+      <w:r>
+        <w:t xml:space="preserve"> </w:t>
+      </w:r>
+      <w:r>
+        <w:t xml:space="preserve">Adicionalmente para obtener </w:t>
       </w:r>
       <w:r>
         <w:lastRenderedPageBreak/>
-        <w:t xml:space="preserve">como BERT y el segundo Vader, mediante la librería </w:t>
-      </w:r>
-      <w:proofErr w:type="spellStart"/>
-      <w:r>
-        <w:t>nltk</w:t>
-      </w:r>
-      <w:proofErr w:type="spellEnd"/>
-      <w:r>
-        <w:t>.</w:t>
-      </w:r>
-      <w:r>
-        <w:t xml:space="preserve"> </w:t>
-      </w:r>
-      <w:r>
-        <w:t xml:space="preserve">Adicionalmente para obtener unos datos más </w:t>
+        <w:t xml:space="preserve">unos datos más </w:t>
       </w:r>
       <w:r>
         <w:t xml:space="preserve">valiosos se han combinado los datos de los posts con los precios diarios de las accione. </w:t>
@@ -2270,13 +2265,8 @@
         <w:t>resultados obtenidos</w:t>
       </w:r>
       <w:r>
-        <w:t xml:space="preserve"> en el proyecto y la evaluación de </w:t>
-      </w:r>
-      <w:proofErr w:type="gramStart"/>
-      <w:r>
-        <w:t>los mismos</w:t>
-      </w:r>
-      <w:proofErr w:type="gramEnd"/>
+        <w:t xml:space="preserve"> en el proyecto y la evaluación de los mismos</w:t>
+      </w:r>
       <w:r>
         <w:t xml:space="preserve">. Por último, en el séptimo apartado se </w:t>
       </w:r>
@@ -2326,7 +2316,7 @@
     </w:p>
     <w:p>
       <w:pPr>
-        <w:pStyle w:val="Ttulo1"/>
+        <w:pStyle w:val="1"/>
         <w:rPr>
           <w:b/>
         </w:rPr>
@@ -2367,54 +2357,22 @@
           <w:color w:val="7F7F7F"/>
           <w:szCs w:val="24"/>
         </w:rPr>
-        <w:t xml:space="preserve">Un proyecto de </w:t>
-      </w:r>
-      <w:proofErr w:type="gramStart"/>
-      <w:r>
+        <w:t>Un proyecto de master implica que el estudiante se acerque al planteamiento de un problema poco explorado en la literatura y que ofrezca una solución innovadora al mismo.</w:t>
+      </w:r>
+    </w:p>
+    <w:p>
+      <w:pPr>
         <w:rPr>
           <w:color w:val="7F7F7F"/>
           <w:szCs w:val="24"/>
         </w:rPr>
-        <w:t>master</w:t>
-      </w:r>
-      <w:proofErr w:type="gramEnd"/>
+      </w:pPr>
       <w:r>
         <w:rPr>
           <w:color w:val="7F7F7F"/>
           <w:szCs w:val="24"/>
         </w:rPr>
-        <w:t xml:space="preserve"> implica que el estudiante se acerque al planteamiento de un problema poco explorado en la literatura y que ofrezca una solución innovadora al mismo.</w:t>
-      </w:r>
-    </w:p>
-    <w:p>
-      <w:pPr>
-        <w:rPr>
-          <w:color w:val="7F7F7F"/>
-          <w:szCs w:val="24"/>
-        </w:rPr>
-      </w:pPr>
-      <w:r>
-        <w:rPr>
-          <w:color w:val="7F7F7F"/>
-          <w:szCs w:val="24"/>
-        </w:rPr>
-        <w:t xml:space="preserve">Por tanto, el estado del arte debe tener un </w:t>
-      </w:r>
-      <w:proofErr w:type="spellStart"/>
-      <w:r>
-        <w:rPr>
-          <w:color w:val="7F7F7F"/>
-          <w:szCs w:val="24"/>
-        </w:rPr>
-        <w:t>sub-apartado</w:t>
-      </w:r>
-      <w:proofErr w:type="spellEnd"/>
-      <w:r>
-        <w:rPr>
-          <w:color w:val="7F7F7F"/>
-          <w:szCs w:val="24"/>
-        </w:rPr>
-        <w:t xml:space="preserve"> de conclusiones en el cual el estudiante justifique el carácter innovador y de nuevo conocimiento de su TFM.</w:t>
+        <w:t>Por tanto, el estado del arte debe tener un sub-apartado de conclusiones en el cual el estudiante justifique el carácter innovador y de nuevo conocimiento de su TFM.</w:t>
       </w:r>
     </w:p>
     <w:p>
@@ -2455,39 +2413,44 @@
           <w:iCs/>
         </w:rPr>
       </w:pPr>
-      <w:r>
+    </w:p>
+    <w:p>
+      <w:pPr>
+        <w:ind w:firstLine="0"/>
         <w:rPr>
           <w:b/>
           <w:bCs/>
           <w:iCs/>
         </w:rPr>
-        <w:t>Análisis de sentimiento</w:t>
-      </w:r>
-      <w:r>
+      </w:pPr>
+    </w:p>
+    <w:p>
+      <w:pPr>
+        <w:ind w:firstLine="0"/>
         <w:rPr>
           <w:b/>
           <w:bCs/>
           <w:iCs/>
         </w:rPr>
-        <w:t xml:space="preserve">s de </w:t>
-      </w:r>
-      <w:proofErr w:type="spellStart"/>
-      <w:r>
+      </w:pPr>
+    </w:p>
+    <w:p>
+      <w:pPr>
+        <w:ind w:firstLine="0"/>
         <w:rPr>
           <w:b/>
           <w:bCs/>
           <w:iCs/>
         </w:rPr>
-        <w:t>twitter</w:t>
-      </w:r>
-      <w:proofErr w:type="spellEnd"/>
+      </w:pPr>
       <w:r>
         <w:rPr>
           <w:b/>
           <w:bCs/>
           <w:iCs/>
         </w:rPr>
-        <w:t xml:space="preserve"> usando NLP y </w:t>
+        <w:lastRenderedPageBreak/>
+        <w:t>Análisis de sentimiento</w:t>
       </w:r>
       <w:r>
         <w:rPr>
@@ -2495,6 +2458,22 @@
           <w:bCs/>
           <w:iCs/>
         </w:rPr>
+        <w:t>s de twitter</w:t>
+      </w:r>
+      <w:r>
+        <w:rPr>
+          <w:b/>
+          <w:bCs/>
+          <w:iCs/>
+        </w:rPr>
+        <w:t xml:space="preserve"> usando NLP y </w:t>
+      </w:r>
+      <w:r>
+        <w:rPr>
+          <w:b/>
+          <w:bCs/>
+          <w:iCs/>
+        </w:rPr>
         <w:t>redes neuronales</w:t>
       </w:r>
     </w:p>
@@ -2503,7 +2482,6 @@
         <w:jc w:val="both"/>
       </w:pPr>
       <w:r>
-        <w:lastRenderedPageBreak/>
         <w:t xml:space="preserve">En este proyecto se </w:t>
       </w:r>
       <w:r>
@@ -2602,15 +2580,7 @@
         <w:t xml:space="preserve"> del proyecto, utilizado </w:t>
       </w:r>
       <w:r>
-        <w:t xml:space="preserve">ha sido </w:t>
-      </w:r>
-      <w:proofErr w:type="spellStart"/>
-      <w:r>
-        <w:t>un a</w:t>
-      </w:r>
-      <w:proofErr w:type="spellEnd"/>
-      <w:r>
-        <w:t xml:space="preserve"> red neuronal </w:t>
+        <w:t xml:space="preserve">ha sido un a red neuronal </w:t>
       </w:r>
       <w:r>
         <w:t xml:space="preserve">de 8 capas </w:t>
@@ -2619,20 +2589,12 @@
         <w:t>contando las capas de entrada y de salida.</w:t>
       </w:r>
       <w:r>
-        <w:t xml:space="preserve"> El resto de </w:t>
-      </w:r>
-      <w:proofErr w:type="gramStart"/>
-      <w:r>
-        <w:t>capas</w:t>
-      </w:r>
-      <w:proofErr w:type="gramEnd"/>
-      <w:r>
-        <w:t xml:space="preserve"> utilizadas, por orden, son las siguientes:</w:t>
-      </w:r>
-    </w:p>
-    <w:p>
-      <w:pPr>
-        <w:pStyle w:val="Prrafodelista"/>
+        <w:t xml:space="preserve"> El resto de capas utilizadas, por orden, son las siguientes:</w:t>
+      </w:r>
+    </w:p>
+    <w:p>
+      <w:pPr>
+        <w:pStyle w:val="aa"/>
         <w:numPr>
           <w:ilvl w:val="0"/>
           <w:numId w:val="4"/>
@@ -2653,7 +2615,7 @@
     </w:p>
     <w:p>
       <w:pPr>
-        <w:pStyle w:val="Prrafodelista"/>
+        <w:pStyle w:val="aa"/>
         <w:numPr>
           <w:ilvl w:val="0"/>
           <w:numId w:val="4"/>
@@ -2702,7 +2664,7 @@
     </w:p>
     <w:p>
       <w:pPr>
-        <w:pStyle w:val="Prrafodelista"/>
+        <w:pStyle w:val="aa"/>
         <w:numPr>
           <w:ilvl w:val="0"/>
           <w:numId w:val="4"/>
@@ -2734,7 +2696,7 @@
     </w:p>
     <w:p>
       <w:pPr>
-        <w:pStyle w:val="Prrafodelista"/>
+        <w:pStyle w:val="aa"/>
         <w:numPr>
           <w:ilvl w:val="0"/>
           <w:numId w:val="4"/>
@@ -2758,7 +2720,7 @@
     </w:p>
     <w:p>
       <w:pPr>
-        <w:pStyle w:val="Prrafodelista"/>
+        <w:pStyle w:val="aa"/>
         <w:numPr>
           <w:ilvl w:val="0"/>
           <w:numId w:val="4"/>
@@ -2782,7 +2744,7 @@
     </w:p>
     <w:p>
       <w:pPr>
-        <w:pStyle w:val="Prrafodelista"/>
+        <w:pStyle w:val="aa"/>
         <w:numPr>
           <w:ilvl w:val="0"/>
           <w:numId w:val="4"/>
@@ -2805,13 +2767,13 @@
       <w:pPr>
         <w:ind w:firstLine="0"/>
         <w:rPr>
-          <w:rStyle w:val="Hipervnculo"/>
-        </w:rPr>
-      </w:pPr>
-      <w:hyperlink r:id="rId12" w:history="1">
+          <w:rStyle w:val="a6"/>
+        </w:rPr>
+      </w:pPr>
+      <w:hyperlink r:id="rId11" w:history="1">
         <w:r>
           <w:rPr>
-            <w:rStyle w:val="Hipervnculo"/>
+            <w:rStyle w:val="a6"/>
           </w:rPr>
           <w:t>https://medium.com/analytics-vidhya/introduction-bd62190f6acd</w:t>
         </w:r>
@@ -2821,7 +2783,7 @@
       <w:pPr>
         <w:ind w:firstLine="0"/>
         <w:rPr>
-          <w:rStyle w:val="Hipervnculo"/>
+          <w:rStyle w:val="a6"/>
         </w:rPr>
       </w:pPr>
     </w:p>
@@ -2866,18 +2828,10 @@
       </w:r>
       <w:proofErr w:type="spellEnd"/>
       <w:r>
-        <w:t xml:space="preserve">, el </w:t>
-      </w:r>
-      <w:proofErr w:type="gramStart"/>
-      <w:r>
-        <w:t xml:space="preserve">autor, </w:t>
-      </w:r>
-      <w:r>
-        <w:t xml:space="preserve"> analiza</w:t>
-      </w:r>
-      <w:proofErr w:type="gramEnd"/>
-      <w:r>
-        <w:t xml:space="preserve"> la relación entre </w:t>
+        <w:t xml:space="preserve">, el autor, </w:t>
+      </w:r>
+      <w:r>
+        <w:t xml:space="preserve"> analiza la relación entre </w:t>
       </w:r>
       <w:r>
         <w:t xml:space="preserve">los </w:t>
@@ -2942,10 +2896,22 @@
         <w:t xml:space="preserve">y predictiva usando el coeficiente de correlación de Pearson </w:t>
       </w:r>
       <w:r>
-        <w:t xml:space="preserve">y modelos de machine </w:t>
+        <w:t xml:space="preserve">y modelos de </w:t>
+      </w:r>
+      <w:r>
+        <w:rPr>
+          <w:i/>
+        </w:rPr>
+        <w:t>machine</w:t>
+      </w:r>
+      <w:r>
+        <w:t xml:space="preserve"> </w:t>
       </w:r>
       <w:proofErr w:type="spellStart"/>
       <w:r>
+        <w:rPr>
+          <w:i/>
+        </w:rPr>
         <w:t>learning</w:t>
       </w:r>
       <w:proofErr w:type="spellEnd"/>
@@ -2958,13 +2924,8 @@
         <w:lastRenderedPageBreak/>
         <w:t xml:space="preserve">El análisis predictivo </w:t>
       </w:r>
-      <w:proofErr w:type="spellStart"/>
-      <w:r>
-        <w:t>esta</w:t>
-      </w:r>
-      <w:proofErr w:type="spellEnd"/>
-      <w:r>
-        <w:t xml:space="preserve"> diseñado para </w:t>
+      <w:r>
+        <w:t xml:space="preserve">esta diseñado para </w:t>
       </w:r>
       <w:r>
         <w:t>examinar la dependencia entre los datos de las redes sociales y los datos de</w:t>
@@ -2987,7 +2948,7 @@
     </w:p>
     <w:p>
       <w:pPr>
-        <w:pStyle w:val="Prrafodelista"/>
+        <w:pStyle w:val="aa"/>
         <w:numPr>
           <w:ilvl w:val="0"/>
           <w:numId w:val="4"/>
@@ -3002,7 +2963,7 @@
     </w:p>
     <w:p>
       <w:pPr>
-        <w:pStyle w:val="Prrafodelista"/>
+        <w:pStyle w:val="aa"/>
         <w:numPr>
           <w:ilvl w:val="0"/>
           <w:numId w:val="4"/>
@@ -3026,7 +2987,7 @@
     </w:p>
     <w:p>
       <w:pPr>
-        <w:pStyle w:val="Prrafodelista"/>
+        <w:pStyle w:val="aa"/>
         <w:numPr>
           <w:ilvl w:val="0"/>
           <w:numId w:val="4"/>
@@ -3041,7 +3002,7 @@
     </w:p>
     <w:p>
       <w:pPr>
-        <w:pStyle w:val="Prrafodelista"/>
+        <w:pStyle w:val="aa"/>
         <w:numPr>
           <w:ilvl w:val="0"/>
           <w:numId w:val="4"/>
@@ -3076,7 +3037,7 @@
     </w:p>
     <w:p>
       <w:pPr>
-        <w:pStyle w:val="Prrafodelista"/>
+        <w:pStyle w:val="aa"/>
         <w:numPr>
           <w:ilvl w:val="0"/>
           <w:numId w:val="4"/>
@@ -3104,7 +3065,7 @@
     </w:p>
     <w:p>
       <w:pPr>
-        <w:pStyle w:val="Prrafodelista"/>
+        <w:pStyle w:val="aa"/>
         <w:numPr>
           <w:ilvl w:val="0"/>
           <w:numId w:val="4"/>
@@ -3116,7 +3077,7 @@
     </w:p>
     <w:p>
       <w:pPr>
-        <w:pStyle w:val="Prrafodelista"/>
+        <w:pStyle w:val="aa"/>
         <w:numPr>
           <w:ilvl w:val="0"/>
           <w:numId w:val="4"/>
@@ -3128,7 +3089,7 @@
     </w:p>
     <w:p>
       <w:pPr>
-        <w:pStyle w:val="Prrafodelista"/>
+        <w:pStyle w:val="aa"/>
         <w:numPr>
           <w:ilvl w:val="0"/>
           <w:numId w:val="4"/>
@@ -3140,7 +3101,7 @@
     </w:p>
     <w:p>
       <w:pPr>
-        <w:pStyle w:val="Prrafodelista"/>
+        <w:pStyle w:val="aa"/>
         <w:numPr>
           <w:ilvl w:val="0"/>
           <w:numId w:val="4"/>
@@ -3171,7 +3132,7 @@
     </w:p>
     <w:p>
       <w:pPr>
-        <w:pStyle w:val="Prrafodelista"/>
+        <w:pStyle w:val="aa"/>
         <w:numPr>
           <w:ilvl w:val="0"/>
           <w:numId w:val="4"/>
@@ -3199,10 +3160,10 @@
       <w:pPr>
         <w:ind w:firstLine="0"/>
       </w:pPr>
-      <w:hyperlink r:id="rId13" w:history="1">
+      <w:hyperlink r:id="rId12" w:history="1">
         <w:r>
           <w:rPr>
-            <w:rStyle w:val="Hipervnculo"/>
+            <w:rStyle w:val="a6"/>
           </w:rPr>
           <w:t>https://trepo.tuni.fi/bitstream/handle/10024/118242/GuiHeng.pdf?sequence=2&amp;isAllowed=y</w:t>
         </w:r>
@@ -3221,21 +3182,6 @@
     <w:p>
       <w:pPr>
         <w:ind w:firstLine="0"/>
-      </w:pPr>
-    </w:p>
-    <w:p>
-      <w:pPr>
-        <w:ind w:firstLine="0"/>
-      </w:pPr>
-    </w:p>
-    <w:p>
-      <w:pPr>
-        <w:ind w:firstLine="0"/>
-      </w:pPr>
-    </w:p>
-    <w:p>
-      <w:pPr>
-        <w:ind w:firstLine="0"/>
         <w:rPr>
           <w:b/>
           <w:bCs/>
@@ -3329,7 +3275,7 @@
     </w:p>
     <w:p>
       <w:pPr>
-        <w:pStyle w:val="Prrafodelista"/>
+        <w:pStyle w:val="aa"/>
         <w:numPr>
           <w:ilvl w:val="0"/>
           <w:numId w:val="4"/>
@@ -3341,7 +3287,7 @@
     </w:p>
     <w:p>
       <w:pPr>
-        <w:pStyle w:val="Prrafodelista"/>
+        <w:pStyle w:val="aa"/>
         <w:numPr>
           <w:ilvl w:val="0"/>
           <w:numId w:val="4"/>
@@ -3349,17 +3295,24 @@
       </w:pPr>
       <w:proofErr w:type="spellStart"/>
       <w:r>
-        <w:lastRenderedPageBreak/>
         <w:t>Naive</w:t>
       </w:r>
       <w:proofErr w:type="spellEnd"/>
       <w:r>
-        <w:t xml:space="preserve"> Bayes.</w:t>
-      </w:r>
-    </w:p>
-    <w:p>
-      <w:pPr>
-        <w:pStyle w:val="Prrafodelista"/>
+        <w:t xml:space="preserve"> </w:t>
+      </w:r>
+      <w:proofErr w:type="spellStart"/>
+      <w:r>
+        <w:t>Bayes</w:t>
+      </w:r>
+      <w:proofErr w:type="spellEnd"/>
+      <w:r>
+        <w:t>.</w:t>
+      </w:r>
+    </w:p>
+    <w:p>
+      <w:pPr>
+        <w:pStyle w:val="aa"/>
         <w:numPr>
           <w:ilvl w:val="0"/>
           <w:numId w:val="4"/>
@@ -3374,13 +3327,13 @@
       <w:pPr>
         <w:ind w:firstLine="0"/>
         <w:rPr>
-          <w:rStyle w:val="Hipervnculo"/>
-        </w:rPr>
-      </w:pPr>
-      <w:hyperlink r:id="rId14" w:history="1">
+          <w:rStyle w:val="a6"/>
+        </w:rPr>
+      </w:pPr>
+      <w:hyperlink r:id="rId13" w:history="1">
         <w:r>
           <w:rPr>
-            <w:rStyle w:val="Hipervnculo"/>
+            <w:rStyle w:val="a6"/>
           </w:rPr>
           <w:t>http://cs229.stanford.edu/proj2015/029_report.pdf</w:t>
         </w:r>
@@ -3390,7 +3343,7 @@
       <w:pPr>
         <w:ind w:firstLine="0"/>
         <w:rPr>
-          <w:rStyle w:val="Hipervnculo"/>
+          <w:rStyle w:val="a6"/>
         </w:rPr>
       </w:pPr>
     </w:p>
@@ -3398,7 +3351,7 @@
       <w:pPr>
         <w:ind w:firstLine="0"/>
         <w:rPr>
-          <w:rStyle w:val="Hipervnculo"/>
+          <w:rStyle w:val="a6"/>
         </w:rPr>
       </w:pPr>
     </w:p>
@@ -3434,15 +3387,7 @@
     </w:p>
     <w:p>
       <w:r>
-        <w:t xml:space="preserve">En este trabajo, se propuso una arquitectura de software que considera el aprendizaje </w:t>
-      </w:r>
-      <w:proofErr w:type="gramStart"/>
-      <w:r>
-        <w:t>supervisado  para</w:t>
-      </w:r>
-      <w:proofErr w:type="gramEnd"/>
-      <w:r>
-        <w:t xml:space="preserve"> clasificar publicaciones de Facebook en tres emociones: alegría, enojo y tristeza.</w:t>
+        <w:t>En este trabajo, se propuso una arquitectura de software que considera el aprendizaje supervisado  para clasificar publicaciones de Facebook en tres emociones: alegría, enojo y tristeza.</w:t>
       </w:r>
     </w:p>
     <w:p>
@@ -3452,7 +3397,7 @@
     </w:p>
     <w:p>
       <w:pPr>
-        <w:pStyle w:val="Prrafodelista"/>
+        <w:pStyle w:val="aa"/>
         <w:numPr>
           <w:ilvl w:val="0"/>
           <w:numId w:val="4"/>
@@ -3464,13 +3409,13 @@
     </w:p>
     <w:p>
       <w:pPr>
-        <w:pStyle w:val="Prrafodelista"/>
+        <w:pStyle w:val="aa"/>
         <w:ind w:left="1080" w:firstLine="0"/>
       </w:pPr>
     </w:p>
     <w:p>
       <w:pPr>
-        <w:pStyle w:val="Prrafodelista"/>
+        <w:pStyle w:val="aa"/>
         <w:numPr>
           <w:ilvl w:val="0"/>
           <w:numId w:val="4"/>
@@ -3490,12 +3435,12 @@
     </w:p>
     <w:p>
       <w:pPr>
-        <w:pStyle w:val="Prrafodelista"/>
-      </w:pPr>
-    </w:p>
-    <w:p>
-      <w:pPr>
-        <w:pStyle w:val="Prrafodelista"/>
+        <w:pStyle w:val="aa"/>
+      </w:pPr>
+    </w:p>
+    <w:p>
+      <w:pPr>
+        <w:pStyle w:val="aa"/>
         <w:numPr>
           <w:ilvl w:val="0"/>
           <w:numId w:val="4"/>
@@ -3518,20 +3463,28 @@
       </w:r>
       <w:proofErr w:type="spellEnd"/>
       <w:r>
-        <w:t xml:space="preserve"> Bayes entrenado con publicaciones seleccionadas que alcanza un desempeño del 63 %.</w:t>
+        <w:t xml:space="preserve"> </w:t>
+      </w:r>
+      <w:proofErr w:type="spellStart"/>
+      <w:r>
+        <w:t>Bayes</w:t>
+      </w:r>
+      <w:proofErr w:type="spellEnd"/>
+      <w:r>
+        <w:t xml:space="preserve"> entrenado con publicaciones seleccionadas que alcanza un desempeño del 63 %.</w:t>
       </w:r>
     </w:p>
     <w:p>
       <w:pPr>
         <w:ind w:firstLine="0"/>
         <w:rPr>
-          <w:rStyle w:val="Hipervnculo"/>
-        </w:rPr>
-      </w:pPr>
-      <w:hyperlink r:id="rId15" w:history="1">
+          <w:rStyle w:val="a6"/>
+        </w:rPr>
+      </w:pPr>
+      <w:hyperlink r:id="rId14" w:history="1">
         <w:r>
           <w:rPr>
-            <w:rStyle w:val="Hipervnculo"/>
+            <w:rStyle w:val="a6"/>
           </w:rPr>
           <w:t>https://www.rcs.cic.ipn.mx/2014_75/Arquitectura%20Web%20para%20analisis%20de%20sentimientos%20en%20Facebook%20con%20enfoque%20semantico.pdf</w:t>
         </w:r>
@@ -3569,34 +3522,6 @@
       </w:r>
     </w:p>
     <w:p>
-      <w:pPr>
-        <w:ind w:firstLine="0"/>
-        <w:rPr>
-          <w:rStyle w:val="Hipervnculo"/>
-        </w:rPr>
-      </w:pPr>
-      <w:r>
-        <w:rPr>
-          <w:rStyle w:val="Hipervnculo"/>
-        </w:rPr>
-        <w:t xml:space="preserve">En este trabajo realizado por un alumno de la Universidad Complutense de Madrid se pone de manifiesto las bondades que ofrece el Análisis de sentimiento mostrando el uso de esta </w:t>
-      </w:r>
-      <w:proofErr w:type="spellStart"/>
-      <w:r>
-        <w:rPr>
-          <w:rStyle w:val="Hipervnculo"/>
-        </w:rPr>
-        <w:t>técncia</w:t>
-      </w:r>
-      <w:proofErr w:type="spellEnd"/>
-      <w:r>
-        <w:rPr>
-          <w:rStyle w:val="Hipervnculo"/>
-        </w:rPr>
-        <w:t xml:space="preserve"> por parte de la empresa Dell Technologies Inc.</w:t>
-      </w:r>
-    </w:p>
-    <w:p>
       <w:r>
         <w:t>La empresa</w:t>
       </w:r>
@@ -3607,11 +3532,7 @@
         <w:t xml:space="preserve">. </w:t>
       </w:r>
       <w:r>
-        <w:t xml:space="preserve">La medición se lleva a cabo utilizando una escala métrica que divide y </w:t>
-      </w:r>
-      <w:r>
-        <w:lastRenderedPageBreak/>
-        <w:t>etiqueta aquellos que facilitan una opinión dependiendo de la puntuación que hayan dado.</w:t>
+        <w:t>La medición se lleva a cabo utilizando una escala métrica que divide y etiqueta aquellos que facilitan una opinión dependiendo de la puntuación que hayan dado.</w:t>
       </w:r>
     </w:p>
     <w:p>
@@ -3638,7 +3559,7 @@
     </w:p>
     <w:p>
       <w:pPr>
-        <w:pStyle w:val="Prrafodelista"/>
+        <w:pStyle w:val="aa"/>
         <w:numPr>
           <w:ilvl w:val="0"/>
           <w:numId w:val="4"/>
@@ -3652,7 +3573,7 @@
     </w:p>
     <w:p>
       <w:pPr>
-        <w:pStyle w:val="Prrafodelista"/>
+        <w:pStyle w:val="aa"/>
         <w:numPr>
           <w:ilvl w:val="0"/>
           <w:numId w:val="4"/>
@@ -3660,13 +3581,14 @@
       </w:pPr>
       <w:proofErr w:type="spellStart"/>
       <w:r>
+        <w:lastRenderedPageBreak/>
         <w:t>Haddop</w:t>
       </w:r>
       <w:proofErr w:type="spellEnd"/>
     </w:p>
     <w:p>
       <w:pPr>
-        <w:pStyle w:val="Prrafodelista"/>
+        <w:pStyle w:val="aa"/>
         <w:numPr>
           <w:ilvl w:val="0"/>
           <w:numId w:val="4"/>
@@ -3679,7 +3601,30 @@
     <w:p>
       <w:pPr>
         <w:ind w:firstLine="0"/>
-      </w:pPr>
+        <w:rPr>
+          <w:rStyle w:val="a6"/>
+        </w:rPr>
+      </w:pPr>
+      <w:r>
+        <w:rPr>
+          <w:rStyle w:val="a6"/>
+        </w:rPr>
+        <w:t xml:space="preserve">En este trabajo realizado por un alumno de la Universidad Complutense de Madrid se pone de manifiesto las bondades que ofrece el Análisis de sentimiento mostrando el uso de esta </w:t>
+      </w:r>
+      <w:proofErr w:type="spellStart"/>
+      <w:r>
+        <w:rPr>
+          <w:rStyle w:val="a6"/>
+        </w:rPr>
+        <w:t>técncia</w:t>
+      </w:r>
+      <w:proofErr w:type="spellEnd"/>
+      <w:r>
+        <w:rPr>
+          <w:rStyle w:val="a6"/>
+        </w:rPr>
+        <w:t xml:space="preserve"> por parte de la empresa Dell Technologies Inc.</w:t>
+      </w:r>
     </w:p>
     <w:p>
       <w:pPr>
@@ -3688,50 +3633,574 @@
     </w:p>
     <w:p>
       <w:pPr>
+        <w:pStyle w:val="a5"/>
+        <w:spacing w:before="0" w:beforeAutospacing="0" w:after="0" w:afterAutospacing="0"/>
+        <w:rPr>
+          <w:rFonts w:ascii="Calibri" w:hAnsi="Calibri" w:cs="Calibri"/>
+        </w:rPr>
+      </w:pPr>
+      <w:r>
+        <w:rPr>
+          <w:rFonts w:ascii="Calibri" w:hAnsi="Calibri" w:cs="Calibri"/>
+          <w:b/>
+          <w:bCs/>
+          <w:color w:val="000000"/>
+          <w:shd w:val="clear" w:color="auto" w:fill="FFFFFF"/>
+        </w:rPr>
+        <w:t>Del Data-</w:t>
+      </w:r>
+      <w:proofErr w:type="spellStart"/>
+      <w:r>
+        <w:rPr>
+          <w:rFonts w:ascii="Calibri" w:hAnsi="Calibri" w:cs="Calibri"/>
+          <w:b/>
+          <w:bCs/>
+          <w:color w:val="000000"/>
+          <w:shd w:val="clear" w:color="auto" w:fill="FFFFFF"/>
+        </w:rPr>
+        <w:t>driven</w:t>
+      </w:r>
+      <w:proofErr w:type="spellEnd"/>
+      <w:r>
+        <w:rPr>
+          <w:rFonts w:ascii="Calibri" w:hAnsi="Calibri" w:cs="Calibri"/>
+          <w:b/>
+          <w:bCs/>
+          <w:color w:val="000000"/>
+          <w:shd w:val="clear" w:color="auto" w:fill="FFFFFF"/>
+        </w:rPr>
+        <w:t xml:space="preserve"> Al Data-</w:t>
+      </w:r>
+      <w:proofErr w:type="spellStart"/>
+      <w:r>
+        <w:rPr>
+          <w:rFonts w:ascii="Calibri" w:hAnsi="Calibri" w:cs="Calibri"/>
+          <w:b/>
+          <w:bCs/>
+          <w:color w:val="000000"/>
+          <w:shd w:val="clear" w:color="auto" w:fill="FFFFFF"/>
+        </w:rPr>
+        <w:t>feeling</w:t>
+      </w:r>
+      <w:proofErr w:type="spellEnd"/>
+      <w:r>
+        <w:rPr>
+          <w:rFonts w:ascii="Calibri" w:hAnsi="Calibri" w:cs="Calibri"/>
+          <w:b/>
+          <w:bCs/>
+          <w:color w:val="000000"/>
+          <w:shd w:val="clear" w:color="auto" w:fill="FFFFFF"/>
+        </w:rPr>
+        <w:t>: Análisis De Sentimiento En Tiempo Real De Mensajes En Español Sobre Divulgación Científica Usando Técnicas De Aprendizaje Automático</w:t>
+      </w:r>
+    </w:p>
+    <w:p>
+      <w:pPr>
+        <w:rPr>
+          <w:szCs w:val="24"/>
+          <w:lang w:val="en-US"/>
+        </w:rPr>
+      </w:pPr>
+    </w:p>
+    <w:p>
+      <w:pPr>
+        <w:pStyle w:val="a5"/>
+        <w:spacing w:before="0" w:beforeAutospacing="0" w:after="0" w:afterAutospacing="0"/>
+        <w:rPr>
+          <w:rFonts w:ascii="Calibri" w:hAnsi="Calibri" w:cs="Calibri"/>
+        </w:rPr>
+      </w:pPr>
+      <w:r>
+        <w:rPr>
+          <w:rFonts w:ascii="Calibri" w:hAnsi="Calibri" w:cs="Calibri"/>
+          <w:color w:val="000000"/>
+          <w:shd w:val="clear" w:color="auto" w:fill="FFFFFF"/>
+        </w:rPr>
+        <w:t xml:space="preserve">En esta obra los autores utilizan técnicas de aprendizaje automático para desarrollar un clasificador de sentimiento relacionados con mensajes publicados a tiempo real en Twitter. El nombre del prototipo es </w:t>
+      </w:r>
+      <w:proofErr w:type="spellStart"/>
+      <w:r>
+        <w:rPr>
+          <w:rFonts w:ascii="Calibri" w:hAnsi="Calibri" w:cs="Calibri"/>
+          <w:color w:val="000000"/>
+          <w:shd w:val="clear" w:color="auto" w:fill="FFFFFF"/>
+        </w:rPr>
+        <w:t>OpScience</w:t>
+      </w:r>
+      <w:proofErr w:type="spellEnd"/>
+      <w:r>
+        <w:rPr>
+          <w:rFonts w:ascii="Calibri" w:hAnsi="Calibri" w:cs="Calibri"/>
+          <w:color w:val="000000"/>
+          <w:shd w:val="clear" w:color="auto" w:fill="FFFFFF"/>
+        </w:rPr>
+        <w:t>. Para desarrollarlo, descargaron 200.000 tweets para construir el grupo de entrenamiento y etiquetaron 10.000 textos etiquetados, 5.000 positivos y 5.000 negativos, para analizar la polaridad de las opiniones en Twitter y centrando el estudio en la comunicación de la ciencia en español. De esta manera, el equipo refleja el desarrollo de un clasificador en tiempo real que hace uso de técnicas de aprendizaje automático.</w:t>
+      </w:r>
+    </w:p>
+    <w:p>
+      <w:pPr>
+        <w:pStyle w:val="a5"/>
+        <w:spacing w:before="0" w:beforeAutospacing="0" w:after="0" w:afterAutospacing="0"/>
+        <w:rPr>
+          <w:rFonts w:ascii="Calibri" w:hAnsi="Calibri" w:cs="Calibri"/>
+        </w:rPr>
+      </w:pPr>
+      <w:r>
+        <w:rPr>
+          <w:rFonts w:ascii="Calibri" w:hAnsi="Calibri" w:cs="Calibri"/>
+          <w:color w:val="000000"/>
+          <w:shd w:val="clear" w:color="auto" w:fill="FFFFFF"/>
+        </w:rPr>
+        <w:t>Este trabajo se basa en un estudio previo que observó que un detector de sentimiento basado en Twitter puede llegar a replicar la confianza del consumidor. El gran avance que presenta este proyecto es la utilización de un sistema de inteligencia artificial para evitar el continuo etiquetado manual de los textos del estudio. </w:t>
+      </w:r>
+    </w:p>
+    <w:p>
+      <w:pPr>
+        <w:pStyle w:val="a5"/>
+        <w:spacing w:before="0" w:beforeAutospacing="0" w:after="0" w:afterAutospacing="0"/>
+        <w:rPr>
+          <w:rFonts w:ascii="Calibri" w:hAnsi="Calibri" w:cs="Calibri"/>
+          <w:color w:val="000000"/>
+          <w:shd w:val="clear" w:color="auto" w:fill="FFFFFF"/>
+        </w:rPr>
+      </w:pPr>
+      <w:r>
+        <w:rPr>
+          <w:rFonts w:ascii="Calibri" w:hAnsi="Calibri" w:cs="Calibri"/>
+          <w:color w:val="000000"/>
+          <w:shd w:val="clear" w:color="auto" w:fill="FFFFFF"/>
+        </w:rPr>
+        <w:t>El objetivo principal de este prototipo surge de la pregunta “¿Podemos analizar una parte de los datos públicos disponibles en la red social Twitter para conocer actitudes, opiniones y sentimientos en torno a los temas de comunicación de la ciencia que se comparten en esa red, y avanzar hacia la predicción de tendencias o comportamientos futuros?” y cuyo objetivo se alcanza en el desarrollo de tres tareas principales:</w:t>
+      </w:r>
+    </w:p>
+    <w:p>
+      <w:pPr>
+        <w:pStyle w:val="a5"/>
+        <w:spacing w:before="0" w:beforeAutospacing="0" w:after="0" w:afterAutospacing="0"/>
+        <w:rPr>
+          <w:rFonts w:ascii="Calibri" w:hAnsi="Calibri" w:cs="Calibri"/>
+        </w:rPr>
+      </w:pPr>
+    </w:p>
+    <w:p>
+      <w:pPr>
+        <w:pStyle w:val="a5"/>
+        <w:numPr>
+          <w:ilvl w:val="0"/>
+          <w:numId w:val="5"/>
+        </w:numPr>
+        <w:spacing w:before="0" w:beforeAutospacing="0" w:after="0" w:afterAutospacing="0"/>
+        <w:textAlignment w:val="baseline"/>
+        <w:rPr>
+          <w:rFonts w:ascii="Calibri" w:hAnsi="Calibri" w:cs="Calibri"/>
+          <w:color w:val="000000"/>
+        </w:rPr>
+      </w:pPr>
+      <w:r>
+        <w:rPr>
+          <w:rFonts w:ascii="Calibri" w:hAnsi="Calibri" w:cs="Calibri"/>
+          <w:color w:val="000000"/>
+          <w:shd w:val="clear" w:color="auto" w:fill="FFFFFF"/>
+        </w:rPr>
+        <w:t>La construcción de un nuevo corpus de textos de tema científico en lenguaje español, clasificado por sentimiento positivo o negativo, para el entrenamiento del modelo de aprendizaje automático.</w:t>
+      </w:r>
+    </w:p>
+    <w:p>
+      <w:pPr>
+        <w:pStyle w:val="a5"/>
+        <w:numPr>
+          <w:ilvl w:val="0"/>
+          <w:numId w:val="5"/>
+        </w:numPr>
+        <w:spacing w:before="0" w:beforeAutospacing="0" w:after="0" w:afterAutospacing="0"/>
+        <w:textAlignment w:val="baseline"/>
+        <w:rPr>
+          <w:rFonts w:ascii="Calibri" w:hAnsi="Calibri" w:cs="Calibri"/>
+          <w:color w:val="000000"/>
+        </w:rPr>
+      </w:pPr>
+      <w:r>
+        <w:rPr>
+          <w:rFonts w:ascii="Calibri" w:hAnsi="Calibri" w:cs="Calibri"/>
+          <w:color w:val="000000"/>
+          <w:shd w:val="clear" w:color="auto" w:fill="FFFFFF"/>
+        </w:rPr>
+        <w:t>Aprendizaje automático supervisado por el que se lleva a cabo el entrenamiento del modelo al dividir el corpus en entrenamiento y validación en proporción 70%-30%. Los primeros manualmente etiquetados y los segundos incluidos para ajustar los parámetros del modelo.</w:t>
+      </w:r>
+    </w:p>
+    <w:p>
+      <w:pPr>
+        <w:pStyle w:val="a5"/>
+        <w:numPr>
+          <w:ilvl w:val="0"/>
+          <w:numId w:val="5"/>
+        </w:numPr>
+        <w:spacing w:before="0" w:beforeAutospacing="0" w:after="0" w:afterAutospacing="0"/>
+        <w:textAlignment w:val="baseline"/>
+        <w:rPr>
+          <w:rFonts w:ascii="Calibri" w:hAnsi="Calibri" w:cs="Calibri"/>
+          <w:color w:val="000000"/>
+        </w:rPr>
+      </w:pPr>
+      <w:r>
+        <w:rPr>
+          <w:rFonts w:ascii="Calibri" w:hAnsi="Calibri" w:cs="Calibri"/>
+          <w:color w:val="000000"/>
+          <w:shd w:val="clear" w:color="auto" w:fill="FFFFFF"/>
+        </w:rPr>
+        <w:t>La evaluación del modelo mediante la implementación del prototipo clasificador de sentimientos en tiempo real y su testeo con datos nuevos tomados a tiempo real de la red social.</w:t>
+      </w:r>
+    </w:p>
+    <w:p>
+      <w:pPr>
+        <w:rPr>
+          <w:szCs w:val="24"/>
+        </w:rPr>
+      </w:pPr>
+    </w:p>
+    <w:p>
+      <w:pPr>
+        <w:pStyle w:val="a5"/>
+        <w:spacing w:before="0" w:beforeAutospacing="0" w:after="0" w:afterAutospacing="0"/>
+        <w:rPr>
+          <w:rFonts w:ascii="Calibri" w:hAnsi="Calibri" w:cs="Calibri"/>
+        </w:rPr>
+      </w:pPr>
+      <w:r>
+        <w:rPr>
+          <w:rFonts w:ascii="Calibri" w:hAnsi="Calibri" w:cs="Calibri"/>
+          <w:color w:val="000000"/>
+          <w:shd w:val="clear" w:color="auto" w:fill="FFFFFF"/>
+        </w:rPr>
+        <w:t>Los algoritmos planteados en esta publicación son los siguientes:</w:t>
+      </w:r>
+    </w:p>
+    <w:p>
+      <w:pPr>
+        <w:pStyle w:val="a5"/>
+        <w:numPr>
+          <w:ilvl w:val="0"/>
+          <w:numId w:val="6"/>
+        </w:numPr>
+        <w:spacing w:before="0" w:beforeAutospacing="0" w:after="0" w:afterAutospacing="0"/>
+        <w:textAlignment w:val="baseline"/>
+        <w:rPr>
+          <w:rFonts w:ascii="Calibri" w:hAnsi="Calibri" w:cs="Calibri"/>
+          <w:color w:val="000000"/>
+        </w:rPr>
+      </w:pPr>
+      <w:r>
+        <w:rPr>
+          <w:rFonts w:ascii="Calibri" w:hAnsi="Calibri" w:cs="Calibri"/>
+          <w:color w:val="000000"/>
+          <w:shd w:val="clear" w:color="auto" w:fill="FFFFFF"/>
+        </w:rPr>
+        <w:t xml:space="preserve">Original </w:t>
+      </w:r>
+      <w:proofErr w:type="spellStart"/>
+      <w:r>
+        <w:rPr>
+          <w:rFonts w:ascii="Calibri" w:hAnsi="Calibri" w:cs="Calibri"/>
+          <w:color w:val="000000"/>
+          <w:shd w:val="clear" w:color="auto" w:fill="FFFFFF"/>
+        </w:rPr>
+        <w:t>Naive</w:t>
+      </w:r>
+      <w:proofErr w:type="spellEnd"/>
+      <w:r>
+        <w:rPr>
+          <w:rFonts w:ascii="Calibri" w:hAnsi="Calibri" w:cs="Calibri"/>
+          <w:color w:val="000000"/>
+          <w:shd w:val="clear" w:color="auto" w:fill="FFFFFF"/>
+        </w:rPr>
+        <w:t xml:space="preserve"> </w:t>
+      </w:r>
+      <w:proofErr w:type="spellStart"/>
+      <w:r>
+        <w:rPr>
+          <w:rFonts w:ascii="Calibri" w:hAnsi="Calibri" w:cs="Calibri"/>
+          <w:color w:val="000000"/>
+          <w:shd w:val="clear" w:color="auto" w:fill="FFFFFF"/>
+        </w:rPr>
+        <w:t>Bayes</w:t>
+      </w:r>
+      <w:proofErr w:type="spellEnd"/>
+    </w:p>
+    <w:p>
+      <w:pPr>
+        <w:pStyle w:val="a5"/>
+        <w:numPr>
+          <w:ilvl w:val="0"/>
+          <w:numId w:val="6"/>
+        </w:numPr>
+        <w:spacing w:before="0" w:beforeAutospacing="0" w:after="0" w:afterAutospacing="0"/>
+        <w:textAlignment w:val="baseline"/>
+        <w:rPr>
+          <w:rFonts w:ascii="Calibri" w:hAnsi="Calibri" w:cs="Calibri"/>
+          <w:color w:val="000000"/>
+        </w:rPr>
+      </w:pPr>
+      <w:proofErr w:type="spellStart"/>
+      <w:r>
+        <w:rPr>
+          <w:rFonts w:ascii="Calibri" w:hAnsi="Calibri" w:cs="Calibri"/>
+          <w:color w:val="000000"/>
+          <w:shd w:val="clear" w:color="auto" w:fill="FFFFFF"/>
+        </w:rPr>
+        <w:t>Naive</w:t>
+      </w:r>
+      <w:proofErr w:type="spellEnd"/>
+      <w:r>
+        <w:rPr>
+          <w:rFonts w:ascii="Calibri" w:hAnsi="Calibri" w:cs="Calibri"/>
+          <w:color w:val="000000"/>
+          <w:shd w:val="clear" w:color="auto" w:fill="FFFFFF"/>
+        </w:rPr>
+        <w:t xml:space="preserve"> </w:t>
+      </w:r>
+      <w:proofErr w:type="spellStart"/>
+      <w:r>
+        <w:rPr>
+          <w:rFonts w:ascii="Calibri" w:hAnsi="Calibri" w:cs="Calibri"/>
+          <w:color w:val="000000"/>
+          <w:shd w:val="clear" w:color="auto" w:fill="FFFFFF"/>
+        </w:rPr>
+        <w:t>Bayes</w:t>
+      </w:r>
+      <w:proofErr w:type="spellEnd"/>
+      <w:r>
+        <w:rPr>
+          <w:rFonts w:ascii="Calibri" w:hAnsi="Calibri" w:cs="Calibri"/>
+          <w:color w:val="000000"/>
+          <w:shd w:val="clear" w:color="auto" w:fill="FFFFFF"/>
+        </w:rPr>
+        <w:t xml:space="preserve"> </w:t>
+      </w:r>
+      <w:proofErr w:type="spellStart"/>
+      <w:r>
+        <w:rPr>
+          <w:rFonts w:ascii="Calibri" w:hAnsi="Calibri" w:cs="Calibri"/>
+          <w:color w:val="000000"/>
+          <w:shd w:val="clear" w:color="auto" w:fill="FFFFFF"/>
+        </w:rPr>
+        <w:t>for</w:t>
+      </w:r>
+      <w:proofErr w:type="spellEnd"/>
+      <w:r>
+        <w:rPr>
+          <w:rFonts w:ascii="Calibri" w:hAnsi="Calibri" w:cs="Calibri"/>
+          <w:color w:val="000000"/>
+          <w:shd w:val="clear" w:color="auto" w:fill="FFFFFF"/>
+        </w:rPr>
+        <w:t xml:space="preserve"> multimodal </w:t>
+      </w:r>
+      <w:proofErr w:type="spellStart"/>
+      <w:r>
+        <w:rPr>
+          <w:rFonts w:ascii="Calibri" w:hAnsi="Calibri" w:cs="Calibri"/>
+          <w:color w:val="000000"/>
+          <w:shd w:val="clear" w:color="auto" w:fill="FFFFFF"/>
+        </w:rPr>
+        <w:t>models</w:t>
+      </w:r>
+      <w:proofErr w:type="spellEnd"/>
+    </w:p>
+    <w:p>
+      <w:pPr>
+        <w:pStyle w:val="a5"/>
+        <w:numPr>
+          <w:ilvl w:val="0"/>
+          <w:numId w:val="6"/>
+        </w:numPr>
+        <w:spacing w:before="0" w:beforeAutospacing="0" w:after="0" w:afterAutospacing="0"/>
+        <w:textAlignment w:val="baseline"/>
+        <w:rPr>
+          <w:rFonts w:ascii="Calibri" w:hAnsi="Calibri" w:cs="Calibri"/>
+          <w:color w:val="000000"/>
+          <w:lang w:val="en-US"/>
+        </w:rPr>
+      </w:pPr>
+      <w:r>
+        <w:rPr>
+          <w:rFonts w:ascii="Calibri" w:hAnsi="Calibri" w:cs="Calibri"/>
+          <w:color w:val="000000"/>
+          <w:shd w:val="clear" w:color="auto" w:fill="FFFFFF"/>
+          <w:lang w:val="en-US"/>
+        </w:rPr>
+        <w:t>Naive Bayes for multivariate Bernoulli models</w:t>
+      </w:r>
+    </w:p>
+    <w:p>
+      <w:pPr>
+        <w:pStyle w:val="a5"/>
+        <w:numPr>
+          <w:ilvl w:val="0"/>
+          <w:numId w:val="6"/>
+        </w:numPr>
+        <w:spacing w:before="0" w:beforeAutospacing="0" w:after="0" w:afterAutospacing="0"/>
+        <w:textAlignment w:val="baseline"/>
+        <w:rPr>
+          <w:rFonts w:ascii="Calibri" w:hAnsi="Calibri" w:cs="Calibri"/>
+          <w:color w:val="000000"/>
+        </w:rPr>
+      </w:pPr>
+      <w:proofErr w:type="spellStart"/>
+      <w:r>
+        <w:rPr>
+          <w:rFonts w:ascii="Calibri" w:hAnsi="Calibri" w:cs="Calibri"/>
+          <w:color w:val="000000"/>
+          <w:shd w:val="clear" w:color="auto" w:fill="FFFFFF"/>
+        </w:rPr>
+        <w:lastRenderedPageBreak/>
+        <w:t>Logistic</w:t>
+      </w:r>
+      <w:proofErr w:type="spellEnd"/>
+      <w:r>
+        <w:rPr>
+          <w:rFonts w:ascii="Calibri" w:hAnsi="Calibri" w:cs="Calibri"/>
+          <w:color w:val="000000"/>
+          <w:shd w:val="clear" w:color="auto" w:fill="FFFFFF"/>
+        </w:rPr>
+        <w:t xml:space="preserve"> </w:t>
+      </w:r>
+      <w:proofErr w:type="spellStart"/>
+      <w:r>
+        <w:rPr>
+          <w:rFonts w:ascii="Calibri" w:hAnsi="Calibri" w:cs="Calibri"/>
+          <w:color w:val="000000"/>
+          <w:shd w:val="clear" w:color="auto" w:fill="FFFFFF"/>
+        </w:rPr>
+        <w:t>Regression</w:t>
+      </w:r>
+      <w:proofErr w:type="spellEnd"/>
+    </w:p>
+    <w:p>
+      <w:pPr>
+        <w:pStyle w:val="a5"/>
+        <w:numPr>
+          <w:ilvl w:val="0"/>
+          <w:numId w:val="6"/>
+        </w:numPr>
+        <w:spacing w:before="0" w:beforeAutospacing="0" w:after="0" w:afterAutospacing="0"/>
+        <w:textAlignment w:val="baseline"/>
+        <w:rPr>
+          <w:rFonts w:ascii="Calibri" w:hAnsi="Calibri" w:cs="Calibri"/>
+          <w:color w:val="000000"/>
+          <w:lang w:val="en-US"/>
+        </w:rPr>
+      </w:pPr>
+      <w:r>
+        <w:rPr>
+          <w:rFonts w:ascii="Calibri" w:hAnsi="Calibri" w:cs="Calibri"/>
+          <w:color w:val="000000"/>
+          <w:shd w:val="clear" w:color="auto" w:fill="FFFFFF"/>
+          <w:lang w:val="en-US"/>
+        </w:rPr>
+        <w:t>Linear Support Vector Classification (svc)</w:t>
+      </w:r>
+    </w:p>
+    <w:p>
+      <w:pPr>
+        <w:pStyle w:val="a5"/>
+        <w:numPr>
+          <w:ilvl w:val="0"/>
+          <w:numId w:val="6"/>
+        </w:numPr>
+        <w:spacing w:before="0" w:beforeAutospacing="0" w:after="0" w:afterAutospacing="0"/>
+        <w:textAlignment w:val="baseline"/>
+        <w:rPr>
+          <w:rFonts w:ascii="Calibri" w:hAnsi="Calibri" w:cs="Calibri"/>
+          <w:color w:val="000000"/>
+          <w:lang w:val="en-US"/>
+        </w:rPr>
+      </w:pPr>
+      <w:r>
+        <w:rPr>
+          <w:rFonts w:ascii="Calibri" w:hAnsi="Calibri" w:cs="Calibri"/>
+          <w:color w:val="000000"/>
+          <w:shd w:val="clear" w:color="auto" w:fill="FFFFFF"/>
+          <w:lang w:val="en-US"/>
+        </w:rPr>
+        <w:t>Linear classifiers with s</w:t>
+      </w:r>
+      <w:r>
+        <w:rPr>
+          <w:rFonts w:ascii="Calibri" w:hAnsi="Calibri" w:cs="Calibri"/>
+          <w:color w:val="000000"/>
+          <w:shd w:val="clear" w:color="auto" w:fill="FFFFFF"/>
+          <w:lang w:val="en-US"/>
+        </w:rPr>
+        <w:t>tochastic gradient descent</w:t>
+      </w:r>
+      <w:r>
+        <w:rPr>
+          <w:rFonts w:ascii="Calibri" w:hAnsi="Calibri" w:cs="Calibri"/>
+          <w:color w:val="000000"/>
+          <w:shd w:val="clear" w:color="auto" w:fill="FFFFFF"/>
+          <w:lang w:val="en-US"/>
+        </w:rPr>
+        <w:t xml:space="preserve"> training</w:t>
+      </w:r>
+    </w:p>
+    <w:p>
+      <w:pPr>
+        <w:pStyle w:val="a5"/>
+        <w:numPr>
+          <w:ilvl w:val="0"/>
+          <w:numId w:val="6"/>
+        </w:numPr>
+        <w:spacing w:before="0" w:beforeAutospacing="0" w:after="0" w:afterAutospacing="0"/>
+        <w:textAlignment w:val="baseline"/>
+        <w:rPr>
+          <w:rFonts w:ascii="Calibri" w:hAnsi="Calibri" w:cs="Calibri"/>
+          <w:color w:val="000000"/>
+        </w:rPr>
+      </w:pPr>
+      <w:r>
+        <w:rPr>
+          <w:rFonts w:ascii="Calibri" w:hAnsi="Calibri" w:cs="Calibri"/>
+          <w:color w:val="000000"/>
+          <w:shd w:val="clear" w:color="auto" w:fill="FFFFFF"/>
+        </w:rPr>
+        <w:t>Votación por intervalos de características</w:t>
+      </w:r>
+    </w:p>
+    <w:p>
+      <w:pPr>
         <w:ind w:firstLine="0"/>
-        <w:rPr>
-          <w:rStyle w:val="Hipervnculo"/>
-        </w:rPr>
-      </w:pPr>
-    </w:p>
-    <w:p>
-      <w:pPr>
+      </w:pPr>
+    </w:p>
+    <w:p>
+      <w:pPr>
+        <w:pStyle w:val="a5"/>
+        <w:spacing w:before="0" w:beforeAutospacing="0" w:after="0" w:afterAutospacing="0"/>
         <w:ind w:firstLine="0"/>
-        <w:rPr>
-          <w:rStyle w:val="Hipervnculo"/>
-        </w:rPr>
-      </w:pPr>
+      </w:pPr>
+      <w:r>
+        <w:fldChar w:fldCharType="begin"/>
+      </w:r>
+      <w:r>
+        <w:instrText xml:space="preserve"> HYPERLINK "https://revistas.urosario.edu.co/xml/5115/511562674006/html/index.html" </w:instrText>
+      </w:r>
+      <w:r>
+        <w:fldChar w:fldCharType="separate"/>
+      </w:r>
+      <w:r>
+        <w:rPr>
+          <w:rStyle w:val="a6"/>
+          <w:rFonts w:ascii="Arial" w:hAnsi="Arial" w:cs="Arial"/>
+          <w:color w:val="1155CC"/>
+          <w:shd w:val="clear" w:color="auto" w:fill="FFFFFF"/>
+        </w:rPr>
+        <w:t>https://revistas.urosario.edu.co/xml/5115/511562674006/html/index.html</w:t>
+      </w:r>
+      <w:r>
+        <w:fldChar w:fldCharType="end"/>
+      </w:r>
     </w:p>
     <w:p>
       <w:pPr>
         <w:ind w:firstLine="0"/>
-        <w:rPr>
-          <w:rStyle w:val="Hipervnculo"/>
-        </w:rPr>
-      </w:pPr>
-    </w:p>
-    <w:p>
-      <w:pPr>
-        <w:ind w:firstLine="0"/>
-      </w:pPr>
-    </w:p>
-    <w:p/>
-    <w:p>
-      <w:pPr>
-        <w:ind w:firstLine="0"/>
-      </w:pPr>
-    </w:p>
-    <w:p>
-      <w:pPr>
-        <w:rPr>
-          <w:b/>
-          <w:bCs/>
-          <w:iCs/>
-        </w:rPr>
-      </w:pPr>
-    </w:p>
-    <w:p>
-      <w:pPr>
         <w:rPr>
           <w:color w:val="2E75B5"/>
           <w:sz w:val="32"/>
@@ -3741,24 +4210,449 @@
     </w:p>
     <w:p>
       <w:pPr>
+        <w:pStyle w:val="a5"/>
+        <w:spacing w:before="0" w:beforeAutospacing="0" w:after="0" w:afterAutospacing="0"/>
+        <w:ind w:firstLine="0"/>
+        <w:rPr>
+          <w:rFonts w:ascii="Calibri" w:hAnsi="Calibri" w:cs="Calibri"/>
+        </w:rPr>
+      </w:pPr>
+      <w:r>
+        <w:rPr>
+          <w:rFonts w:ascii="Calibri" w:hAnsi="Calibri" w:cs="Calibri"/>
+          <w:b/>
+          <w:bCs/>
+          <w:color w:val="000000"/>
+          <w:shd w:val="clear" w:color="auto" w:fill="FFFFFF"/>
+        </w:rPr>
+        <w:t xml:space="preserve">Machine </w:t>
+      </w:r>
+      <w:proofErr w:type="spellStart"/>
+      <w:r>
+        <w:rPr>
+          <w:rFonts w:ascii="Calibri" w:hAnsi="Calibri" w:cs="Calibri"/>
+          <w:b/>
+          <w:bCs/>
+          <w:color w:val="000000"/>
+          <w:shd w:val="clear" w:color="auto" w:fill="FFFFFF"/>
+        </w:rPr>
+        <w:t>Learning</w:t>
+      </w:r>
+      <w:proofErr w:type="spellEnd"/>
+      <w:r>
+        <w:rPr>
+          <w:rFonts w:ascii="Calibri" w:hAnsi="Calibri" w:cs="Calibri"/>
+          <w:b/>
+          <w:bCs/>
+          <w:color w:val="000000"/>
+          <w:shd w:val="clear" w:color="auto" w:fill="FFFFFF"/>
+        </w:rPr>
+        <w:t xml:space="preserve"> aplicado al Trading</w:t>
+      </w:r>
+    </w:p>
+    <w:p>
+      <w:pPr>
+        <w:ind w:firstLine="0"/>
+        <w:rPr>
+          <w:szCs w:val="24"/>
+        </w:rPr>
+      </w:pPr>
+    </w:p>
+    <w:p>
+      <w:pPr>
+        <w:pStyle w:val="a5"/>
+        <w:spacing w:before="0" w:beforeAutospacing="0" w:after="0" w:afterAutospacing="0"/>
+        <w:rPr>
+          <w:rFonts w:ascii="Calibri" w:hAnsi="Calibri" w:cs="Calibri"/>
+        </w:rPr>
+      </w:pPr>
+      <w:r>
+        <w:rPr>
+          <w:rFonts w:ascii="Calibri" w:hAnsi="Calibri" w:cs="Calibri"/>
+          <w:color w:val="000000"/>
+          <w:shd w:val="clear" w:color="auto" w:fill="FFFFFF"/>
+        </w:rPr>
+        <w:t>En este artículo, la autora</w:t>
+      </w:r>
+      <w:r>
+        <w:rPr>
+          <w:rFonts w:ascii="Calibri" w:hAnsi="Calibri" w:cs="Calibri"/>
+          <w:color w:val="000000"/>
+          <w:shd w:val="clear" w:color="auto" w:fill="FFFFFF"/>
+        </w:rPr>
+        <w:t>, Macarena Salvador,</w:t>
+      </w:r>
+      <w:r>
+        <w:rPr>
+          <w:rFonts w:ascii="Calibri" w:hAnsi="Calibri" w:cs="Calibri"/>
+          <w:color w:val="000000"/>
+          <w:shd w:val="clear" w:color="auto" w:fill="FFFFFF"/>
+        </w:rPr>
+        <w:t xml:space="preserve"> realiza un acercamiento teórico mediante una recopilación de estudios relacionados con el uso del </w:t>
+      </w:r>
+      <w:r>
+        <w:rPr>
+          <w:rFonts w:ascii="Calibri" w:hAnsi="Calibri" w:cs="Calibri"/>
+          <w:i/>
+          <w:color w:val="000000"/>
+          <w:shd w:val="clear" w:color="auto" w:fill="FFFFFF"/>
+        </w:rPr>
+        <w:t xml:space="preserve">Machine </w:t>
+      </w:r>
+      <w:proofErr w:type="spellStart"/>
+      <w:r>
+        <w:rPr>
+          <w:rFonts w:ascii="Calibri" w:hAnsi="Calibri" w:cs="Calibri"/>
+          <w:i/>
+          <w:color w:val="000000"/>
+          <w:shd w:val="clear" w:color="auto" w:fill="FFFFFF"/>
+        </w:rPr>
+        <w:t>Learning</w:t>
+      </w:r>
+      <w:proofErr w:type="spellEnd"/>
+      <w:r>
+        <w:rPr>
+          <w:rFonts w:ascii="Calibri" w:hAnsi="Calibri" w:cs="Calibri"/>
+          <w:color w:val="000000"/>
+          <w:shd w:val="clear" w:color="auto" w:fill="FFFFFF"/>
+        </w:rPr>
+        <w:t xml:space="preserve"> para anticiparse a los movimientos de la bolsa y trabajar en la línea del </w:t>
+      </w:r>
+      <w:proofErr w:type="spellStart"/>
+      <w:r>
+        <w:rPr>
+          <w:rFonts w:ascii="Calibri" w:hAnsi="Calibri" w:cs="Calibri"/>
+          <w:i/>
+          <w:color w:val="000000"/>
+          <w:shd w:val="clear" w:color="auto" w:fill="FFFFFF"/>
+        </w:rPr>
+        <w:t>high</w:t>
+      </w:r>
+      <w:proofErr w:type="spellEnd"/>
+      <w:r>
+        <w:rPr>
+          <w:rFonts w:ascii="Calibri" w:hAnsi="Calibri" w:cs="Calibri"/>
+          <w:i/>
+          <w:color w:val="000000"/>
+          <w:shd w:val="clear" w:color="auto" w:fill="FFFFFF"/>
+        </w:rPr>
+        <w:t xml:space="preserve"> </w:t>
+      </w:r>
+      <w:proofErr w:type="spellStart"/>
+      <w:r>
+        <w:rPr>
+          <w:rFonts w:ascii="Calibri" w:hAnsi="Calibri" w:cs="Calibri"/>
+          <w:i/>
+          <w:color w:val="000000"/>
+          <w:shd w:val="clear" w:color="auto" w:fill="FFFFFF"/>
+        </w:rPr>
+        <w:t>frequency</w:t>
+      </w:r>
+      <w:proofErr w:type="spellEnd"/>
+      <w:r>
+        <w:rPr>
+          <w:rFonts w:ascii="Calibri" w:hAnsi="Calibri" w:cs="Calibri"/>
+          <w:i/>
+          <w:color w:val="000000"/>
+          <w:shd w:val="clear" w:color="auto" w:fill="FFFFFF"/>
+        </w:rPr>
+        <w:t xml:space="preserve"> </w:t>
+      </w:r>
+      <w:proofErr w:type="spellStart"/>
+      <w:r>
+        <w:rPr>
+          <w:rFonts w:ascii="Calibri" w:hAnsi="Calibri" w:cs="Calibri"/>
+          <w:i/>
+          <w:color w:val="000000"/>
+          <w:shd w:val="clear" w:color="auto" w:fill="FFFFFF"/>
+        </w:rPr>
+        <w:t>learning</w:t>
+      </w:r>
+      <w:proofErr w:type="spellEnd"/>
+      <w:r>
+        <w:rPr>
+          <w:rFonts w:ascii="Calibri" w:hAnsi="Calibri" w:cs="Calibri"/>
+          <w:color w:val="000000"/>
+          <w:shd w:val="clear" w:color="auto" w:fill="FFFFFF"/>
+        </w:rPr>
+        <w:t>, donde las órdenes  de compras y ventas tienen un gran volumen, contando con miles de operaciones en fracciones de segundo. Estas órdenes buscan pequeños márgenes de beneficios en cada opera</w:t>
+      </w:r>
+      <w:bookmarkStart w:id="8" w:name="_GoBack"/>
+      <w:bookmarkEnd w:id="8"/>
+      <w:r>
+        <w:rPr>
+          <w:rFonts w:ascii="Calibri" w:hAnsi="Calibri" w:cs="Calibri"/>
+          <w:color w:val="000000"/>
+          <w:shd w:val="clear" w:color="auto" w:fill="FFFFFF"/>
+        </w:rPr>
+        <w:t>ción. Esta metodología no se basa en predecir el valor futuro de los activos financieros, sino que aprovecha las pequeñas ineficiencias del mercado.</w:t>
+      </w:r>
+    </w:p>
+    <w:p>
+      <w:pPr>
+        <w:pStyle w:val="a5"/>
+        <w:spacing w:before="0" w:beforeAutospacing="0" w:after="0" w:afterAutospacing="0"/>
+        <w:ind w:firstLine="0"/>
+        <w:rPr>
+          <w:rFonts w:ascii="Calibri" w:hAnsi="Calibri" w:cs="Calibri"/>
+          <w:color w:val="000000"/>
+          <w:shd w:val="clear" w:color="auto" w:fill="FFFFFF"/>
+        </w:rPr>
+      </w:pPr>
+      <w:r>
+        <w:rPr>
+          <w:rFonts w:ascii="Calibri" w:hAnsi="Calibri" w:cs="Calibri"/>
+          <w:color w:val="000000"/>
+          <w:shd w:val="clear" w:color="auto" w:fill="FFFFFF"/>
+        </w:rPr>
+        <w:t>En este documento se desarrolla la teoría relacionada con las siguientes técnicas:</w:t>
+      </w:r>
+    </w:p>
+    <w:p>
+      <w:pPr>
+        <w:pStyle w:val="a5"/>
+        <w:spacing w:before="0" w:beforeAutospacing="0" w:after="0" w:afterAutospacing="0"/>
+        <w:ind w:firstLine="0"/>
+        <w:rPr>
+          <w:rFonts w:ascii="Calibri" w:hAnsi="Calibri" w:cs="Calibri"/>
+        </w:rPr>
+      </w:pPr>
+    </w:p>
+    <w:p>
+      <w:pPr>
+        <w:pStyle w:val="a5"/>
+        <w:numPr>
+          <w:ilvl w:val="0"/>
+          <w:numId w:val="7"/>
+        </w:numPr>
+        <w:spacing w:before="0" w:beforeAutospacing="0" w:after="0" w:afterAutospacing="0"/>
+        <w:textAlignment w:val="baseline"/>
+        <w:rPr>
+          <w:rFonts w:ascii="Calibri" w:hAnsi="Calibri" w:cs="Calibri"/>
+          <w:color w:val="000000"/>
+        </w:rPr>
+      </w:pPr>
+      <w:r>
+        <w:rPr>
+          <w:rFonts w:ascii="Calibri" w:hAnsi="Calibri" w:cs="Calibri"/>
+          <w:color w:val="000000"/>
+          <w:shd w:val="clear" w:color="auto" w:fill="FFFFFF"/>
+        </w:rPr>
+        <w:t>Árbol de decisión o SVM (</w:t>
+      </w:r>
+      <w:proofErr w:type="spellStart"/>
+      <w:r>
+        <w:rPr>
+          <w:rFonts w:ascii="Calibri" w:hAnsi="Calibri" w:cs="Calibri"/>
+          <w:color w:val="000000"/>
+          <w:shd w:val="clear" w:color="auto" w:fill="FFFFFF"/>
+        </w:rPr>
+        <w:t>Support</w:t>
+      </w:r>
+      <w:proofErr w:type="spellEnd"/>
+      <w:r>
+        <w:rPr>
+          <w:rFonts w:ascii="Calibri" w:hAnsi="Calibri" w:cs="Calibri"/>
+          <w:color w:val="000000"/>
+          <w:shd w:val="clear" w:color="auto" w:fill="FFFFFF"/>
+        </w:rPr>
+        <w:t xml:space="preserve"> Vector Mach), ​​para elegir los activos financieros que puedan dar mayor beneficio deducido a partir de sus características.</w:t>
+      </w:r>
+    </w:p>
+    <w:p>
+      <w:pPr>
+        <w:pStyle w:val="a5"/>
+        <w:numPr>
+          <w:ilvl w:val="0"/>
+          <w:numId w:val="7"/>
+        </w:numPr>
+        <w:spacing w:before="0" w:beforeAutospacing="0" w:after="0" w:afterAutospacing="0"/>
+        <w:textAlignment w:val="baseline"/>
+        <w:rPr>
+          <w:rFonts w:ascii="Calibri" w:hAnsi="Calibri" w:cs="Calibri"/>
+          <w:color w:val="000000"/>
+        </w:rPr>
+      </w:pPr>
+      <w:r>
+        <w:rPr>
+          <w:rFonts w:ascii="Calibri" w:hAnsi="Calibri" w:cs="Calibri"/>
+          <w:color w:val="000000"/>
+          <w:shd w:val="clear" w:color="auto" w:fill="FFFFFF"/>
+        </w:rPr>
+        <w:t xml:space="preserve">Modelo de decisión de </w:t>
+      </w:r>
+      <w:proofErr w:type="spellStart"/>
+      <w:r>
+        <w:rPr>
+          <w:rFonts w:ascii="Calibri" w:hAnsi="Calibri" w:cs="Calibri"/>
+          <w:color w:val="000000"/>
+          <w:shd w:val="clear" w:color="auto" w:fill="FFFFFF"/>
+        </w:rPr>
+        <w:t>Markov</w:t>
+      </w:r>
+      <w:proofErr w:type="spellEnd"/>
+    </w:p>
+    <w:p>
+      <w:pPr>
+        <w:pStyle w:val="a5"/>
+        <w:numPr>
+          <w:ilvl w:val="0"/>
+          <w:numId w:val="7"/>
+        </w:numPr>
+        <w:spacing w:before="0" w:beforeAutospacing="0" w:after="0" w:afterAutospacing="0"/>
+        <w:textAlignment w:val="baseline"/>
+        <w:rPr>
+          <w:rFonts w:ascii="Calibri" w:hAnsi="Calibri" w:cs="Calibri"/>
+          <w:color w:val="000000"/>
+        </w:rPr>
+      </w:pPr>
+      <w:r>
+        <w:rPr>
+          <w:rFonts w:ascii="Calibri" w:hAnsi="Calibri" w:cs="Calibri"/>
+          <w:color w:val="000000"/>
+          <w:shd w:val="clear" w:color="auto" w:fill="FFFFFF"/>
+        </w:rPr>
+        <w:t>Percepción Simple y multiplicada</w:t>
+      </w:r>
+    </w:p>
+    <w:p>
+      <w:pPr>
+        <w:pStyle w:val="a5"/>
+        <w:numPr>
+          <w:ilvl w:val="0"/>
+          <w:numId w:val="7"/>
+        </w:numPr>
+        <w:spacing w:before="0" w:beforeAutospacing="0" w:after="0" w:afterAutospacing="0"/>
+        <w:textAlignment w:val="baseline"/>
+        <w:rPr>
+          <w:rFonts w:ascii="Calibri" w:hAnsi="Calibri" w:cs="Calibri"/>
+          <w:color w:val="000000"/>
+        </w:rPr>
+      </w:pPr>
+      <w:r>
+        <w:rPr>
+          <w:rFonts w:ascii="Calibri" w:hAnsi="Calibri" w:cs="Calibri"/>
+          <w:color w:val="000000"/>
+          <w:shd w:val="clear" w:color="auto" w:fill="FFFFFF"/>
+        </w:rPr>
+        <w:t>Funciones de Redes Recurrentes</w:t>
+      </w:r>
+    </w:p>
+    <w:p>
+      <w:pPr>
+        <w:pStyle w:val="a5"/>
+        <w:numPr>
+          <w:ilvl w:val="0"/>
+          <w:numId w:val="7"/>
+        </w:numPr>
+        <w:spacing w:before="0" w:beforeAutospacing="0" w:after="0" w:afterAutospacing="0"/>
+        <w:textAlignment w:val="baseline"/>
+        <w:rPr>
+          <w:rFonts w:ascii="Calibri" w:hAnsi="Calibri" w:cs="Calibri"/>
+          <w:color w:val="000000"/>
+          <w:lang w:val="en-US"/>
+        </w:rPr>
+      </w:pPr>
+      <w:proofErr w:type="spellStart"/>
+      <w:r>
+        <w:rPr>
+          <w:rFonts w:ascii="Calibri" w:hAnsi="Calibri" w:cs="Calibri"/>
+          <w:color w:val="000000"/>
+          <w:shd w:val="clear" w:color="auto" w:fill="FFFFFF"/>
+          <w:lang w:val="en-US"/>
+        </w:rPr>
+        <w:t>Redes</w:t>
+      </w:r>
+      <w:proofErr w:type="spellEnd"/>
+      <w:r>
+        <w:rPr>
+          <w:rFonts w:ascii="Calibri" w:hAnsi="Calibri" w:cs="Calibri"/>
+          <w:color w:val="000000"/>
+          <w:shd w:val="clear" w:color="auto" w:fill="FFFFFF"/>
+          <w:lang w:val="en-US"/>
+        </w:rPr>
+        <w:t xml:space="preserve"> LSTM (Long short-term memory)</w:t>
+      </w:r>
+    </w:p>
+    <w:p>
+      <w:pPr>
+        <w:ind w:firstLine="0"/>
+        <w:rPr>
+          <w:color w:val="2E75B5"/>
+          <w:szCs w:val="24"/>
+          <w:lang w:val="en-US"/>
+        </w:rPr>
+      </w:pPr>
+    </w:p>
+    <w:p>
+      <w:pPr>
+        <w:pStyle w:val="a5"/>
+        <w:spacing w:before="0" w:beforeAutospacing="0" w:after="0" w:afterAutospacing="0"/>
+        <w:ind w:firstLine="0"/>
+        <w:rPr>
+          <w:rFonts w:ascii="Calibri" w:hAnsi="Calibri" w:cs="Calibri"/>
+          <w:lang w:val="en-US"/>
+        </w:rPr>
+      </w:pPr>
+      <w:hyperlink r:id="rId15" w:history="1">
+        <w:r>
+          <w:rPr>
+            <w:rStyle w:val="a6"/>
+            <w:rFonts w:ascii="Calibri" w:hAnsi="Calibri" w:cs="Calibri"/>
+            <w:color w:val="1155CC"/>
+            <w:shd w:val="clear" w:color="auto" w:fill="FFFFFF"/>
+            <w:lang w:val="en-US"/>
+          </w:rPr>
+          <w:t>https://repositorio.comillas.edu/rest/bitstreams/295750/retrieve</w:t>
+        </w:r>
+      </w:hyperlink>
+    </w:p>
+    <w:p>
+      <w:pPr>
+        <w:ind w:firstLine="0"/>
         <w:rPr>
           <w:color w:val="2E75B5"/>
           <w:sz w:val="32"/>
           <w:szCs w:val="32"/>
-        </w:rPr>
-      </w:pPr>
-      <w:r>
+          <w:lang w:val="en-US"/>
+        </w:rPr>
+      </w:pPr>
+    </w:p>
+    <w:p>
+      <w:pPr>
+        <w:ind w:firstLine="0"/>
+        <w:rPr>
+          <w:color w:val="2E75B5"/>
+          <w:sz w:val="32"/>
+          <w:szCs w:val="32"/>
+          <w:lang w:val="en-US"/>
+        </w:rPr>
+      </w:pPr>
+    </w:p>
+    <w:p>
+      <w:pPr>
+        <w:pStyle w:val="1"/>
+        <w:rPr>
+          <w:b/>
+          <w:lang w:val="en-US"/>
+        </w:rPr>
+      </w:pPr>
+      <w:bookmarkStart w:id="9" w:name="_Toc83230461"/>
+      <w:r>
+        <w:rPr>
+          <w:b/>
+          <w:lang w:val="en-US"/>
+        </w:rPr>
         <w:br w:type="page"/>
       </w:r>
     </w:p>
     <w:p>
       <w:pPr>
-        <w:pStyle w:val="Ttulo1"/>
-        <w:rPr>
-          <w:b/>
-        </w:rPr>
-      </w:pPr>
-      <w:bookmarkStart w:id="8" w:name="_Toc83230461"/>
+        <w:pStyle w:val="1"/>
+        <w:rPr>
+          <w:b/>
+        </w:rPr>
+      </w:pPr>
       <w:r>
         <w:rPr>
           <w:b/>
@@ -3766,7 +4660,7 @@
         <w:lastRenderedPageBreak/>
         <w:t>OBJETIVOS</w:t>
       </w:r>
-      <w:bookmarkEnd w:id="8"/>
+      <w:bookmarkEnd w:id="9"/>
     </w:p>
     <w:p>
       <w:pPr>
@@ -3799,23 +4693,7 @@
           <w:color w:val="7F7F7F"/>
           <w:szCs w:val="24"/>
         </w:rPr>
-        <w:t xml:space="preserve">El objetivo general debe dar solución </w:t>
-      </w:r>
-      <w:proofErr w:type="spellStart"/>
-      <w:r>
-        <w:rPr>
-          <w:color w:val="7F7F7F"/>
-          <w:szCs w:val="24"/>
-        </w:rPr>
-        <w:t>a</w:t>
-      </w:r>
-      <w:proofErr w:type="spellEnd"/>
-      <w:r>
-        <w:rPr>
-          <w:color w:val="7F7F7F"/>
-          <w:szCs w:val="24"/>
-        </w:rPr>
-        <w:t xml:space="preserve"> problema realmente retador en el área del BI o DS, y debe haber quedado bien justificado en el estado del arte.</w:t>
+        <w:t>El objetivo general debe dar solución a problema realmente retador en el área del BI o DS, y debe haber quedado bien justificado en el estado del arte.</w:t>
       </w:r>
     </w:p>
     <w:p>
@@ -4007,19 +4885,19 @@
     <w:p/>
     <w:p>
       <w:pPr>
-        <w:pStyle w:val="Ttulo1"/>
-        <w:rPr>
-          <w:b/>
-        </w:rPr>
-      </w:pPr>
-      <w:bookmarkStart w:id="9" w:name="_Toc83230462"/>
+        <w:pStyle w:val="1"/>
+        <w:rPr>
+          <w:b/>
+        </w:rPr>
+      </w:pPr>
+      <w:bookmarkStart w:id="10" w:name="_Toc83230462"/>
       <w:r>
         <w:rPr>
           <w:b/>
         </w:rPr>
         <w:t>SOLUCIÓN PLANTEADA</w:t>
       </w:r>
-      <w:bookmarkEnd w:id="9"/>
+      <w:bookmarkEnd w:id="10"/>
     </w:p>
     <w:p>
       <w:pPr>
@@ -4047,30 +4925,14 @@
           <w:szCs w:val="24"/>
         </w:rPr>
       </w:pPr>
-      <w:bookmarkStart w:id="10" w:name="_tyjcwt" w:colFirst="0" w:colLast="0"/>
-      <w:bookmarkEnd w:id="10"/>
+      <w:bookmarkStart w:id="11" w:name="_tyjcwt" w:colFirst="0" w:colLast="0"/>
+      <w:bookmarkEnd w:id="11"/>
       <w:r>
         <w:rPr>
           <w:color w:val="7F7F7F"/>
           <w:szCs w:val="24"/>
         </w:rPr>
-        <w:t xml:space="preserve">La metodología que debe utilizar el estudiante de </w:t>
-      </w:r>
-      <w:proofErr w:type="gramStart"/>
-      <w:r>
-        <w:rPr>
-          <w:color w:val="7F7F7F"/>
-          <w:szCs w:val="24"/>
-        </w:rPr>
-        <w:t>master</w:t>
-      </w:r>
-      <w:proofErr w:type="gramEnd"/>
-      <w:r>
-        <w:rPr>
-          <w:color w:val="7F7F7F"/>
-          <w:szCs w:val="24"/>
-        </w:rPr>
-        <w:t xml:space="preserve"> debe estar validada por la comunidad científica y el estudiante debe justificarlo.</w:t>
+        <w:t>La metodología que debe utilizar el estudiante de master debe estar validada por la comunidad científica y el estudiante debe justificarlo.</w:t>
       </w:r>
     </w:p>
     <w:p>
@@ -4303,29 +5165,29 @@
     <w:p/>
     <w:p>
       <w:pPr>
-        <w:pStyle w:val="Ttulo1"/>
-        <w:rPr>
-          <w:b/>
-        </w:rPr>
-      </w:pPr>
-    </w:p>
-    <w:p>
-      <w:pPr>
-        <w:pStyle w:val="Ttulo1"/>
-        <w:rPr>
-          <w:b/>
-        </w:rPr>
-      </w:pPr>
-      <w:bookmarkStart w:id="11" w:name="_1frvyl1cgni" w:colFirst="0" w:colLast="0"/>
-      <w:bookmarkStart w:id="12" w:name="_Toc83230463"/>
-      <w:bookmarkEnd w:id="11"/>
+        <w:pStyle w:val="1"/>
+        <w:rPr>
+          <w:b/>
+        </w:rPr>
+      </w:pPr>
+    </w:p>
+    <w:p>
+      <w:pPr>
+        <w:pStyle w:val="1"/>
+        <w:rPr>
+          <w:b/>
+        </w:rPr>
+      </w:pPr>
+      <w:bookmarkStart w:id="12" w:name="_1frvyl1cgni" w:colFirst="0" w:colLast="0"/>
+      <w:bookmarkStart w:id="13" w:name="_Toc83230463"/>
+      <w:bookmarkEnd w:id="12"/>
       <w:r>
         <w:rPr>
           <w:b/>
         </w:rPr>
         <w:t>EVALUACIÓN</w:t>
       </w:r>
-      <w:bookmarkEnd w:id="12"/>
+      <w:bookmarkEnd w:id="13"/>
     </w:p>
     <w:p>
       <w:pPr>
@@ -4389,19 +5251,19 @@
     <w:p/>
     <w:p>
       <w:pPr>
-        <w:pStyle w:val="Ttulo1"/>
-        <w:rPr>
-          <w:b/>
-        </w:rPr>
-      </w:pPr>
-      <w:bookmarkStart w:id="13" w:name="_Toc83230464"/>
+        <w:pStyle w:val="1"/>
+        <w:rPr>
+          <w:b/>
+        </w:rPr>
+      </w:pPr>
+      <w:bookmarkStart w:id="14" w:name="_Toc83230464"/>
       <w:r>
         <w:rPr>
           <w:b/>
         </w:rPr>
         <w:t>RESULTADOS</w:t>
       </w:r>
-      <w:bookmarkEnd w:id="13"/>
+      <w:bookmarkEnd w:id="14"/>
     </w:p>
     <w:p>
       <w:pPr>
@@ -4465,19 +5327,19 @@
     <w:p/>
     <w:p>
       <w:pPr>
-        <w:pStyle w:val="Ttulo1"/>
-        <w:rPr>
-          <w:b/>
-        </w:rPr>
-      </w:pPr>
-      <w:bookmarkStart w:id="14" w:name="_Toc83230465"/>
+        <w:pStyle w:val="1"/>
+        <w:rPr>
+          <w:b/>
+        </w:rPr>
+      </w:pPr>
+      <w:bookmarkStart w:id="15" w:name="_Toc83230465"/>
       <w:r>
         <w:rPr>
           <w:b/>
         </w:rPr>
         <w:t>CONCLUSIONES Y TRABAJOS FUTUROS</w:t>
       </w:r>
-      <w:bookmarkEnd w:id="14"/>
+      <w:bookmarkEnd w:id="15"/>
     </w:p>
     <w:p>
       <w:pPr>
@@ -4524,19 +5386,19 @@
     <w:p/>
     <w:p>
       <w:pPr>
-        <w:pStyle w:val="Ttulo1"/>
-        <w:rPr>
-          <w:b/>
-        </w:rPr>
-      </w:pPr>
-      <w:bookmarkStart w:id="15" w:name="_Toc83230466"/>
+        <w:pStyle w:val="1"/>
+        <w:rPr>
+          <w:b/>
+        </w:rPr>
+      </w:pPr>
+      <w:bookmarkStart w:id="16" w:name="_Toc83230466"/>
       <w:r>
         <w:rPr>
           <w:b/>
         </w:rPr>
         <w:t>REFERENCIAS</w:t>
       </w:r>
-      <w:bookmarkEnd w:id="15"/>
+      <w:bookmarkEnd w:id="16"/>
     </w:p>
     <w:p>
       <w:pPr>
@@ -4626,7 +5488,7 @@
 </file>
 
 <file path=word/endnotes.xml><?xml version="1.0" encoding="utf-8"?>
-<w:endnotes xmlns:wpc="http://schemas.microsoft.com/office/word/2010/wordprocessingCanvas" xmlns:cx="http://schemas.microsoft.com/office/drawing/2014/chartex" xmlns:cx1="http://schemas.microsoft.com/office/drawing/2015/9/8/chartex" xmlns:cx2="http://schemas.microsoft.com/office/drawing/2015/10/21/chartex" xmlns:cx3="http://schemas.microsoft.com/office/drawing/2016/5/9/chartex" xmlns:cx4="http://schemas.microsoft.com/office/drawing/2016/5/10/chartex" xmlns:cx5="http://schemas.microsoft.com/office/drawing/2016/5/11/chartex" xmlns:cx6="http://schemas.microsoft.com/office/drawing/2016/5/12/chartex" xmlns:cx7="http://schemas.microsoft.com/office/drawing/2016/5/13/chartex" xmlns:cx8="http://schemas.microsoft.com/office/drawing/2016/5/14/chartex" xmlns:mc="http://schemas.openxmlformats.org/markup-compatibility/2006" xmlns:aink="http://schemas.microsoft.com/office/drawing/2016/ink" xmlns:am3d="http://schemas.microsoft.com/office/drawing/2017/model3d" xmlns:o="urn:schemas-microsoft-com:office:office" xmlns:r="http://schemas.openxmlformats.org/officeDocument/2006/relationships" xmlns:m="http://schemas.openxmlformats.org/officeDocument/2006/math" xmlns:v="urn:schemas-microsoft-com:vml" xmlns:wp14="http://schemas.microsoft.com/office/word/2010/wordprocessingDrawing" xmlns:wp="http://schemas.openxmlformats.org/drawingml/2006/wordprocessingDrawing" xmlns:w10="urn:schemas-microsoft-com:office:word" xmlns:w="http://schemas.openxmlformats.org/wordprocessingml/2006/main" xmlns:w14="http://schemas.microsoft.com/office/word/2010/wordml" xmlns:w15="http://schemas.microsoft.com/office/word/2012/wordml" xmlns:w16cex="http://schemas.microsoft.com/office/word/2018/wordml/cex" xmlns:w16cid="http://schemas.microsoft.com/office/word/2016/wordml/cid" xmlns:w16="http://schemas.microsoft.com/office/word/2018/wordml" xmlns:w16sdtdh="http://schemas.microsoft.com/office/word/2020/wordml/sdtdatahash" xmlns:w16se="http://schemas.microsoft.com/office/word/2015/wordml/symex" xmlns:wpg="http://schemas.microsoft.com/office/word/2010/wordprocessingGroup" xmlns:wpi="http://schemas.microsoft.com/office/word/2010/wordprocessingInk" xmlns:wne="http://schemas.microsoft.com/office/word/2006/wordml" xmlns:wps="http://schemas.microsoft.com/office/word/2010/wordprocessingShape" mc:Ignorable="w14 w15 w16se w16cid w16 w16cex w16sdtdh wp14">
+<w:endnotes xmlns:wpc="http://schemas.microsoft.com/office/word/2010/wordprocessingCanvas" xmlns:cx="http://schemas.microsoft.com/office/drawing/2014/chartex" xmlns:cx1="http://schemas.microsoft.com/office/drawing/2015/9/8/chartex" xmlns:cx2="http://schemas.microsoft.com/office/drawing/2015/10/21/chartex" xmlns:cx3="http://schemas.microsoft.com/office/drawing/2016/5/9/chartex" xmlns:cx4="http://schemas.microsoft.com/office/drawing/2016/5/10/chartex" xmlns:cx5="http://schemas.microsoft.com/office/drawing/2016/5/11/chartex" xmlns:cx6="http://schemas.microsoft.com/office/drawing/2016/5/12/chartex" xmlns:cx7="http://schemas.microsoft.com/office/drawing/2016/5/13/chartex" xmlns:cx8="http://schemas.microsoft.com/office/drawing/2016/5/14/chartex" xmlns:mc="http://schemas.openxmlformats.org/markup-compatibility/2006" xmlns:aink="http://schemas.microsoft.com/office/drawing/2016/ink" xmlns:am3d="http://schemas.microsoft.com/office/drawing/2017/model3d" xmlns:o="urn:schemas-microsoft-com:office:office" xmlns:r="http://schemas.openxmlformats.org/officeDocument/2006/relationships" xmlns:m="http://schemas.openxmlformats.org/officeDocument/2006/math" xmlns:v="urn:schemas-microsoft-com:vml" xmlns:wp14="http://schemas.microsoft.com/office/word/2010/wordprocessingDrawing" xmlns:wp="http://schemas.openxmlformats.org/drawingml/2006/wordprocessingDrawing" xmlns:w10="urn:schemas-microsoft-com:office:word" xmlns:w="http://schemas.openxmlformats.org/wordprocessingml/2006/main" xmlns:w14="http://schemas.microsoft.com/office/word/2010/wordml" xmlns:w15="http://schemas.microsoft.com/office/word/2012/wordml" xmlns:w16cid="http://schemas.microsoft.com/office/word/2016/wordml/cid" xmlns:w16se="http://schemas.microsoft.com/office/word/2015/wordml/symex" xmlns:wpg="http://schemas.microsoft.com/office/word/2010/wordprocessingGroup" xmlns:wpi="http://schemas.microsoft.com/office/word/2010/wordprocessingInk" xmlns:wne="http://schemas.microsoft.com/office/word/2006/wordml" xmlns:wps="http://schemas.microsoft.com/office/word/2010/wordprocessingShape" mc:Ignorable="w14 w15 w16se w16cid wp14">
   <w:endnote w:type="separator" w:id="-1">
     <w:p>
       <w:pPr>
@@ -4651,7 +5513,7 @@
 </file>
 
 <file path=word/footer1.xml><?xml version="1.0" encoding="utf-8"?>
-<w:ftr xmlns:wpc="http://schemas.microsoft.com/office/word/2010/wordprocessingCanvas" xmlns:cx="http://schemas.microsoft.com/office/drawing/2014/chartex" xmlns:cx1="http://schemas.microsoft.com/office/drawing/2015/9/8/chartex" xmlns:cx2="http://schemas.microsoft.com/office/drawing/2015/10/21/chartex" xmlns:cx3="http://schemas.microsoft.com/office/drawing/2016/5/9/chartex" xmlns:cx4="http://schemas.microsoft.com/office/drawing/2016/5/10/chartex" xmlns:cx5="http://schemas.microsoft.com/office/drawing/2016/5/11/chartex" xmlns:cx6="http://schemas.microsoft.com/office/drawing/2016/5/12/chartex" xmlns:cx7="http://schemas.microsoft.com/office/drawing/2016/5/13/chartex" xmlns:cx8="http://schemas.microsoft.com/office/drawing/2016/5/14/chartex" xmlns:mc="http://schemas.openxmlformats.org/markup-compatibility/2006" xmlns:aink="http://schemas.microsoft.com/office/drawing/2016/ink" xmlns:am3d="http://schemas.microsoft.com/office/drawing/2017/model3d" xmlns:o="urn:schemas-microsoft-com:office:office" xmlns:r="http://schemas.openxmlformats.org/officeDocument/2006/relationships" xmlns:m="http://schemas.openxmlformats.org/officeDocument/2006/math" xmlns:v="urn:schemas-microsoft-com:vml" xmlns:wp14="http://schemas.microsoft.com/office/word/2010/wordprocessingDrawing" xmlns:wp="http://schemas.openxmlformats.org/drawingml/2006/wordprocessingDrawing" xmlns:w10="urn:schemas-microsoft-com:office:word" xmlns:w="http://schemas.openxmlformats.org/wordprocessingml/2006/main" xmlns:w14="http://schemas.microsoft.com/office/word/2010/wordml" xmlns:w15="http://schemas.microsoft.com/office/word/2012/wordml" xmlns:w16cex="http://schemas.microsoft.com/office/word/2018/wordml/cex" xmlns:w16cid="http://schemas.microsoft.com/office/word/2016/wordml/cid" xmlns:w16="http://schemas.microsoft.com/office/word/2018/wordml" xmlns:w16sdtdh="http://schemas.microsoft.com/office/word/2020/wordml/sdtdatahash" xmlns:w16se="http://schemas.microsoft.com/office/word/2015/wordml/symex" xmlns:wpg="http://schemas.microsoft.com/office/word/2010/wordprocessingGroup" xmlns:wpi="http://schemas.microsoft.com/office/word/2010/wordprocessingInk" xmlns:wne="http://schemas.microsoft.com/office/word/2006/wordml" xmlns:wps="http://schemas.microsoft.com/office/word/2010/wordprocessingShape" mc:Ignorable="w14 w15 w16se w16cid w16 w16cex w16sdtdh wp14">
+<w:ftr xmlns:wpc="http://schemas.microsoft.com/office/word/2010/wordprocessingCanvas" xmlns:cx="http://schemas.microsoft.com/office/drawing/2014/chartex" xmlns:cx1="http://schemas.microsoft.com/office/drawing/2015/9/8/chartex" xmlns:cx2="http://schemas.microsoft.com/office/drawing/2015/10/21/chartex" xmlns:cx3="http://schemas.microsoft.com/office/drawing/2016/5/9/chartex" xmlns:cx4="http://schemas.microsoft.com/office/drawing/2016/5/10/chartex" xmlns:cx5="http://schemas.microsoft.com/office/drawing/2016/5/11/chartex" xmlns:cx6="http://schemas.microsoft.com/office/drawing/2016/5/12/chartex" xmlns:cx7="http://schemas.microsoft.com/office/drawing/2016/5/13/chartex" xmlns:cx8="http://schemas.microsoft.com/office/drawing/2016/5/14/chartex" xmlns:mc="http://schemas.openxmlformats.org/markup-compatibility/2006" xmlns:aink="http://schemas.microsoft.com/office/drawing/2016/ink" xmlns:am3d="http://schemas.microsoft.com/office/drawing/2017/model3d" xmlns:o="urn:schemas-microsoft-com:office:office" xmlns:r="http://schemas.openxmlformats.org/officeDocument/2006/relationships" xmlns:m="http://schemas.openxmlformats.org/officeDocument/2006/math" xmlns:v="urn:schemas-microsoft-com:vml" xmlns:wp14="http://schemas.microsoft.com/office/word/2010/wordprocessingDrawing" xmlns:wp="http://schemas.openxmlformats.org/drawingml/2006/wordprocessingDrawing" xmlns:w10="urn:schemas-microsoft-com:office:word" xmlns:w="http://schemas.openxmlformats.org/wordprocessingml/2006/main" xmlns:w14="http://schemas.microsoft.com/office/word/2010/wordml" xmlns:w15="http://schemas.microsoft.com/office/word/2012/wordml" xmlns:w16cid="http://schemas.microsoft.com/office/word/2016/wordml/cid" xmlns:w16se="http://schemas.microsoft.com/office/word/2015/wordml/symex" xmlns:wpg="http://schemas.microsoft.com/office/word/2010/wordprocessingGroup" xmlns:wpi="http://schemas.microsoft.com/office/word/2010/wordprocessingInk" xmlns:wne="http://schemas.microsoft.com/office/word/2006/wordml" xmlns:wps="http://schemas.microsoft.com/office/word/2010/wordprocessingShape" mc:Ignorable="w14 w15 w16se w16cid wp14">
   <w:p>
     <w:pPr>
       <w:pBdr>
@@ -4842,7 +5704,7 @@
 </file>
 
 <file path=word/footnotes.xml><?xml version="1.0" encoding="utf-8"?>
-<w:footnotes xmlns:wpc="http://schemas.microsoft.com/office/word/2010/wordprocessingCanvas" xmlns:cx="http://schemas.microsoft.com/office/drawing/2014/chartex" xmlns:cx1="http://schemas.microsoft.com/office/drawing/2015/9/8/chartex" xmlns:cx2="http://schemas.microsoft.com/office/drawing/2015/10/21/chartex" xmlns:cx3="http://schemas.microsoft.com/office/drawing/2016/5/9/chartex" xmlns:cx4="http://schemas.microsoft.com/office/drawing/2016/5/10/chartex" xmlns:cx5="http://schemas.microsoft.com/office/drawing/2016/5/11/chartex" xmlns:cx6="http://schemas.microsoft.com/office/drawing/2016/5/12/chartex" xmlns:cx7="http://schemas.microsoft.com/office/drawing/2016/5/13/chartex" xmlns:cx8="http://schemas.microsoft.com/office/drawing/2016/5/14/chartex" xmlns:mc="http://schemas.openxmlformats.org/markup-compatibility/2006" xmlns:aink="http://schemas.microsoft.com/office/drawing/2016/ink" xmlns:am3d="http://schemas.microsoft.com/office/drawing/2017/model3d" xmlns:o="urn:schemas-microsoft-com:office:office" xmlns:r="http://schemas.openxmlformats.org/officeDocument/2006/relationships" xmlns:m="http://schemas.openxmlformats.org/officeDocument/2006/math" xmlns:v="urn:schemas-microsoft-com:vml" xmlns:wp14="http://schemas.microsoft.com/office/word/2010/wordprocessingDrawing" xmlns:wp="http://schemas.openxmlformats.org/drawingml/2006/wordprocessingDrawing" xmlns:w10="urn:schemas-microsoft-com:office:word" xmlns:w="http://schemas.openxmlformats.org/wordprocessingml/2006/main" xmlns:w14="http://schemas.microsoft.com/office/word/2010/wordml" xmlns:w15="http://schemas.microsoft.com/office/word/2012/wordml" xmlns:w16cex="http://schemas.microsoft.com/office/word/2018/wordml/cex" xmlns:w16cid="http://schemas.microsoft.com/office/word/2016/wordml/cid" xmlns:w16="http://schemas.microsoft.com/office/word/2018/wordml" xmlns:w16sdtdh="http://schemas.microsoft.com/office/word/2020/wordml/sdtdatahash" xmlns:w16se="http://schemas.microsoft.com/office/word/2015/wordml/symex" xmlns:wpg="http://schemas.microsoft.com/office/word/2010/wordprocessingGroup" xmlns:wpi="http://schemas.microsoft.com/office/word/2010/wordprocessingInk" xmlns:wne="http://schemas.microsoft.com/office/word/2006/wordml" xmlns:wps="http://schemas.microsoft.com/office/word/2010/wordprocessingShape" mc:Ignorable="w14 w15 w16se w16cid w16 w16cex w16sdtdh wp14">
+<w:footnotes xmlns:wpc="http://schemas.microsoft.com/office/word/2010/wordprocessingCanvas" xmlns:cx="http://schemas.microsoft.com/office/drawing/2014/chartex" xmlns:cx1="http://schemas.microsoft.com/office/drawing/2015/9/8/chartex" xmlns:cx2="http://schemas.microsoft.com/office/drawing/2015/10/21/chartex" xmlns:cx3="http://schemas.microsoft.com/office/drawing/2016/5/9/chartex" xmlns:cx4="http://schemas.microsoft.com/office/drawing/2016/5/10/chartex" xmlns:cx5="http://schemas.microsoft.com/office/drawing/2016/5/11/chartex" xmlns:cx6="http://schemas.microsoft.com/office/drawing/2016/5/12/chartex" xmlns:cx7="http://schemas.microsoft.com/office/drawing/2016/5/13/chartex" xmlns:cx8="http://schemas.microsoft.com/office/drawing/2016/5/14/chartex" xmlns:mc="http://schemas.openxmlformats.org/markup-compatibility/2006" xmlns:aink="http://schemas.microsoft.com/office/drawing/2016/ink" xmlns:am3d="http://schemas.microsoft.com/office/drawing/2017/model3d" xmlns:o="urn:schemas-microsoft-com:office:office" xmlns:r="http://schemas.openxmlformats.org/officeDocument/2006/relationships" xmlns:m="http://schemas.openxmlformats.org/officeDocument/2006/math" xmlns:v="urn:schemas-microsoft-com:vml" xmlns:wp14="http://schemas.microsoft.com/office/word/2010/wordprocessingDrawing" xmlns:wp="http://schemas.openxmlformats.org/drawingml/2006/wordprocessingDrawing" xmlns:w10="urn:schemas-microsoft-com:office:word" xmlns:w="http://schemas.openxmlformats.org/wordprocessingml/2006/main" xmlns:w14="http://schemas.microsoft.com/office/word/2010/wordml" xmlns:w15="http://schemas.microsoft.com/office/word/2012/wordml" xmlns:w16cid="http://schemas.microsoft.com/office/word/2016/wordml/cid" xmlns:w16se="http://schemas.microsoft.com/office/word/2015/wordml/symex" xmlns:wpg="http://schemas.microsoft.com/office/word/2010/wordprocessingGroup" xmlns:wpi="http://schemas.microsoft.com/office/word/2010/wordprocessingInk" xmlns:wne="http://schemas.microsoft.com/office/word/2006/wordml" xmlns:wps="http://schemas.microsoft.com/office/word/2010/wordprocessingShape" mc:Ignorable="w14 w15 w16se w16cid wp14">
   <w:footnote w:type="separator" w:id="-1">
     <w:p>
       <w:pPr>
@@ -4867,7 +5729,7 @@
 </file>
 
 <file path=word/header1.xml><?xml version="1.0" encoding="utf-8"?>
-<w:hdr xmlns:wpc="http://schemas.microsoft.com/office/word/2010/wordprocessingCanvas" xmlns:cx="http://schemas.microsoft.com/office/drawing/2014/chartex" xmlns:cx1="http://schemas.microsoft.com/office/drawing/2015/9/8/chartex" xmlns:cx2="http://schemas.microsoft.com/office/drawing/2015/10/21/chartex" xmlns:cx3="http://schemas.microsoft.com/office/drawing/2016/5/9/chartex" xmlns:cx4="http://schemas.microsoft.com/office/drawing/2016/5/10/chartex" xmlns:cx5="http://schemas.microsoft.com/office/drawing/2016/5/11/chartex" xmlns:cx6="http://schemas.microsoft.com/office/drawing/2016/5/12/chartex" xmlns:cx7="http://schemas.microsoft.com/office/drawing/2016/5/13/chartex" xmlns:cx8="http://schemas.microsoft.com/office/drawing/2016/5/14/chartex" xmlns:mc="http://schemas.openxmlformats.org/markup-compatibility/2006" xmlns:aink="http://schemas.microsoft.com/office/drawing/2016/ink" xmlns:am3d="http://schemas.microsoft.com/office/drawing/2017/model3d" xmlns:o="urn:schemas-microsoft-com:office:office" xmlns:r="http://schemas.openxmlformats.org/officeDocument/2006/relationships" xmlns:m="http://schemas.openxmlformats.org/officeDocument/2006/math" xmlns:v="urn:schemas-microsoft-com:vml" xmlns:wp14="http://schemas.microsoft.com/office/word/2010/wordprocessingDrawing" xmlns:wp="http://schemas.openxmlformats.org/drawingml/2006/wordprocessingDrawing" xmlns:w10="urn:schemas-microsoft-com:office:word" xmlns:w="http://schemas.openxmlformats.org/wordprocessingml/2006/main" xmlns:w14="http://schemas.microsoft.com/office/word/2010/wordml" xmlns:w15="http://schemas.microsoft.com/office/word/2012/wordml" xmlns:w16cex="http://schemas.microsoft.com/office/word/2018/wordml/cex" xmlns:w16cid="http://schemas.microsoft.com/office/word/2016/wordml/cid" xmlns:w16="http://schemas.microsoft.com/office/word/2018/wordml" xmlns:w16sdtdh="http://schemas.microsoft.com/office/word/2020/wordml/sdtdatahash" xmlns:w16se="http://schemas.microsoft.com/office/word/2015/wordml/symex" xmlns:wpg="http://schemas.microsoft.com/office/word/2010/wordprocessingGroup" xmlns:wpi="http://schemas.microsoft.com/office/word/2010/wordprocessingInk" xmlns:wne="http://schemas.microsoft.com/office/word/2006/wordml" xmlns:wps="http://schemas.microsoft.com/office/word/2010/wordprocessingShape" mc:Ignorable="w14 w15 w16se w16cid w16 w16cex w16sdtdh wp14">
+<w:hdr xmlns:wpc="http://schemas.microsoft.com/office/word/2010/wordprocessingCanvas" xmlns:cx="http://schemas.microsoft.com/office/drawing/2014/chartex" xmlns:cx1="http://schemas.microsoft.com/office/drawing/2015/9/8/chartex" xmlns:cx2="http://schemas.microsoft.com/office/drawing/2015/10/21/chartex" xmlns:cx3="http://schemas.microsoft.com/office/drawing/2016/5/9/chartex" xmlns:cx4="http://schemas.microsoft.com/office/drawing/2016/5/10/chartex" xmlns:cx5="http://schemas.microsoft.com/office/drawing/2016/5/11/chartex" xmlns:cx6="http://schemas.microsoft.com/office/drawing/2016/5/12/chartex" xmlns:cx7="http://schemas.microsoft.com/office/drawing/2016/5/13/chartex" xmlns:cx8="http://schemas.microsoft.com/office/drawing/2016/5/14/chartex" xmlns:mc="http://schemas.openxmlformats.org/markup-compatibility/2006" xmlns:aink="http://schemas.microsoft.com/office/drawing/2016/ink" xmlns:am3d="http://schemas.microsoft.com/office/drawing/2017/model3d" xmlns:o="urn:schemas-microsoft-com:office:office" xmlns:r="http://schemas.openxmlformats.org/officeDocument/2006/relationships" xmlns:m="http://schemas.openxmlformats.org/officeDocument/2006/math" xmlns:v="urn:schemas-microsoft-com:vml" xmlns:wp14="http://schemas.microsoft.com/office/word/2010/wordprocessingDrawing" xmlns:wp="http://schemas.openxmlformats.org/drawingml/2006/wordprocessingDrawing" xmlns:w10="urn:schemas-microsoft-com:office:word" xmlns:w="http://schemas.openxmlformats.org/wordprocessingml/2006/main" xmlns:w14="http://schemas.microsoft.com/office/word/2010/wordml" xmlns:w15="http://schemas.microsoft.com/office/word/2012/wordml" xmlns:w16cid="http://schemas.microsoft.com/office/word/2016/wordml/cid" xmlns:w16se="http://schemas.microsoft.com/office/word/2015/wordml/symex" xmlns:wpg="http://schemas.microsoft.com/office/word/2010/wordprocessingGroup" xmlns:wpi="http://schemas.microsoft.com/office/word/2010/wordprocessingInk" xmlns:wne="http://schemas.microsoft.com/office/word/2006/wordml" xmlns:wps="http://schemas.microsoft.com/office/word/2010/wordprocessingShape" mc:Ignorable="w14 w15 w16se w16cid wp14">
   <w:p>
     <w:pPr>
       <w:pBdr>
@@ -4958,7 +5820,7 @@
 </file>
 
 <file path=word/numbering.xml><?xml version="1.0" encoding="utf-8"?>
-<w:numbering xmlns:wpc="http://schemas.microsoft.com/office/word/2010/wordprocessingCanvas" xmlns:cx="http://schemas.microsoft.com/office/drawing/2014/chartex" xmlns:cx1="http://schemas.microsoft.com/office/drawing/2015/9/8/chartex" xmlns:cx2="http://schemas.microsoft.com/office/drawing/2015/10/21/chartex" xmlns:cx3="http://schemas.microsoft.com/office/drawing/2016/5/9/chartex" xmlns:cx4="http://schemas.microsoft.com/office/drawing/2016/5/10/chartex" xmlns:cx5="http://schemas.microsoft.com/office/drawing/2016/5/11/chartex" xmlns:cx6="http://schemas.microsoft.com/office/drawing/2016/5/12/chartex" xmlns:cx7="http://schemas.microsoft.com/office/drawing/2016/5/13/chartex" xmlns:cx8="http://schemas.microsoft.com/office/drawing/2016/5/14/chartex" xmlns:mc="http://schemas.openxmlformats.org/markup-compatibility/2006" xmlns:aink="http://schemas.microsoft.com/office/drawing/2016/ink" xmlns:am3d="http://schemas.microsoft.com/office/drawing/2017/model3d" xmlns:o="urn:schemas-microsoft-com:office:office" xmlns:r="http://schemas.openxmlformats.org/officeDocument/2006/relationships" xmlns:m="http://schemas.openxmlformats.org/officeDocument/2006/math" xmlns:v="urn:schemas-microsoft-com:vml" xmlns:wp14="http://schemas.microsoft.com/office/word/2010/wordprocessingDrawing" xmlns:wp="http://schemas.openxmlformats.org/drawingml/2006/wordprocessingDrawing" xmlns:w10="urn:schemas-microsoft-com:office:word" xmlns:w="http://schemas.openxmlformats.org/wordprocessingml/2006/main" xmlns:w14="http://schemas.microsoft.com/office/word/2010/wordml" xmlns:w15="http://schemas.microsoft.com/office/word/2012/wordml" xmlns:w16cex="http://schemas.microsoft.com/office/word/2018/wordml/cex" xmlns:w16cid="http://schemas.microsoft.com/office/word/2016/wordml/cid" xmlns:w16="http://schemas.microsoft.com/office/word/2018/wordml" xmlns:w16sdtdh="http://schemas.microsoft.com/office/word/2020/wordml/sdtdatahash" xmlns:w16se="http://schemas.microsoft.com/office/word/2015/wordml/symex" xmlns:wpg="http://schemas.microsoft.com/office/word/2010/wordprocessingGroup" xmlns:wpi="http://schemas.microsoft.com/office/word/2010/wordprocessingInk" xmlns:wne="http://schemas.microsoft.com/office/word/2006/wordml" xmlns:wps="http://schemas.microsoft.com/office/word/2010/wordprocessingShape" mc:Ignorable="w14 w15 w16se w16cid w16 w16cex w16sdtdh wp14">
+<w:numbering xmlns:wpc="http://schemas.microsoft.com/office/word/2010/wordprocessingCanvas" xmlns:cx="http://schemas.microsoft.com/office/drawing/2014/chartex" xmlns:cx1="http://schemas.microsoft.com/office/drawing/2015/9/8/chartex" xmlns:cx2="http://schemas.microsoft.com/office/drawing/2015/10/21/chartex" xmlns:cx3="http://schemas.microsoft.com/office/drawing/2016/5/9/chartex" xmlns:cx4="http://schemas.microsoft.com/office/drawing/2016/5/10/chartex" xmlns:cx5="http://schemas.microsoft.com/office/drawing/2016/5/11/chartex" xmlns:cx6="http://schemas.microsoft.com/office/drawing/2016/5/12/chartex" xmlns:cx7="http://schemas.microsoft.com/office/drawing/2016/5/13/chartex" xmlns:cx8="http://schemas.microsoft.com/office/drawing/2016/5/14/chartex" xmlns:mc="http://schemas.openxmlformats.org/markup-compatibility/2006" xmlns:aink="http://schemas.microsoft.com/office/drawing/2016/ink" xmlns:am3d="http://schemas.microsoft.com/office/drawing/2017/model3d" xmlns:o="urn:schemas-microsoft-com:office:office" xmlns:r="http://schemas.openxmlformats.org/officeDocument/2006/relationships" xmlns:m="http://schemas.openxmlformats.org/officeDocument/2006/math" xmlns:v="urn:schemas-microsoft-com:vml" xmlns:wp14="http://schemas.microsoft.com/office/word/2010/wordprocessingDrawing" xmlns:wp="http://schemas.openxmlformats.org/drawingml/2006/wordprocessingDrawing" xmlns:w10="urn:schemas-microsoft-com:office:word" xmlns:w="http://schemas.openxmlformats.org/wordprocessingml/2006/main" xmlns:w14="http://schemas.microsoft.com/office/word/2010/wordml" xmlns:w15="http://schemas.microsoft.com/office/word/2012/wordml" xmlns:w16cid="http://schemas.microsoft.com/office/word/2016/wordml/cid" xmlns:w16se="http://schemas.microsoft.com/office/word/2015/wordml/symex" xmlns:wpg="http://schemas.microsoft.com/office/word/2010/wordprocessingGroup" xmlns:wpi="http://schemas.microsoft.com/office/word/2010/wordprocessingInk" xmlns:wne="http://schemas.microsoft.com/office/word/2006/wordml" xmlns:wps="http://schemas.microsoft.com/office/word/2010/wordprocessingShape" mc:Ignorable="w14 w15 w16se w16cid wp14">
   <w:abstractNum w:abstractNumId="0" w15:restartNumberingAfterBreak="0">
     <w:nsid w:val="398F5355"/>
     <w:multiLevelType w:val="hybridMultilevel"/>
@@ -5271,6 +6133,155 @@
     </w:lvl>
   </w:abstractNum>
   <w:abstractNum w:abstractNumId="3" w15:restartNumberingAfterBreak="0">
+    <w:nsid w:val="40567357"/>
+    <w:multiLevelType w:val="multilevel"/>
+    <w:tmpl w:val="507C0AC2"/>
+    <w:lvl w:ilvl="0">
+      <w:start w:val="1"/>
+      <w:numFmt w:val="bullet"/>
+      <w:lvlText w:val=""/>
+      <w:lvlJc w:val="left"/>
+      <w:pPr>
+        <w:tabs>
+          <w:tab w:val="num" w:pos="720"/>
+        </w:tabs>
+        <w:ind w:left="720" w:hanging="360"/>
+      </w:pPr>
+      <w:rPr>
+        <w:rFonts w:ascii="Symbol" w:hAnsi="Symbol" w:hint="default"/>
+        <w:sz w:val="20"/>
+      </w:rPr>
+    </w:lvl>
+    <w:lvl w:ilvl="1" w:tentative="1">
+      <w:start w:val="1"/>
+      <w:numFmt w:val="bullet"/>
+      <w:lvlText w:val="o"/>
+      <w:lvlJc w:val="left"/>
+      <w:pPr>
+        <w:tabs>
+          <w:tab w:val="num" w:pos="1440"/>
+        </w:tabs>
+        <w:ind w:left="1440" w:hanging="360"/>
+      </w:pPr>
+      <w:rPr>
+        <w:rFonts w:ascii="Courier New" w:hAnsi="Courier New" w:hint="default"/>
+        <w:sz w:val="20"/>
+      </w:rPr>
+    </w:lvl>
+    <w:lvl w:ilvl="2" w:tentative="1">
+      <w:start w:val="1"/>
+      <w:numFmt w:val="bullet"/>
+      <w:lvlText w:val=""/>
+      <w:lvlJc w:val="left"/>
+      <w:pPr>
+        <w:tabs>
+          <w:tab w:val="num" w:pos="2160"/>
+        </w:tabs>
+        <w:ind w:left="2160" w:hanging="360"/>
+      </w:pPr>
+      <w:rPr>
+        <w:rFonts w:ascii="Wingdings" w:hAnsi="Wingdings" w:hint="default"/>
+        <w:sz w:val="20"/>
+      </w:rPr>
+    </w:lvl>
+    <w:lvl w:ilvl="3" w:tentative="1">
+      <w:start w:val="1"/>
+      <w:numFmt w:val="bullet"/>
+      <w:lvlText w:val=""/>
+      <w:lvlJc w:val="left"/>
+      <w:pPr>
+        <w:tabs>
+          <w:tab w:val="num" w:pos="2880"/>
+        </w:tabs>
+        <w:ind w:left="2880" w:hanging="360"/>
+      </w:pPr>
+      <w:rPr>
+        <w:rFonts w:ascii="Wingdings" w:hAnsi="Wingdings" w:hint="default"/>
+        <w:sz w:val="20"/>
+      </w:rPr>
+    </w:lvl>
+    <w:lvl w:ilvl="4" w:tentative="1">
+      <w:start w:val="1"/>
+      <w:numFmt w:val="bullet"/>
+      <w:lvlText w:val=""/>
+      <w:lvlJc w:val="left"/>
+      <w:pPr>
+        <w:tabs>
+          <w:tab w:val="num" w:pos="3600"/>
+        </w:tabs>
+        <w:ind w:left="3600" w:hanging="360"/>
+      </w:pPr>
+      <w:rPr>
+        <w:rFonts w:ascii="Wingdings" w:hAnsi="Wingdings" w:hint="default"/>
+        <w:sz w:val="20"/>
+      </w:rPr>
+    </w:lvl>
+    <w:lvl w:ilvl="5" w:tentative="1">
+      <w:start w:val="1"/>
+      <w:numFmt w:val="bullet"/>
+      <w:lvlText w:val=""/>
+      <w:lvlJc w:val="left"/>
+      <w:pPr>
+        <w:tabs>
+          <w:tab w:val="num" w:pos="4320"/>
+        </w:tabs>
+        <w:ind w:left="4320" w:hanging="360"/>
+      </w:pPr>
+      <w:rPr>
+        <w:rFonts w:ascii="Wingdings" w:hAnsi="Wingdings" w:hint="default"/>
+        <w:sz w:val="20"/>
+      </w:rPr>
+    </w:lvl>
+    <w:lvl w:ilvl="6" w:tentative="1">
+      <w:start w:val="1"/>
+      <w:numFmt w:val="bullet"/>
+      <w:lvlText w:val=""/>
+      <w:lvlJc w:val="left"/>
+      <w:pPr>
+        <w:tabs>
+          <w:tab w:val="num" w:pos="5040"/>
+        </w:tabs>
+        <w:ind w:left="5040" w:hanging="360"/>
+      </w:pPr>
+      <w:rPr>
+        <w:rFonts w:ascii="Wingdings" w:hAnsi="Wingdings" w:hint="default"/>
+        <w:sz w:val="20"/>
+      </w:rPr>
+    </w:lvl>
+    <w:lvl w:ilvl="7" w:tentative="1">
+      <w:start w:val="1"/>
+      <w:numFmt w:val="bullet"/>
+      <w:lvlText w:val=""/>
+      <w:lvlJc w:val="left"/>
+      <w:pPr>
+        <w:tabs>
+          <w:tab w:val="num" w:pos="5760"/>
+        </w:tabs>
+        <w:ind w:left="5760" w:hanging="360"/>
+      </w:pPr>
+      <w:rPr>
+        <w:rFonts w:ascii="Wingdings" w:hAnsi="Wingdings" w:hint="default"/>
+        <w:sz w:val="20"/>
+      </w:rPr>
+    </w:lvl>
+    <w:lvl w:ilvl="8" w:tentative="1">
+      <w:start w:val="1"/>
+      <w:numFmt w:val="bullet"/>
+      <w:lvlText w:val=""/>
+      <w:lvlJc w:val="left"/>
+      <w:pPr>
+        <w:tabs>
+          <w:tab w:val="num" w:pos="6480"/>
+        </w:tabs>
+        <w:ind w:left="6480" w:hanging="360"/>
+      </w:pPr>
+      <w:rPr>
+        <w:rFonts w:ascii="Wingdings" w:hAnsi="Wingdings" w:hint="default"/>
+        <w:sz w:val="20"/>
+      </w:rPr>
+    </w:lvl>
+  </w:abstractNum>
+  <w:abstractNum w:abstractNumId="4" w15:restartNumberingAfterBreak="0">
     <w:nsid w:val="46B42807"/>
     <w:multiLevelType w:val="multilevel"/>
     <w:tmpl w:val="951A891C"/>
@@ -5380,11 +6391,273 @@
       </w:rPr>
     </w:lvl>
   </w:abstractNum>
+  <w:abstractNum w:abstractNumId="5" w15:restartNumberingAfterBreak="0">
+    <w:nsid w:val="4E140B27"/>
+    <w:multiLevelType w:val="multilevel"/>
+    <w:tmpl w:val="0E08990A"/>
+    <w:lvl w:ilvl="0">
+      <w:start w:val="1"/>
+      <w:numFmt w:val="decimal"/>
+      <w:lvlText w:val="%1."/>
+      <w:lvlJc w:val="left"/>
+      <w:pPr>
+        <w:tabs>
+          <w:tab w:val="num" w:pos="720"/>
+        </w:tabs>
+        <w:ind w:left="720" w:hanging="360"/>
+      </w:pPr>
+    </w:lvl>
+    <w:lvl w:ilvl="1" w:tentative="1">
+      <w:start w:val="1"/>
+      <w:numFmt w:val="decimal"/>
+      <w:lvlText w:val="%2."/>
+      <w:lvlJc w:val="left"/>
+      <w:pPr>
+        <w:tabs>
+          <w:tab w:val="num" w:pos="1440"/>
+        </w:tabs>
+        <w:ind w:left="1440" w:hanging="360"/>
+      </w:pPr>
+    </w:lvl>
+    <w:lvl w:ilvl="2" w:tentative="1">
+      <w:start w:val="1"/>
+      <w:numFmt w:val="decimal"/>
+      <w:lvlText w:val="%3."/>
+      <w:lvlJc w:val="left"/>
+      <w:pPr>
+        <w:tabs>
+          <w:tab w:val="num" w:pos="2160"/>
+        </w:tabs>
+        <w:ind w:left="2160" w:hanging="360"/>
+      </w:pPr>
+    </w:lvl>
+    <w:lvl w:ilvl="3" w:tentative="1">
+      <w:start w:val="1"/>
+      <w:numFmt w:val="decimal"/>
+      <w:lvlText w:val="%4."/>
+      <w:lvlJc w:val="left"/>
+      <w:pPr>
+        <w:tabs>
+          <w:tab w:val="num" w:pos="2880"/>
+        </w:tabs>
+        <w:ind w:left="2880" w:hanging="360"/>
+      </w:pPr>
+    </w:lvl>
+    <w:lvl w:ilvl="4" w:tentative="1">
+      <w:start w:val="1"/>
+      <w:numFmt w:val="decimal"/>
+      <w:lvlText w:val="%5."/>
+      <w:lvlJc w:val="left"/>
+      <w:pPr>
+        <w:tabs>
+          <w:tab w:val="num" w:pos="3600"/>
+        </w:tabs>
+        <w:ind w:left="3600" w:hanging="360"/>
+      </w:pPr>
+    </w:lvl>
+    <w:lvl w:ilvl="5" w:tentative="1">
+      <w:start w:val="1"/>
+      <w:numFmt w:val="decimal"/>
+      <w:lvlText w:val="%6."/>
+      <w:lvlJc w:val="left"/>
+      <w:pPr>
+        <w:tabs>
+          <w:tab w:val="num" w:pos="4320"/>
+        </w:tabs>
+        <w:ind w:left="4320" w:hanging="360"/>
+      </w:pPr>
+    </w:lvl>
+    <w:lvl w:ilvl="6" w:tentative="1">
+      <w:start w:val="1"/>
+      <w:numFmt w:val="decimal"/>
+      <w:lvlText w:val="%7."/>
+      <w:lvlJc w:val="left"/>
+      <w:pPr>
+        <w:tabs>
+          <w:tab w:val="num" w:pos="5040"/>
+        </w:tabs>
+        <w:ind w:left="5040" w:hanging="360"/>
+      </w:pPr>
+    </w:lvl>
+    <w:lvl w:ilvl="7" w:tentative="1">
+      <w:start w:val="1"/>
+      <w:numFmt w:val="decimal"/>
+      <w:lvlText w:val="%8."/>
+      <w:lvlJc w:val="left"/>
+      <w:pPr>
+        <w:tabs>
+          <w:tab w:val="num" w:pos="5760"/>
+        </w:tabs>
+        <w:ind w:left="5760" w:hanging="360"/>
+      </w:pPr>
+    </w:lvl>
+    <w:lvl w:ilvl="8" w:tentative="1">
+      <w:start w:val="1"/>
+      <w:numFmt w:val="decimal"/>
+      <w:lvlText w:val="%9."/>
+      <w:lvlJc w:val="left"/>
+      <w:pPr>
+        <w:tabs>
+          <w:tab w:val="num" w:pos="6480"/>
+        </w:tabs>
+        <w:ind w:left="6480" w:hanging="360"/>
+      </w:pPr>
+    </w:lvl>
+  </w:abstractNum>
+  <w:abstractNum w:abstractNumId="6" w15:restartNumberingAfterBreak="0">
+    <w:nsid w:val="50796E97"/>
+    <w:multiLevelType w:val="multilevel"/>
+    <w:tmpl w:val="CD62C6BE"/>
+    <w:lvl w:ilvl="0">
+      <w:start w:val="1"/>
+      <w:numFmt w:val="bullet"/>
+      <w:lvlText w:val=""/>
+      <w:lvlJc w:val="left"/>
+      <w:pPr>
+        <w:tabs>
+          <w:tab w:val="num" w:pos="720"/>
+        </w:tabs>
+        <w:ind w:left="720" w:hanging="360"/>
+      </w:pPr>
+      <w:rPr>
+        <w:rFonts w:ascii="Symbol" w:hAnsi="Symbol" w:hint="default"/>
+        <w:sz w:val="20"/>
+      </w:rPr>
+    </w:lvl>
+    <w:lvl w:ilvl="1" w:tentative="1">
+      <w:start w:val="1"/>
+      <w:numFmt w:val="bullet"/>
+      <w:lvlText w:val="o"/>
+      <w:lvlJc w:val="left"/>
+      <w:pPr>
+        <w:tabs>
+          <w:tab w:val="num" w:pos="1440"/>
+        </w:tabs>
+        <w:ind w:left="1440" w:hanging="360"/>
+      </w:pPr>
+      <w:rPr>
+        <w:rFonts w:ascii="Courier New" w:hAnsi="Courier New" w:hint="default"/>
+        <w:sz w:val="20"/>
+      </w:rPr>
+    </w:lvl>
+    <w:lvl w:ilvl="2" w:tentative="1">
+      <w:start w:val="1"/>
+      <w:numFmt w:val="bullet"/>
+      <w:lvlText w:val=""/>
+      <w:lvlJc w:val="left"/>
+      <w:pPr>
+        <w:tabs>
+          <w:tab w:val="num" w:pos="2160"/>
+        </w:tabs>
+        <w:ind w:left="2160" w:hanging="360"/>
+      </w:pPr>
+      <w:rPr>
+        <w:rFonts w:ascii="Wingdings" w:hAnsi="Wingdings" w:hint="default"/>
+        <w:sz w:val="20"/>
+      </w:rPr>
+    </w:lvl>
+    <w:lvl w:ilvl="3" w:tentative="1">
+      <w:start w:val="1"/>
+      <w:numFmt w:val="bullet"/>
+      <w:lvlText w:val=""/>
+      <w:lvlJc w:val="left"/>
+      <w:pPr>
+        <w:tabs>
+          <w:tab w:val="num" w:pos="2880"/>
+        </w:tabs>
+        <w:ind w:left="2880" w:hanging="360"/>
+      </w:pPr>
+      <w:rPr>
+        <w:rFonts w:ascii="Wingdings" w:hAnsi="Wingdings" w:hint="default"/>
+        <w:sz w:val="20"/>
+      </w:rPr>
+    </w:lvl>
+    <w:lvl w:ilvl="4" w:tentative="1">
+      <w:start w:val="1"/>
+      <w:numFmt w:val="bullet"/>
+      <w:lvlText w:val=""/>
+      <w:lvlJc w:val="left"/>
+      <w:pPr>
+        <w:tabs>
+          <w:tab w:val="num" w:pos="3600"/>
+        </w:tabs>
+        <w:ind w:left="3600" w:hanging="360"/>
+      </w:pPr>
+      <w:rPr>
+        <w:rFonts w:ascii="Wingdings" w:hAnsi="Wingdings" w:hint="default"/>
+        <w:sz w:val="20"/>
+      </w:rPr>
+    </w:lvl>
+    <w:lvl w:ilvl="5" w:tentative="1">
+      <w:start w:val="1"/>
+      <w:numFmt w:val="bullet"/>
+      <w:lvlText w:val=""/>
+      <w:lvlJc w:val="left"/>
+      <w:pPr>
+        <w:tabs>
+          <w:tab w:val="num" w:pos="4320"/>
+        </w:tabs>
+        <w:ind w:left="4320" w:hanging="360"/>
+      </w:pPr>
+      <w:rPr>
+        <w:rFonts w:ascii="Wingdings" w:hAnsi="Wingdings" w:hint="default"/>
+        <w:sz w:val="20"/>
+      </w:rPr>
+    </w:lvl>
+    <w:lvl w:ilvl="6" w:tentative="1">
+      <w:start w:val="1"/>
+      <w:numFmt w:val="bullet"/>
+      <w:lvlText w:val=""/>
+      <w:lvlJc w:val="left"/>
+      <w:pPr>
+        <w:tabs>
+          <w:tab w:val="num" w:pos="5040"/>
+        </w:tabs>
+        <w:ind w:left="5040" w:hanging="360"/>
+      </w:pPr>
+      <w:rPr>
+        <w:rFonts w:ascii="Wingdings" w:hAnsi="Wingdings" w:hint="default"/>
+        <w:sz w:val="20"/>
+      </w:rPr>
+    </w:lvl>
+    <w:lvl w:ilvl="7" w:tentative="1">
+      <w:start w:val="1"/>
+      <w:numFmt w:val="bullet"/>
+      <w:lvlText w:val=""/>
+      <w:lvlJc w:val="left"/>
+      <w:pPr>
+        <w:tabs>
+          <w:tab w:val="num" w:pos="5760"/>
+        </w:tabs>
+        <w:ind w:left="5760" w:hanging="360"/>
+      </w:pPr>
+      <w:rPr>
+        <w:rFonts w:ascii="Wingdings" w:hAnsi="Wingdings" w:hint="default"/>
+        <w:sz w:val="20"/>
+      </w:rPr>
+    </w:lvl>
+    <w:lvl w:ilvl="8" w:tentative="1">
+      <w:start w:val="1"/>
+      <w:numFmt w:val="bullet"/>
+      <w:lvlText w:val=""/>
+      <w:lvlJc w:val="left"/>
+      <w:pPr>
+        <w:tabs>
+          <w:tab w:val="num" w:pos="6480"/>
+        </w:tabs>
+        <w:ind w:left="6480" w:hanging="360"/>
+      </w:pPr>
+      <w:rPr>
+        <w:rFonts w:ascii="Wingdings" w:hAnsi="Wingdings" w:hint="default"/>
+        <w:sz w:val="20"/>
+      </w:rPr>
+    </w:lvl>
+  </w:abstractNum>
   <w:num w:numId="1">
     <w:abstractNumId w:val="1"/>
   </w:num>
   <w:num w:numId="2">
-    <w:abstractNumId w:val="3"/>
+    <w:abstractNumId w:val="4"/>
   </w:num>
   <w:num w:numId="3">
     <w:abstractNumId w:val="2"/>
@@ -5392,15 +6665,24 @@
   <w:num w:numId="4">
     <w:abstractNumId w:val="0"/>
   </w:num>
+  <w:num w:numId="5">
+    <w:abstractNumId w:val="5"/>
+  </w:num>
+  <w:num w:numId="6">
+    <w:abstractNumId w:val="3"/>
+  </w:num>
+  <w:num w:numId="7">
+    <w:abstractNumId w:val="6"/>
+  </w:num>
 </w:numbering>
 </file>
 
 <file path=word/styles.xml><?xml version="1.0" encoding="utf-8"?>
-<w:styles xmlns:mc="http://schemas.openxmlformats.org/markup-compatibility/2006" xmlns:r="http://schemas.openxmlformats.org/officeDocument/2006/relationships" xmlns:w="http://schemas.openxmlformats.org/wordprocessingml/2006/main" xmlns:w14="http://schemas.microsoft.com/office/word/2010/wordml" xmlns:w15="http://schemas.microsoft.com/office/word/2012/wordml" xmlns:w16cex="http://schemas.microsoft.com/office/word/2018/wordml/cex" xmlns:w16cid="http://schemas.microsoft.com/office/word/2016/wordml/cid" xmlns:w16="http://schemas.microsoft.com/office/word/2018/wordml" xmlns:w16sdtdh="http://schemas.microsoft.com/office/word/2020/wordml/sdtdatahash" xmlns:w16se="http://schemas.microsoft.com/office/word/2015/wordml/symex" mc:Ignorable="w14 w15 w16se w16cid w16 w16cex w16sdtdh">
+<w:styles xmlns:mc="http://schemas.openxmlformats.org/markup-compatibility/2006" xmlns:r="http://schemas.openxmlformats.org/officeDocument/2006/relationships" xmlns:w="http://schemas.openxmlformats.org/wordprocessingml/2006/main" xmlns:w14="http://schemas.microsoft.com/office/word/2010/wordml" xmlns:w15="http://schemas.microsoft.com/office/word/2012/wordml" xmlns:w16cid="http://schemas.microsoft.com/office/word/2016/wordml/cid" xmlns:w16se="http://schemas.microsoft.com/office/word/2015/wordml/symex" mc:Ignorable="w14 w15 w16se w16cid">
   <w:docDefaults>
     <w:rPrDefault>
       <w:rPr>
-        <w:rFonts w:ascii="Calibri" w:eastAsia="Calibri" w:hAnsi="Calibri" w:cs="Calibri"/>
+        <w:rFonts w:ascii="Calibri" w:eastAsiaTheme="minorEastAsia" w:hAnsi="Calibri" w:cs="Calibri"/>
         <w:sz w:val="22"/>
         <w:szCs w:val="22"/>
         <w:lang w:val="es-ES" w:eastAsia="es-ES" w:bidi="ar-SA"/>
@@ -5412,7 +6694,7 @@
       </w:pPr>
     </w:pPrDefault>
   </w:docDefaults>
-  <w:latentStyles w:defLockedState="0" w:defUIPriority="99" w:defSemiHidden="0" w:defUnhideWhenUsed="0" w:defQFormat="0" w:count="376">
+  <w:latentStyles w:defLockedState="0" w:defUIPriority="99" w:defSemiHidden="0" w:defUnhideWhenUsed="0" w:defQFormat="0" w:count="375">
     <w:lsdException w:name="Normal" w:uiPriority="0" w:qFormat="1"/>
     <w:lsdException w:name="heading 1" w:uiPriority="9" w:qFormat="1"/>
     <w:lsdException w:name="heading 2" w:semiHidden="1" w:uiPriority="9" w:unhideWhenUsed="1" w:qFormat="1"/>
@@ -5788,9 +7070,8 @@
     <w:lsdException w:name="Smart Hyperlink" w:semiHidden="1" w:unhideWhenUsed="1"/>
     <w:lsdException w:name="Hashtag" w:semiHidden="1" w:unhideWhenUsed="1"/>
     <w:lsdException w:name="Unresolved Mention" w:semiHidden="1" w:unhideWhenUsed="1"/>
-    <w:lsdException w:name="Smart Link" w:semiHidden="1" w:unhideWhenUsed="1"/>
   </w:latentStyles>
-  <w:style w:type="paragraph" w:default="1" w:styleId="Normal">
+  <w:style w:type="paragraph" w:default="1" w:styleId="a">
     <w:name w:val="Normal"/>
     <w:qFormat/>
     <w:rsid w:val="004960D2"/>
@@ -5801,10 +7082,10 @@
       <w:sz w:val="24"/>
     </w:rPr>
   </w:style>
-  <w:style w:type="paragraph" w:styleId="Ttulo1">
+  <w:style w:type="paragraph" w:styleId="1">
     <w:name w:val="heading 1"/>
-    <w:basedOn w:val="Normal"/>
-    <w:next w:val="Normal"/>
+    <w:basedOn w:val="a"/>
+    <w:next w:val="a"/>
     <w:uiPriority w:val="9"/>
     <w:qFormat/>
     <w:pPr>
@@ -5819,10 +7100,10 @@
       <w:szCs w:val="40"/>
     </w:rPr>
   </w:style>
-  <w:style w:type="paragraph" w:styleId="Ttulo2">
+  <w:style w:type="paragraph" w:styleId="2">
     <w:name w:val="heading 2"/>
-    <w:basedOn w:val="Normal"/>
-    <w:next w:val="Normal"/>
+    <w:basedOn w:val="a"/>
+    <w:next w:val="a"/>
     <w:uiPriority w:val="9"/>
     <w:semiHidden/>
     <w:unhideWhenUsed/>
@@ -5839,10 +7120,10 @@
       <w:szCs w:val="26"/>
     </w:rPr>
   </w:style>
-  <w:style w:type="paragraph" w:styleId="Ttulo3">
+  <w:style w:type="paragraph" w:styleId="3">
     <w:name w:val="heading 3"/>
-    <w:basedOn w:val="Normal"/>
-    <w:next w:val="Normal"/>
+    <w:basedOn w:val="a"/>
+    <w:next w:val="a"/>
     <w:uiPriority w:val="9"/>
     <w:semiHidden/>
     <w:unhideWhenUsed/>
@@ -5859,10 +7140,10 @@
       <w:szCs w:val="28"/>
     </w:rPr>
   </w:style>
-  <w:style w:type="paragraph" w:styleId="Ttulo4">
+  <w:style w:type="paragraph" w:styleId="4">
     <w:name w:val="heading 4"/>
-    <w:basedOn w:val="Normal"/>
-    <w:next w:val="Normal"/>
+    <w:basedOn w:val="a"/>
+    <w:next w:val="a"/>
     <w:uiPriority w:val="9"/>
     <w:semiHidden/>
     <w:unhideWhenUsed/>
@@ -5878,10 +7159,10 @@
       <w:szCs w:val="24"/>
     </w:rPr>
   </w:style>
-  <w:style w:type="paragraph" w:styleId="Ttulo5">
+  <w:style w:type="paragraph" w:styleId="5">
     <w:name w:val="heading 5"/>
-    <w:basedOn w:val="Normal"/>
-    <w:next w:val="Normal"/>
+    <w:basedOn w:val="a"/>
+    <w:next w:val="a"/>
     <w:uiPriority w:val="9"/>
     <w:semiHidden/>
     <w:unhideWhenUsed/>
@@ -5897,10 +7178,10 @@
       <w:sz w:val="22"/>
     </w:rPr>
   </w:style>
-  <w:style w:type="paragraph" w:styleId="Ttulo6">
+  <w:style w:type="paragraph" w:styleId="6">
     <w:name w:val="heading 6"/>
-    <w:basedOn w:val="Normal"/>
-    <w:next w:val="Normal"/>
+    <w:basedOn w:val="a"/>
+    <w:next w:val="a"/>
     <w:uiPriority w:val="9"/>
     <w:semiHidden/>
     <w:unhideWhenUsed/>
@@ -5917,13 +7198,13 @@
       <w:szCs w:val="20"/>
     </w:rPr>
   </w:style>
-  <w:style w:type="character" w:default="1" w:styleId="Fuentedeprrafopredeter">
+  <w:style w:type="character" w:default="1" w:styleId="a0">
     <w:name w:val="Default Paragraph Font"/>
     <w:uiPriority w:val="1"/>
     <w:semiHidden/>
     <w:unhideWhenUsed/>
   </w:style>
-  <w:style w:type="table" w:default="1" w:styleId="Tablanormal">
+  <w:style w:type="table" w:default="1" w:styleId="a1">
     <w:name w:val="Normal Table"/>
     <w:uiPriority w:val="99"/>
     <w:semiHidden/>
@@ -5938,7 +7219,7 @@
       </w:tblCellMar>
     </w:tblPr>
   </w:style>
-  <w:style w:type="numbering" w:default="1" w:styleId="Sinlista">
+  <w:style w:type="numbering" w:default="1" w:styleId="a2">
     <w:name w:val="No List"/>
     <w:uiPriority w:val="99"/>
     <w:semiHidden/>
@@ -5955,10 +7236,10 @@
       </w:tblCellMar>
     </w:tblPr>
   </w:style>
-  <w:style w:type="paragraph" w:styleId="Ttulo">
+  <w:style w:type="paragraph" w:styleId="a3">
     <w:name w:val="Title"/>
-    <w:basedOn w:val="Normal"/>
-    <w:next w:val="Normal"/>
+    <w:basedOn w:val="a"/>
+    <w:next w:val="a"/>
     <w:uiPriority w:val="10"/>
     <w:qFormat/>
     <w:pPr>
@@ -5972,10 +7253,10 @@
       <w:szCs w:val="72"/>
     </w:rPr>
   </w:style>
-  <w:style w:type="paragraph" w:styleId="Subttulo">
+  <w:style w:type="paragraph" w:styleId="a4">
     <w:name w:val="Subtitle"/>
-    <w:basedOn w:val="Normal"/>
-    <w:next w:val="Normal"/>
+    <w:basedOn w:val="a"/>
+    <w:next w:val="a"/>
     <w:uiPriority w:val="11"/>
     <w:qFormat/>
     <w:pPr>
@@ -5991,11 +7272,10 @@
       <w:szCs w:val="48"/>
     </w:rPr>
   </w:style>
-  <w:style w:type="paragraph" w:styleId="NormalWeb">
+  <w:style w:type="paragraph" w:styleId="a5">
     <w:name w:val="Normal (Web)"/>
-    <w:basedOn w:val="Normal"/>
+    <w:basedOn w:val="a"/>
     <w:uiPriority w:val="99"/>
-    <w:semiHidden/>
     <w:unhideWhenUsed/>
     <w:rsid w:val="00C2378C"/>
     <w:pPr>
@@ -6006,9 +7286,9 @@
       <w:szCs w:val="24"/>
     </w:rPr>
   </w:style>
-  <w:style w:type="character" w:styleId="Hipervnculo">
+  <w:style w:type="character" w:styleId="a6">
     <w:name w:val="Hyperlink"/>
-    <w:basedOn w:val="Fuentedeprrafopredeter"/>
+    <w:basedOn w:val="a0"/>
     <w:uiPriority w:val="99"/>
     <w:unhideWhenUsed/>
     <w:rsid w:val="00C2378C"/>
@@ -6017,10 +7297,10 @@
       <w:u w:val="single"/>
     </w:rPr>
   </w:style>
-  <w:style w:type="paragraph" w:styleId="Descripcin">
+  <w:style w:type="paragraph" w:styleId="a7">
     <w:name w:val="caption"/>
-    <w:basedOn w:val="Normal"/>
-    <w:next w:val="Normal"/>
+    <w:basedOn w:val="a"/>
+    <w:next w:val="a"/>
     <w:uiPriority w:val="35"/>
     <w:unhideWhenUsed/>
     <w:qFormat/>
@@ -6036,10 +7316,10 @@
       <w:szCs w:val="18"/>
     </w:rPr>
   </w:style>
-  <w:style w:type="paragraph" w:styleId="TDC1">
+  <w:style w:type="paragraph" w:styleId="10">
     <w:name w:val="toc 1"/>
-    <w:basedOn w:val="Normal"/>
-    <w:next w:val="Normal"/>
+    <w:basedOn w:val="a"/>
+    <w:next w:val="a"/>
     <w:autoRedefine/>
     <w:uiPriority w:val="39"/>
     <w:unhideWhenUsed/>
@@ -6048,10 +7328,10 @@
       <w:spacing w:after="100"/>
     </w:pPr>
   </w:style>
-  <w:style w:type="paragraph" w:styleId="Tabladeilustraciones">
+  <w:style w:type="paragraph" w:styleId="a8">
     <w:name w:val="table of figures"/>
-    <w:basedOn w:val="Normal"/>
-    <w:next w:val="Normal"/>
+    <w:basedOn w:val="a"/>
+    <w:next w:val="a"/>
     <w:uiPriority w:val="99"/>
     <w:unhideWhenUsed/>
     <w:rsid w:val="00E40A08"/>
@@ -6066,9 +7346,9 @@
       <w:szCs w:val="20"/>
     </w:rPr>
   </w:style>
-  <w:style w:type="character" w:styleId="Mencinsinresolver">
+  <w:style w:type="character" w:styleId="a9">
     <w:name w:val="Unresolved Mention"/>
-    <w:basedOn w:val="Fuentedeprrafopredeter"/>
+    <w:basedOn w:val="a0"/>
     <w:uiPriority w:val="99"/>
     <w:semiHidden/>
     <w:unhideWhenUsed/>
@@ -6078,9 +7358,9 @@
       <w:shd w:val="clear" w:color="auto" w:fill="E1DFDD"/>
     </w:rPr>
   </w:style>
-  <w:style w:type="paragraph" w:styleId="Prrafodelista">
+  <w:style w:type="paragraph" w:styleId="aa">
     <w:name w:val="List Paragraph"/>
-    <w:basedOn w:val="Normal"/>
+    <w:basedOn w:val="a"/>
     <w:uiPriority w:val="34"/>
     <w:qFormat/>
     <w:rsid w:val="002C7F8A"/>
@@ -6089,10 +7369,10 @@
       <w:contextualSpacing/>
     </w:pPr>
   </w:style>
-  <w:style w:type="paragraph" w:styleId="HTMLconformatoprevio">
+  <w:style w:type="paragraph" w:styleId="HTML">
     <w:name w:val="HTML Preformatted"/>
-    <w:basedOn w:val="Normal"/>
-    <w:link w:val="HTMLconformatoprevioCar"/>
+    <w:basedOn w:val="a"/>
+    <w:link w:val="HTMLChar"/>
     <w:uiPriority w:val="99"/>
     <w:semiHidden/>
     <w:unhideWhenUsed/>
@@ -6125,10 +7405,10 @@
       <w:szCs w:val="20"/>
     </w:rPr>
   </w:style>
-  <w:style w:type="character" w:customStyle="1" w:styleId="HTMLconformatoprevioCar">
-    <w:name w:val="HTML con formato previo Car"/>
-    <w:basedOn w:val="Fuentedeprrafopredeter"/>
-    <w:link w:val="HTMLconformatoprevio"/>
+  <w:style w:type="character" w:customStyle="1" w:styleId="HTMLChar">
+    <w:name w:val="미리 서식이 지정된 HTML Char"/>
+    <w:basedOn w:val="a0"/>
+    <w:link w:val="HTML"/>
     <w:uiPriority w:val="99"/>
     <w:semiHidden/>
     <w:rsid w:val="0052375E"/>
@@ -6140,8 +7420,20 @@
   </w:style>
   <w:style w:type="character" w:customStyle="1" w:styleId="y2iqfc">
     <w:name w:val="y2iqfc"/>
-    <w:basedOn w:val="Fuentedeprrafopredeter"/>
+    <w:basedOn w:val="a0"/>
     <w:rsid w:val="0052375E"/>
+  </w:style>
+  <w:style w:type="character" w:styleId="ab">
+    <w:name w:val="FollowedHyperlink"/>
+    <w:basedOn w:val="a0"/>
+    <w:uiPriority w:val="99"/>
+    <w:semiHidden/>
+    <w:unhideWhenUsed/>
+    <w:rsid w:val="00F46B88"/>
+    <w:rPr>
+      <w:color w:val="800080" w:themeColor="followedHyperlink"/>
+      <w:u w:val="single"/>
+    </w:rPr>
   </w:style>
 </w:styles>
 </file>
@@ -6512,7 +7804,7 @@
 </file>
 
 <file path=customXml/itemProps1.xml><?xml version="1.0" encoding="utf-8"?>
-<ds:datastoreItem xmlns:ds="http://schemas.openxmlformats.org/officeDocument/2006/customXml" ds:itemID="{5D511AD8-E714-4086-8426-36BD4176B037}">
+<ds:datastoreItem xmlns:ds="http://schemas.openxmlformats.org/officeDocument/2006/customXml" ds:itemID="{74619E1F-A6EA-BF45-8919-7A68D1188CBD}">
   <ds:schemaRefs>
     <ds:schemaRef ds:uri="http://schemas.openxmlformats.org/officeDocument/2006/bibliography"/>
   </ds:schemaRefs>

</xml_diff>

<commit_message>
Añadido artículo, completado apartado objetivos, iniciado apartado solucion propuesta
</commit_message>
<xml_diff>
--- a/MDBI - Plantilla. docx.docx
+++ b/MDBI - Plantilla. docx.docx
@@ -369,23 +369,23 @@
         <w:br w:type="page"/>
       </w:r>
     </w:p>
-    <w:p/>
-    <w:p/>
     <w:p>
       <w:pPr>
         <w:pStyle w:val="Ttulo1"/>
+        <w:ind w:firstLine="0"/>
         <w:jc w:val="both"/>
         <w:rPr>
           <w:b/>
           <w:bCs/>
         </w:rPr>
       </w:pPr>
-      <w:bookmarkStart w:id="0" w:name="_Toc83230456"/>
+      <w:bookmarkStart w:id="0" w:name="_Toc83467357"/>
       <w:r>
         <w:rPr>
           <w:b/>
           <w:bCs/>
         </w:rPr>
+        <w:lastRenderedPageBreak/>
         <w:t>CONTENIDO</w:t>
       </w:r>
       <w:bookmarkEnd w:id="0"/>
@@ -422,7 +422,7 @@
           <w:r>
             <w:fldChar w:fldCharType="separate"/>
           </w:r>
-          <w:hyperlink w:anchor="_Toc83230456" w:history="1">
+          <w:hyperlink w:anchor="_Toc83467357" w:history="1">
             <w:r>
               <w:rPr>
                 <w:rStyle w:val="Hipervnculo"/>
@@ -451,7 +451,7 @@
                 <w:noProof/>
                 <w:webHidden/>
               </w:rPr>
-              <w:instrText xml:space="preserve"> PAGEREF _Toc83230456 \h </w:instrText>
+              <w:instrText xml:space="preserve"> PAGEREF _Toc83467357 \h </w:instrText>
             </w:r>
             <w:r>
               <w:rPr>
@@ -494,7 +494,7 @@
               <w:sz w:val="22"/>
             </w:rPr>
           </w:pPr>
-          <w:hyperlink w:anchor="_Toc83230457" w:history="1">
+          <w:hyperlink w:anchor="_Toc83467358" w:history="1">
             <w:r>
               <w:rPr>
                 <w:rStyle w:val="Hipervnculo"/>
@@ -523,7 +523,7 @@
                 <w:noProof/>
                 <w:webHidden/>
               </w:rPr>
-              <w:instrText xml:space="preserve"> PAGEREF _Toc83230457 \h </w:instrText>
+              <w:instrText xml:space="preserve"> PAGEREF _Toc83467358 \h </w:instrText>
             </w:r>
             <w:r>
               <w:rPr>
@@ -566,7 +566,7 @@
               <w:sz w:val="22"/>
             </w:rPr>
           </w:pPr>
-          <w:hyperlink w:anchor="_Toc83230458" w:history="1">
+          <w:hyperlink w:anchor="_Toc83467359" w:history="1">
             <w:r>
               <w:rPr>
                 <w:rStyle w:val="Hipervnculo"/>
@@ -595,7 +595,7 @@
                 <w:noProof/>
                 <w:webHidden/>
               </w:rPr>
-              <w:instrText xml:space="preserve"> PAGEREF _Toc83230458 \h </w:instrText>
+              <w:instrText xml:space="preserve"> PAGEREF _Toc83467359 \h </w:instrText>
             </w:r>
             <w:r>
               <w:rPr>
@@ -638,7 +638,7 @@
               <w:sz w:val="22"/>
             </w:rPr>
           </w:pPr>
-          <w:hyperlink w:anchor="_Toc83230459" w:history="1">
+          <w:hyperlink w:anchor="_Toc83467360" w:history="1">
             <w:r>
               <w:rPr>
                 <w:rStyle w:val="Hipervnculo"/>
@@ -666,7 +666,7 @@
                 <w:noProof/>
                 <w:webHidden/>
               </w:rPr>
-              <w:instrText xml:space="preserve"> PAGEREF _Toc83230459 \h </w:instrText>
+              <w:instrText xml:space="preserve"> PAGEREF _Toc83467360 \h </w:instrText>
             </w:r>
             <w:r>
               <w:rPr>
@@ -709,7 +709,7 @@
               <w:sz w:val="22"/>
             </w:rPr>
           </w:pPr>
-          <w:hyperlink w:anchor="_Toc83230460" w:history="1">
+          <w:hyperlink w:anchor="_Toc83467361" w:history="1">
             <w:r>
               <w:rPr>
                 <w:rStyle w:val="Hipervnculo"/>
@@ -737,7 +737,7 @@
                 <w:noProof/>
                 <w:webHidden/>
               </w:rPr>
-              <w:instrText xml:space="preserve"> PAGEREF _Toc83230460 \h </w:instrText>
+              <w:instrText xml:space="preserve"> PAGEREF _Toc83467361 \h </w:instrText>
             </w:r>
             <w:r>
               <w:rPr>
@@ -757,7 +757,7 @@
                 <w:noProof/>
                 <w:webHidden/>
               </w:rPr>
-              <w:t>6</w:t>
+              <w:t>7</w:t>
             </w:r>
             <w:r>
               <w:rPr>
@@ -780,7 +780,7 @@
               <w:sz w:val="22"/>
             </w:rPr>
           </w:pPr>
-          <w:hyperlink w:anchor="_Toc83230461" w:history="1">
+          <w:hyperlink w:anchor="_Toc83467362" w:history="1">
             <w:r>
               <w:rPr>
                 <w:rStyle w:val="Hipervnculo"/>
@@ -808,7 +808,7 @@
                 <w:noProof/>
                 <w:webHidden/>
               </w:rPr>
-              <w:instrText xml:space="preserve"> PAGEREF _Toc83230461 \h </w:instrText>
+              <w:instrText xml:space="preserve"> PAGEREF _Toc83467362 \h </w:instrText>
             </w:r>
             <w:r>
               <w:rPr>
@@ -828,7 +828,7 @@
                 <w:noProof/>
                 <w:webHidden/>
               </w:rPr>
-              <w:t>11</w:t>
+              <w:t>13</w:t>
             </w:r>
             <w:r>
               <w:rPr>
@@ -851,7 +851,7 @@
               <w:sz w:val="22"/>
             </w:rPr>
           </w:pPr>
-          <w:hyperlink w:anchor="_Toc83230462" w:history="1">
+          <w:hyperlink w:anchor="_Toc83467363" w:history="1">
             <w:r>
               <w:rPr>
                 <w:rStyle w:val="Hipervnculo"/>
@@ -879,7 +879,7 @@
                 <w:noProof/>
                 <w:webHidden/>
               </w:rPr>
-              <w:instrText xml:space="preserve"> PAGEREF _Toc83230462 \h </w:instrText>
+              <w:instrText xml:space="preserve"> PAGEREF _Toc83467363 \h </w:instrText>
             </w:r>
             <w:r>
               <w:rPr>
@@ -899,7 +899,7 @@
                 <w:noProof/>
                 <w:webHidden/>
               </w:rPr>
-              <w:t>11</w:t>
+              <w:t>13</w:t>
             </w:r>
             <w:r>
               <w:rPr>
@@ -922,7 +922,7 @@
               <w:sz w:val="22"/>
             </w:rPr>
           </w:pPr>
-          <w:hyperlink w:anchor="_Toc83230463" w:history="1">
+          <w:hyperlink w:anchor="_Toc83467364" w:history="1">
             <w:r>
               <w:rPr>
                 <w:rStyle w:val="Hipervnculo"/>
@@ -950,7 +950,7 @@
                 <w:noProof/>
                 <w:webHidden/>
               </w:rPr>
-              <w:instrText xml:space="preserve"> PAGEREF _Toc83230463 \h </w:instrText>
+              <w:instrText xml:space="preserve"> PAGEREF _Toc83467364 \h </w:instrText>
             </w:r>
             <w:r>
               <w:rPr>
@@ -970,7 +970,7 @@
                 <w:noProof/>
                 <w:webHidden/>
               </w:rPr>
-              <w:t>12</w:t>
+              <w:t>14</w:t>
             </w:r>
             <w:r>
               <w:rPr>
@@ -993,7 +993,7 @@
               <w:sz w:val="22"/>
             </w:rPr>
           </w:pPr>
-          <w:hyperlink w:anchor="_Toc83230464" w:history="1">
+          <w:hyperlink w:anchor="_Toc83467365" w:history="1">
             <w:r>
               <w:rPr>
                 <w:rStyle w:val="Hipervnculo"/>
@@ -1021,7 +1021,7 @@
                 <w:noProof/>
                 <w:webHidden/>
               </w:rPr>
-              <w:instrText xml:space="preserve"> PAGEREF _Toc83230464 \h </w:instrText>
+              <w:instrText xml:space="preserve"> PAGEREF _Toc83467365 \h </w:instrText>
             </w:r>
             <w:r>
               <w:rPr>
@@ -1041,7 +1041,7 @@
                 <w:noProof/>
                 <w:webHidden/>
               </w:rPr>
-              <w:t>12</w:t>
+              <w:t>14</w:t>
             </w:r>
             <w:r>
               <w:rPr>
@@ -1064,7 +1064,7 @@
               <w:sz w:val="22"/>
             </w:rPr>
           </w:pPr>
-          <w:hyperlink w:anchor="_Toc83230465" w:history="1">
+          <w:hyperlink w:anchor="_Toc83467366" w:history="1">
             <w:r>
               <w:rPr>
                 <w:rStyle w:val="Hipervnculo"/>
@@ -1092,7 +1092,7 @@
                 <w:noProof/>
                 <w:webHidden/>
               </w:rPr>
-              <w:instrText xml:space="preserve"> PAGEREF _Toc83230465 \h </w:instrText>
+              <w:instrText xml:space="preserve"> PAGEREF _Toc83467366 \h </w:instrText>
             </w:r>
             <w:r>
               <w:rPr>
@@ -1112,7 +1112,7 @@
                 <w:noProof/>
                 <w:webHidden/>
               </w:rPr>
-              <w:t>12</w:t>
+              <w:t>14</w:t>
             </w:r>
             <w:r>
               <w:rPr>
@@ -1135,7 +1135,7 @@
               <w:sz w:val="22"/>
             </w:rPr>
           </w:pPr>
-          <w:hyperlink w:anchor="_Toc83230466" w:history="1">
+          <w:hyperlink w:anchor="_Toc83467367" w:history="1">
             <w:r>
               <w:rPr>
                 <w:rStyle w:val="Hipervnculo"/>
@@ -1163,7 +1163,7 @@
                 <w:noProof/>
                 <w:webHidden/>
               </w:rPr>
-              <w:instrText xml:space="preserve"> PAGEREF _Toc83230466 \h </w:instrText>
+              <w:instrText xml:space="preserve"> PAGEREF _Toc83467367 \h </w:instrText>
             </w:r>
             <w:r>
               <w:rPr>
@@ -1183,7 +1183,7 @@
                 <w:noProof/>
                 <w:webHidden/>
               </w:rPr>
-              <w:t>12</w:t>
+              <w:t>14</w:t>
             </w:r>
             <w:r>
               <w:rPr>
@@ -1213,12 +1213,13 @@
     <w:p>
       <w:pPr>
         <w:pStyle w:val="Ttulo1"/>
+        <w:ind w:firstLine="0"/>
         <w:rPr>
           <w:b/>
           <w:bCs/>
         </w:rPr>
       </w:pPr>
-      <w:bookmarkStart w:id="1" w:name="_Toc83230457"/>
+      <w:bookmarkStart w:id="1" w:name="_Toc83467358"/>
       <w:r>
         <w:rPr>
           <w:b/>
@@ -1319,267 +1320,256 @@
     </w:p>
     <w:p>
       <w:pPr>
-        <w:rPr>
-          <w:color w:val="2E75B5"/>
-          <w:sz w:val="32"/>
-          <w:szCs w:val="32"/>
-        </w:rPr>
-      </w:pPr>
-    </w:p>
-    <w:p>
-      <w:pPr>
         <w:pStyle w:val="Ttulo1"/>
-      </w:pPr>
-    </w:p>
+        <w:ind w:firstLine="0"/>
+        <w:rPr>
+          <w:b/>
+          <w:bCs/>
+        </w:rPr>
+      </w:pPr>
+      <w:bookmarkStart w:id="2" w:name="_Toc83467359"/>
+      <w:r>
+        <w:rPr>
+          <w:b/>
+          <w:bCs/>
+        </w:rPr>
+        <w:lastRenderedPageBreak/>
+        <w:t>RESUMEN</w:t>
+      </w:r>
+      <w:bookmarkEnd w:id="2"/>
+    </w:p>
+    <w:p>
+      <w:pPr>
+        <w:jc w:val="both"/>
+      </w:pPr>
+      <w:r>
+        <w:t xml:space="preserve">El </w:t>
+      </w:r>
+      <w:r>
+        <w:t xml:space="preserve">problema planteado </w:t>
+      </w:r>
+      <w:r>
+        <w:t>para el desarrol</w:t>
+      </w:r>
+      <w:r>
+        <w:t>lo de este proyecto es el análisis del comportamiento de</w:t>
+      </w:r>
+      <w:r>
+        <w:t xml:space="preserve">l precio de las acciones de la compañía </w:t>
+      </w:r>
+      <w:proofErr w:type="spellStart"/>
+      <w:r>
+        <w:t>GameStop</w:t>
+      </w:r>
+      <w:proofErr w:type="spellEnd"/>
+      <w:r>
+        <w:t xml:space="preserve"> </w:t>
+      </w:r>
+      <w:proofErr w:type="spellStart"/>
+      <w:r>
+        <w:t>Corporation</w:t>
+      </w:r>
+      <w:proofErr w:type="spellEnd"/>
+      <w:r>
+        <w:t xml:space="preserve">, que cotiza bajo el </w:t>
+      </w:r>
+      <w:r>
+        <w:t>símbolo bursátil GME</w:t>
+      </w:r>
+      <w:r>
+        <w:t>,</w:t>
+      </w:r>
+      <w:r>
+        <w:t xml:space="preserve"> </w:t>
+      </w:r>
+      <w:r>
+        <w:t xml:space="preserve">tras ser el objetivo de </w:t>
+      </w:r>
+      <w:r>
+        <w:t>inversores de un conocido sub-foro de la plataforma Reddit</w:t>
+      </w:r>
+      <w:r>
+        <w:t xml:space="preserve"> conocido como </w:t>
+      </w:r>
+      <w:proofErr w:type="spellStart"/>
+      <w:r>
+        <w:t>WallStreetBets</w:t>
+      </w:r>
+      <w:proofErr w:type="spellEnd"/>
+      <w:r>
+        <w:t xml:space="preserve">. </w:t>
+      </w:r>
+      <w:r>
+        <w:t xml:space="preserve">Con este proyecto se pretende </w:t>
+      </w:r>
+      <w:r>
+        <w:t>describir cuales fueron las causas del aumento repentino de las acciones de dicha compañía</w:t>
+      </w:r>
+      <w:r>
+        <w:t>,</w:t>
+      </w:r>
+      <w:r>
+        <w:t xml:space="preserve"> </w:t>
+      </w:r>
+      <w:r>
+        <w:t>mediante el análisis de lenguaje natural que se encuentra en l</w:t>
+      </w:r>
+      <w:r>
+        <w:t xml:space="preserve">as publicaciones del </w:t>
+      </w:r>
+      <w:r>
+        <w:t>foro.</w:t>
+      </w:r>
+    </w:p>
+    <w:p>
+      <w:pPr>
+        <w:jc w:val="both"/>
+      </w:pPr>
+      <w:r>
+        <w:t xml:space="preserve">Los datos utilizados para el proyecto se obtienen de dos fuentes. Por una parte, los datos de las publicaciones </w:t>
+      </w:r>
+      <w:r>
+        <w:t xml:space="preserve">en el foro de Reddit provienen de una base de datos ya extraída de </w:t>
+      </w:r>
+      <w:proofErr w:type="spellStart"/>
+      <w:r>
+        <w:t>Kaggle</w:t>
+      </w:r>
+      <w:proofErr w:type="spellEnd"/>
+      <w:r>
+        <w:t xml:space="preserve">. Por </w:t>
+      </w:r>
+      <w:r>
+        <w:t xml:space="preserve">otro lado, los datos de los precios de las acciones se han obtenido del sitio web </w:t>
+      </w:r>
+      <w:r>
+        <w:t xml:space="preserve">oficial de </w:t>
+      </w:r>
+      <w:r>
+        <w:t>NASDAQ</w:t>
+      </w:r>
+      <w:r>
+        <w:t xml:space="preserve">, </w:t>
+      </w:r>
+      <w:proofErr w:type="spellStart"/>
+      <w:r>
+        <w:t>National</w:t>
+      </w:r>
+      <w:proofErr w:type="spellEnd"/>
+      <w:r>
+        <w:t xml:space="preserve"> </w:t>
+      </w:r>
+      <w:proofErr w:type="spellStart"/>
+      <w:r>
+        <w:t>Association</w:t>
+      </w:r>
+      <w:proofErr w:type="spellEnd"/>
+      <w:r>
+        <w:t xml:space="preserve"> </w:t>
+      </w:r>
+      <w:proofErr w:type="spellStart"/>
+      <w:r>
+        <w:t>of</w:t>
+      </w:r>
+      <w:proofErr w:type="spellEnd"/>
+      <w:r>
+        <w:t xml:space="preserve"> </w:t>
+      </w:r>
+      <w:proofErr w:type="spellStart"/>
+      <w:r>
+        <w:t>Securities</w:t>
+      </w:r>
+      <w:proofErr w:type="spellEnd"/>
+      <w:r>
+        <w:t xml:space="preserve"> Dealers </w:t>
+      </w:r>
+      <w:proofErr w:type="spellStart"/>
+      <w:r>
+        <w:t>Automated</w:t>
+      </w:r>
+      <w:proofErr w:type="spellEnd"/>
+      <w:r>
+        <w:t xml:space="preserve"> </w:t>
+      </w:r>
+      <w:proofErr w:type="spellStart"/>
+      <w:r>
+        <w:t>Quotation</w:t>
+      </w:r>
+      <w:proofErr w:type="spellEnd"/>
+      <w:r>
+        <w:t>.</w:t>
+      </w:r>
+    </w:p>
+    <w:p>
+      <w:pPr>
+        <w:jc w:val="both"/>
+      </w:pPr>
+      <w:r>
+        <w:t xml:space="preserve">El objetivo </w:t>
+      </w:r>
+      <w:r>
+        <w:t xml:space="preserve">principal </w:t>
+      </w:r>
+      <w:r>
+        <w:t xml:space="preserve">del proyecto es </w:t>
+      </w:r>
+      <w:r>
+        <w:t>analizar</w:t>
+      </w:r>
+      <w:r>
+        <w:t xml:space="preserve"> si </w:t>
+      </w:r>
+      <w:r>
+        <w:t xml:space="preserve">los comentarios del </w:t>
+      </w:r>
+      <w:proofErr w:type="spellStart"/>
+      <w:r>
+        <w:t>sub-foro</w:t>
+      </w:r>
+      <w:proofErr w:type="spellEnd"/>
+      <w:r>
+        <w:t xml:space="preserve"> </w:t>
+      </w:r>
+      <w:proofErr w:type="spellStart"/>
+      <w:r>
+        <w:t>WallStreetBets</w:t>
+      </w:r>
+      <w:proofErr w:type="spellEnd"/>
+      <w:r>
+        <w:t xml:space="preserve"> </w:t>
+      </w:r>
+      <w:r>
+        <w:t>son</w:t>
+      </w:r>
+      <w:r>
+        <w:t xml:space="preserve"> una fuente fiable de la cual se puede extraer valor </w:t>
+      </w:r>
+      <w:r>
+        <w:t>para invertir en acciones del mercado de valores</w:t>
+      </w:r>
+      <w:r>
+        <w:t>,</w:t>
+      </w:r>
+      <w:r>
+        <w:t xml:space="preserve"> utilizando un sistema de procesado de lenguaje totalmente automatizado </w:t>
+      </w:r>
+      <w:r>
+        <w:t>que aporte una ventaja competitiva frente a otros inversores</w:t>
+      </w:r>
+      <w:r>
+        <w:t>.</w:t>
+      </w:r>
+    </w:p>
+    <w:p/>
     <w:p>
       <w:pPr>
         <w:pStyle w:val="Ttulo1"/>
-        <w:rPr>
-          <w:b/>
-          <w:bCs/>
-        </w:rPr>
-      </w:pPr>
-      <w:bookmarkStart w:id="2" w:name="_Toc83230458"/>
-      <w:r>
-        <w:rPr>
-          <w:b/>
-          <w:bCs/>
-        </w:rPr>
-        <w:t>RESUMEN</w:t>
-      </w:r>
-      <w:bookmarkEnd w:id="2"/>
-    </w:p>
-    <w:p>
-      <w:pPr>
-        <w:jc w:val="both"/>
-      </w:pPr>
-      <w:r>
-        <w:t xml:space="preserve">El </w:t>
-      </w:r>
-      <w:r>
-        <w:t xml:space="preserve">problema planteado </w:t>
-      </w:r>
-      <w:r>
-        <w:t>para el desarrol</w:t>
-      </w:r>
-      <w:r>
-        <w:t>lo de este proyecto es el análisis del comportamiento de</w:t>
-      </w:r>
-      <w:r>
-        <w:t xml:space="preserve">l precio de las acciones de la compañía </w:t>
-      </w:r>
-      <w:proofErr w:type="spellStart"/>
-      <w:r>
-        <w:t>GameStop</w:t>
-      </w:r>
-      <w:proofErr w:type="spellEnd"/>
-      <w:r>
-        <w:t xml:space="preserve"> </w:t>
-      </w:r>
-      <w:proofErr w:type="spellStart"/>
-      <w:r>
-        <w:t>Corporation</w:t>
-      </w:r>
-      <w:proofErr w:type="spellEnd"/>
-      <w:r>
-        <w:t xml:space="preserve">, que cotiza bajo el </w:t>
-      </w:r>
-      <w:r>
-        <w:t>símbolo bursátil GME</w:t>
-      </w:r>
-      <w:r>
-        <w:t>,</w:t>
-      </w:r>
-      <w:r>
-        <w:t xml:space="preserve"> </w:t>
-      </w:r>
-      <w:r>
-        <w:t xml:space="preserve">tras ser el objetivo de </w:t>
-      </w:r>
-      <w:r>
-        <w:t>inversores de un conocido sub-foro de la plataforma Reddit</w:t>
-      </w:r>
-      <w:r>
-        <w:t xml:space="preserve"> conocido como </w:t>
-      </w:r>
-      <w:proofErr w:type="spellStart"/>
-      <w:r>
-        <w:t>WallStreetBets</w:t>
-      </w:r>
-      <w:proofErr w:type="spellEnd"/>
-      <w:r>
-        <w:t xml:space="preserve">. </w:t>
-      </w:r>
-      <w:r>
-        <w:t xml:space="preserve">Con este proyecto se pretende </w:t>
-      </w:r>
-      <w:r>
-        <w:t>describir cuales fueron las causas del aumento repentino de las acciones de dicha compañía</w:t>
-      </w:r>
-      <w:r>
-        <w:t>,</w:t>
-      </w:r>
-      <w:r>
-        <w:t xml:space="preserve"> </w:t>
-      </w:r>
-      <w:r>
-        <w:t>mediante el análisis de lenguaje natural que se encuentra en l</w:t>
-      </w:r>
-      <w:r>
-        <w:t xml:space="preserve">as publicaciones del </w:t>
-      </w:r>
-      <w:r>
-        <w:t>foro.</w:t>
-      </w:r>
-    </w:p>
-    <w:p>
-      <w:pPr>
-        <w:jc w:val="both"/>
-      </w:pPr>
-      <w:r>
-        <w:t xml:space="preserve">Los datos utilizados para el proyecto se obtienen de dos fuentes. Por una parte, los datos de las publicaciones </w:t>
-      </w:r>
-      <w:r>
-        <w:t xml:space="preserve">en el foro de Reddit provienen de una base de datos ya extraída de </w:t>
-      </w:r>
-      <w:proofErr w:type="spellStart"/>
-      <w:r>
-        <w:t>Kaggle</w:t>
-      </w:r>
-      <w:proofErr w:type="spellEnd"/>
-      <w:r>
-        <w:t xml:space="preserve">. Por </w:t>
-      </w:r>
-      <w:r>
-        <w:t xml:space="preserve">otro lado, los datos de los precios de las acciones se han obtenido del sitio web </w:t>
-      </w:r>
-      <w:r>
-        <w:t xml:space="preserve">oficial de </w:t>
-      </w:r>
-      <w:r>
-        <w:t>NASDAQ</w:t>
-      </w:r>
-      <w:r>
-        <w:t xml:space="preserve">, </w:t>
-      </w:r>
-      <w:proofErr w:type="spellStart"/>
-      <w:r>
-        <w:t>National</w:t>
-      </w:r>
-      <w:proofErr w:type="spellEnd"/>
-      <w:r>
-        <w:t xml:space="preserve"> </w:t>
-      </w:r>
-      <w:proofErr w:type="spellStart"/>
-      <w:r>
-        <w:t>Association</w:t>
-      </w:r>
-      <w:proofErr w:type="spellEnd"/>
-      <w:r>
-        <w:t xml:space="preserve"> </w:t>
-      </w:r>
-      <w:proofErr w:type="spellStart"/>
-      <w:r>
-        <w:t>of</w:t>
-      </w:r>
-      <w:proofErr w:type="spellEnd"/>
-      <w:r>
-        <w:t xml:space="preserve"> </w:t>
-      </w:r>
-      <w:proofErr w:type="spellStart"/>
-      <w:r>
-        <w:t>Securities</w:t>
-      </w:r>
-      <w:proofErr w:type="spellEnd"/>
-      <w:r>
-        <w:t xml:space="preserve"> Dealers </w:t>
-      </w:r>
-      <w:proofErr w:type="spellStart"/>
-      <w:r>
-        <w:t>Automated</w:t>
-      </w:r>
-      <w:proofErr w:type="spellEnd"/>
-      <w:r>
-        <w:t xml:space="preserve"> </w:t>
-      </w:r>
-      <w:proofErr w:type="spellStart"/>
-      <w:r>
-        <w:t>Quotation</w:t>
-      </w:r>
-      <w:proofErr w:type="spellEnd"/>
-      <w:r>
-        <w:t>.</w:t>
-      </w:r>
-    </w:p>
-    <w:p>
-      <w:pPr>
-        <w:jc w:val="both"/>
-      </w:pPr>
-      <w:r>
-        <w:t xml:space="preserve">El objetivo </w:t>
-      </w:r>
-      <w:r>
-        <w:t xml:space="preserve">principal </w:t>
-      </w:r>
-      <w:r>
-        <w:t xml:space="preserve">del proyecto es </w:t>
-      </w:r>
-      <w:r>
-        <w:t>analizar</w:t>
-      </w:r>
-      <w:r>
-        <w:t xml:space="preserve"> si </w:t>
-      </w:r>
-      <w:r>
-        <w:t xml:space="preserve">los comentarios del </w:t>
-      </w:r>
-      <w:proofErr w:type="spellStart"/>
-      <w:r>
-        <w:t>sub-foro</w:t>
-      </w:r>
-      <w:proofErr w:type="spellEnd"/>
-      <w:r>
-        <w:t xml:space="preserve"> </w:t>
-      </w:r>
-      <w:proofErr w:type="spellStart"/>
-      <w:r>
-        <w:t>WallStreetBets</w:t>
-      </w:r>
-      <w:proofErr w:type="spellEnd"/>
-      <w:r>
-        <w:t xml:space="preserve"> </w:t>
-      </w:r>
-      <w:r>
-        <w:t>son</w:t>
-      </w:r>
-      <w:r>
-        <w:t xml:space="preserve"> una fuente fiable de la cual se puede extraer valor </w:t>
-      </w:r>
-      <w:r>
-        <w:t>para invertir en acciones del mercado de valores</w:t>
-      </w:r>
-      <w:r>
-        <w:t>,</w:t>
-      </w:r>
-      <w:r>
-        <w:t xml:space="preserve"> utilizando un sistema de procesado de lenguaje totalmente automatizado </w:t>
-      </w:r>
-      <w:r>
-        <w:t>que aporte una ventaja competitiva frente a otros inversores</w:t>
-      </w:r>
-      <w:r>
-        <w:t>.</w:t>
-      </w:r>
-    </w:p>
-    <w:p/>
-    <w:p>
-      <w:pPr>
-        <w:pStyle w:val="Ttulo1"/>
-        <w:rPr>
-          <w:b/>
-        </w:rPr>
-      </w:pPr>
-      <w:bookmarkStart w:id="3" w:name="_Toc83230459"/>
+        <w:ind w:firstLine="0"/>
+        <w:rPr>
+          <w:b/>
+        </w:rPr>
+      </w:pPr>
+      <w:bookmarkStart w:id="3" w:name="_Toc83467360"/>
       <w:r>
         <w:rPr>
           <w:b/>
@@ -1677,7 +1667,6 @@
         <w:rPr>
           <w:noProof/>
         </w:rPr>
-        <w:lastRenderedPageBreak/>
         <w:drawing>
           <wp:inline distT="0" distB="0" distL="0" distR="0" wp14:anchorId="745724CE" wp14:editId="50009F0D">
             <wp:extent cx="5400675" cy="952500"/>
@@ -1739,14 +1728,27 @@
       <w:r>
         <w:t xml:space="preserve">Ilustración </w:t>
       </w:r>
-      <w:fldSimple w:instr=" SEQ Ilustración \* ARABIC ">
-        <w:r>
-          <w:rPr>
-            <w:noProof/>
-          </w:rPr>
-          <w:t>1</w:t>
-        </w:r>
-      </w:fldSimple>
+      <w:r>
+        <w:fldChar w:fldCharType="begin"/>
+      </w:r>
+      <w:r>
+        <w:instrText xml:space="preserve"> SEQ Ilustración \* ARABIC </w:instrText>
+      </w:r>
+      <w:r>
+        <w:fldChar w:fldCharType="separate"/>
+      </w:r>
+      <w:r>
+        <w:rPr>
+          <w:noProof/>
+        </w:rPr>
+        <w:t>1</w:t>
+      </w:r>
+      <w:r>
+        <w:rPr>
+          <w:noProof/>
+        </w:rPr>
+        <w:fldChar w:fldCharType="end"/>
+      </w:r>
       <w:r>
         <w:t>. Evolución de precios GME</w:t>
       </w:r>
@@ -1760,6 +1762,7 @@
         <w:jc w:val="both"/>
       </w:pPr>
       <w:r>
+        <w:lastRenderedPageBreak/>
         <w:t xml:space="preserve">El 28 de enero, varias casas de bolsa, incluida </w:t>
       </w:r>
       <w:proofErr w:type="spellStart"/>
@@ -2067,52 +2070,55 @@
         <w:t xml:space="preserve">, </w:t>
       </w:r>
       <w:r>
-        <w:t xml:space="preserve">hemos ido cambiando la </w:t>
-      </w:r>
-      <w:r>
+        <w:t xml:space="preserve">hemos ido cambiando la forma de comunicarnos desde </w:t>
+      </w:r>
+      <w:r>
+        <w:t xml:space="preserve">el lenguaje antiguo y más formal, pasando por la jerga utilizada en SMS, a </w:t>
+      </w:r>
+      <w:r>
+        <w:t xml:space="preserve">los cortos y resumidos tweets que combinan texto con </w:t>
+      </w:r>
+      <w:r>
+        <w:t>iconos</w:t>
+      </w:r>
+      <w:r>
+        <w:t xml:space="preserve">. </w:t>
+      </w:r>
+      <w:r>
+        <w:t xml:space="preserve">Por ello tiene mucho sentido y puede aportar mucho valor </w:t>
+      </w:r>
+      <w:r>
+        <w:t>programar los ordenadores para que ellos mismos sean capaces de extraer la información esencial de estas cadenas de caracteres que codifican tanto conocimiento</w:t>
+      </w:r>
+      <w:r>
+        <w:t>. Y</w:t>
+      </w:r>
+      <w:r>
+        <w:t xml:space="preserve"> </w:t>
+      </w:r>
+      <w:r>
+        <w:t>disponerlo para que otros modelos puedan procesar esta información.</w:t>
+      </w:r>
+    </w:p>
+    <w:p>
+      <w:pPr>
+        <w:pStyle w:val="Cita"/>
+      </w:pPr>
+      <w:r>
+        <w:t>“</w:t>
+      </w:r>
+      <w:r>
+        <w:rPr>
+          <w:shd w:val="clear" w:color="auto" w:fill="FFFFFF"/>
+        </w:rPr>
+        <w:t xml:space="preserve">En los próximos diez años, la investigación en PNL se disparará. Podemos esperar que se produzcan grandes avances en la </w:t>
+      </w:r>
+      <w:r>
+        <w:rPr>
+          <w:shd w:val="clear" w:color="auto" w:fill="FFFFFF"/>
+        </w:rPr>
         <w:lastRenderedPageBreak/>
-        <w:t xml:space="preserve">forma de comunicarnos desde </w:t>
-      </w:r>
-      <w:r>
-        <w:t xml:space="preserve">el lenguaje antiguo y más formal, pasando por la jerga utilizada en SMS, a </w:t>
-      </w:r>
-      <w:r>
-        <w:t xml:space="preserve">los cortos y resumidos tweets que combinan texto con </w:t>
-      </w:r>
-      <w:r>
-        <w:t>iconos</w:t>
-      </w:r>
-      <w:r>
-        <w:t xml:space="preserve">. </w:t>
-      </w:r>
-      <w:r>
-        <w:t xml:space="preserve">Por ello tiene mucho sentido y puede aportar mucho valor </w:t>
-      </w:r>
-      <w:r>
-        <w:t>programar los ordenadores para que ellos mismos sean capaces de extraer la información esencial de estas cadenas de caracteres que codifican tanto conocimiento</w:t>
-      </w:r>
-      <w:r>
-        <w:t>. Y</w:t>
-      </w:r>
-      <w:r>
-        <w:t xml:space="preserve"> </w:t>
-      </w:r>
-      <w:r>
-        <w:t>disponerlo para que otros modelos puedan procesar esta información.</w:t>
-      </w:r>
-    </w:p>
-    <w:p>
-      <w:pPr>
-        <w:pStyle w:val="Cita"/>
-      </w:pPr>
-      <w:r>
-        <w:t>“</w:t>
-      </w:r>
-      <w:r>
-        <w:rPr>
-          <w:shd w:val="clear" w:color="auto" w:fill="FFFFFF"/>
-        </w:rPr>
-        <w:t>En los próximos diez años, la investigación en PNL se disparará. Podemos esperar que se produzcan grandes avances en la investigación fundamental de la PNL, las tecnologías básicas y las aplicaciones importantes</w:t>
+        <w:t>investigación fundamental de la PNL, las tecnologías básicas y las aplicaciones importantes</w:t>
       </w:r>
       <w:r>
         <w:rPr>
@@ -2131,6 +2137,7 @@
           <w:id w:val="-527099497"/>
           <w:citation/>
         </w:sdtPr>
+        <w:sdtEndPr/>
         <w:sdtContent>
           <w:r>
             <w:rPr>
@@ -2457,11 +2464,12 @@
     <w:p>
       <w:pPr>
         <w:pStyle w:val="Ttulo1"/>
-        <w:rPr>
-          <w:b/>
-        </w:rPr>
-      </w:pPr>
-      <w:bookmarkStart w:id="7" w:name="_Toc83230460"/>
+        <w:ind w:firstLine="0"/>
+        <w:rPr>
+          <w:b/>
+        </w:rPr>
+      </w:pPr>
+      <w:bookmarkStart w:id="7" w:name="_Toc83467361"/>
       <w:r>
         <w:rPr>
           <w:b/>
@@ -2920,7 +2928,11 @@
         <w:t xml:space="preserve"> </w:t>
       </w:r>
       <w:r>
-        <w:t xml:space="preserve">a las publicaciones </w:t>
+        <w:t xml:space="preserve">a las </w:t>
+      </w:r>
+      <w:r>
+        <w:lastRenderedPageBreak/>
+        <w:t xml:space="preserve">publicaciones </w:t>
       </w:r>
       <w:r>
         <w:t>para extraer las emociones</w:t>
@@ -3258,12 +3270,6 @@
       <w:pPr>
         <w:ind w:firstLine="0"/>
         <w:jc w:val="both"/>
-      </w:pPr>
-    </w:p>
-    <w:p>
-      <w:pPr>
-        <w:ind w:firstLine="0"/>
-        <w:jc w:val="both"/>
         <w:rPr>
           <w:b/>
           <w:bCs/>
@@ -3321,11 +3327,7 @@
         <w:t xml:space="preserve">los datos de Twitter, referentes a </w:t>
       </w:r>
       <w:r>
-        <w:t xml:space="preserve">las criptomonedas, pueden </w:t>
-      </w:r>
-      <w:r>
-        <w:lastRenderedPageBreak/>
-        <w:t>ser utilizados para desarrollar estrategias de operación que aporten ventajas</w:t>
+        <w:t>las criptomonedas, pueden ser utilizados para desarrollar estrategias de operación que aporten ventajas</w:t>
       </w:r>
       <w:r>
         <w:t xml:space="preserve"> competitivas.</w:t>
@@ -3443,7 +3445,6 @@
     <w:p>
       <w:pPr>
         <w:ind w:firstLine="0"/>
-        <w:jc w:val="both"/>
         <w:rPr>
           <w:b/>
           <w:bCs/>
@@ -3454,6 +3455,297 @@
           <w:b/>
           <w:bCs/>
         </w:rPr>
+        <w:t xml:space="preserve">Análisis de sentimientos </w:t>
+      </w:r>
+      <w:r>
+        <w:rPr>
+          <w:b/>
+          <w:bCs/>
+        </w:rPr>
+        <w:t xml:space="preserve">de noticias financieras en Reddit y </w:t>
+      </w:r>
+      <w:r>
+        <w:rPr>
+          <w:b/>
+          <w:bCs/>
+        </w:rPr>
+        <w:t xml:space="preserve">publicaciones en </w:t>
+      </w:r>
+      <w:proofErr w:type="spellStart"/>
+      <w:r>
+        <w:rPr>
+          <w:b/>
+          <w:bCs/>
+        </w:rPr>
+        <w:t>Financial</w:t>
+      </w:r>
+      <w:proofErr w:type="spellEnd"/>
+      <w:r>
+        <w:rPr>
+          <w:b/>
+          <w:bCs/>
+        </w:rPr>
+        <w:t xml:space="preserve"> Times</w:t>
+      </w:r>
+    </w:p>
+    <w:p>
+      <w:pPr>
+        <w:jc w:val="both"/>
+      </w:pPr>
+      <w:r>
+        <w:t xml:space="preserve">Michael </w:t>
+      </w:r>
+      <w:proofErr w:type="spellStart"/>
+      <w:r>
+        <w:t>Lubitz</w:t>
+      </w:r>
+      <w:proofErr w:type="spellEnd"/>
+      <w:r>
+        <w:t>,</w:t>
+      </w:r>
+      <w:r>
+        <w:t xml:space="preserve"> </w:t>
+      </w:r>
+      <w:r>
+        <w:t>en su tesis</w:t>
+      </w:r>
+      <w:r>
+        <w:t>,</w:t>
+      </w:r>
+      <w:r>
+        <w:t xml:space="preserve"> </w:t>
+      </w:r>
+      <w:r>
+        <w:t xml:space="preserve">trata de evaluar si los sentimientos en las publicaciones del </w:t>
+      </w:r>
+      <w:proofErr w:type="spellStart"/>
+      <w:r>
+        <w:t>sub-</w:t>
+      </w:r>
+      <w:r>
+        <w:t>foro</w:t>
+      </w:r>
+      <w:proofErr w:type="spellEnd"/>
+      <w:r>
+        <w:t xml:space="preserve"> </w:t>
+      </w:r>
+      <w:proofErr w:type="spellStart"/>
+      <w:r>
+        <w:rPr>
+          <w:i/>
+          <w:iCs/>
+        </w:rPr>
+        <w:t>ecconomics</w:t>
+      </w:r>
+      <w:proofErr w:type="spellEnd"/>
+      <w:r>
+        <w:rPr>
+          <w:i/>
+          <w:iCs/>
+        </w:rPr>
+        <w:t xml:space="preserve"> </w:t>
+      </w:r>
+      <w:r>
+        <w:t>de</w:t>
+      </w:r>
+      <w:r>
+        <w:t xml:space="preserve"> </w:t>
+      </w:r>
+      <w:proofErr w:type="gramStart"/>
+      <w:r>
+        <w:t>Reddit</w:t>
+      </w:r>
+      <w:r>
+        <w:t xml:space="preserve"> </w:t>
+      </w:r>
+      <w:r>
+        <w:t xml:space="preserve"> </w:t>
+      </w:r>
+      <w:r>
+        <w:t>pueden</w:t>
+      </w:r>
+      <w:proofErr w:type="gramEnd"/>
+      <w:r>
+        <w:t xml:space="preserve"> predecir </w:t>
+      </w:r>
+      <w:r>
+        <w:t>el rendimiento a futuro del mercado de valores.</w:t>
+      </w:r>
+      <w:r>
+        <w:t xml:space="preserve"> Para ello realiza una extracción de </w:t>
+      </w:r>
+      <w:r>
+        <w:t xml:space="preserve">las entradas en el </w:t>
+      </w:r>
+      <w:proofErr w:type="spellStart"/>
+      <w:r>
+        <w:t>sub-foro</w:t>
+      </w:r>
+      <w:proofErr w:type="spellEnd"/>
+      <w:r>
+        <w:t xml:space="preserve"> mencionado entre 2008 y 2017</w:t>
+      </w:r>
+      <w:r>
+        <w:t xml:space="preserve">, fecha en la que se publicó el artículo. En el trabajo se </w:t>
+      </w:r>
+      <w:r>
+        <w:t>evalúa</w:t>
+      </w:r>
+      <w:r>
+        <w:t xml:space="preserve"> el poder de predicción de </w:t>
+      </w:r>
+      <w:r>
+        <w:t xml:space="preserve">Reddit </w:t>
+      </w:r>
+      <w:r>
+        <w:t>comparando</w:t>
+      </w:r>
+      <w:r>
+        <w:t xml:space="preserve"> los sentimientos de </w:t>
+      </w:r>
+      <w:r>
+        <w:t>todas las publicaciones</w:t>
+      </w:r>
+      <w:r>
+        <w:t xml:space="preserve"> </w:t>
+      </w:r>
+      <w:r>
+        <w:t xml:space="preserve">de un día </w:t>
+      </w:r>
+      <w:r>
+        <w:t>con el</w:t>
+      </w:r>
+      <w:r>
+        <w:t xml:space="preserve"> correspondiente </w:t>
+      </w:r>
+      <w:r>
+        <w:t xml:space="preserve">precio de cierre del </w:t>
+      </w:r>
+      <w:r>
+        <w:t xml:space="preserve">índice </w:t>
+      </w:r>
+      <w:r>
+        <w:t>S&amp;P 500</w:t>
+      </w:r>
+      <w:r>
+        <w:t>.</w:t>
+      </w:r>
+    </w:p>
+    <w:p>
+      <w:pPr>
+        <w:jc w:val="both"/>
+      </w:pPr>
+      <w:r>
+        <w:t xml:space="preserve">El autor realiza el cálculo de los sentimientos de </w:t>
+      </w:r>
+      <w:r>
+        <w:t xml:space="preserve">los artículos </w:t>
+      </w:r>
+      <w:r>
+        <w:t xml:space="preserve">aplicando un enfoque basado en diccionarios y modelos de aprendizaje </w:t>
+      </w:r>
+      <w:r>
+        <w:t xml:space="preserve">automático supervisado que se apoyan en diferentes métodos de </w:t>
+      </w:r>
+      <w:r>
+        <w:t xml:space="preserve">extracción de características. En el trabajo adicionalmente se </w:t>
+      </w:r>
+      <w:r>
+        <w:t xml:space="preserve">realiza un cálculo ponderado del sentimiento incorporando el número de los votos </w:t>
+      </w:r>
+      <w:r>
+        <w:t>y comentarios en los modelos.</w:t>
+      </w:r>
+      <w:r>
+        <w:t xml:space="preserve"> </w:t>
+      </w:r>
+    </w:p>
+    <w:p>
+      <w:pPr>
+        <w:jc w:val="both"/>
+      </w:pPr>
+      <w:r>
+        <w:t xml:space="preserve">Para evaluar </w:t>
+      </w:r>
+      <w:r>
+        <w:t xml:space="preserve">los resultados se utilizan noticias publicadas en </w:t>
+      </w:r>
+      <w:proofErr w:type="spellStart"/>
+      <w:r>
+        <w:rPr>
+          <w:i/>
+          <w:iCs/>
+        </w:rPr>
+        <w:t>Financial</w:t>
+      </w:r>
+      <w:proofErr w:type="spellEnd"/>
+      <w:r>
+        <w:rPr>
+          <w:i/>
+          <w:iCs/>
+        </w:rPr>
+        <w:t xml:space="preserve"> Times</w:t>
+      </w:r>
+      <w:r>
+        <w:t xml:space="preserve"> </w:t>
+      </w:r>
+      <w:r>
+        <w:t xml:space="preserve">como línea base. </w:t>
+      </w:r>
+      <w:r>
+        <w:t>Como r</w:t>
+      </w:r>
+      <w:r>
+        <w:t>esultado del trabajo</w:t>
+      </w:r>
+      <w:r>
+        <w:t xml:space="preserve"> se consigue demostrar la hipótesis planteada, Reddit tiene una capacidad de predicción </w:t>
+      </w:r>
+      <w:r>
+        <w:t>ligeramente superior a la obtenida con noticias de medios estándar</w:t>
+      </w:r>
+      <w:r>
+        <w:t>.</w:t>
+      </w:r>
+    </w:p>
+    <w:p>
+      <w:pPr>
+        <w:ind w:firstLine="0"/>
+        <w:jc w:val="both"/>
+      </w:pPr>
+      <w:hyperlink r:id="rId15" w:history="1">
+        <w:r>
+          <w:rPr>
+            <w:rStyle w:val="Hipervnculo"/>
+          </w:rPr>
+          <w:t>https://ad-publications.cs.uni-freiburg.de/theses/Bachelor_Michael_Lubitz_2018.pdf</w:t>
+        </w:r>
+      </w:hyperlink>
+    </w:p>
+    <w:p>
+      <w:pPr>
+        <w:jc w:val="both"/>
+        <w:rPr>
+          <w:rStyle w:val="Hipervnculo"/>
+          <w:color w:val="auto"/>
+          <w:u w:val="none"/>
+        </w:rPr>
+      </w:pPr>
+    </w:p>
+    <w:p>
+      <w:pPr>
+        <w:ind w:firstLine="0"/>
+        <w:jc w:val="both"/>
+        <w:rPr>
+          <w:b/>
+          <w:bCs/>
+        </w:rPr>
+      </w:pPr>
+      <w:r>
+        <w:rPr>
+          <w:b/>
+          <w:bCs/>
+        </w:rPr>
         <w:t>Arquitectura Web para an</w:t>
       </w:r>
       <w:r>
@@ -3478,11 +3770,9 @@
       <w:r>
         <w:t xml:space="preserve">En este trabajo, se propuso una arquitectura de software que considera el aprendizaje </w:t>
       </w:r>
-      <w:proofErr w:type="gramStart"/>
-      <w:r>
-        <w:t>supervisado  para</w:t>
-      </w:r>
-      <w:proofErr w:type="gramEnd"/>
+      <w:r>
+        <w:t>supervisado para</w:t>
+      </w:r>
       <w:r>
         <w:t xml:space="preserve"> clasificar publicaciones de Facebook en tres emociones: alegría, enojo y tristeza.</w:t>
       </w:r>
@@ -3560,6 +3850,7 @@
         <w:jc w:val="both"/>
       </w:pPr>
       <w:r>
+        <w:lastRenderedPageBreak/>
         <w:t>Se presenta como</w:t>
       </w:r>
       <w:r>
@@ -3582,7 +3873,7 @@
           <w:rStyle w:val="Hipervnculo"/>
         </w:rPr>
       </w:pPr>
-      <w:hyperlink r:id="rId15" w:history="1">
+      <w:hyperlink r:id="rId16" w:history="1">
         <w:r>
           <w:rPr>
             <w:rStyle w:val="Hipervnculo"/>
@@ -3629,7 +3920,6 @@
         <w:jc w:val="both"/>
       </w:pPr>
       <w:r>
-        <w:lastRenderedPageBreak/>
         <w:t>La empresa</w:t>
       </w:r>
       <w:r>
@@ -3900,6 +4190,7 @@
           <w:color w:val="000000"/>
           <w:shd w:val="clear" w:color="auto" w:fill="FFFFFF"/>
         </w:rPr>
+        <w:lastRenderedPageBreak/>
         <w:t>Este trabajo se basa en un estudio previo que observó que un detector de sentimiento basado en Twitter puede llegar a replicar la confianza del consumidor. El gran avance que presenta este proyecto es la utilización de un sistema de inteligencia artificial para evitar el continuo etiquetado manual de los textos del estudio. </w:t>
       </w:r>
     </w:p>
@@ -3954,7 +4245,6 @@
           <w:color w:val="000000"/>
           <w:shd w:val="clear" w:color="auto" w:fill="FFFFFF"/>
         </w:rPr>
-        <w:lastRenderedPageBreak/>
         <w:t>La construcción de un nuevo corpus de textos de tema científico en lenguaje español, clasificado por sentimiento positivo o negativo, para el entrenamiento del modelo de aprendizaje automático.</w:t>
       </w:r>
     </w:p>
@@ -4008,14 +4298,6 @@
     </w:p>
     <w:p>
       <w:pPr>
-        <w:jc w:val="both"/>
-        <w:rPr>
-          <w:szCs w:val="24"/>
-        </w:rPr>
-      </w:pPr>
-    </w:p>
-    <w:p>
-      <w:pPr>
         <w:pStyle w:val="NormalWeb"/>
         <w:spacing w:before="0" w:beforeAutospacing="0" w:after="0" w:afterAutospacing="0"/>
         <w:ind w:firstLine="0"/>
@@ -4309,7 +4591,7 @@
         <w:ind w:firstLine="0"/>
         <w:jc w:val="both"/>
       </w:pPr>
-      <w:hyperlink r:id="rId16" w:history="1">
+      <w:hyperlink r:id="rId17" w:history="1">
         <w:r>
           <w:rPr>
             <w:rStyle w:val="Hipervnculo"/>
@@ -4576,6 +4858,7 @@
           <w:color w:val="000000"/>
           <w:shd w:val="clear" w:color="auto" w:fill="FFFFFF"/>
         </w:rPr>
+        <w:lastRenderedPageBreak/>
         <w:t>Árbol de decisión o SVM (</w:t>
       </w:r>
       <w:proofErr w:type="spellStart"/>
@@ -4727,7 +5010,7 @@
           <w:lang w:val="en-US"/>
         </w:rPr>
       </w:pPr>
-      <w:hyperlink r:id="rId17" w:history="1">
+      <w:hyperlink r:id="rId18" w:history="1">
         <w:r>
           <w:rPr>
             <w:rStyle w:val="Hipervnculo"/>
@@ -4770,7 +5053,6 @@
           <w:lang w:val="en-US"/>
         </w:rPr>
       </w:pPr>
-      <w:bookmarkStart w:id="8" w:name="_Toc83230461"/>
       <w:r>
         <w:rPr>
           <w:b/>
@@ -4782,10 +5064,12 @@
     <w:p>
       <w:pPr>
         <w:pStyle w:val="Ttulo1"/>
-        <w:rPr>
-          <w:b/>
-        </w:rPr>
-      </w:pPr>
+        <w:ind w:firstLine="0"/>
+        <w:rPr>
+          <w:b/>
+        </w:rPr>
+      </w:pPr>
+      <w:bookmarkStart w:id="8" w:name="_Toc83467362"/>
       <w:r>
         <w:rPr>
           <w:b/>
@@ -4797,6 +5081,161 @@
     </w:p>
     <w:p>
       <w:pPr>
+        <w:pStyle w:val="Ttulo2"/>
+      </w:pPr>
+      <w:r>
+        <w:t>Objetivo general</w:t>
+      </w:r>
+    </w:p>
+    <w:p>
+      <w:pPr>
+        <w:jc w:val="both"/>
+      </w:pPr>
+      <w:r>
+        <w:t xml:space="preserve">Desarrollar un </w:t>
+      </w:r>
+      <w:r>
+        <w:t xml:space="preserve">proceso de análisis </w:t>
+      </w:r>
+      <w:r>
+        <w:t xml:space="preserve">descriptivo </w:t>
+      </w:r>
+      <w:r>
+        <w:t xml:space="preserve">que permita </w:t>
+      </w:r>
+      <w:r>
+        <w:t>afirmar</w:t>
+      </w:r>
+      <w:r>
+        <w:t xml:space="preserve"> si </w:t>
+      </w:r>
+      <w:r>
+        <w:t xml:space="preserve">es posible identificar tendencias del mercado de valores </w:t>
+      </w:r>
+      <w:r>
+        <w:t>apoyándose en las</w:t>
+      </w:r>
+      <w:r>
+        <w:t xml:space="preserve"> publicaciones en el </w:t>
+      </w:r>
+      <w:proofErr w:type="spellStart"/>
+      <w:r>
+        <w:t>sub-foro</w:t>
+      </w:r>
+      <w:proofErr w:type="spellEnd"/>
+      <w:r>
+        <w:t xml:space="preserve"> </w:t>
+      </w:r>
+      <w:proofErr w:type="spellStart"/>
+      <w:r>
+        <w:t>WallStreetBets</w:t>
+      </w:r>
+      <w:proofErr w:type="spellEnd"/>
+      <w:r>
+        <w:t xml:space="preserve"> de Reddit.</w:t>
+      </w:r>
+      <w:r>
+        <w:t xml:space="preserve"> Con el objetivo de conseguir una ventaja competitiva frente a otros inversores que realicen un análisis de las acciones de forma más tradicional.</w:t>
+      </w:r>
+    </w:p>
+    <w:p/>
+    <w:p>
+      <w:pPr>
+        <w:pStyle w:val="Ttulo2"/>
+      </w:pPr>
+      <w:r>
+        <w:t>Objetivos específicos</w:t>
+      </w:r>
+    </w:p>
+    <w:p>
+      <w:pPr>
+        <w:pStyle w:val="Prrafodelista"/>
+        <w:numPr>
+          <w:ilvl w:val="1"/>
+          <w:numId w:val="3"/>
+        </w:numPr>
+      </w:pPr>
+      <w:r>
+        <w:t xml:space="preserve">Obtener unos datos limpios y </w:t>
+      </w:r>
+      <w:r>
+        <w:t xml:space="preserve">aptos para </w:t>
+      </w:r>
+      <w:r>
+        <w:t>poder resolver el objetivo general.</w:t>
+      </w:r>
+    </w:p>
+    <w:p>
+      <w:pPr>
+        <w:pStyle w:val="Prrafodelista"/>
+        <w:numPr>
+          <w:ilvl w:val="1"/>
+          <w:numId w:val="3"/>
+        </w:numPr>
+      </w:pPr>
+      <w:r>
+        <w:t xml:space="preserve">Determinar los modelos de análisis de sentimientos </w:t>
+      </w:r>
+      <w:r>
+        <w:t xml:space="preserve">idóneos para extraer </w:t>
+      </w:r>
+      <w:r>
+        <w:t>los sentimientos de l</w:t>
+      </w:r>
+      <w:r>
+        <w:t>as publicaciones y títulos.</w:t>
+      </w:r>
+    </w:p>
+    <w:p>
+      <w:pPr>
+        <w:pStyle w:val="Prrafodelista"/>
+        <w:numPr>
+          <w:ilvl w:val="1"/>
+          <w:numId w:val="3"/>
+        </w:numPr>
+      </w:pPr>
+      <w:r>
+        <w:t xml:space="preserve">Determinar los sentimientos de </w:t>
+      </w:r>
+      <w:r>
+        <w:t>las publicaciones y títulos.</w:t>
+      </w:r>
+    </w:p>
+    <w:p>
+      <w:pPr>
+        <w:pStyle w:val="Prrafodelista"/>
+        <w:numPr>
+          <w:ilvl w:val="1"/>
+          <w:numId w:val="3"/>
+        </w:numPr>
+      </w:pPr>
+      <w:r>
+        <w:t xml:space="preserve">Determinar las relaciones entre los </w:t>
+      </w:r>
+      <w:r>
+        <w:t>precios/volúmenes de operaciones diarias en función de los sentimientos.</w:t>
+      </w:r>
+    </w:p>
+    <w:p/>
+    <w:p>
+      <w:pPr>
+        <w:pStyle w:val="Ttulo1"/>
+        <w:ind w:firstLine="0"/>
+        <w:rPr>
+          <w:b/>
+        </w:rPr>
+      </w:pPr>
+      <w:bookmarkStart w:id="9" w:name="_Toc83467363"/>
+      <w:r>
+        <w:rPr>
+          <w:b/>
+        </w:rPr>
+        <w:t>SOLUCIÓN PLANTEADA</w:t>
+      </w:r>
+      <w:bookmarkEnd w:id="9"/>
+    </w:p>
+    <w:p>
+      <w:pPr>
         <w:shd w:val="clear" w:color="auto" w:fill="DEEBF6"/>
         <w:jc w:val="both"/>
         <w:rPr>
@@ -4809,7 +5248,7 @@
           <w:color w:val="7F7F7F"/>
           <w:szCs w:val="24"/>
         </w:rPr>
-        <w:t>En este apartado el estudiante definirá el objetivo general de su Trabajo Final de Máster y máximo 4 objetivos específicos que describan cómo llevó a cabo el objetivo general.</w:t>
+        <w:t xml:space="preserve">En esta sección el estudiante debe describir la solución planteada, comenzando por la metodología (pasos que siguió) de desarrollo. Posteriormente la descripción del desarrollo de cada etapa seguida. </w:t>
       </w:r>
     </w:p>
     <w:p>
@@ -4821,30 +5260,111 @@
           <w:szCs w:val="24"/>
         </w:rPr>
       </w:pPr>
+      <w:bookmarkStart w:id="10" w:name="_tyjcwt" w:colFirst="0" w:colLast="0"/>
+      <w:bookmarkEnd w:id="10"/>
       <w:r>
         <w:rPr>
           <w:color w:val="7F7F7F"/>
           <w:szCs w:val="24"/>
         </w:rPr>
-        <w:t>El objetivo general debe dar solución a problema realmente retador en el área del BI o DS, y debe haber quedado bien justificado en el estado del arte.</w:t>
-      </w:r>
-    </w:p>
-    <w:p>
-      <w:pPr>
-        <w:shd w:val="clear" w:color="auto" w:fill="DEEBF6"/>
-        <w:jc w:val="both"/>
+        <w:t xml:space="preserve">La metodología que debe utilizar el estudiante de </w:t>
+      </w:r>
+      <w:proofErr w:type="gramStart"/>
+      <w:r>
         <w:rPr>
           <w:color w:val="7F7F7F"/>
           <w:szCs w:val="24"/>
         </w:rPr>
-      </w:pPr>
+        <w:t>master</w:t>
+      </w:r>
+      <w:proofErr w:type="gramEnd"/>
       <w:r>
         <w:rPr>
           <w:color w:val="7F7F7F"/>
           <w:szCs w:val="24"/>
         </w:rPr>
-        <w:t>Objetivo general</w:t>
-      </w:r>
+        <w:t xml:space="preserve"> debe estar validada por la comunidad científica y el estudiante debe justificarlo.</w:t>
+      </w:r>
+    </w:p>
+    <w:p>
+      <w:pPr>
+        <w:pStyle w:val="Ttulo2"/>
+      </w:pPr>
+      <w:r>
+        <w:t>Metodología</w:t>
+      </w:r>
+    </w:p>
+    <w:p>
+      <w:pPr>
+        <w:rPr>
+          <w:b/>
+          <w:bCs/>
+        </w:rPr>
+      </w:pPr>
+      <w:r>
+        <w:rPr>
+          <w:b/>
+          <w:bCs/>
+        </w:rPr>
+        <w:t>Etapa 1</w:t>
+      </w:r>
+    </w:p>
+    <w:p>
+      <w:pPr>
+        <w:rPr>
+          <w:b/>
+          <w:bCs/>
+        </w:rPr>
+      </w:pPr>
+    </w:p>
+    <w:p>
+      <w:pPr>
+        <w:rPr>
+          <w:b/>
+          <w:bCs/>
+        </w:rPr>
+      </w:pPr>
+    </w:p>
+    <w:p>
+      <w:pPr>
+        <w:pStyle w:val="Ttulo2"/>
+      </w:pPr>
+      <w:r>
+        <w:t>Desarrollo de cada etapa</w:t>
+      </w:r>
+    </w:p>
+    <w:p>
+      <w:pPr>
+        <w:pStyle w:val="Ttulo1"/>
+      </w:pPr>
+    </w:p>
+    <w:p/>
+    <w:p>
+      <w:pPr>
+        <w:pStyle w:val="Ttulo1"/>
+        <w:rPr>
+          <w:b/>
+        </w:rPr>
+      </w:pPr>
+    </w:p>
+    <w:p>
+      <w:pPr>
+        <w:pStyle w:val="Ttulo1"/>
+        <w:ind w:firstLine="0"/>
+        <w:rPr>
+          <w:b/>
+        </w:rPr>
+      </w:pPr>
+      <w:bookmarkStart w:id="11" w:name="_1frvyl1cgni" w:colFirst="0" w:colLast="0"/>
+      <w:bookmarkStart w:id="12" w:name="_Toc83467364"/>
+      <w:bookmarkEnd w:id="11"/>
+      <w:r>
+        <w:rPr>
+          <w:b/>
+        </w:rPr>
+        <w:t>EVALUACIÓN</w:t>
+      </w:r>
+      <w:bookmarkEnd w:id="12"/>
     </w:p>
     <w:p>
       <w:pPr>
@@ -4860,24 +5380,12 @@
           <w:color w:val="7F7F7F"/>
           <w:szCs w:val="24"/>
         </w:rPr>
-        <w:t>Objetivos específicos</w:t>
-      </w:r>
-    </w:p>
-    <w:p>
-      <w:pPr>
-        <w:numPr>
-          <w:ilvl w:val="0"/>
-          <w:numId w:val="3"/>
-        </w:numPr>
-        <w:pBdr>
-          <w:top w:val="nil"/>
-          <w:left w:val="nil"/>
-          <w:bottom w:val="nil"/>
-          <w:right w:val="nil"/>
-          <w:between w:val="nil"/>
-        </w:pBdr>
+        <w:t>El estudiante en esta sección debe describir cómo realizó la evaluación de la solución planteada.</w:t>
+      </w:r>
+    </w:p>
+    <w:p>
+      <w:pPr>
         <w:shd w:val="clear" w:color="auto" w:fill="DEEBF6"/>
-        <w:spacing w:after="0"/>
         <w:jc w:val="both"/>
         <w:rPr>
           <w:color w:val="7F7F7F"/>
@@ -4889,24 +5397,12 @@
           <w:color w:val="7F7F7F"/>
           <w:szCs w:val="24"/>
         </w:rPr>
-        <w:t>Objetivo 1</w:t>
-      </w:r>
-    </w:p>
-    <w:p>
-      <w:pPr>
-        <w:numPr>
-          <w:ilvl w:val="0"/>
-          <w:numId w:val="3"/>
-        </w:numPr>
-        <w:pBdr>
-          <w:top w:val="nil"/>
-          <w:left w:val="nil"/>
-          <w:bottom w:val="nil"/>
-          <w:right w:val="nil"/>
-          <w:between w:val="nil"/>
-        </w:pBdr>
+        <w:t>La evaluación de un TFM debe basarse en una metodología validada y bien establecida que el estudiante deberá justificar.</w:t>
+      </w:r>
+    </w:p>
+    <w:p>
+      <w:pPr>
         <w:shd w:val="clear" w:color="auto" w:fill="DEEBF6"/>
-        <w:spacing w:after="0"/>
         <w:jc w:val="both"/>
         <w:rPr>
           <w:color w:val="7F7F7F"/>
@@ -4918,24 +5414,38 @@
           <w:color w:val="7F7F7F"/>
           <w:szCs w:val="24"/>
         </w:rPr>
-        <w:t>Objetivo 2</w:t>
-      </w:r>
-    </w:p>
-    <w:p>
-      <w:pPr>
-        <w:numPr>
-          <w:ilvl w:val="0"/>
-          <w:numId w:val="3"/>
-        </w:numPr>
-        <w:pBdr>
-          <w:top w:val="nil"/>
-          <w:left w:val="nil"/>
-          <w:bottom w:val="nil"/>
-          <w:right w:val="nil"/>
-          <w:between w:val="nil"/>
-        </w:pBdr>
+        <w:t>Extensión máxima: 10 páginas.</w:t>
+      </w:r>
+    </w:p>
+    <w:p>
+      <w:r>
+        <w:rPr>
+          <w:i/>
+        </w:rPr>
+        <w:t>Escribe aquí…</w:t>
+      </w:r>
+    </w:p>
+    <w:p/>
+    <w:p>
+      <w:pPr>
+        <w:pStyle w:val="Ttulo1"/>
+        <w:ind w:firstLine="0"/>
+        <w:rPr>
+          <w:b/>
+        </w:rPr>
+      </w:pPr>
+      <w:bookmarkStart w:id="13" w:name="_Toc83467365"/>
+      <w:r>
+        <w:rPr>
+          <w:b/>
+        </w:rPr>
+        <w:t>RESULTADOS</w:t>
+      </w:r>
+      <w:bookmarkEnd w:id="13"/>
+    </w:p>
+    <w:p>
+      <w:pPr>
         <w:shd w:val="clear" w:color="auto" w:fill="DEEBF6"/>
-        <w:spacing w:after="0"/>
         <w:jc w:val="both"/>
         <w:rPr>
           <w:color w:val="7F7F7F"/>
@@ -4947,22 +5457,11 @@
           <w:color w:val="7F7F7F"/>
           <w:szCs w:val="24"/>
         </w:rPr>
-        <w:t>Objetivo 3</w:t>
-      </w:r>
-    </w:p>
-    <w:p>
-      <w:pPr>
-        <w:numPr>
-          <w:ilvl w:val="0"/>
-          <w:numId w:val="3"/>
-        </w:numPr>
-        <w:pBdr>
-          <w:top w:val="nil"/>
-          <w:left w:val="nil"/>
-          <w:bottom w:val="nil"/>
-          <w:right w:val="nil"/>
-          <w:between w:val="nil"/>
-        </w:pBdr>
+        <w:t>El estudiante en esta sección debe describir los resultados obtenidos en el proceso de evaluación de la solución planteada.</w:t>
+      </w:r>
+    </w:p>
+    <w:p>
+      <w:pPr>
         <w:shd w:val="clear" w:color="auto" w:fill="DEEBF6"/>
         <w:jc w:val="both"/>
         <w:rPr>
@@ -4975,332 +5474,84 @@
           <w:color w:val="7F7F7F"/>
           <w:szCs w:val="24"/>
         </w:rPr>
-        <w:t>Objetivo 4</w:t>
+        <w:t>Debe usar notación estándar para presentación de resultados de carácter científico.</w:t>
       </w:r>
     </w:p>
     <w:p>
       <w:pPr>
         <w:shd w:val="clear" w:color="auto" w:fill="DEEBF6"/>
-        <w:ind w:left="360"/>
         <w:jc w:val="both"/>
         <w:rPr>
           <w:color w:val="7F7F7F"/>
           <w:szCs w:val="24"/>
         </w:rPr>
       </w:pPr>
-    </w:p>
-    <w:p>
-      <w:pPr>
-        <w:shd w:val="clear" w:color="auto" w:fill="DEEBF6"/>
-        <w:ind w:left="360"/>
-        <w:jc w:val="both"/>
+      <w:r>
         <w:rPr>
           <w:color w:val="7F7F7F"/>
           <w:szCs w:val="24"/>
         </w:rPr>
-      </w:pPr>
-      <w:r>
+        <w:t>Extensión máxima: 10 páginas.</w:t>
+      </w:r>
+    </w:p>
+    <w:p>
+      <w:r>
+        <w:rPr>
+          <w:i/>
+        </w:rPr>
+        <w:t>Escribe aquí…</w:t>
+      </w:r>
+    </w:p>
+    <w:p/>
+    <w:p>
+      <w:pPr>
+        <w:pStyle w:val="Ttulo1"/>
+        <w:ind w:firstLine="0"/>
+        <w:rPr>
+          <w:b/>
+        </w:rPr>
+      </w:pPr>
+      <w:bookmarkStart w:id="14" w:name="_Toc83467366"/>
+      <w:r>
+        <w:rPr>
+          <w:b/>
+        </w:rPr>
+        <w:t>CONCLUSIONES Y TRABAJOS FUTUROS</w:t>
+      </w:r>
+      <w:bookmarkEnd w:id="14"/>
+    </w:p>
+    <w:p>
+      <w:pPr>
+        <w:shd w:val="clear" w:color="auto" w:fill="DEEBF6"/>
+        <w:jc w:val="both"/>
         <w:rPr>
           <w:color w:val="7F7F7F"/>
           <w:szCs w:val="24"/>
         </w:rPr>
-        <w:t>Extensión máxima: 1 página.</w:t>
-      </w:r>
-    </w:p>
-    <w:p>
-      <w:r>
-        <w:rPr>
-          <w:i/>
-        </w:rPr>
-        <w:t>Escribe aquí…</w:t>
-      </w:r>
-    </w:p>
-    <w:p/>
-    <w:p>
-      <w:pPr>
-        <w:pStyle w:val="Ttulo1"/>
-        <w:rPr>
-          <w:b/>
-        </w:rPr>
-      </w:pPr>
-      <w:bookmarkStart w:id="9" w:name="_Toc83230462"/>
-      <w:r>
-        <w:rPr>
-          <w:b/>
-        </w:rPr>
-        <w:t>SOLUCIÓN PLANTEADA</w:t>
-      </w:r>
-      <w:bookmarkEnd w:id="9"/>
-    </w:p>
-    <w:p>
-      <w:pPr>
-        <w:shd w:val="clear" w:color="auto" w:fill="DEEBF6"/>
-        <w:jc w:val="both"/>
+      </w:pPr>
+      <w:r>
         <w:rPr>
           <w:color w:val="7F7F7F"/>
           <w:szCs w:val="24"/>
         </w:rPr>
-      </w:pPr>
-      <w:r>
+        <w:t>El estudiante plantea las conclusiones de su trabajo, y cómo considera que puede seguir avanzando en el mejoramiento de la solución planteada.</w:t>
+      </w:r>
+    </w:p>
+    <w:p>
+      <w:pPr>
+        <w:shd w:val="clear" w:color="auto" w:fill="DEEBF6"/>
+        <w:jc w:val="both"/>
         <w:rPr>
           <w:color w:val="7F7F7F"/>
           <w:szCs w:val="24"/>
         </w:rPr>
-        <w:t xml:space="preserve">En esta sección el estudiante debe describir la solución planteada, comenzando por la metodología (pasos que siguió) de desarrollo. Posteriormente la descripción del desarrollo de cada etapa seguida. </w:t>
-      </w:r>
-    </w:p>
-    <w:p>
-      <w:pPr>
-        <w:shd w:val="clear" w:color="auto" w:fill="DEEBF6"/>
-        <w:jc w:val="both"/>
+      </w:pPr>
+      <w:r>
         <w:rPr>
           <w:color w:val="7F7F7F"/>
           <w:szCs w:val="24"/>
         </w:rPr>
-      </w:pPr>
-      <w:bookmarkStart w:id="10" w:name="_tyjcwt" w:colFirst="0" w:colLast="0"/>
-      <w:bookmarkEnd w:id="10"/>
-      <w:r>
-        <w:rPr>
-          <w:color w:val="7F7F7F"/>
-          <w:szCs w:val="24"/>
-        </w:rPr>
-        <w:t xml:space="preserve">La metodología que debe utilizar el estudiante de </w:t>
-      </w:r>
-      <w:proofErr w:type="gramStart"/>
-      <w:r>
-        <w:rPr>
-          <w:color w:val="7F7F7F"/>
-          <w:szCs w:val="24"/>
-        </w:rPr>
-        <w:t>master</w:t>
-      </w:r>
-      <w:proofErr w:type="gramEnd"/>
-      <w:r>
-        <w:rPr>
-          <w:color w:val="7F7F7F"/>
-          <w:szCs w:val="24"/>
-        </w:rPr>
-        <w:t xml:space="preserve"> debe estar validada por la comunidad científica y el estudiante debe justificarlo.</w:t>
-      </w:r>
-    </w:p>
-    <w:p>
-      <w:pPr>
-        <w:numPr>
-          <w:ilvl w:val="0"/>
-          <w:numId w:val="2"/>
-        </w:numPr>
-        <w:pBdr>
-          <w:top w:val="nil"/>
-          <w:left w:val="nil"/>
-          <w:bottom w:val="nil"/>
-          <w:right w:val="nil"/>
-          <w:between w:val="nil"/>
-        </w:pBdr>
-        <w:shd w:val="clear" w:color="auto" w:fill="DEEBF6"/>
-        <w:spacing w:after="0"/>
-        <w:jc w:val="both"/>
-        <w:rPr>
-          <w:color w:val="7F7F7F"/>
-          <w:szCs w:val="24"/>
-        </w:rPr>
-      </w:pPr>
-      <w:r>
-        <w:rPr>
-          <w:color w:val="7F7F7F"/>
-          <w:szCs w:val="24"/>
-        </w:rPr>
-        <w:t>METODOLOGÍA</w:t>
-      </w:r>
-    </w:p>
-    <w:p>
-      <w:pPr>
-        <w:numPr>
-          <w:ilvl w:val="1"/>
-          <w:numId w:val="2"/>
-        </w:numPr>
-        <w:pBdr>
-          <w:top w:val="nil"/>
-          <w:left w:val="nil"/>
-          <w:bottom w:val="nil"/>
-          <w:right w:val="nil"/>
-          <w:between w:val="nil"/>
-        </w:pBdr>
-        <w:shd w:val="clear" w:color="auto" w:fill="DEEBF6"/>
-        <w:spacing w:after="0"/>
-        <w:jc w:val="both"/>
-        <w:rPr>
-          <w:color w:val="7F7F7F"/>
-          <w:szCs w:val="24"/>
-        </w:rPr>
-      </w:pPr>
-      <w:r>
-        <w:rPr>
-          <w:color w:val="7F7F7F"/>
-          <w:szCs w:val="24"/>
-        </w:rPr>
-        <w:t>Etapa 1</w:t>
-      </w:r>
-    </w:p>
-    <w:p>
-      <w:pPr>
-        <w:numPr>
-          <w:ilvl w:val="1"/>
-          <w:numId w:val="2"/>
-        </w:numPr>
-        <w:pBdr>
-          <w:top w:val="nil"/>
-          <w:left w:val="nil"/>
-          <w:bottom w:val="nil"/>
-          <w:right w:val="nil"/>
-          <w:between w:val="nil"/>
-        </w:pBdr>
-        <w:shd w:val="clear" w:color="auto" w:fill="DEEBF6"/>
-        <w:spacing w:after="0"/>
-        <w:jc w:val="both"/>
-        <w:rPr>
-          <w:color w:val="7F7F7F"/>
-          <w:szCs w:val="24"/>
-        </w:rPr>
-      </w:pPr>
-      <w:r>
-        <w:rPr>
-          <w:color w:val="7F7F7F"/>
-          <w:szCs w:val="24"/>
-        </w:rPr>
-        <w:t>Etapa 2</w:t>
-      </w:r>
-    </w:p>
-    <w:p>
-      <w:pPr>
-        <w:numPr>
-          <w:ilvl w:val="1"/>
-          <w:numId w:val="2"/>
-        </w:numPr>
-        <w:pBdr>
-          <w:top w:val="nil"/>
-          <w:left w:val="nil"/>
-          <w:bottom w:val="nil"/>
-          <w:right w:val="nil"/>
-          <w:between w:val="nil"/>
-        </w:pBdr>
-        <w:shd w:val="clear" w:color="auto" w:fill="DEEBF6"/>
-        <w:spacing w:after="0"/>
-        <w:jc w:val="both"/>
-        <w:rPr>
-          <w:color w:val="7F7F7F"/>
-          <w:szCs w:val="24"/>
-        </w:rPr>
-      </w:pPr>
-      <w:r>
-        <w:rPr>
-          <w:color w:val="7F7F7F"/>
-          <w:szCs w:val="24"/>
-        </w:rPr>
-        <w:t>Etapa 3</w:t>
-      </w:r>
-    </w:p>
-    <w:p>
-      <w:pPr>
-        <w:numPr>
-          <w:ilvl w:val="1"/>
-          <w:numId w:val="2"/>
-        </w:numPr>
-        <w:pBdr>
-          <w:top w:val="nil"/>
-          <w:left w:val="nil"/>
-          <w:bottom w:val="nil"/>
-          <w:right w:val="nil"/>
-          <w:between w:val="nil"/>
-        </w:pBdr>
-        <w:shd w:val="clear" w:color="auto" w:fill="DEEBF6"/>
-        <w:spacing w:after="0"/>
-        <w:jc w:val="both"/>
-        <w:rPr>
-          <w:color w:val="7F7F7F"/>
-          <w:szCs w:val="24"/>
-        </w:rPr>
-      </w:pPr>
-      <w:r>
-        <w:rPr>
-          <w:color w:val="7F7F7F"/>
-          <w:szCs w:val="24"/>
-        </w:rPr>
-        <w:t>Etapa 4</w:t>
-      </w:r>
-    </w:p>
-    <w:p>
-      <w:pPr>
-        <w:numPr>
-          <w:ilvl w:val="1"/>
-          <w:numId w:val="2"/>
-        </w:numPr>
-        <w:pBdr>
-          <w:top w:val="nil"/>
-          <w:left w:val="nil"/>
-          <w:bottom w:val="nil"/>
-          <w:right w:val="nil"/>
-          <w:between w:val="nil"/>
-        </w:pBdr>
-        <w:shd w:val="clear" w:color="auto" w:fill="DEEBF6"/>
-        <w:spacing w:after="0"/>
-        <w:jc w:val="both"/>
-        <w:rPr>
-          <w:color w:val="7F7F7F"/>
-          <w:szCs w:val="24"/>
-        </w:rPr>
-      </w:pPr>
-      <w:r>
-        <w:rPr>
-          <w:color w:val="7F7F7F"/>
-          <w:szCs w:val="24"/>
-        </w:rPr>
-        <w:t>Etapa 5</w:t>
-      </w:r>
-    </w:p>
-    <w:p>
-      <w:pPr>
-        <w:numPr>
-          <w:ilvl w:val="0"/>
-          <w:numId w:val="2"/>
-        </w:numPr>
-        <w:pBdr>
-          <w:top w:val="nil"/>
-          <w:left w:val="nil"/>
-          <w:bottom w:val="nil"/>
-          <w:right w:val="nil"/>
-          <w:between w:val="nil"/>
-        </w:pBdr>
-        <w:shd w:val="clear" w:color="auto" w:fill="DEEBF6"/>
-        <w:jc w:val="both"/>
-        <w:rPr>
-          <w:color w:val="7F7F7F"/>
-          <w:szCs w:val="24"/>
-        </w:rPr>
-      </w:pPr>
-      <w:r>
-        <w:rPr>
-          <w:color w:val="7F7F7F"/>
-          <w:szCs w:val="24"/>
-        </w:rPr>
-        <w:t>DESARROLLO DE CADA ETAPA</w:t>
-      </w:r>
-    </w:p>
-    <w:p>
-      <w:pPr>
-        <w:shd w:val="clear" w:color="auto" w:fill="DEEBF6"/>
-        <w:jc w:val="both"/>
-        <w:rPr>
-          <w:color w:val="7F7F7F"/>
-          <w:szCs w:val="24"/>
-        </w:rPr>
-      </w:pPr>
-      <w:r>
-        <w:rPr>
-          <w:color w:val="7F7F7F"/>
-          <w:szCs w:val="24"/>
-        </w:rPr>
-        <w:t>Extensión máxima: 30 páginas.</w:t>
+        <w:t>Extensión máxima: 2 páginas</w:t>
       </w:r>
     </w:p>
     <w:p>
@@ -5315,232 +5566,12 @@
     <w:p>
       <w:pPr>
         <w:pStyle w:val="Ttulo1"/>
-        <w:rPr>
-          <w:b/>
-        </w:rPr>
-      </w:pPr>
-    </w:p>
-    <w:p>
-      <w:pPr>
-        <w:pStyle w:val="Ttulo1"/>
-        <w:rPr>
-          <w:b/>
-        </w:rPr>
-      </w:pPr>
-      <w:bookmarkStart w:id="11" w:name="_1frvyl1cgni" w:colFirst="0" w:colLast="0"/>
-      <w:bookmarkStart w:id="12" w:name="_Toc83230463"/>
-      <w:bookmarkEnd w:id="11"/>
-      <w:r>
-        <w:rPr>
-          <w:b/>
-        </w:rPr>
-        <w:t>EVALUACIÓN</w:t>
-      </w:r>
-      <w:bookmarkEnd w:id="12"/>
-    </w:p>
-    <w:p>
-      <w:pPr>
-        <w:shd w:val="clear" w:color="auto" w:fill="DEEBF6"/>
-        <w:jc w:val="both"/>
-        <w:rPr>
-          <w:color w:val="7F7F7F"/>
-          <w:szCs w:val="24"/>
-        </w:rPr>
-      </w:pPr>
-      <w:r>
-        <w:rPr>
-          <w:color w:val="7F7F7F"/>
-          <w:szCs w:val="24"/>
-        </w:rPr>
-        <w:t>El estudiante en esta sección debe describir cómo realizó la evaluación de la solución planteada.</w:t>
-      </w:r>
-    </w:p>
-    <w:p>
-      <w:pPr>
-        <w:shd w:val="clear" w:color="auto" w:fill="DEEBF6"/>
-        <w:jc w:val="both"/>
-        <w:rPr>
-          <w:color w:val="7F7F7F"/>
-          <w:szCs w:val="24"/>
-        </w:rPr>
-      </w:pPr>
-      <w:r>
-        <w:rPr>
-          <w:color w:val="7F7F7F"/>
-          <w:szCs w:val="24"/>
-        </w:rPr>
-        <w:t>La evaluación de un TFM debe basarse en una metodología validada y bien establecida que el estudiante deberá justificar.</w:t>
-      </w:r>
-    </w:p>
-    <w:p>
-      <w:pPr>
-        <w:shd w:val="clear" w:color="auto" w:fill="DEEBF6"/>
-        <w:jc w:val="both"/>
-        <w:rPr>
-          <w:color w:val="7F7F7F"/>
-          <w:szCs w:val="24"/>
-        </w:rPr>
-      </w:pPr>
-      <w:r>
-        <w:rPr>
-          <w:color w:val="7F7F7F"/>
-          <w:szCs w:val="24"/>
-        </w:rPr>
-        <w:t>Extensión máxima: 10 páginas.</w:t>
-      </w:r>
-    </w:p>
-    <w:p>
-      <w:r>
-        <w:rPr>
-          <w:i/>
-        </w:rPr>
-        <w:t>Escribe aquí…</w:t>
-      </w:r>
-    </w:p>
-    <w:p/>
-    <w:p>
-      <w:pPr>
-        <w:pStyle w:val="Ttulo1"/>
-        <w:rPr>
-          <w:b/>
-        </w:rPr>
-      </w:pPr>
-      <w:bookmarkStart w:id="13" w:name="_Toc83230464"/>
-      <w:r>
-        <w:rPr>
-          <w:b/>
-        </w:rPr>
-        <w:t>RESULTADOS</w:t>
-      </w:r>
-      <w:bookmarkEnd w:id="13"/>
-    </w:p>
-    <w:p>
-      <w:pPr>
-        <w:shd w:val="clear" w:color="auto" w:fill="DEEBF6"/>
-        <w:jc w:val="both"/>
-        <w:rPr>
-          <w:color w:val="7F7F7F"/>
-          <w:szCs w:val="24"/>
-        </w:rPr>
-      </w:pPr>
-      <w:r>
-        <w:rPr>
-          <w:color w:val="7F7F7F"/>
-          <w:szCs w:val="24"/>
-        </w:rPr>
-        <w:t>El estudiante en esta sección debe describir los resultados obtenidos en el proceso de evaluación de la solución planteada.</w:t>
-      </w:r>
-    </w:p>
-    <w:p>
-      <w:pPr>
-        <w:shd w:val="clear" w:color="auto" w:fill="DEEBF6"/>
-        <w:jc w:val="both"/>
-        <w:rPr>
-          <w:color w:val="7F7F7F"/>
-          <w:szCs w:val="24"/>
-        </w:rPr>
-      </w:pPr>
-      <w:r>
-        <w:rPr>
-          <w:color w:val="7F7F7F"/>
-          <w:szCs w:val="24"/>
-        </w:rPr>
-        <w:t>Debe usar notación estándar para presentación de resultados de carácter científico.</w:t>
-      </w:r>
-    </w:p>
-    <w:p>
-      <w:pPr>
-        <w:shd w:val="clear" w:color="auto" w:fill="DEEBF6"/>
-        <w:jc w:val="both"/>
-        <w:rPr>
-          <w:color w:val="7F7F7F"/>
-          <w:szCs w:val="24"/>
-        </w:rPr>
-      </w:pPr>
-      <w:r>
-        <w:rPr>
-          <w:color w:val="7F7F7F"/>
-          <w:szCs w:val="24"/>
-        </w:rPr>
-        <w:t>Extensión máxima: 10 páginas.</w:t>
-      </w:r>
-    </w:p>
-    <w:p>
-      <w:r>
-        <w:rPr>
-          <w:i/>
-        </w:rPr>
-        <w:t>Escribe aquí…</w:t>
-      </w:r>
-    </w:p>
-    <w:p/>
-    <w:p>
-      <w:pPr>
-        <w:pStyle w:val="Ttulo1"/>
-        <w:rPr>
-          <w:b/>
-        </w:rPr>
-      </w:pPr>
-      <w:bookmarkStart w:id="14" w:name="_Toc83230465"/>
-      <w:r>
-        <w:rPr>
-          <w:b/>
-        </w:rPr>
-        <w:t>CONCLUSIONES Y TRABAJOS FUTUROS</w:t>
-      </w:r>
-      <w:bookmarkEnd w:id="14"/>
-    </w:p>
-    <w:p>
-      <w:pPr>
-        <w:shd w:val="clear" w:color="auto" w:fill="DEEBF6"/>
-        <w:jc w:val="both"/>
-        <w:rPr>
-          <w:color w:val="7F7F7F"/>
-          <w:szCs w:val="24"/>
-        </w:rPr>
-      </w:pPr>
-      <w:r>
-        <w:rPr>
-          <w:color w:val="7F7F7F"/>
-          <w:szCs w:val="24"/>
-        </w:rPr>
-        <w:t>El estudiante plantea las conclusiones de su trabajo, y cómo considera que puede seguir avanzando en el mejoramiento de la solución planteada.</w:t>
-      </w:r>
-    </w:p>
-    <w:p>
-      <w:pPr>
-        <w:shd w:val="clear" w:color="auto" w:fill="DEEBF6"/>
-        <w:jc w:val="both"/>
-        <w:rPr>
-          <w:color w:val="7F7F7F"/>
-          <w:szCs w:val="24"/>
-        </w:rPr>
-      </w:pPr>
-      <w:r>
-        <w:rPr>
-          <w:color w:val="7F7F7F"/>
-          <w:szCs w:val="24"/>
-        </w:rPr>
-        <w:t>Extensión máxima: 2 páginas</w:t>
-      </w:r>
-    </w:p>
-    <w:p>
-      <w:r>
-        <w:rPr>
-          <w:i/>
-        </w:rPr>
-        <w:t>Escribe aquí…</w:t>
-      </w:r>
-    </w:p>
-    <w:p/>
-    <w:p>
-      <w:pPr>
-        <w:pStyle w:val="Ttulo1"/>
-        <w:rPr>
-          <w:b/>
-        </w:rPr>
-      </w:pPr>
-      <w:bookmarkStart w:id="15" w:name="_Toc83230466"/>
+        <w:ind w:firstLine="0"/>
+        <w:rPr>
+          <w:b/>
+        </w:rPr>
+      </w:pPr>
+      <w:bookmarkStart w:id="15" w:name="_Toc83467367"/>
       <w:r>
         <w:rPr>
           <w:b/>
@@ -5630,6 +5661,7 @@
           <w:id w:val="913983944"/>
           <w:citation/>
         </w:sdtPr>
+        <w:sdtEndPr/>
         <w:sdtContent>
           <w:r>
             <w:fldChar w:fldCharType="begin"/>
@@ -5654,8 +5686,8 @@
     </w:p>
     <w:p/>
     <w:sectPr>
-      <w:headerReference w:type="default" r:id="rId18"/>
-      <w:footerReference w:type="default" r:id="rId19"/>
+      <w:headerReference w:type="default" r:id="rId19"/>
+      <w:footerReference w:type="default" r:id="rId20"/>
       <w:pgSz w:w="11906" w:h="16838"/>
       <w:pgMar w:top="1417" w:right="1701" w:bottom="1417" w:left="1701" w:header="708" w:footer="708" w:gutter="0"/>
       <w:pgNumType w:start="1"/>
@@ -5931,13 +5963,13 @@
         <w:noProof/>
       </w:rPr>
       <w:drawing>
-        <wp:anchor distT="0" distB="0" distL="114300" distR="114300" simplePos="0" relativeHeight="251658240" behindDoc="0" locked="0" layoutInCell="1" hidden="0" allowOverlap="1" wp14:anchorId="05918F8A" wp14:editId="05918F8B">
+        <wp:anchor distT="0" distB="0" distL="114300" distR="114300" simplePos="0" relativeHeight="251658240" behindDoc="0" locked="0" layoutInCell="1" hidden="0" allowOverlap="1" wp14:anchorId="05918F8A" wp14:editId="1557BB7A">
           <wp:simplePos x="0" y="0"/>
           <wp:positionH relativeFrom="column">
-            <wp:posOffset>-994409</wp:posOffset>
+            <wp:posOffset>-946812</wp:posOffset>
           </wp:positionH>
           <wp:positionV relativeFrom="paragraph">
-            <wp:posOffset>0</wp:posOffset>
+            <wp:posOffset>-326003</wp:posOffset>
           </wp:positionV>
           <wp:extent cx="1400175" cy="771525"/>
           <wp:effectExtent l="0" t="0" r="0" b="0"/>
@@ -6000,6 +6032,92 @@
 <file path=word/numbering.xml><?xml version="1.0" encoding="utf-8"?>
 <w:numbering xmlns:wpc="http://schemas.microsoft.com/office/word/2010/wordprocessingCanvas" xmlns:cx="http://schemas.microsoft.com/office/drawing/2014/chartex" xmlns:cx1="http://schemas.microsoft.com/office/drawing/2015/9/8/chartex" xmlns:cx2="http://schemas.microsoft.com/office/drawing/2015/10/21/chartex" xmlns:cx3="http://schemas.microsoft.com/office/drawing/2016/5/9/chartex" xmlns:cx4="http://schemas.microsoft.com/office/drawing/2016/5/10/chartex" xmlns:cx5="http://schemas.microsoft.com/office/drawing/2016/5/11/chartex" xmlns:cx6="http://schemas.microsoft.com/office/drawing/2016/5/12/chartex" xmlns:cx7="http://schemas.microsoft.com/office/drawing/2016/5/13/chartex" xmlns:cx8="http://schemas.microsoft.com/office/drawing/2016/5/14/chartex" xmlns:mc="http://schemas.openxmlformats.org/markup-compatibility/2006" xmlns:aink="http://schemas.microsoft.com/office/drawing/2016/ink" xmlns:am3d="http://schemas.microsoft.com/office/drawing/2017/model3d" xmlns:o="urn:schemas-microsoft-com:office:office" xmlns:r="http://schemas.openxmlformats.org/officeDocument/2006/relationships" xmlns:m="http://schemas.openxmlformats.org/officeDocument/2006/math" xmlns:v="urn:schemas-microsoft-com:vml" xmlns:wp14="http://schemas.microsoft.com/office/word/2010/wordprocessingDrawing" xmlns:wp="http://schemas.openxmlformats.org/drawingml/2006/wordprocessingDrawing" xmlns:w10="urn:schemas-microsoft-com:office:word" xmlns:w="http://schemas.openxmlformats.org/wordprocessingml/2006/main" xmlns:w14="http://schemas.microsoft.com/office/word/2010/wordml" xmlns:w15="http://schemas.microsoft.com/office/word/2012/wordml" xmlns:w16cex="http://schemas.microsoft.com/office/word/2018/wordml/cex" xmlns:w16cid="http://schemas.microsoft.com/office/word/2016/wordml/cid" xmlns:w16="http://schemas.microsoft.com/office/word/2018/wordml" xmlns:w16sdtdh="http://schemas.microsoft.com/office/word/2020/wordml/sdtdatahash" xmlns:w16se="http://schemas.microsoft.com/office/word/2015/wordml/symex" xmlns:wpg="http://schemas.microsoft.com/office/word/2010/wordprocessingGroup" xmlns:wpi="http://schemas.microsoft.com/office/word/2010/wordprocessingInk" xmlns:wne="http://schemas.microsoft.com/office/word/2006/wordml" xmlns:wps="http://schemas.microsoft.com/office/word/2010/wordprocessingShape" mc:Ignorable="w14 w15 w16se w16cid w16 w16cex w16sdtdh wp14">
   <w:abstractNum w:abstractNumId="0" w15:restartNumberingAfterBreak="0">
+    <w:nsid w:val="30E57CFA"/>
+    <w:multiLevelType w:val="multilevel"/>
+    <w:tmpl w:val="A0FA2722"/>
+    <w:lvl w:ilvl="0">
+      <w:start w:val="1"/>
+      <w:numFmt w:val="decimal"/>
+      <w:lvlText w:val="%1."/>
+      <w:lvlJc w:val="left"/>
+      <w:pPr>
+        <w:ind w:left="720" w:hanging="360"/>
+      </w:pPr>
+    </w:lvl>
+    <w:lvl w:ilvl="1">
+      <w:start w:val="1"/>
+      <w:numFmt w:val="lowerLetter"/>
+      <w:lvlText w:val="%2."/>
+      <w:lvlJc w:val="left"/>
+      <w:pPr>
+        <w:ind w:left="1440" w:hanging="360"/>
+      </w:pPr>
+    </w:lvl>
+    <w:lvl w:ilvl="2">
+      <w:start w:val="1"/>
+      <w:numFmt w:val="lowerRoman"/>
+      <w:lvlText w:val="%3."/>
+      <w:lvlJc w:val="right"/>
+      <w:pPr>
+        <w:ind w:left="2160" w:hanging="180"/>
+      </w:pPr>
+    </w:lvl>
+    <w:lvl w:ilvl="3">
+      <w:start w:val="1"/>
+      <w:numFmt w:val="decimal"/>
+      <w:lvlText w:val="%4."/>
+      <w:lvlJc w:val="left"/>
+      <w:pPr>
+        <w:ind w:left="2880" w:hanging="360"/>
+      </w:pPr>
+    </w:lvl>
+    <w:lvl w:ilvl="4">
+      <w:start w:val="1"/>
+      <w:numFmt w:val="lowerLetter"/>
+      <w:lvlText w:val="%5."/>
+      <w:lvlJc w:val="left"/>
+      <w:pPr>
+        <w:ind w:left="3600" w:hanging="360"/>
+      </w:pPr>
+    </w:lvl>
+    <w:lvl w:ilvl="5">
+      <w:start w:val="1"/>
+      <w:numFmt w:val="lowerRoman"/>
+      <w:lvlText w:val="%6."/>
+      <w:lvlJc w:val="right"/>
+      <w:pPr>
+        <w:ind w:left="4320" w:hanging="180"/>
+      </w:pPr>
+    </w:lvl>
+    <w:lvl w:ilvl="6">
+      <w:start w:val="1"/>
+      <w:numFmt w:val="decimal"/>
+      <w:lvlText w:val="%7."/>
+      <w:lvlJc w:val="left"/>
+      <w:pPr>
+        <w:ind w:left="5040" w:hanging="360"/>
+      </w:pPr>
+    </w:lvl>
+    <w:lvl w:ilvl="7">
+      <w:start w:val="1"/>
+      <w:numFmt w:val="lowerLetter"/>
+      <w:lvlText w:val="%8."/>
+      <w:lvlJc w:val="left"/>
+      <w:pPr>
+        <w:ind w:left="5760" w:hanging="360"/>
+      </w:pPr>
+    </w:lvl>
+    <w:lvl w:ilvl="8">
+      <w:start w:val="1"/>
+      <w:numFmt w:val="lowerRoman"/>
+      <w:lvlText w:val="%9."/>
+      <w:lvlJc w:val="right"/>
+      <w:pPr>
+        <w:ind w:left="6480" w:hanging="180"/>
+      </w:pPr>
+    </w:lvl>
+  </w:abstractNum>
+  <w:abstractNum w:abstractNumId="1" w15:restartNumberingAfterBreak="0">
     <w:nsid w:val="398F5355"/>
     <w:multiLevelType w:val="hybridMultilevel"/>
     <w:tmpl w:val="5010E6EC"/>
@@ -6111,7 +6229,7 @@
       </w:rPr>
     </w:lvl>
   </w:abstractNum>
-  <w:abstractNum w:abstractNumId="1" w15:restartNumberingAfterBreak="0">
+  <w:abstractNum w:abstractNumId="2" w15:restartNumberingAfterBreak="0">
     <w:nsid w:val="3C2B73AD"/>
     <w:multiLevelType w:val="multilevel"/>
     <w:tmpl w:val="F6C0B476"/>
@@ -6224,7 +6342,7 @@
       </w:rPr>
     </w:lvl>
   </w:abstractNum>
-  <w:abstractNum w:abstractNumId="2" w15:restartNumberingAfterBreak="0">
+  <w:abstractNum w:abstractNumId="3" w15:restartNumberingAfterBreak="0">
     <w:nsid w:val="3ECA0A00"/>
     <w:multiLevelType w:val="multilevel"/>
     <w:tmpl w:val="A0FA2722"/>
@@ -6310,7 +6428,7 @@
       </w:pPr>
     </w:lvl>
   </w:abstractNum>
-  <w:abstractNum w:abstractNumId="3" w15:restartNumberingAfterBreak="0">
+  <w:abstractNum w:abstractNumId="4" w15:restartNumberingAfterBreak="0">
     <w:nsid w:val="40567357"/>
     <w:multiLevelType w:val="multilevel"/>
     <w:tmpl w:val="507C0AC2"/>
@@ -6459,7 +6577,7 @@
       </w:rPr>
     </w:lvl>
   </w:abstractNum>
-  <w:abstractNum w:abstractNumId="4" w15:restartNumberingAfterBreak="0">
+  <w:abstractNum w:abstractNumId="5" w15:restartNumberingAfterBreak="0">
     <w:nsid w:val="46B42807"/>
     <w:multiLevelType w:val="multilevel"/>
     <w:tmpl w:val="951A891C"/>
@@ -6569,7 +6687,7 @@
       </w:rPr>
     </w:lvl>
   </w:abstractNum>
-  <w:abstractNum w:abstractNumId="5" w15:restartNumberingAfterBreak="0">
+  <w:abstractNum w:abstractNumId="6" w15:restartNumberingAfterBreak="0">
     <w:nsid w:val="4E140B27"/>
     <w:multiLevelType w:val="multilevel"/>
     <w:tmpl w:val="0E08990A"/>
@@ -6682,7 +6800,7 @@
       </w:pPr>
     </w:lvl>
   </w:abstractNum>
-  <w:abstractNum w:abstractNumId="6" w15:restartNumberingAfterBreak="0">
+  <w:abstractNum w:abstractNumId="7" w15:restartNumberingAfterBreak="0">
     <w:nsid w:val="50796E97"/>
     <w:multiLevelType w:val="multilevel"/>
     <w:tmpl w:val="CD62C6BE"/>
@@ -6832,25 +6950,28 @@
     </w:lvl>
   </w:abstractNum>
   <w:num w:numId="1">
+    <w:abstractNumId w:val="2"/>
+  </w:num>
+  <w:num w:numId="2">
+    <w:abstractNumId w:val="5"/>
+  </w:num>
+  <w:num w:numId="3">
+    <w:abstractNumId w:val="3"/>
+  </w:num>
+  <w:num w:numId="4">
     <w:abstractNumId w:val="1"/>
   </w:num>
-  <w:num w:numId="2">
+  <w:num w:numId="5">
+    <w:abstractNumId w:val="6"/>
+  </w:num>
+  <w:num w:numId="6">
     <w:abstractNumId w:val="4"/>
   </w:num>
-  <w:num w:numId="3">
-    <w:abstractNumId w:val="2"/>
+  <w:num w:numId="7">
+    <w:abstractNumId w:val="7"/>
   </w:num>
-  <w:num w:numId="4">
+  <w:num w:numId="8">
     <w:abstractNumId w:val="0"/>
-  </w:num>
-  <w:num w:numId="5">
-    <w:abstractNumId w:val="5"/>
-  </w:num>
-  <w:num w:numId="6">
-    <w:abstractNumId w:val="3"/>
-  </w:num>
-  <w:num w:numId="7">
-    <w:abstractNumId w:val="6"/>
   </w:num>
 </w:numbering>
 </file>
@@ -6978,6 +7099,7 @@
     <w:lsdException w:name="HTML Sample" w:semiHidden="1" w:unhideWhenUsed="1"/>
     <w:lsdException w:name="HTML Typewriter" w:semiHidden="1" w:unhideWhenUsed="1"/>
     <w:lsdException w:name="HTML Variable" w:semiHidden="1" w:unhideWhenUsed="1"/>
+    <w:lsdException w:name="Normal Table" w:semiHidden="1" w:unhideWhenUsed="1"/>
     <w:lsdException w:name="annotation subject" w:semiHidden="1" w:unhideWhenUsed="1"/>
     <w:lsdException w:name="No List" w:semiHidden="1" w:unhideWhenUsed="1"/>
     <w:lsdException w:name="Outline List 1" w:semiHidden="1" w:unhideWhenUsed="1"/>
@@ -7024,8 +7146,10 @@
     <w:lsdException w:name="Table Subtle 2" w:semiHidden="1" w:unhideWhenUsed="1"/>
     <w:lsdException w:name="Table Web 1" w:semiHidden="1" w:unhideWhenUsed="1"/>
     <w:lsdException w:name="Table Web 2" w:semiHidden="1" w:unhideWhenUsed="1"/>
+    <w:lsdException w:name="Table Web 3" w:semiHidden="1" w:unhideWhenUsed="1"/>
     <w:lsdException w:name="Balloon Text" w:semiHidden="1" w:unhideWhenUsed="1"/>
     <w:lsdException w:name="Table Grid" w:uiPriority="39"/>
+    <w:lsdException w:name="Table Theme" w:semiHidden="1" w:unhideWhenUsed="1"/>
     <w:lsdException w:name="Placeholder Text" w:semiHidden="1"/>
     <w:lsdException w:name="No Spacing" w:uiPriority="1" w:qFormat="1"/>
     <w:lsdException w:name="Light Shading" w:uiPriority="60"/>
@@ -7250,7 +7374,7 @@
   <w:style w:type="paragraph" w:default="1" w:styleId="Normal">
     <w:name w:val="Normal"/>
     <w:qFormat/>
-    <w:rsid w:val="004960D2"/>
+    <w:rsid w:val="00604583"/>
     <w:pPr>
       <w:ind w:firstLine="720"/>
     </w:pPr>
@@ -7281,7 +7405,6 @@
     <w:basedOn w:val="Normal"/>
     <w:next w:val="Normal"/>
     <w:uiPriority w:val="9"/>
-    <w:semiHidden/>
     <w:unhideWhenUsed/>
     <w:qFormat/>
     <w:pPr>
@@ -7377,7 +7500,6 @@
   <w:style w:type="character" w:default="1" w:styleId="Fuentedeprrafopredeter">
     <w:name w:val="Default Paragraph Font"/>
     <w:uiPriority w:val="1"/>
-    <w:semiHidden/>
     <w:unhideWhenUsed/>
   </w:style>
   <w:style w:type="table" w:default="1" w:styleId="Tablanormal">
@@ -7640,6 +7762,56 @@
       <w:i/>
       <w:iCs/>
       <w:color w:val="404040" w:themeColor="text1" w:themeTint="BF"/>
+      <w:sz w:val="24"/>
+    </w:rPr>
+  </w:style>
+  <w:style w:type="paragraph" w:styleId="Encabezado">
+    <w:name w:val="header"/>
+    <w:basedOn w:val="Normal"/>
+    <w:link w:val="EncabezadoCar"/>
+    <w:uiPriority w:val="99"/>
+    <w:unhideWhenUsed/>
+    <w:rsid w:val="00180C9C"/>
+    <w:pPr>
+      <w:tabs>
+        <w:tab w:val="center" w:pos="4252"/>
+        <w:tab w:val="right" w:pos="8504"/>
+      </w:tabs>
+      <w:spacing w:after="0" w:line="240" w:lineRule="auto"/>
+    </w:pPr>
+  </w:style>
+  <w:style w:type="character" w:customStyle="1" w:styleId="EncabezadoCar">
+    <w:name w:val="Encabezado Car"/>
+    <w:basedOn w:val="Fuentedeprrafopredeter"/>
+    <w:link w:val="Encabezado"/>
+    <w:uiPriority w:val="99"/>
+    <w:rsid w:val="00180C9C"/>
+    <w:rPr>
+      <w:sz w:val="24"/>
+    </w:rPr>
+  </w:style>
+  <w:style w:type="paragraph" w:styleId="Piedepgina">
+    <w:name w:val="footer"/>
+    <w:basedOn w:val="Normal"/>
+    <w:link w:val="PiedepginaCar"/>
+    <w:uiPriority w:val="99"/>
+    <w:unhideWhenUsed/>
+    <w:rsid w:val="00180C9C"/>
+    <w:pPr>
+      <w:tabs>
+        <w:tab w:val="center" w:pos="4252"/>
+        <w:tab w:val="right" w:pos="8504"/>
+      </w:tabs>
+      <w:spacing w:after="0" w:line="240" w:lineRule="auto"/>
+    </w:pPr>
+  </w:style>
+  <w:style w:type="character" w:customStyle="1" w:styleId="PiedepginaCar">
+    <w:name w:val="Pie de página Car"/>
+    <w:basedOn w:val="Fuentedeprrafopredeter"/>
+    <w:link w:val="Piedepgina"/>
+    <w:uiPriority w:val="99"/>
+    <w:rsid w:val="00180C9C"/>
+    <w:rPr>
       <w:sz w:val="24"/>
     </w:rPr>
   </w:style>

</xml_diff>

<commit_message>
progreso en el apartado solucion planteada
</commit_message>
<xml_diff>
--- a/MDBI - Plantilla. docx.docx
+++ b/MDBI - Plantilla. docx.docx
@@ -224,23 +224,7 @@
           <w:b/>
           <w:szCs w:val="24"/>
         </w:rPr>
-        <w:t xml:space="preserve">Mireya </w:t>
-      </w:r>
-      <w:proofErr w:type="spellStart"/>
-      <w:r>
-        <w:rPr>
-          <w:b/>
-          <w:szCs w:val="24"/>
-        </w:rPr>
-        <w:t>Harillo</w:t>
-      </w:r>
-      <w:proofErr w:type="spellEnd"/>
-      <w:r>
-        <w:rPr>
-          <w:b/>
-          <w:szCs w:val="24"/>
-        </w:rPr>
-        <w:t xml:space="preserve"> Gámez</w:t>
+        <w:t>Mireya Harillo Gámez</w:t>
       </w:r>
       <w:r>
         <w:rPr>
@@ -345,21 +329,8 @@
         <w:jc w:val="both"/>
       </w:pPr>
       <w:r>
-        <w:t xml:space="preserve">Análisis descriptivo del precio de las acciones de </w:t>
-      </w:r>
-      <w:proofErr w:type="spellStart"/>
-      <w:r>
-        <w:t>GameStop</w:t>
-      </w:r>
-      <w:proofErr w:type="spellEnd"/>
-      <w:r>
-        <w:t xml:space="preserve"> mediante comentarios del subforo de Reddit </w:t>
-      </w:r>
-      <w:proofErr w:type="spellStart"/>
-      <w:r>
-        <w:t>WallStreetBets</w:t>
-      </w:r>
-      <w:proofErr w:type="spellEnd"/>
+        <w:t>Análisis descriptivo del precio de las acciones de GameStop mediante comentarios del subforo de Reddit WallStreetBets</w:t>
+      </w:r>
       <w:r>
         <w:t>.</w:t>
       </w:r>
@@ -379,7 +350,7 @@
           <w:bCs/>
         </w:rPr>
       </w:pPr>
-      <w:bookmarkStart w:id="0" w:name="_Toc83467357"/>
+      <w:bookmarkStart w:id="0" w:name="_Toc83494134"/>
       <w:r>
         <w:rPr>
           <w:b/>
@@ -422,7 +393,7 @@
           <w:r>
             <w:fldChar w:fldCharType="separate"/>
           </w:r>
-          <w:hyperlink w:anchor="_Toc83467357" w:history="1">
+          <w:hyperlink w:anchor="_Toc83494134" w:history="1">
             <w:r>
               <w:rPr>
                 <w:rStyle w:val="Hipervnculo"/>
@@ -451,7 +422,7 @@
                 <w:noProof/>
                 <w:webHidden/>
               </w:rPr>
-              <w:instrText xml:space="preserve"> PAGEREF _Toc83467357 \h </w:instrText>
+              <w:instrText xml:space="preserve"> PAGEREF _Toc83494134 \h </w:instrText>
             </w:r>
             <w:r>
               <w:rPr>
@@ -494,7 +465,7 @@
               <w:sz w:val="22"/>
             </w:rPr>
           </w:pPr>
-          <w:hyperlink w:anchor="_Toc83467358" w:history="1">
+          <w:hyperlink w:anchor="_Toc83494135" w:history="1">
             <w:r>
               <w:rPr>
                 <w:rStyle w:val="Hipervnculo"/>
@@ -523,7 +494,7 @@
                 <w:noProof/>
                 <w:webHidden/>
               </w:rPr>
-              <w:instrText xml:space="preserve"> PAGEREF _Toc83467358 \h </w:instrText>
+              <w:instrText xml:space="preserve"> PAGEREF _Toc83494135 \h </w:instrText>
             </w:r>
             <w:r>
               <w:rPr>
@@ -566,7 +537,7 @@
               <w:sz w:val="22"/>
             </w:rPr>
           </w:pPr>
-          <w:hyperlink w:anchor="_Toc83467359" w:history="1">
+          <w:hyperlink w:anchor="_Toc83494136" w:history="1">
             <w:r>
               <w:rPr>
                 <w:rStyle w:val="Hipervnculo"/>
@@ -595,7 +566,7 @@
                 <w:noProof/>
                 <w:webHidden/>
               </w:rPr>
-              <w:instrText xml:space="preserve"> PAGEREF _Toc83467359 \h </w:instrText>
+              <w:instrText xml:space="preserve"> PAGEREF _Toc83494136 \h </w:instrText>
             </w:r>
             <w:r>
               <w:rPr>
@@ -638,7 +609,7 @@
               <w:sz w:val="22"/>
             </w:rPr>
           </w:pPr>
-          <w:hyperlink w:anchor="_Toc83467360" w:history="1">
+          <w:hyperlink w:anchor="_Toc83494137" w:history="1">
             <w:r>
               <w:rPr>
                 <w:rStyle w:val="Hipervnculo"/>
@@ -666,7 +637,7 @@
                 <w:noProof/>
                 <w:webHidden/>
               </w:rPr>
-              <w:instrText xml:space="preserve"> PAGEREF _Toc83467360 \h </w:instrText>
+              <w:instrText xml:space="preserve"> PAGEREF _Toc83494137 \h </w:instrText>
             </w:r>
             <w:r>
               <w:rPr>
@@ -709,7 +680,7 @@
               <w:sz w:val="22"/>
             </w:rPr>
           </w:pPr>
-          <w:hyperlink w:anchor="_Toc83467361" w:history="1">
+          <w:hyperlink w:anchor="_Toc83494138" w:history="1">
             <w:r>
               <w:rPr>
                 <w:rStyle w:val="Hipervnculo"/>
@@ -737,7 +708,7 @@
                 <w:noProof/>
                 <w:webHidden/>
               </w:rPr>
-              <w:instrText xml:space="preserve"> PAGEREF _Toc83467361 \h </w:instrText>
+              <w:instrText xml:space="preserve"> PAGEREF _Toc83494138 \h </w:instrText>
             </w:r>
             <w:r>
               <w:rPr>
@@ -780,7 +751,7 @@
               <w:sz w:val="22"/>
             </w:rPr>
           </w:pPr>
-          <w:hyperlink w:anchor="_Toc83467362" w:history="1">
+          <w:hyperlink w:anchor="_Toc83494139" w:history="1">
             <w:r>
               <w:rPr>
                 <w:rStyle w:val="Hipervnculo"/>
@@ -808,7 +779,147 @@
                 <w:noProof/>
                 <w:webHidden/>
               </w:rPr>
-              <w:instrText xml:space="preserve"> PAGEREF _Toc83467362 \h </w:instrText>
+              <w:instrText xml:space="preserve"> PAGEREF _Toc83494139 \h </w:instrText>
+            </w:r>
+            <w:r>
+              <w:rPr>
+                <w:noProof/>
+                <w:webHidden/>
+              </w:rPr>
+            </w:r>
+            <w:r>
+              <w:rPr>
+                <w:noProof/>
+                <w:webHidden/>
+              </w:rPr>
+              <w:fldChar w:fldCharType="separate"/>
+            </w:r>
+            <w:r>
+              <w:rPr>
+                <w:noProof/>
+                <w:webHidden/>
+              </w:rPr>
+              <w:t>13</w:t>
+            </w:r>
+            <w:r>
+              <w:rPr>
+                <w:noProof/>
+                <w:webHidden/>
+              </w:rPr>
+              <w:fldChar w:fldCharType="end"/>
+            </w:r>
+          </w:hyperlink>
+        </w:p>
+        <w:p>
+          <w:pPr>
+            <w:pStyle w:val="TDC2"/>
+            <w:tabs>
+              <w:tab w:val="right" w:pos="8494"/>
+            </w:tabs>
+            <w:rPr>
+              <w:rFonts w:asciiTheme="minorHAnsi" w:hAnsiTheme="minorHAnsi" w:cstheme="minorBidi"/>
+              <w:noProof/>
+              <w:sz w:val="22"/>
+            </w:rPr>
+          </w:pPr>
+          <w:hyperlink w:anchor="_Toc83494140" w:history="1">
+            <w:r>
+              <w:rPr>
+                <w:rStyle w:val="Hipervnculo"/>
+                <w:noProof/>
+              </w:rPr>
+              <w:t>Objetivo general</w:t>
+            </w:r>
+            <w:r>
+              <w:rPr>
+                <w:noProof/>
+                <w:webHidden/>
+              </w:rPr>
+              <w:tab/>
+            </w:r>
+            <w:r>
+              <w:rPr>
+                <w:noProof/>
+                <w:webHidden/>
+              </w:rPr>
+              <w:fldChar w:fldCharType="begin"/>
+            </w:r>
+            <w:r>
+              <w:rPr>
+                <w:noProof/>
+                <w:webHidden/>
+              </w:rPr>
+              <w:instrText xml:space="preserve"> PAGEREF _Toc83494140 \h </w:instrText>
+            </w:r>
+            <w:r>
+              <w:rPr>
+                <w:noProof/>
+                <w:webHidden/>
+              </w:rPr>
+            </w:r>
+            <w:r>
+              <w:rPr>
+                <w:noProof/>
+                <w:webHidden/>
+              </w:rPr>
+              <w:fldChar w:fldCharType="separate"/>
+            </w:r>
+            <w:r>
+              <w:rPr>
+                <w:noProof/>
+                <w:webHidden/>
+              </w:rPr>
+              <w:t>13</w:t>
+            </w:r>
+            <w:r>
+              <w:rPr>
+                <w:noProof/>
+                <w:webHidden/>
+              </w:rPr>
+              <w:fldChar w:fldCharType="end"/>
+            </w:r>
+          </w:hyperlink>
+        </w:p>
+        <w:p>
+          <w:pPr>
+            <w:pStyle w:val="TDC2"/>
+            <w:tabs>
+              <w:tab w:val="right" w:pos="8494"/>
+            </w:tabs>
+            <w:rPr>
+              <w:rFonts w:asciiTheme="minorHAnsi" w:hAnsiTheme="minorHAnsi" w:cstheme="minorBidi"/>
+              <w:noProof/>
+              <w:sz w:val="22"/>
+            </w:rPr>
+          </w:pPr>
+          <w:hyperlink w:anchor="_Toc83494141" w:history="1">
+            <w:r>
+              <w:rPr>
+                <w:rStyle w:val="Hipervnculo"/>
+                <w:noProof/>
+              </w:rPr>
+              <w:t>Objetivos específicos</w:t>
+            </w:r>
+            <w:r>
+              <w:rPr>
+                <w:noProof/>
+                <w:webHidden/>
+              </w:rPr>
+              <w:tab/>
+            </w:r>
+            <w:r>
+              <w:rPr>
+                <w:noProof/>
+                <w:webHidden/>
+              </w:rPr>
+              <w:fldChar w:fldCharType="begin"/>
+            </w:r>
+            <w:r>
+              <w:rPr>
+                <w:noProof/>
+                <w:webHidden/>
+              </w:rPr>
+              <w:instrText xml:space="preserve"> PAGEREF _Toc83494141 \h </w:instrText>
             </w:r>
             <w:r>
               <w:rPr>
@@ -851,7 +962,7 @@
               <w:sz w:val="22"/>
             </w:rPr>
           </w:pPr>
-          <w:hyperlink w:anchor="_Toc83467363" w:history="1">
+          <w:hyperlink w:anchor="_Toc83494142" w:history="1">
             <w:r>
               <w:rPr>
                 <w:rStyle w:val="Hipervnculo"/>
@@ -879,7 +990,7 @@
                 <w:noProof/>
                 <w:webHidden/>
               </w:rPr>
-              <w:instrText xml:space="preserve"> PAGEREF _Toc83467363 \h </w:instrText>
+              <w:instrText xml:space="preserve"> PAGEREF _Toc83494142 \h </w:instrText>
             </w:r>
             <w:r>
               <w:rPr>
@@ -900,6 +1011,146 @@
                 <w:webHidden/>
               </w:rPr>
               <w:t>13</w:t>
+            </w:r>
+            <w:r>
+              <w:rPr>
+                <w:noProof/>
+                <w:webHidden/>
+              </w:rPr>
+              <w:fldChar w:fldCharType="end"/>
+            </w:r>
+          </w:hyperlink>
+        </w:p>
+        <w:p>
+          <w:pPr>
+            <w:pStyle w:val="TDC2"/>
+            <w:tabs>
+              <w:tab w:val="right" w:pos="8494"/>
+            </w:tabs>
+            <w:rPr>
+              <w:rFonts w:asciiTheme="minorHAnsi" w:hAnsiTheme="minorHAnsi" w:cstheme="minorBidi"/>
+              <w:noProof/>
+              <w:sz w:val="22"/>
+            </w:rPr>
+          </w:pPr>
+          <w:hyperlink w:anchor="_Toc83494143" w:history="1">
+            <w:r>
+              <w:rPr>
+                <w:rStyle w:val="Hipervnculo"/>
+                <w:noProof/>
+              </w:rPr>
+              <w:t>Metodología</w:t>
+            </w:r>
+            <w:r>
+              <w:rPr>
+                <w:noProof/>
+                <w:webHidden/>
+              </w:rPr>
+              <w:tab/>
+            </w:r>
+            <w:r>
+              <w:rPr>
+                <w:noProof/>
+                <w:webHidden/>
+              </w:rPr>
+              <w:fldChar w:fldCharType="begin"/>
+            </w:r>
+            <w:r>
+              <w:rPr>
+                <w:noProof/>
+                <w:webHidden/>
+              </w:rPr>
+              <w:instrText xml:space="preserve"> PAGEREF _Toc83494143 \h </w:instrText>
+            </w:r>
+            <w:r>
+              <w:rPr>
+                <w:noProof/>
+                <w:webHidden/>
+              </w:rPr>
+            </w:r>
+            <w:r>
+              <w:rPr>
+                <w:noProof/>
+                <w:webHidden/>
+              </w:rPr>
+              <w:fldChar w:fldCharType="separate"/>
+            </w:r>
+            <w:r>
+              <w:rPr>
+                <w:noProof/>
+                <w:webHidden/>
+              </w:rPr>
+              <w:t>13</w:t>
+            </w:r>
+            <w:r>
+              <w:rPr>
+                <w:noProof/>
+                <w:webHidden/>
+              </w:rPr>
+              <w:fldChar w:fldCharType="end"/>
+            </w:r>
+          </w:hyperlink>
+        </w:p>
+        <w:p>
+          <w:pPr>
+            <w:pStyle w:val="TDC2"/>
+            <w:tabs>
+              <w:tab w:val="right" w:pos="8494"/>
+            </w:tabs>
+            <w:rPr>
+              <w:rFonts w:asciiTheme="minorHAnsi" w:hAnsiTheme="minorHAnsi" w:cstheme="minorBidi"/>
+              <w:noProof/>
+              <w:sz w:val="22"/>
+            </w:rPr>
+          </w:pPr>
+          <w:hyperlink w:anchor="_Toc83494144" w:history="1">
+            <w:r>
+              <w:rPr>
+                <w:rStyle w:val="Hipervnculo"/>
+                <w:noProof/>
+              </w:rPr>
+              <w:t>Desarrollo de cada etapa</w:t>
+            </w:r>
+            <w:r>
+              <w:rPr>
+                <w:noProof/>
+                <w:webHidden/>
+              </w:rPr>
+              <w:tab/>
+            </w:r>
+            <w:r>
+              <w:rPr>
+                <w:noProof/>
+                <w:webHidden/>
+              </w:rPr>
+              <w:fldChar w:fldCharType="begin"/>
+            </w:r>
+            <w:r>
+              <w:rPr>
+                <w:noProof/>
+                <w:webHidden/>
+              </w:rPr>
+              <w:instrText xml:space="preserve"> PAGEREF _Toc83494144 \h </w:instrText>
+            </w:r>
+            <w:r>
+              <w:rPr>
+                <w:noProof/>
+                <w:webHidden/>
+              </w:rPr>
+            </w:r>
+            <w:r>
+              <w:rPr>
+                <w:noProof/>
+                <w:webHidden/>
+              </w:rPr>
+              <w:fldChar w:fldCharType="separate"/>
+            </w:r>
+            <w:r>
+              <w:rPr>
+                <w:noProof/>
+                <w:webHidden/>
+              </w:rPr>
+              <w:t>15</w:t>
             </w:r>
             <w:r>
               <w:rPr>
@@ -922,7 +1173,7 @@
               <w:sz w:val="22"/>
             </w:rPr>
           </w:pPr>
-          <w:hyperlink w:anchor="_Toc83467364" w:history="1">
+          <w:hyperlink w:anchor="_Toc83494145" w:history="1">
             <w:r>
               <w:rPr>
                 <w:rStyle w:val="Hipervnculo"/>
@@ -950,7 +1201,7 @@
                 <w:noProof/>
                 <w:webHidden/>
               </w:rPr>
-              <w:instrText xml:space="preserve"> PAGEREF _Toc83467364 \h </w:instrText>
+              <w:instrText xml:space="preserve"> PAGEREF _Toc83494145 \h </w:instrText>
             </w:r>
             <w:r>
               <w:rPr>
@@ -970,7 +1221,7 @@
                 <w:noProof/>
                 <w:webHidden/>
               </w:rPr>
-              <w:t>14</w:t>
+              <w:t>15</w:t>
             </w:r>
             <w:r>
               <w:rPr>
@@ -993,7 +1244,7 @@
               <w:sz w:val="22"/>
             </w:rPr>
           </w:pPr>
-          <w:hyperlink w:anchor="_Toc83467365" w:history="1">
+          <w:hyperlink w:anchor="_Toc83494146" w:history="1">
             <w:r>
               <w:rPr>
                 <w:rStyle w:val="Hipervnculo"/>
@@ -1021,7 +1272,7 @@
                 <w:noProof/>
                 <w:webHidden/>
               </w:rPr>
-              <w:instrText xml:space="preserve"> PAGEREF _Toc83467365 \h </w:instrText>
+              <w:instrText xml:space="preserve"> PAGEREF _Toc83494146 \h </w:instrText>
             </w:r>
             <w:r>
               <w:rPr>
@@ -1041,7 +1292,7 @@
                 <w:noProof/>
                 <w:webHidden/>
               </w:rPr>
-              <w:t>14</w:t>
+              <w:t>15</w:t>
             </w:r>
             <w:r>
               <w:rPr>
@@ -1064,7 +1315,7 @@
               <w:sz w:val="22"/>
             </w:rPr>
           </w:pPr>
-          <w:hyperlink w:anchor="_Toc83467366" w:history="1">
+          <w:hyperlink w:anchor="_Toc83494147" w:history="1">
             <w:r>
               <w:rPr>
                 <w:rStyle w:val="Hipervnculo"/>
@@ -1092,7 +1343,7 @@
                 <w:noProof/>
                 <w:webHidden/>
               </w:rPr>
-              <w:instrText xml:space="preserve"> PAGEREF _Toc83467366 \h </w:instrText>
+              <w:instrText xml:space="preserve"> PAGEREF _Toc83494147 \h </w:instrText>
             </w:r>
             <w:r>
               <w:rPr>
@@ -1112,7 +1363,7 @@
                 <w:noProof/>
                 <w:webHidden/>
               </w:rPr>
-              <w:t>14</w:t>
+              <w:t>16</w:t>
             </w:r>
             <w:r>
               <w:rPr>
@@ -1135,14 +1386,15 @@
               <w:sz w:val="22"/>
             </w:rPr>
           </w:pPr>
-          <w:hyperlink w:anchor="_Toc83467367" w:history="1">
+          <w:hyperlink w:anchor="_Toc83494148" w:history="1">
             <w:r>
               <w:rPr>
                 <w:rStyle w:val="Hipervnculo"/>
                 <w:b/>
-                <w:noProof/>
-              </w:rPr>
-              <w:t>REFERENCIAS</w:t>
+                <w:bCs/>
+                <w:noProof/>
+              </w:rPr>
+              <w:t>Referencias</w:t>
             </w:r>
             <w:r>
               <w:rPr>
@@ -1163,7 +1415,7 @@
                 <w:noProof/>
                 <w:webHidden/>
               </w:rPr>
-              <w:instrText xml:space="preserve"> PAGEREF _Toc83467367 \h </w:instrText>
+              <w:instrText xml:space="preserve"> PAGEREF _Toc83494148 \h </w:instrText>
             </w:r>
             <w:r>
               <w:rPr>
@@ -1183,7 +1435,7 @@
                 <w:noProof/>
                 <w:webHidden/>
               </w:rPr>
-              <w:t>14</w:t>
+              <w:t>16</w:t>
             </w:r>
             <w:r>
               <w:rPr>
@@ -1219,7 +1471,7 @@
           <w:bCs/>
         </w:rPr>
       </w:pPr>
-      <w:bookmarkStart w:id="1" w:name="_Toc83467358"/>
+      <w:bookmarkStart w:id="1" w:name="_Toc83494135"/>
       <w:r>
         <w:rPr>
           <w:b/>
@@ -1252,13 +1504,13 @@
       <w:r>
         <w:fldChar w:fldCharType="separate"/>
       </w:r>
-      <w:hyperlink w:anchor="_Toc82202151" w:history="1">
+      <w:hyperlink w:anchor="_Toc83492561" w:history="1">
         <w:r>
           <w:rPr>
             <w:rStyle w:val="Hipervnculo"/>
             <w:noProof/>
           </w:rPr>
-          <w:t>Ilustración 1. Evolución de precios GME.</w:t>
+          <w:t>Ilustración 1. Evolución de precios GME</w:t>
         </w:r>
         <w:r>
           <w:rPr>
@@ -1279,7 +1531,7 @@
             <w:noProof/>
             <w:webHidden/>
           </w:rPr>
-          <w:instrText xml:space="preserve"> PAGEREF _Toc82202151 \h </w:instrText>
+          <w:instrText xml:space="preserve"> PAGEREF _Toc83492561 \h </w:instrText>
         </w:r>
         <w:r>
           <w:rPr>
@@ -1299,7 +1551,7 @@
             <w:noProof/>
             <w:webHidden/>
           </w:rPr>
-          <w:t>5</w:t>
+          <w:t>4</w:t>
         </w:r>
         <w:r>
           <w:rPr>
@@ -1311,6 +1563,78 @@
       </w:hyperlink>
     </w:p>
     <w:p>
+      <w:pPr>
+        <w:pStyle w:val="Tabladeilustraciones"/>
+        <w:tabs>
+          <w:tab w:val="right" w:leader="dot" w:pos="8494"/>
+        </w:tabs>
+        <w:rPr>
+          <w:rFonts w:cstheme="minorBidi"/>
+          <w:smallCaps w:val="0"/>
+          <w:noProof/>
+          <w:sz w:val="22"/>
+          <w:szCs w:val="22"/>
+        </w:rPr>
+      </w:pPr>
+      <w:hyperlink w:anchor="_Toc83492562" w:history="1">
+        <w:r>
+          <w:rPr>
+            <w:rStyle w:val="Hipervnculo"/>
+            <w:noProof/>
+          </w:rPr>
+          <w:t>Ilustración 2. Etapas CRISP-DM, por Daniel Álvarez Gil (https://www.adictosaltrabajo.com/2021/01/14/metodologia-crisp-dm/)</w:t>
+        </w:r>
+        <w:r>
+          <w:rPr>
+            <w:noProof/>
+            <w:webHidden/>
+          </w:rPr>
+          <w:tab/>
+        </w:r>
+        <w:r>
+          <w:rPr>
+            <w:noProof/>
+            <w:webHidden/>
+          </w:rPr>
+          <w:fldChar w:fldCharType="begin"/>
+        </w:r>
+        <w:r>
+          <w:rPr>
+            <w:noProof/>
+            <w:webHidden/>
+          </w:rPr>
+          <w:instrText xml:space="preserve"> PAGEREF _Toc83492562 \h </w:instrText>
+        </w:r>
+        <w:r>
+          <w:rPr>
+            <w:noProof/>
+            <w:webHidden/>
+          </w:rPr>
+        </w:r>
+        <w:r>
+          <w:rPr>
+            <w:noProof/>
+            <w:webHidden/>
+          </w:rPr>
+          <w:fldChar w:fldCharType="separate"/>
+        </w:r>
+        <w:r>
+          <w:rPr>
+            <w:noProof/>
+            <w:webHidden/>
+          </w:rPr>
+          <w:t>14</w:t>
+        </w:r>
+        <w:r>
+          <w:rPr>
+            <w:noProof/>
+            <w:webHidden/>
+          </w:rPr>
+          <w:fldChar w:fldCharType="end"/>
+        </w:r>
+      </w:hyperlink>
+    </w:p>
+    <w:p>
       <w:r>
         <w:fldChar w:fldCharType="end"/>
       </w:r>
@@ -1327,7 +1651,7 @@
           <w:bCs/>
         </w:rPr>
       </w:pPr>
-      <w:bookmarkStart w:id="2" w:name="_Toc83467359"/>
+      <w:bookmarkStart w:id="2" w:name="_Toc83494136"/>
       <w:r>
         <w:rPr>
           <w:b/>
@@ -1355,26 +1679,40 @@
         <w:t>lo de este proyecto es el análisis del comportamiento de</w:t>
       </w:r>
       <w:r>
-        <w:t xml:space="preserve">l precio de las acciones de la compañía </w:t>
-      </w:r>
-      <w:proofErr w:type="spellStart"/>
-      <w:r>
-        <w:t>GameStop</w:t>
-      </w:r>
-      <w:proofErr w:type="spellEnd"/>
+        <w:t>l precio de las acciones de la compañía GameStop</w:t>
+      </w:r>
+      <w:r>
+        <w:t xml:space="preserve"> Corporation</w:t>
+      </w:r>
+      <w:r>
+        <w:t xml:space="preserve">, que cotiza bajo el </w:t>
+      </w:r>
+      <w:r>
+        <w:t>símbolo bursátil GME</w:t>
+      </w:r>
+      <w:r>
+        <w:t>,</w:t>
+      </w:r>
       <w:r>
         <w:t xml:space="preserve"> </w:t>
       </w:r>
-      <w:proofErr w:type="spellStart"/>
-      <w:r>
-        <w:t>Corporation</w:t>
-      </w:r>
-      <w:proofErr w:type="spellEnd"/>
-      <w:r>
-        <w:t xml:space="preserve">, que cotiza bajo el </w:t>
-      </w:r>
-      <w:r>
-        <w:t>símbolo bursátil GME</w:t>
+      <w:r>
+        <w:t xml:space="preserve">tras ser el objetivo de </w:t>
+      </w:r>
+      <w:r>
+        <w:t>inversores de un conocido sub-foro de la plataforma Reddit</w:t>
+      </w:r>
+      <w:r>
+        <w:t xml:space="preserve"> conocido como WallStreetBets</w:t>
+      </w:r>
+      <w:r>
+        <w:t xml:space="preserve">. </w:t>
+      </w:r>
+      <w:r>
+        <w:t xml:space="preserve">Con este proyecto se pretende </w:t>
+      </w:r>
+      <w:r>
+        <w:t>describir cuales fueron las causas del aumento repentino de las acciones de dicha compañía</w:t>
       </w:r>
       <w:r>
         <w:t>,</w:t>
@@ -1383,35 +1721,6 @@
         <w:t xml:space="preserve"> </w:t>
       </w:r>
       <w:r>
-        <w:t xml:space="preserve">tras ser el objetivo de </w:t>
-      </w:r>
-      <w:r>
-        <w:t>inversores de un conocido sub-foro de la plataforma Reddit</w:t>
-      </w:r>
-      <w:r>
-        <w:t xml:space="preserve"> conocido como </w:t>
-      </w:r>
-      <w:proofErr w:type="spellStart"/>
-      <w:r>
-        <w:t>WallStreetBets</w:t>
-      </w:r>
-      <w:proofErr w:type="spellEnd"/>
-      <w:r>
-        <w:t xml:space="preserve">. </w:t>
-      </w:r>
-      <w:r>
-        <w:t xml:space="preserve">Con este proyecto se pretende </w:t>
-      </w:r>
-      <w:r>
-        <w:t>describir cuales fueron las causas del aumento repentino de las acciones de dicha compañía</w:t>
-      </w:r>
-      <w:r>
-        <w:t>,</w:t>
-      </w:r>
-      <w:r>
-        <w:t xml:space="preserve"> </w:t>
-      </w:r>
-      <w:r>
         <w:t>mediante el análisis de lenguaje natural que se encuentra en l</w:t>
       </w:r>
       <w:r>
@@ -1429,15 +1738,7 @@
         <w:t xml:space="preserve">Los datos utilizados para el proyecto se obtienen de dos fuentes. Por una parte, los datos de las publicaciones </w:t>
       </w:r>
       <w:r>
-        <w:t xml:space="preserve">en el foro de Reddit provienen de una base de datos ya extraída de </w:t>
-      </w:r>
-      <w:proofErr w:type="spellStart"/>
-      <w:r>
-        <w:t>Kaggle</w:t>
-      </w:r>
-      <w:proofErr w:type="spellEnd"/>
-      <w:r>
-        <w:t xml:space="preserve">. Por </w:t>
+        <w:t xml:space="preserve">en el foro de Reddit provienen de una base de datos ya extraída de Kaggle. Por </w:t>
       </w:r>
       <w:r>
         <w:t xml:space="preserve">otro lado, los datos de los precios de las acciones se han obtenido del sitio web </w:t>
@@ -1451,51 +1752,9 @@
       <w:r>
         <w:t xml:space="preserve">, </w:t>
       </w:r>
-      <w:proofErr w:type="spellStart"/>
-      <w:r>
-        <w:t>National</w:t>
-      </w:r>
-      <w:proofErr w:type="spellEnd"/>
-      <w:r>
-        <w:t xml:space="preserve"> </w:t>
-      </w:r>
-      <w:proofErr w:type="spellStart"/>
-      <w:r>
-        <w:t>Association</w:t>
-      </w:r>
-      <w:proofErr w:type="spellEnd"/>
-      <w:r>
-        <w:t xml:space="preserve"> </w:t>
-      </w:r>
-      <w:proofErr w:type="spellStart"/>
-      <w:r>
-        <w:t>of</w:t>
-      </w:r>
-      <w:proofErr w:type="spellEnd"/>
-      <w:r>
-        <w:t xml:space="preserve"> </w:t>
-      </w:r>
-      <w:proofErr w:type="spellStart"/>
-      <w:r>
-        <w:t>Securities</w:t>
-      </w:r>
-      <w:proofErr w:type="spellEnd"/>
-      <w:r>
-        <w:t xml:space="preserve"> Dealers </w:t>
-      </w:r>
-      <w:proofErr w:type="spellStart"/>
-      <w:r>
-        <w:t>Automated</w:t>
-      </w:r>
-      <w:proofErr w:type="spellEnd"/>
-      <w:r>
-        <w:t xml:space="preserve"> </w:t>
-      </w:r>
-      <w:proofErr w:type="spellStart"/>
-      <w:r>
-        <w:t>Quotation</w:t>
-      </w:r>
-      <w:proofErr w:type="spellEnd"/>
+      <w:r>
+        <w:t>National Association of Securities Dealers Automated Quotation</w:t>
+      </w:r>
       <w:r>
         <w:t>.</w:t>
       </w:r>
@@ -1520,23 +1779,7 @@
         <w:t xml:space="preserve"> si </w:t>
       </w:r>
       <w:r>
-        <w:t xml:space="preserve">los comentarios del </w:t>
-      </w:r>
-      <w:proofErr w:type="spellStart"/>
-      <w:r>
-        <w:t>sub-foro</w:t>
-      </w:r>
-      <w:proofErr w:type="spellEnd"/>
-      <w:r>
-        <w:t xml:space="preserve"> </w:t>
-      </w:r>
-      <w:proofErr w:type="spellStart"/>
-      <w:r>
-        <w:t>WallStreetBets</w:t>
-      </w:r>
-      <w:proofErr w:type="spellEnd"/>
-      <w:r>
-        <w:t xml:space="preserve"> </w:t>
+        <w:t xml:space="preserve">los comentarios del sub-foro WallStreetBets </w:t>
       </w:r>
       <w:r>
         <w:t>son</w:t>
@@ -1569,7 +1812,7 @@
           <w:b/>
         </w:rPr>
       </w:pPr>
-      <w:bookmarkStart w:id="3" w:name="_Toc83467360"/>
+      <w:bookmarkStart w:id="3" w:name="_Toc83494137"/>
       <w:r>
         <w:rPr>
           <w:b/>
@@ -1593,27 +1836,15 @@
       <w:r>
         <w:t> de las acciones del minorista estadounidense de videojuegos </w:t>
       </w:r>
-      <w:proofErr w:type="spellStart"/>
-      <w:r>
-        <w:fldChar w:fldCharType="begin"/>
-      </w:r>
-      <w:r>
-        <w:instrText xml:space="preserve"> HYPERLINK "https://es.wikipedia.org/wiki/GameStop" \o "GameStop" </w:instrText>
-      </w:r>
-      <w:r>
-        <w:fldChar w:fldCharType="separate"/>
-      </w:r>
-      <w:r>
-        <w:t>GameStop</w:t>
-      </w:r>
-      <w:proofErr w:type="spellEnd"/>
-      <w:r>
-        <w:fldChar w:fldCharType="end"/>
-      </w:r>
+      <w:hyperlink r:id="rId9" w:tooltip="GameStop" w:history="1">
+        <w:r>
+          <w:t>GameStop</w:t>
+        </w:r>
+      </w:hyperlink>
       <w:r>
         <w:t> y otros valores en varias bolsas de valores, lo que provocó importantes pérdidas financieras para los vendedores en corto, incluidos ciertos </w:t>
       </w:r>
-      <w:hyperlink r:id="rId9" w:tooltip="Fondo de cobertura" w:history="1">
+      <w:hyperlink r:id="rId10" w:tooltip="Fondo de cobertura" w:history="1">
         <w:r>
           <w:t>fondos de cobertura</w:t>
         </w:r>
@@ -1625,31 +1856,15 @@
         <w:t>á</w:t>
       </w:r>
       <w:r>
-        <w:t xml:space="preserve">s de 500 dólares por acción, casi 30 veces el precio de principios de mes. Aproximadamente el 140 por ciento de las acciones de </w:t>
-      </w:r>
-      <w:proofErr w:type="spellStart"/>
-      <w:r>
-        <w:t>GameStop</w:t>
-      </w:r>
-      <w:proofErr w:type="spellEnd"/>
-      <w:r>
-        <w:t xml:space="preserve"> se habían vendido al descubierto, y la prisa por comprar acciones para cubrir esas posiciones a medida que el precio subía hizo que el precio incrementase aún más. El breve apretón fue </w:t>
+        <w:t xml:space="preserve">s de 500 dólares por acción, casi 30 veces el precio de principios de mes. Aproximadamente el 140 por ciento de las acciones de GameStop se habían vendido al descubierto, y la prisa por comprar acciones para cubrir esas posiciones a medida que el precio subía hizo que el precio incrementase aún más. El breve apretón fue </w:t>
       </w:r>
       <w:r>
         <w:t>inicial y principalmente</w:t>
       </w:r>
       <w:r>
-        <w:t xml:space="preserve"> provocado por usuarios del foro de Internet </w:t>
-      </w:r>
-      <w:proofErr w:type="spellStart"/>
-      <w:r>
-        <w:t>WallStreetBets</w:t>
-      </w:r>
-      <w:proofErr w:type="spellEnd"/>
-      <w:r>
-        <w:t xml:space="preserve"> en </w:t>
-      </w:r>
-      <w:hyperlink r:id="rId10" w:tooltip="Reddit" w:history="1">
+        <w:t xml:space="preserve"> provocado por usuarios del foro de Internet WallStreetBets en </w:t>
+      </w:r>
+      <w:hyperlink r:id="rId11" w:tooltip="Reddit" w:history="1">
         <w:r>
           <w:t>Reddit</w:t>
         </w:r>
@@ -1685,7 +1900,7 @@
                     </pic:cNvPicPr>
                   </pic:nvPicPr>
                   <pic:blipFill>
-                    <a:blip r:embed="rId11" cstate="print">
+                    <a:blip r:embed="rId12" cstate="print">
                       <a:extLst>
                         <a:ext uri="{28A0092B-C50C-407E-A947-70E740481C1C}">
                           <a14:useLocalDpi xmlns:a14="http://schemas.microsoft.com/office/drawing/2010/main" val="0"/>
@@ -1722,9 +1937,9 @@
         <w:pStyle w:val="Descripcin"/>
         <w:jc w:val="center"/>
       </w:pPr>
-      <w:bookmarkStart w:id="4" w:name="_Toc82202151"/>
-      <w:bookmarkStart w:id="5" w:name="_Ref82202407"/>
-      <w:bookmarkStart w:id="6" w:name="_Ref82202460"/>
+      <w:bookmarkStart w:id="4" w:name="_Ref82202407"/>
+      <w:bookmarkStart w:id="5" w:name="_Ref82202460"/>
+      <w:bookmarkStart w:id="6" w:name="_Toc83492561"/>
       <w:r>
         <w:t xml:space="preserve">Ilustración </w:t>
       </w:r>
@@ -1763,31 +1978,7 @@
       </w:pPr>
       <w:r>
         <w:lastRenderedPageBreak/>
-        <w:t xml:space="preserve">El 28 de enero, varias casas de bolsa, incluida </w:t>
-      </w:r>
-      <w:proofErr w:type="spellStart"/>
-      <w:r>
-        <w:t>Robinhood</w:t>
-      </w:r>
-      <w:proofErr w:type="spellEnd"/>
-      <w:r>
-        <w:t xml:space="preserve">, detuvieron la compra de </w:t>
-      </w:r>
-      <w:proofErr w:type="spellStart"/>
-      <w:r>
-        <w:t>GameStop</w:t>
-      </w:r>
-      <w:proofErr w:type="spellEnd"/>
-      <w:r>
-        <w:t xml:space="preserve"> y otros valores. Esta decisión atrajo críticas y acusaciones de manipulación del mercado por parte de destacados políticos y empresarios de todo el espectro político. Se presentaron demandas colectivas contra </w:t>
-      </w:r>
-      <w:proofErr w:type="spellStart"/>
-      <w:r>
-        <w:t>Robinhood</w:t>
-      </w:r>
-      <w:proofErr w:type="spellEnd"/>
-      <w:r>
-        <w:t xml:space="preserve"> en los Tribunales de Distrito de EE. UU. para el Distrito Sur de Nueva York y el Distrito Norte de Illinois. Muchos otros valores muy cortos también experimentaron aumentos de precios.</w:t>
+        <w:t>El 28 de enero, varias casas de bolsa, incluida Robinhood, detuvieron la compra de GameStop y otros valores. Esta decisión atrajo críticas y acusaciones de manipulación del mercado por parte de destacados políticos y empresarios de todo el espectro político. Se presentaron demandas colectivas contra Robinhood en los Tribunales de Distrito de EE. UU. para el Distrito Sur de Nueva York y el Distrito Norte de Illinois. Muchos otros valores muy cortos también experimentaron aumentos de precios.</w:t>
       </w:r>
       <w:sdt>
         <w:sdtPr>
@@ -1870,13 +2061,8 @@
         <w:t xml:space="preserve">en el tiempo hasta el bloqueo de transacciones en </w:t>
       </w:r>
       <w:r>
-        <w:t xml:space="preserve">la plataforma de inversión </w:t>
-      </w:r>
-      <w:proofErr w:type="spellStart"/>
-      <w:r>
-        <w:t>Robinhood</w:t>
-      </w:r>
-      <w:proofErr w:type="spellEnd"/>
+        <w:t>la plataforma de inversión Robinhood</w:t>
+      </w:r>
       <w:r>
         <w:t>.</w:t>
       </w:r>
@@ -1966,42 +2152,13 @@
         <w:t xml:space="preserve">Python públicas, de los títulos y los cuerpos de </w:t>
       </w:r>
       <w:r>
-        <w:t xml:space="preserve">las entradas en el </w:t>
-      </w:r>
-      <w:proofErr w:type="spellStart"/>
-      <w:r>
-        <w:t>sub-foro</w:t>
-      </w:r>
-      <w:proofErr w:type="spellEnd"/>
-      <w:r>
-        <w:t xml:space="preserve"> </w:t>
-      </w:r>
-      <w:proofErr w:type="spellStart"/>
-      <w:r>
-        <w:t>WallStreetBets</w:t>
-      </w:r>
-      <w:proofErr w:type="spellEnd"/>
-      <w:r>
-        <w:t xml:space="preserve"> de Reddit. </w:t>
+        <w:t xml:space="preserve">las entradas en el sub-foro WallStreetBets de Reddit. </w:t>
       </w:r>
       <w:r>
         <w:t xml:space="preserve">Una vez contamos con los sentimientos se realiza un proceso de </w:t>
       </w:r>
-      <w:proofErr w:type="spellStart"/>
-      <w:r>
-        <w:t>feature</w:t>
-      </w:r>
-      <w:proofErr w:type="spellEnd"/>
-      <w:r>
-        <w:t xml:space="preserve"> </w:t>
-      </w:r>
-      <w:proofErr w:type="spellStart"/>
-      <w:r>
-        <w:t>engineering</w:t>
-      </w:r>
-      <w:proofErr w:type="spellEnd"/>
-      <w:r>
-        <w:t xml:space="preserve">. Finalmente se </w:t>
+      <w:r>
+        <w:t xml:space="preserve">feature engineering. Finalmente se </w:t>
       </w:r>
       <w:r>
         <w:t xml:space="preserve">ejecuta un </w:t>
@@ -2013,26 +2170,10 @@
         <w:t>del</w:t>
       </w:r>
       <w:r>
-        <w:t xml:space="preserve"> precio de la </w:t>
-      </w:r>
-      <w:proofErr w:type="spellStart"/>
-      <w:r>
-        <w:t>accion</w:t>
-      </w:r>
-      <w:proofErr w:type="spellEnd"/>
-      <w:r>
-        <w:t xml:space="preserve"> de la compañía </w:t>
-      </w:r>
-      <w:proofErr w:type="spellStart"/>
-      <w:r>
-        <w:t>Game</w:t>
-      </w:r>
-      <w:r>
-        <w:t>Stop</w:t>
-      </w:r>
-      <w:proofErr w:type="spellEnd"/>
-      <w:r>
-        <w:t>, con el fin de conocer si mediante las variables generadas es posible rescribir el comportamiento de</w:t>
+        <w:t xml:space="preserve"> precio de la accion de la compañía Game</w:t>
+      </w:r>
+      <w:r>
+        <w:t>Stop, con el fin de conocer si mediante las variables generadas es posible rescribir el comportamiento de</w:t>
       </w:r>
       <w:r>
         <w:t>l precio de la acción.</w:t>
@@ -2196,15 +2337,7 @@
         <w:t xml:space="preserve"> la solución planteada</w:t>
       </w:r>
       <w:r>
-        <w:t xml:space="preserve">, después de cargar los datos en crudo en </w:t>
-      </w:r>
-      <w:proofErr w:type="spellStart"/>
-      <w:r>
-        <w:t>dataframes</w:t>
-      </w:r>
-      <w:proofErr w:type="spellEnd"/>
-      <w:r>
-        <w:t>, se ha realizado un tratamiento inic</w:t>
+        <w:t>, después de cargar los datos en crudo en dataframes, se ha realizado un tratamiento inic</w:t>
       </w:r>
       <w:r>
         <w:t xml:space="preserve">ial de estos. Posteriormente se ha realizado análisis exploratorio de los datos para identificar distribuciones, columnas con datos faltantes, </w:t>
@@ -2234,15 +2367,7 @@
         <w:t xml:space="preserve">las entradas en el foro mediante dos </w:t>
       </w:r>
       <w:r>
-        <w:t xml:space="preserve">modelos. El primer modelo es conocido como BERT y el segundo Vader, mediante la librería </w:t>
-      </w:r>
-      <w:proofErr w:type="spellStart"/>
-      <w:r>
-        <w:t>nltk</w:t>
-      </w:r>
-      <w:proofErr w:type="spellEnd"/>
-      <w:r>
-        <w:t>.</w:t>
+        <w:t>modelos. El primer modelo es conocido como BERT y el segundo Vader, mediante la librería nltk.</w:t>
       </w:r>
       <w:r>
         <w:t xml:space="preserve"> </w:t>
@@ -2382,13 +2507,8 @@
         <w:t>resultados obtenidos</w:t>
       </w:r>
       <w:r>
-        <w:t xml:space="preserve"> en el proyecto y la evaluación de </w:t>
-      </w:r>
-      <w:proofErr w:type="gramStart"/>
-      <w:r>
-        <w:t>los mismos</w:t>
-      </w:r>
-      <w:proofErr w:type="gramEnd"/>
+        <w:t xml:space="preserve"> en el proyecto y la evaluación de los mismos</w:t>
+      </w:r>
       <w:r>
         <w:t xml:space="preserve">. Por último, en el séptimo apartado se </w:t>
       </w:r>
@@ -2469,7 +2589,7 @@
           <w:b/>
         </w:rPr>
       </w:pPr>
-      <w:bookmarkStart w:id="7" w:name="_Toc83467361"/>
+      <w:bookmarkStart w:id="7" w:name="_Toc83494138"/>
       <w:r>
         <w:rPr>
           <w:b/>
@@ -2531,13 +2651,8 @@
       <w:r>
         <w:t xml:space="preserve">aborda el problema de superar el </w:t>
       </w:r>
-      <w:proofErr w:type="spellStart"/>
-      <w:r>
-        <w:t>desafio</w:t>
-      </w:r>
-      <w:proofErr w:type="spellEnd"/>
-      <w:r>
-        <w:t xml:space="preserve"> de determinar los sentimientos de los tweets</w:t>
+      <w:r>
+        <w:t>desafio de determinar los sentimientos de los tweets</w:t>
       </w:r>
       <w:r>
         <w:t xml:space="preserve">, clasificándolos entre positivo o negativo en función del sentimiento </w:t>
@@ -2560,46 +2675,22 @@
         <w:t>amación</w:t>
       </w:r>
       <w:r>
-        <w:t xml:space="preserve">. </w:t>
-      </w:r>
-      <w:proofErr w:type="spellStart"/>
-      <w:r>
-        <w:t>Ten</w:t>
+        <w:t>. Ten</w:t>
       </w:r>
       <w:r>
         <w:t>so</w:t>
       </w:r>
       <w:r>
-        <w:t>rflow</w:t>
-      </w:r>
-      <w:proofErr w:type="spellEnd"/>
-      <w:r>
-        <w:t xml:space="preserve"> </w:t>
-      </w:r>
-      <w:r>
-        <w:t xml:space="preserve">como </w:t>
-      </w:r>
-      <w:proofErr w:type="spellStart"/>
-      <w:r>
-        <w:t>framework</w:t>
-      </w:r>
-      <w:proofErr w:type="spellEnd"/>
-      <w:r>
-        <w:t xml:space="preserve"> para el desarrollo del modelo de clasificación. </w:t>
+        <w:t xml:space="preserve">rflow </w:t>
+      </w:r>
+      <w:r>
+        <w:t xml:space="preserve">como framework para el desarrollo del modelo de clasificación. </w:t>
       </w:r>
       <w:r>
         <w:t xml:space="preserve">Las métricas para evaluar el resultado del modelo </w:t>
       </w:r>
       <w:r>
-        <w:t xml:space="preserve">han sido </w:t>
-      </w:r>
-      <w:proofErr w:type="spellStart"/>
-      <w:r>
-        <w:t>Accuracy</w:t>
-      </w:r>
-      <w:proofErr w:type="spellEnd"/>
-      <w:r>
-        <w:t>, una matriz de confusión y la curva ROC.</w:t>
+        <w:t>han sido Accuracy, una matriz de confusión y la curva ROC.</w:t>
       </w:r>
     </w:p>
     <w:p>
@@ -2613,15 +2704,7 @@
         <w:t xml:space="preserve"> de clasificación</w:t>
       </w:r>
       <w:r>
-        <w:t xml:space="preserve">, que es el </w:t>
-      </w:r>
-      <w:proofErr w:type="spellStart"/>
-      <w:r>
-        <w:t>core</w:t>
-      </w:r>
-      <w:proofErr w:type="spellEnd"/>
-      <w:r>
-        <w:t xml:space="preserve"> del proyecto, utilizado </w:t>
+        <w:t xml:space="preserve">, que es el core del proyecto, utilizado </w:t>
       </w:r>
       <w:r>
         <w:t xml:space="preserve">ha sido un a red neuronal </w:t>
@@ -2633,15 +2716,7 @@
         <w:t>contando las capas de entrada y de salida.</w:t>
       </w:r>
       <w:r>
-        <w:t xml:space="preserve"> El resto de </w:t>
-      </w:r>
-      <w:proofErr w:type="gramStart"/>
-      <w:r>
-        <w:t>capas</w:t>
-      </w:r>
-      <w:proofErr w:type="gramEnd"/>
-      <w:r>
-        <w:t xml:space="preserve"> utilizadas, por orden, son las siguientes:</w:t>
+        <w:t xml:space="preserve"> El resto de capas utilizadas, por orden, son las siguientes:</w:t>
       </w:r>
     </w:p>
     <w:p>
@@ -2653,13 +2728,8 @@
         </w:numPr>
         <w:jc w:val="both"/>
       </w:pPr>
-      <w:proofErr w:type="spellStart"/>
-      <w:r>
-        <w:t>Embeding</w:t>
-      </w:r>
-      <w:proofErr w:type="spellEnd"/>
-      <w:r>
-        <w:t xml:space="preserve">, </w:t>
+      <w:r>
+        <w:t xml:space="preserve">Embeding, </w:t>
       </w:r>
       <w:r>
         <w:t>proporcionar la presentación de palabras y sus significados relativos. Así, estamos alimentando el límite de palabras máximas, la longitud de las palabras de entrada y las entradas de la capa anterior.</w:t>
@@ -2677,27 +2747,9 @@
       <w:r>
         <w:t>LSTM, (</w:t>
       </w:r>
-      <w:proofErr w:type="spellStart"/>
-      <w:r>
-        <w:t>long</w:t>
-      </w:r>
-      <w:proofErr w:type="spellEnd"/>
-      <w:r>
-        <w:t xml:space="preserve"> short </w:t>
-      </w:r>
-      <w:proofErr w:type="spellStart"/>
-      <w:r>
-        <w:t>term</w:t>
-      </w:r>
-      <w:proofErr w:type="spellEnd"/>
-      <w:r>
-        <w:t xml:space="preserve"> </w:t>
-      </w:r>
-      <w:proofErr w:type="spellStart"/>
-      <w:r>
-        <w:t>memory</w:t>
-      </w:r>
-      <w:proofErr w:type="spellEnd"/>
+      <w:r>
+        <w:t>long short term memory</w:t>
+      </w:r>
       <w:r>
         <w:t>) guard</w:t>
       </w:r>
@@ -2726,24 +2778,14 @@
       <w:r>
         <w:t xml:space="preserve">Dense, </w:t>
       </w:r>
-      <w:proofErr w:type="spellStart"/>
       <w:r>
         <w:t>reduzc</w:t>
       </w:r>
       <w:r>
         <w:t>e</w:t>
       </w:r>
-      <w:proofErr w:type="spellEnd"/>
-      <w:r>
-        <w:t xml:space="preserve"> las salidas obteniendo entradas de la capa </w:t>
-      </w:r>
-      <w:proofErr w:type="spellStart"/>
-      <w:r>
-        <w:t>Flatten</w:t>
-      </w:r>
-      <w:proofErr w:type="spellEnd"/>
-      <w:r>
-        <w:t>. La capa densa utiliza todas las entradas de las neuronas de la capa anterior y realiza cálculos y envía 256 salidas</w:t>
+      <w:r>
+        <w:t xml:space="preserve"> las salidas obteniendo entradas de la capa Flatten. La capa densa utiliza todas las entradas de las neuronas de la capa anterior y realiza cálculos y envía 256 salidas</w:t>
       </w:r>
     </w:p>
     <w:p>
@@ -2755,13 +2797,8 @@
         </w:numPr>
         <w:jc w:val="both"/>
       </w:pPr>
-      <w:proofErr w:type="spellStart"/>
-      <w:r>
-        <w:t>Activation</w:t>
-      </w:r>
-      <w:proofErr w:type="spellEnd"/>
-      <w:r>
-        <w:t xml:space="preserve">, </w:t>
+      <w:r>
+        <w:t xml:space="preserve">Activation, </w:t>
       </w:r>
       <w:r>
         <w:t>neurona</w:t>
@@ -2779,13 +2816,8 @@
         </w:numPr>
         <w:jc w:val="both"/>
       </w:pPr>
-      <w:proofErr w:type="spellStart"/>
-      <w:r>
-        <w:t>Dropout</w:t>
-      </w:r>
-      <w:proofErr w:type="spellEnd"/>
-      <w:r>
-        <w:t xml:space="preserve">, </w:t>
+      <w:r>
+        <w:t xml:space="preserve">Dropout, </w:t>
       </w:r>
       <w:r>
         <w:t>borra</w:t>
@@ -2824,7 +2856,7 @@
           <w:rStyle w:val="Hipervnculo"/>
         </w:rPr>
       </w:pPr>
-      <w:hyperlink r:id="rId12" w:history="1">
+      <w:hyperlink r:id="rId13" w:history="1">
         <w:r>
           <w:rPr>
             <w:rStyle w:val="Hipervnculo"/>
@@ -2873,32 +2905,11 @@
       <w:r>
         <w:t xml:space="preserve">En esta tesis </w:t>
       </w:r>
-      <w:proofErr w:type="spellStart"/>
-      <w:r>
-        <w:t>Heng</w:t>
-      </w:r>
-      <w:proofErr w:type="spellEnd"/>
-      <w:r>
-        <w:t xml:space="preserve"> </w:t>
-      </w:r>
-      <w:proofErr w:type="spellStart"/>
-      <w:r>
-        <w:t>Gui</w:t>
-      </w:r>
-      <w:proofErr w:type="spellEnd"/>
-      <w:r>
-        <w:t xml:space="preserve">, el </w:t>
-      </w:r>
-      <w:proofErr w:type="gramStart"/>
-      <w:r>
-        <w:t xml:space="preserve">autor, </w:t>
-      </w:r>
-      <w:r>
-        <w:t xml:space="preserve"> analiza</w:t>
-      </w:r>
-      <w:proofErr w:type="gramEnd"/>
-      <w:r>
-        <w:t xml:space="preserve"> la relación entre </w:t>
+      <w:r>
+        <w:t xml:space="preserve">Heng Gui, el autor, </w:t>
+      </w:r>
+      <w:r>
+        <w:t xml:space="preserve"> analiza la relación entre </w:t>
       </w:r>
       <w:r>
         <w:t xml:space="preserve">los </w:t>
@@ -2953,15 +2964,7 @@
         <w:t xml:space="preserve"> </w:t>
       </w:r>
       <w:r>
-        <w:t xml:space="preserve">el autor analiza las características </w:t>
-      </w:r>
-      <w:proofErr w:type="spellStart"/>
-      <w:r>
-        <w:t>via</w:t>
-      </w:r>
-      <w:proofErr w:type="spellEnd"/>
-      <w:r>
-        <w:t xml:space="preserve"> estadística descriptiva </w:t>
+        <w:t xml:space="preserve">el autor analiza las características via estadística descriptiva </w:t>
       </w:r>
       <w:r>
         <w:t xml:space="preserve">y predictiva usando el coeficiente de correlación de Pearson </w:t>
@@ -2978,14 +2981,12 @@
       <w:r>
         <w:t xml:space="preserve"> </w:t>
       </w:r>
-      <w:proofErr w:type="spellStart"/>
       <w:r>
         <w:rPr>
           <w:i/>
         </w:rPr>
         <w:t>learning</w:t>
       </w:r>
-      <w:proofErr w:type="spellEnd"/>
       <w:r>
         <w:t>.</w:t>
       </w:r>
@@ -3125,21 +3126,8 @@
         <w:jc w:val="both"/>
       </w:pPr>
       <w:r>
-        <w:t>Clasificador K-</w:t>
-      </w:r>
-      <w:proofErr w:type="spellStart"/>
-      <w:r>
-        <w:t>nearest</w:t>
-      </w:r>
-      <w:proofErr w:type="spellEnd"/>
-      <w:r>
-        <w:t xml:space="preserve"> </w:t>
-      </w:r>
-      <w:proofErr w:type="spellStart"/>
-      <w:r>
-        <w:t>neighbors</w:t>
-      </w:r>
-      <w:proofErr w:type="spellEnd"/>
+        <w:t>Clasificador K-nearest neighbors</w:t>
+      </w:r>
       <w:r>
         <w:t>.</w:t>
       </w:r>
@@ -3193,24 +3181,11 @@
         <w:jc w:val="both"/>
       </w:pPr>
       <w:r>
-        <w:t xml:space="preserve">Clasificador </w:t>
-      </w:r>
-      <w:proofErr w:type="spellStart"/>
-      <w:r>
-        <w:t>r</w:t>
-      </w:r>
-      <w:r>
-        <w:t>andom</w:t>
-      </w:r>
-      <w:proofErr w:type="spellEnd"/>
-      <w:r>
-        <w:t xml:space="preserve"> </w:t>
-      </w:r>
-      <w:proofErr w:type="spellStart"/>
-      <w:r>
-        <w:t>forest</w:t>
-      </w:r>
-      <w:proofErr w:type="spellEnd"/>
+        <w:t>Clasificador r</w:t>
+      </w:r>
+      <w:r>
+        <w:t>andom forest</w:t>
+      </w:r>
       <w:r>
         <w:t>.</w:t>
       </w:r>
@@ -3224,21 +3199,8 @@
         </w:numPr>
         <w:jc w:val="both"/>
       </w:pPr>
-      <w:proofErr w:type="spellStart"/>
-      <w:r>
-        <w:t>Gradient</w:t>
-      </w:r>
-      <w:proofErr w:type="spellEnd"/>
-      <w:r>
-        <w:t xml:space="preserve"> </w:t>
-      </w:r>
-      <w:proofErr w:type="spellStart"/>
-      <w:r>
-        <w:t>boosting</w:t>
-      </w:r>
-      <w:proofErr w:type="spellEnd"/>
-      <w:r>
-        <w:t>.</w:t>
+      <w:r>
+        <w:t>Gradient boosting.</w:t>
       </w:r>
     </w:p>
     <w:p>
@@ -3251,7 +3213,7 @@
         <w:ind w:firstLine="0"/>
         <w:jc w:val="both"/>
       </w:pPr>
-      <w:hyperlink r:id="rId13" w:history="1">
+      <w:hyperlink r:id="rId14" w:history="1">
         <w:r>
           <w:rPr>
             <w:rStyle w:val="Hipervnculo"/>
@@ -3302,23 +3264,7 @@
         <w:jc w:val="both"/>
       </w:pPr>
       <w:r>
-        <w:t xml:space="preserve">Stuart </w:t>
-      </w:r>
-      <w:proofErr w:type="spellStart"/>
-      <w:r>
-        <w:t>Colianni</w:t>
-      </w:r>
-      <w:proofErr w:type="spellEnd"/>
-      <w:r>
-        <w:t xml:space="preserve">, Stephanie Rosales y Michael </w:t>
-      </w:r>
-      <w:proofErr w:type="spellStart"/>
-      <w:r>
-        <w:t>Signorotti</w:t>
-      </w:r>
-      <w:proofErr w:type="spellEnd"/>
-      <w:r>
-        <w:t xml:space="preserve"> en este trabajo </w:t>
+        <w:t xml:space="preserve">Stuart Colianni, Stephanie Rosales y Michael Signorotti en este trabajo </w:t>
       </w:r>
       <w:r>
         <w:t xml:space="preserve">pretenden comprobar si </w:t>
@@ -3344,15 +3290,7 @@
         <w:t xml:space="preserve">, a través del aprendizaje supervisado, proponen una serie de </w:t>
       </w:r>
       <w:r>
-        <w:t xml:space="preserve">modelos de machine </w:t>
-      </w:r>
-      <w:proofErr w:type="spellStart"/>
-      <w:r>
-        <w:t>learning</w:t>
-      </w:r>
-      <w:proofErr w:type="spellEnd"/>
-      <w:r>
-        <w:t xml:space="preserve"> con el fin de identificar </w:t>
+        <w:t xml:space="preserve">modelos de machine learning con el fin de identificar </w:t>
       </w:r>
       <w:r>
         <w:t xml:space="preserve">movimientos en el mercado de las criptomonedas. En particular en el trabajo se centra el foco de atención en la que </w:t>
@@ -3389,13 +3327,8 @@
         </w:numPr>
         <w:jc w:val="both"/>
       </w:pPr>
-      <w:proofErr w:type="spellStart"/>
-      <w:r>
-        <w:t>Naive</w:t>
-      </w:r>
-      <w:proofErr w:type="spellEnd"/>
-      <w:r>
-        <w:t xml:space="preserve"> Bayes.</w:t>
+      <w:r>
+        <w:t>Naive Bayes.</w:t>
       </w:r>
     </w:p>
     <w:p>
@@ -3424,7 +3357,7 @@
           <w:rStyle w:val="Hipervnculo"/>
         </w:rPr>
       </w:pPr>
-      <w:hyperlink r:id="rId14" w:history="1">
+      <w:hyperlink r:id="rId15" w:history="1">
         <w:r>
           <w:rPr>
             <w:rStyle w:val="Hipervnculo"/>
@@ -3469,37 +3402,16 @@
           <w:b/>
           <w:bCs/>
         </w:rPr>
-        <w:t xml:space="preserve">publicaciones en </w:t>
-      </w:r>
-      <w:proofErr w:type="spellStart"/>
-      <w:r>
-        <w:rPr>
-          <w:b/>
-          <w:bCs/>
-        </w:rPr>
-        <w:t>Financial</w:t>
-      </w:r>
-      <w:proofErr w:type="spellEnd"/>
-      <w:r>
-        <w:rPr>
-          <w:b/>
-          <w:bCs/>
-        </w:rPr>
-        <w:t xml:space="preserve"> Times</w:t>
-      </w:r>
-    </w:p>
-    <w:p>
-      <w:pPr>
-        <w:jc w:val="both"/>
-      </w:pPr>
-      <w:r>
-        <w:t xml:space="preserve">Michael </w:t>
-      </w:r>
-      <w:proofErr w:type="spellStart"/>
-      <w:r>
-        <w:t>Lubitz</w:t>
-      </w:r>
-      <w:proofErr w:type="spellEnd"/>
+        <w:t>publicaciones en Financial Times</w:t>
+      </w:r>
+    </w:p>
+    <w:p>
+      <w:pPr>
+        <w:jc w:val="both"/>
+      </w:pPr>
+      <w:r>
+        <w:t>Michael Lubitz</w:t>
+      </w:r>
       <w:r>
         <w:t>,</w:t>
       </w:r>
@@ -3518,114 +3430,152 @@
       <w:r>
         <w:t xml:space="preserve">trata de evaluar si los sentimientos en las publicaciones del </w:t>
       </w:r>
-      <w:proofErr w:type="spellStart"/>
       <w:r>
         <w:t>sub-</w:t>
       </w:r>
       <w:r>
         <w:t>foro</w:t>
       </w:r>
-      <w:proofErr w:type="spellEnd"/>
       <w:r>
         <w:t xml:space="preserve"> </w:t>
       </w:r>
-      <w:proofErr w:type="spellStart"/>
       <w:r>
         <w:rPr>
           <w:i/>
           <w:iCs/>
         </w:rPr>
-        <w:t>ecconomics</w:t>
-      </w:r>
-      <w:proofErr w:type="spellEnd"/>
+        <w:t xml:space="preserve">ecconomics </w:t>
+      </w:r>
+      <w:r>
+        <w:t>de</w:t>
+      </w:r>
+      <w:r>
+        <w:t xml:space="preserve"> Reddit</w:t>
+      </w:r>
+      <w:r>
+        <w:t xml:space="preserve"> </w:t>
+      </w:r>
+      <w:r>
+        <w:t xml:space="preserve"> </w:t>
+      </w:r>
+      <w:r>
+        <w:t xml:space="preserve">pueden predecir </w:t>
+      </w:r>
+      <w:r>
+        <w:t>el rendimiento a futuro del mercado de valores.</w:t>
+      </w:r>
+      <w:r>
+        <w:t xml:space="preserve"> Para ello realiza una extracción de </w:t>
+      </w:r>
+      <w:r>
+        <w:t>las entradas en el sub-foro mencionado entre 2008 y 2017</w:t>
+      </w:r>
+      <w:r>
+        <w:t xml:space="preserve">, fecha en la que se publicó el artículo. En el trabajo se </w:t>
+      </w:r>
+      <w:r>
+        <w:t>evalúa</w:t>
+      </w:r>
+      <w:r>
+        <w:t xml:space="preserve"> el poder de predicción de </w:t>
+      </w:r>
+      <w:r>
+        <w:t xml:space="preserve">Reddit </w:t>
+      </w:r>
+      <w:r>
+        <w:t>comparando</w:t>
+      </w:r>
+      <w:r>
+        <w:t xml:space="preserve"> los sentimientos de </w:t>
+      </w:r>
+      <w:r>
+        <w:t>todas las publicaciones</w:t>
+      </w:r>
+      <w:r>
+        <w:t xml:space="preserve"> </w:t>
+      </w:r>
+      <w:r>
+        <w:t xml:space="preserve">de un día </w:t>
+      </w:r>
+      <w:r>
+        <w:t>con el</w:t>
+      </w:r>
+      <w:r>
+        <w:t xml:space="preserve"> correspondiente </w:t>
+      </w:r>
+      <w:r>
+        <w:t xml:space="preserve">precio de cierre del </w:t>
+      </w:r>
+      <w:r>
+        <w:t>índice S&amp;P 500</w:t>
+      </w:r>
+      <w:r>
+        <w:t>.</w:t>
+      </w:r>
+    </w:p>
+    <w:p>
+      <w:pPr>
+        <w:jc w:val="both"/>
+      </w:pPr>
+      <w:r>
+        <w:t xml:space="preserve">El autor realiza el cálculo de los sentimientos de </w:t>
+      </w:r>
+      <w:r>
+        <w:t xml:space="preserve">los artículos </w:t>
+      </w:r>
+      <w:r>
+        <w:t xml:space="preserve">aplicando un enfoque basado en diccionarios y modelos de aprendizaje </w:t>
+      </w:r>
+      <w:r>
+        <w:t xml:space="preserve">automático supervisado que se apoyan en diferentes métodos de </w:t>
+      </w:r>
+      <w:r>
+        <w:t xml:space="preserve">extracción de características. En el trabajo adicionalmente se </w:t>
+      </w:r>
+      <w:r>
+        <w:t xml:space="preserve">realiza un cálculo ponderado del sentimiento incorporando el número de los votos </w:t>
+      </w:r>
+      <w:r>
+        <w:t>y comentarios en los modelos.</w:t>
+      </w:r>
+      <w:r>
+        <w:t xml:space="preserve"> </w:t>
+      </w:r>
+    </w:p>
+    <w:p>
+      <w:pPr>
+        <w:jc w:val="both"/>
+      </w:pPr>
+      <w:r>
+        <w:t xml:space="preserve">Para evaluar </w:t>
+      </w:r>
+      <w:r>
+        <w:t xml:space="preserve">los resultados se utilizan noticias publicadas en </w:t>
+      </w:r>
       <w:r>
         <w:rPr>
           <w:i/>
           <w:iCs/>
         </w:rPr>
+        <w:t>Financial Times</w:t>
+      </w:r>
+      <w:r>
         <w:t xml:space="preserve"> </w:t>
       </w:r>
       <w:r>
-        <w:t>de</w:t>
-      </w:r>
-      <w:r>
-        <w:t xml:space="preserve"> </w:t>
-      </w:r>
-      <w:proofErr w:type="gramStart"/>
-      <w:r>
-        <w:t>Reddit</w:t>
-      </w:r>
-      <w:r>
-        <w:t xml:space="preserve"> </w:t>
-      </w:r>
-      <w:r>
-        <w:t xml:space="preserve"> </w:t>
-      </w:r>
-      <w:r>
-        <w:t>pueden</w:t>
-      </w:r>
-      <w:proofErr w:type="gramEnd"/>
-      <w:r>
-        <w:t xml:space="preserve"> predecir </w:t>
-      </w:r>
-      <w:r>
-        <w:t>el rendimiento a futuro del mercado de valores.</w:t>
-      </w:r>
-      <w:r>
-        <w:t xml:space="preserve"> Para ello realiza una extracción de </w:t>
-      </w:r>
-      <w:r>
-        <w:t xml:space="preserve">las entradas en el </w:t>
-      </w:r>
-      <w:proofErr w:type="spellStart"/>
-      <w:r>
-        <w:t>sub-foro</w:t>
-      </w:r>
-      <w:proofErr w:type="spellEnd"/>
-      <w:r>
-        <w:t xml:space="preserve"> mencionado entre 2008 y 2017</w:t>
-      </w:r>
-      <w:r>
-        <w:t xml:space="preserve">, fecha en la que se publicó el artículo. En el trabajo se </w:t>
-      </w:r>
-      <w:r>
-        <w:t>evalúa</w:t>
-      </w:r>
-      <w:r>
-        <w:t xml:space="preserve"> el poder de predicción de </w:t>
-      </w:r>
-      <w:r>
-        <w:t xml:space="preserve">Reddit </w:t>
-      </w:r>
-      <w:r>
-        <w:t>comparando</w:t>
-      </w:r>
-      <w:r>
-        <w:t xml:space="preserve"> los sentimientos de </w:t>
-      </w:r>
-      <w:r>
-        <w:t>todas las publicaciones</w:t>
-      </w:r>
-      <w:r>
-        <w:t xml:space="preserve"> </w:t>
-      </w:r>
-      <w:r>
-        <w:t xml:space="preserve">de un día </w:t>
-      </w:r>
-      <w:r>
-        <w:t>con el</w:t>
-      </w:r>
-      <w:r>
-        <w:t xml:space="preserve"> correspondiente </w:t>
-      </w:r>
-      <w:r>
-        <w:t xml:space="preserve">precio de cierre del </w:t>
-      </w:r>
-      <w:r>
-        <w:t xml:space="preserve">índice </w:t>
-      </w:r>
-      <w:r>
-        <w:t>S&amp;P 500</w:t>
+        <w:t xml:space="preserve">como línea base. </w:t>
+      </w:r>
+      <w:r>
+        <w:t>Como r</w:t>
+      </w:r>
+      <w:r>
+        <w:t>esultado del trabajo</w:t>
+      </w:r>
+      <w:r>
+        <w:t xml:space="preserve"> se consigue demostrar la hipótesis planteada, Reddit tiene una capacidad de predicción </w:t>
+      </w:r>
+      <w:r>
+        <w:t>ligeramente superior a la obtenida con noticias de medios estándar</w:t>
       </w:r>
       <w:r>
         <w:t>.</w:t>
@@ -3633,87 +3583,10 @@
     </w:p>
     <w:p>
       <w:pPr>
-        <w:jc w:val="both"/>
-      </w:pPr>
-      <w:r>
-        <w:t xml:space="preserve">El autor realiza el cálculo de los sentimientos de </w:t>
-      </w:r>
-      <w:r>
-        <w:t xml:space="preserve">los artículos </w:t>
-      </w:r>
-      <w:r>
-        <w:t xml:space="preserve">aplicando un enfoque basado en diccionarios y modelos de aprendizaje </w:t>
-      </w:r>
-      <w:r>
-        <w:t xml:space="preserve">automático supervisado que se apoyan en diferentes métodos de </w:t>
-      </w:r>
-      <w:r>
-        <w:t xml:space="preserve">extracción de características. En el trabajo adicionalmente se </w:t>
-      </w:r>
-      <w:r>
-        <w:t xml:space="preserve">realiza un cálculo ponderado del sentimiento incorporando el número de los votos </w:t>
-      </w:r>
-      <w:r>
-        <w:t>y comentarios en los modelos.</w:t>
-      </w:r>
-      <w:r>
-        <w:t xml:space="preserve"> </w:t>
-      </w:r>
-    </w:p>
-    <w:p>
-      <w:pPr>
-        <w:jc w:val="both"/>
-      </w:pPr>
-      <w:r>
-        <w:t xml:space="preserve">Para evaluar </w:t>
-      </w:r>
-      <w:r>
-        <w:t xml:space="preserve">los resultados se utilizan noticias publicadas en </w:t>
-      </w:r>
-      <w:proofErr w:type="spellStart"/>
-      <w:r>
-        <w:rPr>
-          <w:i/>
-          <w:iCs/>
-        </w:rPr>
-        <w:t>Financial</w:t>
-      </w:r>
-      <w:proofErr w:type="spellEnd"/>
-      <w:r>
-        <w:rPr>
-          <w:i/>
-          <w:iCs/>
-        </w:rPr>
-        <w:t xml:space="preserve"> Times</w:t>
-      </w:r>
-      <w:r>
-        <w:t xml:space="preserve"> </w:t>
-      </w:r>
-      <w:r>
-        <w:t xml:space="preserve">como línea base. </w:t>
-      </w:r>
-      <w:r>
-        <w:t>Como r</w:t>
-      </w:r>
-      <w:r>
-        <w:t>esultado del trabajo</w:t>
-      </w:r>
-      <w:r>
-        <w:t xml:space="preserve"> se consigue demostrar la hipótesis planteada, Reddit tiene una capacidad de predicción </w:t>
-      </w:r>
-      <w:r>
-        <w:t>ligeramente superior a la obtenida con noticias de medios estándar</w:t>
-      </w:r>
-      <w:r>
-        <w:t>.</w:t>
-      </w:r>
-    </w:p>
-    <w:p>
-      <w:pPr>
         <w:ind w:firstLine="0"/>
         <w:jc w:val="both"/>
       </w:pPr>
-      <w:hyperlink r:id="rId15" w:history="1">
+      <w:hyperlink r:id="rId16" w:history="1">
         <w:r>
           <w:rPr>
             <w:rStyle w:val="Hipervnculo"/>
@@ -3815,15 +3688,7 @@
         <w:jc w:val="both"/>
       </w:pPr>
       <w:r>
-        <w:t xml:space="preserve">Normalizar texto: Por medio de un tratamiento </w:t>
-      </w:r>
-      <w:proofErr w:type="spellStart"/>
-      <w:r>
-        <w:t>lingúístico</w:t>
-      </w:r>
-      <w:proofErr w:type="spellEnd"/>
-      <w:r>
-        <w:t xml:space="preserve"> se recuperan únicamente palabras clave que se puedan asociar con emociones, tomando en cuenta polisemia, sinonimia, negaciones de verbos entre otros.</w:t>
+        <w:t>Normalizar texto: Por medio de un tratamiento lingúístico se recuperan únicamente palabras clave que se puedan asociar con emociones, tomando en cuenta polisemia, sinonimia, negaciones de verbos entre otros.</w:t>
       </w:r>
     </w:p>
     <w:p>
@@ -3854,15 +3719,7 @@
         <w:t>Se presenta como</w:t>
       </w:r>
       <w:r>
-        <w:t xml:space="preserve"> una opción útil para análisis de sentimientos en Facebook, combinando un clasificador semántico y un clasificador </w:t>
-      </w:r>
-      <w:proofErr w:type="spellStart"/>
-      <w:r>
-        <w:t>Naive</w:t>
-      </w:r>
-      <w:proofErr w:type="spellEnd"/>
-      <w:r>
-        <w:t xml:space="preserve"> Bayes entrenado con publicaciones seleccionadas que alcanza un desempeño del 63 %.</w:t>
+        <w:t xml:space="preserve"> una opción útil para análisis de sentimientos en Facebook, combinando un clasificador semántico y un clasificador Naive Bayes entrenado con publicaciones seleccionadas que alcanza un desempeño del 63 %.</w:t>
       </w:r>
     </w:p>
     <w:p>
@@ -3873,7 +3730,7 @@
           <w:rStyle w:val="Hipervnculo"/>
         </w:rPr>
       </w:pPr>
-      <w:hyperlink r:id="rId16" w:history="1">
+      <w:hyperlink r:id="rId17" w:history="1">
         <w:r>
           <w:rPr>
             <w:rStyle w:val="Hipervnculo"/>
@@ -3976,11 +3833,9 @@
         </w:numPr>
         <w:jc w:val="both"/>
       </w:pPr>
-      <w:proofErr w:type="spellStart"/>
       <w:r>
         <w:t>Dashboards</w:t>
       </w:r>
-      <w:proofErr w:type="spellEnd"/>
     </w:p>
     <w:p>
       <w:pPr>
@@ -3991,11 +3846,9 @@
         </w:numPr>
         <w:jc w:val="both"/>
       </w:pPr>
-      <w:proofErr w:type="spellStart"/>
       <w:r>
         <w:t>Haddop</w:t>
       </w:r>
-      <w:proofErr w:type="spellEnd"/>
     </w:p>
     <w:p>
       <w:pPr>
@@ -4022,21 +3875,7 @@
         <w:rPr>
           <w:rStyle w:val="Hipervnculo"/>
         </w:rPr>
-        <w:t xml:space="preserve">En este trabajo realizado por un alumno de la Universidad Complutense de Madrid se pone de manifiesto las bondades que ofrece el Análisis de sentimiento mostrando el uso de esta </w:t>
-      </w:r>
-      <w:proofErr w:type="spellStart"/>
-      <w:r>
-        <w:rPr>
-          <w:rStyle w:val="Hipervnculo"/>
-        </w:rPr>
-        <w:t>técncia</w:t>
-      </w:r>
-      <w:proofErr w:type="spellEnd"/>
-      <w:r>
-        <w:rPr>
-          <w:rStyle w:val="Hipervnculo"/>
-        </w:rPr>
-        <w:t xml:space="preserve"> por parte de la empresa Dell Technologies Inc.</w:t>
+        <w:t>En este trabajo realizado por un alumno de la Universidad Complutense de Madrid se pone de manifiesto las bondades que ofrece el Análisis de sentimiento mostrando el uso de esta técncia por parte de la empresa Dell Technologies Inc.</w:t>
       </w:r>
     </w:p>
     <w:p>
@@ -4062,73 +3901,7 @@
           <w:color w:val="000000"/>
           <w:shd w:val="clear" w:color="auto" w:fill="FFFFFF"/>
         </w:rPr>
-        <w:t>Del Data-</w:t>
-      </w:r>
-      <w:proofErr w:type="spellStart"/>
-      <w:r>
-        <w:rPr>
-          <w:rFonts w:ascii="Calibri" w:hAnsi="Calibri" w:cs="Calibri"/>
-          <w:b/>
-          <w:bCs/>
-          <w:color w:val="000000"/>
-          <w:shd w:val="clear" w:color="auto" w:fill="FFFFFF"/>
-        </w:rPr>
-        <w:t>driven</w:t>
-      </w:r>
-      <w:proofErr w:type="spellEnd"/>
-      <w:r>
-        <w:rPr>
-          <w:rFonts w:ascii="Calibri" w:hAnsi="Calibri" w:cs="Calibri"/>
-          <w:b/>
-          <w:bCs/>
-          <w:color w:val="000000"/>
-          <w:shd w:val="clear" w:color="auto" w:fill="FFFFFF"/>
-        </w:rPr>
-        <w:t xml:space="preserve"> Al Data-</w:t>
-      </w:r>
-      <w:proofErr w:type="spellStart"/>
-      <w:r>
-        <w:rPr>
-          <w:rFonts w:ascii="Calibri" w:hAnsi="Calibri" w:cs="Calibri"/>
-          <w:b/>
-          <w:bCs/>
-          <w:color w:val="000000"/>
-          <w:shd w:val="clear" w:color="auto" w:fill="FFFFFF"/>
-        </w:rPr>
-        <w:t>feeling</w:t>
-      </w:r>
-      <w:proofErr w:type="spellEnd"/>
-      <w:r>
-        <w:rPr>
-          <w:rFonts w:ascii="Calibri" w:hAnsi="Calibri" w:cs="Calibri"/>
-          <w:b/>
-          <w:bCs/>
-          <w:color w:val="000000"/>
-          <w:shd w:val="clear" w:color="auto" w:fill="FFFFFF"/>
-        </w:rPr>
-        <w:t xml:space="preserve">: Análisis De Sentimiento En Tiempo Real De Mensajes En </w:t>
-      </w:r>
-      <w:proofErr w:type="gramStart"/>
-      <w:r>
-        <w:rPr>
-          <w:rFonts w:ascii="Calibri" w:hAnsi="Calibri" w:cs="Calibri"/>
-          <w:b/>
-          <w:bCs/>
-          <w:color w:val="000000"/>
-          <w:shd w:val="clear" w:color="auto" w:fill="FFFFFF"/>
-        </w:rPr>
-        <w:t>Español</w:t>
-      </w:r>
-      <w:proofErr w:type="gramEnd"/>
-      <w:r>
-        <w:rPr>
-          <w:rFonts w:ascii="Calibri" w:hAnsi="Calibri" w:cs="Calibri"/>
-          <w:b/>
-          <w:bCs/>
-          <w:color w:val="000000"/>
-          <w:shd w:val="clear" w:color="auto" w:fill="FFFFFF"/>
-        </w:rPr>
-        <w:t xml:space="preserve"> Sobre Divulgación Científica Usando Técnicas De Aprendizaje Automático</w:t>
+        <w:t>Del Data-driven Al Data-feeling: Análisis De Sentimiento En Tiempo Real De Mensajes En Español Sobre Divulgación Científica Usando Técnicas De Aprendizaje Automático</w:t>
       </w:r>
     </w:p>
     <w:p>
@@ -4154,25 +3927,7 @@
           <w:color w:val="000000"/>
           <w:shd w:val="clear" w:color="auto" w:fill="FFFFFF"/>
         </w:rPr>
-        <w:t xml:space="preserve">En esta obra los autores utilizan técnicas de aprendizaje automático para desarrollar un clasificador de sentimiento relacionados con mensajes publicados a tiempo real en Twitter. El nombre del prototipo es </w:t>
-      </w:r>
-      <w:proofErr w:type="spellStart"/>
-      <w:r>
-        <w:rPr>
-          <w:rFonts w:ascii="Calibri" w:hAnsi="Calibri" w:cs="Calibri"/>
-          <w:color w:val="000000"/>
-          <w:shd w:val="clear" w:color="auto" w:fill="FFFFFF"/>
-        </w:rPr>
-        <w:t>OpScience</w:t>
-      </w:r>
-      <w:proofErr w:type="spellEnd"/>
-      <w:r>
-        <w:rPr>
-          <w:rFonts w:ascii="Calibri" w:hAnsi="Calibri" w:cs="Calibri"/>
-          <w:color w:val="000000"/>
-          <w:shd w:val="clear" w:color="auto" w:fill="FFFFFF"/>
-        </w:rPr>
-        <w:t>. Para desarrollarlo, descargaron 200.000 tweets para construir el grupo de entrenamiento y etiquetaron 10.000 textos etiquetados, 5.000 positivos y 5.000 negativos, para analizar la polaridad de las opiniones en Twitter y centrando el estudio en la comunicación de la ciencia en español. De esta manera, el equipo refleja el desarrollo de un clasificador en tiempo real que hace uso de técnicas de aprendizaje automático.</w:t>
+        <w:t>En esta obra los autores utilizan técnicas de aprendizaje automático para desarrollar un clasificador de sentimiento relacionados con mensajes publicados a tiempo real en Twitter. El nombre del prototipo es OpScience. Para desarrollarlo, descargaron 200.000 tweets para construir el grupo de entrenamiento y etiquetaron 10.000 textos etiquetados, 5.000 positivos y 5.000 negativos, para analizar la polaridad de las opiniones en Twitter y centrando el estudio en la comunicación de la ciencia en español. De esta manera, el equipo refleja el desarrollo de un clasificador en tiempo real que hace uso de técnicas de aprendizaje automático.</w:t>
       </w:r>
     </w:p>
     <w:p>
@@ -4349,25 +4104,7 @@
           <w:color w:val="000000"/>
           <w:shd w:val="clear" w:color="auto" w:fill="FFFFFF"/>
         </w:rPr>
-        <w:t xml:space="preserve">Original </w:t>
-      </w:r>
-      <w:proofErr w:type="spellStart"/>
-      <w:r>
-        <w:rPr>
-          <w:rFonts w:ascii="Calibri" w:hAnsi="Calibri" w:cs="Calibri"/>
-          <w:color w:val="000000"/>
-          <w:shd w:val="clear" w:color="auto" w:fill="FFFFFF"/>
-        </w:rPr>
-        <w:t>Naive</w:t>
-      </w:r>
-      <w:proofErr w:type="spellEnd"/>
-      <w:r>
-        <w:rPr>
-          <w:rFonts w:ascii="Calibri" w:hAnsi="Calibri" w:cs="Calibri"/>
-          <w:color w:val="000000"/>
-          <w:shd w:val="clear" w:color="auto" w:fill="FFFFFF"/>
-        </w:rPr>
-        <w:t xml:space="preserve"> Bayes</w:t>
+        <w:t>Original Naive Bayes</w:t>
       </w:r>
     </w:p>
     <w:p>
@@ -4385,52 +4122,14 @@
           <w:color w:val="000000"/>
         </w:rPr>
       </w:pPr>
-      <w:proofErr w:type="spellStart"/>
       <w:r>
         <w:rPr>
           <w:rFonts w:ascii="Calibri" w:hAnsi="Calibri" w:cs="Calibri"/>
           <w:color w:val="000000"/>
           <w:shd w:val="clear" w:color="auto" w:fill="FFFFFF"/>
         </w:rPr>
-        <w:t>Naive</w:t>
-      </w:r>
-      <w:proofErr w:type="spellEnd"/>
-      <w:r>
-        <w:rPr>
-          <w:rFonts w:ascii="Calibri" w:hAnsi="Calibri" w:cs="Calibri"/>
-          <w:color w:val="000000"/>
-          <w:shd w:val="clear" w:color="auto" w:fill="FFFFFF"/>
-        </w:rPr>
-        <w:t xml:space="preserve"> Bayes </w:t>
-      </w:r>
-      <w:proofErr w:type="spellStart"/>
-      <w:r>
-        <w:rPr>
-          <w:rFonts w:ascii="Calibri" w:hAnsi="Calibri" w:cs="Calibri"/>
-          <w:color w:val="000000"/>
-          <w:shd w:val="clear" w:color="auto" w:fill="FFFFFF"/>
-        </w:rPr>
-        <w:t>for</w:t>
-      </w:r>
-      <w:proofErr w:type="spellEnd"/>
-      <w:r>
-        <w:rPr>
-          <w:rFonts w:ascii="Calibri" w:hAnsi="Calibri" w:cs="Calibri"/>
-          <w:color w:val="000000"/>
-          <w:shd w:val="clear" w:color="auto" w:fill="FFFFFF"/>
-        </w:rPr>
-        <w:t xml:space="preserve"> multimodal </w:t>
-      </w:r>
-      <w:proofErr w:type="spellStart"/>
-      <w:r>
-        <w:rPr>
-          <w:rFonts w:ascii="Calibri" w:hAnsi="Calibri" w:cs="Calibri"/>
-          <w:color w:val="000000"/>
-          <w:shd w:val="clear" w:color="auto" w:fill="FFFFFF"/>
-        </w:rPr>
-        <w:t>models</w:t>
-      </w:r>
-      <w:proofErr w:type="spellEnd"/>
+        <w:t>Naive Bayes for multimodal models</w:t>
+      </w:r>
     </w:p>
     <w:p>
       <w:pPr>
@@ -4473,34 +4172,14 @@
           <w:color w:val="000000"/>
         </w:rPr>
       </w:pPr>
-      <w:proofErr w:type="spellStart"/>
       <w:r>
         <w:rPr>
           <w:rFonts w:ascii="Calibri" w:hAnsi="Calibri" w:cs="Calibri"/>
           <w:color w:val="000000"/>
           <w:shd w:val="clear" w:color="auto" w:fill="FFFFFF"/>
         </w:rPr>
-        <w:t>Logistic</w:t>
-      </w:r>
-      <w:proofErr w:type="spellEnd"/>
-      <w:r>
-        <w:rPr>
-          <w:rFonts w:ascii="Calibri" w:hAnsi="Calibri" w:cs="Calibri"/>
-          <w:color w:val="000000"/>
-          <w:shd w:val="clear" w:color="auto" w:fill="FFFFFF"/>
-        </w:rPr>
-        <w:t xml:space="preserve"> </w:t>
-      </w:r>
-      <w:proofErr w:type="spellStart"/>
-      <w:r>
-        <w:rPr>
-          <w:rFonts w:ascii="Calibri" w:hAnsi="Calibri" w:cs="Calibri"/>
-          <w:color w:val="000000"/>
-          <w:shd w:val="clear" w:color="auto" w:fill="FFFFFF"/>
-        </w:rPr>
-        <w:t>Regression</w:t>
-      </w:r>
-      <w:proofErr w:type="spellEnd"/>
+        <w:t>Logistic Regression</w:t>
+      </w:r>
     </w:p>
     <w:p>
       <w:pPr>
@@ -4591,7 +4270,7 @@
         <w:ind w:firstLine="0"/>
         <w:jc w:val="both"/>
       </w:pPr>
-      <w:hyperlink r:id="rId17" w:history="1">
+      <w:hyperlink r:id="rId18" w:history="1">
         <w:r>
           <w:rPr>
             <w:rStyle w:val="Hipervnculo"/>
@@ -4632,29 +4311,7 @@
           <w:color w:val="000000"/>
           <w:shd w:val="clear" w:color="auto" w:fill="FFFFFF"/>
         </w:rPr>
-        <w:t xml:space="preserve">Machine </w:t>
-      </w:r>
-      <w:proofErr w:type="spellStart"/>
-      <w:r>
-        <w:rPr>
-          <w:rFonts w:ascii="Calibri" w:hAnsi="Calibri" w:cs="Calibri"/>
-          <w:b/>
-          <w:bCs/>
-          <w:color w:val="000000"/>
-          <w:shd w:val="clear" w:color="auto" w:fill="FFFFFF"/>
-        </w:rPr>
-        <w:t>Learning</w:t>
-      </w:r>
-      <w:proofErr w:type="spellEnd"/>
-      <w:r>
-        <w:rPr>
-          <w:rFonts w:ascii="Calibri" w:hAnsi="Calibri" w:cs="Calibri"/>
-          <w:b/>
-          <w:bCs/>
-          <w:color w:val="000000"/>
-          <w:shd w:val="clear" w:color="auto" w:fill="FFFFFF"/>
-        </w:rPr>
-        <w:t xml:space="preserve"> aplicado al Trading</w:t>
+        <w:t>Machine Learning aplicado al Trading</w:t>
       </w:r>
     </w:p>
     <w:p>
@@ -4706,9 +4363,16 @@
           <w:color w:val="000000"/>
           <w:shd w:val="clear" w:color="auto" w:fill="FFFFFF"/>
         </w:rPr>
-        <w:t xml:space="preserve">Machine </w:t>
-      </w:r>
-      <w:proofErr w:type="spellStart"/>
+        <w:t>Machine Learning</w:t>
+      </w:r>
+      <w:r>
+        <w:rPr>
+          <w:rFonts w:ascii="Calibri" w:hAnsi="Calibri" w:cs="Calibri"/>
+          <w:color w:val="000000"/>
+          <w:shd w:val="clear" w:color="auto" w:fill="FFFFFF"/>
+        </w:rPr>
+        <w:t xml:space="preserve"> para anticiparse a los movimientos de la bolsa y trabajar en la línea del </w:t>
+      </w:r>
       <w:r>
         <w:rPr>
           <w:rFonts w:ascii="Calibri" w:hAnsi="Calibri" w:cs="Calibri"/>
@@ -4716,93 +4380,15 @@
           <w:color w:val="000000"/>
           <w:shd w:val="clear" w:color="auto" w:fill="FFFFFF"/>
         </w:rPr>
-        <w:t>Learning</w:t>
-      </w:r>
-      <w:proofErr w:type="spellEnd"/>
+        <w:t>high frequency learning</w:t>
+      </w:r>
       <w:r>
         <w:rPr>
           <w:rFonts w:ascii="Calibri" w:hAnsi="Calibri" w:cs="Calibri"/>
           <w:color w:val="000000"/>
           <w:shd w:val="clear" w:color="auto" w:fill="FFFFFF"/>
         </w:rPr>
-        <w:t xml:space="preserve"> para anticiparse a los movimientos de la bolsa y trabajar en la línea del </w:t>
-      </w:r>
-      <w:proofErr w:type="spellStart"/>
-      <w:r>
-        <w:rPr>
-          <w:rFonts w:ascii="Calibri" w:hAnsi="Calibri" w:cs="Calibri"/>
-          <w:i/>
-          <w:color w:val="000000"/>
-          <w:shd w:val="clear" w:color="auto" w:fill="FFFFFF"/>
-        </w:rPr>
-        <w:t>high</w:t>
-      </w:r>
-      <w:proofErr w:type="spellEnd"/>
-      <w:r>
-        <w:rPr>
-          <w:rFonts w:ascii="Calibri" w:hAnsi="Calibri" w:cs="Calibri"/>
-          <w:i/>
-          <w:color w:val="000000"/>
-          <w:shd w:val="clear" w:color="auto" w:fill="FFFFFF"/>
-        </w:rPr>
-        <w:t xml:space="preserve"> </w:t>
-      </w:r>
-      <w:proofErr w:type="spellStart"/>
-      <w:r>
-        <w:rPr>
-          <w:rFonts w:ascii="Calibri" w:hAnsi="Calibri" w:cs="Calibri"/>
-          <w:i/>
-          <w:color w:val="000000"/>
-          <w:shd w:val="clear" w:color="auto" w:fill="FFFFFF"/>
-        </w:rPr>
-        <w:t>frequency</w:t>
-      </w:r>
-      <w:proofErr w:type="spellEnd"/>
-      <w:r>
-        <w:rPr>
-          <w:rFonts w:ascii="Calibri" w:hAnsi="Calibri" w:cs="Calibri"/>
-          <w:i/>
-          <w:color w:val="000000"/>
-          <w:shd w:val="clear" w:color="auto" w:fill="FFFFFF"/>
-        </w:rPr>
-        <w:t xml:space="preserve"> </w:t>
-      </w:r>
-      <w:proofErr w:type="spellStart"/>
-      <w:r>
-        <w:rPr>
-          <w:rFonts w:ascii="Calibri" w:hAnsi="Calibri" w:cs="Calibri"/>
-          <w:i/>
-          <w:color w:val="000000"/>
-          <w:shd w:val="clear" w:color="auto" w:fill="FFFFFF"/>
-        </w:rPr>
-        <w:t>learning</w:t>
-      </w:r>
-      <w:proofErr w:type="spellEnd"/>
-      <w:r>
-        <w:rPr>
-          <w:rFonts w:ascii="Calibri" w:hAnsi="Calibri" w:cs="Calibri"/>
-          <w:color w:val="000000"/>
-          <w:shd w:val="clear" w:color="auto" w:fill="FFFFFF"/>
-        </w:rPr>
-        <w:t xml:space="preserve">, donde las </w:t>
-      </w:r>
-      <w:proofErr w:type="gramStart"/>
-      <w:r>
-        <w:rPr>
-          <w:rFonts w:ascii="Calibri" w:hAnsi="Calibri" w:cs="Calibri"/>
-          <w:color w:val="000000"/>
-          <w:shd w:val="clear" w:color="auto" w:fill="FFFFFF"/>
-        </w:rPr>
-        <w:t>órdenes  de</w:t>
-      </w:r>
-      <w:proofErr w:type="gramEnd"/>
-      <w:r>
-        <w:rPr>
-          <w:rFonts w:ascii="Calibri" w:hAnsi="Calibri" w:cs="Calibri"/>
-          <w:color w:val="000000"/>
-          <w:shd w:val="clear" w:color="auto" w:fill="FFFFFF"/>
-        </w:rPr>
-        <w:t xml:space="preserve"> compras y ventas tienen un gran volumen, contando con miles de operaciones en fracciones de segundo. Estas órdenes buscan pequeños márgenes de beneficios en cada operación. Esta metodología no se basa en predecir el valor futuro de los activos financieros, sino que aprovecha las pequeñas ineficiencias del mercado.</w:t>
+        <w:t>, donde las órdenes  de compras y ventas tienen un gran volumen, contando con miles de operaciones en fracciones de segundo. Estas órdenes buscan pequeños márgenes de beneficios en cada operación. Esta metodología no se basa en predecir el valor futuro de los activos financieros, sino que aprovecha las pequeñas ineficiencias del mercado.</w:t>
       </w:r>
     </w:p>
     <w:p>
@@ -4859,25 +4445,7 @@
           <w:shd w:val="clear" w:color="auto" w:fill="FFFFFF"/>
         </w:rPr>
         <w:lastRenderedPageBreak/>
-        <w:t>Árbol de decisión o SVM (</w:t>
-      </w:r>
-      <w:proofErr w:type="spellStart"/>
-      <w:r>
-        <w:rPr>
-          <w:rFonts w:ascii="Calibri" w:hAnsi="Calibri" w:cs="Calibri"/>
-          <w:color w:val="000000"/>
-          <w:shd w:val="clear" w:color="auto" w:fill="FFFFFF"/>
-        </w:rPr>
-        <w:t>Support</w:t>
-      </w:r>
-      <w:proofErr w:type="spellEnd"/>
-      <w:r>
-        <w:rPr>
-          <w:rFonts w:ascii="Calibri" w:hAnsi="Calibri" w:cs="Calibri"/>
-          <w:color w:val="000000"/>
-          <w:shd w:val="clear" w:color="auto" w:fill="FFFFFF"/>
-        </w:rPr>
-        <w:t xml:space="preserve"> Vector Mach), ​​para elegir los activos financieros que puedan dar mayor beneficio deducido a partir de sus características.</w:t>
+        <w:t>Árbol de decisión o SVM (Support Vector Mach), ​​para elegir los activos financieros que puedan dar mayor beneficio deducido a partir de sus características.</w:t>
       </w:r>
     </w:p>
     <w:p>
@@ -4901,18 +4469,8 @@
           <w:color w:val="000000"/>
           <w:shd w:val="clear" w:color="auto" w:fill="FFFFFF"/>
         </w:rPr>
-        <w:t xml:space="preserve">Modelo de decisión de </w:t>
-      </w:r>
-      <w:proofErr w:type="spellStart"/>
-      <w:r>
-        <w:rPr>
-          <w:rFonts w:ascii="Calibri" w:hAnsi="Calibri" w:cs="Calibri"/>
-          <w:color w:val="000000"/>
-          <w:shd w:val="clear" w:color="auto" w:fill="FFFFFF"/>
-        </w:rPr>
-        <w:t>Markov</w:t>
-      </w:r>
-      <w:proofErr w:type="spellEnd"/>
+        <w:t>Modelo de decisión de Markov</w:t>
+      </w:r>
     </w:p>
     <w:p>
       <w:pPr>
@@ -5010,7 +4568,7 @@
           <w:lang w:val="en-US"/>
         </w:rPr>
       </w:pPr>
-      <w:hyperlink r:id="rId18" w:history="1">
+      <w:hyperlink r:id="rId19" w:history="1">
         <w:r>
           <w:rPr>
             <w:rStyle w:val="Hipervnculo"/>
@@ -5069,7 +4627,7 @@
           <w:b/>
         </w:rPr>
       </w:pPr>
-      <w:bookmarkStart w:id="8" w:name="_Toc83467362"/>
+      <w:bookmarkStart w:id="8" w:name="_Toc83494139"/>
       <w:r>
         <w:rPr>
           <w:b/>
@@ -5083,9 +4641,11 @@
       <w:pPr>
         <w:pStyle w:val="Ttulo2"/>
       </w:pPr>
+      <w:bookmarkStart w:id="9" w:name="_Toc83494140"/>
       <w:r>
         <w:t>Objetivo general</w:t>
       </w:r>
+      <w:bookmarkEnd w:id="9"/>
     </w:p>
     <w:p>
       <w:pPr>
@@ -5116,23 +4676,7 @@
         <w:t>apoyándose en las</w:t>
       </w:r>
       <w:r>
-        <w:t xml:space="preserve"> publicaciones en el </w:t>
-      </w:r>
-      <w:proofErr w:type="spellStart"/>
-      <w:r>
-        <w:t>sub-foro</w:t>
-      </w:r>
-      <w:proofErr w:type="spellEnd"/>
-      <w:r>
-        <w:t xml:space="preserve"> </w:t>
-      </w:r>
-      <w:proofErr w:type="spellStart"/>
-      <w:r>
-        <w:t>WallStreetBets</w:t>
-      </w:r>
-      <w:proofErr w:type="spellEnd"/>
-      <w:r>
-        <w:t xml:space="preserve"> de Reddit.</w:t>
+        <w:t xml:space="preserve"> publicaciones en el sub-foro WallStreetBets de Reddit.</w:t>
       </w:r>
       <w:r>
         <w:t xml:space="preserve"> Con el objetivo de conseguir una ventaja competitiva frente a otros inversores que realicen un análisis de las acciones de forma más tradicional.</w:t>
@@ -5143,9 +4687,11 @@
       <w:pPr>
         <w:pStyle w:val="Ttulo2"/>
       </w:pPr>
+      <w:bookmarkStart w:id="10" w:name="_Toc83494141"/>
       <w:r>
         <w:t>Objetivos específicos</w:t>
       </w:r>
+      <w:bookmarkEnd w:id="10"/>
     </w:p>
     <w:p>
       <w:pPr>
@@ -5225,14 +4771,14 @@
           <w:b/>
         </w:rPr>
       </w:pPr>
-      <w:bookmarkStart w:id="9" w:name="_Toc83467363"/>
+      <w:bookmarkStart w:id="11" w:name="_Toc83494142"/>
       <w:r>
         <w:rPr>
           <w:b/>
         </w:rPr>
         <w:t>SOLUCIÓN PLANTEADA</w:t>
       </w:r>
-      <w:bookmarkEnd w:id="9"/>
+      <w:bookmarkEnd w:id="11"/>
     </w:p>
     <w:p>
       <w:pPr>
@@ -5260,356 +4806,106 @@
           <w:szCs w:val="24"/>
         </w:rPr>
       </w:pPr>
-      <w:bookmarkStart w:id="10" w:name="_tyjcwt" w:colFirst="0" w:colLast="0"/>
-      <w:bookmarkEnd w:id="10"/>
+      <w:bookmarkStart w:id="12" w:name="_tyjcwt" w:colFirst="0" w:colLast="0"/>
+      <w:bookmarkEnd w:id="12"/>
       <w:r>
         <w:rPr>
           <w:color w:val="7F7F7F"/>
           <w:szCs w:val="24"/>
         </w:rPr>
-        <w:t xml:space="preserve">La metodología que debe utilizar el estudiante de </w:t>
-      </w:r>
-      <w:proofErr w:type="gramStart"/>
-      <w:r>
-        <w:rPr>
-          <w:color w:val="7F7F7F"/>
-          <w:szCs w:val="24"/>
-        </w:rPr>
-        <w:t>master</w:t>
-      </w:r>
-      <w:proofErr w:type="gramEnd"/>
-      <w:r>
-        <w:rPr>
-          <w:color w:val="7F7F7F"/>
-          <w:szCs w:val="24"/>
-        </w:rPr>
-        <w:t xml:space="preserve"> debe estar validada por la comunidad científica y el estudiante debe justificarlo.</w:t>
+        <w:t>La metodología que debe utilizar el estudiante de master debe estar validada por la comunidad científica y el estudiante debe justificarlo.</w:t>
       </w:r>
     </w:p>
     <w:p>
       <w:pPr>
         <w:pStyle w:val="Ttulo2"/>
       </w:pPr>
+      <w:bookmarkStart w:id="13" w:name="_Toc83494143"/>
       <w:r>
         <w:t>Metodología</w:t>
       </w:r>
-    </w:p>
-    <w:p>
-      <w:pPr>
-        <w:rPr>
-          <w:b/>
-          <w:bCs/>
-        </w:rPr>
-      </w:pPr>
-      <w:r>
-        <w:rPr>
-          <w:b/>
-          <w:bCs/>
-        </w:rPr>
-        <w:t>Etapa 1</w:t>
-      </w:r>
-    </w:p>
-    <w:p>
-      <w:pPr>
-        <w:rPr>
-          <w:b/>
-          <w:bCs/>
-        </w:rPr>
-      </w:pPr>
-    </w:p>
-    <w:p>
-      <w:pPr>
-        <w:rPr>
-          <w:b/>
-          <w:bCs/>
-        </w:rPr>
-      </w:pPr>
-    </w:p>
-    <w:p>
-      <w:pPr>
-        <w:pStyle w:val="Ttulo2"/>
-      </w:pPr>
-      <w:r>
-        <w:t>Desarrollo de cada etapa</w:t>
-      </w:r>
-    </w:p>
-    <w:p>
-      <w:pPr>
-        <w:pStyle w:val="Ttulo1"/>
-      </w:pPr>
-    </w:p>
-    <w:p/>
-    <w:p>
-      <w:pPr>
-        <w:pStyle w:val="Ttulo1"/>
-        <w:rPr>
-          <w:b/>
-        </w:rPr>
-      </w:pPr>
-    </w:p>
-    <w:p>
-      <w:pPr>
-        <w:pStyle w:val="Ttulo1"/>
-        <w:ind w:firstLine="0"/>
-        <w:rPr>
-          <w:b/>
-        </w:rPr>
-      </w:pPr>
-      <w:bookmarkStart w:id="11" w:name="_1frvyl1cgni" w:colFirst="0" w:colLast="0"/>
-      <w:bookmarkStart w:id="12" w:name="_Toc83467364"/>
-      <w:bookmarkEnd w:id="11"/>
-      <w:r>
-        <w:rPr>
-          <w:b/>
-        </w:rPr>
-        <w:t>EVALUACIÓN</w:t>
-      </w:r>
-      <w:bookmarkEnd w:id="12"/>
-    </w:p>
-    <w:p>
-      <w:pPr>
-        <w:shd w:val="clear" w:color="auto" w:fill="DEEBF6"/>
-        <w:jc w:val="both"/>
-        <w:rPr>
-          <w:color w:val="7F7F7F"/>
-          <w:szCs w:val="24"/>
-        </w:rPr>
-      </w:pPr>
-      <w:r>
-        <w:rPr>
-          <w:color w:val="7F7F7F"/>
-          <w:szCs w:val="24"/>
-        </w:rPr>
-        <w:t>El estudiante en esta sección debe describir cómo realizó la evaluación de la solución planteada.</w:t>
-      </w:r>
-    </w:p>
-    <w:p>
-      <w:pPr>
-        <w:shd w:val="clear" w:color="auto" w:fill="DEEBF6"/>
-        <w:jc w:val="both"/>
-        <w:rPr>
-          <w:color w:val="7F7F7F"/>
-          <w:szCs w:val="24"/>
-        </w:rPr>
-      </w:pPr>
-      <w:r>
-        <w:rPr>
-          <w:color w:val="7F7F7F"/>
-          <w:szCs w:val="24"/>
-        </w:rPr>
-        <w:t>La evaluación de un TFM debe basarse en una metodología validada y bien establecida que el estudiante deberá justificar.</w:t>
-      </w:r>
-    </w:p>
-    <w:p>
-      <w:pPr>
-        <w:shd w:val="clear" w:color="auto" w:fill="DEEBF6"/>
-        <w:jc w:val="both"/>
-        <w:rPr>
-          <w:color w:val="7F7F7F"/>
-          <w:szCs w:val="24"/>
-        </w:rPr>
-      </w:pPr>
-      <w:r>
-        <w:rPr>
-          <w:color w:val="7F7F7F"/>
-          <w:szCs w:val="24"/>
-        </w:rPr>
-        <w:t>Extensión máxima: 10 páginas.</w:t>
-      </w:r>
-    </w:p>
-    <w:p>
-      <w:r>
-        <w:rPr>
-          <w:i/>
-        </w:rPr>
-        <w:t>Escribe aquí…</w:t>
-      </w:r>
-    </w:p>
-    <w:p/>
-    <w:p>
-      <w:pPr>
-        <w:pStyle w:val="Ttulo1"/>
-        <w:ind w:firstLine="0"/>
-        <w:rPr>
-          <w:b/>
-        </w:rPr>
-      </w:pPr>
-      <w:bookmarkStart w:id="13" w:name="_Toc83467365"/>
-      <w:r>
-        <w:rPr>
-          <w:b/>
-        </w:rPr>
-        <w:t>RESULTADOS</w:t>
-      </w:r>
       <w:bookmarkEnd w:id="13"/>
     </w:p>
     <w:p>
-      <w:pPr>
-        <w:shd w:val="clear" w:color="auto" w:fill="DEEBF6"/>
-        <w:jc w:val="both"/>
-        <w:rPr>
-          <w:color w:val="7F7F7F"/>
-          <w:szCs w:val="24"/>
-        </w:rPr>
-      </w:pPr>
-      <w:r>
-        <w:rPr>
-          <w:color w:val="7F7F7F"/>
-          <w:szCs w:val="24"/>
-        </w:rPr>
-        <w:t>El estudiante en esta sección debe describir los resultados obtenidos en el proceso de evaluación de la solución planteada.</w:t>
-      </w:r>
-    </w:p>
-    <w:p>
-      <w:pPr>
-        <w:shd w:val="clear" w:color="auto" w:fill="DEEBF6"/>
-        <w:jc w:val="both"/>
-        <w:rPr>
-          <w:color w:val="7F7F7F"/>
-          <w:szCs w:val="24"/>
-        </w:rPr>
-      </w:pPr>
-      <w:r>
-        <w:rPr>
-          <w:color w:val="7F7F7F"/>
-          <w:szCs w:val="24"/>
-        </w:rPr>
-        <w:t>Debe usar notación estándar para presentación de resultados de carácter científico.</w:t>
-      </w:r>
-    </w:p>
-    <w:p>
-      <w:pPr>
-        <w:shd w:val="clear" w:color="auto" w:fill="DEEBF6"/>
-        <w:jc w:val="both"/>
-        <w:rPr>
-          <w:color w:val="7F7F7F"/>
-          <w:szCs w:val="24"/>
-        </w:rPr>
-      </w:pPr>
-      <w:r>
-        <w:rPr>
-          <w:color w:val="7F7F7F"/>
-          <w:szCs w:val="24"/>
-        </w:rPr>
-        <w:t>Extensión máxima: 10 páginas.</w:t>
-      </w:r>
-    </w:p>
-    <w:p>
-      <w:r>
-        <w:rPr>
-          <w:i/>
-        </w:rPr>
-        <w:t>Escribe aquí…</w:t>
-      </w:r>
-    </w:p>
-    <w:p/>
-    <w:p>
-      <w:pPr>
-        <w:pStyle w:val="Ttulo1"/>
-        <w:ind w:firstLine="0"/>
-        <w:rPr>
-          <w:b/>
-        </w:rPr>
-      </w:pPr>
-      <w:bookmarkStart w:id="14" w:name="_Toc83467366"/>
-      <w:r>
-        <w:rPr>
-          <w:b/>
-        </w:rPr>
-        <w:t>CONCLUSIONES Y TRABAJOS FUTUROS</w:t>
-      </w:r>
-      <w:bookmarkEnd w:id="14"/>
-    </w:p>
-    <w:p>
-      <w:pPr>
-        <w:shd w:val="clear" w:color="auto" w:fill="DEEBF6"/>
-        <w:jc w:val="both"/>
-        <w:rPr>
-          <w:color w:val="7F7F7F"/>
-          <w:szCs w:val="24"/>
-        </w:rPr>
-      </w:pPr>
-      <w:r>
-        <w:rPr>
-          <w:color w:val="7F7F7F"/>
-          <w:szCs w:val="24"/>
-        </w:rPr>
-        <w:t>El estudiante plantea las conclusiones de su trabajo, y cómo considera que puede seguir avanzando en el mejoramiento de la solución planteada.</w:t>
-      </w:r>
-    </w:p>
-    <w:p>
-      <w:pPr>
-        <w:shd w:val="clear" w:color="auto" w:fill="DEEBF6"/>
-        <w:jc w:val="both"/>
-        <w:rPr>
-          <w:color w:val="7F7F7F"/>
-          <w:szCs w:val="24"/>
-        </w:rPr>
-      </w:pPr>
-      <w:r>
-        <w:rPr>
-          <w:color w:val="7F7F7F"/>
-          <w:szCs w:val="24"/>
-        </w:rPr>
-        <w:t>Extensión máxima: 2 páginas</w:t>
-      </w:r>
-    </w:p>
-    <w:p>
-      <w:r>
-        <w:rPr>
-          <w:i/>
-        </w:rPr>
-        <w:t>Escribe aquí…</w:t>
-      </w:r>
-    </w:p>
-    <w:p/>
-    <w:p>
-      <w:pPr>
-        <w:pStyle w:val="Ttulo1"/>
-        <w:ind w:firstLine="0"/>
-        <w:rPr>
-          <w:b/>
-        </w:rPr>
-      </w:pPr>
-      <w:bookmarkStart w:id="15" w:name="_Toc83467367"/>
-      <w:r>
-        <w:rPr>
-          <w:b/>
-        </w:rPr>
-        <w:t>REFERENCIAS</w:t>
-      </w:r>
-      <w:bookmarkEnd w:id="15"/>
-    </w:p>
-    <w:p>
-      <w:pPr>
-        <w:shd w:val="clear" w:color="auto" w:fill="DEEBF6"/>
-        <w:jc w:val="both"/>
-        <w:rPr>
-          <w:color w:val="7F7F7F"/>
-          <w:szCs w:val="24"/>
-        </w:rPr>
-      </w:pPr>
-      <w:r>
-        <w:rPr>
-          <w:color w:val="7F7F7F"/>
-          <w:szCs w:val="24"/>
-        </w:rPr>
-        <w:t>Lista de referencias bibliográficas utilizadas, siguiendo las normas APA.</w:t>
-      </w:r>
-    </w:p>
-    <w:p>
+      <w:r>
+        <w:t xml:space="preserve">A </w:t>
+      </w:r>
+      <w:r>
+        <w:t>continuación,</w:t>
+      </w:r>
+      <w:r>
+        <w:t xml:space="preserve"> se </w:t>
+      </w:r>
+      <w:r>
+        <w:t>presenta la metodología utilizada</w:t>
+      </w:r>
+      <w:r>
+        <w:t>, haciendo una introducción de las etapas que componen el proceso</w:t>
+      </w:r>
+      <w:r>
+        <w:t xml:space="preserve">. Seguidamente, se </w:t>
+      </w:r>
+      <w:r>
+        <w:t>hace un repaso d</w:t>
+      </w:r>
+      <w:r>
+        <w:t>el trabajo desarrollado en cada una de las etapas.</w:t>
+      </w:r>
+    </w:p>
+    <w:p>
+      <w:pPr>
+        <w:jc w:val="both"/>
+      </w:pPr>
+      <w:r>
+        <w:t>La metodología que se ha seguido a lo largo del proyecto</w:t>
+      </w:r>
+      <w:r>
+        <w:t xml:space="preserve"> ha sido CRISP-DM (Cross Industry Standard Process for Data Mining)</w:t>
+      </w:r>
+      <w:r>
+        <w:t xml:space="preserve">, que proporciona una descripción normalizada del ciclo de vida de un proyecto estándar de análisis de </w:t>
+      </w:r>
+      <w:r>
+        <w:t xml:space="preserve">datos. </w:t>
+      </w:r>
+      <w:r>
+        <w:t>Es</w:t>
+      </w:r>
+      <w:r>
+        <w:t xml:space="preserve">ta metodología proporciona un marco </w:t>
+      </w:r>
+      <w:r>
+        <w:t xml:space="preserve">en el que se especifican, en cada fase, las tareas </w:t>
+      </w:r>
+      <w:r>
+        <w:t>concretas</w:t>
+      </w:r>
+      <w:r>
+        <w:t xml:space="preserve"> </w:t>
+      </w:r>
+      <w:r>
+        <w:t>a realizar</w:t>
+      </w:r>
+      <w:r>
+        <w:t xml:space="preserve"> y las </w:t>
+      </w:r>
+      <w:r>
+        <w:t>salidas deseables a obtener tras cada fase.</w:t>
+      </w:r>
+      <w:r>
+        <w:t xml:space="preserve"> </w:t>
+      </w:r>
       <w:sdt>
         <w:sdtPr>
-          <w:id w:val="1968850611"/>
+          <w:id w:val="-144813857"/>
           <w:citation/>
         </w:sdtPr>
-        <w:sdtEndPr/>
         <w:sdtContent>
           <w:r>
             <w:fldChar w:fldCharType="begin"/>
           </w:r>
           <w:r>
-            <w:instrText xml:space="preserve">CITATION Wik21 \l 3082 </w:instrText>
+            <w:instrText xml:space="preserve"> CITATION www \l 3082 </w:instrText>
           </w:r>
           <w:r>
             <w:fldChar w:fldCharType="separate"/>
@@ -5618,7 +4914,7 @@
             <w:rPr>
               <w:noProof/>
             </w:rPr>
-            <w:t>(Wikipedia, 2021)</w:t>
+            <w:t>(www.sngular.com, s.f.)</w:t>
           </w:r>
           <w:r>
             <w:fldChar w:fldCharType="end"/>
@@ -5627,67 +4923,988 @@
       </w:sdt>
     </w:p>
     <w:p>
-      <w:sdt>
-        <w:sdtPr>
-          <w:id w:val="-1159450291"/>
-          <w:citation/>
-        </w:sdtPr>
-        <w:sdtEndPr/>
-        <w:sdtContent>
-          <w:r>
-            <w:fldChar w:fldCharType="begin"/>
-          </w:r>
-          <w:r>
-            <w:instrText xml:space="preserve"> CITATION Muh21 \l 3082 </w:instrText>
-          </w:r>
-          <w:r>
-            <w:fldChar w:fldCharType="separate"/>
-          </w:r>
+      <w:pPr>
+        <w:jc w:val="both"/>
+      </w:pPr>
+      <w:r>
+        <w:t xml:space="preserve">Las etapas </w:t>
+      </w:r>
+      <w:r>
+        <w:t xml:space="preserve">que componen </w:t>
+      </w:r>
+      <w:r>
+        <w:t xml:space="preserve">la metodología CRISP-DM son las que se muestran en la </w:t>
+      </w:r>
+      <w:r>
+        <w:fldChar w:fldCharType="begin"/>
+      </w:r>
+      <w:r>
+        <w:instrText xml:space="preserve"> REF _Ref83492624 \h </w:instrText>
+      </w:r>
+      <w:r>
+        <w:instrText xml:space="preserve"> \* MERGEFORMAT </w:instrText>
+      </w:r>
+      <w:r>
+        <w:fldChar w:fldCharType="separate"/>
+      </w:r>
+      <w:r>
+        <w:t xml:space="preserve">Ilustración </w:t>
+      </w:r>
+      <w:r>
+        <w:rPr>
+          <w:noProof/>
+        </w:rPr>
+        <w:t>2</w:t>
+      </w:r>
+      <w:r>
+        <w:t>. Etapas CRISP-DM, por Daniel Álvarez Gil (</w:t>
+      </w:r>
+      <w:r>
+        <w:t>https://www.adictosaltrabajo.com/2021/01/14/metodologia-crisp-dm/</w:t>
+      </w:r>
+      <w:r>
+        <w:t>)</w:t>
+      </w:r>
+      <w:r>
+        <w:fldChar w:fldCharType="end"/>
+      </w:r>
+    </w:p>
+    <w:p>
+      <w:pPr>
+        <w:keepNext/>
+        <w:jc w:val="center"/>
+      </w:pPr>
+      <w:r>
+        <w:rPr>
+          <w:noProof/>
+        </w:rPr>
+        <w:lastRenderedPageBreak/>
+        <w:drawing>
+          <wp:inline distT="0" distB="0" distL="0" distR="0" wp14:anchorId="660F563C" wp14:editId="60BA60A2">
+            <wp:extent cx="4532243" cy="2792147"/>
+            <wp:effectExtent l="0" t="0" r="1905" b="0"/>
+            <wp:docPr id="2" name="Imagen 2" descr="metodología CRISP-DM"/>
+            <wp:cNvGraphicFramePr>
+              <a:graphicFrameLocks xmlns:a="http://schemas.openxmlformats.org/drawingml/2006/main" noChangeAspect="1"/>
+            </wp:cNvGraphicFramePr>
+            <a:graphic xmlns:a="http://schemas.openxmlformats.org/drawingml/2006/main">
+              <a:graphicData uri="http://schemas.openxmlformats.org/drawingml/2006/picture">
+                <pic:pic xmlns:pic="http://schemas.openxmlformats.org/drawingml/2006/picture">
+                  <pic:nvPicPr>
+                    <pic:cNvPr id="0" name="Picture 1" descr="metodología CRISP-DM"/>
+                    <pic:cNvPicPr>
+                      <a:picLocks noChangeAspect="1" noChangeArrowheads="1"/>
+                    </pic:cNvPicPr>
+                  </pic:nvPicPr>
+                  <pic:blipFill>
+                    <a:blip r:embed="rId20">
+                      <a:extLst>
+                        <a:ext uri="{28A0092B-C50C-407E-A947-70E740481C1C}">
+                          <a14:useLocalDpi xmlns:a14="http://schemas.microsoft.com/office/drawing/2010/main" val="0"/>
+                        </a:ext>
+                      </a:extLst>
+                    </a:blip>
+                    <a:srcRect/>
+                    <a:stretch>
+                      <a:fillRect/>
+                    </a:stretch>
+                  </pic:blipFill>
+                  <pic:spPr bwMode="auto">
+                    <a:xfrm>
+                      <a:off x="0" y="0"/>
+                      <a:ext cx="4542449" cy="2798434"/>
+                    </a:xfrm>
+                    <a:prstGeom prst="rect">
+                      <a:avLst/>
+                    </a:prstGeom>
+                    <a:noFill/>
+                    <a:ln>
+                      <a:noFill/>
+                    </a:ln>
+                  </pic:spPr>
+                </pic:pic>
+              </a:graphicData>
+            </a:graphic>
+          </wp:inline>
+        </w:drawing>
+      </w:r>
+    </w:p>
+    <w:p>
+      <w:pPr>
+        <w:pStyle w:val="Descripcin"/>
+        <w:jc w:val="center"/>
+      </w:pPr>
+      <w:bookmarkStart w:id="14" w:name="_Toc83492562"/>
+      <w:bookmarkStart w:id="15" w:name="_Ref83492624"/>
+      <w:bookmarkStart w:id="16" w:name="_Ref83493509"/>
+      <w:r>
+        <w:t xml:space="preserve">Ilustración </w:t>
+      </w:r>
+      <w:r>
+        <w:fldChar w:fldCharType="begin"/>
+      </w:r>
+      <w:r>
+        <w:instrText xml:space="preserve"> SEQ Ilustración \* ARABIC </w:instrText>
+      </w:r>
+      <w:r>
+        <w:fldChar w:fldCharType="separate"/>
+      </w:r>
+      <w:r>
+        <w:rPr>
+          <w:noProof/>
+        </w:rPr>
+        <w:t>2</w:t>
+      </w:r>
+      <w:r>
+        <w:fldChar w:fldCharType="end"/>
+      </w:r>
+      <w:r>
+        <w:t>. Etapas CRISP-DM, por Daniel Álvarez Gil (</w:t>
+      </w:r>
+      <w:r>
+        <w:t>https://www.adictosaltrabajo.com/2021/01/14/metodologia-crisp-dm/</w:t>
+      </w:r>
+      <w:r>
+        <w:t>)</w:t>
+      </w:r>
+      <w:bookmarkEnd w:id="14"/>
+      <w:bookmarkEnd w:id="15"/>
+      <w:bookmarkEnd w:id="16"/>
+    </w:p>
+    <w:p/>
+    <w:p>
+      <w:pPr>
+        <w:rPr>
+          <w:b/>
+          <w:bCs/>
+        </w:rPr>
+      </w:pPr>
+      <w:r>
+        <w:rPr>
+          <w:b/>
+          <w:bCs/>
+        </w:rPr>
+        <w:t>Etapa 1</w:t>
+      </w:r>
+      <w:r>
+        <w:rPr>
+          <w:b/>
+          <w:bCs/>
+        </w:rPr>
+        <w:t>. Comprensión del negocio</w:t>
+      </w:r>
+    </w:p>
+    <w:p>
+      <w:pPr>
+        <w:rPr>
+          <w:b/>
+          <w:bCs/>
+        </w:rPr>
+      </w:pPr>
+      <w:r>
+        <w:t>Esta fase inicial se enfoca en la comprensión de los objetivos de proyecto.</w:t>
+      </w:r>
+    </w:p>
+    <w:p>
+      <w:pPr>
+        <w:rPr>
+          <w:b/>
+          <w:bCs/>
+        </w:rPr>
+      </w:pPr>
+    </w:p>
+    <w:p>
+      <w:pPr>
+        <w:rPr>
+          <w:b/>
+          <w:bCs/>
+        </w:rPr>
+      </w:pPr>
+      <w:r>
+        <w:rPr>
+          <w:b/>
+          <w:bCs/>
+        </w:rPr>
+        <w:t xml:space="preserve">Etapa </w:t>
+      </w:r>
+      <w:r>
+        <w:rPr>
+          <w:b/>
+          <w:bCs/>
+        </w:rPr>
+        <w:t>2</w:t>
+      </w:r>
+      <w:r>
+        <w:rPr>
+          <w:b/>
+          <w:bCs/>
+        </w:rPr>
+        <w:t xml:space="preserve">. Comprensión </w:t>
+      </w:r>
+      <w:r>
+        <w:rPr>
+          <w:b/>
+          <w:bCs/>
+        </w:rPr>
+        <w:t>de los datos</w:t>
+      </w:r>
+    </w:p>
+    <w:p>
+      <w:pPr>
+        <w:rPr>
+          <w:b/>
+          <w:bCs/>
+        </w:rPr>
+      </w:pPr>
+      <w:r>
+        <w:t>La fase de entendimiento de datos comienza con la colección de datos inicial y continúa con las actividades que permiten familiarizarse con los datos, identificar los problemas de calidad, descubrir conocimiento preliminar sobre los datos, y/o descubrir subconjuntos interesantes para formar hipótesis en cuanto a la información oculta.</w:t>
+      </w:r>
+    </w:p>
+    <w:p>
+      <w:pPr>
+        <w:rPr>
+          <w:b/>
+          <w:bCs/>
+        </w:rPr>
+      </w:pPr>
+    </w:p>
+    <w:p>
+      <w:pPr>
+        <w:rPr>
+          <w:b/>
+          <w:bCs/>
+        </w:rPr>
+      </w:pPr>
+      <w:r>
+        <w:rPr>
+          <w:b/>
+          <w:bCs/>
+        </w:rPr>
+        <w:t xml:space="preserve">Etapa </w:t>
+      </w:r>
+      <w:r>
+        <w:rPr>
+          <w:b/>
+          <w:bCs/>
+        </w:rPr>
+        <w:t>3</w:t>
+      </w:r>
+      <w:r>
+        <w:rPr>
+          <w:b/>
+          <w:bCs/>
+        </w:rPr>
+        <w:t xml:space="preserve">. </w:t>
+      </w:r>
+      <w:r>
+        <w:rPr>
+          <w:b/>
+          <w:bCs/>
+        </w:rPr>
+        <w:t>Preparación de los datos</w:t>
+      </w:r>
+    </w:p>
+    <w:p>
+      <w:r>
+        <w:t>La fase de preparación de datos cubre todas las actividades necesarias para construir el conjunto final de datos</w:t>
+      </w:r>
+      <w:r>
+        <w:t xml:space="preserve">, es decir, los datos </w:t>
+      </w:r>
+      <w:r>
+        <w:t xml:space="preserve">que se utilizarán en las herramientas de modelado. Las tareas que se </w:t>
+      </w:r>
+      <w:r>
+        <w:t>i</w:t>
+      </w:r>
+      <w:r>
+        <w:t>ncluyen en esta fase son:</w:t>
+      </w:r>
+    </w:p>
+    <w:p>
+      <w:pPr>
+        <w:pStyle w:val="Prrafodelista"/>
+        <w:numPr>
+          <w:ilvl w:val="0"/>
+          <w:numId w:val="9"/>
+        </w:numPr>
+      </w:pPr>
+      <w:r>
+        <w:t>Selección de tablas, registros y atributos.</w:t>
+      </w:r>
+    </w:p>
+    <w:p>
+      <w:pPr>
+        <w:pStyle w:val="Prrafodelista"/>
+        <w:numPr>
+          <w:ilvl w:val="0"/>
+          <w:numId w:val="9"/>
+        </w:numPr>
+      </w:pPr>
+      <w:r>
+        <w:t xml:space="preserve">Transformación y limpieza de </w:t>
+      </w:r>
+      <w:r>
+        <w:t>datos.</w:t>
+      </w:r>
+    </w:p>
+    <w:p>
+      <w:pPr>
+        <w:rPr>
+          <w:b/>
+          <w:bCs/>
+        </w:rPr>
+      </w:pPr>
+    </w:p>
+    <w:p>
+      <w:pPr>
+        <w:rPr>
+          <w:b/>
+          <w:bCs/>
+        </w:rPr>
+      </w:pPr>
+      <w:r>
+        <w:rPr>
+          <w:b/>
+          <w:bCs/>
+        </w:rPr>
+        <w:t xml:space="preserve">Etapa </w:t>
+      </w:r>
+      <w:r>
+        <w:rPr>
+          <w:b/>
+          <w:bCs/>
+        </w:rPr>
+        <w:t>4</w:t>
+      </w:r>
+      <w:r>
+        <w:rPr>
+          <w:b/>
+          <w:bCs/>
+        </w:rPr>
+        <w:t xml:space="preserve">. </w:t>
+      </w:r>
+      <w:r>
+        <w:rPr>
+          <w:b/>
+          <w:bCs/>
+        </w:rPr>
+        <w:t>Modelado</w:t>
+      </w:r>
+    </w:p>
+    <w:p>
+      <w:pPr>
+        <w:rPr>
+          <w:b/>
+          <w:bCs/>
+        </w:rPr>
+      </w:pPr>
+      <w:r>
+        <w:t xml:space="preserve">En esta fase, se seleccionan y aplican las técnicas de modelado que sean pertinentes al problema (cuantas más mejor), y se calibran sus parámetros a valores </w:t>
+      </w:r>
+      <w:r>
+        <w:lastRenderedPageBreak/>
+        <w:t>óptimos. </w:t>
+      </w:r>
+      <w:r>
+        <w:t xml:space="preserve">Como </w:t>
+      </w:r>
+      <w:r>
+        <w:t xml:space="preserve">algunas técnicas de modelado tienen requerimientos específicos en los datos </w:t>
+      </w:r>
+      <w:r>
+        <w:t xml:space="preserve">es común, en esta fase, tener que </w:t>
+      </w:r>
+      <w:r>
+        <w:t xml:space="preserve">volver a la fase tres de preparación de los datos. </w:t>
+      </w:r>
+      <w:r>
+        <w:t>Esta posible situación</w:t>
+      </w:r>
+      <w:r>
+        <w:t xml:space="preserve"> </w:t>
+      </w:r>
+      <w:r>
+        <w:t>queda patente</w:t>
+      </w:r>
+      <w:r>
+        <w:t xml:space="preserve"> en la </w:t>
+      </w:r>
+      <w:r>
+        <w:t>Ilustración 2</w:t>
+      </w:r>
+      <w:r>
+        <w:t>.</w:t>
+      </w:r>
+    </w:p>
+    <w:p>
+      <w:pPr>
+        <w:ind w:firstLine="0"/>
+        <w:rPr>
+          <w:b/>
+          <w:bCs/>
+        </w:rPr>
+      </w:pPr>
+    </w:p>
+    <w:p>
+      <w:pPr>
+        <w:rPr>
+          <w:b/>
+          <w:bCs/>
+        </w:rPr>
+      </w:pPr>
+      <w:r>
+        <w:rPr>
+          <w:b/>
+          <w:bCs/>
+        </w:rPr>
+        <w:t xml:space="preserve">Etapa </w:t>
+      </w:r>
+      <w:r>
+        <w:rPr>
+          <w:b/>
+          <w:bCs/>
+        </w:rPr>
+        <w:t>5</w:t>
+      </w:r>
+      <w:r>
+        <w:rPr>
+          <w:b/>
+          <w:bCs/>
+        </w:rPr>
+        <w:t xml:space="preserve">. </w:t>
+      </w:r>
+      <w:r>
+        <w:rPr>
+          <w:b/>
+          <w:bCs/>
+        </w:rPr>
+        <w:t>Evaluación</w:t>
+      </w:r>
+    </w:p>
+    <w:p>
+      <w:pPr>
+        <w:rPr>
+          <w:b/>
+          <w:bCs/>
+        </w:rPr>
+      </w:pPr>
+      <w:r>
+        <w:t>En esta etapa en el proyecto, se han construido uno o varios modelos que parecen alcanzar calidad suficiente desde la una perspectiva de análisis de datos.</w:t>
+      </w:r>
+    </w:p>
+    <w:p>
+      <w:pPr>
+        <w:rPr>
+          <w:b/>
+          <w:bCs/>
+        </w:rPr>
+      </w:pPr>
+    </w:p>
+    <w:p>
+      <w:pPr>
+        <w:rPr>
+          <w:b/>
+          <w:bCs/>
+        </w:rPr>
+      </w:pPr>
+      <w:r>
+        <w:rPr>
+          <w:b/>
+          <w:bCs/>
+        </w:rPr>
+        <w:t xml:space="preserve">Etapa </w:t>
+      </w:r>
+      <w:r>
+        <w:rPr>
+          <w:b/>
+          <w:bCs/>
+        </w:rPr>
+        <w:t>6</w:t>
+      </w:r>
+      <w:r>
+        <w:rPr>
+          <w:b/>
+          <w:bCs/>
+        </w:rPr>
+        <w:t xml:space="preserve">. </w:t>
+      </w:r>
+      <w:r>
+        <w:rPr>
+          <w:b/>
+          <w:bCs/>
+        </w:rPr>
+        <w:t>Despliegue</w:t>
+      </w:r>
+    </w:p>
+    <w:p>
+      <w:pPr>
+        <w:rPr>
+          <w:b/>
+          <w:bCs/>
+        </w:rPr>
+      </w:pPr>
+      <w:r>
+        <w:t xml:space="preserve">Esta etapa </w:t>
+      </w:r>
+      <w:r>
+        <w:t xml:space="preserve">depende </w:t>
+      </w:r>
+      <w:r>
+        <w:t xml:space="preserve">directamente de los requisitos del proyecto y puede ser tan simple como la generación de un informe o tan compleja como la realización periódica de </w:t>
+      </w:r>
+      <w:r>
+        <w:t xml:space="preserve">un proceso de análisis de datos. </w:t>
+      </w:r>
+      <w:r>
+        <w:t>De cualquier modo,</w:t>
+      </w:r>
+      <w:r>
+        <w:t xml:space="preserve"> el objetivo es </w:t>
+      </w:r>
+      <w:r>
+        <w:t>organizar el conocimiento obtenido y presentarlo a los usuarios.</w:t>
+      </w:r>
+    </w:p>
+    <w:p>
+      <w:pPr>
+        <w:ind w:firstLine="0"/>
+        <w:rPr>
+          <w:b/>
+          <w:bCs/>
+        </w:rPr>
+      </w:pPr>
+    </w:p>
+    <w:p>
+      <w:pPr>
+        <w:pStyle w:val="Ttulo2"/>
+      </w:pPr>
+      <w:bookmarkStart w:id="17" w:name="_Toc83494144"/>
+      <w:r>
+        <w:t>Desarrollo de cada etapa</w:t>
+      </w:r>
+      <w:bookmarkEnd w:id="17"/>
+    </w:p>
+    <w:p>
+      <w:pPr>
+        <w:pStyle w:val="Ttulo1"/>
+      </w:pPr>
+    </w:p>
+    <w:p/>
+    <w:p>
+      <w:pPr>
+        <w:pStyle w:val="Ttulo1"/>
+        <w:rPr>
+          <w:b/>
+        </w:rPr>
+      </w:pPr>
+    </w:p>
+    <w:p>
+      <w:pPr>
+        <w:pStyle w:val="Ttulo1"/>
+        <w:ind w:firstLine="0"/>
+        <w:rPr>
+          <w:b/>
+        </w:rPr>
+      </w:pPr>
+      <w:bookmarkStart w:id="18" w:name="_1frvyl1cgni" w:colFirst="0" w:colLast="0"/>
+      <w:bookmarkStart w:id="19" w:name="_Toc83494145"/>
+      <w:bookmarkEnd w:id="18"/>
+      <w:r>
+        <w:rPr>
+          <w:b/>
+        </w:rPr>
+        <w:t>EVALUACIÓN</w:t>
+      </w:r>
+      <w:bookmarkEnd w:id="19"/>
+    </w:p>
+    <w:p>
+      <w:pPr>
+        <w:shd w:val="clear" w:color="auto" w:fill="DEEBF6"/>
+        <w:jc w:val="both"/>
+        <w:rPr>
+          <w:color w:val="7F7F7F"/>
+          <w:szCs w:val="24"/>
+        </w:rPr>
+      </w:pPr>
+      <w:r>
+        <w:rPr>
+          <w:color w:val="7F7F7F"/>
+          <w:szCs w:val="24"/>
+        </w:rPr>
+        <w:t>El estudiante en esta sección debe describir cómo realizó la evaluación de la solución planteada.</w:t>
+      </w:r>
+    </w:p>
+    <w:p>
+      <w:pPr>
+        <w:shd w:val="clear" w:color="auto" w:fill="DEEBF6"/>
+        <w:jc w:val="both"/>
+        <w:rPr>
+          <w:color w:val="7F7F7F"/>
+          <w:szCs w:val="24"/>
+        </w:rPr>
+      </w:pPr>
+      <w:r>
+        <w:rPr>
+          <w:color w:val="7F7F7F"/>
+          <w:szCs w:val="24"/>
+        </w:rPr>
+        <w:t>La evaluación de un TFM debe basarse en una metodología validada y bien establecida que el estudiante deberá justificar.</w:t>
+      </w:r>
+    </w:p>
+    <w:p>
+      <w:pPr>
+        <w:shd w:val="clear" w:color="auto" w:fill="DEEBF6"/>
+        <w:jc w:val="both"/>
+        <w:rPr>
+          <w:color w:val="7F7F7F"/>
+          <w:szCs w:val="24"/>
+        </w:rPr>
+      </w:pPr>
+      <w:r>
+        <w:rPr>
+          <w:color w:val="7F7F7F"/>
+          <w:szCs w:val="24"/>
+        </w:rPr>
+        <w:t>Extensión máxima: 10 páginas.</w:t>
+      </w:r>
+    </w:p>
+    <w:p>
+      <w:r>
+        <w:rPr>
+          <w:i/>
+        </w:rPr>
+        <w:t>Escribe aquí…</w:t>
+      </w:r>
+    </w:p>
+    <w:p/>
+    <w:p>
+      <w:pPr>
+        <w:pStyle w:val="Ttulo1"/>
+        <w:ind w:firstLine="0"/>
+        <w:rPr>
+          <w:b/>
+        </w:rPr>
+      </w:pPr>
+      <w:bookmarkStart w:id="20" w:name="_Toc83494146"/>
+      <w:r>
+        <w:rPr>
+          <w:b/>
+        </w:rPr>
+        <w:t>RESULTADOS</w:t>
+      </w:r>
+      <w:bookmarkEnd w:id="20"/>
+    </w:p>
+    <w:p>
+      <w:pPr>
+        <w:shd w:val="clear" w:color="auto" w:fill="DEEBF6"/>
+        <w:jc w:val="both"/>
+        <w:rPr>
+          <w:color w:val="7F7F7F"/>
+          <w:szCs w:val="24"/>
+        </w:rPr>
+      </w:pPr>
+      <w:r>
+        <w:rPr>
+          <w:color w:val="7F7F7F"/>
+          <w:szCs w:val="24"/>
+        </w:rPr>
+        <w:t>El estudiante en esta sección debe describir los resultados obtenidos en el proceso de evaluación de la solución planteada.</w:t>
+      </w:r>
+    </w:p>
+    <w:p>
+      <w:pPr>
+        <w:shd w:val="clear" w:color="auto" w:fill="DEEBF6"/>
+        <w:jc w:val="both"/>
+        <w:rPr>
+          <w:color w:val="7F7F7F"/>
+          <w:szCs w:val="24"/>
+        </w:rPr>
+      </w:pPr>
+      <w:r>
+        <w:rPr>
+          <w:color w:val="7F7F7F"/>
+          <w:szCs w:val="24"/>
+        </w:rPr>
+        <w:t>Debe usar notación estándar para presentación de resultados de carácter científico.</w:t>
+      </w:r>
+    </w:p>
+    <w:p>
+      <w:pPr>
+        <w:shd w:val="clear" w:color="auto" w:fill="DEEBF6"/>
+        <w:jc w:val="both"/>
+        <w:rPr>
+          <w:color w:val="7F7F7F"/>
+          <w:szCs w:val="24"/>
+        </w:rPr>
+      </w:pPr>
+      <w:r>
+        <w:rPr>
+          <w:color w:val="7F7F7F"/>
+          <w:szCs w:val="24"/>
+        </w:rPr>
+        <w:lastRenderedPageBreak/>
+        <w:t>Extensión máxima: 10 páginas.</w:t>
+      </w:r>
+    </w:p>
+    <w:p>
+      <w:r>
+        <w:rPr>
+          <w:i/>
+        </w:rPr>
+        <w:t>Escribe aquí…</w:t>
+      </w:r>
+    </w:p>
+    <w:p/>
+    <w:p>
+      <w:pPr>
+        <w:pStyle w:val="Ttulo1"/>
+        <w:ind w:firstLine="0"/>
+        <w:rPr>
+          <w:b/>
+        </w:rPr>
+      </w:pPr>
+      <w:bookmarkStart w:id="21" w:name="_Toc83494147"/>
+      <w:r>
+        <w:rPr>
+          <w:b/>
+        </w:rPr>
+        <w:t>CONCLUSIONES Y TRABAJOS FUTUROS</w:t>
+      </w:r>
+      <w:bookmarkEnd w:id="21"/>
+    </w:p>
+    <w:p>
+      <w:pPr>
+        <w:shd w:val="clear" w:color="auto" w:fill="DEEBF6"/>
+        <w:jc w:val="both"/>
+        <w:rPr>
+          <w:color w:val="7F7F7F"/>
+          <w:szCs w:val="24"/>
+        </w:rPr>
+      </w:pPr>
+      <w:r>
+        <w:rPr>
+          <w:color w:val="7F7F7F"/>
+          <w:szCs w:val="24"/>
+        </w:rPr>
+        <w:t>El estudiante plantea las conclusiones de su trabajo, y cómo considera que puede seguir avanzando en el mejoramiento de la solución planteada.</w:t>
+      </w:r>
+    </w:p>
+    <w:p>
+      <w:pPr>
+        <w:shd w:val="clear" w:color="auto" w:fill="DEEBF6"/>
+        <w:jc w:val="both"/>
+        <w:rPr>
+          <w:color w:val="7F7F7F"/>
+          <w:szCs w:val="24"/>
+        </w:rPr>
+      </w:pPr>
+      <w:r>
+        <w:rPr>
+          <w:color w:val="7F7F7F"/>
+          <w:szCs w:val="24"/>
+        </w:rPr>
+        <w:t>Extensión máxima: 2 páginas</w:t>
+      </w:r>
+    </w:p>
+    <w:p>
+      <w:r>
+        <w:rPr>
+          <w:i/>
+        </w:rPr>
+        <w:t>Escribe aquí…</w:t>
+      </w:r>
+    </w:p>
+    <w:p/>
+    <w:bookmarkStart w:id="22" w:name="_Toc83494148" w:displacedByCustomXml="next"/>
+    <w:sdt>
+      <w:sdtPr>
+        <w:id w:val="-1419860065"/>
+        <w:docPartObj>
+          <w:docPartGallery w:val="Bibliographies"/>
+          <w:docPartUnique/>
+        </w:docPartObj>
+      </w:sdtPr>
+      <w:sdtEndPr>
+        <w:rPr>
+          <w:color w:val="auto"/>
+          <w:sz w:val="24"/>
+          <w:szCs w:val="22"/>
+        </w:rPr>
+      </w:sdtEndPr>
+      <w:sdtContent>
+        <w:p>
+          <w:pPr>
+            <w:pStyle w:val="Ttulo1"/>
+            <w:ind w:firstLine="0"/>
+            <w:rPr>
+              <w:b/>
+              <w:bCs/>
+            </w:rPr>
+          </w:pPr>
           <w:r>
             <w:rPr>
-              <w:noProof/>
+              <w:b/>
+              <w:bCs/>
             </w:rPr>
-            <w:t xml:space="preserve"> (Zaman, 2021)</w:t>
+            <w:t>Referencias</w:t>
           </w:r>
-          <w:r>
-            <w:fldChar w:fldCharType="end"/>
-          </w:r>
-        </w:sdtContent>
-      </w:sdt>
-    </w:p>
-    <w:p>
-      <w:sdt>
-        <w:sdtPr>
-          <w:id w:val="913983944"/>
-          <w:citation/>
-        </w:sdtPr>
-        <w:sdtEndPr/>
-        <w:sdtContent>
-          <w:r>
-            <w:fldChar w:fldCharType="begin"/>
-          </w:r>
-          <w:r>
-            <w:instrText xml:space="preserve"> CITATION Min18 \l 3082 </w:instrText>
-          </w:r>
-          <w:r>
-            <w:fldChar w:fldCharType="separate"/>
-          </w:r>
-          <w:r>
-            <w:rPr>
-              <w:noProof/>
-            </w:rPr>
-            <w:t>(Ming Zhou, 2018)</w:t>
-          </w:r>
-          <w:r>
-            <w:fldChar w:fldCharType="end"/>
-          </w:r>
-        </w:sdtContent>
-      </w:sdt>
-    </w:p>
+          <w:bookmarkEnd w:id="22"/>
+        </w:p>
+        <w:sdt>
+          <w:sdtPr>
+            <w:id w:val="-573587230"/>
+            <w:bibliography/>
+          </w:sdtPr>
+          <w:sdtContent>
+            <w:p>
+              <w:pPr>
+                <w:pStyle w:val="Bibliografa"/>
+                <w:ind w:left="720" w:hanging="720"/>
+                <w:rPr>
+                  <w:noProof/>
+                  <w:szCs w:val="24"/>
+                </w:rPr>
+              </w:pPr>
+              <w:r>
+                <w:fldChar w:fldCharType="begin"/>
+              </w:r>
+              <w:r>
+                <w:instrText>BIBLIOGRAPHY</w:instrText>
+              </w:r>
+              <w:r>
+                <w:fldChar w:fldCharType="separate"/>
+              </w:r>
+              <w:r>
+                <w:rPr>
+                  <w:noProof/>
+                </w:rPr>
+                <w:t xml:space="preserve">Ming Zhou, N. D. (13 de 12 de 2018). </w:t>
+              </w:r>
+              <w:r>
+                <w:rPr>
+                  <w:i/>
+                  <w:iCs/>
+                  <w:noProof/>
+                </w:rPr>
+                <w:t>microsoft.com</w:t>
+              </w:r>
+              <w:r>
+                <w:rPr>
+                  <w:noProof/>
+                </w:rPr>
+                <w:t>. Obtenido de microsoft.com: https://www.microsoft.com/en-us/research/lab/microsoft-research-asia/articles/next-10-years-natural-language-processing/</w:t>
+              </w:r>
+            </w:p>
+            <w:p>
+              <w:pPr>
+                <w:pStyle w:val="Bibliografa"/>
+                <w:ind w:left="720" w:hanging="720"/>
+                <w:rPr>
+                  <w:noProof/>
+                </w:rPr>
+              </w:pPr>
+              <w:r>
+                <w:rPr>
+                  <w:noProof/>
+                </w:rPr>
+                <w:t xml:space="preserve">Wikipedia. (6 de Agosto de 2021). </w:t>
+              </w:r>
+              <w:r>
+                <w:rPr>
+                  <w:i/>
+                  <w:iCs/>
+                  <w:noProof/>
+                </w:rPr>
+                <w:t>Wikipedia</w:t>
+              </w:r>
+              <w:r>
+                <w:rPr>
+                  <w:noProof/>
+                </w:rPr>
+                <w:t>. Obtenido de Wikipedia: https://es.wikipedia.org/wiki/Caso_GameStop</w:t>
+              </w:r>
+            </w:p>
+            <w:p>
+              <w:pPr>
+                <w:pStyle w:val="Bibliografa"/>
+                <w:ind w:left="720" w:hanging="720"/>
+                <w:rPr>
+                  <w:noProof/>
+                </w:rPr>
+              </w:pPr>
+              <w:r>
+                <w:rPr>
+                  <w:noProof/>
+                  <w:lang w:val="en-US"/>
+                </w:rPr>
+                <w:t xml:space="preserve">www.sngular.com. (s.f.). </w:t>
+              </w:r>
+              <w:r>
+                <w:rPr>
+                  <w:i/>
+                  <w:iCs/>
+                  <w:noProof/>
+                </w:rPr>
+                <w:t>www.sngular.com</w:t>
+              </w:r>
+              <w:r>
+                <w:rPr>
+                  <w:noProof/>
+                </w:rPr>
+                <w:t>. Obtenido de www.sngular.com: https://www.sngular.com/es/data-science-crisp-dm-metodologia/</w:t>
+              </w:r>
+            </w:p>
+            <w:p>
+              <w:pPr>
+                <w:pStyle w:val="Bibliografa"/>
+                <w:ind w:left="720" w:hanging="720"/>
+                <w:rPr>
+                  <w:noProof/>
+                  <w:lang w:val="en-US"/>
+                </w:rPr>
+              </w:pPr>
+              <w:r>
+                <w:rPr>
+                  <w:noProof/>
+                </w:rPr>
+                <w:t xml:space="preserve">Zaman, M. I. (16 de 1 de 2021). </w:t>
+              </w:r>
+              <w:r>
+                <w:rPr>
+                  <w:i/>
+                  <w:iCs/>
+                  <w:noProof/>
+                  <w:lang w:val="en-US"/>
+                </w:rPr>
+                <w:t>Twitter Sentiment Analysis using NLP and Neural Networks Techniques medium.com</w:t>
+              </w:r>
+              <w:r>
+                <w:rPr>
+                  <w:noProof/>
+                  <w:lang w:val="en-US"/>
+                </w:rPr>
+                <w:t>. Obtenido de medium.com: https://medium.com/analytics-vidhya/introduction-bd62190f6acd</w:t>
+              </w:r>
+            </w:p>
+            <w:p>
+              <w:r>
+                <w:rPr>
+                  <w:b/>
+                  <w:bCs/>
+                </w:rPr>
+                <w:fldChar w:fldCharType="end"/>
+              </w:r>
+            </w:p>
+          </w:sdtContent>
+        </w:sdt>
+      </w:sdtContent>
+    </w:sdt>
+    <w:p/>
     <w:p/>
     <w:sectPr>
-      <w:headerReference w:type="default" r:id="rId19"/>
-      <w:footerReference w:type="default" r:id="rId20"/>
+      <w:headerReference w:type="default" r:id="rId21"/>
+      <w:footerReference w:type="default" r:id="rId22"/>
       <w:pgSz w:w="11906" w:h="16838"/>
       <w:pgMar w:top="1417" w:right="1701" w:bottom="1417" w:left="1701" w:header="708" w:footer="708" w:gutter="0"/>
       <w:pgNumType w:start="1"/>
@@ -6949,6 +7166,119 @@
       </w:rPr>
     </w:lvl>
   </w:abstractNum>
+  <w:abstractNum w:abstractNumId="8" w15:restartNumberingAfterBreak="0">
+    <w:nsid w:val="7E82169A"/>
+    <w:multiLevelType w:val="hybridMultilevel"/>
+    <w:tmpl w:val="72E8CB52"/>
+    <w:lvl w:ilvl="0" w:tplc="0C0A0001">
+      <w:start w:val="1"/>
+      <w:numFmt w:val="bullet"/>
+      <w:lvlText w:val=""/>
+      <w:lvlJc w:val="left"/>
+      <w:pPr>
+        <w:ind w:left="1440" w:hanging="360"/>
+      </w:pPr>
+      <w:rPr>
+        <w:rFonts w:ascii="Symbol" w:hAnsi="Symbol" w:hint="default"/>
+      </w:rPr>
+    </w:lvl>
+    <w:lvl w:ilvl="1" w:tplc="0C0A0003" w:tentative="1">
+      <w:start w:val="1"/>
+      <w:numFmt w:val="bullet"/>
+      <w:lvlText w:val="o"/>
+      <w:lvlJc w:val="left"/>
+      <w:pPr>
+        <w:ind w:left="2160" w:hanging="360"/>
+      </w:pPr>
+      <w:rPr>
+        <w:rFonts w:ascii="Courier New" w:hAnsi="Courier New" w:cs="Courier New" w:hint="default"/>
+      </w:rPr>
+    </w:lvl>
+    <w:lvl w:ilvl="2" w:tplc="0C0A0005" w:tentative="1">
+      <w:start w:val="1"/>
+      <w:numFmt w:val="bullet"/>
+      <w:lvlText w:val=""/>
+      <w:lvlJc w:val="left"/>
+      <w:pPr>
+        <w:ind w:left="2880" w:hanging="360"/>
+      </w:pPr>
+      <w:rPr>
+        <w:rFonts w:ascii="Wingdings" w:hAnsi="Wingdings" w:hint="default"/>
+      </w:rPr>
+    </w:lvl>
+    <w:lvl w:ilvl="3" w:tplc="0C0A0001" w:tentative="1">
+      <w:start w:val="1"/>
+      <w:numFmt w:val="bullet"/>
+      <w:lvlText w:val=""/>
+      <w:lvlJc w:val="left"/>
+      <w:pPr>
+        <w:ind w:left="3600" w:hanging="360"/>
+      </w:pPr>
+      <w:rPr>
+        <w:rFonts w:ascii="Symbol" w:hAnsi="Symbol" w:hint="default"/>
+      </w:rPr>
+    </w:lvl>
+    <w:lvl w:ilvl="4" w:tplc="0C0A0003" w:tentative="1">
+      <w:start w:val="1"/>
+      <w:numFmt w:val="bullet"/>
+      <w:lvlText w:val="o"/>
+      <w:lvlJc w:val="left"/>
+      <w:pPr>
+        <w:ind w:left="4320" w:hanging="360"/>
+      </w:pPr>
+      <w:rPr>
+        <w:rFonts w:ascii="Courier New" w:hAnsi="Courier New" w:cs="Courier New" w:hint="default"/>
+      </w:rPr>
+    </w:lvl>
+    <w:lvl w:ilvl="5" w:tplc="0C0A0005" w:tentative="1">
+      <w:start w:val="1"/>
+      <w:numFmt w:val="bullet"/>
+      <w:lvlText w:val=""/>
+      <w:lvlJc w:val="left"/>
+      <w:pPr>
+        <w:ind w:left="5040" w:hanging="360"/>
+      </w:pPr>
+      <w:rPr>
+        <w:rFonts w:ascii="Wingdings" w:hAnsi="Wingdings" w:hint="default"/>
+      </w:rPr>
+    </w:lvl>
+    <w:lvl w:ilvl="6" w:tplc="0C0A0001" w:tentative="1">
+      <w:start w:val="1"/>
+      <w:numFmt w:val="bullet"/>
+      <w:lvlText w:val=""/>
+      <w:lvlJc w:val="left"/>
+      <w:pPr>
+        <w:ind w:left="5760" w:hanging="360"/>
+      </w:pPr>
+      <w:rPr>
+        <w:rFonts w:ascii="Symbol" w:hAnsi="Symbol" w:hint="default"/>
+      </w:rPr>
+    </w:lvl>
+    <w:lvl w:ilvl="7" w:tplc="0C0A0003" w:tentative="1">
+      <w:start w:val="1"/>
+      <w:numFmt w:val="bullet"/>
+      <w:lvlText w:val="o"/>
+      <w:lvlJc w:val="left"/>
+      <w:pPr>
+        <w:ind w:left="6480" w:hanging="360"/>
+      </w:pPr>
+      <w:rPr>
+        <w:rFonts w:ascii="Courier New" w:hAnsi="Courier New" w:cs="Courier New" w:hint="default"/>
+      </w:rPr>
+    </w:lvl>
+    <w:lvl w:ilvl="8" w:tplc="0C0A0005" w:tentative="1">
+      <w:start w:val="1"/>
+      <w:numFmt w:val="bullet"/>
+      <w:lvlText w:val=""/>
+      <w:lvlJc w:val="left"/>
+      <w:pPr>
+        <w:ind w:left="7200" w:hanging="360"/>
+      </w:pPr>
+      <w:rPr>
+        <w:rFonts w:ascii="Wingdings" w:hAnsi="Wingdings" w:hint="default"/>
+      </w:rPr>
+    </w:lvl>
+  </w:abstractNum>
   <w:num w:numId="1">
     <w:abstractNumId w:val="2"/>
   </w:num>
@@ -6972,6 +7302,9 @@
   </w:num>
   <w:num w:numId="8">
     <w:abstractNumId w:val="0"/>
+  </w:num>
+  <w:num w:numId="9">
+    <w:abstractNumId w:val="8"/>
   </w:num>
 </w:numbering>
 </file>
@@ -7386,6 +7719,7 @@
     <w:name w:val="heading 1"/>
     <w:basedOn w:val="Normal"/>
     <w:next w:val="Normal"/>
+    <w:link w:val="Ttulo1Car"/>
     <w:uiPriority w:val="9"/>
     <w:qFormat/>
     <w:pPr>
@@ -7815,6 +8149,39 @@
       <w:sz w:val="24"/>
     </w:rPr>
   </w:style>
+  <w:style w:type="paragraph" w:styleId="TDC2">
+    <w:name w:val="toc 2"/>
+    <w:basedOn w:val="Normal"/>
+    <w:next w:val="Normal"/>
+    <w:autoRedefine/>
+    <w:uiPriority w:val="39"/>
+    <w:unhideWhenUsed/>
+    <w:rsid w:val="000D6CAD"/>
+    <w:pPr>
+      <w:spacing w:after="100"/>
+      <w:ind w:left="240"/>
+    </w:pPr>
+  </w:style>
+  <w:style w:type="character" w:customStyle="1" w:styleId="Ttulo1Car">
+    <w:name w:val="Título 1 Car"/>
+    <w:basedOn w:val="Fuentedeprrafopredeter"/>
+    <w:link w:val="Ttulo1"/>
+    <w:uiPriority w:val="9"/>
+    <w:rsid w:val="003E4F0A"/>
+    <w:rPr>
+      <w:color w:val="2E75B5"/>
+      <w:sz w:val="40"/>
+      <w:szCs w:val="40"/>
+    </w:rPr>
+  </w:style>
+  <w:style w:type="paragraph" w:styleId="Bibliografa">
+    <w:name w:val="Bibliography"/>
+    <w:basedOn w:val="Normal"/>
+    <w:next w:val="Normal"/>
+    <w:uiPriority w:val="37"/>
+    <w:unhideWhenUsed/>
+    <w:rsid w:val="003E4F0A"/>
+  </w:style>
 </w:styles>
 </file>
 
@@ -8178,7 +8545,7 @@
     <b:Month>1</b:Month>
     <b:Day>16</b:Day>
     <b:URL>https://medium.com/analytics-vidhya/introduction-bd62190f6acd</b:URL>
-    <b:RefOrder>3</b:RefOrder>
+    <b:RefOrder>4</b:RefOrder>
   </b:Source>
   <b:Source>
     <b:Tag>Min18</b:Tag>
@@ -8203,11 +8570,25 @@
     <b:URL>https://www.microsoft.com/en-us/research/lab/microsoft-research-asia/articles/next-10-years-natural-language-processing/</b:URL>
     <b:RefOrder>2</b:RefOrder>
   </b:Source>
+  <b:Source>
+    <b:Tag>www</b:Tag>
+    <b:SourceType>InternetSite</b:SourceType>
+    <b:Guid>{7A3E26A7-0460-4ECA-B2F5-A89AAD1807BA}</b:Guid>
+    <b:Author>
+      <b:Author>
+        <b:Corporate>www.sngular.com</b:Corporate>
+      </b:Author>
+    </b:Author>
+    <b:Title>www.sngular.com</b:Title>
+    <b:InternetSiteTitle>www.sngular.com</b:InternetSiteTitle>
+    <b:URL>https://www.sngular.com/es/data-science-crisp-dm-metodologia/</b:URL>
+    <b:RefOrder>3</b:RefOrder>
+  </b:Source>
 </b:Sources>
 </file>
 
 <file path=customXml/itemProps1.xml><?xml version="1.0" encoding="utf-8"?>
-<ds:datastoreItem xmlns:ds="http://schemas.openxmlformats.org/officeDocument/2006/customXml" ds:itemID="{09D786DF-43A9-4D16-AC6B-3395B8B40581}">
+<ds:datastoreItem xmlns:ds="http://schemas.openxmlformats.org/officeDocument/2006/customXml" ds:itemID="{8DB01B71-5821-45AC-BA9D-9C450C4F51CC}">
   <ds:schemaRefs>
     <ds:schemaRef ds:uri="http://schemas.openxmlformats.org/officeDocument/2006/bibliography"/>
   </ds:schemaRefs>

</xml_diff>

<commit_message>
Continuación del apartado Desarrollo
</commit_message>
<xml_diff>
--- a/MDBI - Plantilla. docx.docx
+++ b/MDBI - Plantilla. docx.docx
@@ -224,7 +224,23 @@
           <w:b/>
           <w:szCs w:val="24"/>
         </w:rPr>
-        <w:t>Mireya Harillo Gámez</w:t>
+        <w:t xml:space="preserve">Mireya </w:t>
+      </w:r>
+      <w:proofErr w:type="spellStart"/>
+      <w:r>
+        <w:rPr>
+          <w:b/>
+          <w:szCs w:val="24"/>
+        </w:rPr>
+        <w:t>Harillo</w:t>
+      </w:r>
+      <w:proofErr w:type="spellEnd"/>
+      <w:r>
+        <w:rPr>
+          <w:b/>
+          <w:szCs w:val="24"/>
+        </w:rPr>
+        <w:t xml:space="preserve"> Gámez</w:t>
       </w:r>
       <w:r>
         <w:rPr>
@@ -329,8 +345,21 @@
         <w:jc w:val="both"/>
       </w:pPr>
       <w:r>
-        <w:t>Análisis descriptivo del precio de las acciones de GameStop mediante comentarios del subforo de Reddit WallStreetBets</w:t>
-      </w:r>
+        <w:t xml:space="preserve">Análisis descriptivo del precio de las acciones de </w:t>
+      </w:r>
+      <w:proofErr w:type="spellStart"/>
+      <w:r>
+        <w:t>GameStop</w:t>
+      </w:r>
+      <w:proofErr w:type="spellEnd"/>
+      <w:r>
+        <w:t xml:space="preserve"> mediante comentarios del subforo de Reddit </w:t>
+      </w:r>
+      <w:proofErr w:type="spellStart"/>
+      <w:r>
+        <w:t>WallStreetBets</w:t>
+      </w:r>
+      <w:proofErr w:type="spellEnd"/>
       <w:r>
         <w:t>.</w:t>
       </w:r>
@@ -350,7 +379,7 @@
           <w:bCs/>
         </w:rPr>
       </w:pPr>
-      <w:bookmarkStart w:id="0" w:name="_Toc83494134"/>
+      <w:bookmarkStart w:id="0" w:name="_Toc83576349"/>
       <w:r>
         <w:rPr>
           <w:b/>
@@ -393,7 +422,7 @@
           <w:r>
             <w:fldChar w:fldCharType="separate"/>
           </w:r>
-          <w:hyperlink w:anchor="_Toc83494134" w:history="1">
+          <w:hyperlink w:anchor="_Toc83576349" w:history="1">
             <w:r>
               <w:rPr>
                 <w:rStyle w:val="Hipervnculo"/>
@@ -422,7 +451,7 @@
                 <w:noProof/>
                 <w:webHidden/>
               </w:rPr>
-              <w:instrText xml:space="preserve"> PAGEREF _Toc83494134 \h </w:instrText>
+              <w:instrText xml:space="preserve"> PAGEREF _Toc83576349 \h </w:instrText>
             </w:r>
             <w:r>
               <w:rPr>
@@ -465,7 +494,7 @@
               <w:sz w:val="22"/>
             </w:rPr>
           </w:pPr>
-          <w:hyperlink w:anchor="_Toc83494135" w:history="1">
+          <w:hyperlink w:anchor="_Toc83576350" w:history="1">
             <w:r>
               <w:rPr>
                 <w:rStyle w:val="Hipervnculo"/>
@@ -494,7 +523,7 @@
                 <w:noProof/>
                 <w:webHidden/>
               </w:rPr>
-              <w:instrText xml:space="preserve"> PAGEREF _Toc83494135 \h </w:instrText>
+              <w:instrText xml:space="preserve"> PAGEREF _Toc83576350 \h </w:instrText>
             </w:r>
             <w:r>
               <w:rPr>
@@ -537,7 +566,7 @@
               <w:sz w:val="22"/>
             </w:rPr>
           </w:pPr>
-          <w:hyperlink w:anchor="_Toc83494136" w:history="1">
+          <w:hyperlink w:anchor="_Toc83576351" w:history="1">
             <w:r>
               <w:rPr>
                 <w:rStyle w:val="Hipervnculo"/>
@@ -566,7 +595,7 @@
                 <w:noProof/>
                 <w:webHidden/>
               </w:rPr>
-              <w:instrText xml:space="preserve"> PAGEREF _Toc83494136 \h </w:instrText>
+              <w:instrText xml:space="preserve"> PAGEREF _Toc83576351 \h </w:instrText>
             </w:r>
             <w:r>
               <w:rPr>
@@ -609,7 +638,7 @@
               <w:sz w:val="22"/>
             </w:rPr>
           </w:pPr>
-          <w:hyperlink w:anchor="_Toc83494137" w:history="1">
+          <w:hyperlink w:anchor="_Toc83576352" w:history="1">
             <w:r>
               <w:rPr>
                 <w:rStyle w:val="Hipervnculo"/>
@@ -637,7 +666,7 @@
                 <w:noProof/>
                 <w:webHidden/>
               </w:rPr>
-              <w:instrText xml:space="preserve"> PAGEREF _Toc83494137 \h </w:instrText>
+              <w:instrText xml:space="preserve"> PAGEREF _Toc83576352 \h </w:instrText>
             </w:r>
             <w:r>
               <w:rPr>
@@ -680,7 +709,7 @@
               <w:sz w:val="22"/>
             </w:rPr>
           </w:pPr>
-          <w:hyperlink w:anchor="_Toc83494138" w:history="1">
+          <w:hyperlink w:anchor="_Toc83576353" w:history="1">
             <w:r>
               <w:rPr>
                 <w:rStyle w:val="Hipervnculo"/>
@@ -708,7 +737,7 @@
                 <w:noProof/>
                 <w:webHidden/>
               </w:rPr>
-              <w:instrText xml:space="preserve"> PAGEREF _Toc83494138 \h </w:instrText>
+              <w:instrText xml:space="preserve"> PAGEREF _Toc83576353 \h </w:instrText>
             </w:r>
             <w:r>
               <w:rPr>
@@ -751,7 +780,7 @@
               <w:sz w:val="22"/>
             </w:rPr>
           </w:pPr>
-          <w:hyperlink w:anchor="_Toc83494139" w:history="1">
+          <w:hyperlink w:anchor="_Toc83576354" w:history="1">
             <w:r>
               <w:rPr>
                 <w:rStyle w:val="Hipervnculo"/>
@@ -779,7 +808,7 @@
                 <w:noProof/>
                 <w:webHidden/>
               </w:rPr>
-              <w:instrText xml:space="preserve"> PAGEREF _Toc83494139 \h </w:instrText>
+              <w:instrText xml:space="preserve"> PAGEREF _Toc83576354 \h </w:instrText>
             </w:r>
             <w:r>
               <w:rPr>
@@ -822,7 +851,7 @@
               <w:sz w:val="22"/>
             </w:rPr>
           </w:pPr>
-          <w:hyperlink w:anchor="_Toc83494140" w:history="1">
+          <w:hyperlink w:anchor="_Toc83576355" w:history="1">
             <w:r>
               <w:rPr>
                 <w:rStyle w:val="Hipervnculo"/>
@@ -849,7 +878,7 @@
                 <w:noProof/>
                 <w:webHidden/>
               </w:rPr>
-              <w:instrText xml:space="preserve"> PAGEREF _Toc83494140 \h </w:instrText>
+              <w:instrText xml:space="preserve"> PAGEREF _Toc83576355 \h </w:instrText>
             </w:r>
             <w:r>
               <w:rPr>
@@ -892,7 +921,7 @@
               <w:sz w:val="22"/>
             </w:rPr>
           </w:pPr>
-          <w:hyperlink w:anchor="_Toc83494141" w:history="1">
+          <w:hyperlink w:anchor="_Toc83576356" w:history="1">
             <w:r>
               <w:rPr>
                 <w:rStyle w:val="Hipervnculo"/>
@@ -919,7 +948,7 @@
                 <w:noProof/>
                 <w:webHidden/>
               </w:rPr>
-              <w:instrText xml:space="preserve"> PAGEREF _Toc83494141 \h </w:instrText>
+              <w:instrText xml:space="preserve"> PAGEREF _Toc83576356 \h </w:instrText>
             </w:r>
             <w:r>
               <w:rPr>
@@ -962,7 +991,7 @@
               <w:sz w:val="22"/>
             </w:rPr>
           </w:pPr>
-          <w:hyperlink w:anchor="_Toc83494142" w:history="1">
+          <w:hyperlink w:anchor="_Toc83576357" w:history="1">
             <w:r>
               <w:rPr>
                 <w:rStyle w:val="Hipervnculo"/>
@@ -990,7 +1019,7 @@
                 <w:noProof/>
                 <w:webHidden/>
               </w:rPr>
-              <w:instrText xml:space="preserve"> PAGEREF _Toc83494142 \h </w:instrText>
+              <w:instrText xml:space="preserve"> PAGEREF _Toc83576357 \h </w:instrText>
             </w:r>
             <w:r>
               <w:rPr>
@@ -1033,7 +1062,7 @@
               <w:sz w:val="22"/>
             </w:rPr>
           </w:pPr>
-          <w:hyperlink w:anchor="_Toc83494143" w:history="1">
+          <w:hyperlink w:anchor="_Toc83576358" w:history="1">
             <w:r>
               <w:rPr>
                 <w:rStyle w:val="Hipervnculo"/>
@@ -1060,7 +1089,7 @@
                 <w:noProof/>
                 <w:webHidden/>
               </w:rPr>
-              <w:instrText xml:space="preserve"> PAGEREF _Toc83494143 \h </w:instrText>
+              <w:instrText xml:space="preserve"> PAGEREF _Toc83576358 \h </w:instrText>
             </w:r>
             <w:r>
               <w:rPr>
@@ -1103,7 +1132,7 @@
               <w:sz w:val="22"/>
             </w:rPr>
           </w:pPr>
-          <w:hyperlink w:anchor="_Toc83494144" w:history="1">
+          <w:hyperlink w:anchor="_Toc83576359" w:history="1">
             <w:r>
               <w:rPr>
                 <w:rStyle w:val="Hipervnculo"/>
@@ -1130,7 +1159,416 @@
                 <w:noProof/>
                 <w:webHidden/>
               </w:rPr>
-              <w:instrText xml:space="preserve"> PAGEREF _Toc83494144 \h </w:instrText>
+              <w:instrText xml:space="preserve"> PAGEREF _Toc83576359 \h </w:instrText>
+            </w:r>
+            <w:r>
+              <w:rPr>
+                <w:noProof/>
+                <w:webHidden/>
+              </w:rPr>
+            </w:r>
+            <w:r>
+              <w:rPr>
+                <w:noProof/>
+                <w:webHidden/>
+              </w:rPr>
+              <w:fldChar w:fldCharType="separate"/>
+            </w:r>
+            <w:r>
+              <w:rPr>
+                <w:noProof/>
+                <w:webHidden/>
+              </w:rPr>
+              <w:t>15</w:t>
+            </w:r>
+            <w:r>
+              <w:rPr>
+                <w:noProof/>
+                <w:webHidden/>
+              </w:rPr>
+              <w:fldChar w:fldCharType="end"/>
+            </w:r>
+          </w:hyperlink>
+        </w:p>
+        <w:p>
+          <w:pPr>
+            <w:pStyle w:val="TDC3"/>
+            <w:tabs>
+              <w:tab w:val="right" w:pos="8494"/>
+            </w:tabs>
+            <w:rPr>
+              <w:noProof/>
+            </w:rPr>
+          </w:pPr>
+          <w:hyperlink w:anchor="_Toc83576360" w:history="1">
+            <w:r>
+              <w:rPr>
+                <w:rStyle w:val="Hipervnculo"/>
+                <w:bCs/>
+                <w:noProof/>
+              </w:rPr>
+              <w:t>Comprensión del negocio</w:t>
+            </w:r>
+            <w:r>
+              <w:rPr>
+                <w:noProof/>
+                <w:webHidden/>
+              </w:rPr>
+              <w:tab/>
+            </w:r>
+            <w:r>
+              <w:rPr>
+                <w:noProof/>
+                <w:webHidden/>
+              </w:rPr>
+              <w:fldChar w:fldCharType="begin"/>
+            </w:r>
+            <w:r>
+              <w:rPr>
+                <w:noProof/>
+                <w:webHidden/>
+              </w:rPr>
+              <w:instrText xml:space="preserve"> PAGEREF _Toc83576360 \h </w:instrText>
+            </w:r>
+            <w:r>
+              <w:rPr>
+                <w:noProof/>
+                <w:webHidden/>
+              </w:rPr>
+            </w:r>
+            <w:r>
+              <w:rPr>
+                <w:noProof/>
+                <w:webHidden/>
+              </w:rPr>
+              <w:fldChar w:fldCharType="separate"/>
+            </w:r>
+            <w:r>
+              <w:rPr>
+                <w:noProof/>
+                <w:webHidden/>
+              </w:rPr>
+              <w:t>15</w:t>
+            </w:r>
+            <w:r>
+              <w:rPr>
+                <w:noProof/>
+                <w:webHidden/>
+              </w:rPr>
+              <w:fldChar w:fldCharType="end"/>
+            </w:r>
+          </w:hyperlink>
+        </w:p>
+        <w:p>
+          <w:pPr>
+            <w:pStyle w:val="TDC3"/>
+            <w:tabs>
+              <w:tab w:val="right" w:pos="8494"/>
+            </w:tabs>
+            <w:rPr>
+              <w:noProof/>
+            </w:rPr>
+          </w:pPr>
+          <w:hyperlink w:anchor="_Toc83576361" w:history="1">
+            <w:r>
+              <w:rPr>
+                <w:rStyle w:val="Hipervnculo"/>
+                <w:noProof/>
+              </w:rPr>
+              <w:t>Comprensión de los datos</w:t>
+            </w:r>
+            <w:r>
+              <w:rPr>
+                <w:noProof/>
+                <w:webHidden/>
+              </w:rPr>
+              <w:tab/>
+            </w:r>
+            <w:r>
+              <w:rPr>
+                <w:noProof/>
+                <w:webHidden/>
+              </w:rPr>
+              <w:fldChar w:fldCharType="begin"/>
+            </w:r>
+            <w:r>
+              <w:rPr>
+                <w:noProof/>
+                <w:webHidden/>
+              </w:rPr>
+              <w:instrText xml:space="preserve"> PAGEREF _Toc83576361 \h </w:instrText>
+            </w:r>
+            <w:r>
+              <w:rPr>
+                <w:noProof/>
+                <w:webHidden/>
+              </w:rPr>
+            </w:r>
+            <w:r>
+              <w:rPr>
+                <w:noProof/>
+                <w:webHidden/>
+              </w:rPr>
+              <w:fldChar w:fldCharType="separate"/>
+            </w:r>
+            <w:r>
+              <w:rPr>
+                <w:noProof/>
+                <w:webHidden/>
+              </w:rPr>
+              <w:t>15</w:t>
+            </w:r>
+            <w:r>
+              <w:rPr>
+                <w:noProof/>
+                <w:webHidden/>
+              </w:rPr>
+              <w:fldChar w:fldCharType="end"/>
+            </w:r>
+          </w:hyperlink>
+        </w:p>
+        <w:p>
+          <w:pPr>
+            <w:pStyle w:val="TDC3"/>
+            <w:tabs>
+              <w:tab w:val="right" w:pos="8494"/>
+            </w:tabs>
+            <w:rPr>
+              <w:noProof/>
+            </w:rPr>
+          </w:pPr>
+          <w:hyperlink w:anchor="_Toc83576362" w:history="1">
+            <w:r>
+              <w:rPr>
+                <w:rStyle w:val="Hipervnculo"/>
+                <w:noProof/>
+              </w:rPr>
+              <w:t>Preparación de los datos</w:t>
+            </w:r>
+            <w:r>
+              <w:rPr>
+                <w:noProof/>
+                <w:webHidden/>
+              </w:rPr>
+              <w:tab/>
+            </w:r>
+            <w:r>
+              <w:rPr>
+                <w:noProof/>
+                <w:webHidden/>
+              </w:rPr>
+              <w:fldChar w:fldCharType="begin"/>
+            </w:r>
+            <w:r>
+              <w:rPr>
+                <w:noProof/>
+                <w:webHidden/>
+              </w:rPr>
+              <w:instrText xml:space="preserve"> PAGEREF _Toc83576362 \h </w:instrText>
+            </w:r>
+            <w:r>
+              <w:rPr>
+                <w:noProof/>
+                <w:webHidden/>
+              </w:rPr>
+            </w:r>
+            <w:r>
+              <w:rPr>
+                <w:noProof/>
+                <w:webHidden/>
+              </w:rPr>
+              <w:fldChar w:fldCharType="separate"/>
+            </w:r>
+            <w:r>
+              <w:rPr>
+                <w:noProof/>
+                <w:webHidden/>
+              </w:rPr>
+              <w:t>15</w:t>
+            </w:r>
+            <w:r>
+              <w:rPr>
+                <w:noProof/>
+                <w:webHidden/>
+              </w:rPr>
+              <w:fldChar w:fldCharType="end"/>
+            </w:r>
+          </w:hyperlink>
+        </w:p>
+        <w:p>
+          <w:pPr>
+            <w:pStyle w:val="TDC3"/>
+            <w:tabs>
+              <w:tab w:val="right" w:pos="8494"/>
+            </w:tabs>
+            <w:rPr>
+              <w:noProof/>
+            </w:rPr>
+          </w:pPr>
+          <w:hyperlink w:anchor="_Toc83576363" w:history="1">
+            <w:r>
+              <w:rPr>
+                <w:rStyle w:val="Hipervnculo"/>
+                <w:noProof/>
+              </w:rPr>
+              <w:t>Modelado</w:t>
+            </w:r>
+            <w:r>
+              <w:rPr>
+                <w:noProof/>
+                <w:webHidden/>
+              </w:rPr>
+              <w:tab/>
+            </w:r>
+            <w:r>
+              <w:rPr>
+                <w:noProof/>
+                <w:webHidden/>
+              </w:rPr>
+              <w:fldChar w:fldCharType="begin"/>
+            </w:r>
+            <w:r>
+              <w:rPr>
+                <w:noProof/>
+                <w:webHidden/>
+              </w:rPr>
+              <w:instrText xml:space="preserve"> PAGEREF _Toc83576363 \h </w:instrText>
+            </w:r>
+            <w:r>
+              <w:rPr>
+                <w:noProof/>
+                <w:webHidden/>
+              </w:rPr>
+            </w:r>
+            <w:r>
+              <w:rPr>
+                <w:noProof/>
+                <w:webHidden/>
+              </w:rPr>
+              <w:fldChar w:fldCharType="separate"/>
+            </w:r>
+            <w:r>
+              <w:rPr>
+                <w:noProof/>
+                <w:webHidden/>
+              </w:rPr>
+              <w:t>15</w:t>
+            </w:r>
+            <w:r>
+              <w:rPr>
+                <w:noProof/>
+                <w:webHidden/>
+              </w:rPr>
+              <w:fldChar w:fldCharType="end"/>
+            </w:r>
+          </w:hyperlink>
+        </w:p>
+        <w:p>
+          <w:pPr>
+            <w:pStyle w:val="TDC3"/>
+            <w:tabs>
+              <w:tab w:val="right" w:pos="8494"/>
+            </w:tabs>
+            <w:rPr>
+              <w:noProof/>
+            </w:rPr>
+          </w:pPr>
+          <w:hyperlink w:anchor="_Toc83576364" w:history="1">
+            <w:r>
+              <w:rPr>
+                <w:rStyle w:val="Hipervnculo"/>
+                <w:noProof/>
+              </w:rPr>
+              <w:t>Evaluación</w:t>
+            </w:r>
+            <w:r>
+              <w:rPr>
+                <w:noProof/>
+                <w:webHidden/>
+              </w:rPr>
+              <w:tab/>
+            </w:r>
+            <w:r>
+              <w:rPr>
+                <w:noProof/>
+                <w:webHidden/>
+              </w:rPr>
+              <w:fldChar w:fldCharType="begin"/>
+            </w:r>
+            <w:r>
+              <w:rPr>
+                <w:noProof/>
+                <w:webHidden/>
+              </w:rPr>
+              <w:instrText xml:space="preserve"> PAGEREF _Toc83576364 \h </w:instrText>
+            </w:r>
+            <w:r>
+              <w:rPr>
+                <w:noProof/>
+                <w:webHidden/>
+              </w:rPr>
+            </w:r>
+            <w:r>
+              <w:rPr>
+                <w:noProof/>
+                <w:webHidden/>
+              </w:rPr>
+              <w:fldChar w:fldCharType="separate"/>
+            </w:r>
+            <w:r>
+              <w:rPr>
+                <w:noProof/>
+                <w:webHidden/>
+              </w:rPr>
+              <w:t>15</w:t>
+            </w:r>
+            <w:r>
+              <w:rPr>
+                <w:noProof/>
+                <w:webHidden/>
+              </w:rPr>
+              <w:fldChar w:fldCharType="end"/>
+            </w:r>
+          </w:hyperlink>
+        </w:p>
+        <w:p>
+          <w:pPr>
+            <w:pStyle w:val="TDC3"/>
+            <w:tabs>
+              <w:tab w:val="right" w:pos="8494"/>
+            </w:tabs>
+            <w:rPr>
+              <w:noProof/>
+            </w:rPr>
+          </w:pPr>
+          <w:hyperlink w:anchor="_Toc83576365" w:history="1">
+            <w:r>
+              <w:rPr>
+                <w:rStyle w:val="Hipervnculo"/>
+                <w:noProof/>
+              </w:rPr>
+              <w:t>Despliegue</w:t>
+            </w:r>
+            <w:r>
+              <w:rPr>
+                <w:noProof/>
+                <w:webHidden/>
+              </w:rPr>
+              <w:tab/>
+            </w:r>
+            <w:r>
+              <w:rPr>
+                <w:noProof/>
+                <w:webHidden/>
+              </w:rPr>
+              <w:fldChar w:fldCharType="begin"/>
+            </w:r>
+            <w:r>
+              <w:rPr>
+                <w:noProof/>
+                <w:webHidden/>
+              </w:rPr>
+              <w:instrText xml:space="preserve"> PAGEREF _Toc83576365 \h </w:instrText>
             </w:r>
             <w:r>
               <w:rPr>
@@ -1173,7 +1611,7 @@
               <w:sz w:val="22"/>
             </w:rPr>
           </w:pPr>
-          <w:hyperlink w:anchor="_Toc83494145" w:history="1">
+          <w:hyperlink w:anchor="_Toc83576366" w:history="1">
             <w:r>
               <w:rPr>
                 <w:rStyle w:val="Hipervnculo"/>
@@ -1201,7 +1639,7 @@
                 <w:noProof/>
                 <w:webHidden/>
               </w:rPr>
-              <w:instrText xml:space="preserve"> PAGEREF _Toc83494145 \h </w:instrText>
+              <w:instrText xml:space="preserve"> PAGEREF _Toc83576366 \h </w:instrText>
             </w:r>
             <w:r>
               <w:rPr>
@@ -1221,7 +1659,7 @@
                 <w:noProof/>
                 <w:webHidden/>
               </w:rPr>
-              <w:t>15</w:t>
+              <w:t>16</w:t>
             </w:r>
             <w:r>
               <w:rPr>
@@ -1244,7 +1682,7 @@
               <w:sz w:val="22"/>
             </w:rPr>
           </w:pPr>
-          <w:hyperlink w:anchor="_Toc83494146" w:history="1">
+          <w:hyperlink w:anchor="_Toc83576367" w:history="1">
             <w:r>
               <w:rPr>
                 <w:rStyle w:val="Hipervnculo"/>
@@ -1272,7 +1710,7 @@
                 <w:noProof/>
                 <w:webHidden/>
               </w:rPr>
-              <w:instrText xml:space="preserve"> PAGEREF _Toc83494146 \h </w:instrText>
+              <w:instrText xml:space="preserve"> PAGEREF _Toc83576367 \h </w:instrText>
             </w:r>
             <w:r>
               <w:rPr>
@@ -1292,7 +1730,7 @@
                 <w:noProof/>
                 <w:webHidden/>
               </w:rPr>
-              <w:t>15</w:t>
+              <w:t>16</w:t>
             </w:r>
             <w:r>
               <w:rPr>
@@ -1315,7 +1753,7 @@
               <w:sz w:val="22"/>
             </w:rPr>
           </w:pPr>
-          <w:hyperlink w:anchor="_Toc83494147" w:history="1">
+          <w:hyperlink w:anchor="_Toc83576368" w:history="1">
             <w:r>
               <w:rPr>
                 <w:rStyle w:val="Hipervnculo"/>
@@ -1343,7 +1781,7 @@
                 <w:noProof/>
                 <w:webHidden/>
               </w:rPr>
-              <w:instrText xml:space="preserve"> PAGEREF _Toc83494147 \h </w:instrText>
+              <w:instrText xml:space="preserve"> PAGEREF _Toc83576368 \h </w:instrText>
             </w:r>
             <w:r>
               <w:rPr>
@@ -1386,7 +1824,7 @@
               <w:sz w:val="22"/>
             </w:rPr>
           </w:pPr>
-          <w:hyperlink w:anchor="_Toc83494148" w:history="1">
+          <w:hyperlink w:anchor="_Toc83576369" w:history="1">
             <w:r>
               <w:rPr>
                 <w:rStyle w:val="Hipervnculo"/>
@@ -1415,7 +1853,7 @@
                 <w:noProof/>
                 <w:webHidden/>
               </w:rPr>
-              <w:instrText xml:space="preserve"> PAGEREF _Toc83494148 \h </w:instrText>
+              <w:instrText xml:space="preserve"> PAGEREF _Toc83576369 \h </w:instrText>
             </w:r>
             <w:r>
               <w:rPr>
@@ -1471,7 +1909,7 @@
           <w:bCs/>
         </w:rPr>
       </w:pPr>
-      <w:bookmarkStart w:id="1" w:name="_Toc83494135"/>
+      <w:bookmarkStart w:id="1" w:name="_Toc83576350"/>
       <w:r>
         <w:rPr>
           <w:b/>
@@ -1651,7 +2089,7 @@
           <w:bCs/>
         </w:rPr>
       </w:pPr>
-      <w:bookmarkStart w:id="2" w:name="_Toc83494136"/>
+      <w:bookmarkStart w:id="2" w:name="_Toc83576351"/>
       <w:r>
         <w:rPr>
           <w:b/>
@@ -1679,11 +2117,21 @@
         <w:t>lo de este proyecto es el análisis del comportamiento de</w:t>
       </w:r>
       <w:r>
-        <w:t>l precio de las acciones de la compañía GameStop</w:t>
-      </w:r>
-      <w:r>
-        <w:t xml:space="preserve"> Corporation</w:t>
-      </w:r>
+        <w:t xml:space="preserve">l precio de las acciones de la compañía </w:t>
+      </w:r>
+      <w:proofErr w:type="spellStart"/>
+      <w:r>
+        <w:t>GameStop</w:t>
+      </w:r>
+      <w:proofErr w:type="spellEnd"/>
+      <w:r>
+        <w:t xml:space="preserve"> </w:t>
+      </w:r>
+      <w:proofErr w:type="spellStart"/>
+      <w:r>
+        <w:t>Corporation</w:t>
+      </w:r>
+      <w:proofErr w:type="spellEnd"/>
       <w:r>
         <w:t xml:space="preserve">, que cotiza bajo el </w:t>
       </w:r>
@@ -1700,11 +2148,24 @@
         <w:t xml:space="preserve">tras ser el objetivo de </w:t>
       </w:r>
       <w:r>
-        <w:t>inversores de un conocido sub-foro de la plataforma Reddit</w:t>
-      </w:r>
-      <w:r>
-        <w:t xml:space="preserve"> conocido como WallStreetBets</w:t>
-      </w:r>
+        <w:t xml:space="preserve">inversores de un conocido </w:t>
+      </w:r>
+      <w:proofErr w:type="spellStart"/>
+      <w:r>
+        <w:t>sub-foro</w:t>
+      </w:r>
+      <w:proofErr w:type="spellEnd"/>
+      <w:r>
+        <w:t xml:space="preserve"> de la plataforma Reddit</w:t>
+      </w:r>
+      <w:r>
+        <w:t xml:space="preserve"> conocido como </w:t>
+      </w:r>
+      <w:proofErr w:type="spellStart"/>
+      <w:r>
+        <w:t>WallStreetBets</w:t>
+      </w:r>
+      <w:proofErr w:type="spellEnd"/>
       <w:r>
         <w:t xml:space="preserve">. </w:t>
       </w:r>
@@ -1738,7 +2199,15 @@
         <w:t xml:space="preserve">Los datos utilizados para el proyecto se obtienen de dos fuentes. Por una parte, los datos de las publicaciones </w:t>
       </w:r>
       <w:r>
-        <w:t xml:space="preserve">en el foro de Reddit provienen de una base de datos ya extraída de Kaggle. Por </w:t>
+        <w:t xml:space="preserve">en el foro de Reddit provienen de una base de datos ya extraída de </w:t>
+      </w:r>
+      <w:proofErr w:type="spellStart"/>
+      <w:r>
+        <w:t>Kaggle</w:t>
+      </w:r>
+      <w:proofErr w:type="spellEnd"/>
+      <w:r>
+        <w:t xml:space="preserve">. Por </w:t>
       </w:r>
       <w:r>
         <w:t xml:space="preserve">otro lado, los datos de los precios de las acciones se han obtenido del sitio web </w:t>
@@ -1752,9 +2221,51 @@
       <w:r>
         <w:t xml:space="preserve">, </w:t>
       </w:r>
-      <w:r>
-        <w:t>National Association of Securities Dealers Automated Quotation</w:t>
-      </w:r>
+      <w:proofErr w:type="spellStart"/>
+      <w:r>
+        <w:t>National</w:t>
+      </w:r>
+      <w:proofErr w:type="spellEnd"/>
+      <w:r>
+        <w:t xml:space="preserve"> </w:t>
+      </w:r>
+      <w:proofErr w:type="spellStart"/>
+      <w:r>
+        <w:t>Association</w:t>
+      </w:r>
+      <w:proofErr w:type="spellEnd"/>
+      <w:r>
+        <w:t xml:space="preserve"> </w:t>
+      </w:r>
+      <w:proofErr w:type="spellStart"/>
+      <w:r>
+        <w:t>of</w:t>
+      </w:r>
+      <w:proofErr w:type="spellEnd"/>
+      <w:r>
+        <w:t xml:space="preserve"> </w:t>
+      </w:r>
+      <w:proofErr w:type="spellStart"/>
+      <w:r>
+        <w:t>Securities</w:t>
+      </w:r>
+      <w:proofErr w:type="spellEnd"/>
+      <w:r>
+        <w:t xml:space="preserve"> Dealers </w:t>
+      </w:r>
+      <w:proofErr w:type="spellStart"/>
+      <w:r>
+        <w:t>Automated</w:t>
+      </w:r>
+      <w:proofErr w:type="spellEnd"/>
+      <w:r>
+        <w:t xml:space="preserve"> </w:t>
+      </w:r>
+      <w:proofErr w:type="spellStart"/>
+      <w:r>
+        <w:t>Quotation</w:t>
+      </w:r>
+      <w:proofErr w:type="spellEnd"/>
       <w:r>
         <w:t>.</w:t>
       </w:r>
@@ -1779,7 +2290,23 @@
         <w:t xml:space="preserve"> si </w:t>
       </w:r>
       <w:r>
-        <w:t xml:space="preserve">los comentarios del sub-foro WallStreetBets </w:t>
+        <w:t xml:space="preserve">los comentarios del </w:t>
+      </w:r>
+      <w:proofErr w:type="spellStart"/>
+      <w:r>
+        <w:t>sub-foro</w:t>
+      </w:r>
+      <w:proofErr w:type="spellEnd"/>
+      <w:r>
+        <w:t xml:space="preserve"> </w:t>
+      </w:r>
+      <w:proofErr w:type="spellStart"/>
+      <w:r>
+        <w:t>WallStreetBets</w:t>
+      </w:r>
+      <w:proofErr w:type="spellEnd"/>
+      <w:r>
+        <w:t xml:space="preserve"> </w:t>
       </w:r>
       <w:r>
         <w:t>son</w:t>
@@ -1812,7 +2339,7 @@
           <w:b/>
         </w:rPr>
       </w:pPr>
-      <w:bookmarkStart w:id="3" w:name="_Toc83494137"/>
+      <w:bookmarkStart w:id="3" w:name="_Toc83576352"/>
       <w:r>
         <w:rPr>
           <w:b/>
@@ -1836,15 +2363,30 @@
       <w:r>
         <w:t> de las acciones del minorista estadounidense de videojuegos </w:t>
       </w:r>
-      <w:hyperlink r:id="rId9" w:tooltip="GameStop" w:history="1">
-        <w:r>
-          <w:t>GameStop</w:t>
-        </w:r>
-      </w:hyperlink>
+      <w:proofErr w:type="spellStart"/>
+      <w:r>
+        <w:fldChar w:fldCharType="begin"/>
+      </w:r>
+      <w:r>
+        <w:instrText xml:space="preserve"> HYPERLINK "https://es.wikipedi</w:instrText>
+      </w:r>
+      <w:r>
+        <w:instrText xml:space="preserve">a.org/wiki/GameStop" \o "GameStop" </w:instrText>
+      </w:r>
+      <w:r>
+        <w:fldChar w:fldCharType="separate"/>
+      </w:r>
+      <w:r>
+        <w:t>GameStop</w:t>
+      </w:r>
+      <w:proofErr w:type="spellEnd"/>
+      <w:r>
+        <w:fldChar w:fldCharType="end"/>
+      </w:r>
       <w:r>
         <w:t> y otros valores en varias bolsas de valores, lo que provocó importantes pérdidas financieras para los vendedores en corto, incluidos ciertos </w:t>
       </w:r>
-      <w:hyperlink r:id="rId10" w:tooltip="Fondo de cobertura" w:history="1">
+      <w:hyperlink r:id="rId9" w:tooltip="Fondo de cobertura" w:history="1">
         <w:r>
           <w:t>fondos de cobertura</w:t>
         </w:r>
@@ -1856,15 +2398,31 @@
         <w:t>á</w:t>
       </w:r>
       <w:r>
-        <w:t xml:space="preserve">s de 500 dólares por acción, casi 30 veces el precio de principios de mes. Aproximadamente el 140 por ciento de las acciones de GameStop se habían vendido al descubierto, y la prisa por comprar acciones para cubrir esas posiciones a medida que el precio subía hizo que el precio incrementase aún más. El breve apretón fue </w:t>
+        <w:t xml:space="preserve">s de 500 dólares por acción, casi 30 veces el precio de principios de mes. Aproximadamente el 140 por ciento de las acciones de </w:t>
+      </w:r>
+      <w:proofErr w:type="spellStart"/>
+      <w:r>
+        <w:t>GameStop</w:t>
+      </w:r>
+      <w:proofErr w:type="spellEnd"/>
+      <w:r>
+        <w:t xml:space="preserve"> se habían vendido al descubierto, y la prisa por comprar acciones para cubrir esas posiciones a medida que el precio subía hizo que el precio incrementase aún más. El breve apretón fue </w:t>
       </w:r>
       <w:r>
         <w:t>inicial y principalmente</w:t>
       </w:r>
       <w:r>
-        <w:t xml:space="preserve"> provocado por usuarios del foro de Internet WallStreetBets en </w:t>
-      </w:r>
-      <w:hyperlink r:id="rId11" w:tooltip="Reddit" w:history="1">
+        <w:t xml:space="preserve"> provocado por usuarios del foro de Internet </w:t>
+      </w:r>
+      <w:proofErr w:type="spellStart"/>
+      <w:r>
+        <w:t>WallStreetBets</w:t>
+      </w:r>
+      <w:proofErr w:type="spellEnd"/>
+      <w:r>
+        <w:t xml:space="preserve"> en </w:t>
+      </w:r>
+      <w:hyperlink r:id="rId10" w:tooltip="Reddit" w:history="1">
         <w:r>
           <w:t>Reddit</w:t>
         </w:r>
@@ -1900,7 +2458,7 @@
                     </pic:cNvPicPr>
                   </pic:nvPicPr>
                   <pic:blipFill>
-                    <a:blip r:embed="rId12" cstate="print">
+                    <a:blip r:embed="rId11" cstate="print">
                       <a:extLst>
                         <a:ext uri="{28A0092B-C50C-407E-A947-70E740481C1C}">
                           <a14:useLocalDpi xmlns:a14="http://schemas.microsoft.com/office/drawing/2010/main" val="0"/>
@@ -1943,27 +2501,14 @@
       <w:r>
         <w:t xml:space="preserve">Ilustración </w:t>
       </w:r>
-      <w:r>
-        <w:fldChar w:fldCharType="begin"/>
-      </w:r>
-      <w:r>
-        <w:instrText xml:space="preserve"> SEQ Ilustración \* ARABIC </w:instrText>
-      </w:r>
-      <w:r>
-        <w:fldChar w:fldCharType="separate"/>
-      </w:r>
-      <w:r>
-        <w:rPr>
-          <w:noProof/>
-        </w:rPr>
-        <w:t>1</w:t>
-      </w:r>
-      <w:r>
-        <w:rPr>
-          <w:noProof/>
-        </w:rPr>
-        <w:fldChar w:fldCharType="end"/>
-      </w:r>
+      <w:fldSimple w:instr=" SEQ Ilustración \* ARABIC ">
+        <w:r>
+          <w:rPr>
+            <w:noProof/>
+          </w:rPr>
+          <w:t>1</w:t>
+        </w:r>
+      </w:fldSimple>
       <w:r>
         <w:t>. Evolución de precios GME</w:t>
       </w:r>
@@ -1978,7 +2523,31 @@
       </w:pPr>
       <w:r>
         <w:lastRenderedPageBreak/>
-        <w:t>El 28 de enero, varias casas de bolsa, incluida Robinhood, detuvieron la compra de GameStop y otros valores. Esta decisión atrajo críticas y acusaciones de manipulación del mercado por parte de destacados políticos y empresarios de todo el espectro político. Se presentaron demandas colectivas contra Robinhood en los Tribunales de Distrito de EE. UU. para el Distrito Sur de Nueva York y el Distrito Norte de Illinois. Muchos otros valores muy cortos también experimentaron aumentos de precios.</w:t>
+        <w:t xml:space="preserve">El 28 de enero, varias casas de bolsa, incluida </w:t>
+      </w:r>
+      <w:proofErr w:type="spellStart"/>
+      <w:r>
+        <w:t>Robinhood</w:t>
+      </w:r>
+      <w:proofErr w:type="spellEnd"/>
+      <w:r>
+        <w:t xml:space="preserve">, detuvieron la compra de </w:t>
+      </w:r>
+      <w:proofErr w:type="spellStart"/>
+      <w:r>
+        <w:t>GameStop</w:t>
+      </w:r>
+      <w:proofErr w:type="spellEnd"/>
+      <w:r>
+        <w:t xml:space="preserve"> y otros valores. Esta decisión atrajo críticas y acusaciones de manipulación del mercado por parte de destacados políticos y empresarios de todo el espectro político. Se presentaron demandas colectivas contra </w:t>
+      </w:r>
+      <w:proofErr w:type="spellStart"/>
+      <w:r>
+        <w:t>Robinhood</w:t>
+      </w:r>
+      <w:proofErr w:type="spellEnd"/>
+      <w:r>
+        <w:t xml:space="preserve"> en los Tribunales de Distrito de EE. UU. para el Distrito Sur de Nueva York y el Distrito Norte de Illinois. Muchos otros valores muy cortos también experimentaron aumentos de precios.</w:t>
       </w:r>
       <w:sdt>
         <w:sdtPr>
@@ -2061,8 +2630,13 @@
         <w:t xml:space="preserve">en el tiempo hasta el bloqueo de transacciones en </w:t>
       </w:r>
       <w:r>
-        <w:t>la plataforma de inversión Robinhood</w:t>
-      </w:r>
+        <w:t xml:space="preserve">la plataforma de inversión </w:t>
+      </w:r>
+      <w:proofErr w:type="spellStart"/>
+      <w:r>
+        <w:t>Robinhood</w:t>
+      </w:r>
+      <w:proofErr w:type="spellEnd"/>
       <w:r>
         <w:t>.</w:t>
       </w:r>
@@ -2152,13 +2726,42 @@
         <w:t xml:space="preserve">Python públicas, de los títulos y los cuerpos de </w:t>
       </w:r>
       <w:r>
-        <w:t xml:space="preserve">las entradas en el sub-foro WallStreetBets de Reddit. </w:t>
+        <w:t xml:space="preserve">las entradas en el </w:t>
+      </w:r>
+      <w:proofErr w:type="spellStart"/>
+      <w:r>
+        <w:t>sub-foro</w:t>
+      </w:r>
+      <w:proofErr w:type="spellEnd"/>
+      <w:r>
+        <w:t xml:space="preserve"> </w:t>
+      </w:r>
+      <w:proofErr w:type="spellStart"/>
+      <w:r>
+        <w:t>WallStreetBets</w:t>
+      </w:r>
+      <w:proofErr w:type="spellEnd"/>
+      <w:r>
+        <w:t xml:space="preserve"> de Reddit. </w:t>
       </w:r>
       <w:r>
         <w:t xml:space="preserve">Una vez contamos con los sentimientos se realiza un proceso de </w:t>
       </w:r>
-      <w:r>
-        <w:t xml:space="preserve">feature engineering. Finalmente se </w:t>
+      <w:proofErr w:type="spellStart"/>
+      <w:r>
+        <w:t>feature</w:t>
+      </w:r>
+      <w:proofErr w:type="spellEnd"/>
+      <w:r>
+        <w:t xml:space="preserve"> </w:t>
+      </w:r>
+      <w:proofErr w:type="spellStart"/>
+      <w:r>
+        <w:t>engineering</w:t>
+      </w:r>
+      <w:proofErr w:type="spellEnd"/>
+      <w:r>
+        <w:t xml:space="preserve">. Finalmente se </w:t>
       </w:r>
       <w:r>
         <w:t xml:space="preserve">ejecuta un </w:t>
@@ -2170,10 +2773,26 @@
         <w:t>del</w:t>
       </w:r>
       <w:r>
-        <w:t xml:space="preserve"> precio de la accion de la compañía Game</w:t>
-      </w:r>
-      <w:r>
-        <w:t>Stop, con el fin de conocer si mediante las variables generadas es posible rescribir el comportamiento de</w:t>
+        <w:t xml:space="preserve"> precio de la </w:t>
+      </w:r>
+      <w:proofErr w:type="spellStart"/>
+      <w:r>
+        <w:t>accion</w:t>
+      </w:r>
+      <w:proofErr w:type="spellEnd"/>
+      <w:r>
+        <w:t xml:space="preserve"> de la compañía </w:t>
+      </w:r>
+      <w:proofErr w:type="spellStart"/>
+      <w:r>
+        <w:t>Game</w:t>
+      </w:r>
+      <w:r>
+        <w:t>Stop</w:t>
+      </w:r>
+      <w:proofErr w:type="spellEnd"/>
+      <w:r>
+        <w:t>, con el fin de conocer si mediante las variables generadas es posible rescribir el comportamiento de</w:t>
       </w:r>
       <w:r>
         <w:t>l precio de la acción.</w:t>
@@ -2199,7 +2818,15 @@
         <w:t xml:space="preserve"> y compartir conocimiento. </w:t>
       </w:r>
       <w:r>
-        <w:t xml:space="preserve">El problema es que muchas veces este conocimiento no es apto o no esta preparado para ser consumido por </w:t>
+        <w:t xml:space="preserve">El problema es que muchas veces este conocimiento no es apto o no </w:t>
+      </w:r>
+      <w:proofErr w:type="spellStart"/>
+      <w:r>
+        <w:t>esta</w:t>
+      </w:r>
+      <w:proofErr w:type="spellEnd"/>
+      <w:r>
+        <w:t xml:space="preserve"> preparado para ser consumido por </w:t>
       </w:r>
       <w:r>
         <w:t>ordenadores. No hay que perder de vista que, contantemente lo</w:t>
@@ -2337,7 +2964,15 @@
         <w:t xml:space="preserve"> la solución planteada</w:t>
       </w:r>
       <w:r>
-        <w:t>, después de cargar los datos en crudo en dataframes, se ha realizado un tratamiento inic</w:t>
+        <w:t xml:space="preserve">, después de cargar los datos en crudo en </w:t>
+      </w:r>
+      <w:proofErr w:type="spellStart"/>
+      <w:r>
+        <w:t>dataframes</w:t>
+      </w:r>
+      <w:proofErr w:type="spellEnd"/>
+      <w:r>
+        <w:t>, se ha realizado un tratamiento inic</w:t>
       </w:r>
       <w:r>
         <w:t xml:space="preserve">ial de estos. Posteriormente se ha realizado análisis exploratorio de los datos para identificar distribuciones, columnas con datos faltantes, </w:t>
@@ -2367,7 +3002,15 @@
         <w:t xml:space="preserve">las entradas en el foro mediante dos </w:t>
       </w:r>
       <w:r>
-        <w:t>modelos. El primer modelo es conocido como BERT y el segundo Vader, mediante la librería nltk.</w:t>
+        <w:t xml:space="preserve">modelos. El primer modelo es conocido como BERT y el segundo Vader, mediante la librería </w:t>
+      </w:r>
+      <w:proofErr w:type="spellStart"/>
+      <w:r>
+        <w:t>nltk</w:t>
+      </w:r>
+      <w:proofErr w:type="spellEnd"/>
+      <w:r>
+        <w:t>.</w:t>
       </w:r>
       <w:r>
         <w:t xml:space="preserve"> </w:t>
@@ -2507,8 +3150,13 @@
         <w:t>resultados obtenidos</w:t>
       </w:r>
       <w:r>
-        <w:t xml:space="preserve"> en el proyecto y la evaluación de los mismos</w:t>
-      </w:r>
+        <w:t xml:space="preserve"> en el proyecto y la evaluación de </w:t>
+      </w:r>
+      <w:proofErr w:type="gramStart"/>
+      <w:r>
+        <w:t>los mismos</w:t>
+      </w:r>
+      <w:proofErr w:type="gramEnd"/>
       <w:r>
         <w:t xml:space="preserve">. Por último, en el séptimo apartado se </w:t>
       </w:r>
@@ -2589,7 +3237,7 @@
           <w:b/>
         </w:rPr>
       </w:pPr>
-      <w:bookmarkStart w:id="7" w:name="_Toc83494138"/>
+      <w:bookmarkStart w:id="7" w:name="_Toc83576353"/>
       <w:r>
         <w:rPr>
           <w:b/>
@@ -2622,22 +3270,32 @@
           <w:bCs/>
           <w:iCs/>
         </w:rPr>
-        <w:t>s de twitter</w:t>
-      </w:r>
+        <w:t xml:space="preserve">s de </w:t>
+      </w:r>
+      <w:proofErr w:type="spellStart"/>
       <w:r>
         <w:rPr>
           <w:b/>
           <w:bCs/>
           <w:iCs/>
         </w:rPr>
-        <w:t xml:space="preserve"> usando NLP y </w:t>
-      </w:r>
+        <w:t>twitter</w:t>
+      </w:r>
+      <w:proofErr w:type="spellEnd"/>
       <w:r>
         <w:rPr>
           <w:b/>
           <w:bCs/>
           <w:iCs/>
         </w:rPr>
+        <w:t xml:space="preserve"> usando NLP y </w:t>
+      </w:r>
+      <w:r>
+        <w:rPr>
+          <w:b/>
+          <w:bCs/>
+          <w:iCs/>
+        </w:rPr>
         <w:t>redes neuronales</w:t>
       </w:r>
     </w:p>
@@ -2651,8 +3309,13 @@
       <w:r>
         <w:t xml:space="preserve">aborda el problema de superar el </w:t>
       </w:r>
-      <w:r>
-        <w:t>desafio de determinar los sentimientos de los tweets</w:t>
+      <w:proofErr w:type="spellStart"/>
+      <w:r>
+        <w:t>desafio</w:t>
+      </w:r>
+      <w:proofErr w:type="spellEnd"/>
+      <w:r>
+        <w:t xml:space="preserve"> de determinar los sentimientos de los tweets</w:t>
       </w:r>
       <w:r>
         <w:t xml:space="preserve">, clasificándolos entre positivo o negativo en función del sentimiento </w:t>
@@ -2675,22 +3338,46 @@
         <w:t>amación</w:t>
       </w:r>
       <w:r>
-        <w:t>. Ten</w:t>
+        <w:t xml:space="preserve">. </w:t>
+      </w:r>
+      <w:proofErr w:type="spellStart"/>
+      <w:r>
+        <w:t>Ten</w:t>
       </w:r>
       <w:r>
         <w:t>so</w:t>
       </w:r>
       <w:r>
-        <w:t xml:space="preserve">rflow </w:t>
-      </w:r>
-      <w:r>
-        <w:t xml:space="preserve">como framework para el desarrollo del modelo de clasificación. </w:t>
+        <w:t>rflow</w:t>
+      </w:r>
+      <w:proofErr w:type="spellEnd"/>
+      <w:r>
+        <w:t xml:space="preserve"> </w:t>
+      </w:r>
+      <w:r>
+        <w:t xml:space="preserve">como </w:t>
+      </w:r>
+      <w:proofErr w:type="spellStart"/>
+      <w:r>
+        <w:t>framework</w:t>
+      </w:r>
+      <w:proofErr w:type="spellEnd"/>
+      <w:r>
+        <w:t xml:space="preserve"> para el desarrollo del modelo de clasificación. </w:t>
       </w:r>
       <w:r>
         <w:t xml:space="preserve">Las métricas para evaluar el resultado del modelo </w:t>
       </w:r>
       <w:r>
-        <w:t>han sido Accuracy, una matriz de confusión y la curva ROC.</w:t>
+        <w:t xml:space="preserve">han sido </w:t>
+      </w:r>
+      <w:proofErr w:type="spellStart"/>
+      <w:r>
+        <w:t>Accuracy</w:t>
+      </w:r>
+      <w:proofErr w:type="spellEnd"/>
+      <w:r>
+        <w:t>, una matriz de confusión y la curva ROC.</w:t>
       </w:r>
     </w:p>
     <w:p>
@@ -2704,10 +3391,26 @@
         <w:t xml:space="preserve"> de clasificación</w:t>
       </w:r>
       <w:r>
-        <w:t xml:space="preserve">, que es el core del proyecto, utilizado </w:t>
-      </w:r>
-      <w:r>
-        <w:t xml:space="preserve">ha sido un a red neuronal </w:t>
+        <w:t xml:space="preserve">, que es el </w:t>
+      </w:r>
+      <w:proofErr w:type="spellStart"/>
+      <w:r>
+        <w:t>core</w:t>
+      </w:r>
+      <w:proofErr w:type="spellEnd"/>
+      <w:r>
+        <w:t xml:space="preserve"> del proyecto, utilizado </w:t>
+      </w:r>
+      <w:r>
+        <w:t xml:space="preserve">ha sido </w:t>
+      </w:r>
+      <w:proofErr w:type="spellStart"/>
+      <w:r>
+        <w:t>un a</w:t>
+      </w:r>
+      <w:proofErr w:type="spellEnd"/>
+      <w:r>
+        <w:t xml:space="preserve"> red neuronal </w:t>
       </w:r>
       <w:r>
         <w:t xml:space="preserve">de 8 capas </w:t>
@@ -2716,7 +3419,15 @@
         <w:t>contando las capas de entrada y de salida.</w:t>
       </w:r>
       <w:r>
-        <w:t xml:space="preserve"> El resto de capas utilizadas, por orden, son las siguientes:</w:t>
+        <w:t xml:space="preserve"> El resto de </w:t>
+      </w:r>
+      <w:proofErr w:type="gramStart"/>
+      <w:r>
+        <w:t>capas</w:t>
+      </w:r>
+      <w:proofErr w:type="gramEnd"/>
+      <w:r>
+        <w:t xml:space="preserve"> utilizadas, por orden, son las siguientes:</w:t>
       </w:r>
     </w:p>
     <w:p>
@@ -2728,8 +3439,13 @@
         </w:numPr>
         <w:jc w:val="both"/>
       </w:pPr>
-      <w:r>
-        <w:t xml:space="preserve">Embeding, </w:t>
+      <w:proofErr w:type="spellStart"/>
+      <w:r>
+        <w:t>Embeding</w:t>
+      </w:r>
+      <w:proofErr w:type="spellEnd"/>
+      <w:r>
+        <w:t xml:space="preserve">, </w:t>
       </w:r>
       <w:r>
         <w:t>proporcionar la presentación de palabras y sus significados relativos. Así, estamos alimentando el límite de palabras máximas, la longitud de las palabras de entrada y las entradas de la capa anterior.</w:t>
@@ -2747,9 +3463,27 @@
       <w:r>
         <w:t>LSTM, (</w:t>
       </w:r>
-      <w:r>
-        <w:t>long short term memory</w:t>
-      </w:r>
+      <w:proofErr w:type="spellStart"/>
+      <w:r>
+        <w:t>long</w:t>
+      </w:r>
+      <w:proofErr w:type="spellEnd"/>
+      <w:r>
+        <w:t xml:space="preserve"> short </w:t>
+      </w:r>
+      <w:proofErr w:type="spellStart"/>
+      <w:r>
+        <w:t>term</w:t>
+      </w:r>
+      <w:proofErr w:type="spellEnd"/>
+      <w:r>
+        <w:t xml:space="preserve"> </w:t>
+      </w:r>
+      <w:proofErr w:type="spellStart"/>
+      <w:r>
+        <w:t>memory</w:t>
+      </w:r>
+      <w:proofErr w:type="spellEnd"/>
       <w:r>
         <w:t>) guard</w:t>
       </w:r>
@@ -2778,14 +3512,24 @@
       <w:r>
         <w:t xml:space="preserve">Dense, </w:t>
       </w:r>
+      <w:proofErr w:type="spellStart"/>
       <w:r>
         <w:t>reduzc</w:t>
       </w:r>
       <w:r>
         <w:t>e</w:t>
       </w:r>
-      <w:r>
-        <w:t xml:space="preserve"> las salidas obteniendo entradas de la capa Flatten. La capa densa utiliza todas las entradas de las neuronas de la capa anterior y realiza cálculos y envía 256 salidas</w:t>
+      <w:proofErr w:type="spellEnd"/>
+      <w:r>
+        <w:t xml:space="preserve"> las salidas obteniendo entradas de la capa </w:t>
+      </w:r>
+      <w:proofErr w:type="spellStart"/>
+      <w:r>
+        <w:t>Flatten</w:t>
+      </w:r>
+      <w:proofErr w:type="spellEnd"/>
+      <w:r>
+        <w:t>. La capa densa utiliza todas las entradas de las neuronas de la capa anterior y realiza cálculos y envía 256 salidas</w:t>
       </w:r>
     </w:p>
     <w:p>
@@ -2797,8 +3541,13 @@
         </w:numPr>
         <w:jc w:val="both"/>
       </w:pPr>
-      <w:r>
-        <w:t xml:space="preserve">Activation, </w:t>
+      <w:proofErr w:type="spellStart"/>
+      <w:r>
+        <w:t>Activation</w:t>
+      </w:r>
+      <w:proofErr w:type="spellEnd"/>
+      <w:r>
+        <w:t xml:space="preserve">, </w:t>
       </w:r>
       <w:r>
         <w:t>neurona</w:t>
@@ -2816,8 +3565,13 @@
         </w:numPr>
         <w:jc w:val="both"/>
       </w:pPr>
-      <w:r>
-        <w:t xml:space="preserve">Dropout, </w:t>
+      <w:proofErr w:type="spellStart"/>
+      <w:r>
+        <w:t>Dropout</w:t>
+      </w:r>
+      <w:proofErr w:type="spellEnd"/>
+      <w:r>
+        <w:t xml:space="preserve">, </w:t>
       </w:r>
       <w:r>
         <w:t>borra</w:t>
@@ -2856,7 +3610,7 @@
           <w:rStyle w:val="Hipervnculo"/>
         </w:rPr>
       </w:pPr>
-      <w:hyperlink r:id="rId13" w:history="1">
+      <w:hyperlink r:id="rId12" w:history="1">
         <w:r>
           <w:rPr>
             <w:rStyle w:val="Hipervnculo"/>
@@ -2905,11 +3659,32 @@
       <w:r>
         <w:t xml:space="preserve">En esta tesis </w:t>
       </w:r>
-      <w:r>
-        <w:t xml:space="preserve">Heng Gui, el autor, </w:t>
-      </w:r>
-      <w:r>
-        <w:t xml:space="preserve"> analiza la relación entre </w:t>
+      <w:proofErr w:type="spellStart"/>
+      <w:r>
+        <w:t>Heng</w:t>
+      </w:r>
+      <w:proofErr w:type="spellEnd"/>
+      <w:r>
+        <w:t xml:space="preserve"> </w:t>
+      </w:r>
+      <w:proofErr w:type="spellStart"/>
+      <w:r>
+        <w:t>Gui</w:t>
+      </w:r>
+      <w:proofErr w:type="spellEnd"/>
+      <w:r>
+        <w:t xml:space="preserve">, el </w:t>
+      </w:r>
+      <w:proofErr w:type="gramStart"/>
+      <w:r>
+        <w:t xml:space="preserve">autor, </w:t>
+      </w:r>
+      <w:r>
+        <w:t xml:space="preserve"> analiza</w:t>
+      </w:r>
+      <w:proofErr w:type="gramEnd"/>
+      <w:r>
+        <w:t xml:space="preserve"> la relación entre </w:t>
       </w:r>
       <w:r>
         <w:t xml:space="preserve">los </w:t>
@@ -2964,7 +3739,15 @@
         <w:t xml:space="preserve"> </w:t>
       </w:r>
       <w:r>
-        <w:t xml:space="preserve">el autor analiza las características via estadística descriptiva </w:t>
+        <w:t xml:space="preserve">el autor analiza las características </w:t>
+      </w:r>
+      <w:proofErr w:type="spellStart"/>
+      <w:r>
+        <w:t>via</w:t>
+      </w:r>
+      <w:proofErr w:type="spellEnd"/>
+      <w:r>
+        <w:t xml:space="preserve"> estadística descriptiva </w:t>
       </w:r>
       <w:r>
         <w:t xml:space="preserve">y predictiva usando el coeficiente de correlación de Pearson </w:t>
@@ -2981,12 +3764,14 @@
       <w:r>
         <w:t xml:space="preserve"> </w:t>
       </w:r>
+      <w:proofErr w:type="spellStart"/>
       <w:r>
         <w:rPr>
           <w:i/>
         </w:rPr>
         <w:t>learning</w:t>
       </w:r>
+      <w:proofErr w:type="spellEnd"/>
       <w:r>
         <w:t>.</w:t>
       </w:r>
@@ -2998,8 +3783,13 @@
       <w:r>
         <w:t xml:space="preserve">El análisis predictivo </w:t>
       </w:r>
-      <w:r>
-        <w:t xml:space="preserve">esta diseñado para </w:t>
+      <w:proofErr w:type="spellStart"/>
+      <w:r>
+        <w:t>esta</w:t>
+      </w:r>
+      <w:proofErr w:type="spellEnd"/>
+      <w:r>
+        <w:t xml:space="preserve"> diseñado para </w:t>
       </w:r>
       <w:r>
         <w:t>examinar la dependencia entre los datos de las redes sociales y los datos de</w:t>
@@ -3126,8 +3916,21 @@
         <w:jc w:val="both"/>
       </w:pPr>
       <w:r>
-        <w:t>Clasificador K-nearest neighbors</w:t>
-      </w:r>
+        <w:t>Clasificador K-</w:t>
+      </w:r>
+      <w:proofErr w:type="spellStart"/>
+      <w:r>
+        <w:t>nearest</w:t>
+      </w:r>
+      <w:proofErr w:type="spellEnd"/>
+      <w:r>
+        <w:t xml:space="preserve"> </w:t>
+      </w:r>
+      <w:proofErr w:type="spellStart"/>
+      <w:r>
+        <w:t>neighbors</w:t>
+      </w:r>
+      <w:proofErr w:type="spellEnd"/>
       <w:r>
         <w:t>.</w:t>
       </w:r>
@@ -3181,11 +3984,24 @@
         <w:jc w:val="both"/>
       </w:pPr>
       <w:r>
-        <w:t>Clasificador r</w:t>
-      </w:r>
-      <w:r>
-        <w:t>andom forest</w:t>
-      </w:r>
+        <w:t xml:space="preserve">Clasificador </w:t>
+      </w:r>
+      <w:proofErr w:type="spellStart"/>
+      <w:r>
+        <w:t>r</w:t>
+      </w:r>
+      <w:r>
+        <w:t>andom</w:t>
+      </w:r>
+      <w:proofErr w:type="spellEnd"/>
+      <w:r>
+        <w:t xml:space="preserve"> </w:t>
+      </w:r>
+      <w:proofErr w:type="spellStart"/>
+      <w:r>
+        <w:t>forest</w:t>
+      </w:r>
+      <w:proofErr w:type="spellEnd"/>
       <w:r>
         <w:t>.</w:t>
       </w:r>
@@ -3199,8 +4015,21 @@
         </w:numPr>
         <w:jc w:val="both"/>
       </w:pPr>
-      <w:r>
-        <w:t>Gradient boosting.</w:t>
+      <w:proofErr w:type="spellStart"/>
+      <w:r>
+        <w:t>Gradient</w:t>
+      </w:r>
+      <w:proofErr w:type="spellEnd"/>
+      <w:r>
+        <w:t xml:space="preserve"> </w:t>
+      </w:r>
+      <w:proofErr w:type="spellStart"/>
+      <w:r>
+        <w:t>boosting</w:t>
+      </w:r>
+      <w:proofErr w:type="spellEnd"/>
+      <w:r>
+        <w:t>.</w:t>
       </w:r>
     </w:p>
     <w:p>
@@ -3213,7 +4042,7 @@
         <w:ind w:firstLine="0"/>
         <w:jc w:val="both"/>
       </w:pPr>
-      <w:hyperlink r:id="rId14" w:history="1">
+      <w:hyperlink r:id="rId13" w:history="1">
         <w:r>
           <w:rPr>
             <w:rStyle w:val="Hipervnculo"/>
@@ -3264,7 +4093,23 @@
         <w:jc w:val="both"/>
       </w:pPr>
       <w:r>
-        <w:t xml:space="preserve">Stuart Colianni, Stephanie Rosales y Michael Signorotti en este trabajo </w:t>
+        <w:t xml:space="preserve">Stuart </w:t>
+      </w:r>
+      <w:proofErr w:type="spellStart"/>
+      <w:r>
+        <w:t>Colianni</w:t>
+      </w:r>
+      <w:proofErr w:type="spellEnd"/>
+      <w:r>
+        <w:t xml:space="preserve">, Stephanie Rosales y Michael </w:t>
+      </w:r>
+      <w:proofErr w:type="spellStart"/>
+      <w:r>
+        <w:t>Signorotti</w:t>
+      </w:r>
+      <w:proofErr w:type="spellEnd"/>
+      <w:r>
+        <w:t xml:space="preserve"> en este trabajo </w:t>
       </w:r>
       <w:r>
         <w:t xml:space="preserve">pretenden comprobar si </w:t>
@@ -3290,7 +4135,15 @@
         <w:t xml:space="preserve">, a través del aprendizaje supervisado, proponen una serie de </w:t>
       </w:r>
       <w:r>
-        <w:t xml:space="preserve">modelos de machine learning con el fin de identificar </w:t>
+        <w:t xml:space="preserve">modelos de machine </w:t>
+      </w:r>
+      <w:proofErr w:type="spellStart"/>
+      <w:r>
+        <w:t>learning</w:t>
+      </w:r>
+      <w:proofErr w:type="spellEnd"/>
+      <w:r>
+        <w:t xml:space="preserve"> con el fin de identificar </w:t>
       </w:r>
       <w:r>
         <w:t xml:space="preserve">movimientos en el mercado de las criptomonedas. En particular en el trabajo se centra el foco de atención en la que </w:t>
@@ -3327,8 +4180,13 @@
         </w:numPr>
         <w:jc w:val="both"/>
       </w:pPr>
-      <w:r>
-        <w:t>Naive Bayes.</w:t>
+      <w:proofErr w:type="spellStart"/>
+      <w:r>
+        <w:t>Naive</w:t>
+      </w:r>
+      <w:proofErr w:type="spellEnd"/>
+      <w:r>
+        <w:t xml:space="preserve"> Bayes.</w:t>
       </w:r>
     </w:p>
     <w:p>
@@ -3357,7 +4215,7 @@
           <w:rStyle w:val="Hipervnculo"/>
         </w:rPr>
       </w:pPr>
-      <w:hyperlink r:id="rId15" w:history="1">
+      <w:hyperlink r:id="rId14" w:history="1">
         <w:r>
           <w:rPr>
             <w:rStyle w:val="Hipervnculo"/>
@@ -3402,16 +4260,37 @@
           <w:b/>
           <w:bCs/>
         </w:rPr>
-        <w:t>publicaciones en Financial Times</w:t>
-      </w:r>
-    </w:p>
-    <w:p>
-      <w:pPr>
-        <w:jc w:val="both"/>
-      </w:pPr>
-      <w:r>
-        <w:t>Michael Lubitz</w:t>
-      </w:r>
+        <w:t xml:space="preserve">publicaciones en </w:t>
+      </w:r>
+      <w:proofErr w:type="spellStart"/>
+      <w:r>
+        <w:rPr>
+          <w:b/>
+          <w:bCs/>
+        </w:rPr>
+        <w:t>Financial</w:t>
+      </w:r>
+      <w:proofErr w:type="spellEnd"/>
+      <w:r>
+        <w:rPr>
+          <w:b/>
+          <w:bCs/>
+        </w:rPr>
+        <w:t xml:space="preserve"> Times</w:t>
+      </w:r>
+    </w:p>
+    <w:p>
+      <w:pPr>
+        <w:jc w:val="both"/>
+      </w:pPr>
+      <w:r>
+        <w:t xml:space="preserve">Michael </w:t>
+      </w:r>
+      <w:proofErr w:type="spellStart"/>
+      <w:r>
+        <w:t>Lubitz</w:t>
+      </w:r>
+      <w:proofErr w:type="spellEnd"/>
       <w:r>
         <w:t>,</w:t>
       </w:r>
@@ -3430,139 +4309,175 @@
       <w:r>
         <w:t xml:space="preserve">trata de evaluar si los sentimientos en las publicaciones del </w:t>
       </w:r>
+      <w:proofErr w:type="spellStart"/>
       <w:r>
         <w:t>sub-</w:t>
       </w:r>
       <w:r>
         <w:t>foro</w:t>
       </w:r>
+      <w:proofErr w:type="spellEnd"/>
       <w:r>
         <w:t xml:space="preserve"> </w:t>
       </w:r>
+      <w:proofErr w:type="spellStart"/>
       <w:r>
         <w:rPr>
           <w:i/>
           <w:iCs/>
         </w:rPr>
-        <w:t xml:space="preserve">ecconomics </w:t>
-      </w:r>
-      <w:r>
-        <w:t>de</w:t>
-      </w:r>
-      <w:r>
-        <w:t xml:space="preserve"> Reddit</w:t>
-      </w:r>
-      <w:r>
-        <w:t xml:space="preserve"> </w:t>
-      </w:r>
-      <w:r>
-        <w:t xml:space="preserve"> </w:t>
-      </w:r>
-      <w:r>
-        <w:t xml:space="preserve">pueden predecir </w:t>
-      </w:r>
-      <w:r>
-        <w:t>el rendimiento a futuro del mercado de valores.</w:t>
-      </w:r>
-      <w:r>
-        <w:t xml:space="preserve"> Para ello realiza una extracción de </w:t>
-      </w:r>
-      <w:r>
-        <w:t>las entradas en el sub-foro mencionado entre 2008 y 2017</w:t>
-      </w:r>
-      <w:r>
-        <w:t xml:space="preserve">, fecha en la que se publicó el artículo. En el trabajo se </w:t>
-      </w:r>
-      <w:r>
-        <w:t>evalúa</w:t>
-      </w:r>
-      <w:r>
-        <w:t xml:space="preserve"> el poder de predicción de </w:t>
-      </w:r>
-      <w:r>
-        <w:t xml:space="preserve">Reddit </w:t>
-      </w:r>
-      <w:r>
-        <w:t>comparando</w:t>
-      </w:r>
-      <w:r>
-        <w:t xml:space="preserve"> los sentimientos de </w:t>
-      </w:r>
-      <w:r>
-        <w:t>todas las publicaciones</w:t>
-      </w:r>
-      <w:r>
-        <w:t xml:space="preserve"> </w:t>
-      </w:r>
-      <w:r>
-        <w:t xml:space="preserve">de un día </w:t>
-      </w:r>
-      <w:r>
-        <w:t>con el</w:t>
-      </w:r>
-      <w:r>
-        <w:t xml:space="preserve"> correspondiente </w:t>
-      </w:r>
-      <w:r>
-        <w:t xml:space="preserve">precio de cierre del </w:t>
-      </w:r>
-      <w:r>
-        <w:t>índice S&amp;P 500</w:t>
-      </w:r>
-      <w:r>
-        <w:t>.</w:t>
-      </w:r>
-    </w:p>
-    <w:p>
-      <w:pPr>
-        <w:jc w:val="both"/>
-      </w:pPr>
-      <w:r>
-        <w:t xml:space="preserve">El autor realiza el cálculo de los sentimientos de </w:t>
-      </w:r>
-      <w:r>
-        <w:t xml:space="preserve">los artículos </w:t>
-      </w:r>
-      <w:r>
-        <w:t xml:space="preserve">aplicando un enfoque basado en diccionarios y modelos de aprendizaje </w:t>
-      </w:r>
-      <w:r>
-        <w:t xml:space="preserve">automático supervisado que se apoyan en diferentes métodos de </w:t>
-      </w:r>
-      <w:r>
-        <w:t xml:space="preserve">extracción de características. En el trabajo adicionalmente se </w:t>
-      </w:r>
-      <w:r>
-        <w:t xml:space="preserve">realiza un cálculo ponderado del sentimiento incorporando el número de los votos </w:t>
-      </w:r>
-      <w:r>
-        <w:t>y comentarios en los modelos.</w:t>
-      </w:r>
-      <w:r>
-        <w:t xml:space="preserve"> </w:t>
-      </w:r>
-    </w:p>
-    <w:p>
-      <w:pPr>
-        <w:jc w:val="both"/>
-      </w:pPr>
-      <w:r>
-        <w:t xml:space="preserve">Para evaluar </w:t>
-      </w:r>
-      <w:r>
-        <w:t xml:space="preserve">los resultados se utilizan noticias publicadas en </w:t>
-      </w:r>
+        <w:t>ecconomics</w:t>
+      </w:r>
+      <w:proofErr w:type="spellEnd"/>
       <w:r>
         <w:rPr>
           <w:i/>
           <w:iCs/>
         </w:rPr>
-        <w:t>Financial Times</w:t>
-      </w:r>
-      <w:r>
         <w:t xml:space="preserve"> </w:t>
       </w:r>
       <w:r>
+        <w:t>de</w:t>
+      </w:r>
+      <w:r>
+        <w:t xml:space="preserve"> </w:t>
+      </w:r>
+      <w:proofErr w:type="gramStart"/>
+      <w:r>
+        <w:t>Reddit</w:t>
+      </w:r>
+      <w:r>
+        <w:t xml:space="preserve"> </w:t>
+      </w:r>
+      <w:r>
+        <w:t xml:space="preserve"> </w:t>
+      </w:r>
+      <w:r>
+        <w:t>pueden</w:t>
+      </w:r>
+      <w:proofErr w:type="gramEnd"/>
+      <w:r>
+        <w:t xml:space="preserve"> predecir </w:t>
+      </w:r>
+      <w:r>
+        <w:t>el rendimiento a futuro del mercado de valores.</w:t>
+      </w:r>
+      <w:r>
+        <w:t xml:space="preserve"> Para ello realiza una extracción de </w:t>
+      </w:r>
+      <w:r>
+        <w:t xml:space="preserve">las entradas en el </w:t>
+      </w:r>
+      <w:proofErr w:type="spellStart"/>
+      <w:r>
+        <w:t>sub-foro</w:t>
+      </w:r>
+      <w:proofErr w:type="spellEnd"/>
+      <w:r>
+        <w:t xml:space="preserve"> mencionado entre 2008 y 2017</w:t>
+      </w:r>
+      <w:r>
+        <w:t xml:space="preserve">, fecha en la que se publicó el artículo. En el trabajo se </w:t>
+      </w:r>
+      <w:r>
+        <w:t>evalúa</w:t>
+      </w:r>
+      <w:r>
+        <w:t xml:space="preserve"> el poder de predicción de </w:t>
+      </w:r>
+      <w:r>
+        <w:t xml:space="preserve">Reddit </w:t>
+      </w:r>
+      <w:r>
+        <w:t>comparando</w:t>
+      </w:r>
+      <w:r>
+        <w:t xml:space="preserve"> los sentimientos de </w:t>
+      </w:r>
+      <w:r>
+        <w:t>todas las publicaciones</w:t>
+      </w:r>
+      <w:r>
+        <w:t xml:space="preserve"> </w:t>
+      </w:r>
+      <w:r>
+        <w:t xml:space="preserve">de un día </w:t>
+      </w:r>
+      <w:r>
+        <w:t>con el</w:t>
+      </w:r>
+      <w:r>
+        <w:t xml:space="preserve"> correspondiente </w:t>
+      </w:r>
+      <w:r>
+        <w:t xml:space="preserve">precio de cierre del </w:t>
+      </w:r>
+      <w:r>
+        <w:t>índice S&amp;P 500</w:t>
+      </w:r>
+      <w:r>
+        <w:t>.</w:t>
+      </w:r>
+    </w:p>
+    <w:p>
+      <w:pPr>
+        <w:jc w:val="both"/>
+      </w:pPr>
+      <w:r>
+        <w:t xml:space="preserve">El autor realiza el cálculo de los sentimientos de </w:t>
+      </w:r>
+      <w:r>
+        <w:t xml:space="preserve">los artículos </w:t>
+      </w:r>
+      <w:r>
+        <w:t xml:space="preserve">aplicando un enfoque basado en diccionarios y modelos de aprendizaje </w:t>
+      </w:r>
+      <w:r>
+        <w:t xml:space="preserve">automático supervisado que se apoyan en diferentes métodos de </w:t>
+      </w:r>
+      <w:r>
+        <w:t xml:space="preserve">extracción de características. En el trabajo adicionalmente se </w:t>
+      </w:r>
+      <w:r>
+        <w:t xml:space="preserve">realiza un cálculo ponderado del sentimiento incorporando el número de los votos </w:t>
+      </w:r>
+      <w:r>
+        <w:t>y comentarios en los modelos.</w:t>
+      </w:r>
+      <w:r>
+        <w:t xml:space="preserve"> </w:t>
+      </w:r>
+    </w:p>
+    <w:p>
+      <w:pPr>
+        <w:jc w:val="both"/>
+      </w:pPr>
+      <w:r>
+        <w:t xml:space="preserve">Para evaluar </w:t>
+      </w:r>
+      <w:r>
+        <w:t xml:space="preserve">los resultados se utilizan noticias publicadas en </w:t>
+      </w:r>
+      <w:proofErr w:type="spellStart"/>
+      <w:r>
+        <w:rPr>
+          <w:i/>
+          <w:iCs/>
+        </w:rPr>
+        <w:t>Financial</w:t>
+      </w:r>
+      <w:proofErr w:type="spellEnd"/>
+      <w:r>
+        <w:rPr>
+          <w:i/>
+          <w:iCs/>
+        </w:rPr>
+        <w:t xml:space="preserve"> Times</w:t>
+      </w:r>
+      <w:r>
+        <w:t xml:space="preserve"> </w:t>
+      </w:r>
+      <w:r>
         <w:t xml:space="preserve">como línea base. </w:t>
       </w:r>
       <w:r>
@@ -3586,7 +4501,7 @@
         <w:ind w:firstLine="0"/>
         <w:jc w:val="both"/>
       </w:pPr>
-      <w:hyperlink r:id="rId16" w:history="1">
+      <w:hyperlink r:id="rId15" w:history="1">
         <w:r>
           <w:rPr>
             <w:rStyle w:val="Hipervnculo"/>
@@ -3688,7 +4603,15 @@
         <w:jc w:val="both"/>
       </w:pPr>
       <w:r>
-        <w:t>Normalizar texto: Por medio de un tratamiento lingúístico se recuperan únicamente palabras clave que se puedan asociar con emociones, tomando en cuenta polisemia, sinonimia, negaciones de verbos entre otros.</w:t>
+        <w:t xml:space="preserve">Normalizar texto: Por medio de un tratamiento </w:t>
+      </w:r>
+      <w:proofErr w:type="spellStart"/>
+      <w:r>
+        <w:t>lingúístico</w:t>
+      </w:r>
+      <w:proofErr w:type="spellEnd"/>
+      <w:r>
+        <w:t xml:space="preserve"> se recuperan únicamente palabras clave que se puedan asociar con emociones, tomando en cuenta polisemia, sinonimia, negaciones de verbos entre otros.</w:t>
       </w:r>
     </w:p>
     <w:p>
@@ -3719,7 +4642,15 @@
         <w:t>Se presenta como</w:t>
       </w:r>
       <w:r>
-        <w:t xml:space="preserve"> una opción útil para análisis de sentimientos en Facebook, combinando un clasificador semántico y un clasificador Naive Bayes entrenado con publicaciones seleccionadas que alcanza un desempeño del 63 %.</w:t>
+        <w:t xml:space="preserve"> una opción útil para análisis de sentimientos en Facebook, combinando un clasificador semántico y un clasificador </w:t>
+      </w:r>
+      <w:proofErr w:type="spellStart"/>
+      <w:r>
+        <w:t>Naive</w:t>
+      </w:r>
+      <w:proofErr w:type="spellEnd"/>
+      <w:r>
+        <w:t xml:space="preserve"> Bayes entrenado con publicaciones seleccionadas que alcanza un desempeño del 63 %.</w:t>
       </w:r>
     </w:p>
     <w:p>
@@ -3730,7 +4661,7 @@
           <w:rStyle w:val="Hipervnculo"/>
         </w:rPr>
       </w:pPr>
-      <w:hyperlink r:id="rId17" w:history="1">
+      <w:hyperlink r:id="rId16" w:history="1">
         <w:r>
           <w:rPr>
             <w:rStyle w:val="Hipervnculo"/>
@@ -3833,9 +4764,11 @@
         </w:numPr>
         <w:jc w:val="both"/>
       </w:pPr>
+      <w:proofErr w:type="spellStart"/>
       <w:r>
         <w:t>Dashboards</w:t>
       </w:r>
+      <w:proofErr w:type="spellEnd"/>
     </w:p>
     <w:p>
       <w:pPr>
@@ -3846,9 +4779,11 @@
         </w:numPr>
         <w:jc w:val="both"/>
       </w:pPr>
+      <w:proofErr w:type="spellStart"/>
       <w:r>
         <w:t>Haddop</w:t>
       </w:r>
+      <w:proofErr w:type="spellEnd"/>
     </w:p>
     <w:p>
       <w:pPr>
@@ -3875,7 +4810,21 @@
         <w:rPr>
           <w:rStyle w:val="Hipervnculo"/>
         </w:rPr>
-        <w:t>En este trabajo realizado por un alumno de la Universidad Complutense de Madrid se pone de manifiesto las bondades que ofrece el Análisis de sentimiento mostrando el uso de esta técncia por parte de la empresa Dell Technologies Inc.</w:t>
+        <w:t xml:space="preserve">En este trabajo realizado por un alumno de la Universidad Complutense de Madrid se pone de manifiesto las bondades que ofrece el Análisis de sentimiento mostrando el uso de esta </w:t>
+      </w:r>
+      <w:proofErr w:type="spellStart"/>
+      <w:r>
+        <w:rPr>
+          <w:rStyle w:val="Hipervnculo"/>
+        </w:rPr>
+        <w:t>técncia</w:t>
+      </w:r>
+      <w:proofErr w:type="spellEnd"/>
+      <w:r>
+        <w:rPr>
+          <w:rStyle w:val="Hipervnculo"/>
+        </w:rPr>
+        <w:t xml:space="preserve"> por parte de la empresa Dell Technologies Inc.</w:t>
       </w:r>
     </w:p>
     <w:p>
@@ -3901,7 +4850,73 @@
           <w:color w:val="000000"/>
           <w:shd w:val="clear" w:color="auto" w:fill="FFFFFF"/>
         </w:rPr>
-        <w:t>Del Data-driven Al Data-feeling: Análisis De Sentimiento En Tiempo Real De Mensajes En Español Sobre Divulgación Científica Usando Técnicas De Aprendizaje Automático</w:t>
+        <w:t>Del Data-</w:t>
+      </w:r>
+      <w:proofErr w:type="spellStart"/>
+      <w:r>
+        <w:rPr>
+          <w:rFonts w:ascii="Calibri" w:hAnsi="Calibri" w:cs="Calibri"/>
+          <w:b/>
+          <w:bCs/>
+          <w:color w:val="000000"/>
+          <w:shd w:val="clear" w:color="auto" w:fill="FFFFFF"/>
+        </w:rPr>
+        <w:t>driven</w:t>
+      </w:r>
+      <w:proofErr w:type="spellEnd"/>
+      <w:r>
+        <w:rPr>
+          <w:rFonts w:ascii="Calibri" w:hAnsi="Calibri" w:cs="Calibri"/>
+          <w:b/>
+          <w:bCs/>
+          <w:color w:val="000000"/>
+          <w:shd w:val="clear" w:color="auto" w:fill="FFFFFF"/>
+        </w:rPr>
+        <w:t xml:space="preserve"> Al Data-</w:t>
+      </w:r>
+      <w:proofErr w:type="spellStart"/>
+      <w:r>
+        <w:rPr>
+          <w:rFonts w:ascii="Calibri" w:hAnsi="Calibri" w:cs="Calibri"/>
+          <w:b/>
+          <w:bCs/>
+          <w:color w:val="000000"/>
+          <w:shd w:val="clear" w:color="auto" w:fill="FFFFFF"/>
+        </w:rPr>
+        <w:t>feeling</w:t>
+      </w:r>
+      <w:proofErr w:type="spellEnd"/>
+      <w:r>
+        <w:rPr>
+          <w:rFonts w:ascii="Calibri" w:hAnsi="Calibri" w:cs="Calibri"/>
+          <w:b/>
+          <w:bCs/>
+          <w:color w:val="000000"/>
+          <w:shd w:val="clear" w:color="auto" w:fill="FFFFFF"/>
+        </w:rPr>
+        <w:t xml:space="preserve">: Análisis De Sentimiento En Tiempo Real De Mensajes En </w:t>
+      </w:r>
+      <w:proofErr w:type="gramStart"/>
+      <w:r>
+        <w:rPr>
+          <w:rFonts w:ascii="Calibri" w:hAnsi="Calibri" w:cs="Calibri"/>
+          <w:b/>
+          <w:bCs/>
+          <w:color w:val="000000"/>
+          <w:shd w:val="clear" w:color="auto" w:fill="FFFFFF"/>
+        </w:rPr>
+        <w:t>Español</w:t>
+      </w:r>
+      <w:proofErr w:type="gramEnd"/>
+      <w:r>
+        <w:rPr>
+          <w:rFonts w:ascii="Calibri" w:hAnsi="Calibri" w:cs="Calibri"/>
+          <w:b/>
+          <w:bCs/>
+          <w:color w:val="000000"/>
+          <w:shd w:val="clear" w:color="auto" w:fill="FFFFFF"/>
+        </w:rPr>
+        <w:t xml:space="preserve"> Sobre Divulgación Científica Usando Técnicas De Aprendizaje Automático</w:t>
       </w:r>
     </w:p>
     <w:p>
@@ -3927,7 +4942,25 @@
           <w:color w:val="000000"/>
           <w:shd w:val="clear" w:color="auto" w:fill="FFFFFF"/>
         </w:rPr>
-        <w:t>En esta obra los autores utilizan técnicas de aprendizaje automático para desarrollar un clasificador de sentimiento relacionados con mensajes publicados a tiempo real en Twitter. El nombre del prototipo es OpScience. Para desarrollarlo, descargaron 200.000 tweets para construir el grupo de entrenamiento y etiquetaron 10.000 textos etiquetados, 5.000 positivos y 5.000 negativos, para analizar la polaridad de las opiniones en Twitter y centrando el estudio en la comunicación de la ciencia en español. De esta manera, el equipo refleja el desarrollo de un clasificador en tiempo real que hace uso de técnicas de aprendizaje automático.</w:t>
+        <w:t xml:space="preserve">En esta obra los autores utilizan técnicas de aprendizaje automático para desarrollar un clasificador de sentimiento relacionados con mensajes publicados a tiempo real en Twitter. El nombre del prototipo es </w:t>
+      </w:r>
+      <w:proofErr w:type="spellStart"/>
+      <w:r>
+        <w:rPr>
+          <w:rFonts w:ascii="Calibri" w:hAnsi="Calibri" w:cs="Calibri"/>
+          <w:color w:val="000000"/>
+          <w:shd w:val="clear" w:color="auto" w:fill="FFFFFF"/>
+        </w:rPr>
+        <w:t>OpScience</w:t>
+      </w:r>
+      <w:proofErr w:type="spellEnd"/>
+      <w:r>
+        <w:rPr>
+          <w:rFonts w:ascii="Calibri" w:hAnsi="Calibri" w:cs="Calibri"/>
+          <w:color w:val="000000"/>
+          <w:shd w:val="clear" w:color="auto" w:fill="FFFFFF"/>
+        </w:rPr>
+        <w:t>. Para desarrollarlo, descargaron 200.000 tweets para construir el grupo de entrenamiento y etiquetaron 10.000 textos etiquetados, 5.000 positivos y 5.000 negativos, para analizar la polaridad de las opiniones en Twitter y centrando el estudio en la comunicación de la ciencia en español. De esta manera, el equipo refleja el desarrollo de un clasificador en tiempo real que hace uso de técnicas de aprendizaje automático.</w:t>
       </w:r>
     </w:p>
     <w:p>
@@ -4104,7 +5137,25 @@
           <w:color w:val="000000"/>
           <w:shd w:val="clear" w:color="auto" w:fill="FFFFFF"/>
         </w:rPr>
-        <w:t>Original Naive Bayes</w:t>
+        <w:t xml:space="preserve">Original </w:t>
+      </w:r>
+      <w:proofErr w:type="spellStart"/>
+      <w:r>
+        <w:rPr>
+          <w:rFonts w:ascii="Calibri" w:hAnsi="Calibri" w:cs="Calibri"/>
+          <w:color w:val="000000"/>
+          <w:shd w:val="clear" w:color="auto" w:fill="FFFFFF"/>
+        </w:rPr>
+        <w:t>Naive</w:t>
+      </w:r>
+      <w:proofErr w:type="spellEnd"/>
+      <w:r>
+        <w:rPr>
+          <w:rFonts w:ascii="Calibri" w:hAnsi="Calibri" w:cs="Calibri"/>
+          <w:color w:val="000000"/>
+          <w:shd w:val="clear" w:color="auto" w:fill="FFFFFF"/>
+        </w:rPr>
+        <w:t xml:space="preserve"> Bayes</w:t>
       </w:r>
     </w:p>
     <w:p>
@@ -4122,14 +5173,52 @@
           <w:color w:val="000000"/>
         </w:rPr>
       </w:pPr>
+      <w:proofErr w:type="spellStart"/>
       <w:r>
         <w:rPr>
           <w:rFonts w:ascii="Calibri" w:hAnsi="Calibri" w:cs="Calibri"/>
           <w:color w:val="000000"/>
           <w:shd w:val="clear" w:color="auto" w:fill="FFFFFF"/>
         </w:rPr>
-        <w:t>Naive Bayes for multimodal models</w:t>
-      </w:r>
+        <w:t>Naive</w:t>
+      </w:r>
+      <w:proofErr w:type="spellEnd"/>
+      <w:r>
+        <w:rPr>
+          <w:rFonts w:ascii="Calibri" w:hAnsi="Calibri" w:cs="Calibri"/>
+          <w:color w:val="000000"/>
+          <w:shd w:val="clear" w:color="auto" w:fill="FFFFFF"/>
+        </w:rPr>
+        <w:t xml:space="preserve"> Bayes </w:t>
+      </w:r>
+      <w:proofErr w:type="spellStart"/>
+      <w:r>
+        <w:rPr>
+          <w:rFonts w:ascii="Calibri" w:hAnsi="Calibri" w:cs="Calibri"/>
+          <w:color w:val="000000"/>
+          <w:shd w:val="clear" w:color="auto" w:fill="FFFFFF"/>
+        </w:rPr>
+        <w:t>for</w:t>
+      </w:r>
+      <w:proofErr w:type="spellEnd"/>
+      <w:r>
+        <w:rPr>
+          <w:rFonts w:ascii="Calibri" w:hAnsi="Calibri" w:cs="Calibri"/>
+          <w:color w:val="000000"/>
+          <w:shd w:val="clear" w:color="auto" w:fill="FFFFFF"/>
+        </w:rPr>
+        <w:t xml:space="preserve"> multimodal </w:t>
+      </w:r>
+      <w:proofErr w:type="spellStart"/>
+      <w:r>
+        <w:rPr>
+          <w:rFonts w:ascii="Calibri" w:hAnsi="Calibri" w:cs="Calibri"/>
+          <w:color w:val="000000"/>
+          <w:shd w:val="clear" w:color="auto" w:fill="FFFFFF"/>
+        </w:rPr>
+        <w:t>models</w:t>
+      </w:r>
+      <w:proofErr w:type="spellEnd"/>
     </w:p>
     <w:p>
       <w:pPr>
@@ -4172,14 +5261,34 @@
           <w:color w:val="000000"/>
         </w:rPr>
       </w:pPr>
+      <w:proofErr w:type="spellStart"/>
       <w:r>
         <w:rPr>
           <w:rFonts w:ascii="Calibri" w:hAnsi="Calibri" w:cs="Calibri"/>
           <w:color w:val="000000"/>
           <w:shd w:val="clear" w:color="auto" w:fill="FFFFFF"/>
         </w:rPr>
-        <w:t>Logistic Regression</w:t>
-      </w:r>
+        <w:t>Logistic</w:t>
+      </w:r>
+      <w:proofErr w:type="spellEnd"/>
+      <w:r>
+        <w:rPr>
+          <w:rFonts w:ascii="Calibri" w:hAnsi="Calibri" w:cs="Calibri"/>
+          <w:color w:val="000000"/>
+          <w:shd w:val="clear" w:color="auto" w:fill="FFFFFF"/>
+        </w:rPr>
+        <w:t xml:space="preserve"> </w:t>
+      </w:r>
+      <w:proofErr w:type="spellStart"/>
+      <w:r>
+        <w:rPr>
+          <w:rFonts w:ascii="Calibri" w:hAnsi="Calibri" w:cs="Calibri"/>
+          <w:color w:val="000000"/>
+          <w:shd w:val="clear" w:color="auto" w:fill="FFFFFF"/>
+        </w:rPr>
+        <w:t>Regression</w:t>
+      </w:r>
+      <w:proofErr w:type="spellEnd"/>
     </w:p>
     <w:p>
       <w:pPr>
@@ -4270,7 +5379,7 @@
         <w:ind w:firstLine="0"/>
         <w:jc w:val="both"/>
       </w:pPr>
-      <w:hyperlink r:id="rId18" w:history="1">
+      <w:hyperlink r:id="rId17" w:history="1">
         <w:r>
           <w:rPr>
             <w:rStyle w:val="Hipervnculo"/>
@@ -4311,7 +5420,29 @@
           <w:color w:val="000000"/>
           <w:shd w:val="clear" w:color="auto" w:fill="FFFFFF"/>
         </w:rPr>
-        <w:t>Machine Learning aplicado al Trading</w:t>
+        <w:t xml:space="preserve">Machine </w:t>
+      </w:r>
+      <w:proofErr w:type="spellStart"/>
+      <w:r>
+        <w:rPr>
+          <w:rFonts w:ascii="Calibri" w:hAnsi="Calibri" w:cs="Calibri"/>
+          <w:b/>
+          <w:bCs/>
+          <w:color w:val="000000"/>
+          <w:shd w:val="clear" w:color="auto" w:fill="FFFFFF"/>
+        </w:rPr>
+        <w:t>Learning</w:t>
+      </w:r>
+      <w:proofErr w:type="spellEnd"/>
+      <w:r>
+        <w:rPr>
+          <w:rFonts w:ascii="Calibri" w:hAnsi="Calibri" w:cs="Calibri"/>
+          <w:b/>
+          <w:bCs/>
+          <w:color w:val="000000"/>
+          <w:shd w:val="clear" w:color="auto" w:fill="FFFFFF"/>
+        </w:rPr>
+        <w:t xml:space="preserve"> aplicado al Trading</w:t>
       </w:r>
     </w:p>
     <w:p>
@@ -4363,16 +5494,9 @@
           <w:color w:val="000000"/>
           <w:shd w:val="clear" w:color="auto" w:fill="FFFFFF"/>
         </w:rPr>
-        <w:t>Machine Learning</w:t>
-      </w:r>
-      <w:r>
-        <w:rPr>
-          <w:rFonts w:ascii="Calibri" w:hAnsi="Calibri" w:cs="Calibri"/>
-          <w:color w:val="000000"/>
-          <w:shd w:val="clear" w:color="auto" w:fill="FFFFFF"/>
-        </w:rPr>
-        <w:t xml:space="preserve"> para anticiparse a los movimientos de la bolsa y trabajar en la línea del </w:t>
-      </w:r>
+        <w:t xml:space="preserve">Machine </w:t>
+      </w:r>
+      <w:proofErr w:type="spellStart"/>
       <w:r>
         <w:rPr>
           <w:rFonts w:ascii="Calibri" w:hAnsi="Calibri" w:cs="Calibri"/>
@@ -4380,15 +5504,93 @@
           <w:color w:val="000000"/>
           <w:shd w:val="clear" w:color="auto" w:fill="FFFFFF"/>
         </w:rPr>
-        <w:t>high frequency learning</w:t>
-      </w:r>
+        <w:t>Learning</w:t>
+      </w:r>
+      <w:proofErr w:type="spellEnd"/>
       <w:r>
         <w:rPr>
           <w:rFonts w:ascii="Calibri" w:hAnsi="Calibri" w:cs="Calibri"/>
           <w:color w:val="000000"/>
           <w:shd w:val="clear" w:color="auto" w:fill="FFFFFF"/>
         </w:rPr>
-        <w:t>, donde las órdenes  de compras y ventas tienen un gran volumen, contando con miles de operaciones en fracciones de segundo. Estas órdenes buscan pequeños márgenes de beneficios en cada operación. Esta metodología no se basa en predecir el valor futuro de los activos financieros, sino que aprovecha las pequeñas ineficiencias del mercado.</w:t>
+        <w:t xml:space="preserve"> para anticiparse a los movimientos de la bolsa y trabajar en la línea del </w:t>
+      </w:r>
+      <w:proofErr w:type="spellStart"/>
+      <w:r>
+        <w:rPr>
+          <w:rFonts w:ascii="Calibri" w:hAnsi="Calibri" w:cs="Calibri"/>
+          <w:i/>
+          <w:color w:val="000000"/>
+          <w:shd w:val="clear" w:color="auto" w:fill="FFFFFF"/>
+        </w:rPr>
+        <w:t>high</w:t>
+      </w:r>
+      <w:proofErr w:type="spellEnd"/>
+      <w:r>
+        <w:rPr>
+          <w:rFonts w:ascii="Calibri" w:hAnsi="Calibri" w:cs="Calibri"/>
+          <w:i/>
+          <w:color w:val="000000"/>
+          <w:shd w:val="clear" w:color="auto" w:fill="FFFFFF"/>
+        </w:rPr>
+        <w:t xml:space="preserve"> </w:t>
+      </w:r>
+      <w:proofErr w:type="spellStart"/>
+      <w:r>
+        <w:rPr>
+          <w:rFonts w:ascii="Calibri" w:hAnsi="Calibri" w:cs="Calibri"/>
+          <w:i/>
+          <w:color w:val="000000"/>
+          <w:shd w:val="clear" w:color="auto" w:fill="FFFFFF"/>
+        </w:rPr>
+        <w:t>frequency</w:t>
+      </w:r>
+      <w:proofErr w:type="spellEnd"/>
+      <w:r>
+        <w:rPr>
+          <w:rFonts w:ascii="Calibri" w:hAnsi="Calibri" w:cs="Calibri"/>
+          <w:i/>
+          <w:color w:val="000000"/>
+          <w:shd w:val="clear" w:color="auto" w:fill="FFFFFF"/>
+        </w:rPr>
+        <w:t xml:space="preserve"> </w:t>
+      </w:r>
+      <w:proofErr w:type="spellStart"/>
+      <w:r>
+        <w:rPr>
+          <w:rFonts w:ascii="Calibri" w:hAnsi="Calibri" w:cs="Calibri"/>
+          <w:i/>
+          <w:color w:val="000000"/>
+          <w:shd w:val="clear" w:color="auto" w:fill="FFFFFF"/>
+        </w:rPr>
+        <w:t>learning</w:t>
+      </w:r>
+      <w:proofErr w:type="spellEnd"/>
+      <w:r>
+        <w:rPr>
+          <w:rFonts w:ascii="Calibri" w:hAnsi="Calibri" w:cs="Calibri"/>
+          <w:color w:val="000000"/>
+          <w:shd w:val="clear" w:color="auto" w:fill="FFFFFF"/>
+        </w:rPr>
+        <w:t xml:space="preserve">, donde las </w:t>
+      </w:r>
+      <w:proofErr w:type="gramStart"/>
+      <w:r>
+        <w:rPr>
+          <w:rFonts w:ascii="Calibri" w:hAnsi="Calibri" w:cs="Calibri"/>
+          <w:color w:val="000000"/>
+          <w:shd w:val="clear" w:color="auto" w:fill="FFFFFF"/>
+        </w:rPr>
+        <w:t>órdenes  de</w:t>
+      </w:r>
+      <w:proofErr w:type="gramEnd"/>
+      <w:r>
+        <w:rPr>
+          <w:rFonts w:ascii="Calibri" w:hAnsi="Calibri" w:cs="Calibri"/>
+          <w:color w:val="000000"/>
+          <w:shd w:val="clear" w:color="auto" w:fill="FFFFFF"/>
+        </w:rPr>
+        <w:t xml:space="preserve"> compras y ventas tienen un gran volumen, contando con miles de operaciones en fracciones de segundo. Estas órdenes buscan pequeños márgenes de beneficios en cada operación. Esta metodología no se basa en predecir el valor futuro de los activos financieros, sino que aprovecha las pequeñas ineficiencias del mercado.</w:t>
       </w:r>
     </w:p>
     <w:p>
@@ -4445,7 +5647,25 @@
           <w:shd w:val="clear" w:color="auto" w:fill="FFFFFF"/>
         </w:rPr>
         <w:lastRenderedPageBreak/>
-        <w:t>Árbol de decisión o SVM (Support Vector Mach), ​​para elegir los activos financieros que puedan dar mayor beneficio deducido a partir de sus características.</w:t>
+        <w:t>Árbol de decisión o SVM (</w:t>
+      </w:r>
+      <w:proofErr w:type="spellStart"/>
+      <w:r>
+        <w:rPr>
+          <w:rFonts w:ascii="Calibri" w:hAnsi="Calibri" w:cs="Calibri"/>
+          <w:color w:val="000000"/>
+          <w:shd w:val="clear" w:color="auto" w:fill="FFFFFF"/>
+        </w:rPr>
+        <w:t>Support</w:t>
+      </w:r>
+      <w:proofErr w:type="spellEnd"/>
+      <w:r>
+        <w:rPr>
+          <w:rFonts w:ascii="Calibri" w:hAnsi="Calibri" w:cs="Calibri"/>
+          <w:color w:val="000000"/>
+          <w:shd w:val="clear" w:color="auto" w:fill="FFFFFF"/>
+        </w:rPr>
+        <w:t xml:space="preserve"> Vector Mach), ​​para elegir los activos financieros que puedan dar mayor beneficio deducido a partir de sus características.</w:t>
       </w:r>
     </w:p>
     <w:p>
@@ -4469,8 +5689,18 @@
           <w:color w:val="000000"/>
           <w:shd w:val="clear" w:color="auto" w:fill="FFFFFF"/>
         </w:rPr>
-        <w:t>Modelo de decisión de Markov</w:t>
-      </w:r>
+        <w:t xml:space="preserve">Modelo de decisión de </w:t>
+      </w:r>
+      <w:proofErr w:type="spellStart"/>
+      <w:r>
+        <w:rPr>
+          <w:rFonts w:ascii="Calibri" w:hAnsi="Calibri" w:cs="Calibri"/>
+          <w:color w:val="000000"/>
+          <w:shd w:val="clear" w:color="auto" w:fill="FFFFFF"/>
+        </w:rPr>
+        <w:t>Markov</w:t>
+      </w:r>
+      <w:proofErr w:type="spellEnd"/>
     </w:p>
     <w:p>
       <w:pPr>
@@ -4568,7 +5798,7 @@
           <w:lang w:val="en-US"/>
         </w:rPr>
       </w:pPr>
-      <w:hyperlink r:id="rId19" w:history="1">
+      <w:hyperlink r:id="rId18" w:history="1">
         <w:r>
           <w:rPr>
             <w:rStyle w:val="Hipervnculo"/>
@@ -4627,7 +5857,8 @@
           <w:b/>
         </w:rPr>
       </w:pPr>
-      <w:bookmarkStart w:id="8" w:name="_Toc83494139"/>
+      <w:bookmarkStart w:id="8" w:name="_Toc83576354"/>
+      <w:bookmarkStart w:id="9" w:name="_Ref83577299"/>
       <w:r>
         <w:rPr>
           <w:b/>
@@ -4636,16 +5867,17 @@
         <w:t>OBJETIVOS</w:t>
       </w:r>
       <w:bookmarkEnd w:id="8"/>
+      <w:bookmarkEnd w:id="9"/>
     </w:p>
     <w:p>
       <w:pPr>
         <w:pStyle w:val="Ttulo2"/>
       </w:pPr>
-      <w:bookmarkStart w:id="9" w:name="_Toc83494140"/>
+      <w:bookmarkStart w:id="10" w:name="_Toc83576355"/>
       <w:r>
         <w:t>Objetivo general</w:t>
       </w:r>
-      <w:bookmarkEnd w:id="9"/>
+      <w:bookmarkEnd w:id="10"/>
     </w:p>
     <w:p>
       <w:pPr>
@@ -4676,7 +5908,23 @@
         <w:t>apoyándose en las</w:t>
       </w:r>
       <w:r>
-        <w:t xml:space="preserve"> publicaciones en el sub-foro WallStreetBets de Reddit.</w:t>
+        <w:t xml:space="preserve"> publicaciones en el </w:t>
+      </w:r>
+      <w:proofErr w:type="spellStart"/>
+      <w:r>
+        <w:t>sub-foro</w:t>
+      </w:r>
+      <w:proofErr w:type="spellEnd"/>
+      <w:r>
+        <w:t xml:space="preserve"> </w:t>
+      </w:r>
+      <w:proofErr w:type="spellStart"/>
+      <w:r>
+        <w:t>WallStreetBets</w:t>
+      </w:r>
+      <w:proofErr w:type="spellEnd"/>
+      <w:r>
+        <w:t xml:space="preserve"> de Reddit.</w:t>
       </w:r>
       <w:r>
         <w:t xml:space="preserve"> Con el objetivo de conseguir una ventaja competitiva frente a otros inversores que realicen un análisis de las acciones de forma más tradicional.</w:t>
@@ -4687,11 +5935,11 @@
       <w:pPr>
         <w:pStyle w:val="Ttulo2"/>
       </w:pPr>
-      <w:bookmarkStart w:id="10" w:name="_Toc83494141"/>
+      <w:bookmarkStart w:id="11" w:name="_Toc83576356"/>
       <w:r>
         <w:t>Objetivos específicos</w:t>
       </w:r>
-      <w:bookmarkEnd w:id="10"/>
+      <w:bookmarkEnd w:id="11"/>
     </w:p>
     <w:p>
       <w:pPr>
@@ -4771,14 +6019,14 @@
           <w:b/>
         </w:rPr>
       </w:pPr>
-      <w:bookmarkStart w:id="11" w:name="_Toc83494142"/>
+      <w:bookmarkStart w:id="12" w:name="_Toc83576357"/>
       <w:r>
         <w:rPr>
           <w:b/>
         </w:rPr>
         <w:t>SOLUCIÓN PLANTEADA</w:t>
       </w:r>
-      <w:bookmarkEnd w:id="11"/>
+      <w:bookmarkEnd w:id="12"/>
     </w:p>
     <w:p>
       <w:pPr>
@@ -4806,25 +6054,41 @@
           <w:szCs w:val="24"/>
         </w:rPr>
       </w:pPr>
-      <w:bookmarkStart w:id="12" w:name="_tyjcwt" w:colFirst="0" w:colLast="0"/>
-      <w:bookmarkEnd w:id="12"/>
+      <w:bookmarkStart w:id="13" w:name="_tyjcwt" w:colFirst="0" w:colLast="0"/>
+      <w:bookmarkEnd w:id="13"/>
       <w:r>
         <w:rPr>
           <w:color w:val="7F7F7F"/>
           <w:szCs w:val="24"/>
         </w:rPr>
-        <w:t>La metodología que debe utilizar el estudiante de master debe estar validada por la comunidad científica y el estudiante debe justificarlo.</w:t>
+        <w:t xml:space="preserve">La metodología que debe utilizar el estudiante de </w:t>
+      </w:r>
+      <w:proofErr w:type="gramStart"/>
+      <w:r>
+        <w:rPr>
+          <w:color w:val="7F7F7F"/>
+          <w:szCs w:val="24"/>
+        </w:rPr>
+        <w:t>master</w:t>
+      </w:r>
+      <w:proofErr w:type="gramEnd"/>
+      <w:r>
+        <w:rPr>
+          <w:color w:val="7F7F7F"/>
+          <w:szCs w:val="24"/>
+        </w:rPr>
+        <w:t xml:space="preserve"> debe estar validada por la comunidad científica y el estudiante debe justificarlo.</w:t>
       </w:r>
     </w:p>
     <w:p>
       <w:pPr>
         <w:pStyle w:val="Ttulo2"/>
       </w:pPr>
-      <w:bookmarkStart w:id="13" w:name="_Toc83494143"/>
+      <w:bookmarkStart w:id="14" w:name="_Toc83576358"/>
       <w:r>
         <w:t>Metodología</w:t>
       </w:r>
-      <w:bookmarkEnd w:id="13"/>
+      <w:bookmarkEnd w:id="14"/>
     </w:p>
     <w:p>
       <w:r>
@@ -4860,7 +6124,39 @@
         <w:t>La metodología que se ha seguido a lo largo del proyecto</w:t>
       </w:r>
       <w:r>
-        <w:t xml:space="preserve"> ha sido CRISP-DM (Cross Industry Standard Process for Data Mining)</w:t>
+        <w:t xml:space="preserve"> ha sido CRISP-DM (Cross </w:t>
+      </w:r>
+      <w:proofErr w:type="spellStart"/>
+      <w:r>
+        <w:t>Industry</w:t>
+      </w:r>
+      <w:proofErr w:type="spellEnd"/>
+      <w:r>
+        <w:t xml:space="preserve"> Standard </w:t>
+      </w:r>
+      <w:proofErr w:type="spellStart"/>
+      <w:r>
+        <w:t>Process</w:t>
+      </w:r>
+      <w:proofErr w:type="spellEnd"/>
+      <w:r>
+        <w:t xml:space="preserve"> </w:t>
+      </w:r>
+      <w:proofErr w:type="spellStart"/>
+      <w:r>
+        <w:t>for</w:t>
+      </w:r>
+      <w:proofErr w:type="spellEnd"/>
+      <w:r>
+        <w:t xml:space="preserve"> Data </w:t>
+      </w:r>
+      <w:proofErr w:type="spellStart"/>
+      <w:r>
+        <w:t>Mining</w:t>
+      </w:r>
+      <w:proofErr w:type="spellEnd"/>
+      <w:r>
+        <w:t>)</w:t>
       </w:r>
       <w:r>
         <w:t xml:space="preserve">, que proporciona una descripción normalizada del ciclo de vida de un proyecto estándar de análisis de </w:t>
@@ -4900,6 +6196,7 @@
           <w:id w:val="-144813857"/>
           <w:citation/>
         </w:sdtPr>
+        <w:sdtEndPr/>
         <w:sdtContent>
           <w:r>
             <w:fldChar w:fldCharType="begin"/>
@@ -4939,10 +6236,7 @@
         <w:fldChar w:fldCharType="begin"/>
       </w:r>
       <w:r>
-        <w:instrText xml:space="preserve"> REF _Ref83492624 \h </w:instrText>
-      </w:r>
-      <w:r>
-        <w:instrText xml:space="preserve"> \* MERGEFORMAT </w:instrText>
+        <w:instrText xml:space="preserve"> REF _Ref83492624 \h  \* MERGEFORMAT </w:instrText>
       </w:r>
       <w:r>
         <w:fldChar w:fldCharType="separate"/>
@@ -4997,7 +6291,7 @@
                     </pic:cNvPicPr>
                   </pic:nvPicPr>
                   <pic:blipFill>
-                    <a:blip r:embed="rId20">
+                    <a:blip r:embed="rId19">
                       <a:extLst>
                         <a:ext uri="{28A0092B-C50C-407E-A947-70E740481C1C}">
                           <a14:useLocalDpi xmlns:a14="http://schemas.microsoft.com/office/drawing/2010/main" val="0"/>
@@ -5034,30 +6328,20 @@
         <w:pStyle w:val="Descripcin"/>
         <w:jc w:val="center"/>
       </w:pPr>
-      <w:bookmarkStart w:id="14" w:name="_Toc83492562"/>
-      <w:bookmarkStart w:id="15" w:name="_Ref83492624"/>
-      <w:bookmarkStart w:id="16" w:name="_Ref83493509"/>
+      <w:bookmarkStart w:id="15" w:name="_Toc83492562"/>
+      <w:bookmarkStart w:id="16" w:name="_Ref83492624"/>
+      <w:bookmarkStart w:id="17" w:name="_Ref83493509"/>
       <w:r>
         <w:t xml:space="preserve">Ilustración </w:t>
       </w:r>
-      <w:r>
-        <w:fldChar w:fldCharType="begin"/>
-      </w:r>
-      <w:r>
-        <w:instrText xml:space="preserve"> SEQ Ilustración \* ARABIC </w:instrText>
-      </w:r>
-      <w:r>
-        <w:fldChar w:fldCharType="separate"/>
-      </w:r>
-      <w:r>
-        <w:rPr>
-          <w:noProof/>
-        </w:rPr>
-        <w:t>2</w:t>
-      </w:r>
-      <w:r>
-        <w:fldChar w:fldCharType="end"/>
-      </w:r>
+      <w:fldSimple w:instr=" SEQ Ilustración \* ARABIC ">
+        <w:r>
+          <w:rPr>
+            <w:noProof/>
+          </w:rPr>
+          <w:t>2</w:t>
+        </w:r>
+      </w:fldSimple>
       <w:r>
         <w:t>. Etapas CRISP-DM, por Daniel Álvarez Gil (</w:t>
       </w:r>
@@ -5067,9 +6351,9 @@
       <w:r>
         <w:t>)</w:t>
       </w:r>
-      <w:bookmarkEnd w:id="14"/>
       <w:bookmarkEnd w:id="15"/>
       <w:bookmarkEnd w:id="16"/>
+      <w:bookmarkEnd w:id="17"/>
     </w:p>
     <w:p/>
     <w:p>
@@ -5132,22 +6416,28 @@
           <w:b/>
           <w:bCs/>
         </w:rPr>
-        <w:t>2</w:t>
-      </w:r>
-      <w:r>
+        <w:t>2. Comprensión de los datos</w:t>
+      </w:r>
+    </w:p>
+    <w:p>
+      <w:pPr>
+        <w:jc w:val="both"/>
         <w:rPr>
           <w:b/>
           <w:bCs/>
         </w:rPr>
-        <w:t xml:space="preserve">. Comprensión </w:t>
-      </w:r>
-      <w:r>
+      </w:pPr>
+      <w:r>
+        <w:t>La fase de entendimiento de datos comienza con la colección de datos inicial y continúa con las actividades que permiten familiarizarse con los datos, identificar los problemas de calidad, descubrir conocimiento preliminar sobre los datos, y/o descubrir subconjuntos interesantes para formar hipótesis en cuanto a la información oculta.</w:t>
+      </w:r>
+    </w:p>
+    <w:p>
+      <w:pPr>
         <w:rPr>
           <w:b/>
           <w:bCs/>
         </w:rPr>
-        <w:t>de los datos</w:t>
-      </w:r>
+      </w:pPr>
     </w:p>
     <w:p>
       <w:pPr>
@@ -5157,59 +6447,26 @@
         </w:rPr>
       </w:pPr>
       <w:r>
-        <w:t>La fase de entendimiento de datos comienza con la colección de datos inicial y continúa con las actividades que permiten familiarizarse con los datos, identificar los problemas de calidad, descubrir conocimiento preliminar sobre los datos, y/o descubrir subconjuntos interesantes para formar hipótesis en cuanto a la información oculta.</w:t>
-      </w:r>
-    </w:p>
-    <w:p>
-      <w:pPr>
         <w:rPr>
           <w:b/>
           <w:bCs/>
         </w:rPr>
-      </w:pPr>
-    </w:p>
-    <w:p>
-      <w:pPr>
+        <w:t xml:space="preserve">Etapa </w:t>
+      </w:r>
+      <w:r>
         <w:rPr>
           <w:b/>
           <w:bCs/>
         </w:rPr>
-      </w:pPr>
-      <w:r>
-        <w:rPr>
-          <w:b/>
-          <w:bCs/>
-        </w:rPr>
-        <w:t xml:space="preserve">Etapa </w:t>
-      </w:r>
-      <w:r>
-        <w:rPr>
-          <w:b/>
-          <w:bCs/>
-        </w:rPr>
-        <w:t>3</w:t>
-      </w:r>
-      <w:r>
-        <w:rPr>
-          <w:b/>
-          <w:bCs/>
-        </w:rPr>
-        <w:t xml:space="preserve">. </w:t>
-      </w:r>
-      <w:r>
-        <w:rPr>
-          <w:b/>
-          <w:bCs/>
-        </w:rPr>
-        <w:t>Preparación de los datos</w:t>
-      </w:r>
-    </w:p>
-    <w:p>
-      <w:r>
-        <w:t>La fase de preparación de datos cubre todas las actividades necesarias para construir el conjunto final de datos</w:t>
-      </w:r>
-      <w:r>
-        <w:t xml:space="preserve">, es decir, los datos </w:t>
+        <w:t>3. Preparación de los datos</w:t>
+      </w:r>
+    </w:p>
+    <w:p>
+      <w:pPr>
+        <w:jc w:val="both"/>
+      </w:pPr>
+      <w:r>
+        <w:t xml:space="preserve">La fase de preparación de datos cubre todas las actividades necesarias para construir el conjunto final de datos, es decir, los datos </w:t>
       </w:r>
       <w:r>
         <w:t xml:space="preserve">que se utilizarán en las herramientas de modelado. Las tareas que se </w:t>
@@ -5228,6 +6485,7 @@
           <w:ilvl w:val="0"/>
           <w:numId w:val="9"/>
         </w:numPr>
+        <w:jc w:val="both"/>
       </w:pPr>
       <w:r>
         <w:t>Selección de tablas, registros y atributos.</w:t>
@@ -5240,6 +6498,7 @@
           <w:ilvl w:val="0"/>
           <w:numId w:val="9"/>
         </w:numPr>
+        <w:jc w:val="both"/>
       </w:pPr>
       <w:r>
         <w:t xml:space="preserve">Transformación y limpieza de </w:t>
@@ -5275,220 +6534,1113 @@
           <w:b/>
           <w:bCs/>
         </w:rPr>
+        <w:t>4. Modelado</w:t>
+      </w:r>
+    </w:p>
+    <w:p>
+      <w:pPr>
+        <w:jc w:val="both"/>
+        <w:rPr>
+          <w:b/>
+          <w:bCs/>
+        </w:rPr>
+      </w:pPr>
+      <w:r>
+        <w:t xml:space="preserve">En esta fase, se seleccionan y aplican las técnicas de modelado que sean pertinentes al problema (cuantas más mejor), y se calibran sus parámetros a valores óptimos. Como </w:t>
+      </w:r>
+      <w:r>
+        <w:t xml:space="preserve">algunas técnicas de modelado tienen requerimientos específicos en los </w:t>
+      </w:r>
+      <w:r>
+        <w:lastRenderedPageBreak/>
+        <w:t xml:space="preserve">datos </w:t>
+      </w:r>
+      <w:r>
+        <w:t xml:space="preserve">es común, en esta fase, tener que </w:t>
+      </w:r>
+      <w:r>
+        <w:t xml:space="preserve">volver a la fase tres de preparación de los datos. </w:t>
+      </w:r>
+      <w:r>
+        <w:t>Esta posible situación</w:t>
+      </w:r>
+      <w:r>
+        <w:t xml:space="preserve"> </w:t>
+      </w:r>
+      <w:r>
+        <w:t>queda patente</w:t>
+      </w:r>
+      <w:r>
+        <w:t xml:space="preserve"> en la </w:t>
+      </w:r>
+      <w:r>
+        <w:t>Ilustración 2</w:t>
+      </w:r>
+      <w:r>
+        <w:t>.</w:t>
+      </w:r>
+    </w:p>
+    <w:p>
+      <w:pPr>
+        <w:ind w:firstLine="0"/>
+        <w:rPr>
+          <w:b/>
+          <w:bCs/>
+        </w:rPr>
+      </w:pPr>
+    </w:p>
+    <w:p>
+      <w:pPr>
+        <w:rPr>
+          <w:b/>
+          <w:bCs/>
+        </w:rPr>
+      </w:pPr>
+      <w:r>
+        <w:rPr>
+          <w:b/>
+          <w:bCs/>
+        </w:rPr>
+        <w:t xml:space="preserve">Etapa </w:t>
+      </w:r>
+      <w:r>
+        <w:rPr>
+          <w:b/>
+          <w:bCs/>
+        </w:rPr>
+        <w:t>5. Evaluación</w:t>
+      </w:r>
+    </w:p>
+    <w:p>
+      <w:pPr>
+        <w:jc w:val="both"/>
+        <w:rPr>
+          <w:b/>
+          <w:bCs/>
+        </w:rPr>
+      </w:pPr>
+      <w:r>
+        <w:t>En esta etapa en el proyecto, se han construido uno o varios modelos que parecen alcanzar calidad suficiente desde la una perspectiva de análisis de datos.</w:t>
+      </w:r>
+    </w:p>
+    <w:p>
+      <w:pPr>
+        <w:rPr>
+          <w:b/>
+          <w:bCs/>
+        </w:rPr>
+      </w:pPr>
+    </w:p>
+    <w:p>
+      <w:pPr>
+        <w:rPr>
+          <w:b/>
+          <w:bCs/>
+        </w:rPr>
+      </w:pPr>
+      <w:r>
+        <w:rPr>
+          <w:b/>
+          <w:bCs/>
+        </w:rPr>
+        <w:t xml:space="preserve">Etapa </w:t>
+      </w:r>
+      <w:r>
+        <w:rPr>
+          <w:b/>
+          <w:bCs/>
+        </w:rPr>
+        <w:t>6. Despliegue</w:t>
+      </w:r>
+    </w:p>
+    <w:p>
+      <w:pPr>
+        <w:jc w:val="both"/>
+        <w:rPr>
+          <w:b/>
+          <w:bCs/>
+        </w:rPr>
+      </w:pPr>
+      <w:r>
+        <w:t xml:space="preserve">Esta etapa </w:t>
+      </w:r>
+      <w:r>
+        <w:t xml:space="preserve">depende </w:t>
+      </w:r>
+      <w:r>
+        <w:t xml:space="preserve">directamente de los requisitos del proyecto y puede ser tan simple como la generación de un informe o tan compleja como la realización periódica de </w:t>
+      </w:r>
+      <w:r>
+        <w:t xml:space="preserve">un proceso de análisis de datos. </w:t>
+      </w:r>
+      <w:r>
+        <w:t>De cualquier modo,</w:t>
+      </w:r>
+      <w:r>
+        <w:t xml:space="preserve"> el objetivo es </w:t>
+      </w:r>
+      <w:r>
+        <w:t>organizar el conocimiento obtenido y presentarlo a los usuarios.</w:t>
+      </w:r>
+    </w:p>
+    <w:p>
+      <w:pPr>
+        <w:ind w:firstLine="0"/>
+        <w:rPr>
+          <w:b/>
+          <w:bCs/>
+        </w:rPr>
+      </w:pPr>
+    </w:p>
+    <w:p>
+      <w:pPr>
+        <w:pStyle w:val="Ttulo2"/>
+      </w:pPr>
+      <w:bookmarkStart w:id="18" w:name="_Toc83576359"/>
+      <w:r>
+        <w:t>Desarrollo de cada etapa</w:t>
+      </w:r>
+      <w:bookmarkEnd w:id="18"/>
+    </w:p>
+    <w:p>
+      <w:pPr>
+        <w:jc w:val="both"/>
+      </w:pPr>
+      <w:r>
+        <w:t xml:space="preserve">A </w:t>
+      </w:r>
+      <w:r>
+        <w:t>continuación,</w:t>
+      </w:r>
+      <w:r>
+        <w:t xml:space="preserve"> se </w:t>
+      </w:r>
+      <w:r>
+        <w:t>detalla</w:t>
+      </w:r>
+      <w:r>
+        <w:t>n las actividades que se han desarrollado en cada una de las fases del proyecto, anteriormente definidas.</w:t>
+      </w:r>
+      <w:r>
+        <w:t xml:space="preserve"> El desarrollo del código se ha realizado en Python, utilizando librerías </w:t>
+      </w:r>
+      <w:r>
+        <w:t>para</w:t>
+      </w:r>
+      <w:r>
+        <w:t xml:space="preserve"> acceder a funcionalidades que no se encuentran en Python </w:t>
+      </w:r>
+      <w:r>
+        <w:t>de serie y que agilizan mucho el desarrollo de código</w:t>
+      </w:r>
+      <w:r>
+        <w:t xml:space="preserve">. El entorno de desarrollo seleccionado ha </w:t>
+      </w:r>
+      <w:r>
+        <w:t xml:space="preserve">sido </w:t>
+      </w:r>
+      <w:proofErr w:type="spellStart"/>
+      <w:r>
+        <w:rPr>
+          <w:i/>
+          <w:iCs/>
+        </w:rPr>
+        <w:t>Jupyter</w:t>
+      </w:r>
+      <w:proofErr w:type="spellEnd"/>
+      <w:r>
+        <w:rPr>
+          <w:i/>
+          <w:iCs/>
+        </w:rPr>
+        <w:t xml:space="preserve"> </w:t>
+      </w:r>
+      <w:r>
+        <w:rPr>
+          <w:i/>
+          <w:iCs/>
+        </w:rPr>
+        <w:t>Notebook</w:t>
+      </w:r>
+      <w:r>
+        <w:t xml:space="preserve">. Este entorno nos permite crear documentos que contienen </w:t>
+      </w:r>
+      <w:r>
+        <w:t xml:space="preserve">celdas de código, </w:t>
+      </w:r>
+      <w:r>
+        <w:t>visualizaciones y</w:t>
+      </w:r>
+      <w:r>
+        <w:t xml:space="preserve"> texto para explicar </w:t>
+      </w:r>
+      <w:r>
+        <w:t>funcionalidades del código.</w:t>
+      </w:r>
+    </w:p>
+    <w:p>
+      <w:pPr>
+        <w:jc w:val="both"/>
+      </w:pPr>
+      <w:r>
+        <w:t xml:space="preserve">Como el proyecto se </w:t>
+      </w:r>
+      <w:r>
+        <w:t>ha</w:t>
+      </w:r>
+      <w:r>
+        <w:t xml:space="preserve"> realizado de una forma descentralizada y co</w:t>
+      </w:r>
+      <w:r>
+        <w:t>laborativa se ha utilizado Git para el mantenimiento de versiones</w:t>
+      </w:r>
+      <w:r>
+        <w:t>.</w:t>
+      </w:r>
+      <w:r>
+        <w:t xml:space="preserve"> Todo el código y archivos, a los que se hace referencia a continuación, se encuentran en el repositorio </w:t>
+      </w:r>
+      <w:hyperlink r:id="rId20" w:history="1">
+        <w:r>
+          <w:rPr>
+            <w:rStyle w:val="Hipervnculo"/>
+          </w:rPr>
+          <w:t>https://github.com/david-dlta/recursosTFM</w:t>
+        </w:r>
+      </w:hyperlink>
+      <w:r>
+        <w:t>.</w:t>
+      </w:r>
+    </w:p>
+    <w:p>
+      <w:pPr>
+        <w:jc w:val="both"/>
+      </w:pPr>
+      <w:r>
+        <w:t xml:space="preserve">Para facilitar </w:t>
+      </w:r>
+      <w:r>
+        <w:t xml:space="preserve">el trabajo colaborativo y </w:t>
+      </w:r>
+      <w:r>
+        <w:t>la reproducibilidad del proyecto en cualquier máquina</w:t>
+      </w:r>
+      <w:r>
+        <w:t>,</w:t>
+      </w:r>
+      <w:r>
+        <w:t xml:space="preserve"> en el repositorio remoto</w:t>
+      </w:r>
+      <w:r>
+        <w:t>,</w:t>
+      </w:r>
+      <w:r>
+        <w:t xml:space="preserve"> se puede encontrar el archivo </w:t>
+      </w:r>
+      <w:proofErr w:type="spellStart"/>
+      <w:r>
+        <w:rPr>
+          <w:i/>
+          <w:iCs/>
+        </w:rPr>
+        <w:t>enviromentTFM.yml</w:t>
+      </w:r>
+      <w:proofErr w:type="spellEnd"/>
+      <w:r>
+        <w:t xml:space="preserve">. Este archivo contiene todas las librerías </w:t>
+      </w:r>
+      <w:r>
+        <w:t xml:space="preserve">necesarias </w:t>
+      </w:r>
+      <w:r>
+        <w:t xml:space="preserve">y sus versiones para ejecutar el </w:t>
+      </w:r>
+      <w:r>
+        <w:t>código.</w:t>
+      </w:r>
+    </w:p>
+    <w:p>
+      <w:pPr>
+        <w:pStyle w:val="Ttulo3"/>
+        <w:rPr>
+          <w:bCs/>
+        </w:rPr>
+      </w:pPr>
+      <w:bookmarkStart w:id="19" w:name="_Toc83576360"/>
+      <w:r>
+        <w:rPr>
+          <w:bCs/>
+        </w:rPr>
+        <w:t>Comprensión del negocio</w:t>
+      </w:r>
+      <w:bookmarkEnd w:id="19"/>
+    </w:p>
+    <w:p>
+      <w:r>
+        <w:t xml:space="preserve">Objetivos detallados en la sección </w:t>
+      </w:r>
+      <w:r>
+        <w:fldChar w:fldCharType="begin"/>
+      </w:r>
+      <w:r>
+        <w:instrText xml:space="preserve"> REF _Ref83577299 \h </w:instrText>
+      </w:r>
+      <w:r>
+        <w:fldChar w:fldCharType="separate"/>
+      </w:r>
+      <w:r>
+        <w:rPr>
+          <w:b/>
+        </w:rPr>
+        <w:t>OBJETIVOS</w:t>
+      </w:r>
+      <w:r>
+        <w:fldChar w:fldCharType="end"/>
+      </w:r>
+      <w:r>
+        <w:t>.</w:t>
+      </w:r>
+    </w:p>
+    <w:p/>
+    <w:p>
+      <w:pPr>
+        <w:pStyle w:val="Ttulo3"/>
+      </w:pPr>
+      <w:bookmarkStart w:id="20" w:name="_Toc83576361"/>
+      <w:r>
+        <w:t>Comprensión de los datos</w:t>
+      </w:r>
+      <w:bookmarkEnd w:id="20"/>
+    </w:p>
+    <w:p>
+      <w:pPr>
+        <w:jc w:val="both"/>
+        <w:rPr>
+          <w:shd w:val="clear" w:color="auto" w:fill="FFFFFF"/>
+        </w:rPr>
+      </w:pPr>
+      <w:r>
+        <w:t xml:space="preserve">En esta etapa se realiza un </w:t>
+      </w:r>
+      <w:r>
+        <w:t xml:space="preserve">Análisis Exploratorio de Datos </w:t>
+      </w:r>
+      <w:r>
+        <w:t>(EDA, por sus siglas en inglés)</w:t>
+      </w:r>
+      <w:r>
+        <w:t xml:space="preserve"> </w:t>
+      </w:r>
+      <w:r>
+        <w:t>EDA es e</w:t>
+      </w:r>
+      <w:r>
+        <w:t xml:space="preserve">l proceso de utilizar resúmenes numéricos y visualizaciones para explorar </w:t>
+      </w:r>
+      <w:r>
+        <w:lastRenderedPageBreak/>
+        <w:t>sus datos e identificar posibles relaciones entre variables</w:t>
+      </w:r>
+      <w:r>
+        <w:t>. E</w:t>
+      </w:r>
+      <w:r>
+        <w:t>s un proceso de investigación</w:t>
+      </w:r>
+      <w:r>
+        <w:t xml:space="preserve"> </w:t>
+      </w:r>
+      <w:r>
+        <w:t>para llegar a conocer los datos y comprender lo que se puede averiguar de ellos.</w:t>
+      </w:r>
+      <w:r>
+        <w:t xml:space="preserve"> S</w:t>
+      </w:r>
+      <w:r>
+        <w:t>e pueden hallar anomalías en los datos, como valores atípicos u observaciones inusuales, revelar patrones</w:t>
+      </w:r>
+      <w:r>
+        <w:t xml:space="preserve"> </w:t>
+      </w:r>
+      <w:r>
+        <w:t>y generar preguntas o hipótesis interesantes</w:t>
+      </w:r>
+      <w:r>
+        <w:t xml:space="preserve">. </w:t>
+      </w:r>
+      <w:r>
+        <w:rPr>
+          <w:shd w:val="clear" w:color="auto" w:fill="FFFFFF"/>
+        </w:rPr>
+        <w:t>Es un paso fundamental en cualquier proyecto de analítica de datos.</w:t>
+      </w:r>
+      <w:r>
+        <w:rPr>
+          <w:shd w:val="clear" w:color="auto" w:fill="FFFFFF"/>
+        </w:rPr>
+        <w:t xml:space="preserve"> </w:t>
+      </w:r>
+      <w:sdt>
+        <w:sdtPr>
+          <w:rPr>
+            <w:shd w:val="clear" w:color="auto" w:fill="FFFFFF"/>
+          </w:rPr>
+          <w:id w:val="-159080378"/>
+          <w:citation/>
+        </w:sdtPr>
+        <w:sdtContent>
+          <w:r>
+            <w:rPr>
+              <w:shd w:val="clear" w:color="auto" w:fill="FFFFFF"/>
+            </w:rPr>
+            <w:fldChar w:fldCharType="begin"/>
+          </w:r>
+          <w:r>
+            <w:rPr>
+              <w:shd w:val="clear" w:color="auto" w:fill="FFFFFF"/>
+            </w:rPr>
+            <w:instrText xml:space="preserve"> CITATION www1 \l 3082 </w:instrText>
+          </w:r>
+          <w:r>
+            <w:rPr>
+              <w:shd w:val="clear" w:color="auto" w:fill="FFFFFF"/>
+            </w:rPr>
+            <w:fldChar w:fldCharType="separate"/>
+          </w:r>
+          <w:r>
+            <w:rPr>
+              <w:noProof/>
+              <w:shd w:val="clear" w:color="auto" w:fill="FFFFFF"/>
+            </w:rPr>
+            <w:t>(www.jmp.com, s.f.)</w:t>
+          </w:r>
+          <w:r>
+            <w:rPr>
+              <w:shd w:val="clear" w:color="auto" w:fill="FFFFFF"/>
+            </w:rPr>
+            <w:fldChar w:fldCharType="end"/>
+          </w:r>
+        </w:sdtContent>
+      </w:sdt>
+    </w:p>
+    <w:p>
+      <w:pPr>
+        <w:jc w:val="both"/>
+      </w:pPr>
+      <w:r>
+        <w:rPr>
+          <w:shd w:val="clear" w:color="auto" w:fill="FFFFFF"/>
+        </w:rPr>
+        <w:t xml:space="preserve">En este proyecto se han utilizado dos </w:t>
+      </w:r>
+      <w:r>
+        <w:rPr>
+          <w:shd w:val="clear" w:color="auto" w:fill="FFFFFF"/>
+        </w:rPr>
+        <w:t xml:space="preserve">grupos de datos, que provienen de fuentes diferentes. Por una </w:t>
+      </w:r>
+      <w:r>
+        <w:rPr>
+          <w:shd w:val="clear" w:color="auto" w:fill="FFFFFF"/>
+        </w:rPr>
+        <w:t>parte,</w:t>
+      </w:r>
+      <w:r>
+        <w:rPr>
+          <w:shd w:val="clear" w:color="auto" w:fill="FFFFFF"/>
+        </w:rPr>
+        <w:t xml:space="preserve"> tenemos los datos de </w:t>
+      </w:r>
+      <w:r>
+        <w:rPr>
+          <w:shd w:val="clear" w:color="auto" w:fill="FFFFFF"/>
+        </w:rPr>
+        <w:t xml:space="preserve">las publicaciones del </w:t>
+      </w:r>
+      <w:proofErr w:type="spellStart"/>
+      <w:r>
+        <w:rPr>
+          <w:shd w:val="clear" w:color="auto" w:fill="FFFFFF"/>
+        </w:rPr>
+        <w:t>sub-foro</w:t>
+      </w:r>
+      <w:proofErr w:type="spellEnd"/>
+      <w:r>
+        <w:rPr>
+          <w:shd w:val="clear" w:color="auto" w:fill="FFFFFF"/>
+        </w:rPr>
+        <w:t xml:space="preserve"> de Reddit y por otra parte los datos de los precios de la </w:t>
+      </w:r>
+      <w:r>
+        <w:rPr>
+          <w:shd w:val="clear" w:color="auto" w:fill="FFFFFF"/>
+        </w:rPr>
+        <w:t>acción</w:t>
+      </w:r>
+      <w:r>
+        <w:rPr>
+          <w:shd w:val="clear" w:color="auto" w:fill="FFFFFF"/>
+        </w:rPr>
+        <w:t xml:space="preserve"> de la compañía </w:t>
+      </w:r>
+      <w:proofErr w:type="spellStart"/>
+      <w:r>
+        <w:rPr>
+          <w:shd w:val="clear" w:color="auto" w:fill="FFFFFF"/>
+        </w:rPr>
+        <w:t>GameStop</w:t>
+      </w:r>
+      <w:proofErr w:type="spellEnd"/>
+      <w:r>
+        <w:rPr>
+          <w:shd w:val="clear" w:color="auto" w:fill="FFFFFF"/>
+        </w:rPr>
+        <w:t xml:space="preserve"> (GME)</w:t>
+      </w:r>
+      <w:r>
+        <w:rPr>
+          <w:shd w:val="clear" w:color="auto" w:fill="FFFFFF"/>
+        </w:rPr>
+        <w:t xml:space="preserve">. Los datos de Reddit se han extraído de la plataforma </w:t>
+      </w:r>
+      <w:hyperlink r:id="rId21" w:history="1">
+        <w:proofErr w:type="spellStart"/>
+        <w:r>
+          <w:rPr>
+            <w:rStyle w:val="Hipervnculo"/>
+            <w:shd w:val="clear" w:color="auto" w:fill="FFFFFF"/>
+          </w:rPr>
+          <w:t>Kaggle</w:t>
+        </w:r>
+        <w:proofErr w:type="spellEnd"/>
+      </w:hyperlink>
+      <w:r>
+        <w:rPr>
+          <w:shd w:val="clear" w:color="auto" w:fill="FFFFFF"/>
+        </w:rPr>
+        <w:t>, un</w:t>
+      </w:r>
+      <w:r>
+        <w:rPr>
+          <w:shd w:val="clear" w:color="auto" w:fill="FFFFFF"/>
+        </w:rPr>
+        <w:t>a comunidad de científicos de datos. Los datos de los precios de la acción GME se ha</w:t>
+      </w:r>
+      <w:r>
+        <w:rPr>
+          <w:shd w:val="clear" w:color="auto" w:fill="FFFFFF"/>
+        </w:rPr>
+        <w:t xml:space="preserve">n </w:t>
+      </w:r>
+      <w:r>
+        <w:t xml:space="preserve">obtenido del sitio web oficial de </w:t>
+      </w:r>
+      <w:hyperlink r:id="rId22" w:history="1">
+        <w:r>
+          <w:rPr>
+            <w:rStyle w:val="Hipervnculo"/>
+          </w:rPr>
+          <w:t>NASDAQ</w:t>
+        </w:r>
+      </w:hyperlink>
+      <w:r>
+        <w:t xml:space="preserve">, </w:t>
+      </w:r>
+      <w:proofErr w:type="spellStart"/>
+      <w:r>
+        <w:t>National</w:t>
+      </w:r>
+      <w:proofErr w:type="spellEnd"/>
+      <w:r>
+        <w:t xml:space="preserve"> </w:t>
+      </w:r>
+      <w:proofErr w:type="spellStart"/>
+      <w:r>
+        <w:t>Association</w:t>
+      </w:r>
+      <w:proofErr w:type="spellEnd"/>
+      <w:r>
+        <w:t xml:space="preserve"> </w:t>
+      </w:r>
+      <w:proofErr w:type="spellStart"/>
+      <w:r>
+        <w:t>of</w:t>
+      </w:r>
+      <w:proofErr w:type="spellEnd"/>
+      <w:r>
+        <w:t xml:space="preserve"> </w:t>
+      </w:r>
+      <w:proofErr w:type="spellStart"/>
+      <w:r>
+        <w:t>Securities</w:t>
+      </w:r>
+      <w:proofErr w:type="spellEnd"/>
+      <w:r>
+        <w:t xml:space="preserve"> Dealers </w:t>
+      </w:r>
+      <w:proofErr w:type="spellStart"/>
+      <w:r>
+        <w:t>Automated</w:t>
+      </w:r>
+      <w:proofErr w:type="spellEnd"/>
+      <w:r>
+        <w:t xml:space="preserve"> </w:t>
+      </w:r>
+      <w:proofErr w:type="spellStart"/>
+      <w:r>
+        <w:t>Quotation</w:t>
+      </w:r>
+      <w:proofErr w:type="spellEnd"/>
+      <w:r>
+        <w:t>.</w:t>
+      </w:r>
+      <w:r>
+        <w:t xml:space="preserve"> Ambos conjuntos de datos se han extraído en formato </w:t>
+      </w:r>
+      <w:r>
+        <w:t>CSV y se encuentran en el repositorio anteriormente mencionado.</w:t>
+      </w:r>
+    </w:p>
+    <w:p>
+      <w:pPr>
+        <w:pStyle w:val="Ttulo4"/>
+      </w:pPr>
+      <w:r>
+        <w:t>EDA Reddit</w:t>
+      </w:r>
+    </w:p>
+    <w:p>
+      <w:pPr>
+        <w:jc w:val="both"/>
+      </w:pPr>
+      <w:r>
+        <w:t xml:space="preserve">El proceso comienza </w:t>
+      </w:r>
+      <w:r>
+        <w:t xml:space="preserve">con una consulta para conocer el número de registros, si existen valores nulos, el tipo de datos con el que contamos </w:t>
+      </w:r>
+      <w:r>
+        <w:t>y la memoria que requieren los datos. El resultado se puede ver en la</w:t>
+      </w:r>
+      <w:r>
+        <w:t xml:space="preserve"> </w:t>
+      </w:r>
+      <w:r>
+        <w:fldChar w:fldCharType="begin"/>
+      </w:r>
+      <w:r>
+        <w:instrText xml:space="preserve"> REF _Ref83580129 \h </w:instrText>
+      </w:r>
+      <w:r>
+        <w:instrText xml:space="preserve"> \* MERGEFORMAT </w:instrText>
+      </w:r>
+      <w:r>
+        <w:fldChar w:fldCharType="separate"/>
+      </w:r>
+      <w:r>
+        <w:t xml:space="preserve">Ilustración </w:t>
+      </w:r>
+      <w:r>
+        <w:rPr>
+          <w:noProof/>
+        </w:rPr>
+        <w:t>3</w:t>
+      </w:r>
+      <w:r>
+        <w:fldChar w:fldCharType="end"/>
+      </w:r>
+      <w:r>
+        <w:t xml:space="preserve">. </w:t>
+      </w:r>
+      <w:r>
+        <w:t xml:space="preserve">Para facilitar la </w:t>
+      </w:r>
+      <w:r>
+        <w:t>identificación</w:t>
+      </w:r>
+      <w:r>
+        <w:t xml:space="preserve"> de </w:t>
+      </w:r>
+      <w:r>
+        <w:t>registros nulos se genera una visualización</w:t>
+      </w:r>
+      <w:r>
+        <w:t xml:space="preserve">, el resultado se puede ver en la </w:t>
+      </w:r>
+      <w:r>
+        <w:fldChar w:fldCharType="begin"/>
+      </w:r>
+      <w:r>
+        <w:instrText xml:space="preserve"> REF _Ref83580114 \h </w:instrText>
+      </w:r>
+      <w:r>
+        <w:instrText xml:space="preserve"> \* MERGEFORMAT </w:instrText>
+      </w:r>
+      <w:r>
+        <w:fldChar w:fldCharType="separate"/>
+      </w:r>
+      <w:r>
+        <w:t xml:space="preserve">Ilustración </w:t>
+      </w:r>
+      <w:r>
+        <w:rPr>
+          <w:noProof/>
+        </w:rPr>
         <w:t>4</w:t>
       </w:r>
       <w:r>
-        <w:rPr>
-          <w:b/>
-          <w:bCs/>
-        </w:rPr>
-        <w:t xml:space="preserve">. </w:t>
-      </w:r>
-      <w:r>
-        <w:rPr>
-          <w:b/>
-          <w:bCs/>
-        </w:rPr>
+        <w:fldChar w:fldCharType="end"/>
+      </w:r>
+      <w:r>
+        <w:t>.</w:t>
+      </w:r>
+      <w:r>
+        <w:fldChar w:fldCharType="begin"/>
+      </w:r>
+      <w:r>
+        <w:instrText xml:space="preserve"> REF _Ref83580088 \h </w:instrText>
+      </w:r>
+      <w:r>
+        <w:instrText xml:space="preserve"> \* MERGEFORMAT </w:instrText>
+      </w:r>
+      <w:r>
+        <w:fldChar w:fldCharType="separate"/>
+      </w:r>
+      <w:r>
+        <w:fldChar w:fldCharType="end"/>
+      </w:r>
+    </w:p>
+    <w:p>
+      <w:pPr>
+        <w:keepNext/>
+        <w:jc w:val="center"/>
+      </w:pPr>
+      <w:r>
+        <w:rPr>
+          <w:noProof/>
+        </w:rPr>
+        <w:drawing>
+          <wp:inline distT="0" distB="0" distL="0" distR="0" wp14:anchorId="3E4E6C29" wp14:editId="39B603AF">
+            <wp:extent cx="2139351" cy="2451617"/>
+            <wp:effectExtent l="0" t="0" r="0" b="6350"/>
+            <wp:docPr id="3" name="Imagen 3" descr="Texto, Tabla&#10;&#10;Descripción generada automáticamente"/>
+            <wp:cNvGraphicFramePr>
+              <a:graphicFrameLocks xmlns:a="http://schemas.openxmlformats.org/drawingml/2006/main" noChangeAspect="1"/>
+            </wp:cNvGraphicFramePr>
+            <a:graphic xmlns:a="http://schemas.openxmlformats.org/drawingml/2006/main">
+              <a:graphicData uri="http://schemas.openxmlformats.org/drawingml/2006/picture">
+                <pic:pic xmlns:pic="http://schemas.openxmlformats.org/drawingml/2006/picture">
+                  <pic:nvPicPr>
+                    <pic:cNvPr id="3" name="Imagen 3" descr="Texto, Tabla&#10;&#10;Descripción generada automáticamente"/>
+                    <pic:cNvPicPr/>
+                  </pic:nvPicPr>
+                  <pic:blipFill>
+                    <a:blip r:embed="rId23"/>
+                    <a:stretch>
+                      <a:fillRect/>
+                    </a:stretch>
+                  </pic:blipFill>
+                  <pic:spPr>
+                    <a:xfrm>
+                      <a:off x="0" y="0"/>
+                      <a:ext cx="2140717" cy="2453182"/>
+                    </a:xfrm>
+                    <a:prstGeom prst="rect">
+                      <a:avLst/>
+                    </a:prstGeom>
+                  </pic:spPr>
+                </pic:pic>
+              </a:graphicData>
+            </a:graphic>
+          </wp:inline>
+        </w:drawing>
+      </w:r>
+    </w:p>
+    <w:p>
+      <w:pPr>
+        <w:pStyle w:val="Descripcin"/>
+        <w:jc w:val="center"/>
+      </w:pPr>
+      <w:bookmarkStart w:id="21" w:name="_Ref83580069"/>
+      <w:bookmarkStart w:id="22" w:name="_Ref83580129"/>
+      <w:r>
+        <w:t xml:space="preserve">Ilustración </w:t>
+      </w:r>
+      <w:fldSimple w:instr=" SEQ Ilustración \* ARABIC ">
+        <w:r>
+          <w:rPr>
+            <w:noProof/>
+          </w:rPr>
+          <w:t>3</w:t>
+        </w:r>
+      </w:fldSimple>
+      <w:bookmarkEnd w:id="22"/>
+      <w:r>
+        <w:t>. Datos de partida Reddit.</w:t>
+      </w:r>
+      <w:bookmarkEnd w:id="21"/>
+    </w:p>
+    <w:p>
+      <w:pPr>
+        <w:keepNext/>
+        <w:jc w:val="center"/>
+      </w:pPr>
+      <w:r>
+        <w:rPr>
+          <w:noProof/>
+        </w:rPr>
+        <w:lastRenderedPageBreak/>
+        <w:drawing>
+          <wp:inline distT="0" distB="0" distL="0" distR="0" wp14:anchorId="2599A980" wp14:editId="177B98C4">
+            <wp:extent cx="2907102" cy="2002222"/>
+            <wp:effectExtent l="0" t="0" r="7620" b="0"/>
+            <wp:docPr id="5" name="Imagen 5" descr="Imagen que contiene Gráfico de barras&#10;&#10;Descripción generada automáticamente"/>
+            <wp:cNvGraphicFramePr>
+              <a:graphicFrameLocks xmlns:a="http://schemas.openxmlformats.org/drawingml/2006/main" noChangeAspect="1"/>
+            </wp:cNvGraphicFramePr>
+            <a:graphic xmlns:a="http://schemas.openxmlformats.org/drawingml/2006/main">
+              <a:graphicData uri="http://schemas.openxmlformats.org/drawingml/2006/picture">
+                <pic:pic xmlns:pic="http://schemas.openxmlformats.org/drawingml/2006/picture">
+                  <pic:nvPicPr>
+                    <pic:cNvPr id="5" name="Imagen 5" descr="Imagen que contiene Gráfico de barras&#10;&#10;Descripción generada automáticamente"/>
+                    <pic:cNvPicPr/>
+                  </pic:nvPicPr>
+                  <pic:blipFill>
+                    <a:blip r:embed="rId24"/>
+                    <a:stretch>
+                      <a:fillRect/>
+                    </a:stretch>
+                  </pic:blipFill>
+                  <pic:spPr>
+                    <a:xfrm>
+                      <a:off x="0" y="0"/>
+                      <a:ext cx="2910392" cy="2004488"/>
+                    </a:xfrm>
+                    <a:prstGeom prst="rect">
+                      <a:avLst/>
+                    </a:prstGeom>
+                  </pic:spPr>
+                </pic:pic>
+              </a:graphicData>
+            </a:graphic>
+          </wp:inline>
+        </w:drawing>
+      </w:r>
+    </w:p>
+    <w:p>
+      <w:pPr>
+        <w:pStyle w:val="Descripcin"/>
+        <w:jc w:val="center"/>
+      </w:pPr>
+      <w:bookmarkStart w:id="23" w:name="_Ref83580088"/>
+      <w:bookmarkStart w:id="24" w:name="_Ref83580114"/>
+      <w:r>
+        <w:t xml:space="preserve">Ilustración </w:t>
+      </w:r>
+      <w:fldSimple w:instr=" SEQ Ilustración \* ARABIC ">
+        <w:r>
+          <w:rPr>
+            <w:noProof/>
+          </w:rPr>
+          <w:t>4</w:t>
+        </w:r>
+      </w:fldSimple>
+      <w:bookmarkEnd w:id="24"/>
+      <w:r>
+        <w:t>. Datos faltantes Reddit.</w:t>
+      </w:r>
+      <w:bookmarkEnd w:id="23"/>
+    </w:p>
+    <w:p/>
+    <w:p>
+      <w:pPr>
+        <w:jc w:val="both"/>
+      </w:pPr>
+      <w:r>
+        <w:t>Si aislamos los datos faltantes del conjunto</w:t>
+      </w:r>
+      <w:r>
+        <w:t xml:space="preserve">, apoyándonos en la variable URL, podemos </w:t>
+      </w:r>
+      <w:r>
+        <w:t xml:space="preserve">ver que las filas con valor nulo en la columna </w:t>
+      </w:r>
+      <w:proofErr w:type="spellStart"/>
+      <w:r>
+        <w:rPr>
+          <w:i/>
+          <w:iCs/>
+        </w:rPr>
+        <w:t>body</w:t>
+      </w:r>
+      <w:proofErr w:type="spellEnd"/>
+      <w:r>
+        <w:t xml:space="preserve"> se tratan de archivos multimedia (imágenes, videos, gif, …)</w:t>
+      </w:r>
+      <w:r>
+        <w:t xml:space="preserve">, como podemos observar en la </w:t>
+      </w:r>
+      <w:r>
+        <w:fldChar w:fldCharType="begin"/>
+      </w:r>
+      <w:r>
+        <w:instrText xml:space="preserve"> REF _Ref83580450 \h </w:instrText>
+      </w:r>
+      <w:r>
+        <w:instrText xml:space="preserve"> \* MERGEFORMAT </w:instrText>
+      </w:r>
+      <w:r>
+        <w:fldChar w:fldCharType="separate"/>
+      </w:r>
+      <w:r>
+        <w:t xml:space="preserve">Ilustración </w:t>
+      </w:r>
+      <w:r>
+        <w:rPr>
+          <w:noProof/>
+        </w:rPr>
+        <w:t>5</w:t>
+      </w:r>
+      <w:r>
+        <w:fldChar w:fldCharType="end"/>
+      </w:r>
+      <w:r>
+        <w:t>.</w:t>
+      </w:r>
+    </w:p>
+    <w:p>
+      <w:pPr>
+        <w:keepNext/>
+        <w:jc w:val="center"/>
+      </w:pPr>
+      <w:r>
+        <w:rPr>
+          <w:noProof/>
+        </w:rPr>
+        <w:drawing>
+          <wp:inline distT="0" distB="0" distL="0" distR="0" wp14:anchorId="72045F73" wp14:editId="36D9C03E">
+            <wp:extent cx="5400040" cy="2691130"/>
+            <wp:effectExtent l="0" t="0" r="0" b="0"/>
+            <wp:docPr id="7" name="Imagen 7" descr="Texto&#10;&#10;Descripción generada automáticamente"/>
+            <wp:cNvGraphicFramePr>
+              <a:graphicFrameLocks xmlns:a="http://schemas.openxmlformats.org/drawingml/2006/main" noChangeAspect="1"/>
+            </wp:cNvGraphicFramePr>
+            <a:graphic xmlns:a="http://schemas.openxmlformats.org/drawingml/2006/main">
+              <a:graphicData uri="http://schemas.openxmlformats.org/drawingml/2006/picture">
+                <pic:pic xmlns:pic="http://schemas.openxmlformats.org/drawingml/2006/picture">
+                  <pic:nvPicPr>
+                    <pic:cNvPr id="7" name="Imagen 7" descr="Texto&#10;&#10;Descripción generada automáticamente"/>
+                    <pic:cNvPicPr/>
+                  </pic:nvPicPr>
+                  <pic:blipFill>
+                    <a:blip r:embed="rId25"/>
+                    <a:stretch>
+                      <a:fillRect/>
+                    </a:stretch>
+                  </pic:blipFill>
+                  <pic:spPr>
+                    <a:xfrm>
+                      <a:off x="0" y="0"/>
+                      <a:ext cx="5400040" cy="2691130"/>
+                    </a:xfrm>
+                    <a:prstGeom prst="rect">
+                      <a:avLst/>
+                    </a:prstGeom>
+                  </pic:spPr>
+                </pic:pic>
+              </a:graphicData>
+            </a:graphic>
+          </wp:inline>
+        </w:drawing>
+      </w:r>
+    </w:p>
+    <w:p>
+      <w:pPr>
+        <w:pStyle w:val="Descripcin"/>
+        <w:jc w:val="center"/>
+      </w:pPr>
+      <w:bookmarkStart w:id="25" w:name="_Ref83580450"/>
+      <w:r>
+        <w:t xml:space="preserve">Ilustración </w:t>
+      </w:r>
+      <w:fldSimple w:instr=" SEQ Ilustración \* ARABIC ">
+        <w:r>
+          <w:rPr>
+            <w:noProof/>
+          </w:rPr>
+          <w:t>5</w:t>
+        </w:r>
+      </w:fldSimple>
+      <w:bookmarkEnd w:id="25"/>
+      <w:r>
+        <w:t xml:space="preserve">. Ejemplo de registro con columna </w:t>
+      </w:r>
+      <w:proofErr w:type="spellStart"/>
+      <w:r>
+        <w:t>body</w:t>
+      </w:r>
+      <w:proofErr w:type="spellEnd"/>
+      <w:r>
+        <w:t xml:space="preserve"> nula.</w:t>
+      </w:r>
+    </w:p>
+    <w:p>
+      <w:pPr>
+        <w:pStyle w:val="Ttulo4"/>
+      </w:pPr>
+    </w:p>
+    <w:p>
+      <w:pPr>
+        <w:pStyle w:val="Ttulo4"/>
+      </w:pPr>
+      <w:r>
+        <w:t>EDA GME</w:t>
+      </w:r>
+    </w:p>
+    <w:p/>
+    <w:p>
+      <w:pPr>
+        <w:pStyle w:val="Ttulo3"/>
+      </w:pPr>
+      <w:bookmarkStart w:id="26" w:name="_Toc83576362"/>
+      <w:r>
+        <w:t>Preparación de los datos</w:t>
+      </w:r>
+      <w:bookmarkEnd w:id="26"/>
+    </w:p>
+    <w:p/>
+    <w:p>
+      <w:pPr>
+        <w:pStyle w:val="Ttulo3"/>
+      </w:pPr>
+      <w:bookmarkStart w:id="27" w:name="_Toc83576363"/>
+      <w:r>
         <w:t>Modelado</w:t>
       </w:r>
-    </w:p>
-    <w:p>
-      <w:pPr>
-        <w:rPr>
-          <w:b/>
-          <w:bCs/>
-        </w:rPr>
-      </w:pPr>
-      <w:r>
-        <w:t xml:space="preserve">En esta fase, se seleccionan y aplican las técnicas de modelado que sean pertinentes al problema (cuantas más mejor), y se calibran sus parámetros a valores </w:t>
-      </w:r>
+      <w:bookmarkEnd w:id="27"/>
+    </w:p>
+    <w:p/>
+    <w:p>
+      <w:pPr>
+        <w:pStyle w:val="Ttulo3"/>
+      </w:pPr>
+      <w:bookmarkStart w:id="28" w:name="_Toc83576364"/>
       <w:r>
         <w:lastRenderedPageBreak/>
-        <w:t>óptimos. </w:t>
-      </w:r>
-      <w:r>
-        <w:t xml:space="preserve">Como </w:t>
-      </w:r>
-      <w:r>
-        <w:t xml:space="preserve">algunas técnicas de modelado tienen requerimientos específicos en los datos </w:t>
-      </w:r>
-      <w:r>
-        <w:t xml:space="preserve">es común, en esta fase, tener que </w:t>
-      </w:r>
-      <w:r>
-        <w:t xml:space="preserve">volver a la fase tres de preparación de los datos. </w:t>
-      </w:r>
-      <w:r>
-        <w:t>Esta posible situación</w:t>
-      </w:r>
-      <w:r>
-        <w:t xml:space="preserve"> </w:t>
-      </w:r>
-      <w:r>
-        <w:t>queda patente</w:t>
-      </w:r>
-      <w:r>
-        <w:t xml:space="preserve"> en la </w:t>
-      </w:r>
-      <w:r>
-        <w:t>Ilustración 2</w:t>
-      </w:r>
-      <w:r>
-        <w:t>.</w:t>
-      </w:r>
-    </w:p>
-    <w:p>
-      <w:pPr>
-        <w:ind w:firstLine="0"/>
-        <w:rPr>
-          <w:b/>
-          <w:bCs/>
-        </w:rPr>
-      </w:pPr>
-    </w:p>
-    <w:p>
-      <w:pPr>
-        <w:rPr>
-          <w:b/>
-          <w:bCs/>
-        </w:rPr>
-      </w:pPr>
-      <w:r>
-        <w:rPr>
-          <w:b/>
-          <w:bCs/>
-        </w:rPr>
-        <w:t xml:space="preserve">Etapa </w:t>
-      </w:r>
-      <w:r>
-        <w:rPr>
-          <w:b/>
-          <w:bCs/>
-        </w:rPr>
-        <w:t>5</w:t>
-      </w:r>
-      <w:r>
-        <w:rPr>
-          <w:b/>
-          <w:bCs/>
-        </w:rPr>
-        <w:t xml:space="preserve">. </w:t>
-      </w:r>
-      <w:r>
-        <w:rPr>
-          <w:b/>
-          <w:bCs/>
-        </w:rPr>
         <w:t>Evaluación</w:t>
       </w:r>
-    </w:p>
-    <w:p>
-      <w:pPr>
-        <w:rPr>
-          <w:b/>
-          <w:bCs/>
-        </w:rPr>
-      </w:pPr>
-      <w:r>
-        <w:t>En esta etapa en el proyecto, se han construido uno o varios modelos que parecen alcanzar calidad suficiente desde la una perspectiva de análisis de datos.</w:t>
-      </w:r>
-    </w:p>
-    <w:p>
-      <w:pPr>
-        <w:rPr>
-          <w:b/>
-          <w:bCs/>
-        </w:rPr>
-      </w:pPr>
-    </w:p>
-    <w:p>
-      <w:pPr>
-        <w:rPr>
-          <w:b/>
-          <w:bCs/>
-        </w:rPr>
-      </w:pPr>
-      <w:r>
-        <w:rPr>
-          <w:b/>
-          <w:bCs/>
-        </w:rPr>
-        <w:t xml:space="preserve">Etapa </w:t>
-      </w:r>
-      <w:r>
-        <w:rPr>
-          <w:b/>
-          <w:bCs/>
-        </w:rPr>
-        <w:t>6</w:t>
-      </w:r>
-      <w:r>
-        <w:rPr>
-          <w:b/>
-          <w:bCs/>
-        </w:rPr>
-        <w:t xml:space="preserve">. </w:t>
-      </w:r>
-      <w:r>
-        <w:rPr>
-          <w:b/>
-          <w:bCs/>
-        </w:rPr>
+      <w:bookmarkEnd w:id="28"/>
+    </w:p>
+    <w:p/>
+    <w:p>
+      <w:pPr>
+        <w:pStyle w:val="Ttulo3"/>
+      </w:pPr>
+      <w:bookmarkStart w:id="29" w:name="_Toc83576365"/>
+      <w:r>
         <w:t>Despliegue</w:t>
       </w:r>
-    </w:p>
-    <w:p>
-      <w:pPr>
-        <w:rPr>
-          <w:b/>
-          <w:bCs/>
-        </w:rPr>
-      </w:pPr>
-      <w:r>
-        <w:t xml:space="preserve">Esta etapa </w:t>
-      </w:r>
-      <w:r>
-        <w:t xml:space="preserve">depende </w:t>
-      </w:r>
-      <w:r>
-        <w:t xml:space="preserve">directamente de los requisitos del proyecto y puede ser tan simple como la generación de un informe o tan compleja como la realización periódica de </w:t>
-      </w:r>
-      <w:r>
-        <w:t xml:space="preserve">un proceso de análisis de datos. </w:t>
-      </w:r>
-      <w:r>
-        <w:t>De cualquier modo,</w:t>
-      </w:r>
-      <w:r>
-        <w:t xml:space="preserve"> el objetivo es </w:t>
-      </w:r>
-      <w:r>
-        <w:t>organizar el conocimiento obtenido y presentarlo a los usuarios.</w:t>
-      </w:r>
-    </w:p>
-    <w:p>
-      <w:pPr>
-        <w:ind w:firstLine="0"/>
-        <w:rPr>
-          <w:b/>
-          <w:bCs/>
-        </w:rPr>
-      </w:pPr>
-    </w:p>
-    <w:p>
-      <w:pPr>
-        <w:pStyle w:val="Ttulo2"/>
-      </w:pPr>
-      <w:bookmarkStart w:id="17" w:name="_Toc83494144"/>
-      <w:r>
-        <w:t>Desarrollo de cada etapa</w:t>
-      </w:r>
-      <w:bookmarkEnd w:id="17"/>
-    </w:p>
-    <w:p>
-      <w:pPr>
-        <w:pStyle w:val="Ttulo1"/>
-      </w:pPr>
+      <w:bookmarkEnd w:id="29"/>
     </w:p>
     <w:p/>
     <w:p>
@@ -5507,16 +7659,16 @@
           <w:b/>
         </w:rPr>
       </w:pPr>
-      <w:bookmarkStart w:id="18" w:name="_1frvyl1cgni" w:colFirst="0" w:colLast="0"/>
-      <w:bookmarkStart w:id="19" w:name="_Toc83494145"/>
-      <w:bookmarkEnd w:id="18"/>
+      <w:bookmarkStart w:id="30" w:name="_1frvyl1cgni" w:colFirst="0" w:colLast="0"/>
+      <w:bookmarkStart w:id="31" w:name="_Toc83576366"/>
+      <w:bookmarkEnd w:id="30"/>
       <w:r>
         <w:rPr>
           <w:b/>
         </w:rPr>
         <w:t>EVALUACIÓN</w:t>
       </w:r>
-      <w:bookmarkEnd w:id="19"/>
+      <w:bookmarkEnd w:id="31"/>
     </w:p>
     <w:p>
       <w:pPr>
@@ -5586,14 +7738,14 @@
           <w:b/>
         </w:rPr>
       </w:pPr>
-      <w:bookmarkStart w:id="20" w:name="_Toc83494146"/>
+      <w:bookmarkStart w:id="32" w:name="_Toc83576367"/>
       <w:r>
         <w:rPr>
           <w:b/>
         </w:rPr>
         <w:t>RESULTADOS</w:t>
       </w:r>
-      <w:bookmarkEnd w:id="20"/>
+      <w:bookmarkEnd w:id="32"/>
     </w:p>
     <w:p>
       <w:pPr>
@@ -5643,7 +7795,6 @@
           <w:color w:val="7F7F7F"/>
           <w:szCs w:val="24"/>
         </w:rPr>
-        <w:lastRenderedPageBreak/>
         <w:t>Extensión máxima: 10 páginas.</w:t>
       </w:r>
     </w:p>
@@ -5664,14 +7815,14 @@
           <w:b/>
         </w:rPr>
       </w:pPr>
-      <w:bookmarkStart w:id="21" w:name="_Toc83494147"/>
+      <w:bookmarkStart w:id="33" w:name="_Toc83576368"/>
       <w:r>
         <w:rPr>
           <w:b/>
         </w:rPr>
         <w:t>CONCLUSIONES Y TRABAJOS FUTUROS</w:t>
       </w:r>
-      <w:bookmarkEnd w:id="21"/>
+      <w:bookmarkEnd w:id="33"/>
     </w:p>
     <w:p>
       <w:pPr>
@@ -5716,22 +7867,21 @@
       </w:r>
     </w:p>
     <w:p/>
-    <w:bookmarkStart w:id="22" w:name="_Toc83494148" w:displacedByCustomXml="next"/>
+    <w:bookmarkStart w:id="34" w:name="_Toc83576369" w:displacedByCustomXml="next"/>
     <w:sdt>
       <w:sdtPr>
+        <w:rPr>
+          <w:color w:val="auto"/>
+          <w:sz w:val="24"/>
+          <w:szCs w:val="22"/>
+        </w:rPr>
         <w:id w:val="-1419860065"/>
         <w:docPartObj>
           <w:docPartGallery w:val="Bibliographies"/>
           <w:docPartUnique/>
         </w:docPartObj>
       </w:sdtPr>
-      <w:sdtEndPr>
-        <w:rPr>
-          <w:color w:val="auto"/>
-          <w:sz w:val="24"/>
-          <w:szCs w:val="22"/>
-        </w:rPr>
-      </w:sdtEndPr>
+      <w:sdtEndPr/>
       <w:sdtContent>
         <w:p>
           <w:pPr>
@@ -5749,13 +7899,14 @@
             </w:rPr>
             <w:t>Referencias</w:t>
           </w:r>
-          <w:bookmarkEnd w:id="22"/>
+          <w:bookmarkEnd w:id="34"/>
         </w:p>
         <w:sdt>
           <w:sdtPr>
             <w:id w:val="-573587230"/>
             <w:bibliography/>
           </w:sdtPr>
+          <w:sdtEndPr/>
           <w:sdtContent>
             <w:p>
               <w:pPr>
@@ -5903,8 +8054,8 @@
     <w:p/>
     <w:p/>
     <w:sectPr>
-      <w:headerReference w:type="default" r:id="rId21"/>
-      <w:footerReference w:type="default" r:id="rId22"/>
+      <w:headerReference w:type="default" r:id="rId26"/>
+      <w:footerReference w:type="default" r:id="rId27"/>
       <w:pgSz w:w="11906" w:h="16838"/>
       <w:pgMar w:top="1417" w:right="1701" w:bottom="1417" w:left="1701" w:header="708" w:footer="708" w:gutter="0"/>
       <w:pgNumType w:start="1"/>
@@ -7758,7 +9909,6 @@
     <w:basedOn w:val="Normal"/>
     <w:next w:val="Normal"/>
     <w:uiPriority w:val="9"/>
-    <w:semiHidden/>
     <w:unhideWhenUsed/>
     <w:qFormat/>
     <w:pPr>
@@ -7778,7 +9928,6 @@
     <w:basedOn w:val="Normal"/>
     <w:next w:val="Normal"/>
     <w:uiPriority w:val="9"/>
-    <w:semiHidden/>
     <w:unhideWhenUsed/>
     <w:qFormat/>
     <w:pPr>
@@ -7834,6 +9983,7 @@
   <w:style w:type="character" w:default="1" w:styleId="Fuentedeprrafopredeter">
     <w:name w:val="Default Paragraph Font"/>
     <w:uiPriority w:val="1"/>
+    <w:semiHidden/>
     <w:unhideWhenUsed/>
   </w:style>
   <w:style w:type="table" w:default="1" w:styleId="Tablanormal">
@@ -8181,6 +10331,19 @@
     <w:uiPriority w:val="37"/>
     <w:unhideWhenUsed/>
     <w:rsid w:val="003E4F0A"/>
+  </w:style>
+  <w:style w:type="paragraph" w:styleId="TDC3">
+    <w:name w:val="toc 3"/>
+    <w:basedOn w:val="Normal"/>
+    <w:next w:val="Normal"/>
+    <w:autoRedefine/>
+    <w:uiPriority w:val="39"/>
+    <w:unhideWhenUsed/>
+    <w:rsid w:val="00B63CEE"/>
+    <w:pPr>
+      <w:spacing w:after="100"/>
+      <w:ind w:left="480"/>
+    </w:pPr>
   </w:style>
 </w:styles>
 </file>
@@ -8545,7 +10708,7 @@
     <b:Month>1</b:Month>
     <b:Day>16</b:Day>
     <b:URL>https://medium.com/analytics-vidhya/introduction-bd62190f6acd</b:URL>
-    <b:RefOrder>4</b:RefOrder>
+    <b:RefOrder>5</b:RefOrder>
   </b:Source>
   <b:Source>
     <b:Tag>Min18</b:Tag>
@@ -8584,11 +10747,25 @@
     <b:URL>https://www.sngular.com/es/data-science-crisp-dm-metodologia/</b:URL>
     <b:RefOrder>3</b:RefOrder>
   </b:Source>
+  <b:Source>
+    <b:Tag>www1</b:Tag>
+    <b:SourceType>InternetSite</b:SourceType>
+    <b:Guid>{8C7E87C4-2AA7-4D08-8E94-1D5ECA7A6496}</b:Guid>
+    <b:Author>
+      <b:Author>
+        <b:Corporate>www.jmp.com</b:Corporate>
+      </b:Author>
+    </b:Author>
+    <b:Title>www.jmp.com</b:Title>
+    <b:InternetSiteTitle>www.jmp.com</b:InternetSiteTitle>
+    <b:URL>https://www.jmp.com/es_pe/statistics-knowledge-portal/exploratory-data-analysis.html</b:URL>
+    <b:RefOrder>4</b:RefOrder>
+  </b:Source>
 </b:Sources>
 </file>
 
 <file path=customXml/itemProps1.xml><?xml version="1.0" encoding="utf-8"?>
-<ds:datastoreItem xmlns:ds="http://schemas.openxmlformats.org/officeDocument/2006/customXml" ds:itemID="{8DB01B71-5821-45AC-BA9D-9C450C4F51CC}">
+<ds:datastoreItem xmlns:ds="http://schemas.openxmlformats.org/officeDocument/2006/customXml" ds:itemID="{1E7300CA-20B8-4931-B632-78E922433C00}">
   <ds:schemaRefs>
     <ds:schemaRef ds:uri="http://schemas.openxmlformats.org/officeDocument/2006/bibliography"/>
   </ds:schemaRefs>

</xml_diff>

<commit_message>
Cambios en apartado Solucino planteada.
</commit_message>
<xml_diff>
--- a/MDBI - Plantilla. docx.docx
+++ b/MDBI - Plantilla. docx.docx
@@ -2368,10 +2368,7 @@
         <w:fldChar w:fldCharType="begin"/>
       </w:r>
       <w:r>
-        <w:instrText xml:space="preserve"> HYPERLINK "https://es.wikipedi</w:instrText>
-      </w:r>
-      <w:r>
-        <w:instrText xml:space="preserve">a.org/wiki/GameStop" \o "GameStop" </w:instrText>
+        <w:instrText xml:space="preserve"> HYPERLINK "https://es.wikipedia.org/wiki/GameStop" \o "GameStop" </w:instrText>
       </w:r>
       <w:r>
         <w:fldChar w:fldCharType="separate"/>
@@ -2501,14 +2498,27 @@
       <w:r>
         <w:t xml:space="preserve">Ilustración </w:t>
       </w:r>
-      <w:fldSimple w:instr=" SEQ Ilustración \* ARABIC ">
-        <w:r>
-          <w:rPr>
-            <w:noProof/>
-          </w:rPr>
-          <w:t>1</w:t>
-        </w:r>
-      </w:fldSimple>
+      <w:r>
+        <w:fldChar w:fldCharType="begin"/>
+      </w:r>
+      <w:r>
+        <w:instrText xml:space="preserve"> SEQ Ilustración \* ARABIC </w:instrText>
+      </w:r>
+      <w:r>
+        <w:fldChar w:fldCharType="separate"/>
+      </w:r>
+      <w:r>
+        <w:rPr>
+          <w:noProof/>
+        </w:rPr>
+        <w:t>1</w:t>
+      </w:r>
+      <w:r>
+        <w:rPr>
+          <w:noProof/>
+        </w:rPr>
+        <w:fldChar w:fldCharType="end"/>
+      </w:r>
       <w:r>
         <w:t>. Evolución de precios GME</w:t>
       </w:r>
@@ -6334,14 +6344,27 @@
       <w:r>
         <w:t xml:space="preserve">Ilustración </w:t>
       </w:r>
-      <w:fldSimple w:instr=" SEQ Ilustración \* ARABIC ">
-        <w:r>
-          <w:rPr>
-            <w:noProof/>
-          </w:rPr>
-          <w:t>2</w:t>
-        </w:r>
-      </w:fldSimple>
+      <w:r>
+        <w:fldChar w:fldCharType="begin"/>
+      </w:r>
+      <w:r>
+        <w:instrText xml:space="preserve"> SEQ Ilustración \* ARABIC </w:instrText>
+      </w:r>
+      <w:r>
+        <w:fldChar w:fldCharType="separate"/>
+      </w:r>
+      <w:r>
+        <w:rPr>
+          <w:noProof/>
+        </w:rPr>
+        <w:t>2</w:t>
+      </w:r>
+      <w:r>
+        <w:rPr>
+          <w:noProof/>
+        </w:rPr>
+        <w:fldChar w:fldCharType="end"/>
+      </w:r>
       <w:r>
         <w:t>. Etapas CRISP-DM, por Daniel Álvarez Gil (</w:t>
       </w:r>
@@ -6942,31 +6965,10 @@
         <w:t>sus datos e identificar posibles relaciones entre variables</w:t>
       </w:r>
       <w:r>
-        <w:t>. E</w:t>
-      </w:r>
-      <w:r>
-        <w:t>s un proceso de investigación</w:t>
-      </w:r>
-      <w:r>
-        <w:t xml:space="preserve"> </w:t>
-      </w:r>
-      <w:r>
-        <w:t>para llegar a conocer los datos y comprender lo que se puede averiguar de ellos.</w:t>
-      </w:r>
-      <w:r>
-        <w:t xml:space="preserve"> S</w:t>
-      </w:r>
-      <w:r>
-        <w:t>e pueden hallar anomalías en los datos, como valores atípicos u observaciones inusuales, revelar patrones</w:t>
-      </w:r>
-      <w:r>
-        <w:t xml:space="preserve"> </w:t>
-      </w:r>
-      <w:r>
-        <w:t>y generar preguntas o hipótesis interesantes</w:t>
-      </w:r>
-      <w:r>
-        <w:t xml:space="preserve">. </w:t>
+        <w:t>. Es un proceso de investigación para llegar a conocer los datos y comprender lo que se puede averiguar de ellos.</w:t>
+      </w:r>
+      <w:r>
+        <w:t xml:space="preserve"> Se pueden hallar anomalías en los datos, como valores atípicos u observaciones inusuales, revelar patrones y generar preguntas o hipótesis interesantes. </w:t>
       </w:r>
       <w:r>
         <w:rPr>
@@ -6988,6 +6990,7 @@
           <w:id w:val="-159080378"/>
           <w:citation/>
         </w:sdtPr>
+        <w:sdtEndPr/>
         <w:sdtContent>
           <w:r>
             <w:rPr>
@@ -7366,14 +7369,27 @@
       <w:r>
         <w:t xml:space="preserve">Ilustración </w:t>
       </w:r>
-      <w:fldSimple w:instr=" SEQ Ilustración \* ARABIC ">
-        <w:r>
-          <w:rPr>
-            <w:noProof/>
-          </w:rPr>
-          <w:t>3</w:t>
-        </w:r>
-      </w:fldSimple>
+      <w:r>
+        <w:fldChar w:fldCharType="begin"/>
+      </w:r>
+      <w:r>
+        <w:instrText xml:space="preserve"> SEQ Ilustración \* ARABIC </w:instrText>
+      </w:r>
+      <w:r>
+        <w:fldChar w:fldCharType="separate"/>
+      </w:r>
+      <w:r>
+        <w:rPr>
+          <w:noProof/>
+        </w:rPr>
+        <w:t>3</w:t>
+      </w:r>
+      <w:r>
+        <w:rPr>
+          <w:noProof/>
+        </w:rPr>
+        <w:fldChar w:fldCharType="end"/>
+      </w:r>
       <w:bookmarkEnd w:id="22"/>
       <w:r>
         <w:t>. Datos de partida Reddit.</w:t>
@@ -7437,14 +7453,30 @@
       <w:r>
         <w:t xml:space="preserve">Ilustración </w:t>
       </w:r>
-      <w:fldSimple w:instr=" SEQ Ilustración \* ARABIC ">
-        <w:r>
-          <w:rPr>
-            <w:noProof/>
-          </w:rPr>
-          <w:t>4</w:t>
-        </w:r>
-      </w:fldSimple>
+      <w:r>
+        <w:fldChar w:fldCharType="begin"/>
+      </w:r>
+      <w:r>
+        <w:instrText xml:space="preserve"> SEQ Ilustración \* ARAB</w:instrText>
+      </w:r>
+      <w:r>
+        <w:instrText xml:space="preserve">IC </w:instrText>
+      </w:r>
+      <w:r>
+        <w:fldChar w:fldCharType="separate"/>
+      </w:r>
+      <w:r>
+        <w:rPr>
+          <w:noProof/>
+        </w:rPr>
+        <w:t>4</w:t>
+      </w:r>
+      <w:r>
+        <w:rPr>
+          <w:noProof/>
+        </w:rPr>
+        <w:fldChar w:fldCharType="end"/>
+      </w:r>
       <w:bookmarkEnd w:id="24"/>
       <w:r>
         <w:t>. Datos faltantes Reddit.</w:t>
@@ -7563,42 +7595,2162 @@
       <w:r>
         <w:t xml:space="preserve">Ilustración </w:t>
       </w:r>
+      <w:r>
+        <w:fldChar w:fldCharType="begin"/>
+      </w:r>
+      <w:r>
+        <w:instrText xml:space="preserve"> SEQ Ilustración \* ARABIC </w:instrText>
+      </w:r>
+      <w:r>
+        <w:fldChar w:fldCharType="separate"/>
+      </w:r>
+      <w:r>
+        <w:rPr>
+          <w:noProof/>
+        </w:rPr>
+        <w:t>5</w:t>
+      </w:r>
+      <w:r>
+        <w:rPr>
+          <w:noProof/>
+        </w:rPr>
+        <w:fldChar w:fldCharType="end"/>
+      </w:r>
+      <w:bookmarkEnd w:id="25"/>
+      <w:r>
+        <w:t xml:space="preserve">. Ejemplo de registro con columna </w:t>
+      </w:r>
+      <w:proofErr w:type="spellStart"/>
+      <w:r>
+        <w:t>body</w:t>
+      </w:r>
+      <w:proofErr w:type="spellEnd"/>
+      <w:r>
+        <w:t xml:space="preserve"> nula.</w:t>
+      </w:r>
+    </w:p>
+    <w:p>
+      <w:r>
+        <w:t>A</w:t>
+      </w:r>
+      <w:r>
+        <w:t xml:space="preserve"> continuación extraemos información </w:t>
+      </w:r>
+      <w:r>
+        <w:t xml:space="preserve">descriptiva del conjunto de datos como: el numero de registros, cuantos registros únicos </w:t>
+      </w:r>
+      <w:r>
+        <w:t xml:space="preserve">existen para cada columna, la media, valor mínimo, valor máximo, </w:t>
+      </w:r>
+      <w:proofErr w:type="gramStart"/>
+      <w:r>
+        <w:t>…</w:t>
+      </w:r>
+      <w:r>
+        <w:t xml:space="preserve"> .</w:t>
+      </w:r>
+      <w:proofErr w:type="gramEnd"/>
+      <w:r>
+        <w:t xml:space="preserve"> Los resultados se pueden ver en </w:t>
+      </w:r>
+      <w:proofErr w:type="gramStart"/>
+      <w:r>
+        <w:t>la .</w:t>
+      </w:r>
+      <w:proofErr w:type="gramEnd"/>
+    </w:p>
+    <w:p>
+      <w:pPr>
+        <w:keepNext/>
+        <w:jc w:val="center"/>
+      </w:pPr>
+      <w:r>
+        <w:rPr>
+          <w:noProof/>
+        </w:rPr>
+        <w:lastRenderedPageBreak/>
+        <w:drawing>
+          <wp:inline distT="0" distB="0" distL="0" distR="0" wp14:anchorId="688EC638" wp14:editId="65D3CEBE">
+            <wp:extent cx="5400040" cy="2386330"/>
+            <wp:effectExtent l="0" t="0" r="0" b="0"/>
+            <wp:docPr id="6" name="Imagen 6" descr="Interfaz de usuario gráfica&#10;&#10;Descripción generada automáticamente"/>
+            <wp:cNvGraphicFramePr>
+              <a:graphicFrameLocks xmlns:a="http://schemas.openxmlformats.org/drawingml/2006/main" noChangeAspect="1"/>
+            </wp:cNvGraphicFramePr>
+            <a:graphic xmlns:a="http://schemas.openxmlformats.org/drawingml/2006/main">
+              <a:graphicData uri="http://schemas.openxmlformats.org/drawingml/2006/picture">
+                <pic:pic xmlns:pic="http://schemas.openxmlformats.org/drawingml/2006/picture">
+                  <pic:nvPicPr>
+                    <pic:cNvPr id="6" name="Imagen 6" descr="Interfaz de usuario gráfica&#10;&#10;Descripción generada automáticamente"/>
+                    <pic:cNvPicPr/>
+                  </pic:nvPicPr>
+                  <pic:blipFill>
+                    <a:blip r:embed="rId26"/>
+                    <a:stretch>
+                      <a:fillRect/>
+                    </a:stretch>
+                  </pic:blipFill>
+                  <pic:spPr>
+                    <a:xfrm>
+                      <a:off x="0" y="0"/>
+                      <a:ext cx="5400040" cy="2386330"/>
+                    </a:xfrm>
+                    <a:prstGeom prst="rect">
+                      <a:avLst/>
+                    </a:prstGeom>
+                  </pic:spPr>
+                </pic:pic>
+              </a:graphicData>
+            </a:graphic>
+          </wp:inline>
+        </w:drawing>
+      </w:r>
+    </w:p>
+    <w:p>
+      <w:pPr>
+        <w:pStyle w:val="Descripcin"/>
+        <w:jc w:val="center"/>
+      </w:pPr>
+      <w:r>
+        <w:t xml:space="preserve">Ilustración </w:t>
+      </w:r>
       <w:fldSimple w:instr=" SEQ Ilustración \* ARABIC ">
         <w:r>
           <w:rPr>
             <w:noProof/>
           </w:rPr>
-          <w:t>5</w:t>
+          <w:t>6</w:t>
         </w:r>
       </w:fldSimple>
-      <w:bookmarkEnd w:id="25"/>
-      <w:r>
-        <w:t xml:space="preserve">. Ejemplo de registro con columna </w:t>
-      </w:r>
-      <w:proofErr w:type="spellStart"/>
-      <w:r>
-        <w:t>body</w:t>
-      </w:r>
-      <w:proofErr w:type="spellEnd"/>
-      <w:r>
-        <w:t xml:space="preserve"> nula.</w:t>
+      <w:r>
+        <w:t>. Información descriptiva del conjunto de datos de Reddit.</w:t>
+      </w:r>
+    </w:p>
+    <w:p>
+      <w:r>
+        <w:t xml:space="preserve">El siguiente paso en la exploración de los datos ha sido </w:t>
+      </w:r>
+      <w:r>
+        <w:t>la generación de algunas gráficas, entre pares de variables interesantes del conjunto de datos</w:t>
+      </w:r>
+      <w:r>
+        <w:t xml:space="preserve">, </w:t>
+      </w:r>
+      <w:r>
+        <w:t>para analizar si existe alguna relación entre ellas</w:t>
+      </w:r>
+      <w:r>
+        <w:t>.</w:t>
+      </w:r>
+    </w:p>
+    <w:p>
+      <w:r>
+        <w:rPr>
+          <w:noProof/>
+        </w:rPr>
+        <mc:AlternateContent>
+          <mc:Choice Requires="wps">
+            <w:drawing>
+              <wp:anchor distT="0" distB="0" distL="114300" distR="114300" simplePos="0" relativeHeight="251676672" behindDoc="0" locked="0" layoutInCell="1" allowOverlap="1" wp14:anchorId="1EF675E0" wp14:editId="7496DEA5">
+                <wp:simplePos x="0" y="0"/>
+                <wp:positionH relativeFrom="column">
+                  <wp:posOffset>2853055</wp:posOffset>
+                </wp:positionH>
+                <wp:positionV relativeFrom="paragraph">
+                  <wp:posOffset>1836420</wp:posOffset>
+                </wp:positionV>
+                <wp:extent cx="2544445" cy="635"/>
+                <wp:effectExtent l="0" t="0" r="0" b="0"/>
+                <wp:wrapNone/>
+                <wp:docPr id="25" name="Cuadro de texto 25"/>
+                <wp:cNvGraphicFramePr/>
+                <a:graphic xmlns:a="http://schemas.openxmlformats.org/drawingml/2006/main">
+                  <a:graphicData uri="http://schemas.microsoft.com/office/word/2010/wordprocessingShape">
+                    <wps:wsp>
+                      <wps:cNvSpPr txBox="1"/>
+                      <wps:spPr>
+                        <a:xfrm>
+                          <a:off x="0" y="0"/>
+                          <a:ext cx="2544445" cy="635"/>
+                        </a:xfrm>
+                        <a:prstGeom prst="rect">
+                          <a:avLst/>
+                        </a:prstGeom>
+                        <a:solidFill>
+                          <a:prstClr val="white"/>
+                        </a:solidFill>
+                        <a:ln>
+                          <a:noFill/>
+                        </a:ln>
+                      </wps:spPr>
+                      <wps:txbx>
+                        <w:txbxContent>
+                          <w:p>
+                            <w:pPr>
+                              <w:pStyle w:val="Descripcin"/>
+                              <w:jc w:val="center"/>
+                              <w:rPr>
+                                <w:noProof/>
+                                <w:sz w:val="24"/>
+                              </w:rPr>
+                            </w:pPr>
+                            <w:r>
+                              <w:t xml:space="preserve">Ilustración </w:t>
+                            </w:r>
+                            <w:fldSimple w:instr=" SEQ Ilustración \* ARABIC ">
+                              <w:r>
+                                <w:rPr>
+                                  <w:noProof/>
+                                </w:rPr>
+                                <w:t>7</w:t>
+                              </w:r>
+                            </w:fldSimple>
+                            <w:r>
+                              <w:t xml:space="preserve">. Evolución del </w:t>
+                            </w:r>
+                            <w:proofErr w:type="spellStart"/>
+                            <w:r>
+                              <w:t>like</w:t>
+                            </w:r>
+                            <w:proofErr w:type="spellEnd"/>
+                            <w:r>
+                              <w:t xml:space="preserve"> medio de las publicaciones </w:t>
+                            </w:r>
+                            <w:r>
+                              <w:rPr>
+                                <w:noProof/>
+                              </w:rPr>
+                              <w:t>por fecha.</w:t>
+                            </w:r>
+                          </w:p>
+                        </w:txbxContent>
+                      </wps:txbx>
+                      <wps:bodyPr rot="0" spcFirstLastPara="0" vertOverflow="overflow" horzOverflow="overflow" vert="horz" wrap="square" lIns="0" tIns="0" rIns="0" bIns="0" numCol="1" spcCol="0" rtlCol="0" fromWordArt="0" anchor="t" anchorCtr="0" forceAA="0" compatLnSpc="1">
+                        <a:prstTxWarp prst="textNoShape">
+                          <a:avLst/>
+                        </a:prstTxWarp>
+                        <a:spAutoFit/>
+                      </wps:bodyPr>
+                    </wps:wsp>
+                  </a:graphicData>
+                </a:graphic>
+              </wp:anchor>
+            </w:drawing>
+          </mc:Choice>
+          <mc:Fallback>
+            <w:pict>
+              <v:shapetype w14:anchorId="1EF675E0" id="_x0000_t202" coordsize="21600,21600" o:spt="202" path="m,l,21600r21600,l21600,xe">
+                <v:stroke joinstyle="miter"/>
+                <v:path gradientshapeok="t" o:connecttype="rect"/>
+              </v:shapetype>
+              <v:shape id="Cuadro de texto 25" o:spid="_x0000_s1026" type="#_x0000_t202" style="position:absolute;left:0;text-align:left;margin-left:224.65pt;margin-top:144.6pt;width:200.35pt;height:.05pt;z-index:251676672;visibility:visible;mso-wrap-style:square;mso-wrap-distance-left:9pt;mso-wrap-distance-top:0;mso-wrap-distance-right:9pt;mso-wrap-distance-bottom:0;mso-position-horizontal:absolute;mso-position-horizontal-relative:text;mso-position-vertical:absolute;mso-position-vertical-relative:text;v-text-anchor:top" o:gfxdata="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" stroked="f">
+                <v:textbox style="mso-fit-shape-to-text:t" inset="0,0,0,0">
+                  <w:txbxContent>
+                    <w:p>
+                      <w:pPr>
+                        <w:pStyle w:val="Descripcin"/>
+                        <w:jc w:val="center"/>
+                        <w:rPr>
+                          <w:noProof/>
+                          <w:sz w:val="24"/>
+                        </w:rPr>
+                      </w:pPr>
+                      <w:r>
+                        <w:t xml:space="preserve">Ilustración </w:t>
+                      </w:r>
+                      <w:fldSimple w:instr=" SEQ Ilustración \* ARABIC ">
+                        <w:r>
+                          <w:rPr>
+                            <w:noProof/>
+                          </w:rPr>
+                          <w:t>7</w:t>
+                        </w:r>
+                      </w:fldSimple>
+                      <w:r>
+                        <w:t xml:space="preserve">. Evolución del </w:t>
+                      </w:r>
+                      <w:proofErr w:type="spellStart"/>
+                      <w:r>
+                        <w:t>like</w:t>
+                      </w:r>
+                      <w:proofErr w:type="spellEnd"/>
+                      <w:r>
+                        <w:t xml:space="preserve"> medio de las publicaciones </w:t>
+                      </w:r>
+                      <w:r>
+                        <w:rPr>
+                          <w:noProof/>
+                        </w:rPr>
+                        <w:t>por fecha.</w:t>
+                      </w:r>
+                    </w:p>
+                  </w:txbxContent>
+                </v:textbox>
+              </v:shape>
+            </w:pict>
+          </mc:Fallback>
+        </mc:AlternateContent>
+      </w:r>
+      <w:r>
+        <w:rPr>
+          <w:noProof/>
+        </w:rPr>
+        <w:drawing>
+          <wp:anchor distT="0" distB="0" distL="114300" distR="114300" simplePos="0" relativeHeight="251659264" behindDoc="0" locked="0" layoutInCell="1" allowOverlap="1" wp14:anchorId="53943A0E" wp14:editId="363BFCD0">
+            <wp:simplePos x="0" y="0"/>
+            <wp:positionH relativeFrom="margin">
+              <wp:posOffset>2853328</wp:posOffset>
+            </wp:positionH>
+            <wp:positionV relativeFrom="paragraph">
+              <wp:posOffset>6350</wp:posOffset>
+            </wp:positionV>
+            <wp:extent cx="2544625" cy="1772920"/>
+            <wp:effectExtent l="0" t="0" r="8255" b="0"/>
+            <wp:wrapNone/>
+            <wp:docPr id="9" name="Imagen 9" descr="Gráfico&#10;&#10;Descripción generada automáticamente"/>
+            <wp:cNvGraphicFramePr>
+              <a:graphicFrameLocks xmlns:a="http://schemas.openxmlformats.org/drawingml/2006/main" noChangeAspect="1"/>
+            </wp:cNvGraphicFramePr>
+            <a:graphic xmlns:a="http://schemas.openxmlformats.org/drawingml/2006/main">
+              <a:graphicData uri="http://schemas.openxmlformats.org/drawingml/2006/picture">
+                <pic:pic xmlns:pic="http://schemas.openxmlformats.org/drawingml/2006/picture">
+                  <pic:nvPicPr>
+                    <pic:cNvPr id="9" name="Imagen 9" descr="Gráfico&#10;&#10;Descripción generada automáticamente"/>
+                    <pic:cNvPicPr/>
+                  </pic:nvPicPr>
+                  <pic:blipFill>
+                    <a:blip r:embed="rId27" cstate="print">
+                      <a:extLst>
+                        <a:ext uri="{28A0092B-C50C-407E-A947-70E740481C1C}">
+                          <a14:useLocalDpi xmlns:a14="http://schemas.microsoft.com/office/drawing/2010/main" val="0"/>
+                        </a:ext>
+                      </a:extLst>
+                    </a:blip>
+                    <a:stretch>
+                      <a:fillRect/>
+                    </a:stretch>
+                  </pic:blipFill>
+                  <pic:spPr>
+                    <a:xfrm>
+                      <a:off x="0" y="0"/>
+                      <a:ext cx="2549275" cy="1776160"/>
+                    </a:xfrm>
+                    <a:prstGeom prst="rect">
+                      <a:avLst/>
+                    </a:prstGeom>
+                  </pic:spPr>
+                </pic:pic>
+              </a:graphicData>
+            </a:graphic>
+            <wp14:sizeRelH relativeFrom="margin">
+              <wp14:pctWidth>0</wp14:pctWidth>
+            </wp14:sizeRelH>
+            <wp14:sizeRelV relativeFrom="margin">
+              <wp14:pctHeight>0</wp14:pctHeight>
+            </wp14:sizeRelV>
+          </wp:anchor>
+        </w:drawing>
+      </w:r>
+      <w:r>
+        <w:rPr>
+          <w:noProof/>
+        </w:rPr>
+        <mc:AlternateContent>
+          <mc:Choice Requires="wps">
+            <w:drawing>
+              <wp:anchor distT="0" distB="0" distL="114300" distR="114300" simplePos="0" relativeHeight="251678720" behindDoc="0" locked="0" layoutInCell="1" allowOverlap="1" wp14:anchorId="2B16C455" wp14:editId="09D18223">
+                <wp:simplePos x="0" y="0"/>
+                <wp:positionH relativeFrom="column">
+                  <wp:posOffset>0</wp:posOffset>
+                </wp:positionH>
+                <wp:positionV relativeFrom="paragraph">
+                  <wp:posOffset>1836420</wp:posOffset>
+                </wp:positionV>
+                <wp:extent cx="2574925" cy="635"/>
+                <wp:effectExtent l="0" t="0" r="0" b="0"/>
+                <wp:wrapNone/>
+                <wp:docPr id="26" name="Cuadro de texto 26"/>
+                <wp:cNvGraphicFramePr/>
+                <a:graphic xmlns:a="http://schemas.openxmlformats.org/drawingml/2006/main">
+                  <a:graphicData uri="http://schemas.microsoft.com/office/word/2010/wordprocessingShape">
+                    <wps:wsp>
+                      <wps:cNvSpPr txBox="1"/>
+                      <wps:spPr>
+                        <a:xfrm>
+                          <a:off x="0" y="0"/>
+                          <a:ext cx="2574925" cy="635"/>
+                        </a:xfrm>
+                        <a:prstGeom prst="rect">
+                          <a:avLst/>
+                        </a:prstGeom>
+                        <a:solidFill>
+                          <a:prstClr val="white"/>
+                        </a:solidFill>
+                        <a:ln>
+                          <a:noFill/>
+                        </a:ln>
+                      </wps:spPr>
+                      <wps:txbx>
+                        <w:txbxContent>
+                          <w:p>
+                            <w:pPr>
+                              <w:pStyle w:val="Descripcin"/>
+                              <w:jc w:val="center"/>
+                              <w:rPr>
+                                <w:noProof/>
+                                <w:sz w:val="24"/>
+                              </w:rPr>
+                            </w:pPr>
+                            <w:r>
+                              <w:t xml:space="preserve">Ilustración </w:t>
+                            </w:r>
+                            <w:fldSimple w:instr=" SEQ Ilustración \* ARABIC ">
+                              <w:r>
+                                <w:rPr>
+                                  <w:noProof/>
+                                </w:rPr>
+                                <w:t>8</w:t>
+                              </w:r>
+                            </w:fldSimple>
+                            <w:r>
+                              <w:t>. Evolución de la cantidad de publicaciones por fecha.</w:t>
+                            </w:r>
+                          </w:p>
+                        </w:txbxContent>
+                      </wps:txbx>
+                      <wps:bodyPr rot="0" spcFirstLastPara="0" vertOverflow="overflow" horzOverflow="overflow" vert="horz" wrap="square" lIns="0" tIns="0" rIns="0" bIns="0" numCol="1" spcCol="0" rtlCol="0" fromWordArt="0" anchor="t" anchorCtr="0" forceAA="0" compatLnSpc="1">
+                        <a:prstTxWarp prst="textNoShape">
+                          <a:avLst/>
+                        </a:prstTxWarp>
+                        <a:spAutoFit/>
+                      </wps:bodyPr>
+                    </wps:wsp>
+                  </a:graphicData>
+                </a:graphic>
+              </wp:anchor>
+            </w:drawing>
+          </mc:Choice>
+          <mc:Fallback>
+            <w:pict>
+              <v:shape w14:anchorId="2B16C455" id="Cuadro de texto 26" o:spid="_x0000_s1027" type="#_x0000_t202" style="position:absolute;left:0;text-align:left;margin-left:0;margin-top:144.6pt;width:202.75pt;height:.05pt;z-index:251678720;visibility:visible;mso-wrap-style:square;mso-wrap-distance-left:9pt;mso-wrap-distance-top:0;mso-wrap-distance-right:9pt;mso-wrap-distance-bottom:0;mso-position-horizontal:absolute;mso-position-horizontal-relative:text;mso-position-vertical:absolute;mso-position-vertical-relative:text;v-text-anchor:top" o:gfxdata="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" stroked="f">
+                <v:textbox style="mso-fit-shape-to-text:t" inset="0,0,0,0">
+                  <w:txbxContent>
+                    <w:p>
+                      <w:pPr>
+                        <w:pStyle w:val="Descripcin"/>
+                        <w:jc w:val="center"/>
+                        <w:rPr>
+                          <w:noProof/>
+                          <w:sz w:val="24"/>
+                        </w:rPr>
+                      </w:pPr>
+                      <w:r>
+                        <w:t xml:space="preserve">Ilustración </w:t>
+                      </w:r>
+                      <w:fldSimple w:instr=" SEQ Ilustración \* ARABIC ">
+                        <w:r>
+                          <w:rPr>
+                            <w:noProof/>
+                          </w:rPr>
+                          <w:t>8</w:t>
+                        </w:r>
+                      </w:fldSimple>
+                      <w:r>
+                        <w:t>. Evolución de la cantidad de publicaciones por fecha.</w:t>
+                      </w:r>
+                    </w:p>
+                  </w:txbxContent>
+                </v:textbox>
+              </v:shape>
+            </w:pict>
+          </mc:Fallback>
+        </mc:AlternateContent>
+      </w:r>
+      <w:r>
+        <w:rPr>
+          <w:noProof/>
+        </w:rPr>
+        <w:drawing>
+          <wp:anchor distT="0" distB="0" distL="114300" distR="114300" simplePos="0" relativeHeight="251658240" behindDoc="0" locked="0" layoutInCell="1" allowOverlap="1" wp14:anchorId="36AA4C66" wp14:editId="416416AD">
+            <wp:simplePos x="0" y="0"/>
+            <wp:positionH relativeFrom="margin">
+              <wp:align>left</wp:align>
+            </wp:positionH>
+            <wp:positionV relativeFrom="paragraph">
+              <wp:posOffset>1270</wp:posOffset>
+            </wp:positionV>
+            <wp:extent cx="2575367" cy="1778287"/>
+            <wp:effectExtent l="0" t="0" r="0" b="0"/>
+            <wp:wrapNone/>
+            <wp:docPr id="8" name="Imagen 8" descr="Gráfico, Histograma&#10;&#10;Descripción generada automáticamente"/>
+            <wp:cNvGraphicFramePr>
+              <a:graphicFrameLocks xmlns:a="http://schemas.openxmlformats.org/drawingml/2006/main" noChangeAspect="1"/>
+            </wp:cNvGraphicFramePr>
+            <a:graphic xmlns:a="http://schemas.openxmlformats.org/drawingml/2006/main">
+              <a:graphicData uri="http://schemas.openxmlformats.org/drawingml/2006/picture">
+                <pic:pic xmlns:pic="http://schemas.openxmlformats.org/drawingml/2006/picture">
+                  <pic:nvPicPr>
+                    <pic:cNvPr id="8" name="Imagen 8" descr="Gráfico, Histograma&#10;&#10;Descripción generada automáticamente"/>
+                    <pic:cNvPicPr/>
+                  </pic:nvPicPr>
+                  <pic:blipFill>
+                    <a:blip r:embed="rId28" cstate="print">
+                      <a:extLst>
+                        <a:ext uri="{28A0092B-C50C-407E-A947-70E740481C1C}">
+                          <a14:useLocalDpi xmlns:a14="http://schemas.microsoft.com/office/drawing/2010/main" val="0"/>
+                        </a:ext>
+                      </a:extLst>
+                    </a:blip>
+                    <a:stretch>
+                      <a:fillRect/>
+                    </a:stretch>
+                  </pic:blipFill>
+                  <pic:spPr>
+                    <a:xfrm>
+                      <a:off x="0" y="0"/>
+                      <a:ext cx="2575367" cy="1778287"/>
+                    </a:xfrm>
+                    <a:prstGeom prst="rect">
+                      <a:avLst/>
+                    </a:prstGeom>
+                  </pic:spPr>
+                </pic:pic>
+              </a:graphicData>
+            </a:graphic>
+            <wp14:sizeRelH relativeFrom="page">
+              <wp14:pctWidth>0</wp14:pctWidth>
+            </wp14:sizeRelH>
+            <wp14:sizeRelV relativeFrom="page">
+              <wp14:pctHeight>0</wp14:pctHeight>
+            </wp14:sizeRelV>
+          </wp:anchor>
+        </w:drawing>
+      </w:r>
+    </w:p>
+    <w:p/>
+    <w:p/>
+    <w:p/>
+    <w:p/>
+    <w:p/>
+    <w:p>
+      <w:r>
+        <w:rPr>
+          <w:noProof/>
+        </w:rPr>
+        <mc:AlternateContent>
+          <mc:Choice Requires="wps">
+            <w:drawing>
+              <wp:anchor distT="0" distB="0" distL="114300" distR="114300" simplePos="0" relativeHeight="251672576" behindDoc="0" locked="0" layoutInCell="1" allowOverlap="1" wp14:anchorId="732CE195" wp14:editId="0E7ACBD3">
+                <wp:simplePos x="0" y="0"/>
+                <wp:positionH relativeFrom="column">
+                  <wp:posOffset>2808605</wp:posOffset>
+                </wp:positionH>
+                <wp:positionV relativeFrom="paragraph">
+                  <wp:posOffset>2536825</wp:posOffset>
+                </wp:positionV>
+                <wp:extent cx="2588895" cy="635"/>
+                <wp:effectExtent l="0" t="0" r="0" b="0"/>
+                <wp:wrapNone/>
+                <wp:docPr id="23" name="Cuadro de texto 23"/>
+                <wp:cNvGraphicFramePr/>
+                <a:graphic xmlns:a="http://schemas.openxmlformats.org/drawingml/2006/main">
+                  <a:graphicData uri="http://schemas.microsoft.com/office/word/2010/wordprocessingShape">
+                    <wps:wsp>
+                      <wps:cNvSpPr txBox="1"/>
+                      <wps:spPr>
+                        <a:xfrm>
+                          <a:off x="0" y="0"/>
+                          <a:ext cx="2588895" cy="635"/>
+                        </a:xfrm>
+                        <a:prstGeom prst="rect">
+                          <a:avLst/>
+                        </a:prstGeom>
+                        <a:solidFill>
+                          <a:prstClr val="white"/>
+                        </a:solidFill>
+                        <a:ln>
+                          <a:noFill/>
+                        </a:ln>
+                      </wps:spPr>
+                      <wps:txbx>
+                        <w:txbxContent>
+                          <w:p>
+                            <w:pPr>
+                              <w:pStyle w:val="Descripcin"/>
+                              <w:jc w:val="center"/>
+                              <w:rPr>
+                                <w:noProof/>
+                                <w:sz w:val="24"/>
+                              </w:rPr>
+                            </w:pPr>
+                            <w:r>
+                              <w:t xml:space="preserve">Ilustración </w:t>
+                            </w:r>
+                            <w:fldSimple w:instr=" SEQ Ilustración \* ARABIC ">
+                              <w:r>
+                                <w:rPr>
+                                  <w:noProof/>
+                                </w:rPr>
+                                <w:t>9</w:t>
+                              </w:r>
+                            </w:fldSimple>
+                            <w:r>
+                              <w:t xml:space="preserve">. </w:t>
+                            </w:r>
+                            <w:r>
+                              <w:t xml:space="preserve">Relación entre la longitud de </w:t>
+                            </w:r>
+                            <w:r>
+                              <w:t xml:space="preserve">las publicaciones </w:t>
+                            </w:r>
+                            <w:r>
+                              <w:t xml:space="preserve">y </w:t>
+                            </w:r>
+                            <w:proofErr w:type="spellStart"/>
+                            <w:r>
+                              <w:t>likes</w:t>
+                            </w:r>
+                            <w:proofErr w:type="spellEnd"/>
+                            <w:r>
+                              <w:t>.</w:t>
+                            </w:r>
+                          </w:p>
+                        </w:txbxContent>
+                      </wps:txbx>
+                      <wps:bodyPr rot="0" spcFirstLastPara="0" vertOverflow="overflow" horzOverflow="overflow" vert="horz" wrap="square" lIns="0" tIns="0" rIns="0" bIns="0" numCol="1" spcCol="0" rtlCol="0" fromWordArt="0" anchor="t" anchorCtr="0" forceAA="0" compatLnSpc="1">
+                        <a:prstTxWarp prst="textNoShape">
+                          <a:avLst/>
+                        </a:prstTxWarp>
+                        <a:spAutoFit/>
+                      </wps:bodyPr>
+                    </wps:wsp>
+                  </a:graphicData>
+                </a:graphic>
+              </wp:anchor>
+            </w:drawing>
+          </mc:Choice>
+          <mc:Fallback>
+            <w:pict>
+              <v:shape w14:anchorId="732CE195" id="Cuadro de texto 23" o:spid="_x0000_s1028" type="#_x0000_t202" style="position:absolute;left:0;text-align:left;margin-left:221.15pt;margin-top:199.75pt;width:203.85pt;height:.05pt;z-index:251672576;visibility:visible;mso-wrap-style:square;mso-wrap-distance-left:9pt;mso-wrap-distance-top:0;mso-wrap-distance-right:9pt;mso-wrap-distance-bottom:0;mso-position-horizontal:absolute;mso-position-horizontal-relative:text;mso-position-vertical:absolute;mso-position-vertical-relative:text;v-text-anchor:top" o:gfxdata="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" stroked="f">
+                <v:textbox style="mso-fit-shape-to-text:t" inset="0,0,0,0">
+                  <w:txbxContent>
+                    <w:p>
+                      <w:pPr>
+                        <w:pStyle w:val="Descripcin"/>
+                        <w:jc w:val="center"/>
+                        <w:rPr>
+                          <w:noProof/>
+                          <w:sz w:val="24"/>
+                        </w:rPr>
+                      </w:pPr>
+                      <w:r>
+                        <w:t xml:space="preserve">Ilustración </w:t>
+                      </w:r>
+                      <w:fldSimple w:instr=" SEQ Ilustración \* ARABIC ">
+                        <w:r>
+                          <w:rPr>
+                            <w:noProof/>
+                          </w:rPr>
+                          <w:t>9</w:t>
+                        </w:r>
+                      </w:fldSimple>
+                      <w:r>
+                        <w:t xml:space="preserve">. </w:t>
+                      </w:r>
+                      <w:r>
+                        <w:t xml:space="preserve">Relación entre la longitud de </w:t>
+                      </w:r>
+                      <w:r>
+                        <w:t xml:space="preserve">las publicaciones </w:t>
+                      </w:r>
+                      <w:r>
+                        <w:t xml:space="preserve">y </w:t>
+                      </w:r>
+                      <w:proofErr w:type="spellStart"/>
+                      <w:r>
+                        <w:t>likes</w:t>
+                      </w:r>
+                      <w:proofErr w:type="spellEnd"/>
+                      <w:r>
+                        <w:t>.</w:t>
+                      </w:r>
+                    </w:p>
+                  </w:txbxContent>
+                </v:textbox>
+              </v:shape>
+            </w:pict>
+          </mc:Fallback>
+        </mc:AlternateContent>
+      </w:r>
+      <w:r>
+        <w:rPr>
+          <w:noProof/>
+        </w:rPr>
+        <w:drawing>
+          <wp:anchor distT="0" distB="0" distL="114300" distR="114300" simplePos="0" relativeHeight="251661312" behindDoc="0" locked="0" layoutInCell="1" allowOverlap="1" wp14:anchorId="7E42FF05" wp14:editId="5E23E69D">
+            <wp:simplePos x="0" y="0"/>
+            <wp:positionH relativeFrom="margin">
+              <wp:posOffset>2809213</wp:posOffset>
+            </wp:positionH>
+            <wp:positionV relativeFrom="paragraph">
+              <wp:posOffset>696595</wp:posOffset>
+            </wp:positionV>
+            <wp:extent cx="2588922" cy="1783080"/>
+            <wp:effectExtent l="0" t="0" r="1905" b="7620"/>
+            <wp:wrapNone/>
+            <wp:docPr id="11" name="Imagen 11" descr="Gráfico, Gráfico de dispersión&#10;&#10;Descripción generada automáticamente"/>
+            <wp:cNvGraphicFramePr>
+              <a:graphicFrameLocks xmlns:a="http://schemas.openxmlformats.org/drawingml/2006/main" noChangeAspect="1"/>
+            </wp:cNvGraphicFramePr>
+            <a:graphic xmlns:a="http://schemas.openxmlformats.org/drawingml/2006/main">
+              <a:graphicData uri="http://schemas.openxmlformats.org/drawingml/2006/picture">
+                <pic:pic xmlns:pic="http://schemas.openxmlformats.org/drawingml/2006/picture">
+                  <pic:nvPicPr>
+                    <pic:cNvPr id="11" name="Imagen 11" descr="Gráfico, Gráfico de dispersión&#10;&#10;Descripción generada automáticamente"/>
+                    <pic:cNvPicPr/>
+                  </pic:nvPicPr>
+                  <pic:blipFill>
+                    <a:blip r:embed="rId29" cstate="print">
+                      <a:extLst>
+                        <a:ext uri="{28A0092B-C50C-407E-A947-70E740481C1C}">
+                          <a14:useLocalDpi xmlns:a14="http://schemas.microsoft.com/office/drawing/2010/main" val="0"/>
+                        </a:ext>
+                      </a:extLst>
+                    </a:blip>
+                    <a:stretch>
+                      <a:fillRect/>
+                    </a:stretch>
+                  </pic:blipFill>
+                  <pic:spPr>
+                    <a:xfrm>
+                      <a:off x="0" y="0"/>
+                      <a:ext cx="2591870" cy="1785110"/>
+                    </a:xfrm>
+                    <a:prstGeom prst="rect">
+                      <a:avLst/>
+                    </a:prstGeom>
+                  </pic:spPr>
+                </pic:pic>
+              </a:graphicData>
+            </a:graphic>
+            <wp14:sizeRelH relativeFrom="page">
+              <wp14:pctWidth>0</wp14:pctWidth>
+            </wp14:sizeRelH>
+            <wp14:sizeRelV relativeFrom="page">
+              <wp14:pctHeight>0</wp14:pctHeight>
+            </wp14:sizeRelV>
+          </wp:anchor>
+        </w:drawing>
+      </w:r>
+      <w:r>
+        <w:rPr>
+          <w:noProof/>
+        </w:rPr>
+        <mc:AlternateContent>
+          <mc:Choice Requires="wps">
+            <w:drawing>
+              <wp:anchor distT="0" distB="0" distL="114300" distR="114300" simplePos="0" relativeHeight="251674624" behindDoc="0" locked="0" layoutInCell="1" allowOverlap="1" wp14:anchorId="7F08DA4A" wp14:editId="1623E1D2">
+                <wp:simplePos x="0" y="0"/>
+                <wp:positionH relativeFrom="column">
+                  <wp:posOffset>0</wp:posOffset>
+                </wp:positionH>
+                <wp:positionV relativeFrom="paragraph">
+                  <wp:posOffset>2552700</wp:posOffset>
+                </wp:positionV>
+                <wp:extent cx="2580640" cy="635"/>
+                <wp:effectExtent l="0" t="0" r="0" b="0"/>
+                <wp:wrapNone/>
+                <wp:docPr id="24" name="Cuadro de texto 24"/>
+                <wp:cNvGraphicFramePr/>
+                <a:graphic xmlns:a="http://schemas.openxmlformats.org/drawingml/2006/main">
+                  <a:graphicData uri="http://schemas.microsoft.com/office/word/2010/wordprocessingShape">
+                    <wps:wsp>
+                      <wps:cNvSpPr txBox="1"/>
+                      <wps:spPr>
+                        <a:xfrm>
+                          <a:off x="0" y="0"/>
+                          <a:ext cx="2580640" cy="635"/>
+                        </a:xfrm>
+                        <a:prstGeom prst="rect">
+                          <a:avLst/>
+                        </a:prstGeom>
+                        <a:solidFill>
+                          <a:prstClr val="white"/>
+                        </a:solidFill>
+                        <a:ln>
+                          <a:noFill/>
+                        </a:ln>
+                      </wps:spPr>
+                      <wps:txbx>
+                        <w:txbxContent>
+                          <w:p>
+                            <w:pPr>
+                              <w:pStyle w:val="Descripcin"/>
+                              <w:jc w:val="center"/>
+                              <w:rPr>
+                                <w:noProof/>
+                                <w:sz w:val="24"/>
+                              </w:rPr>
+                            </w:pPr>
+                            <w:r>
+                              <w:t xml:space="preserve">Ilustración </w:t>
+                            </w:r>
+                            <w:fldSimple w:instr=" SEQ Ilustración \* ARABIC ">
+                              <w:r>
+                                <w:rPr>
+                                  <w:noProof/>
+                                </w:rPr>
+                                <w:t>10</w:t>
+                              </w:r>
+                            </w:fldSimple>
+                            <w:r>
+                              <w:t>.</w:t>
+                            </w:r>
+                            <w:r>
+                              <w:t xml:space="preserve"> Relación entre la longitud de los títulos y </w:t>
+                            </w:r>
+                            <w:proofErr w:type="spellStart"/>
+                            <w:r>
+                              <w:t>likes</w:t>
+                            </w:r>
+                            <w:proofErr w:type="spellEnd"/>
+                            <w:r>
+                              <w:t xml:space="preserve"> de las publicaciones.</w:t>
+                            </w:r>
+                          </w:p>
+                        </w:txbxContent>
+                      </wps:txbx>
+                      <wps:bodyPr rot="0" spcFirstLastPara="0" vertOverflow="overflow" horzOverflow="overflow" vert="horz" wrap="square" lIns="0" tIns="0" rIns="0" bIns="0" numCol="1" spcCol="0" rtlCol="0" fromWordArt="0" anchor="t" anchorCtr="0" forceAA="0" compatLnSpc="1">
+                        <a:prstTxWarp prst="textNoShape">
+                          <a:avLst/>
+                        </a:prstTxWarp>
+                        <a:spAutoFit/>
+                      </wps:bodyPr>
+                    </wps:wsp>
+                  </a:graphicData>
+                </a:graphic>
+              </wp:anchor>
+            </w:drawing>
+          </mc:Choice>
+          <mc:Fallback>
+            <w:pict>
+              <v:shape w14:anchorId="7F08DA4A" id="Cuadro de texto 24" o:spid="_x0000_s1029" type="#_x0000_t202" style="position:absolute;left:0;text-align:left;margin-left:0;margin-top:201pt;width:203.2pt;height:.05pt;z-index:251674624;visibility:visible;mso-wrap-style:square;mso-wrap-distance-left:9pt;mso-wrap-distance-top:0;mso-wrap-distance-right:9pt;mso-wrap-distance-bottom:0;mso-position-horizontal:absolute;mso-position-horizontal-relative:text;mso-position-vertical:absolute;mso-position-vertical-relative:text;v-text-anchor:top" o:gfxdata="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" stroked="f">
+                <v:textbox style="mso-fit-shape-to-text:t" inset="0,0,0,0">
+                  <w:txbxContent>
+                    <w:p>
+                      <w:pPr>
+                        <w:pStyle w:val="Descripcin"/>
+                        <w:jc w:val="center"/>
+                        <w:rPr>
+                          <w:noProof/>
+                          <w:sz w:val="24"/>
+                        </w:rPr>
+                      </w:pPr>
+                      <w:r>
+                        <w:t xml:space="preserve">Ilustración </w:t>
+                      </w:r>
+                      <w:fldSimple w:instr=" SEQ Ilustración \* ARABIC ">
+                        <w:r>
+                          <w:rPr>
+                            <w:noProof/>
+                          </w:rPr>
+                          <w:t>10</w:t>
+                        </w:r>
+                      </w:fldSimple>
+                      <w:r>
+                        <w:t>.</w:t>
+                      </w:r>
+                      <w:r>
+                        <w:t xml:space="preserve"> Relación entre la longitud de los títulos y </w:t>
+                      </w:r>
+                      <w:proofErr w:type="spellStart"/>
+                      <w:r>
+                        <w:t>likes</w:t>
+                      </w:r>
+                      <w:proofErr w:type="spellEnd"/>
+                      <w:r>
+                        <w:t xml:space="preserve"> de las publicaciones.</w:t>
+                      </w:r>
+                    </w:p>
+                  </w:txbxContent>
+                </v:textbox>
+              </v:shape>
+            </w:pict>
+          </mc:Fallback>
+        </mc:AlternateContent>
+      </w:r>
+      <w:r>
+        <w:rPr>
+          <w:noProof/>
+        </w:rPr>
+        <w:drawing>
+          <wp:anchor distT="0" distB="0" distL="114300" distR="114300" simplePos="0" relativeHeight="251660288" behindDoc="0" locked="0" layoutInCell="1" allowOverlap="1" wp14:anchorId="138D8A2D" wp14:editId="2FF1CAEC">
+            <wp:simplePos x="0" y="0"/>
+            <wp:positionH relativeFrom="margin">
+              <wp:align>left</wp:align>
+            </wp:positionH>
+            <wp:positionV relativeFrom="paragraph">
+              <wp:posOffset>686435</wp:posOffset>
+            </wp:positionV>
+            <wp:extent cx="2580640" cy="1809240"/>
+            <wp:effectExtent l="0" t="0" r="0" b="635"/>
+            <wp:wrapNone/>
+            <wp:docPr id="10" name="Imagen 10" descr="Gráfico, Gráfico de dispersión&#10;&#10;Descripción generada automáticamente"/>
+            <wp:cNvGraphicFramePr>
+              <a:graphicFrameLocks xmlns:a="http://schemas.openxmlformats.org/drawingml/2006/main" noChangeAspect="1"/>
+            </wp:cNvGraphicFramePr>
+            <a:graphic xmlns:a="http://schemas.openxmlformats.org/drawingml/2006/main">
+              <a:graphicData uri="http://schemas.openxmlformats.org/drawingml/2006/picture">
+                <pic:pic xmlns:pic="http://schemas.openxmlformats.org/drawingml/2006/picture">
+                  <pic:nvPicPr>
+                    <pic:cNvPr id="10" name="Imagen 10" descr="Gráfico, Gráfico de dispersión&#10;&#10;Descripción generada automáticamente"/>
+                    <pic:cNvPicPr/>
+                  </pic:nvPicPr>
+                  <pic:blipFill>
+                    <a:blip r:embed="rId30" cstate="print">
+                      <a:extLst>
+                        <a:ext uri="{28A0092B-C50C-407E-A947-70E740481C1C}">
+                          <a14:useLocalDpi xmlns:a14="http://schemas.microsoft.com/office/drawing/2010/main" val="0"/>
+                        </a:ext>
+                      </a:extLst>
+                    </a:blip>
+                    <a:stretch>
+                      <a:fillRect/>
+                    </a:stretch>
+                  </pic:blipFill>
+                  <pic:spPr>
+                    <a:xfrm>
+                      <a:off x="0" y="0"/>
+                      <a:ext cx="2584443" cy="1811906"/>
+                    </a:xfrm>
+                    <a:prstGeom prst="rect">
+                      <a:avLst/>
+                    </a:prstGeom>
+                  </pic:spPr>
+                </pic:pic>
+              </a:graphicData>
+            </a:graphic>
+            <wp14:sizeRelH relativeFrom="page">
+              <wp14:pctWidth>0</wp14:pctWidth>
+            </wp14:sizeRelH>
+            <wp14:sizeRelV relativeFrom="page">
+              <wp14:pctHeight>0</wp14:pctHeight>
+            </wp14:sizeRelV>
+          </wp:anchor>
+        </w:drawing>
       </w:r>
     </w:p>
     <w:p>
       <w:pPr>
         <w:pStyle w:val="Ttulo4"/>
       </w:pPr>
+      <w:r>
+        <w:rPr>
+          <w:noProof/>
+        </w:rPr>
+        <w:lastRenderedPageBreak/>
+        <mc:AlternateContent>
+          <mc:Choice Requires="wps">
+            <w:drawing>
+              <wp:anchor distT="0" distB="0" distL="114300" distR="114300" simplePos="0" relativeHeight="251668480" behindDoc="0" locked="0" layoutInCell="1" allowOverlap="1" wp14:anchorId="1B69F12C" wp14:editId="43F73D76">
+                <wp:simplePos x="0" y="0"/>
+                <wp:positionH relativeFrom="column">
+                  <wp:posOffset>2904490</wp:posOffset>
+                </wp:positionH>
+                <wp:positionV relativeFrom="paragraph">
+                  <wp:posOffset>2016125</wp:posOffset>
+                </wp:positionV>
+                <wp:extent cx="2795270" cy="635"/>
+                <wp:effectExtent l="0" t="0" r="0" b="0"/>
+                <wp:wrapNone/>
+                <wp:docPr id="19" name="Cuadro de texto 19"/>
+                <wp:cNvGraphicFramePr/>
+                <a:graphic xmlns:a="http://schemas.openxmlformats.org/drawingml/2006/main">
+                  <a:graphicData uri="http://schemas.microsoft.com/office/word/2010/wordprocessingShape">
+                    <wps:wsp>
+                      <wps:cNvSpPr txBox="1"/>
+                      <wps:spPr>
+                        <a:xfrm>
+                          <a:off x="0" y="0"/>
+                          <a:ext cx="2795270" cy="635"/>
+                        </a:xfrm>
+                        <a:prstGeom prst="rect">
+                          <a:avLst/>
+                        </a:prstGeom>
+                        <a:solidFill>
+                          <a:prstClr val="white"/>
+                        </a:solidFill>
+                        <a:ln>
+                          <a:noFill/>
+                        </a:ln>
+                      </wps:spPr>
+                      <wps:txbx>
+                        <w:txbxContent>
+                          <w:p>
+                            <w:pPr>
+                              <w:pStyle w:val="Descripcin"/>
+                              <w:jc w:val="center"/>
+                              <w:rPr>
+                                <w:b/>
+                                <w:i w:val="0"/>
+                                <w:iCs w:val="0"/>
+                                <w:noProof/>
+                                <w:color w:val="auto"/>
+                                <w:sz w:val="24"/>
+                                <w:szCs w:val="24"/>
+                              </w:rPr>
+                            </w:pPr>
+                            <w:r>
+                              <w:t xml:space="preserve">Ilustración </w:t>
+                            </w:r>
+                            <w:fldSimple w:instr=" SEQ Ilustración \* ARABIC ">
+                              <w:r>
+                                <w:rPr>
+                                  <w:noProof/>
+                                </w:rPr>
+                                <w:t>11</w:t>
+                              </w:r>
+                            </w:fldSimple>
+                            <w:r>
+                              <w:t>. Distribución del número de comentarios en las publicaciones.</w:t>
+                            </w:r>
+                          </w:p>
+                        </w:txbxContent>
+                      </wps:txbx>
+                      <wps:bodyPr rot="0" spcFirstLastPara="0" vertOverflow="overflow" horzOverflow="overflow" vert="horz" wrap="square" lIns="0" tIns="0" rIns="0" bIns="0" numCol="1" spcCol="0" rtlCol="0" fromWordArt="0" anchor="t" anchorCtr="0" forceAA="0" compatLnSpc="1">
+                        <a:prstTxWarp prst="textNoShape">
+                          <a:avLst/>
+                        </a:prstTxWarp>
+                        <a:spAutoFit/>
+                      </wps:bodyPr>
+                    </wps:wsp>
+                  </a:graphicData>
+                </a:graphic>
+              </wp:anchor>
+            </w:drawing>
+          </mc:Choice>
+          <mc:Fallback>
+            <w:pict>
+              <v:shape w14:anchorId="1B69F12C" id="Cuadro de texto 19" o:spid="_x0000_s1030" type="#_x0000_t202" style="position:absolute;left:0;text-align:left;margin-left:228.7pt;margin-top:158.75pt;width:220.1pt;height:.05pt;z-index:251668480;visibility:visible;mso-wrap-style:square;mso-wrap-distance-left:9pt;mso-wrap-distance-top:0;mso-wrap-distance-right:9pt;mso-wrap-distance-bottom:0;mso-position-horizontal:absolute;mso-position-horizontal-relative:text;mso-position-vertical:absolute;mso-position-vertical-relative:text;v-text-anchor:top" o:gfxdata="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" stroked="f">
+                <v:textbox style="mso-fit-shape-to-text:t" inset="0,0,0,0">
+                  <w:txbxContent>
+                    <w:p>
+                      <w:pPr>
+                        <w:pStyle w:val="Descripcin"/>
+                        <w:jc w:val="center"/>
+                        <w:rPr>
+                          <w:b/>
+                          <w:i w:val="0"/>
+                          <w:iCs w:val="0"/>
+                          <w:noProof/>
+                          <w:color w:val="auto"/>
+                          <w:sz w:val="24"/>
+                          <w:szCs w:val="24"/>
+                        </w:rPr>
+                      </w:pPr>
+                      <w:r>
+                        <w:t xml:space="preserve">Ilustración </w:t>
+                      </w:r>
+                      <w:fldSimple w:instr=" SEQ Ilustración \* ARABIC ">
+                        <w:r>
+                          <w:rPr>
+                            <w:noProof/>
+                          </w:rPr>
+                          <w:t>11</w:t>
+                        </w:r>
+                      </w:fldSimple>
+                      <w:r>
+                        <w:t>. Distribución del número de comentarios en las publicaciones.</w:t>
+                      </w:r>
+                    </w:p>
+                  </w:txbxContent>
+                </v:textbox>
+              </v:shape>
+            </w:pict>
+          </mc:Fallback>
+        </mc:AlternateContent>
+      </w:r>
+      <w:r>
+        <w:rPr>
+          <w:noProof/>
+        </w:rPr>
+        <w:drawing>
+          <wp:anchor distT="0" distB="0" distL="114300" distR="114300" simplePos="0" relativeHeight="251663360" behindDoc="0" locked="0" layoutInCell="1" allowOverlap="1" wp14:anchorId="2B895B97" wp14:editId="424886C5">
+            <wp:simplePos x="0" y="0"/>
+            <wp:positionH relativeFrom="margin">
+              <wp:posOffset>2904490</wp:posOffset>
+            </wp:positionH>
+            <wp:positionV relativeFrom="paragraph">
+              <wp:posOffset>-635</wp:posOffset>
+            </wp:positionV>
+            <wp:extent cx="2795286" cy="1959724"/>
+            <wp:effectExtent l="0" t="0" r="5080" b="2540"/>
+            <wp:wrapNone/>
+            <wp:docPr id="14" name="Imagen 14" descr="Gráfico, Histograma&#10;&#10;Descripción generada automáticamente"/>
+            <wp:cNvGraphicFramePr>
+              <a:graphicFrameLocks xmlns:a="http://schemas.openxmlformats.org/drawingml/2006/main" noChangeAspect="1"/>
+            </wp:cNvGraphicFramePr>
+            <a:graphic xmlns:a="http://schemas.openxmlformats.org/drawingml/2006/main">
+              <a:graphicData uri="http://schemas.openxmlformats.org/drawingml/2006/picture">
+                <pic:pic xmlns:pic="http://schemas.openxmlformats.org/drawingml/2006/picture">
+                  <pic:nvPicPr>
+                    <pic:cNvPr id="14" name="Imagen 14" descr="Gráfico, Histograma&#10;&#10;Descripción generada automáticamente"/>
+                    <pic:cNvPicPr/>
+                  </pic:nvPicPr>
+                  <pic:blipFill>
+                    <a:blip r:embed="rId31" cstate="print">
+                      <a:extLst>
+                        <a:ext uri="{28A0092B-C50C-407E-A947-70E740481C1C}">
+                          <a14:useLocalDpi xmlns:a14="http://schemas.microsoft.com/office/drawing/2010/main" val="0"/>
+                        </a:ext>
+                      </a:extLst>
+                    </a:blip>
+                    <a:stretch>
+                      <a:fillRect/>
+                    </a:stretch>
+                  </pic:blipFill>
+                  <pic:spPr>
+                    <a:xfrm>
+                      <a:off x="0" y="0"/>
+                      <a:ext cx="2795286" cy="1959724"/>
+                    </a:xfrm>
+                    <a:prstGeom prst="rect">
+                      <a:avLst/>
+                    </a:prstGeom>
+                  </pic:spPr>
+                </pic:pic>
+              </a:graphicData>
+            </a:graphic>
+            <wp14:sizeRelH relativeFrom="page">
+              <wp14:pctWidth>0</wp14:pctWidth>
+            </wp14:sizeRelH>
+            <wp14:sizeRelV relativeFrom="page">
+              <wp14:pctHeight>0</wp14:pctHeight>
+            </wp14:sizeRelV>
+          </wp:anchor>
+        </w:drawing>
+      </w:r>
+      <w:r>
+        <w:rPr>
+          <w:noProof/>
+        </w:rPr>
+        <mc:AlternateContent>
+          <mc:Choice Requires="wps">
+            <w:drawing>
+              <wp:anchor distT="0" distB="0" distL="114300" distR="114300" simplePos="0" relativeHeight="251670528" behindDoc="0" locked="0" layoutInCell="1" allowOverlap="1" wp14:anchorId="0C345D57" wp14:editId="71F3B9E6">
+                <wp:simplePos x="0" y="0"/>
+                <wp:positionH relativeFrom="column">
+                  <wp:posOffset>-142240</wp:posOffset>
+                </wp:positionH>
+                <wp:positionV relativeFrom="paragraph">
+                  <wp:posOffset>1948180</wp:posOffset>
+                </wp:positionV>
+                <wp:extent cx="2753360" cy="635"/>
+                <wp:effectExtent l="0" t="0" r="0" b="0"/>
+                <wp:wrapNone/>
+                <wp:docPr id="20" name="Cuadro de texto 20"/>
+                <wp:cNvGraphicFramePr/>
+                <a:graphic xmlns:a="http://schemas.openxmlformats.org/drawingml/2006/main">
+                  <a:graphicData uri="http://schemas.microsoft.com/office/word/2010/wordprocessingShape">
+                    <wps:wsp>
+                      <wps:cNvSpPr txBox="1"/>
+                      <wps:spPr>
+                        <a:xfrm>
+                          <a:off x="0" y="0"/>
+                          <a:ext cx="2753360" cy="635"/>
+                        </a:xfrm>
+                        <a:prstGeom prst="rect">
+                          <a:avLst/>
+                        </a:prstGeom>
+                        <a:solidFill>
+                          <a:prstClr val="white"/>
+                        </a:solidFill>
+                        <a:ln>
+                          <a:noFill/>
+                        </a:ln>
+                      </wps:spPr>
+                      <wps:txbx>
+                        <w:txbxContent>
+                          <w:p>
+                            <w:pPr>
+                              <w:pStyle w:val="Descripcin"/>
+                              <w:jc w:val="center"/>
+                              <w:rPr>
+                                <w:b/>
+                                <w:i w:val="0"/>
+                                <w:iCs w:val="0"/>
+                                <w:noProof/>
+                                <w:color w:val="auto"/>
+                                <w:sz w:val="24"/>
+                                <w:szCs w:val="24"/>
+                              </w:rPr>
+                            </w:pPr>
+                            <w:r>
+                              <w:t xml:space="preserve">Ilustración </w:t>
+                            </w:r>
+                            <w:fldSimple w:instr=" SEQ Ilustración \* ARABIC ">
+                              <w:r>
+                                <w:rPr>
+                                  <w:noProof/>
+                                </w:rPr>
+                                <w:t>12</w:t>
+                              </w:r>
+                            </w:fldSimple>
+                            <w:r>
+                              <w:t xml:space="preserve">. Relación entre el número de comentarios y </w:t>
+                            </w:r>
+                            <w:r>
+                              <w:rPr>
+                                <w:noProof/>
+                              </w:rPr>
+                              <w:t>los likes de las publicaciones.</w:t>
+                            </w:r>
+                          </w:p>
+                        </w:txbxContent>
+                      </wps:txbx>
+                      <wps:bodyPr rot="0" spcFirstLastPara="0" vertOverflow="overflow" horzOverflow="overflow" vert="horz" wrap="square" lIns="0" tIns="0" rIns="0" bIns="0" numCol="1" spcCol="0" rtlCol="0" fromWordArt="0" anchor="t" anchorCtr="0" forceAA="0" compatLnSpc="1">
+                        <a:prstTxWarp prst="textNoShape">
+                          <a:avLst/>
+                        </a:prstTxWarp>
+                        <a:spAutoFit/>
+                      </wps:bodyPr>
+                    </wps:wsp>
+                  </a:graphicData>
+                </a:graphic>
+              </wp:anchor>
+            </w:drawing>
+          </mc:Choice>
+          <mc:Fallback>
+            <w:pict>
+              <v:shape w14:anchorId="0C345D57" id="Cuadro de texto 20" o:spid="_x0000_s1031" type="#_x0000_t202" style="position:absolute;left:0;text-align:left;margin-left:-11.2pt;margin-top:153.4pt;width:216.8pt;height:.05pt;z-index:251670528;visibility:visible;mso-wrap-style:square;mso-wrap-distance-left:9pt;mso-wrap-distance-top:0;mso-wrap-distance-right:9pt;mso-wrap-distance-bottom:0;mso-position-horizontal:absolute;mso-position-horizontal-relative:text;mso-position-vertical:absolute;mso-position-vertical-relative:text;v-text-anchor:top" o:gfxdata="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" stroked="f">
+                <v:textbox style="mso-fit-shape-to-text:t" inset="0,0,0,0">
+                  <w:txbxContent>
+                    <w:p>
+                      <w:pPr>
+                        <w:pStyle w:val="Descripcin"/>
+                        <w:jc w:val="center"/>
+                        <w:rPr>
+                          <w:b/>
+                          <w:i w:val="0"/>
+                          <w:iCs w:val="0"/>
+                          <w:noProof/>
+                          <w:color w:val="auto"/>
+                          <w:sz w:val="24"/>
+                          <w:szCs w:val="24"/>
+                        </w:rPr>
+                      </w:pPr>
+                      <w:r>
+                        <w:t xml:space="preserve">Ilustración </w:t>
+                      </w:r>
+                      <w:fldSimple w:instr=" SEQ Ilustración \* ARABIC ">
+                        <w:r>
+                          <w:rPr>
+                            <w:noProof/>
+                          </w:rPr>
+                          <w:t>12</w:t>
+                        </w:r>
+                      </w:fldSimple>
+                      <w:r>
+                        <w:t xml:space="preserve">. Relación entre el número de comentarios y </w:t>
+                      </w:r>
+                      <w:r>
+                        <w:rPr>
+                          <w:noProof/>
+                        </w:rPr>
+                        <w:t>los likes de las publicaciones.</w:t>
+                      </w:r>
+                    </w:p>
+                  </w:txbxContent>
+                </v:textbox>
+              </v:shape>
+            </w:pict>
+          </mc:Fallback>
+        </mc:AlternateContent>
+      </w:r>
+      <w:r>
+        <w:rPr>
+          <w:noProof/>
+        </w:rPr>
+        <w:drawing>
+          <wp:anchor distT="0" distB="0" distL="114300" distR="114300" simplePos="0" relativeHeight="251662336" behindDoc="0" locked="0" layoutInCell="1" allowOverlap="1" wp14:anchorId="482C5455" wp14:editId="129AE41F">
+            <wp:simplePos x="0" y="0"/>
+            <wp:positionH relativeFrom="margin">
+              <wp:posOffset>-142240</wp:posOffset>
+            </wp:positionH>
+            <wp:positionV relativeFrom="paragraph">
+              <wp:posOffset>4445</wp:posOffset>
+            </wp:positionV>
+            <wp:extent cx="2753435" cy="1886673"/>
+            <wp:effectExtent l="0" t="0" r="8890" b="0"/>
+            <wp:wrapNone/>
+            <wp:docPr id="12" name="Imagen 12" descr="Gráfico, Gráfico de dispersión&#10;&#10;Descripción generada automáticamente"/>
+            <wp:cNvGraphicFramePr>
+              <a:graphicFrameLocks xmlns:a="http://schemas.openxmlformats.org/drawingml/2006/main" noChangeAspect="1"/>
+            </wp:cNvGraphicFramePr>
+            <a:graphic xmlns:a="http://schemas.openxmlformats.org/drawingml/2006/main">
+              <a:graphicData uri="http://schemas.openxmlformats.org/drawingml/2006/picture">
+                <pic:pic xmlns:pic="http://schemas.openxmlformats.org/drawingml/2006/picture">
+                  <pic:nvPicPr>
+                    <pic:cNvPr id="12" name="Imagen 12" descr="Gráfico, Gráfico de dispersión&#10;&#10;Descripción generada automáticamente"/>
+                    <pic:cNvPicPr/>
+                  </pic:nvPicPr>
+                  <pic:blipFill>
+                    <a:blip r:embed="rId32" cstate="print">
+                      <a:extLst>
+                        <a:ext uri="{28A0092B-C50C-407E-A947-70E740481C1C}">
+                          <a14:useLocalDpi xmlns:a14="http://schemas.microsoft.com/office/drawing/2010/main" val="0"/>
+                        </a:ext>
+                      </a:extLst>
+                    </a:blip>
+                    <a:stretch>
+                      <a:fillRect/>
+                    </a:stretch>
+                  </pic:blipFill>
+                  <pic:spPr>
+                    <a:xfrm>
+                      <a:off x="0" y="0"/>
+                      <a:ext cx="2753435" cy="1886673"/>
+                    </a:xfrm>
+                    <a:prstGeom prst="rect">
+                      <a:avLst/>
+                    </a:prstGeom>
+                  </pic:spPr>
+                </pic:pic>
+              </a:graphicData>
+            </a:graphic>
+            <wp14:sizeRelH relativeFrom="page">
+              <wp14:pctWidth>0</wp14:pctWidth>
+            </wp14:sizeRelH>
+            <wp14:sizeRelV relativeFrom="page">
+              <wp14:pctHeight>0</wp14:pctHeight>
+            </wp14:sizeRelV>
+          </wp:anchor>
+        </w:drawing>
+      </w:r>
     </w:p>
     <w:p>
       <w:pPr>
         <w:pStyle w:val="Ttulo4"/>
       </w:pPr>
+    </w:p>
+    <w:p>
+      <w:pPr>
+        <w:pStyle w:val="Ttulo4"/>
+      </w:pPr>
+    </w:p>
+    <w:p>
+      <w:pPr>
+        <w:pStyle w:val="Ttulo4"/>
+      </w:pPr>
+    </w:p>
+    <w:p>
+      <w:pPr>
+        <w:pStyle w:val="Ttulo4"/>
+      </w:pPr>
+    </w:p>
+    <w:p>
+      <w:pPr>
+        <w:pStyle w:val="Ttulo4"/>
+      </w:pPr>
+    </w:p>
+    <w:p>
+      <w:pPr>
+        <w:pStyle w:val="Ttulo4"/>
+      </w:pPr>
+    </w:p>
+    <w:p>
+      <w:pPr>
+        <w:pStyle w:val="Ttulo4"/>
+      </w:pPr>
+      <w:r>
+        <w:rPr>
+          <w:noProof/>
+        </w:rPr>
+        <w:drawing>
+          <wp:anchor distT="0" distB="0" distL="114300" distR="114300" simplePos="0" relativeHeight="251664384" behindDoc="0" locked="0" layoutInCell="1" allowOverlap="1" wp14:anchorId="02CD6EA3" wp14:editId="3A86900B">
+            <wp:simplePos x="0" y="0"/>
+            <wp:positionH relativeFrom="column">
+              <wp:posOffset>1358265</wp:posOffset>
+            </wp:positionH>
+            <wp:positionV relativeFrom="paragraph">
+              <wp:posOffset>133350</wp:posOffset>
+            </wp:positionV>
+            <wp:extent cx="2864485" cy="1900555"/>
+            <wp:effectExtent l="0" t="0" r="0" b="4445"/>
+            <wp:wrapNone/>
+            <wp:docPr id="13" name="Imagen 13" descr="Gráfico&#10;&#10;Descripción generada automáticamente"/>
+            <wp:cNvGraphicFramePr>
+              <a:graphicFrameLocks xmlns:a="http://schemas.openxmlformats.org/drawingml/2006/main" noChangeAspect="1"/>
+            </wp:cNvGraphicFramePr>
+            <a:graphic xmlns:a="http://schemas.openxmlformats.org/drawingml/2006/main">
+              <a:graphicData uri="http://schemas.openxmlformats.org/drawingml/2006/picture">
+                <pic:pic xmlns:pic="http://schemas.openxmlformats.org/drawingml/2006/picture">
+                  <pic:nvPicPr>
+                    <pic:cNvPr id="13" name="Imagen 13" descr="Gráfico&#10;&#10;Descripción generada automáticamente"/>
+                    <pic:cNvPicPr/>
+                  </pic:nvPicPr>
+                  <pic:blipFill>
+                    <a:blip r:embed="rId33" cstate="print">
+                      <a:extLst>
+                        <a:ext uri="{28A0092B-C50C-407E-A947-70E740481C1C}">
+                          <a14:useLocalDpi xmlns:a14="http://schemas.microsoft.com/office/drawing/2010/main" val="0"/>
+                        </a:ext>
+                      </a:extLst>
+                    </a:blip>
+                    <a:stretch>
+                      <a:fillRect/>
+                    </a:stretch>
+                  </pic:blipFill>
+                  <pic:spPr>
+                    <a:xfrm>
+                      <a:off x="0" y="0"/>
+                      <a:ext cx="2864485" cy="1900555"/>
+                    </a:xfrm>
+                    <a:prstGeom prst="rect">
+                      <a:avLst/>
+                    </a:prstGeom>
+                  </pic:spPr>
+                </pic:pic>
+              </a:graphicData>
+            </a:graphic>
+          </wp:anchor>
+        </w:drawing>
+      </w:r>
+    </w:p>
+    <w:p>
+      <w:pPr>
+        <w:pStyle w:val="Ttulo4"/>
+      </w:pPr>
+    </w:p>
+    <w:p>
+      <w:pPr>
+        <w:pStyle w:val="Ttulo4"/>
+      </w:pPr>
+    </w:p>
+    <w:p>
+      <w:pPr>
+        <w:pStyle w:val="Ttulo4"/>
+      </w:pPr>
+    </w:p>
+    <w:p>
+      <w:pPr>
+        <w:pStyle w:val="Ttulo4"/>
+      </w:pPr>
+    </w:p>
+    <w:p>
+      <w:pPr>
+        <w:pStyle w:val="Ttulo4"/>
+      </w:pPr>
+      <w:r>
+        <w:rPr>
+          <w:noProof/>
+        </w:rPr>
+        <mc:AlternateContent>
+          <mc:Choice Requires="wps">
+            <w:drawing>
+              <wp:anchor distT="0" distB="0" distL="114300" distR="114300" simplePos="0" relativeHeight="251666432" behindDoc="0" locked="0" layoutInCell="1" allowOverlap="1" wp14:anchorId="15B36B10" wp14:editId="1A67B4F5">
+                <wp:simplePos x="0" y="0"/>
+                <wp:positionH relativeFrom="column">
+                  <wp:posOffset>1388745</wp:posOffset>
+                </wp:positionH>
+                <wp:positionV relativeFrom="paragraph">
+                  <wp:posOffset>330200</wp:posOffset>
+                </wp:positionV>
+                <wp:extent cx="2864485" cy="635"/>
+                <wp:effectExtent l="0" t="0" r="0" b="0"/>
+                <wp:wrapNone/>
+                <wp:docPr id="18" name="Cuadro de texto 18"/>
+                <wp:cNvGraphicFramePr/>
+                <a:graphic xmlns:a="http://schemas.openxmlformats.org/drawingml/2006/main">
+                  <a:graphicData uri="http://schemas.microsoft.com/office/word/2010/wordprocessingShape">
+                    <wps:wsp>
+                      <wps:cNvSpPr txBox="1"/>
+                      <wps:spPr>
+                        <a:xfrm>
+                          <a:off x="0" y="0"/>
+                          <a:ext cx="2864485" cy="635"/>
+                        </a:xfrm>
+                        <a:prstGeom prst="rect">
+                          <a:avLst/>
+                        </a:prstGeom>
+                        <a:solidFill>
+                          <a:prstClr val="white"/>
+                        </a:solidFill>
+                        <a:ln>
+                          <a:noFill/>
+                        </a:ln>
+                      </wps:spPr>
+                      <wps:txbx>
+                        <w:txbxContent>
+                          <w:p>
+                            <w:pPr>
+                              <w:pStyle w:val="Descripcin"/>
+                              <w:jc w:val="center"/>
+                              <w:rPr>
+                                <w:b/>
+                                <w:i w:val="0"/>
+                                <w:iCs w:val="0"/>
+                                <w:noProof/>
+                                <w:color w:val="auto"/>
+                                <w:sz w:val="24"/>
+                                <w:szCs w:val="24"/>
+                              </w:rPr>
+                            </w:pPr>
+                            <w:r>
+                              <w:t xml:space="preserve">Ilustración </w:t>
+                            </w:r>
+                            <w:fldSimple w:instr=" SEQ Ilustración \* ARABIC ">
+                              <w:r>
+                                <w:rPr>
+                                  <w:noProof/>
+                                </w:rPr>
+                                <w:t>13</w:t>
+                              </w:r>
+                            </w:fldSimple>
+                            <w:r>
+                              <w:t xml:space="preserve">. Distribución de </w:t>
+                            </w:r>
+                            <w:proofErr w:type="spellStart"/>
+                            <w:r>
+                              <w:t>likes</w:t>
+                            </w:r>
+                            <w:proofErr w:type="spellEnd"/>
+                            <w:r>
+                              <w:t xml:space="preserve"> en las publicaciones.</w:t>
+                            </w:r>
+                          </w:p>
+                        </w:txbxContent>
+                      </wps:txbx>
+                      <wps:bodyPr rot="0" spcFirstLastPara="0" vertOverflow="overflow" horzOverflow="overflow" vert="horz" wrap="square" lIns="0" tIns="0" rIns="0" bIns="0" numCol="1" spcCol="0" rtlCol="0" fromWordArt="0" anchor="t" anchorCtr="0" forceAA="0" compatLnSpc="1">
+                        <a:prstTxWarp prst="textNoShape">
+                          <a:avLst/>
+                        </a:prstTxWarp>
+                        <a:spAutoFit/>
+                      </wps:bodyPr>
+                    </wps:wsp>
+                  </a:graphicData>
+                </a:graphic>
+              </wp:anchor>
+            </w:drawing>
+          </mc:Choice>
+          <mc:Fallback>
+            <w:pict>
+              <v:shape w14:anchorId="15B36B10" id="Cuadro de texto 18" o:spid="_x0000_s1032" type="#_x0000_t202" style="position:absolute;left:0;text-align:left;margin-left:109.35pt;margin-top:26pt;width:225.55pt;height:.05pt;z-index:251666432;visibility:visible;mso-wrap-style:square;mso-wrap-distance-left:9pt;mso-wrap-distance-top:0;mso-wrap-distance-right:9pt;mso-wrap-distance-bottom:0;mso-position-horizontal:absolute;mso-position-horizontal-relative:text;mso-position-vertical:absolute;mso-position-vertical-relative:text;v-text-anchor:top" o:gfxdata="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" stroked="f">
+                <v:textbox style="mso-fit-shape-to-text:t" inset="0,0,0,0">
+                  <w:txbxContent>
+                    <w:p>
+                      <w:pPr>
+                        <w:pStyle w:val="Descripcin"/>
+                        <w:jc w:val="center"/>
+                        <w:rPr>
+                          <w:b/>
+                          <w:i w:val="0"/>
+                          <w:iCs w:val="0"/>
+                          <w:noProof/>
+                          <w:color w:val="auto"/>
+                          <w:sz w:val="24"/>
+                          <w:szCs w:val="24"/>
+                        </w:rPr>
+                      </w:pPr>
+                      <w:r>
+                        <w:t xml:space="preserve">Ilustración </w:t>
+                      </w:r>
+                      <w:fldSimple w:instr=" SEQ Ilustración \* ARABIC ">
+                        <w:r>
+                          <w:rPr>
+                            <w:noProof/>
+                          </w:rPr>
+                          <w:t>13</w:t>
+                        </w:r>
+                      </w:fldSimple>
+                      <w:r>
+                        <w:t xml:space="preserve">. Distribución de </w:t>
+                      </w:r>
+                      <w:proofErr w:type="spellStart"/>
+                      <w:r>
+                        <w:t>likes</w:t>
+                      </w:r>
+                      <w:proofErr w:type="spellEnd"/>
+                      <w:r>
+                        <w:t xml:space="preserve"> en las publicaciones.</w:t>
+                      </w:r>
+                    </w:p>
+                  </w:txbxContent>
+                </v:textbox>
+              </v:shape>
+            </w:pict>
+          </mc:Fallback>
+        </mc:AlternateContent>
+      </w:r>
+    </w:p>
+    <w:p>
+      <w:pPr>
+        <w:pStyle w:val="Ttulo4"/>
+      </w:pPr>
+    </w:p>
+    <w:p>
+      <w:pPr>
+        <w:rPr>
+          <w:i/>
+          <w:iCs/>
+        </w:rPr>
+      </w:pPr>
+    </w:p>
+    <w:p>
+      <w:pPr>
+        <w:rPr>
+          <w:i/>
+          <w:iCs/>
+        </w:rPr>
+      </w:pPr>
+      <w:r>
+        <w:rPr>
+          <w:i/>
+          <w:iCs/>
+        </w:rPr>
+        <w:t>Comentarios sobre las gráficas.</w:t>
+      </w:r>
+    </w:p>
+    <w:p>
+      <w:pPr>
+        <w:pStyle w:val="Ttulo4"/>
+      </w:pPr>
+    </w:p>
+    <w:p>
+      <w:pPr>
+        <w:pStyle w:val="Ttulo4"/>
+      </w:pPr>
       <w:r>
         <w:t>EDA GME</w:t>
       </w:r>
     </w:p>
+    <w:p>
+      <w:pPr>
+        <w:jc w:val="both"/>
+      </w:pPr>
+      <w:r>
+        <w:t xml:space="preserve">El proceso </w:t>
+      </w:r>
+      <w:r>
+        <w:t xml:space="preserve">de </w:t>
+      </w:r>
+      <w:r>
+        <w:t xml:space="preserve">exploración del conjunto de datos de los precios de la acción GME </w:t>
+      </w:r>
+      <w:r>
+        <w:t xml:space="preserve">comienza </w:t>
+      </w:r>
+      <w:r>
+        <w:t xml:space="preserve">de la misma manera, </w:t>
+      </w:r>
+      <w:r>
+        <w:t xml:space="preserve">una consulta para conocer el número de registros, si existen valores nulos, el tipo de datos con el que contamos y la memoria que requieren los datos. El resultado se puede ver en la </w:t>
+      </w:r>
+      <w:r>
+        <w:fldChar w:fldCharType="begin"/>
+      </w:r>
+      <w:r>
+        <w:instrText xml:space="preserve"> REF _Ref83580129 \h  \* MERGEFORMAT </w:instrText>
+      </w:r>
+      <w:r>
+        <w:fldChar w:fldCharType="separate"/>
+      </w:r>
+      <w:r>
+        <w:t xml:space="preserve">Ilustración </w:t>
+      </w:r>
+      <w:r>
+        <w:rPr>
+          <w:noProof/>
+        </w:rPr>
+        <w:t>3</w:t>
+      </w:r>
+      <w:r>
+        <w:fldChar w:fldCharType="end"/>
+      </w:r>
+      <w:r>
+        <w:t xml:space="preserve">. </w:t>
+      </w:r>
+      <w:r>
+        <w:t xml:space="preserve">En la </w:t>
+      </w:r>
+      <w:r>
+        <w:fldChar w:fldCharType="begin"/>
+      </w:r>
+      <w:r>
+        <w:instrText xml:space="preserve"> REF _Ref83580114 \h  \* MERGEFORMAT </w:instrText>
+      </w:r>
+      <w:r>
+        <w:fldChar w:fldCharType="separate"/>
+      </w:r>
+      <w:r>
+        <w:t xml:space="preserve">Ilustración </w:t>
+      </w:r>
+      <w:r>
+        <w:rPr>
+          <w:noProof/>
+        </w:rPr>
+        <w:t>4</w:t>
+      </w:r>
+      <w:r>
+        <w:fldChar w:fldCharType="end"/>
+      </w:r>
+      <w:r>
+        <w:t xml:space="preserve"> podemos ver que los datos no contienen registros nulos</w:t>
+      </w:r>
+      <w:r>
+        <w:t>.</w:t>
+      </w:r>
+    </w:p>
+    <w:p>
+      <w:pPr>
+        <w:keepNext/>
+        <w:jc w:val="center"/>
+      </w:pPr>
+      <w:r>
+        <w:rPr>
+          <w:noProof/>
+        </w:rPr>
+        <w:lastRenderedPageBreak/>
+        <w:drawing>
+          <wp:inline distT="0" distB="0" distL="0" distR="0" wp14:anchorId="4A57EE71" wp14:editId="480B4459">
+            <wp:extent cx="2811425" cy="2092411"/>
+            <wp:effectExtent l="0" t="0" r="8255" b="3175"/>
+            <wp:docPr id="27" name="Imagen 27" descr="Texto&#10;&#10;Descripción generada automáticamente"/>
+            <wp:cNvGraphicFramePr>
+              <a:graphicFrameLocks xmlns:a="http://schemas.openxmlformats.org/drawingml/2006/main" noChangeAspect="1"/>
+            </wp:cNvGraphicFramePr>
+            <a:graphic xmlns:a="http://schemas.openxmlformats.org/drawingml/2006/main">
+              <a:graphicData uri="http://schemas.openxmlformats.org/drawingml/2006/picture">
+                <pic:pic xmlns:pic="http://schemas.openxmlformats.org/drawingml/2006/picture">
+                  <pic:nvPicPr>
+                    <pic:cNvPr id="27" name="Imagen 27" descr="Texto&#10;&#10;Descripción generada automáticamente"/>
+                    <pic:cNvPicPr/>
+                  </pic:nvPicPr>
+                  <pic:blipFill>
+                    <a:blip r:embed="rId34"/>
+                    <a:stretch>
+                      <a:fillRect/>
+                    </a:stretch>
+                  </pic:blipFill>
+                  <pic:spPr>
+                    <a:xfrm>
+                      <a:off x="0" y="0"/>
+                      <a:ext cx="2817790" cy="2097148"/>
+                    </a:xfrm>
+                    <a:prstGeom prst="rect">
+                      <a:avLst/>
+                    </a:prstGeom>
+                  </pic:spPr>
+                </pic:pic>
+              </a:graphicData>
+            </a:graphic>
+          </wp:inline>
+        </w:drawing>
+      </w:r>
+    </w:p>
+    <w:p>
+      <w:pPr>
+        <w:pStyle w:val="Descripcin"/>
+        <w:jc w:val="center"/>
+      </w:pPr>
+      <w:r>
+        <w:t xml:space="preserve">Ilustración </w:t>
+      </w:r>
+      <w:fldSimple w:instr=" SEQ Ilustración \* ARABIC ">
+        <w:r>
+          <w:rPr>
+            <w:noProof/>
+          </w:rPr>
+          <w:t>14</w:t>
+        </w:r>
+      </w:fldSimple>
+      <w:r>
+        <w:t xml:space="preserve">. </w:t>
+      </w:r>
+      <w:r>
+        <w:t xml:space="preserve">Datos de partida </w:t>
+      </w:r>
+      <w:r>
+        <w:t>GME</w:t>
+      </w:r>
+      <w:r>
+        <w:t>.</w:t>
+      </w:r>
+    </w:p>
+    <w:p>
+      <w:pPr>
+        <w:keepNext/>
+        <w:jc w:val="center"/>
+      </w:pPr>
+      <w:r>
+        <w:rPr>
+          <w:noProof/>
+        </w:rPr>
+        <w:drawing>
+          <wp:inline distT="0" distB="0" distL="0" distR="0" wp14:anchorId="6456BAF9" wp14:editId="0E8DF7D8">
+            <wp:extent cx="3443416" cy="2409257"/>
+            <wp:effectExtent l="0" t="0" r="5080" b="0"/>
+            <wp:docPr id="28" name="Imagen 28" descr="Imagen que contiene electrónica, computadora&#10;&#10;Descripción generada automáticamente"/>
+            <wp:cNvGraphicFramePr>
+              <a:graphicFrameLocks xmlns:a="http://schemas.openxmlformats.org/drawingml/2006/main" noChangeAspect="1"/>
+            </wp:cNvGraphicFramePr>
+            <a:graphic xmlns:a="http://schemas.openxmlformats.org/drawingml/2006/main">
+              <a:graphicData uri="http://schemas.openxmlformats.org/drawingml/2006/picture">
+                <pic:pic xmlns:pic="http://schemas.openxmlformats.org/drawingml/2006/picture">
+                  <pic:nvPicPr>
+                    <pic:cNvPr id="28" name="Imagen 28" descr="Imagen que contiene electrónica, computadora&#10;&#10;Descripción generada automáticamente"/>
+                    <pic:cNvPicPr/>
+                  </pic:nvPicPr>
+                  <pic:blipFill>
+                    <a:blip r:embed="rId35"/>
+                    <a:stretch>
+                      <a:fillRect/>
+                    </a:stretch>
+                  </pic:blipFill>
+                  <pic:spPr>
+                    <a:xfrm>
+                      <a:off x="0" y="0"/>
+                      <a:ext cx="3451845" cy="2415155"/>
+                    </a:xfrm>
+                    <a:prstGeom prst="rect">
+                      <a:avLst/>
+                    </a:prstGeom>
+                  </pic:spPr>
+                </pic:pic>
+              </a:graphicData>
+            </a:graphic>
+          </wp:inline>
+        </w:drawing>
+      </w:r>
+    </w:p>
+    <w:p>
+      <w:pPr>
+        <w:pStyle w:val="Descripcin"/>
+        <w:jc w:val="center"/>
+      </w:pPr>
+      <w:r>
+        <w:t xml:space="preserve">Ilustración </w:t>
+      </w:r>
+      <w:fldSimple w:instr=" SEQ Ilustración \* ARABIC ">
+        <w:r>
+          <w:rPr>
+            <w:noProof/>
+          </w:rPr>
+          <w:t>15</w:t>
+        </w:r>
+      </w:fldSimple>
+      <w:r>
+        <w:t xml:space="preserve">. </w:t>
+      </w:r>
+      <w:r>
+        <w:t xml:space="preserve">Datos faltantes </w:t>
+      </w:r>
+      <w:r>
+        <w:t>GME</w:t>
+      </w:r>
+      <w:r>
+        <w:t>.</w:t>
+      </w:r>
+    </w:p>
+    <w:p>
+      <w:r>
+        <w:t>Seguidamente, e</w:t>
+      </w:r>
+      <w:r>
+        <w:t xml:space="preserve">xtraemos información descriptiva del conjunto de datos </w:t>
+      </w:r>
+      <w:r>
+        <w:t>del precio de la acción GME.</w:t>
+      </w:r>
+    </w:p>
+    <w:p>
+      <w:pPr>
+        <w:keepNext/>
+        <w:jc w:val="center"/>
+      </w:pPr>
+      <w:r>
+        <w:rPr>
+          <w:noProof/>
+        </w:rPr>
+        <w:drawing>
+          <wp:inline distT="0" distB="0" distL="0" distR="0" wp14:anchorId="2241B8E4" wp14:editId="3BFF3978">
+            <wp:extent cx="3756454" cy="2504155"/>
+            <wp:effectExtent l="0" t="0" r="0" b="0"/>
+            <wp:docPr id="29" name="Imagen 29" descr="Tabla&#10;&#10;Descripción generada automáticamente"/>
+            <wp:cNvGraphicFramePr>
+              <a:graphicFrameLocks xmlns:a="http://schemas.openxmlformats.org/drawingml/2006/main" noChangeAspect="1"/>
+            </wp:cNvGraphicFramePr>
+            <a:graphic xmlns:a="http://schemas.openxmlformats.org/drawingml/2006/main">
+              <a:graphicData uri="http://schemas.openxmlformats.org/drawingml/2006/picture">
+                <pic:pic xmlns:pic="http://schemas.openxmlformats.org/drawingml/2006/picture">
+                  <pic:nvPicPr>
+                    <pic:cNvPr id="29" name="Imagen 29" descr="Tabla&#10;&#10;Descripción generada automáticamente"/>
+                    <pic:cNvPicPr/>
+                  </pic:nvPicPr>
+                  <pic:blipFill>
+                    <a:blip r:embed="rId36"/>
+                    <a:stretch>
+                      <a:fillRect/>
+                    </a:stretch>
+                  </pic:blipFill>
+                  <pic:spPr>
+                    <a:xfrm>
+                      <a:off x="0" y="0"/>
+                      <a:ext cx="3759456" cy="2506156"/>
+                    </a:xfrm>
+                    <a:prstGeom prst="rect">
+                      <a:avLst/>
+                    </a:prstGeom>
+                  </pic:spPr>
+                </pic:pic>
+              </a:graphicData>
+            </a:graphic>
+          </wp:inline>
+        </w:drawing>
+      </w:r>
+    </w:p>
+    <w:p>
+      <w:pPr>
+        <w:pStyle w:val="Descripcin"/>
+        <w:jc w:val="center"/>
+      </w:pPr>
+      <w:r>
+        <w:t xml:space="preserve">Ilustración </w:t>
+      </w:r>
+      <w:fldSimple w:instr=" SEQ Ilustración \* ARABIC ">
+        <w:r>
+          <w:rPr>
+            <w:noProof/>
+          </w:rPr>
+          <w:t>16</w:t>
+        </w:r>
+      </w:fldSimple>
+      <w:r>
+        <w:t xml:space="preserve">. </w:t>
+      </w:r>
+      <w:r>
+        <w:t xml:space="preserve">Información descriptiva del conjunto de datos </w:t>
+      </w:r>
+      <w:r>
+        <w:t>GME.</w:t>
+      </w:r>
+    </w:p>
     <w:p/>
     <w:p>
+      <w:r>
+        <w:lastRenderedPageBreak/>
+        <w:t xml:space="preserve">El proceso de exploración de los datos de este conjunto continua con la representación gráfica de </w:t>
+      </w:r>
+      <w:r>
+        <w:t>algunos pares de variables que consideramos relevantes.</w:t>
+      </w:r>
+    </w:p>
+    <w:p>
+      <w:pPr>
+        <w:keepNext/>
+        <w:jc w:val="center"/>
+      </w:pPr>
+      <w:r>
+        <w:rPr>
+          <w:noProof/>
+        </w:rPr>
+        <w:drawing>
+          <wp:inline distT="0" distB="0" distL="0" distR="0" wp14:anchorId="26649C77" wp14:editId="061786BF">
+            <wp:extent cx="4545106" cy="3231921"/>
+            <wp:effectExtent l="0" t="0" r="8255" b="6985"/>
+            <wp:docPr id="30" name="Imagen 30" descr="Interfaz de usuario gráfica, Gráfico, Gráfico de líneas, Histograma&#10;&#10;Descripción generada automáticamente"/>
+            <wp:cNvGraphicFramePr>
+              <a:graphicFrameLocks xmlns:a="http://schemas.openxmlformats.org/drawingml/2006/main" noChangeAspect="1"/>
+            </wp:cNvGraphicFramePr>
+            <a:graphic xmlns:a="http://schemas.openxmlformats.org/drawingml/2006/main">
+              <a:graphicData uri="http://schemas.openxmlformats.org/drawingml/2006/picture">
+                <pic:pic xmlns:pic="http://schemas.openxmlformats.org/drawingml/2006/picture">
+                  <pic:nvPicPr>
+                    <pic:cNvPr id="30" name="Imagen 30" descr="Interfaz de usuario gráfica, Gráfico, Gráfico de líneas, Histograma&#10;&#10;Descripción generada automáticamente"/>
+                    <pic:cNvPicPr/>
+                  </pic:nvPicPr>
+                  <pic:blipFill>
+                    <a:blip r:embed="rId37"/>
+                    <a:stretch>
+                      <a:fillRect/>
+                    </a:stretch>
+                  </pic:blipFill>
+                  <pic:spPr>
+                    <a:xfrm>
+                      <a:off x="0" y="0"/>
+                      <a:ext cx="4559942" cy="3242470"/>
+                    </a:xfrm>
+                    <a:prstGeom prst="rect">
+                      <a:avLst/>
+                    </a:prstGeom>
+                  </pic:spPr>
+                </pic:pic>
+              </a:graphicData>
+            </a:graphic>
+          </wp:inline>
+        </w:drawing>
+      </w:r>
+    </w:p>
+    <w:p>
+      <w:pPr>
+        <w:pStyle w:val="Descripcin"/>
+        <w:jc w:val="center"/>
+      </w:pPr>
+      <w:r>
+        <w:t xml:space="preserve">Ilustración </w:t>
+      </w:r>
+      <w:fldSimple w:instr=" SEQ Ilustración \* ARABIC ">
+        <w:r>
+          <w:rPr>
+            <w:noProof/>
+          </w:rPr>
+          <w:t>17</w:t>
+        </w:r>
+      </w:fldSimple>
+      <w:r>
+        <w:t>. Evolución del precio de apertura por fecha.</w:t>
+      </w:r>
+    </w:p>
+    <w:p/>
+    <w:p>
+      <w:r>
+        <w:rPr>
+          <w:rFonts w:ascii="Helvetica" w:hAnsi="Helvetica"/>
+          <w:color w:val="000000"/>
+          <w:sz w:val="21"/>
+          <w:szCs w:val="21"/>
+          <w:shd w:val="clear" w:color="auto" w:fill="FFFFFF"/>
+        </w:rPr>
+        <w:t xml:space="preserve">Pero el precio de apertura únicamente no nos aporta mucho valor. En economía se suele utilizar muy </w:t>
+      </w:r>
+      <w:r>
+        <w:rPr>
+          <w:rFonts w:ascii="Helvetica" w:hAnsi="Helvetica"/>
+          <w:color w:val="000000"/>
+          <w:sz w:val="21"/>
+          <w:szCs w:val="21"/>
+          <w:shd w:val="clear" w:color="auto" w:fill="FFFFFF"/>
+        </w:rPr>
+        <w:t>comúnmente</w:t>
+      </w:r>
+      <w:r>
+        <w:rPr>
+          <w:rFonts w:ascii="Helvetica" w:hAnsi="Helvetica"/>
+          <w:color w:val="000000"/>
+          <w:sz w:val="21"/>
+          <w:szCs w:val="21"/>
+          <w:shd w:val="clear" w:color="auto" w:fill="FFFFFF"/>
+        </w:rPr>
+        <w:t xml:space="preserve"> un tipo de gráficos llamado </w:t>
+      </w:r>
+      <w:r>
+        <w:rPr>
+          <w:rStyle w:val="nfasis"/>
+          <w:rFonts w:ascii="Helvetica" w:hAnsi="Helvetica"/>
+          <w:color w:val="000000"/>
+          <w:sz w:val="21"/>
+          <w:szCs w:val="21"/>
+          <w:shd w:val="clear" w:color="auto" w:fill="FFFFFF"/>
+        </w:rPr>
+        <w:t>velas japonesas</w:t>
+      </w:r>
+      <w:r>
+        <w:rPr>
+          <w:rFonts w:ascii="Helvetica" w:hAnsi="Helvetica"/>
+          <w:color w:val="000000"/>
+          <w:sz w:val="21"/>
+          <w:szCs w:val="21"/>
+          <w:shd w:val="clear" w:color="auto" w:fill="FFFFFF"/>
+        </w:rPr>
+        <w:t>, que permiten representar en un formato muy compacto el precio de apertura de la acción, el precio de cierre, el precio máximo que ha alcanzado la acción y el precio mínimo. De esta manera maximizamos el valor que el gráfico nos puede ofrecer, incluso representando si la acción ha tenido un precio de cierre inferior o superior al precio de apertura mediante colores.</w:t>
+      </w:r>
+    </w:p>
+    <w:p>
+      <w:pPr>
+        <w:keepNext/>
+        <w:jc w:val="center"/>
+      </w:pPr>
+      <w:r>
+        <w:rPr>
+          <w:noProof/>
+        </w:rPr>
+        <w:lastRenderedPageBreak/>
+        <w:drawing>
+          <wp:inline distT="0" distB="0" distL="0" distR="0" wp14:anchorId="0F271E11" wp14:editId="291FFD81">
+            <wp:extent cx="4338917" cy="3845022"/>
+            <wp:effectExtent l="0" t="0" r="5080" b="3175"/>
+            <wp:docPr id="31" name="Imagen 31" descr="Gráfico, Gráfico de líneas&#10;&#10;Descripción generada automáticamente"/>
+            <wp:cNvGraphicFramePr>
+              <a:graphicFrameLocks xmlns:a="http://schemas.openxmlformats.org/drawingml/2006/main" noChangeAspect="1"/>
+            </wp:cNvGraphicFramePr>
+            <a:graphic xmlns:a="http://schemas.openxmlformats.org/drawingml/2006/main">
+              <a:graphicData uri="http://schemas.openxmlformats.org/drawingml/2006/picture">
+                <pic:pic xmlns:pic="http://schemas.openxmlformats.org/drawingml/2006/picture">
+                  <pic:nvPicPr>
+                    <pic:cNvPr id="31" name="Imagen 31" descr="Gráfico, Gráfico de líneas&#10;&#10;Descripción generada automáticamente"/>
+                    <pic:cNvPicPr/>
+                  </pic:nvPicPr>
+                  <pic:blipFill>
+                    <a:blip r:embed="rId38"/>
+                    <a:stretch>
+                      <a:fillRect/>
+                    </a:stretch>
+                  </pic:blipFill>
+                  <pic:spPr>
+                    <a:xfrm>
+                      <a:off x="0" y="0"/>
+                      <a:ext cx="4356874" cy="3860935"/>
+                    </a:xfrm>
+                    <a:prstGeom prst="rect">
+                      <a:avLst/>
+                    </a:prstGeom>
+                  </pic:spPr>
+                </pic:pic>
+              </a:graphicData>
+            </a:graphic>
+          </wp:inline>
+        </w:drawing>
+      </w:r>
+    </w:p>
+    <w:p>
+      <w:pPr>
+        <w:pStyle w:val="Descripcin"/>
+        <w:jc w:val="center"/>
+      </w:pPr>
+      <w:r>
+        <w:t xml:space="preserve">Ilustración </w:t>
+      </w:r>
+      <w:fldSimple w:instr=" SEQ Ilustración \* ARABIC ">
+        <w:r>
+          <w:rPr>
+            <w:noProof/>
+          </w:rPr>
+          <w:t>18</w:t>
+        </w:r>
+      </w:fldSimple>
+      <w:r>
+        <w:t>. Gráfico de velas japonesas GME.</w:t>
+      </w:r>
+    </w:p>
+    <w:p>
+      <w:pPr>
+        <w:jc w:val="both"/>
+      </w:pPr>
+      <w:r>
+        <w:fldChar w:fldCharType="begin"/>
+      </w:r>
+      <w:r>
+        <w:instrText xml:space="preserve"> REF _Ref83580088 \h  \* MERGEFORMAT </w:instrText>
+      </w:r>
+      <w:r>
+        <w:fldChar w:fldCharType="separate"/>
+      </w:r>
+      <w:r>
+        <w:fldChar w:fldCharType="end"/>
+      </w:r>
+    </w:p>
+    <w:p/>
+    <w:p>
       <w:pPr>
         <w:pStyle w:val="Ttulo3"/>
       </w:pPr>
@@ -7626,10 +9778,41 @@
       </w:pPr>
       <w:bookmarkStart w:id="28" w:name="_Toc83576364"/>
       <w:r>
-        <w:lastRenderedPageBreak/>
         <w:t>Evaluación</w:t>
       </w:r>
       <w:bookmarkEnd w:id="28"/>
+    </w:p>
+    <w:p>
+      <w:r>
+        <w:t>Evaluación de los resultados</w:t>
+      </w:r>
+      <w:r>
+        <w:t xml:space="preserve"> detallados en la sección</w:t>
+      </w:r>
+      <w:r>
+        <w:t xml:space="preserve"> </w:t>
+      </w:r>
+      <w:r>
+        <w:fldChar w:fldCharType="begin"/>
+      </w:r>
+      <w:r>
+        <w:instrText xml:space="preserve"> REF _Ref83668066 \h </w:instrText>
+      </w:r>
+      <w:r>
+        <w:fldChar w:fldCharType="separate"/>
+      </w:r>
+      <w:r>
+        <w:rPr>
+          <w:b/>
+        </w:rPr>
+        <w:t>EVALUACIÓN</w:t>
+      </w:r>
+      <w:r>
+        <w:fldChar w:fldCharType="end"/>
+      </w:r>
+      <w:r>
+        <w:t>.</w:t>
+      </w:r>
     </w:p>
     <w:p/>
     <w:p>
@@ -7661,6 +9844,7 @@
       </w:pPr>
       <w:bookmarkStart w:id="30" w:name="_1frvyl1cgni" w:colFirst="0" w:colLast="0"/>
       <w:bookmarkStart w:id="31" w:name="_Toc83576366"/>
+      <w:bookmarkStart w:id="32" w:name="_Ref83668066"/>
       <w:bookmarkEnd w:id="30"/>
       <w:r>
         <w:rPr>
@@ -7669,6 +9853,7 @@
         <w:t>EVALUACIÓN</w:t>
       </w:r>
       <w:bookmarkEnd w:id="31"/>
+      <w:bookmarkEnd w:id="32"/>
     </w:p>
     <w:p>
       <w:pPr>
@@ -7738,14 +9923,14 @@
           <w:b/>
         </w:rPr>
       </w:pPr>
-      <w:bookmarkStart w:id="32" w:name="_Toc83576367"/>
+      <w:bookmarkStart w:id="33" w:name="_Toc83576367"/>
       <w:r>
         <w:rPr>
           <w:b/>
         </w:rPr>
         <w:t>RESULTADOS</w:t>
       </w:r>
-      <w:bookmarkEnd w:id="32"/>
+      <w:bookmarkEnd w:id="33"/>
     </w:p>
     <w:p>
       <w:pPr>
@@ -7815,14 +10000,14 @@
           <w:b/>
         </w:rPr>
       </w:pPr>
-      <w:bookmarkStart w:id="33" w:name="_Toc83576368"/>
+      <w:bookmarkStart w:id="34" w:name="_Toc83576368"/>
       <w:r>
         <w:rPr>
           <w:b/>
         </w:rPr>
         <w:t>CONCLUSIONES Y TRABAJOS FUTUROS</w:t>
       </w:r>
-      <w:bookmarkEnd w:id="33"/>
+      <w:bookmarkEnd w:id="34"/>
     </w:p>
     <w:p>
       <w:pPr>
@@ -7867,7 +10052,7 @@
       </w:r>
     </w:p>
     <w:p/>
-    <w:bookmarkStart w:id="34" w:name="_Toc83576369" w:displacedByCustomXml="next"/>
+    <w:bookmarkStart w:id="35" w:name="_Toc83576369" w:displacedByCustomXml="next"/>
     <w:sdt>
       <w:sdtPr>
         <w:rPr>
@@ -7899,7 +10084,7 @@
             </w:rPr>
             <w:t>Referencias</w:t>
           </w:r>
-          <w:bookmarkEnd w:id="34"/>
+          <w:bookmarkEnd w:id="35"/>
         </w:p>
         <w:sdt>
           <w:sdtPr>
@@ -8019,6 +10204,7 @@
                 <w:rPr>
                   <w:noProof/>
                 </w:rPr>
+                <w:lastRenderedPageBreak/>
                 <w:t xml:space="preserve">Zaman, M. I. (16 de 1 de 2021). </w:t>
               </w:r>
               <w:r>
@@ -8054,8 +10240,8 @@
     <w:p/>
     <w:p/>
     <w:sectPr>
-      <w:headerReference w:type="default" r:id="rId26"/>
-      <w:footerReference w:type="default" r:id="rId27"/>
+      <w:headerReference w:type="default" r:id="rId39"/>
+      <w:footerReference w:type="default" r:id="rId40"/>
       <w:pgSz w:w="11906" w:h="16838"/>
       <w:pgMar w:top="1417" w:right="1701" w:bottom="1417" w:left="1701" w:header="708" w:footer="708" w:gutter="0"/>
       <w:pgNumType w:start="1"/>
@@ -9858,7 +12044,7 @@
   <w:style w:type="paragraph" w:default="1" w:styleId="Normal">
     <w:name w:val="Normal"/>
     <w:qFormat/>
-    <w:rsid w:val="00604583"/>
+    <w:rsid w:val="007D4A72"/>
     <w:pPr>
       <w:ind w:firstLine="720"/>
     </w:pPr>
@@ -10345,6 +12531,17 @@
       <w:ind w:left="480"/>
     </w:pPr>
   </w:style>
+  <w:style w:type="character" w:styleId="nfasis">
+    <w:name w:val="Emphasis"/>
+    <w:basedOn w:val="Fuentedeprrafopredeter"/>
+    <w:uiPriority w:val="20"/>
+    <w:qFormat/>
+    <w:rsid w:val="00BA0BAC"/>
+    <w:rPr>
+      <w:i/>
+      <w:iCs/>
+    </w:rPr>
+  </w:style>
 </w:styles>
 </file>
 

</xml_diff>